<commit_message>
wrote part of results section
</commit_message>
<xml_diff>
--- a/Manuscripts/Muscle Tsc1 Aging Paper/Manuscript.docx
+++ b/Manuscripts/Muscle Tsc1 Aging Paper/Manuscript.docx
@@ -39,10 +39,18 @@
         <w:t>1</w:t>
       </w:r>
       <w:r>
-        <w:t>, Kalei</w:t>
-      </w:r>
-      <w:r>
-        <w:t>gh Fisher</w:t>
+        <w:t xml:space="preserve">, </w:t>
+      </w:r>
+      <w:proofErr w:type="spellStart"/>
+      <w:r>
+        <w:t>Kalei</w:t>
+      </w:r>
+      <w:r>
+        <w:t>gh</w:t>
+      </w:r>
+      <w:proofErr w:type="spellEnd"/>
+      <w:r>
+        <w:t xml:space="preserve"> Fisher</w:t>
       </w:r>
       <w:r>
         <w:rPr>
@@ -51,7 +59,15 @@
         <w:footnoteReference w:id="2"/>
       </w:r>
       <w:r>
-        <w:t>, Binbin Lu</w:t>
+        <w:t xml:space="preserve">, </w:t>
+      </w:r>
+      <w:proofErr w:type="spellStart"/>
+      <w:r>
+        <w:t>Binbin</w:t>
+      </w:r>
+      <w:proofErr w:type="spellEnd"/>
+      <w:r>
+        <w:t xml:space="preserve"> Lu</w:t>
       </w:r>
       <w:r>
         <w:rPr>
@@ -165,8 +181,13 @@
       </w:r>
     </w:p>
     <w:p>
-      <w:r>
-        <w:t xml:space="preserve">Floxed </w:t>
+      <w:proofErr w:type="spellStart"/>
+      <w:r>
+        <w:t>Floxed</w:t>
+      </w:r>
+      <w:proofErr w:type="spellEnd"/>
+      <w:r>
+        <w:t xml:space="preserve"> </w:t>
       </w:r>
       <w:r>
         <w:rPr>
@@ -218,18 +239,35 @@
       <w:r>
         <w:t xml:space="preserve">were crossed with </w:t>
       </w:r>
+      <w:proofErr w:type="spellStart"/>
       <w:r>
         <w:rPr>
           <w:i/>
         </w:rPr>
-        <w:t xml:space="preserve">Ckmm-Cre </w:t>
+        <w:t>Ckmm-Cre</w:t>
+      </w:r>
+      <w:proofErr w:type="spellEnd"/>
+      <w:r>
+        <w:rPr>
+          <w:i/>
+        </w:rPr>
+        <w:t xml:space="preserve"> </w:t>
       </w:r>
       <w:r>
         <w:t>driver mice (</w:t>
       </w:r>
       <w:r>
-        <w:t>FVB-Tg(</w:t>
-      </w:r>
+        <w:t>FVB-</w:t>
+      </w:r>
+      <w:proofErr w:type="spellStart"/>
+      <w:r>
+        <w:t>Tg</w:t>
+      </w:r>
+      <w:proofErr w:type="spellEnd"/>
+      <w:r>
+        <w:t>(</w:t>
+      </w:r>
+      <w:proofErr w:type="spellStart"/>
       <w:r>
         <w:rPr>
           <w:i/>
@@ -248,6 +286,7 @@
         </w:rPr>
         <w:t>cre</w:t>
       </w:r>
+      <w:proofErr w:type="spellEnd"/>
       <w:r>
         <w:t>)5Khn/J</w:t>
       </w:r>
@@ -274,14 +313,32 @@
         <w:t xml:space="preserve"> from the Jackson Laboratory) </w:t>
       </w:r>
       <w:r>
-        <w:t xml:space="preserve">to generate animals that were heterozygous for the floxed allele, and either hemizygous for the </w:t>
-      </w:r>
+        <w:t xml:space="preserve">to generate animals that were heterozygous for the </w:t>
+      </w:r>
+      <w:proofErr w:type="spellStart"/>
+      <w:r>
+        <w:t>floxed</w:t>
+      </w:r>
+      <w:proofErr w:type="spellEnd"/>
+      <w:r>
+        <w:t xml:space="preserve"> allele, and either </w:t>
+      </w:r>
+      <w:proofErr w:type="spellStart"/>
+      <w:r>
+        <w:t>hemizygous</w:t>
+      </w:r>
+      <w:proofErr w:type="spellEnd"/>
+      <w:r>
+        <w:t xml:space="preserve"> for the </w:t>
+      </w:r>
+      <w:proofErr w:type="spellStart"/>
       <w:r>
         <w:rPr>
           <w:i/>
         </w:rPr>
         <w:t>Cre</w:t>
       </w:r>
+      <w:proofErr w:type="spellEnd"/>
       <w:r>
         <w:t xml:space="preserve"> allele or wild-type at this locus.  These mice were used to generate </w:t>
       </w:r>
@@ -298,7 +355,15 @@
         <w:t>that</w:t>
       </w:r>
       <w:r>
-        <w:t xml:space="preserve"> were wild-type at both the </w:t>
+        <w:t xml:space="preserve"> were </w:t>
+      </w:r>
+      <w:proofErr w:type="gramStart"/>
+      <w:r>
+        <w:t>wild-type</w:t>
+      </w:r>
+      <w:proofErr w:type="gramEnd"/>
+      <w:r>
+        <w:t xml:space="preserve"> at both the </w:t>
       </w:r>
       <w:r>
         <w:rPr>
@@ -309,12 +374,14 @@
       <w:r>
         <w:t xml:space="preserve"> and </w:t>
       </w:r>
+      <w:proofErr w:type="spellStart"/>
       <w:r>
         <w:rPr>
           <w:i/>
         </w:rPr>
         <w:t>Cre</w:t>
       </w:r>
+      <w:proofErr w:type="spellEnd"/>
       <w:r>
         <w:t xml:space="preserve"> loci, homozygous at the </w:t>
       </w:r>
@@ -325,7 +392,31 @@
         <w:t>Tsc1</w:t>
       </w:r>
       <w:r>
-        <w:t xml:space="preserve"> loci (floxed only), hemizygous at the Cre loci (transgene only) or </w:t>
+        <w:t xml:space="preserve"> loci (</w:t>
+      </w:r>
+      <w:proofErr w:type="spellStart"/>
+      <w:r>
+        <w:t>floxed</w:t>
+      </w:r>
+      <w:proofErr w:type="spellEnd"/>
+      <w:r>
+        <w:t xml:space="preserve"> only), </w:t>
+      </w:r>
+      <w:proofErr w:type="spellStart"/>
+      <w:r>
+        <w:t>hemizygous</w:t>
+      </w:r>
+      <w:proofErr w:type="spellEnd"/>
+      <w:r>
+        <w:t xml:space="preserve"> at the </w:t>
+      </w:r>
+      <w:proofErr w:type="spellStart"/>
+      <w:r>
+        <w:t>Cre</w:t>
+      </w:r>
+      <w:proofErr w:type="spellEnd"/>
+      <w:r>
+        <w:t xml:space="preserve"> loci (transgene only) or </w:t>
       </w:r>
       <w:r>
         <w:rPr>
@@ -337,11 +428,20 @@
         <w:rPr>
           <w:vertAlign w:val="superscript"/>
         </w:rPr>
-        <w:t>fl/fl</w:t>
-      </w:r>
+        <w:t>fl/</w:t>
+      </w:r>
+      <w:proofErr w:type="spellStart"/>
+      <w:r>
+        <w:rPr>
+          <w:vertAlign w:val="superscript"/>
+        </w:rPr>
+        <w:t>fl</w:t>
+      </w:r>
+      <w:proofErr w:type="spellEnd"/>
       <w:r>
         <w:t xml:space="preserve">, </w:t>
       </w:r>
+      <w:proofErr w:type="spellStart"/>
       <w:r>
         <w:rPr>
           <w:i/>
@@ -352,16 +452,25 @@
         <w:rPr>
           <w:vertAlign w:val="superscript"/>
         </w:rPr>
-        <w:t>Tg/+</w:t>
+        <w:t>Tg</w:t>
+      </w:r>
+      <w:proofErr w:type="spellEnd"/>
+      <w:r>
+        <w:rPr>
+          <w:vertAlign w:val="superscript"/>
+        </w:rPr>
+        <w:t>/+</w:t>
       </w:r>
       <w:r>
         <w:t xml:space="preserve">.  Animals were housed in a 12h light/dark cycle animal facility with ad libitum access to food (Harlan </w:t>
       </w:r>
       <w:commentRangeStart w:id="0"/>
+      <w:proofErr w:type="spellStart"/>
       <w:r>
         <w:t>Teklad</w:t>
       </w:r>
       <w:commentRangeEnd w:id="0"/>
+      <w:proofErr w:type="spellEnd"/>
       <w:r>
         <w:rPr>
           <w:rStyle w:val="CommentReference"/>
@@ -385,7 +494,15 @@
     </w:p>
     <w:p>
       <w:r>
-        <w:t>Fly stocks (see Table 1) were purchased from the Bloomington Stock cCnter and maintained and were raised at 25</w:t>
+        <w:t xml:space="preserve">Fly stocks (see Table 1) were purchased from the Bloomington Stock </w:t>
+      </w:r>
+      <w:proofErr w:type="spellStart"/>
+      <w:r>
+        <w:t>cCnter</w:t>
+      </w:r>
+      <w:proofErr w:type="spellEnd"/>
+      <w:r>
+        <w:t xml:space="preserve"> and maintained and were raised at 25</w:t>
       </w:r>
       <w:r>
         <w:t>C</w:t>
@@ -397,7 +514,31 @@
         <w:t>For</w:t>
       </w:r>
       <w:r>
-        <w:t xml:space="preserve"> crosses, virgin females were collected from the GAL4 driver strains. Ten virgin females were used per cross. Males with the appropriate genotype were chosen from each of the lines and crossed to male UAS-TRiP-shRNA lines as well as a UAS-TRiP control which contains the genom</w:t>
+        <w:t xml:space="preserve"> crosses, virgin females were collected from the GAL4 driver strains. Ten virgin females were used per cross. Males with the appropriate genotype were chosen from each of the lines and crossed to male UAS-</w:t>
+      </w:r>
+      <w:proofErr w:type="spellStart"/>
+      <w:r>
+        <w:t>TRiP</w:t>
+      </w:r>
+      <w:proofErr w:type="spellEnd"/>
+      <w:r>
+        <w:t>-</w:t>
+      </w:r>
+      <w:proofErr w:type="spellStart"/>
+      <w:r>
+        <w:t>shRNA</w:t>
+      </w:r>
+      <w:proofErr w:type="spellEnd"/>
+      <w:r>
+        <w:t xml:space="preserve"> lines as well as a UAS-</w:t>
+      </w:r>
+      <w:proofErr w:type="spellStart"/>
+      <w:r>
+        <w:t>TRiP</w:t>
+      </w:r>
+      <w:proofErr w:type="spellEnd"/>
+      <w:r>
+        <w:t xml:space="preserve"> control which contains the genom</w:t>
       </w:r>
       <w:r>
         <w:t>ic insertion site but no shRNA</w:t>
@@ -430,7 +571,15 @@
 incubator at 25</w:t>
       </w:r>
       <w:r>
-        <w:t xml:space="preserve">C. Ten days after each cross the F1 progeny began to eclose and adults were sorted according to phenotype and gender. </w:t>
+        <w:t xml:space="preserve">C. Ten days after each cross the F1 progeny began to </w:t>
+      </w:r>
+      <w:proofErr w:type="spellStart"/>
+      <w:r>
+        <w:t>eclose</w:t>
+      </w:r>
+      <w:proofErr w:type="spellEnd"/>
+      <w:r>
+        <w:t xml:space="preserve"> and adults were sorted according to phenotype and gender. </w:t>
       </w:r>
       <w:r>
         <w:t xml:space="preserve">Flies bearing the balancer markers were discarded from the analysis.  </w:t>
@@ -474,13 +623,50 @@
         <w:t>Muscle samples (20-50</w:t>
       </w:r>
       <w:r>
-        <w:t xml:space="preserve"> ug</w:t>
-      </w:r>
-      <w:r>
-        <w:t xml:space="preserve">) were lysed in 20 uL/mg of RIPA buffer using a Qialyser (5 minutes at 30 Hz).  After centrifugation </w:t>
-      </w:r>
-      <w:r>
-        <w:t xml:space="preserve">(15 minutes at 14 000 RPM), lysates were boiled in a final concentration of 1X SDS-PAGE sample buffer (BioRad).  Proteins were separated on pre-cast gradient gels from BioRad and transferred to nitrocellulose membranes.  After blocking in 2% bovine serum albumin (Fisher), proteins were probed </w:t>
+        <w:t xml:space="preserve"> </w:t>
+      </w:r>
+      <w:proofErr w:type="spellStart"/>
+      <w:r>
+        <w:t>ug</w:t>
+      </w:r>
+      <w:proofErr w:type="spellEnd"/>
+      <w:r>
+        <w:t xml:space="preserve">) were lysed in 20 </w:t>
+      </w:r>
+      <w:proofErr w:type="spellStart"/>
+      <w:r>
+        <w:t>uL</w:t>
+      </w:r>
+      <w:proofErr w:type="spellEnd"/>
+      <w:r>
+        <w:t xml:space="preserve">/mg of RIPA buffer using a </w:t>
+      </w:r>
+      <w:proofErr w:type="spellStart"/>
+      <w:r>
+        <w:t>Qialyser</w:t>
+      </w:r>
+      <w:proofErr w:type="spellEnd"/>
+      <w:r>
+        <w:t xml:space="preserve"> (5 minutes at 30 Hz).  After centrifugation </w:t>
+      </w:r>
+      <w:r>
+        <w:t>(15 minutes at 14 000 RPM), lysates were boiled in a final concentration of 1X SDS-PAGE sample buffer (</w:t>
+      </w:r>
+      <w:proofErr w:type="spellStart"/>
+      <w:r>
+        <w:t>BioRad</w:t>
+      </w:r>
+      <w:proofErr w:type="spellEnd"/>
+      <w:r>
+        <w:t xml:space="preserve">).  Proteins were separated on pre-cast gradient gels from </w:t>
+      </w:r>
+      <w:proofErr w:type="spellStart"/>
+      <w:r>
+        <w:t>BioRad</w:t>
+      </w:r>
+      <w:proofErr w:type="spellEnd"/>
+      <w:r>
+        <w:t xml:space="preserve"> and transferred to nitrocellulose membranes.  After blocking in 2% bovine serum albumin (Fisher), proteins were probed </w:t>
       </w:r>
       <w:commentRangeStart w:id="1"/>
       <w:r>
@@ -494,7 +680,39 @@
         <w:commentReference w:id="1"/>
       </w:r>
       <w:r>
-        <w:t>.  Secondary antibodies were alexa 680/700 conjugated anti-mouse and anti-rabbit secondary antibodies and blots were visualized via a LiCOR Odyssey system.  Quantification was performed using ImageStudio Lite (LiCOR).</w:t>
+        <w:t xml:space="preserve">.  Secondary antibodies were </w:t>
+      </w:r>
+      <w:proofErr w:type="spellStart"/>
+      <w:r>
+        <w:t>alexa</w:t>
+      </w:r>
+      <w:proofErr w:type="spellEnd"/>
+      <w:r>
+        <w:t xml:space="preserve"> 680/700 conjugated anti-mouse and anti-rabbit secondary antibodies and blots were visualized via a </w:t>
+      </w:r>
+      <w:proofErr w:type="spellStart"/>
+      <w:r>
+        <w:t>LiCOR</w:t>
+      </w:r>
+      <w:proofErr w:type="spellEnd"/>
+      <w:r>
+        <w:t xml:space="preserve"> Odyssey system.  Quantification was performed using </w:t>
+      </w:r>
+      <w:proofErr w:type="spellStart"/>
+      <w:r>
+        <w:t>ImageStudio</w:t>
+      </w:r>
+      <w:proofErr w:type="spellEnd"/>
+      <w:r>
+        <w:t xml:space="preserve"> Lite (</w:t>
+      </w:r>
+      <w:proofErr w:type="spellStart"/>
+      <w:r>
+        <w:t>LiCOR</w:t>
+      </w:r>
+      <w:proofErr w:type="spellEnd"/>
+      <w:r>
+        <w:t>).</w:t>
       </w:r>
     </w:p>
     <w:p>
@@ -532,13 +750,37 @@
         <w:t xml:space="preserve">.  </w:t>
       </w:r>
       <w:r>
-        <w:t>For pairwise tests, normality was tested via Shapiro-Wilk tests, and equal variance was tested using Levene’s t</w:t>
-      </w:r>
-      <w:r>
-        <w:t xml:space="preserve">est.  Based on these results, </w:t>
-      </w:r>
-      <w:r>
-        <w:t xml:space="preserve">either Wilcoxon tests, Student’s </w:t>
+        <w:t>For pairwise tests, normality was tested via Shapiro-</w:t>
+      </w:r>
+      <w:proofErr w:type="spellStart"/>
+      <w:r>
+        <w:t>Wilk</w:t>
+      </w:r>
+      <w:proofErr w:type="spellEnd"/>
+      <w:r>
+        <w:t xml:space="preserve"> tests, and equal variance was tested using </w:t>
+      </w:r>
+      <w:proofErr w:type="spellStart"/>
+      <w:r>
+        <w:t>Levene’s</w:t>
+      </w:r>
+      <w:proofErr w:type="spellEnd"/>
+      <w:r>
+        <w:t xml:space="preserve"> t</w:t>
+      </w:r>
+      <w:r>
+        <w:t>est.  Based on these results</w:t>
+      </w:r>
+      <w:proofErr w:type="gramStart"/>
+      <w:r>
+        <w:t xml:space="preserve">, </w:t>
+      </w:r>
+      <w:r>
+        <w:t>either</w:t>
+      </w:r>
+      <w:proofErr w:type="gramEnd"/>
+      <w:r>
+        <w:t xml:space="preserve"> Wilcoxon tests, Student’s </w:t>
       </w:r>
       <w:r>
         <w:rPr>
@@ -559,7 +801,15 @@
         <w:t xml:space="preserve">-tests were performed.  </w:t>
       </w:r>
       <w:r>
-        <w:t xml:space="preserve">For mouse studies, the three non-knockout genotypes (floxed allele alone, transgene alone and wild-type at both loci) were analyzed separately and then combined and labeled as “Controls” if not significantly different.  </w:t>
+        <w:t>For mouse studies, the three non-knockout genotypes (</w:t>
+      </w:r>
+      <w:proofErr w:type="spellStart"/>
+      <w:r>
+        <w:t>floxed</w:t>
+      </w:r>
+      <w:proofErr w:type="spellEnd"/>
+      <w:r>
+        <w:t xml:space="preserve"> allele alone, transgene alone and wild-type at both loci) were analyzed separately and then combined and labeled as “Controls” if not significantly different.  </w:t>
       </w:r>
       <w:r>
         <w:t>For survival analyses and cox proportional hazard tests, the survival package was used</w:t>
@@ -587,7 +837,43 @@
         <w:fldChar w:fldCharType="end"/>
       </w:r>
       <w:r>
-        <w:t xml:space="preserve">.  All raw data and reproducible code is available at </w:t>
+        <w:t xml:space="preserve">.  </w:t>
+      </w:r>
+      <w:r>
+        <w:t xml:space="preserve">P-values were adjusted for multiple hypothesis testing by the method of </w:t>
+      </w:r>
+      <w:proofErr w:type="spellStart"/>
+      <w:r>
+        <w:t>Benjamini</w:t>
+      </w:r>
+      <w:proofErr w:type="spellEnd"/>
+      <w:r>
+        <w:t xml:space="preserve"> and Hochberg</w:t>
+      </w:r>
+      <w:r>
+        <w:fldChar w:fldCharType="begin" w:fldLock="1"/>
+      </w:r>
+      <w:r>
+        <w:instrText>ADDIN CSL_CITATION { "citationItems" : [ { "id" : "ITEM-1", "itemData" : { "author" : [ { "dropping-particle" : "", "family" : "Benjamini", "given" : "Yoav", "non-dropping-particle" : "", "parse-names" : false, "suffix" : "" }, { "dropping-particle" : "", "family" : "Hochberg", "given" : "Yosef", "non-dropping-particle" : "", "parse-names" : false, "suffix" : "" } ], "container-title" : "Journal of the Royal Statistical Society. Series B", "id" : "ITEM-1", "issue" : "1", "issued" : { "date-parts" : [ [ "1995" ] ] }, "page" : "289-300", "title" : "Controlling the False Discovery Rate: A Practical and Powerful Approach to Multiple Testing", "type" : "article-journal", "volume" : "57" }, "uris" : [ "http://www.mendeley.com/documents/?uuid=baa0ee41-5196-45d8-84be-3a1535b44d3e" ] } ], "mendeley" : { "formattedCitation" : "&lt;sup&gt;7&lt;/sup&gt;", "plainTextFormattedCitation" : "7", "previouslyFormattedCitation" : "&lt;sup&gt;7&lt;/sup&gt;" }, "properties" : { "noteIndex" : 0 }, "schema" : "https://github.com/citation-style-language/schema/raw/master/csl-citation.json" }</w:instrText>
+      </w:r>
+      <w:r>
+        <w:fldChar w:fldCharType="separate"/>
+      </w:r>
+      <w:r>
+        <w:rPr>
+          <w:noProof/>
+          <w:vertAlign w:val="superscript"/>
+        </w:rPr>
+        <w:t>7</w:t>
+      </w:r>
+      <w:r>
+        <w:fldChar w:fldCharType="end"/>
+      </w:r>
+      <w:r>
+        <w:t xml:space="preserve">.  </w:t>
+      </w:r>
+      <w:r>
+        <w:t xml:space="preserve">All raw data and reproducible code is available at </w:t>
       </w:r>
       <w:r>
         <w:t>http://bridgeslab.github.io/DrosophilaMuscleFunction</w:t>
@@ -623,7 +909,31 @@
     </w:p>
     <w:p>
       <w:r>
-        <w:t xml:space="preserve">To evaluate the effects of chronic mTORC1 elevation on aging in mice, we deleted the negative regulator of mTORC1, TSC1 via a floxed/Cre recombinase system.  As shown in Figure 1A-B, deletion of TSC1 causes elevations in mTORC1 activity in quadriceps from these animals as determined by increased phosphorylation of the mTORC1 targets S6K and S6.  To evaluate the effects of mTORC1 activation on autophagy in skeletal muscle, we evaluated the levels of LC3-I and II by western blotting.  As shown in Figures 1A/C, the LC3-II/I ratio is much lower in </w:t>
+        <w:t xml:space="preserve">To evaluate the effects of chronic mTORC1 elevation on aging in mice, we deleted the negative regulator of mTORC1, TSC1 via a </w:t>
+      </w:r>
+      <w:proofErr w:type="spellStart"/>
+      <w:r>
+        <w:t>floxed</w:t>
+      </w:r>
+      <w:proofErr w:type="spellEnd"/>
+      <w:r>
+        <w:t>/</w:t>
+      </w:r>
+      <w:proofErr w:type="spellStart"/>
+      <w:r>
+        <w:t>Cre</w:t>
+      </w:r>
+      <w:proofErr w:type="spellEnd"/>
+      <w:r>
+        <w:t xml:space="preserve"> </w:t>
+      </w:r>
+      <w:proofErr w:type="spellStart"/>
+      <w:r>
+        <w:t>recombinase</w:t>
+      </w:r>
+      <w:proofErr w:type="spellEnd"/>
+      <w:r>
+        <w:t xml:space="preserve"> system.  As shown in Figure 1A-B, deletion of TSC1 causes elevations in mTORC1 activity in quadriceps from these animals as determined by increased phosphorylation of the mTORC1 targets S6K and S6.  To evaluate the effects of mTORC1 activation on autophagy in skeletal muscle, we evaluated the levels of LC3-I and II by western blotting.  As shown in Figures 1A/C, the LC3-II/I ratio is much lower in </w:t>
       </w:r>
       <w:r>
         <w:rPr>
@@ -632,13 +942,21 @@
         <w:t>Tsc1</w:t>
       </w:r>
       <w:r>
-        <w:t xml:space="preserve"> knockout quadriceps, consistent with previous reports using a different Cre line</w:t>
+        <w:t xml:space="preserve"> knockout quadriceps, consistent with previous reports using a different </w:t>
+      </w:r>
+      <w:proofErr w:type="spellStart"/>
+      <w:r>
+        <w:t>Cre</w:t>
+      </w:r>
+      <w:proofErr w:type="spellEnd"/>
+      <w:r>
+        <w:t xml:space="preserve"> line</w:t>
       </w:r>
       <w:r>
         <w:fldChar w:fldCharType="begin" w:fldLock="1"/>
       </w:r>
       <w:r>
-        <w:instrText>ADDIN CSL_CITATION { "citationItems" : [ { "id" : "ITEM-1", "itemData" : { "DOI" : "10.1016/j.cmet.2013.03.015", "ISSN" : "15504131", "PMID" : "23602450", "abstract" : "Autophagy is a catabolic process that ensures homeostatic cell clearance and is deregulated in a growing number of myopathological conditions. Although FoxO3 was shown to promote the expression of autophagy-related genes in skeletal muscle, the mechanisms triggering autophagy are unclear. We show that TSC1-deficient mice (TSCmKO), characterized by sustained activation of mTORC1, develop a late-onset myopathy related to impaired autophagy. In young TSCmKO mice, constitutive and starvation-induced autophagy is blocked at the induction steps via mTORC1-mediated inhibition of Ulk1, despite FoxO3 activation. Rapamycin is sufficient to restore autophagy in TSCmKO mice and improves the muscle phenotype of old mutant mice. Inversely, abrogation of mTORC1 signaling by depletion of raptor induces autophagy regardless of FoxO inhibition. Thus, mTORC1 is the dominant regulator of autophagy induction in skeletal muscle and ensures a tight coordination of metabolic pathways. These findings may open interesting avenues for therapeutic strategies directed toward autophagy-related muscle diseases.", "author" : [ { "dropping-particle" : "", "family" : "Castets", "given" : "Perrine", "non-dropping-particle" : "", "parse-names" : false, "suffix" : "" }, { "dropping-particle" : "", "family" : "Lin", "given" : "Shuo", "non-dropping-particle" : "", "parse-names" : false, "suffix" : "" }, { "dropping-particle" : "", "family" : "Rion", "given" : "Nathalie", "non-dropping-particle" : "", "parse-names" : false, "suffix" : "" }, { "dropping-particle" : "", "family" : "Fulvio", "given" : "Sabrina", "non-dropping-particle" : "Di", "parse-names" : false, "suffix" : "" }, { "dropping-particle" : "", "family" : "Romanino", "given" : "Klaas", "non-dropping-particle" : "", "parse-names" : false, "suffix" : "" }, { "dropping-particle" : "", "family" : "Guridi", "given" : "Maitea", "non-dropping-particle" : "", "parse-names" : false, "suffix" : "" }, { "dropping-particle" : "", "family" : "Frank", "given" : "Stephan", "non-dropping-particle" : "", "parse-names" : false, "suffix" : "" }, { "dropping-particle" : "", "family" : "Tintignac", "given" : "Lionel\u00a0A. a", "non-dropping-particle" : "", "parse-names" : false, "suffix" : "" }, { "dropping-particle" : "", "family" : "Sinnreich", "given" : "Michael", "non-dropping-particle" : "", "parse-names" : false, "suffix" : "" }, { "dropping-particle" : "", "family" : "R\u00fcegg", "given" : "Markus\u00a0A.", "non-dropping-particle" : "", "parse-names" : false, "suffix" : "" }, { "dropping-particle" : "", "family" : "Di\u00a0Fulvio", "given" : "Sabrina", "non-dropping-particle" : "", "parse-names" : false, "suffix" : "" } ], "container-title" : "Cell metabolism", "id" : "ITEM-1", "issue" : "5", "issued" : { "date-parts" : [ [ "2013", "4", "7" ] ] }, "note" : "From Duplicate 1 ( Sustained Activation of mTORC1 in Skeletal Muscle Inhibits Constitutive and Starvation-Induced Autophagy and Causes a Severe, Late-Onset Myopathy - Castets, Perrine; Lin, Shuo; Rion, Nathalie; Di\u00a0Fulvio, Sabrina; Romanino, Klaas; Guridi, Maitea; Frank, Stephan; Tintignac, Lionel\u00a0A.; Sinnreich, Michael; R\u00fcegg, Markus\u00a0A. )\n", "page" : "731-44", "title" : "Sustained activation of mTORC1 in skeletal muscle inhibits constitutive and starvation-induced autophagy and causes a severe, late-onset myopathy.", "type" : "article-journal", "volume" : "17" }, "uris" : [ "http://www.mendeley.com/documents/?uuid=2f934ad2-30fc-46c1-9b35-a29aa432cdea" ] } ], "mendeley" : { "formattedCitation" : "&lt;sup&gt;7&lt;/sup&gt;", "plainTextFormattedCitation" : "7" }, "properties" : { "noteIndex" : 0 }, "schema" : "https://github.com/citation-style-language/schema/raw/master/csl-citation.json" }</w:instrText>
+        <w:instrText>ADDIN CSL_CITATION { "citationItems" : [ { "id" : "ITEM-1", "itemData" : { "DOI" : "10.1016/j.cmet.2013.03.015", "ISSN" : "15504131", "PMID" : "23602450", "abstract" : "Autophagy is a catabolic process that ensures homeostatic cell clearance and is deregulated in a growing number of myopathological conditions. Although FoxO3 was shown to promote the expression of autophagy-related genes in skeletal muscle, the mechanisms triggering autophagy are unclear. We show that TSC1-deficient mice (TSCmKO), characterized by sustained activation of mTORC1, develop a late-onset myopathy related to impaired autophagy. In young TSCmKO mice, constitutive and starvation-induced autophagy is blocked at the induction steps via mTORC1-mediated inhibition of Ulk1, despite FoxO3 activation. Rapamycin is sufficient to restore autophagy in TSCmKO mice and improves the muscle phenotype of old mutant mice. Inversely, abrogation of mTORC1 signaling by depletion of raptor induces autophagy regardless of FoxO inhibition. Thus, mTORC1 is the dominant regulator of autophagy induction in skeletal muscle and ensures a tight coordination of metabolic pathways. These findings may open interesting avenues for therapeutic strategies directed toward autophagy-related muscle diseases.", "author" : [ { "dropping-particle" : "", "family" : "Castets", "given" : "Perrine", "non-dropping-particle" : "", "parse-names" : false, "suffix" : "" }, { "dropping-particle" : "", "family" : "Lin", "given" : "Shuo", "non-dropping-particle" : "", "parse-names" : false, "suffix" : "" }, { "dropping-particle" : "", "family" : "Rion", "given" : "Nathalie", "non-dropping-particle" : "", "parse-names" : false, "suffix" : "" }, { "dropping-particle" : "", "family" : "Fulvio", "given" : "Sabrina", "non-dropping-particle" : "Di", "parse-names" : false, "suffix" : "" }, { "dropping-particle" : "", "family" : "Romanino", "given" : "Klaas", "non-dropping-particle" : "", "parse-names" : false, "suffix" : "" }, { "dropping-particle" : "", "family" : "Guridi", "given" : "Maitea", "non-dropping-particle" : "", "parse-names" : false, "suffix" : "" }, { "dropping-particle" : "", "family" : "Frank", "given" : "Stephan", "non-dropping-particle" : "", "parse-names" : false, "suffix" : "" }, { "dropping-particle" : "", "family" : "Tintignac", "given" : "Lionel\u00a0A. a", "non-dropping-particle" : "", "parse-names" : false, "suffix" : "" }, { "dropping-particle" : "", "family" : "Sinnreich", "given" : "Michael", "non-dropping-particle" : "", "parse-names" : false, "suffix" : "" }, { "dropping-particle" : "", "family" : "R\u00fcegg", "given" : "Markus\u00a0A.", "non-dropping-particle" : "", "parse-names" : false, "suffix" : "" }, { "dropping-particle" : "", "family" : "Di\u00a0Fulvio", "given" : "Sabrina", "non-dropping-particle" : "", "parse-names" : false, "suffix" : "" } ], "container-title" : "Cell metabolism", "id" : "ITEM-1", "issue" : "5", "issued" : { "date-parts" : [ [ "2013", "4", "7" ] ] }, "note" : "From Duplicate 1 ( Sustained Activation of mTORC1 in Skeletal Muscle Inhibits Constitutive and Starvation-Induced Autophagy and Causes a Severe, Late-Onset Myopathy - Castets, Perrine; Lin, Shuo; Rion, Nathalie; Di\u00a0Fulvio, Sabrina; Romanino, Klaas; Guridi, Maitea; Frank, Stephan; Tintignac, Lionel\u00a0A.; Sinnreich, Michael; R\u00fcegg, Markus\u00a0A. )\n", "page" : "731-44", "title" : "Sustained activation of mTORC1 in skeletal muscle inhibits constitutive and starvation-induced autophagy and causes a severe, late-onset myopathy.", "type" : "article-journal", "volume" : "17" }, "uris" : [ "http://www.mendeley.com/documents/?uuid=2f934ad2-30fc-46c1-9b35-a29aa432cdea" ] } ], "mendeley" : { "formattedCitation" : "&lt;sup&gt;8&lt;/sup&gt;", "plainTextFormattedCitation" : "8", "previouslyFormattedCitation" : "&lt;sup&gt;8&lt;/sup&gt;" }, "properties" : { "noteIndex" : 0 }, "schema" : "https://github.com/citation-style-language/schema/raw/master/csl-citation.json" }</w:instrText>
       </w:r>
       <w:r>
         <w:fldChar w:fldCharType="separate"/>
@@ -648,7 +966,7 @@
           <w:noProof/>
           <w:vertAlign w:val="superscript"/>
         </w:rPr>
-        <w:t>7</w:t>
+        <w:t>8</w:t>
       </w:r>
       <w:r>
         <w:fldChar w:fldCharType="end"/>
@@ -685,6 +1003,301 @@
       </w:r>
       <w:r>
         <w:t>).</w:t>
+      </w:r>
+    </w:p>
+    <w:p/>
+    <w:p>
+      <w:pPr>
+        <w:pStyle w:val="Heading2"/>
+      </w:pPr>
+      <w:r>
+        <w:t xml:space="preserve">Knockdown of </w:t>
+      </w:r>
+      <w:r>
+        <w:rPr>
+          <w:i/>
+        </w:rPr>
+        <w:t>Tsc1</w:t>
+      </w:r>
+      <w:r>
+        <w:t xml:space="preserve"> in drosophila muscle tissue reduces lifespan</w:t>
+      </w:r>
+    </w:p>
+    <w:p>
+      <w:r>
+        <w:t xml:space="preserve">Our previous studies had shown that knockdown of the obligate mTORC1 component Raptor in fly muscles causes early lethality and muscle weakness, but that </w:t>
+      </w:r>
+      <w:r>
+        <w:rPr>
+          <w:i/>
+        </w:rPr>
+        <w:t>Tsc1</w:t>
+      </w:r>
+      <w:r>
+        <w:t xml:space="preserve"> knockdown resulted in viable adult flies</w:t>
+      </w:r>
+      <w:r>
+        <w:fldChar w:fldCharType="begin" w:fldLock="1"/>
+      </w:r>
+      <w:r>
+        <w:instrText>ADDIN CSL_CITATION { "citationItems" : [ { "id" : "ITEM-1", "itemData" : { "DOI" : "10.1038/srep09676", "ISSN" : "2045-2322", "author" : [ { "dropping-particle" : "", "family" : "Hatfield", "given" : "Isabelle", "non-dropping-particle" : "", "parse-names" : false, "suffix" : "" }, { "dropping-particle" : "", "family" : "Harvey", "given" : "Innocence", "non-dropping-particle" : "", "parse-names" : false, "suffix" : "" }, { "dropping-particle" : "", "family" : "Yates", "given" : "Erika R.", "non-dropping-particle" : "", "parse-names" : false, "suffix" : "" }, { "dropping-particle" : "", "family" : "Redd", "given" : "JeAnna R.", "non-dropping-particle" : "", "parse-names" : false, "suffix" : "" }, { "dropping-particle" : "", "family" : "Reiter", "given" : "Lawrence T.", "non-dropping-particle" : "", "parse-names" : false, "suffix" : "" }, { "dropping-particle" : "", "family" : "Bridges", "given" : "Dave", "non-dropping-particle" : "", "parse-names" : false, "suffix" : "" } ], "container-title" : "Scientific Reports", "id" : "ITEM-1", "issued" : { "date-parts" : [ [ "2015", "4", "13" ] ] }, "page" : "9676", "title" : "The role of TORC1 in muscle development in Drosophila", "type" : "article-journal", "volume" : "5" }, "uris" : [ "http://www.mendeley.com/documents/?uuid=94107e24-4e61-4172-b643-1e38bfdc3c43" ] } ], "mendeley" : { "formattedCitation" : "&lt;sup&gt;9&lt;/sup&gt;", "plainTextFormattedCitation" : "9", "previouslyFormattedCitation" : "&lt;sup&gt;9&lt;/sup&gt;" }, "properties" : { "noteIndex" : 0 }, "schema" : "https://github.com/citation-style-language/schema/raw/master/csl-citation.json" }</w:instrText>
+      </w:r>
+      <w:r>
+        <w:fldChar w:fldCharType="separate"/>
+      </w:r>
+      <w:r>
+        <w:rPr>
+          <w:noProof/>
+          <w:vertAlign w:val="superscript"/>
+        </w:rPr>
+        <w:t>9</w:t>
+      </w:r>
+      <w:r>
+        <w:fldChar w:fldCharType="end"/>
+      </w:r>
+      <w:r>
+        <w:t>.  To te</w:t>
+      </w:r>
+      <w:r>
+        <w:t>st whether gain of function of d</w:t>
+      </w:r>
+      <w:r>
+        <w:t>TORC1 decreases lifespan in flies, we used the UAS-</w:t>
+      </w:r>
+      <w:proofErr w:type="spellStart"/>
+      <w:r>
+        <w:t>shRNA</w:t>
+      </w:r>
+      <w:proofErr w:type="spellEnd"/>
+      <w:r>
+        <w:t xml:space="preserve">/GAL4 system to knockdown </w:t>
+      </w:r>
+      <w:r>
+        <w:rPr>
+          <w:i/>
+        </w:rPr>
+        <w:t>Tsc1</w:t>
+      </w:r>
+      <w:r>
+        <w:t xml:space="preserve"> in fly muscles.  These knockdowns were driven by </w:t>
+      </w:r>
+      <w:r>
+        <w:rPr>
+          <w:i/>
+        </w:rPr>
+        <w:t>24B</w:t>
+      </w:r>
+      <w:r>
+        <w:t xml:space="preserve">-GAL4 </w:t>
+      </w:r>
+      <w:r>
+        <w:t>which is expressed in wing disks and adult fly muscles</w:t>
+      </w:r>
+      <w:r>
+        <w:fldChar w:fldCharType="begin" w:fldLock="1"/>
+      </w:r>
+      <w:r>
+        <w:instrText>ADDIN CSL_CITATION { "citationItems" : [ { "id" : "ITEM-1", "itemData" : { "DOI" : "10.1101/gad.8.15.1787", "ISBN" : "0890-9369 (Print) 0890-9369 (Linking)", "ISSN" : "08909369", "PMID" : "7958857", "abstract" : "The small GTPases of the Rac/Rho/Cdc42 subfamily are implicated in actin cytoskeleton-membrane interaction in mammalian cells and budding yeast. The in vivo functions of these GTPases in multicellular organisms are not known. We have cloned Drosophila homologs of rac and CDC42, Drac1, and Dcdc42. They share 70% amino acid sequence identity with each other, and both are highly expressed in the nervous system and mesoderm during neuronal and muscle differentiation, respectively. We expressed putative constitutively active and dominant-negative Drac1 proteins in these tissues. When expressed in neurons, Drac1 mutant proteins cause axon outgrowth defects in peripheral neurons without affecting dendrites. When expressed in muscle precursors, they cause complete failure of, or abnormality in, myoblast fusion. Expressions of analogous mutant Dcdc42 proteins cause qualitatively distinct morphological defects, suggesting that similar GTPases in the same subfamily have unique roles in morphogenesis.", "author" : [ { "dropping-particle" : "", "family" : "Luo", "given" : "Liqun", "non-dropping-particle" : "", "parse-names" : false, "suffix" : "" }, { "dropping-particle" : "", "family" : "Joyce Liao", "given" : "Y.", "non-dropping-particle" : "", "parse-names" : false, "suffix" : "" }, { "dropping-particle" : "", "family" : "Jan", "given" : "Lily Yeh", "non-dropping-particle" : "", "parse-names" : false, "suffix" : "" }, { "dropping-particle" : "", "family" : "Jan", "given" : "Yuh Nung", "non-dropping-particle" : "", "parse-names" : false, "suffix" : "" } ], "container-title" : "Genes and Development", "id" : "ITEM-1", "issued" : { "date-parts" : [ [ "1994" ] ] }, "page" : "1787-1802", "title" : "Distinct morphogenetic functions of similar small GTPases: Drosophila Drac1 is involved in axonal outgrowth and myoblast fusion", "type" : "article-journal", "volume" : "8" }, "uris" : [ "http://www.mendeley.com/documents/?uuid=d9bd57c4-9ea1-474d-8e10-c775b8fe46a1" ] } ], "mendeley" : { "formattedCitation" : "&lt;sup&gt;10&lt;/sup&gt;", "plainTextFormattedCitation" : "10", "previouslyFormattedCitation" : "&lt;sup&gt;10&lt;/sup&gt;" }, "properties" : { "noteIndex" : 0 }, "schema" : "https://github.com/citation-style-language/schema/raw/master/csl-citation.json" }</w:instrText>
+      </w:r>
+      <w:r>
+        <w:fldChar w:fldCharType="separate"/>
+      </w:r>
+      <w:r>
+        <w:rPr>
+          <w:noProof/>
+          <w:vertAlign w:val="superscript"/>
+        </w:rPr>
+        <w:t>10</w:t>
+      </w:r>
+      <w:r>
+        <w:fldChar w:fldCharType="end"/>
+      </w:r>
+      <w:r>
+        <w:t>.  As shown in Figure 2A-D</w:t>
+      </w:r>
+      <w:r>
+        <w:t xml:space="preserve">, knockdowns driven by two </w:t>
+      </w:r>
+      <w:proofErr w:type="spellStart"/>
+      <w:r>
+        <w:t>shRNA’s</w:t>
+      </w:r>
+      <w:proofErr w:type="spellEnd"/>
+      <w:r>
+        <w:t xml:space="preserve"> targeting </w:t>
+      </w:r>
+      <w:r>
+        <w:rPr>
+          <w:i/>
+        </w:rPr>
+        <w:t>Tsc1</w:t>
+      </w:r>
+      <w:r>
+        <w:t xml:space="preserve"> increas</w:t>
+      </w:r>
+      <w:r>
+        <w:t>e the rates of natural deaths</w:t>
+      </w:r>
+      <w:r>
+        <w:t xml:space="preserve"> </w:t>
+      </w:r>
+      <w:r>
+        <w:t>for both strains and both sexes</w:t>
+      </w:r>
+      <w:r>
+        <w:t xml:space="preserve"> (</w:t>
+      </w:r>
+      <w:proofErr w:type="spellStart"/>
+      <w:r>
+        <w:t>shRNA</w:t>
+      </w:r>
+      <w:proofErr w:type="spellEnd"/>
+      <w:r>
+        <w:t xml:space="preserve"> #1, 3.8 fold for females, 3.4 fold for males; </w:t>
+      </w:r>
+      <w:proofErr w:type="spellStart"/>
+      <w:r>
+        <w:t>shRNA</w:t>
+      </w:r>
+      <w:proofErr w:type="spellEnd"/>
+      <w:r>
+        <w:t xml:space="preserve"> #2: 2.6 fold for females, 1.9 fold for males all with adjusted p-values</w:t>
+      </w:r>
+      <w:r>
+        <w:t>&lt;1 x10</w:t>
+      </w:r>
+      <w:r>
+        <w:rPr>
+          <w:vertAlign w:val="superscript"/>
+        </w:rPr>
+        <w:t>-5</w:t>
+      </w:r>
+      <w:r>
+        <w:t xml:space="preserve">). </w:t>
+      </w:r>
+    </w:p>
+    <w:p/>
+    <w:p>
+      <w:r>
+        <w:t xml:space="preserve">To test whether cardiac-specific knockdown of </w:t>
+      </w:r>
+      <w:r>
+        <w:rPr>
+          <w:i/>
+        </w:rPr>
+        <w:t>Tsc1</w:t>
+      </w:r>
+      <w:r>
+        <w:t xml:space="preserve"> has a similar phenotype we used a </w:t>
+      </w:r>
+      <w:r>
+        <w:rPr>
+          <w:i/>
+        </w:rPr>
+        <w:t>Hand</w:t>
+      </w:r>
+      <w:r>
+        <w:t>-GAL4 driver which</w:t>
+      </w:r>
+      <w:r>
+        <w:t xml:space="preserve"> is expressed in fly cardiac tissue</w:t>
+      </w:r>
+      <w:r>
+        <w:fldChar w:fldCharType="begin" w:fldLock="1"/>
+      </w:r>
+      <w:r>
+        <w:instrText>ADDIN CSL_CITATION { "citationItems" : [ { "id" : "ITEM-1", "itemData" : { "DOI" : "10.1242/dev.02285", "ISSN" : "0950-1991", "PMID" : "16467358", "abstract" : "The Hand gene family encodes highly conserved basic helix-loop-helix (bHLH) transcription factors that play crucial roles in cardiac and vascular development in vertebrates. In Drosophila, a single Hand gene is expressed in the three major cell types that comprise the circulatory system: cardioblasts, pericardial nephrocytes and lymph gland hematopoietic progenitors, but its function has not been determined. Here we show that Drosophila Hand functions as a potent transcriptional activator, and converting it into a repressor blocks heart and lymph gland formation. Disruption of Hand function by homologous recombination also results in profound cardiac defects that include hypoplastic myocardium and a deficiency of pericardial and lymph gland hematopoietic cells, accompanied by cardiac apoptosis. Targeted expression of Hand in the heart completely rescued the lethality of Hand mutants, and cardiac expression of a human HAND gene, or the caspase inhibitor P35, partially rescued the cardiac and lymph gland phenotypes. These findings demonstrate evolutionarily conserved functions of HAND transcription factors in Drosophila and mammalian cardiogenesis, and reveal a previously unrecognized requirement of Hand genes in hematopoiesis.", "author" : [ { "dropping-particle" : "", "family" : "Han", "given" : "Zhe", "non-dropping-particle" : "", "parse-names" : false, "suffix" : "" }, { "dropping-particle" : "", "family" : "Yi", "given" : "Peng", "non-dropping-particle" : "", "parse-names" : false, "suffix" : "" }, { "dropping-particle" : "", "family" : "Li", "given" : "Xiumin", "non-dropping-particle" : "", "parse-names" : false, "suffix" : "" }, { "dropping-particle" : "", "family" : "Olson", "given" : "Eric N", "non-dropping-particle" : "", "parse-names" : false, "suffix" : "" } ], "container-title" : "Development (Cambridge, England)", "id" : "ITEM-1", "issue" : "6", "issued" : { "date-parts" : [ [ "2006", "3" ] ] }, "page" : "1175-82", "title" : "Hand, an evolutionarily conserved bHLH transcription factor required for Drosophila cardiogenesis and hematopoiesis.", "type" : "article-journal", "volume" : "133" }, "uris" : [ "http://www.mendeley.com/documents/?uuid=2e61ee1d-162c-480e-af5f-16a47514f6e1" ] } ], "mendeley" : { "formattedCitation" : "&lt;sup&gt;11&lt;/sup&gt;", "plainTextFormattedCitation" : "11" }, "properties" : { "noteIndex" : 0 }, "schema" : "https://github.com/citation-style-language/schema/raw/master/csl-citation.json" }</w:instrText>
+      </w:r>
+      <w:r>
+        <w:fldChar w:fldCharType="separate"/>
+      </w:r>
+      <w:r>
+        <w:rPr>
+          <w:noProof/>
+          <w:vertAlign w:val="superscript"/>
+        </w:rPr>
+        <w:t>11</w:t>
+      </w:r>
+      <w:r>
+        <w:fldChar w:fldCharType="end"/>
+      </w:r>
+      <w:r>
+        <w:t xml:space="preserve">.  In contrast to the </w:t>
+      </w:r>
+      <w:r>
+        <w:rPr>
+          <w:i/>
+        </w:rPr>
+        <w:t>24B</w:t>
+      </w:r>
+      <w:r>
+        <w:t xml:space="preserve"> driven knockdowns, we did only observed modest increases in mortality (20-30% increase in hazard ratios, Figure 2E-F).  Together, these data support the hypothesis that muscle-specific ablation of </w:t>
+      </w:r>
+      <w:r>
+        <w:rPr>
+          <w:i/>
+        </w:rPr>
+        <w:t>Tsc1</w:t>
+      </w:r>
+      <w:r>
+        <w:t xml:space="preserve"> results in early lethality in both mice and flies.</w:t>
+      </w:r>
+    </w:p>
+    <w:p>
+      <w:pPr>
+        <w:pStyle w:val="Heading1"/>
+      </w:pPr>
+      <w:r>
+        <w:t>Knockdown of Atg8a in fly muscles reduces lifespan</w:t>
+      </w:r>
+    </w:p>
+    <w:p>
+      <w:r>
+        <w:t xml:space="preserve">To test whether chronically impaired autophagy in muscle tissue can reduce Drosophila lifespan, we used a similar approach to reduce the levels of </w:t>
+      </w:r>
+      <w:r>
+        <w:rPr>
+          <w:i/>
+        </w:rPr>
+        <w:t>Atg5</w:t>
+      </w:r>
+      <w:r>
+        <w:t xml:space="preserve">, </w:t>
+      </w:r>
+      <w:r>
+        <w:rPr>
+          <w:i/>
+        </w:rPr>
+        <w:t>Atg8a</w:t>
+      </w:r>
+      <w:r>
+        <w:t xml:space="preserve"> and </w:t>
+      </w:r>
+      <w:r>
+        <w:rPr>
+          <w:i/>
+        </w:rPr>
+        <w:t>Atg8b</w:t>
+      </w:r>
+      <w:r>
+        <w:t xml:space="preserve"> in fly muscles using the </w:t>
+      </w:r>
+      <w:r>
+        <w:rPr>
+          <w:i/>
+        </w:rPr>
+        <w:t>24B</w:t>
+      </w:r>
+      <w:r>
+        <w:t xml:space="preserve">-GAL4 </w:t>
+      </w:r>
+      <w:proofErr w:type="gramStart"/>
+      <w:r>
+        <w:t>driver</w:t>
+      </w:r>
+      <w:proofErr w:type="gramEnd"/>
+      <w:r>
+        <w:t>.</w:t>
       </w:r>
       <w:bookmarkStart w:id="2" w:name="_GoBack"/>
       <w:bookmarkEnd w:id="2"/>
@@ -713,11 +1326,20 @@
         </w:rPr>
       </w:pPr>
       <w:r>
-        <w:t>The authors would like to thank the members of the Bridges, Saltiel, Reiter and Han laboratories for helpful discussions regarding this project.</w:t>
+        <w:t xml:space="preserve">The authors would like to thank the members of the Bridges, </w:t>
+      </w:r>
+      <w:proofErr w:type="spellStart"/>
+      <w:r>
+        <w:t>Saltiel</w:t>
+      </w:r>
+      <w:proofErr w:type="spellEnd"/>
+      <w:r>
+        <w:t>, Reiter and Han laboratories for helpful discussions regarding this project.</w:t>
       </w:r>
       <w:r>
         <w:t xml:space="preserve"> </w:t>
       </w:r>
+      <w:proofErr w:type="gramStart"/>
       <w:r>
         <w:t>This work was supported by funds from the Memphis Research Consortium (DB), the National Institutes of Health (DK107535 to DB;</w:t>
       </w:r>
@@ -738,6 +1360,7 @@
       <w:r>
         <w:t xml:space="preserve"> and the UTHSC Drosophila Transgenic Core</w:t>
       </w:r>
+      <w:proofErr w:type="gramEnd"/>
       <w:r>
         <w:t xml:space="preserve">.  </w:t>
       </w:r>
@@ -952,7 +1575,119 @@
           <w:noProof/>
         </w:rPr>
         <w:tab/>
+        <w:t xml:space="preserve">Benjamini Y, Hochberg Y. Controlling the False Discovery Rate: A Practical and Powerful Approach to Multiple Testing. J R Stat Soc Ser B 1995; 57:289–300. </w:t>
+      </w:r>
+    </w:p>
+    <w:p>
+      <w:pPr>
+        <w:widowControl w:val="0"/>
+        <w:autoSpaceDE w:val="0"/>
+        <w:autoSpaceDN w:val="0"/>
+        <w:adjustRightInd w:val="0"/>
+        <w:ind w:left="640" w:hanging="640"/>
+        <w:rPr>
+          <w:rFonts w:ascii="Garamond" w:hAnsi="Garamond"/>
+          <w:noProof/>
+        </w:rPr>
+      </w:pPr>
+      <w:r>
+        <w:rPr>
+          <w:rFonts w:ascii="Garamond" w:hAnsi="Garamond"/>
+          <w:noProof/>
+        </w:rPr>
+        <w:t xml:space="preserve">8. </w:t>
+      </w:r>
+      <w:r>
+        <w:rPr>
+          <w:rFonts w:ascii="Garamond" w:hAnsi="Garamond"/>
+          <w:noProof/>
+        </w:rPr>
+        <w:tab/>
         <w:t xml:space="preserve">Castets P, Lin S, Rion N, Di Fulvio S, Romanino K, Guridi M, Frank S, Tintignac LA a, Sinnreich M, Rüegg MA, et al. Sustained activation of mTORC1 in skeletal muscle inhibits constitutive and starvation-induced autophagy and causes a severe, late-onset myopathy. Cell Metab 2013; 17:731–44. </w:t>
+      </w:r>
+    </w:p>
+    <w:p>
+      <w:pPr>
+        <w:widowControl w:val="0"/>
+        <w:autoSpaceDE w:val="0"/>
+        <w:autoSpaceDN w:val="0"/>
+        <w:adjustRightInd w:val="0"/>
+        <w:ind w:left="640" w:hanging="640"/>
+        <w:rPr>
+          <w:rFonts w:ascii="Garamond" w:hAnsi="Garamond"/>
+          <w:noProof/>
+        </w:rPr>
+      </w:pPr>
+      <w:r>
+        <w:rPr>
+          <w:rFonts w:ascii="Garamond" w:hAnsi="Garamond"/>
+          <w:noProof/>
+        </w:rPr>
+        <w:t xml:space="preserve">9. </w:t>
+      </w:r>
+      <w:r>
+        <w:rPr>
+          <w:rFonts w:ascii="Garamond" w:hAnsi="Garamond"/>
+          <w:noProof/>
+        </w:rPr>
+        <w:tab/>
+        <w:t xml:space="preserve">Hatfield I, Harvey I, Yates ER, Redd JR, Reiter LT, Bridges D. The role of TORC1 in muscle development in Drosophila. Sci Rep 2015; 5:9676. </w:t>
+      </w:r>
+    </w:p>
+    <w:p>
+      <w:pPr>
+        <w:widowControl w:val="0"/>
+        <w:autoSpaceDE w:val="0"/>
+        <w:autoSpaceDN w:val="0"/>
+        <w:adjustRightInd w:val="0"/>
+        <w:ind w:left="640" w:hanging="640"/>
+        <w:rPr>
+          <w:rFonts w:ascii="Garamond" w:hAnsi="Garamond"/>
+          <w:noProof/>
+        </w:rPr>
+      </w:pPr>
+      <w:r>
+        <w:rPr>
+          <w:rFonts w:ascii="Garamond" w:hAnsi="Garamond"/>
+          <w:noProof/>
+        </w:rPr>
+        <w:t xml:space="preserve">10. </w:t>
+      </w:r>
+      <w:r>
+        <w:rPr>
+          <w:rFonts w:ascii="Garamond" w:hAnsi="Garamond"/>
+          <w:noProof/>
+        </w:rPr>
+        <w:tab/>
+        <w:t xml:space="preserve">Luo L, Joyce Liao Y, Jan LY, Jan YN. Distinct morphogenetic functions of similar small GTPases: Drosophila Drac1 is involved in axonal outgrowth and myoblast fusion. Genes Dev 1994; 8:1787–802. </w:t>
+      </w:r>
+    </w:p>
+    <w:p>
+      <w:pPr>
+        <w:widowControl w:val="0"/>
+        <w:autoSpaceDE w:val="0"/>
+        <w:autoSpaceDN w:val="0"/>
+        <w:adjustRightInd w:val="0"/>
+        <w:ind w:left="640" w:hanging="640"/>
+        <w:rPr>
+          <w:rFonts w:ascii="Garamond" w:hAnsi="Garamond"/>
+          <w:noProof/>
+        </w:rPr>
+      </w:pPr>
+      <w:r>
+        <w:rPr>
+          <w:rFonts w:ascii="Garamond" w:hAnsi="Garamond"/>
+          <w:noProof/>
+        </w:rPr>
+        <w:t xml:space="preserve">11. </w:t>
+      </w:r>
+      <w:r>
+        <w:rPr>
+          <w:rFonts w:ascii="Garamond" w:hAnsi="Garamond"/>
+          <w:noProof/>
+        </w:rPr>
+        <w:tab/>
+        <w:t xml:space="preserve">Han Z, Yi P, Li X, Olson EN. Hand, an evolutionarily conserved bHLH transcription factor required for Drosophila cardiogenesis and hematopoiesis. Development 2006; 133:1175–82. </w:t>
       </w:r>
     </w:p>
     <w:p>

</xml_diff>

<commit_message>
Wrote part of discussion
</commit_message>
<xml_diff>
--- a/Manuscripts/Muscle Tsc1 Aging Paper/Manuscript.docx
+++ b/Manuscripts/Muscle Tsc1 Aging Paper/Manuscript.docx
@@ -39,18 +39,10 @@
         <w:t>1</w:t>
       </w:r>
       <w:r>
-        <w:t xml:space="preserve">, </w:t>
-      </w:r>
-      <w:proofErr w:type="spellStart"/>
-      <w:r>
-        <w:t>Kalei</w:t>
-      </w:r>
-      <w:r>
-        <w:t>gh</w:t>
-      </w:r>
-      <w:proofErr w:type="spellEnd"/>
-      <w:r>
-        <w:t xml:space="preserve"> Fisher</w:t>
+        <w:t>, Kalei</w:t>
+      </w:r>
+      <w:r>
+        <w:t>gh Fisher</w:t>
       </w:r>
       <w:r>
         <w:rPr>
@@ -59,15 +51,7 @@
         <w:footnoteReference w:id="2"/>
       </w:r>
       <w:r>
-        <w:t xml:space="preserve">, </w:t>
-      </w:r>
-      <w:proofErr w:type="spellStart"/>
-      <w:r>
-        <w:t>Binbin</w:t>
-      </w:r>
-      <w:proofErr w:type="spellEnd"/>
-      <w:r>
-        <w:t xml:space="preserve"> Lu</w:t>
+        <w:t>, Binbin Lu</w:t>
       </w:r>
       <w:r>
         <w:rPr>
@@ -181,44 +165,248 @@
       </w:r>
     </w:p>
     <w:p>
-      <w:proofErr w:type="spellStart"/>
-      <w:r>
-        <w:t>Floxed</w:t>
-      </w:r>
-      <w:proofErr w:type="spellEnd"/>
+      <w:r>
+        <w:t xml:space="preserve">Floxed </w:t>
+      </w:r>
+      <w:r>
+        <w:rPr>
+          <w:i/>
+        </w:rPr>
+        <w:t xml:space="preserve">Tsc1 </w:t>
+      </w:r>
+      <w:r>
+        <w:t xml:space="preserve">alleles </w:t>
+      </w:r>
+      <w:r>
+        <w:t>(</w:t>
+      </w:r>
+      <w:r>
+        <w:t>Tsc1</w:t>
+      </w:r>
+      <w:r>
+        <w:rPr>
+          <w:i/>
+          <w:vertAlign w:val="superscript"/>
+        </w:rPr>
+        <w:t>tm1Djk</w:t>
+      </w:r>
+      <w:r>
+        <w:t>/J</w:t>
+      </w:r>
+      <w:r>
+        <w:fldChar w:fldCharType="begin" w:fldLock="1"/>
+      </w:r>
+      <w:r>
+        <w:instrText>ADDIN CSL_CITATION { "citationItems" : [ { "id" : "ITEM-1", "itemData" : { "ISSN" : "0964-6906", "PMID" : "11875047", "abstract" : "Tuberous sclerosis (TSC) is a autosomal dominant genetic disorder caused by mutations in either TSC1 or TSC2, and characterized by benign hamartoma growth. We developed a murine model of Tsc1 disease by gene targeting. Tsc1 null embryos die at mid-gestation from a failure of liver development. Tsc1 heterozygotes develop kidney cystadenomas and liver hemangiomas at high frequency, but the incidence of kidney tumors is somewhat lower than in Tsc2 heterozygote mice. Liver hemangiomas were more common, more severe and caused higher mortality in female than in male Tsc1 heterozygotes. Tsc1 null embryo fibroblast lines have persistent phosphorylation of the p70S6K (S6K) and its substrate S6, that is sensitive to treatment with rapamycin, indicating constitutive activation of the mTOR-S6K pathway due to loss of the Tsc1 protein, hamartin. Hyperphosphorylation of S6 is also seen in kidney tumors in the heterozygote mice, suggesting that inhibition of this pathway may have benefit in control of TSC hamartomas.", "author" : [ { "dropping-particle" : "", "family" : "Kwiatkowski", "given" : "David J.", "non-dropping-particle" : "", "parse-names" : false, "suffix" : "" }, { "dropping-particle" : "", "family" : "Zhang", "given" : "Hongbing", "non-dropping-particle" : "", "parse-names" : false, "suffix" : "" }, { "dropping-particle" : "", "family" : "Bandura", "given" : "Jennifer L", "non-dropping-particle" : "", "parse-names" : false, "suffix" : "" }, { "dropping-particle" : "", "family" : "Heiberger", "given" : "Kristina M", "non-dropping-particle" : "", "parse-names" : false, "suffix" : "" }, { "dropping-particle" : "", "family" : "Glogauer", "given" : "Michael", "non-dropping-particle" : "", "parse-names" : false, "suffix" : "" }, { "dropping-particle" : "", "family" : "el-Hashemite", "given" : "Nisreen", "non-dropping-particle" : "", "parse-names" : false, "suffix" : "" }, { "dropping-particle" : "", "family" : "Onda", "given" : "Hiroaki", "non-dropping-particle" : "", "parse-names" : false, "suffix" : "" } ], "container-title" : "Human molecular genetics", "id" : "ITEM-1", "issue" : "5", "issued" : { "date-parts" : [ [ "2002", "3", "1" ] ] }, "page" : "525-34", "title" : "A mouse model of TSC1 reveals sex-dependent lethality from liver hemangiomas, and up-regulation of p70S6 kinase activity in Tsc1 null cells.", "type" : "article-journal", "volume" : "11" }, "uris" : [ "http://www.mendeley.com/documents/?uuid=97288937-3732-4db9-b166-026482655ed6" ] } ], "mendeley" : { "formattedCitation" : "&lt;sup&gt;1&lt;/sup&gt;", "plainTextFormattedCitation" : "1", "previouslyFormattedCitation" : "&lt;sup&gt;1&lt;/sup&gt;" }, "properties" : { "noteIndex" : 0 }, "schema" : "https://github.com/citation-style-language/schema/raw/master/csl-citation.json" }</w:instrText>
+      </w:r>
+      <w:r>
+        <w:fldChar w:fldCharType="separate"/>
+      </w:r>
+      <w:r>
+        <w:rPr>
+          <w:noProof/>
+          <w:vertAlign w:val="superscript"/>
+        </w:rPr>
+        <w:t>1</w:t>
+      </w:r>
+      <w:r>
+        <w:fldChar w:fldCharType="end"/>
+      </w:r>
+      <w:r>
+        <w:t xml:space="preserve"> from the Jackson Laboratory) </w:t>
+      </w:r>
+      <w:r>
+        <w:t xml:space="preserve">were crossed with </w:t>
+      </w:r>
+      <w:r>
+        <w:rPr>
+          <w:i/>
+        </w:rPr>
+        <w:t xml:space="preserve">Ckmm-Cre </w:t>
+      </w:r>
+      <w:r>
+        <w:t>driver mice (</w:t>
+      </w:r>
+      <w:r>
+        <w:t>FVB-Tg(</w:t>
+      </w:r>
+      <w:r>
+        <w:rPr>
+          <w:i/>
+        </w:rPr>
+        <w:t>Ckmm</w:t>
+      </w:r>
+      <w:r>
+        <w:rPr>
+          <w:i/>
+        </w:rPr>
+        <w:t>-</w:t>
+      </w:r>
+      <w:r>
+        <w:rPr>
+          <w:i/>
+        </w:rPr>
+        <w:t>cre</w:t>
+      </w:r>
+      <w:r>
+        <w:t>)5Khn/J</w:t>
+      </w:r>
+      <w:r>
+        <w:fldChar w:fldCharType="begin" w:fldLock="1"/>
+      </w:r>
+      <w:r>
+        <w:instrText>ADDIN CSL_CITATION { "citationItems" : [ { "id" : "ITEM-1", "itemData" : { "DOI" : "10.1016/S1097-2765(00)80155-0", "ISSN" : "10972765", "author" : [ { "dropping-particle" : "", "family" : "Br\u00fcning", "given" : "Jens C", "non-dropping-particle" : "", "parse-names" : false, "suffix" : "" }, { "dropping-particle" : "", "family" : "Michael", "given" : "M.Dodson", "non-dropping-particle" : "", "parse-names" : false, "suffix" : "" }, { "dropping-particle" : "", "family" : "Winnay", "given" : "Jonathon N", "non-dropping-particle" : "", "parse-names" : false, "suffix" : "" }, { "dropping-particle" : "", "family" : "Hayashi", "given" : "Tatsuya", "non-dropping-particle" : "", "parse-names" : false, "suffix" : "" }, { "dropping-particle" : "", "family" : "H\u00f6rsch", "given" : "Dieter", "non-dropping-particle" : "", "parse-names" : false, "suffix" : "" }, { "dropping-particle" : "", "family" : "Accili", "given" : "Domenico", "non-dropping-particle" : "", "parse-names" : false, "suffix" : "" }, { "dropping-particle" : "", "family" : "Goodyear", "given" : "Laurie J", "non-dropping-particle" : "", "parse-names" : false, "suffix" : "" }, { "dropping-particle" : "", "family" : "Kahn", "given" : "C Ronald", "non-dropping-particle" : "", "parse-names" : false, "suffix" : "" } ], "container-title" : "Molecular Cell", "id" : "ITEM-1", "issue" : "5", "issued" : { "date-parts" : [ [ "1998", "11" ] ] }, "page" : "559-569", "title" : "A Muscle-Specific Insulin Receptor Knockout Exhibits Features of the Metabolic Syndrome of NIDDM without Altering Glucose Tolerance", "type" : "article-journal", "volume" : "2" }, "uris" : [ "http://www.mendeley.com/documents/?uuid=d1ec72b2-106d-4e9a-9ddb-1df6697109ba" ] } ], "mendeley" : { "formattedCitation" : "&lt;sup&gt;2&lt;/sup&gt;", "plainTextFormattedCitation" : "2", "previouslyFormattedCitation" : "&lt;sup&gt;2&lt;/sup&gt;" }, "properties" : { "noteIndex" : 0 }, "schema" : "https://github.com/citation-style-language/schema/raw/master/csl-citation.json" }</w:instrText>
+      </w:r>
+      <w:r>
+        <w:fldChar w:fldCharType="separate"/>
+      </w:r>
+      <w:r>
+        <w:rPr>
+          <w:noProof/>
+          <w:vertAlign w:val="superscript"/>
+        </w:rPr>
+        <w:t>2</w:t>
+      </w:r>
+      <w:r>
+        <w:fldChar w:fldCharType="end"/>
+      </w:r>
+      <w:r>
+        <w:t xml:space="preserve"> from the Jackson Laboratory) </w:t>
+      </w:r>
+      <w:r>
+        <w:t xml:space="preserve">to generate animals that were heterozygous for the floxed allele, and either hemizygous for the </w:t>
+      </w:r>
+      <w:r>
+        <w:rPr>
+          <w:i/>
+        </w:rPr>
+        <w:t>Cre</w:t>
+      </w:r>
+      <w:r>
+        <w:t xml:space="preserve"> allele or wild-type at this locus.  These mice were used to generate </w:t>
+      </w:r>
+      <w:r>
+        <w:t xml:space="preserve">male </w:t>
+      </w:r>
+      <w:r>
+        <w:t>littermates</w:t>
+      </w:r>
       <w:r>
         <w:t xml:space="preserve"> </w:t>
       </w:r>
       <w:r>
-        <w:rPr>
-          <w:i/>
-        </w:rPr>
-        <w:t xml:space="preserve">Tsc1 </w:t>
-      </w:r>
-      <w:r>
-        <w:t xml:space="preserve">alleles </w:t>
-      </w:r>
-      <w:r>
-        <w:t>(</w:t>
-      </w:r>
-      <w:r>
+        <w:t>that</w:t>
+      </w:r>
+      <w:r>
+        <w:t xml:space="preserve"> were wild-type at both the </w:t>
+      </w:r>
+      <w:r>
+        <w:rPr>
+          <w:i/>
+        </w:rPr>
         <w:t>Tsc1</w:t>
       </w:r>
       <w:r>
-        <w:rPr>
-          <w:i/>
+        <w:t xml:space="preserve"> and </w:t>
+      </w:r>
+      <w:r>
+        <w:rPr>
+          <w:i/>
+        </w:rPr>
+        <w:t>Cre</w:t>
+      </w:r>
+      <w:r>
+        <w:t xml:space="preserve"> loci, homozygous at the </w:t>
+      </w:r>
+      <w:r>
+        <w:rPr>
+          <w:i/>
+        </w:rPr>
+        <w:t>Tsc1</w:t>
+      </w:r>
+      <w:r>
+        <w:t xml:space="preserve"> loci (floxed only), hemizygous at the Cre loci (transgene only) or </w:t>
+      </w:r>
+      <w:r>
+        <w:rPr>
+          <w:i/>
+        </w:rPr>
+        <w:t>Tsc1</w:t>
+      </w:r>
+      <w:r>
+        <w:rPr>
           <w:vertAlign w:val="superscript"/>
         </w:rPr>
-        <w:t>tm1Djk</w:t>
-      </w:r>
-      <w:r>
-        <w:t>/J</w:t>
+        <w:t>fl/fl</w:t>
+      </w:r>
+      <w:r>
+        <w:t xml:space="preserve">, </w:t>
+      </w:r>
+      <w:r>
+        <w:rPr>
+          <w:i/>
+        </w:rPr>
+        <w:t>Ckmm-Cre</w:t>
+      </w:r>
+      <w:r>
+        <w:rPr>
+          <w:vertAlign w:val="superscript"/>
+        </w:rPr>
+        <w:t>Tg/+</w:t>
+      </w:r>
+      <w:r>
+        <w:t xml:space="preserve">.  Animals were housed in a 12h light/dark cycle animal facility with ad libitum access to food (Harlan </w:t>
+      </w:r>
+      <w:commentRangeStart w:id="0"/>
+      <w:r>
+        <w:t>Teklad</w:t>
+      </w:r>
+      <w:commentRangeEnd w:id="0"/>
+      <w:r>
+        <w:rPr>
+          <w:rStyle w:val="CommentReference"/>
+        </w:rPr>
+        <w:commentReference w:id="0"/>
+      </w:r>
+      <w:r>
+        <w:t>) and water according to procedures approved by the University of Michigan University Committee on Use and Care of Animals.</w:t>
+      </w:r>
+      <w:r>
+        <w:t xml:space="preserve">  Animals were allowed to die naturally, or were euthanized at the advice of veterinary staff. </w:t>
+      </w:r>
+    </w:p>
+    <w:p>
+      <w:pPr>
+        <w:pStyle w:val="Heading2"/>
+      </w:pPr>
+      <w:r>
+        <w:t>Drosophila Breeding and Maintenance</w:t>
+      </w:r>
+    </w:p>
+    <w:p>
+      <w:r>
+        <w:t>Fly stocks (see Table 1) were purchased from the Bloomington Stock cCnter and maintained and were raised at 25</w:t>
+      </w:r>
+      <w:r>
+        <w:t>C</w:t>
+      </w:r>
+      <w:r>
+        <w:t xml:space="preserve"> on standard corn meal food.  </w:t>
+      </w:r>
+      <w:r>
+        <w:t>For</w:t>
+      </w:r>
+      <w:r>
+        <w:t xml:space="preserve"> crosses, virgin females were collected from the GAL4 driver strains. Ten virgin females were used per cross. Males with the appropriate genotype were chosen from each of the lines and crossed to male UAS-TRiP-shRNA lines as well as a UAS-TRiP control which contains the genom</w:t>
+      </w:r>
+      <w:r>
+        <w:t>ic insertion site but no shRNA</w:t>
       </w:r>
       <w:r>
         <w:fldChar w:fldCharType="begin" w:fldLock="1"/>
       </w:r>
       <w:r>
-        <w:instrText>ADDIN CSL_CITATION { "citationItems" : [ { "id" : "ITEM-1", "itemData" : { "ISSN" : "0964-6906", "PMID" : "11875047", "abstract" : "Tuberous sclerosis (TSC) is a autosomal dominant genetic disorder caused by mutations in either TSC1 or TSC2, and characterized by benign hamartoma growth. We developed a murine model of Tsc1 disease by gene targeting. Tsc1 null embryos die at mid-gestation from a failure of liver development. Tsc1 heterozygotes develop kidney cystadenomas and liver hemangiomas at high frequency, but the incidence of kidney tumors is somewhat lower than in Tsc2 heterozygote mice. Liver hemangiomas were more common, more severe and caused higher mortality in female than in male Tsc1 heterozygotes. Tsc1 null embryo fibroblast lines have persistent phosphorylation of the p70S6K (S6K) and its substrate S6, that is sensitive to treatment with rapamycin, indicating constitutive activation of the mTOR-S6K pathway due to loss of the Tsc1 protein, hamartin. Hyperphosphorylation of S6 is also seen in kidney tumors in the heterozygote mice, suggesting that inhibition of this pathway may have benefit in control of TSC hamartomas.", "author" : [ { "dropping-particle" : "", "family" : "Kwiatkowski", "given" : "David J.", "non-dropping-particle" : "", "parse-names" : false, "suffix" : "" }, { "dropping-particle" : "", "family" : "Zhang", "given" : "Hongbing", "non-dropping-particle" : "", "parse-names" : false, "suffix" : "" }, { "dropping-particle" : "", "family" : "Bandura", "given" : "Jennifer L", "non-dropping-particle" : "", "parse-names" : false, "suffix" : "" }, { "dropping-particle" : "", "family" : "Heiberger", "given" : "Kristina M", "non-dropping-particle" : "", "parse-names" : false, "suffix" : "" }, { "dropping-particle" : "", "family" : "Glogauer", "given" : "Michael", "non-dropping-particle" : "", "parse-names" : false, "suffix" : "" }, { "dropping-particle" : "", "family" : "el-Hashemite", "given" : "Nisreen", "non-dropping-particle" : "", "parse-names" : false, "suffix" : "" }, { "dropping-particle" : "", "family" : "Onda", "given" : "Hiroaki", "non-dropping-particle" : "", "parse-names" : false, "suffix" : "" } ], "container-title" : "Human molecular genetics", "id" : "ITEM-1", "issue" : "5", "issued" : { "date-parts" : [ [ "2002", "3", "1" ] ] }, "page" : "525-34", "title" : "A mouse model of TSC1 reveals sex-dependent lethality from liver hemangiomas, and up-regulation of p70S6 kinase activity in Tsc1 null cells.", "type" : "article-journal", "volume" : "11" }, "uris" : [ "http://www.mendeley.com/documents/?uuid=97288937-3732-4db9-b166-026482655ed6" ] } ], "mendeley" : { "formattedCitation" : "&lt;sup&gt;1&lt;/sup&gt;", "plainTextFormattedCitation" : "1", "previouslyFormattedCitation" : "&lt;sup&gt;1&lt;/sup&gt;" }, "properties" : { "noteIndex" : 0 }, "schema" : "https://github.com/citation-style-language/schema/raw/master/csl-citation.json" }</w:instrText>
+        <w:instrText>ADDIN CSL_CITATION { "citationItems" : [ { "id" : "ITEM-1", "itemData" : { "DOI" : "10.1038/nmeth.1592", "ISSN" : "1548-7105", "PMID" : "21460824", "abstract" : "Existing transgenic RNAi resources in Drosophila melanogaster based on long double-stranded hairpin RNAs are powerful tools for functional studies, but they are ineffective in gene knockdown during oogenesis, an important model system for the study of many biological questions. We show that shRNAs, modeled on an endogenous microRNA, are extremely effective at silencing gene expression during oogenesis. We also describe our progress toward building a genome-wide shRNA resource.", "author" : [ { "dropping-particle" : "", "family" : "Ni", "given" : "Jian-quan", "non-dropping-particle" : "", "parse-names" : false, "suffix" : "" }, { "dropping-particle" : "", "family" : "Zhou", "given" : "Rui", "non-dropping-particle" : "", "parse-names" : false, "suffix" : "" }, { "dropping-particle" : "", "family" : "Czech", "given" : "Benjamin", "non-dropping-particle" : "", "parse-names" : false, "suffix" : "" }, { "dropping-particle" : "", "family" : "Liu", "given" : "Lu-ping", "non-dropping-particle" : "", "parse-names" : false, "suffix" : "" }, { "dropping-particle" : "", "family" : "Holderbaum", "given" : "Laura", "non-dropping-particle" : "", "parse-names" : false, "suffix" : "" }, { "dropping-particle" : "", "family" : "Yang-Zhou", "given" : "Donghui", "non-dropping-particle" : "", "parse-names" : false, "suffix" : "" }, { "dropping-particle" : "", "family" : "Shim", "given" : "Hye-seok", "non-dropping-particle" : "", "parse-names" : false, "suffix" : "" }, { "dropping-particle" : "", "family" : "Tao", "given" : "Rong", "non-dropping-particle" : "", "parse-names" : false, "suffix" : "" }, { "dropping-particle" : "", "family" : "Handler", "given" : "Dominik", "non-dropping-particle" : "", "parse-names" : false, "suffix" : "" }, { "dropping-particle" : "", "family" : "Karpowicz", "given" : "Phillip", "non-dropping-particle" : "", "parse-names" : false, "suffix" : "" }, { "dropping-particle" : "", "family" : "Binari", "given" : "Richard", "non-dropping-particle" : "", "parse-names" : false, "suffix" : "" }, { "dropping-particle" : "", "family" : "Booker", "given" : "Matthew", "non-dropping-particle" : "", "parse-names" : false, "suffix" : "" }, { "dropping-particle" : "", "family" : "Brennecke", "given" : "Julius", "non-dropping-particle" : "", "parse-names" : false, "suffix" : "" }, { "dropping-particle" : "", "family" : "Perkins", "given" : "Lizabeth A", "non-dropping-particle" : "", "parse-names" : false, "suffix" : "" }, { "dropping-particle" : "", "family" : "Hannon", "given" : "Gregory J", "non-dropping-particle" : "", "parse-names" : false, "suffix" : "" }, { "dropping-particle" : "", "family" : "Perrimon", "given" : "Norbert", "non-dropping-particle" : "", "parse-names" : false, "suffix" : "" } ], "container-title" : "Nature methods", "id" : "ITEM-1", "issue" : "5", "issued" : { "date-parts" : [ [ "2011", "5" ] ] }, "page" : "405-7", "title" : "A genome-scale shRNA resource for transgenic RNAi in Drosophila.", "type" : "article-journal", "volume" : "8" }, "uris" : [ "http://www.mendeley.com/documents/?uuid=391f97d3-3ed5-4a61-9572-2dd9e4167c85" ] } ], "mendeley" : { "formattedCitation" : "&lt;sup&gt;3&lt;/sup&gt;", "plainTextFormattedCitation" : "3", "previouslyFormattedCitation" : "&lt;sup&gt;3&lt;/sup&gt;" }, "properties" : { "noteIndex" : 0 }, "schema" : "https://github.com/citation-style-language/schema/raw/master/csl-citation.json" }</w:instrText>
       </w:r>
       <w:r>
         <w:fldChar w:fldCharType="separate"/>
@@ -228,358 +416,19 @@
           <w:noProof/>
           <w:vertAlign w:val="superscript"/>
         </w:rPr>
-        <w:t>1</w:t>
+        <w:t>3</w:t>
       </w:r>
       <w:r>
         <w:fldChar w:fldCharType="end"/>
       </w:r>
       <w:r>
-        <w:t xml:space="preserve"> from the Jackson Laboratory) </w:t>
-      </w:r>
-      <w:r>
-        <w:t xml:space="preserve">were crossed with </w:t>
-      </w:r>
-      <w:proofErr w:type="spellStart"/>
-      <w:r>
-        <w:rPr>
-          <w:i/>
-        </w:rPr>
-        <w:t>Ckmm-Cre</w:t>
-      </w:r>
-      <w:proofErr w:type="spellEnd"/>
-      <w:r>
-        <w:rPr>
-          <w:i/>
-        </w:rPr>
-        <w:t xml:space="preserve"> </w:t>
-      </w:r>
-      <w:r>
-        <w:t>driver mice (</w:t>
-      </w:r>
-      <w:r>
-        <w:t>FVB-</w:t>
-      </w:r>
-      <w:proofErr w:type="spellStart"/>
-      <w:r>
-        <w:t>Tg</w:t>
-      </w:r>
-      <w:proofErr w:type="spellEnd"/>
-      <w:r>
-        <w:t>(</w:t>
-      </w:r>
-      <w:proofErr w:type="spellStart"/>
-      <w:r>
-        <w:rPr>
-          <w:i/>
-        </w:rPr>
-        <w:t>Ckmm</w:t>
-      </w:r>
-      <w:r>
-        <w:rPr>
-          <w:i/>
-        </w:rPr>
-        <w:t>-</w:t>
-      </w:r>
-      <w:r>
-        <w:rPr>
-          <w:i/>
-        </w:rPr>
-        <w:t>cre</w:t>
-      </w:r>
-      <w:proofErr w:type="spellEnd"/>
-      <w:r>
-        <w:t>)5Khn/J</w:t>
-      </w:r>
-      <w:r>
-        <w:fldChar w:fldCharType="begin" w:fldLock="1"/>
-      </w:r>
-      <w:r>
-        <w:instrText>ADDIN CSL_CITATION { "citationItems" : [ { "id" : "ITEM-1", "itemData" : { "DOI" : "10.1016/S1097-2765(00)80155-0", "ISSN" : "10972765", "author" : [ { "dropping-particle" : "", "family" : "Br\u00fcning", "given" : "Jens C", "non-dropping-particle" : "", "parse-names" : false, "suffix" : "" }, { "dropping-particle" : "", "family" : "Michael", "given" : "M.Dodson", "non-dropping-particle" : "", "parse-names" : false, "suffix" : "" }, { "dropping-particle" : "", "family" : "Winnay", "given" : "Jonathon N", "non-dropping-particle" : "", "parse-names" : false, "suffix" : "" }, { "dropping-particle" : "", "family" : "Hayashi", "given" : "Tatsuya", "non-dropping-particle" : "", "parse-names" : false, "suffix" : "" }, { "dropping-particle" : "", "family" : "H\u00f6rsch", "given" : "Dieter", "non-dropping-particle" : "", "parse-names" : false, "suffix" : "" }, { "dropping-particle" : "", "family" : "Accili", "given" : "Domenico", "non-dropping-particle" : "", "parse-names" : false, "suffix" : "" }, { "dropping-particle" : "", "family" : "Goodyear", "given" : "Laurie J", "non-dropping-particle" : "", "parse-names" : false, "suffix" : "" }, { "dropping-particle" : "", "family" : "Kahn", "given" : "C Ronald", "non-dropping-particle" : "", "parse-names" : false, "suffix" : "" } ], "container-title" : "Molecular Cell", "id" : "ITEM-1", "issue" : "5", "issued" : { "date-parts" : [ [ "1998", "11" ] ] }, "page" : "559-569", "title" : "A Muscle-Specific Insulin Receptor Knockout Exhibits Features of the Metabolic Syndrome of NIDDM without Altering Glucose Tolerance", "type" : "article-journal", "volume" : "2" }, "uris" : [ "http://www.mendeley.com/documents/?uuid=d1ec72b2-106d-4e9a-9ddb-1df6697109ba" ] } ], "mendeley" : { "formattedCitation" : "&lt;sup&gt;2&lt;/sup&gt;", "plainTextFormattedCitation" : "2", "previouslyFormattedCitation" : "&lt;sup&gt;2&lt;/sup&gt;" }, "properties" : { "noteIndex" : 0 }, "schema" : "https://github.com/citation-style-language/schema/raw/master/csl-citation.json" }</w:instrText>
-      </w:r>
-      <w:r>
-        <w:fldChar w:fldCharType="separate"/>
-      </w:r>
-      <w:r>
-        <w:rPr>
-          <w:noProof/>
-          <w:vertAlign w:val="superscript"/>
-        </w:rPr>
-        <w:t>2</w:t>
-      </w:r>
-      <w:r>
-        <w:fldChar w:fldCharType="end"/>
-      </w:r>
-      <w:r>
-        <w:t xml:space="preserve"> from the Jackson Laboratory) </w:t>
-      </w:r>
-      <w:r>
-        <w:t xml:space="preserve">to generate animals that were heterozygous for the </w:t>
-      </w:r>
-      <w:proofErr w:type="spellStart"/>
-      <w:r>
-        <w:t>floxed</w:t>
-      </w:r>
-      <w:proofErr w:type="spellEnd"/>
-      <w:r>
-        <w:t xml:space="preserve"> allele, and either </w:t>
-      </w:r>
-      <w:proofErr w:type="spellStart"/>
-      <w:r>
-        <w:t>hemizygous</w:t>
-      </w:r>
-      <w:proofErr w:type="spellEnd"/>
-      <w:r>
-        <w:t xml:space="preserve"> for the </w:t>
-      </w:r>
-      <w:proofErr w:type="spellStart"/>
-      <w:r>
-        <w:rPr>
-          <w:i/>
-        </w:rPr>
-        <w:t>Cre</w:t>
-      </w:r>
-      <w:proofErr w:type="spellEnd"/>
-      <w:r>
-        <w:t xml:space="preserve"> allele or wild-type at this locus.  These mice were used to generate </w:t>
-      </w:r>
-      <w:r>
-        <w:t xml:space="preserve">male </w:t>
-      </w:r>
-      <w:r>
-        <w:t>littermates</w:t>
-      </w:r>
-      <w:r>
-        <w:t xml:space="preserve"> </w:t>
-      </w:r>
-      <w:r>
-        <w:t>that</w:t>
-      </w:r>
-      <w:r>
-        <w:t xml:space="preserve"> were </w:t>
-      </w:r>
-      <w:proofErr w:type="gramStart"/>
-      <w:r>
-        <w:t>wild-type</w:t>
-      </w:r>
-      <w:proofErr w:type="gramEnd"/>
-      <w:r>
-        <w:t xml:space="preserve"> at both the </w:t>
-      </w:r>
-      <w:r>
-        <w:rPr>
-          <w:i/>
-        </w:rPr>
-        <w:t>Tsc1</w:t>
-      </w:r>
-      <w:r>
-        <w:t xml:space="preserve"> and </w:t>
-      </w:r>
-      <w:proofErr w:type="spellStart"/>
-      <w:r>
-        <w:rPr>
-          <w:i/>
-        </w:rPr>
-        <w:t>Cre</w:t>
-      </w:r>
-      <w:proofErr w:type="spellEnd"/>
-      <w:r>
-        <w:t xml:space="preserve"> loci, homozygous at the </w:t>
-      </w:r>
-      <w:r>
-        <w:rPr>
-          <w:i/>
-        </w:rPr>
-        <w:t>Tsc1</w:t>
-      </w:r>
-      <w:r>
-        <w:t xml:space="preserve"> loci (</w:t>
-      </w:r>
-      <w:proofErr w:type="spellStart"/>
-      <w:r>
-        <w:t>floxed</w:t>
-      </w:r>
-      <w:proofErr w:type="spellEnd"/>
-      <w:r>
-        <w:t xml:space="preserve"> only), </w:t>
-      </w:r>
-      <w:proofErr w:type="spellStart"/>
-      <w:r>
-        <w:t>hemizygous</w:t>
-      </w:r>
-      <w:proofErr w:type="spellEnd"/>
-      <w:r>
-        <w:t xml:space="preserve"> at the </w:t>
-      </w:r>
-      <w:proofErr w:type="spellStart"/>
-      <w:r>
-        <w:t>Cre</w:t>
-      </w:r>
-      <w:proofErr w:type="spellEnd"/>
-      <w:r>
-        <w:t xml:space="preserve"> loci (transgene only) or </w:t>
-      </w:r>
-      <w:r>
-        <w:rPr>
-          <w:i/>
-        </w:rPr>
-        <w:t>Tsc1</w:t>
-      </w:r>
-      <w:r>
-        <w:rPr>
-          <w:vertAlign w:val="superscript"/>
-        </w:rPr>
-        <w:t>fl/</w:t>
-      </w:r>
-      <w:proofErr w:type="spellStart"/>
-      <w:r>
-        <w:rPr>
-          <w:vertAlign w:val="superscript"/>
-        </w:rPr>
-        <w:t>fl</w:t>
-      </w:r>
-      <w:proofErr w:type="spellEnd"/>
-      <w:r>
-        <w:t xml:space="preserve">, </w:t>
-      </w:r>
-      <w:proofErr w:type="spellStart"/>
-      <w:r>
-        <w:rPr>
-          <w:i/>
-        </w:rPr>
-        <w:t>Ckmm-Cre</w:t>
-      </w:r>
-      <w:r>
-        <w:rPr>
-          <w:vertAlign w:val="superscript"/>
-        </w:rPr>
-        <w:t>Tg</w:t>
-      </w:r>
-      <w:proofErr w:type="spellEnd"/>
-      <w:r>
-        <w:rPr>
-          <w:vertAlign w:val="superscript"/>
-        </w:rPr>
-        <w:t>/+</w:t>
-      </w:r>
-      <w:r>
-        <w:t xml:space="preserve">.  Animals were housed in a 12h light/dark cycle animal facility with ad libitum access to food (Harlan </w:t>
-      </w:r>
-      <w:commentRangeStart w:id="0"/>
-      <w:proofErr w:type="spellStart"/>
-      <w:r>
-        <w:t>Teklad</w:t>
-      </w:r>
-      <w:commentRangeEnd w:id="0"/>
-      <w:proofErr w:type="spellEnd"/>
-      <w:r>
-        <w:rPr>
-          <w:rStyle w:val="CommentReference"/>
-        </w:rPr>
-        <w:commentReference w:id="0"/>
-      </w:r>
-      <w:r>
-        <w:t>) and water according to procedures approved by the University of Michigan University Committee on Use and Care of Animals.</w:t>
-      </w:r>
-      <w:r>
-        <w:t xml:space="preserve">  Animals were allowed to die naturally, or were euthanized at the advice of veterinary staff. </w:t>
-      </w:r>
-    </w:p>
-    <w:p>
-      <w:pPr>
-        <w:pStyle w:val="Heading2"/>
-      </w:pPr>
-      <w:r>
-        <w:t>Drosophila Breeding and Maintenance</w:t>
-      </w:r>
-    </w:p>
-    <w:p>
-      <w:r>
-        <w:t xml:space="preserve">Fly stocks (see Table 1) were purchased from the Bloomington Stock </w:t>
-      </w:r>
-      <w:proofErr w:type="spellStart"/>
-      <w:r>
-        <w:t>cCnter</w:t>
-      </w:r>
-      <w:proofErr w:type="spellEnd"/>
-      <w:r>
-        <w:t xml:space="preserve"> and maintained and were raised at 25</w:t>
-      </w:r>
-      <w:r>
-        <w:t>C</w:t>
-      </w:r>
-      <w:r>
-        <w:t xml:space="preserve"> on standard corn meal food.  </w:t>
-      </w:r>
-      <w:r>
-        <w:t>For</w:t>
-      </w:r>
-      <w:r>
-        <w:t xml:space="preserve"> crosses, virgin females were collected from the GAL4 driver strains. Ten virgin females were used per cross. Males with the appropriate genotype were chosen from each of the lines and crossed to male UAS-</w:t>
-      </w:r>
-      <w:proofErr w:type="spellStart"/>
-      <w:r>
-        <w:t>TRiP</w:t>
-      </w:r>
-      <w:proofErr w:type="spellEnd"/>
-      <w:r>
-        <w:t>-</w:t>
-      </w:r>
-      <w:proofErr w:type="spellStart"/>
-      <w:r>
-        <w:t>shRNA</w:t>
-      </w:r>
-      <w:proofErr w:type="spellEnd"/>
-      <w:r>
-        <w:t xml:space="preserve"> lines as well as a UAS-</w:t>
-      </w:r>
-      <w:proofErr w:type="spellStart"/>
-      <w:r>
-        <w:t>TRiP</w:t>
-      </w:r>
-      <w:proofErr w:type="spellEnd"/>
-      <w:r>
-        <w:t xml:space="preserve"> control which contains the genom</w:t>
-      </w:r>
-      <w:r>
-        <w:t>ic insertion site but no shRNA</w:t>
-      </w:r>
-      <w:r>
-        <w:fldChar w:fldCharType="begin" w:fldLock="1"/>
-      </w:r>
-      <w:r>
-        <w:instrText>ADDIN CSL_CITATION { "citationItems" : [ { "id" : "ITEM-1", "itemData" : { "DOI" : "10.1038/nmeth.1592", "ISSN" : "1548-7105", "PMID" : "21460824", "abstract" : "Existing transgenic RNAi resources in Drosophila melanogaster based on long double-stranded hairpin RNAs are powerful tools for functional studies, but they are ineffective in gene knockdown during oogenesis, an important model system for the study of many biological questions. We show that shRNAs, modeled on an endogenous microRNA, are extremely effective at silencing gene expression during oogenesis. We also describe our progress toward building a genome-wide shRNA resource.", "author" : [ { "dropping-particle" : "", "family" : "Ni", "given" : "Jian-quan", "non-dropping-particle" : "", "parse-names" : false, "suffix" : "" }, { "dropping-particle" : "", "family" : "Zhou", "given" : "Rui", "non-dropping-particle" : "", "parse-names" : false, "suffix" : "" }, { "dropping-particle" : "", "family" : "Czech", "given" : "Benjamin", "non-dropping-particle" : "", "parse-names" : false, "suffix" : "" }, { "dropping-particle" : "", "family" : "Liu", "given" : "Lu-ping", "non-dropping-particle" : "", "parse-names" : false, "suffix" : "" }, { "dropping-particle" : "", "family" : "Holderbaum", "given" : "Laura", "non-dropping-particle" : "", "parse-names" : false, "suffix" : "" }, { "dropping-particle" : "", "family" : "Yang-Zhou", "given" : "Donghui", "non-dropping-particle" : "", "parse-names" : false, "suffix" : "" }, { "dropping-particle" : "", "family" : "Shim", "given" : "Hye-seok", "non-dropping-particle" : "", "parse-names" : false, "suffix" : "" }, { "dropping-particle" : "", "family" : "Tao", "given" : "Rong", "non-dropping-particle" : "", "parse-names" : false, "suffix" : "" }, { "dropping-particle" : "", "family" : "Handler", "given" : "Dominik", "non-dropping-particle" : "", "parse-names" : false, "suffix" : "" }, { "dropping-particle" : "", "family" : "Karpowicz", "given" : "Phillip", "non-dropping-particle" : "", "parse-names" : false, "suffix" : "" }, { "dropping-particle" : "", "family" : "Binari", "given" : "Richard", "non-dropping-particle" : "", "parse-names" : false, "suffix" : "" }, { "dropping-particle" : "", "family" : "Booker", "given" : "Matthew", "non-dropping-particle" : "", "parse-names" : false, "suffix" : "" }, { "dropping-particle" : "", "family" : "Brennecke", "given" : "Julius", "non-dropping-particle" : "", "parse-names" : false, "suffix" : "" }, { "dropping-particle" : "", "family" : "Perkins", "given" : "Lizabeth A", "non-dropping-particle" : "", "parse-names" : false, "suffix" : "" }, { "dropping-particle" : "", "family" : "Hannon", "given" : "Gregory J", "non-dropping-particle" : "", "parse-names" : false, "suffix" : "" }, { "dropping-particle" : "", "family" : "Perrimon", "given" : "Norbert", "non-dropping-particle" : "", "parse-names" : false, "suffix" : "" } ], "container-title" : "Nature methods", "id" : "ITEM-1", "issue" : "5", "issued" : { "date-parts" : [ [ "2011", "5" ] ] }, "page" : "405-7", "title" : "A genome-scale shRNA resource for transgenic RNAi in Drosophila.", "type" : "article-journal", "volume" : "8" }, "uris" : [ "http://www.mendeley.com/documents/?uuid=391f97d3-3ed5-4a61-9572-2dd9e4167c85" ] } ], "mendeley" : { "formattedCitation" : "&lt;sup&gt;3&lt;/sup&gt;", "plainTextFormattedCitation" : "3", "previouslyFormattedCitation" : "&lt;sup&gt;3&lt;/sup&gt;" }, "properties" : { "noteIndex" : 0 }, "schema" : "https://github.com/citation-style-language/schema/raw/master/csl-citation.json" }</w:instrText>
-      </w:r>
-      <w:r>
-        <w:fldChar w:fldCharType="separate"/>
-      </w:r>
-      <w:r>
-        <w:rPr>
-          <w:noProof/>
-          <w:vertAlign w:val="superscript"/>
-        </w:rPr>
-        <w:t>3</w:t>
-      </w:r>
-      <w:r>
-        <w:fldChar w:fldCharType="end"/>
-      </w:r>
-      <w:r>
-        <w:t xml:space="preserve">
-. Flies were maintained in a humi</w:t>
-      </w:r>
-      <w:r>
-        <w:t>dified (50–60%)
-incubator at 25</w:t>
-      </w:r>
-      <w:r>
-        <w:t xml:space="preserve">C. Ten days after each cross the F1 progeny began to </w:t>
-      </w:r>
-      <w:proofErr w:type="spellStart"/>
-      <w:r>
-        <w:t>eclose</w:t>
-      </w:r>
-      <w:proofErr w:type="spellEnd"/>
-      <w:r>
-        <w:t xml:space="preserve"> and adults were sorted according to phenotype and gender. </w:t>
+        <w:t xml:space="preserve"> . Flies were maintained in a humi</w:t>
+      </w:r>
+      <w:r>
+        <w:t>dified (50–60%) incubator at 25</w:t>
+      </w:r>
+      <w:r>
+        <w:t xml:space="preserve">C. Ten days after each cross the F1 progeny began to eclose and adults were sorted according to phenotype and gender. </w:t>
       </w:r>
       <w:r>
         <w:t xml:space="preserve">Flies bearing the balancer markers were discarded from the analysis.  </w:t>
@@ -623,115 +472,354 @@
         <w:t>Muscle samples (20-50</w:t>
       </w:r>
       <w:r>
+        <w:t xml:space="preserve"> ug</w:t>
+      </w:r>
+      <w:r>
+        <w:t xml:space="preserve">) were lysed in 20 uL/mg of RIPA buffer using a Qialyser (5 minutes at 30 Hz).  After centrifugation </w:t>
+      </w:r>
+      <w:r>
+        <w:t xml:space="preserve">(15 minutes at 14 000 RPM), lysates were boiled in a final concentration of 1X SDS-PAGE sample buffer (BioRad).  Proteins were separated on pre-cast gradient gels from BioRad and transferred to nitrocellulose membranes.  After blocking in 2% bovine serum albumin (Fisher), proteins were probed </w:t>
+      </w:r>
+      <w:commentRangeStart w:id="1"/>
+      <w:r>
+        <w:t>with anti-LC3, anti-pS6K, total S6K, anti-pS6 and anti-S6 antibodies</w:t>
+      </w:r>
+      <w:commentRangeEnd w:id="1"/>
+      <w:r>
+        <w:rPr>
+          <w:rStyle w:val="CommentReference"/>
+        </w:rPr>
+        <w:commentReference w:id="1"/>
+      </w:r>
+      <w:r>
+        <w:t>.  Secondary antibodies were alexa 680/700 conjugated anti-mouse and anti-rabbit secondary antibodies and blots were visualized via a LiCOR Odyssey system.  Quantification was performed using ImageStudio Lite (LiCOR).</w:t>
+      </w:r>
+    </w:p>
+    <w:p>
+      <w:pPr>
+        <w:pStyle w:val="Heading2"/>
+      </w:pPr>
+      <w:r>
+        <w:t>Statistics</w:t>
+      </w:r>
+    </w:p>
+    <w:p>
+      <w:r>
+        <w:t>All statistical tests were performed using the R software package</w:t>
+      </w:r>
+      <w:r>
+        <w:fldChar w:fldCharType="begin" w:fldLock="1"/>
+      </w:r>
+      <w:r>
+        <w:instrText>ADDIN CSL_CITATION { "citationItems" : [ { "id" : "ITEM-1", "itemData" : { "author" : [ { "dropping-particle" : "", "family" : "R Core Team", "given" : "", "non-dropping-particle" : "", "parse-names" : false, "suffix" : "" } ], "id" : "ITEM-1", "issued" : { "date-parts" : [ [ "2013" ] ] }, "publisher-place" : "Vienna, Austria", "title" : "R: A Language and Environment for Statistical Computing", "type" : "article-journal" }, "uris" : [ "http://www.mendeley.com/documents/?uuid=5eba6a98-a1fe-40e4-8a4d-45ddfbf1cd0c" ] } ], "mendeley" : { "formattedCitation" : "&lt;sup&gt;4&lt;/sup&gt;", "plainTextFormattedCitation" : "4", "previouslyFormattedCitation" : "&lt;sup&gt;4&lt;/sup&gt;" }, "properties" : { "noteIndex" : 0 }, "schema" : "https://github.com/citation-style-language/schema/raw/master/csl-citation.json" }</w:instrText>
+      </w:r>
+      <w:r>
+        <w:fldChar w:fldCharType="separate"/>
+      </w:r>
+      <w:r>
+        <w:rPr>
+          <w:noProof/>
+          <w:vertAlign w:val="superscript"/>
+        </w:rPr>
+        <w:t>4</w:t>
+      </w:r>
+      <w:r>
+        <w:fldChar w:fldCharType="end"/>
+      </w:r>
+      <w:r>
+        <w:t xml:space="preserve">.  </w:t>
+      </w:r>
+      <w:r>
+        <w:t>For pairwise tests, normality was tested via Shapiro-Wilk tests, and equal variance was tested using Levene’s t</w:t>
+      </w:r>
+      <w:r>
+        <w:t xml:space="preserve">est.  Based on these results, </w:t>
+      </w:r>
+      <w:r>
+        <w:t xml:space="preserve">either Wilcoxon tests, Student’s </w:t>
+      </w:r>
+      <w:r>
+        <w:rPr>
+          <w:i/>
+        </w:rPr>
+        <w:t>t</w:t>
+      </w:r>
+      <w:r>
+        <w:t xml:space="preserve"> or Welch’s </w:t>
+      </w:r>
+      <w:r>
+        <w:rPr>
+          <w:i/>
+        </w:rPr>
+        <w:t>t</w:t>
+      </w:r>
+      <w:r>
+        <w:t xml:space="preserve">-tests were performed.  </w:t>
+      </w:r>
+      <w:r>
+        <w:t xml:space="preserve">For mouse studies, the three non-knockout genotypes (floxed allele alone, transgene alone and wild-type at both loci) were analyzed separately and then combined and labeled as “Controls” if not significantly different.  </w:t>
+      </w:r>
+      <w:r>
+        <w:t>For survival analyses and cox proportional hazard tests, the survival package was used</w:t>
+      </w:r>
+      <w:r>
+        <w:t xml:space="preserve"> (version 2.38-3)</w:t>
+      </w:r>
+      <w:r>
+        <w:fldChar w:fldCharType="begin" w:fldLock="1"/>
+      </w:r>
+      <w:r>
+        <w:instrText>ADDIN CSL_CITATION { "citationItems" : [ { "id" : "ITEM-1", "itemData" : { "DOI" : "10.1007/978-1-4757-3294-8", "ISBN" : "978-1-4419-3161-0", "author" : [ { "dropping-particle" : "", "family" : "Therneau", "given" : "Terry M.", "non-dropping-particle" : "", "parse-names" : false, "suffix" : "" }, { "dropping-particle" : "", "family" : "Grambsch", "given" : "Patricia M.", "non-dropping-particle" : "", "parse-names" : false, "suffix" : "" } ], "collection-title" : "Statistics for Biology and Health", "id" : "ITEM-1", "issued" : { "date-parts" : [ [ "2000" ] ] }, "publisher" : "Springer New York", "publisher-place" : "New York, NY", "title" : "Modeling Survival Data: Extending the Cox Model", "type" : "book" }, "uris" : [ "http://www.mendeley.com/documents/?uuid=99db4f8c-9747-4162-9113-2b3776c05f5b" ] }, { "id" : "ITEM-2", "itemData" : { "ISBN" : "0471252182", "abstract" : "survival analysis: descriptive statistics, two-sample tests, parametric accelerated failure models, Cox model. Delayed entry (truncation) allowed for all models; interval censoring for parametric models. Case-cohort designs.", "author" : [ { "dropping-particle" : "", "family" : "Therneau", "given" : "Terry", "non-dropping-particle" : "", "parse-names" : false, "suffix" : "" } ], "container-title" : "Survival", "id" : "ITEM-2", "issued" : { "date-parts" : [ [ "2012" ] ] }, "title" : "A Package for Survival Analysis in S. R package version", "type" : "article" }, "uris" : [ "http://www.mendeley.com/documents/?uuid=940d1321-21f4-4843-992d-c2a4cb00ebbd" ] } ], "mendeley" : { "formattedCitation" : "&lt;sup&gt;5,6&lt;/sup&gt;", "plainTextFormattedCitation" : "5,6", "previouslyFormattedCitation" : "&lt;sup&gt;5,6&lt;/sup&gt;" }, "properties" : { "noteIndex" : 0 }, "schema" : "https://github.com/citation-style-language/schema/raw/master/csl-citation.json" }</w:instrText>
+      </w:r>
+      <w:r>
+        <w:fldChar w:fldCharType="separate"/>
+      </w:r>
+      <w:r>
+        <w:rPr>
+          <w:noProof/>
+          <w:vertAlign w:val="superscript"/>
+        </w:rPr>
+        <w:t>5,6</w:t>
+      </w:r>
+      <w:r>
+        <w:fldChar w:fldCharType="end"/>
+      </w:r>
+      <w:r>
+        <w:t xml:space="preserve">.  </w:t>
+      </w:r>
+      <w:r>
+        <w:t>P-values were adjusted for multiple hypothesis testing by the method of Benjamini and Hochberg</w:t>
+      </w:r>
+      <w:r>
+        <w:fldChar w:fldCharType="begin" w:fldLock="1"/>
+      </w:r>
+      <w:r>
+        <w:instrText>ADDIN CSL_CITATION { "citationItems" : [ { "id" : "ITEM-1", "itemData" : { "author" : [ { "dropping-particle" : "", "family" : "Benjamini", "given" : "Yoav", "non-dropping-particle" : "", "parse-names" : false, "suffix" : "" }, { "dropping-particle" : "", "family" : "Hochberg", "given" : "Yosef", "non-dropping-particle" : "", "parse-names" : false, "suffix" : "" } ], "container-title" : "Journal of the Royal Statistical Society. Series B", "id" : "ITEM-1", "issue" : "1", "issued" : { "date-parts" : [ [ "1995" ] ] }, "page" : "289-300", "title" : "Controlling the False Discovery Rate: A Practical and Powerful Approach to Multiple Testing", "type" : "article-journal", "volume" : "57" }, "uris" : [ "http://www.mendeley.com/documents/?uuid=baa0ee41-5196-45d8-84be-3a1535b44d3e" ] } ], "mendeley" : { "formattedCitation" : "&lt;sup&gt;7&lt;/sup&gt;", "plainTextFormattedCitation" : "7", "previouslyFormattedCitation" : "&lt;sup&gt;7&lt;/sup&gt;" }, "properties" : { "noteIndex" : 0 }, "schema" : "https://github.com/citation-style-language/schema/raw/master/csl-citation.json" }</w:instrText>
+      </w:r>
+      <w:r>
+        <w:fldChar w:fldCharType="separate"/>
+      </w:r>
+      <w:r>
+        <w:rPr>
+          <w:noProof/>
+          <w:vertAlign w:val="superscript"/>
+        </w:rPr>
+        <w:t>7</w:t>
+      </w:r>
+      <w:r>
+        <w:fldChar w:fldCharType="end"/>
+      </w:r>
+      <w:r>
+        <w:t xml:space="preserve">.  </w:t>
+      </w:r>
+      <w:r>
+        <w:t xml:space="preserve">All raw data and reproducible code is available at </w:t>
+      </w:r>
+      <w:r>
+        <w:t>http://bridgeslab.github.io/DrosophilaMuscleFunction</w:t>
+      </w:r>
+    </w:p>
+    <w:p>
+      <w:pPr>
+        <w:pStyle w:val="Heading1"/>
+      </w:pPr>
+      <w:r>
+        <w:t>Results</w:t>
+      </w:r>
+    </w:p>
+    <w:p>
+      <w:pPr>
+        <w:pStyle w:val="Heading2"/>
+      </w:pPr>
+      <w:r>
+        <w:t xml:space="preserve">Deletion of </w:t>
+      </w:r>
+      <w:r>
+        <w:rPr>
+          <w:i/>
+        </w:rPr>
+        <w:t>Tsc1</w:t>
+      </w:r>
+      <w:r>
+        <w:t xml:space="preserve"> in muscle tissue causes shortened lifespan</w:t>
+      </w:r>
+      <w:r>
+        <w:t xml:space="preserve"> and increased autophagy</w:t>
+      </w:r>
+    </w:p>
+    <w:p>
+      <w:r>
+        <w:t xml:space="preserve">To evaluate the effects of chronic mTORC1 elevation on aging in mice, we deleted the negative regulator of mTORC1, TSC1 via a floxed/Cre recombinase system.  As shown in Figure 1A-B, deletion of TSC1 causes elevations in mTORC1 activity in quadriceps from these animals as determined by increased phosphorylation of the mTORC1 targets S6K and S6.  To evaluate the effects of mTORC1 activation on autophagy in skeletal muscle, we evaluated the levels of LC3-I and II by western blotting.  As shown in Figures 1A/C, the LC3-II/I ratio is much lower in </w:t>
+      </w:r>
+      <w:r>
+        <w:rPr>
+          <w:i/>
+        </w:rPr>
+        <w:t>Tsc1</w:t>
+      </w:r>
+      <w:r>
+        <w:t xml:space="preserve"> knockout quadriceps, consistent with previous reports using a different Cre line</w:t>
+      </w:r>
+      <w:r>
+        <w:fldChar w:fldCharType="begin" w:fldLock="1"/>
+      </w:r>
+      <w:r>
+        <w:instrText>ADDIN CSL_CITATION { "citationItems" : [ { "id" : "ITEM-1", "itemData" : { "DOI" : "10.1016/j.cmet.2013.03.015", "ISSN" : "15504131", "PMID" : "23602450", "abstract" : "Autophagy is a catabolic process that ensures homeostatic cell clearance and is deregulated in a growing number of myopathological conditions. Although FoxO3 was shown to promote the expression of autophagy-related genes in skeletal muscle, the mechanisms triggering autophagy are unclear. We show that TSC1-deficient mice (TSCmKO), characterized by sustained activation of mTORC1, develop a late-onset myopathy related to impaired autophagy. In young TSCmKO mice, constitutive and starvation-induced autophagy is blocked at the induction steps via mTORC1-mediated inhibition of Ulk1, despite FoxO3 activation. Rapamycin is sufficient to restore autophagy in TSCmKO mice and improves the muscle phenotype of old mutant mice. Inversely, abrogation of mTORC1 signaling by depletion of raptor induces autophagy regardless of FoxO inhibition. Thus, mTORC1 is the dominant regulator of autophagy induction in skeletal muscle and ensures a tight coordination of metabolic pathways. These findings may open interesting avenues for therapeutic strategies directed toward autophagy-related muscle diseases.", "author" : [ { "dropping-particle" : "", "family" : "Castets", "given" : "Perrine", "non-dropping-particle" : "", "parse-names" : false, "suffix" : "" }, { "dropping-particle" : "", "family" : "Lin", "given" : "Shuo", "non-dropping-particle" : "", "parse-names" : false, "suffix" : "" }, { "dropping-particle" : "", "family" : "Rion", "given" : "Nathalie", "non-dropping-particle" : "", "parse-names" : false, "suffix" : "" }, { "dropping-particle" : "", "family" : "Fulvio", "given" : "Sabrina", "non-dropping-particle" : "Di", "parse-names" : false, "suffix" : "" }, { "dropping-particle" : "", "family" : "Romanino", "given" : "Klaas", "non-dropping-particle" : "", "parse-names" : false, "suffix" : "" }, { "dropping-particle" : "", "family" : "Guridi", "given" : "Maitea", "non-dropping-particle" : "", "parse-names" : false, "suffix" : "" }, { "dropping-particle" : "", "family" : "Frank", "given" : "Stephan", "non-dropping-particle" : "", "parse-names" : false, "suffix" : "" }, { "dropping-particle" : "", "family" : "Tintignac", "given" : "Lionel\u00a0A. a", "non-dropping-particle" : "", "parse-names" : false, "suffix" : "" }, { "dropping-particle" : "", "family" : "Sinnreich", "given" : "Michael", "non-dropping-particle" : "", "parse-names" : false, "suffix" : "" }, { "dropping-particle" : "", "family" : "R\u00fcegg", "given" : "Markus\u00a0A.", "non-dropping-particle" : "", "parse-names" : false, "suffix" : "" }, { "dropping-particle" : "", "family" : "Di\u00a0Fulvio", "given" : "Sabrina", "non-dropping-particle" : "", "parse-names" : false, "suffix" : "" } ], "container-title" : "Cell metabolism", "id" : "ITEM-1", "issue" : "5", "issued" : { "date-parts" : [ [ "2013", "4", "7" ] ] }, "note" : "From Duplicate 1 ( Sustained Activation of mTORC1 in Skeletal Muscle Inhibits Constitutive and Starvation-Induced Autophagy and Causes a Severe, Late-Onset Myopathy - Castets, Perrine; Lin, Shuo; Rion, Nathalie; Di\u00a0Fulvio, Sabrina; Romanino, Klaas; Guridi, Maitea; Frank, Stephan; Tintignac, Lionel\u00a0A.; Sinnreich, Michael; R\u00fcegg, Markus\u00a0A. )\n", "page" : "731-44", "title" : "Sustained activation of mTORC1 in skeletal muscle inhibits constitutive and starvation-induced autophagy and causes a severe, late-onset myopathy.", "type" : "article-journal", "volume" : "17" }, "uris" : [ "http://www.mendeley.com/documents/?uuid=2f934ad2-30fc-46c1-9b35-a29aa432cdea" ] } ], "mendeley" : { "formattedCitation" : "&lt;sup&gt;8&lt;/sup&gt;", "plainTextFormattedCitation" : "8", "previouslyFormattedCitation" : "&lt;sup&gt;8&lt;/sup&gt;" }, "properties" : { "noteIndex" : 0 }, "schema" : "https://github.com/citation-style-language/schema/raw/master/csl-citation.json" }</w:instrText>
+      </w:r>
+      <w:r>
+        <w:fldChar w:fldCharType="separate"/>
+      </w:r>
+      <w:r>
+        <w:rPr>
+          <w:noProof/>
+          <w:vertAlign w:val="superscript"/>
+        </w:rPr>
+        <w:t>8</w:t>
+      </w:r>
+      <w:r>
+        <w:fldChar w:fldCharType="end"/>
+      </w:r>
+      <w:r>
+        <w:t>.</w:t>
+      </w:r>
+    </w:p>
+    <w:p/>
+    <w:p>
+      <w:r>
+        <w:t>We next observed these animals without manipulation as they aged.  We observed increased signs of aging including hunched and scruffy appearances at an earlier age in the knockout animals but not any of the control littermates.</w:t>
+      </w:r>
+      <w:r>
+        <w:t xml:space="preserve">  As shown in Figure 1D, muscle-specific </w:t>
+      </w:r>
+      <w:r>
+        <w:rPr>
+          <w:i/>
+        </w:rPr>
+        <w:t>Tsc1</w:t>
+      </w:r>
+      <w:r>
+        <w:t xml:space="preserve"> knockout mice died </w:t>
+      </w:r>
+      <w:r>
+        <w:t>of natural causes at a higher rate.  Based on a Cox-proportional hazard model the hazard ratio was 4.17 compared to non-knockout littermates (p=2.0 x 10</w:t>
+      </w:r>
+      <w:r>
+        <w:rPr>
+          <w:vertAlign w:val="superscript"/>
+        </w:rPr>
+        <w:t>-5</w:t>
+      </w:r>
+      <w:r>
+        <w:t>).</w:t>
+      </w:r>
+    </w:p>
+    <w:p/>
+    <w:p>
+      <w:r>
+        <w:t xml:space="preserve">As previous reports implicated cardiac hypertrophy in cardiac muscle-specific knockout of </w:t>
+      </w:r>
+      <w:r>
+        <w:rPr>
+          <w:i/>
+        </w:rPr>
+        <w:t>Tsc1</w:t>
+      </w:r>
+      <w:r>
+        <w:fldChar w:fldCharType="begin" w:fldLock="1"/>
+      </w:r>
+      <w:r>
+        <w:instrText>ADDIN CSL_CITATION { "citationItems" : [ { "id" : "ITEM-1", "itemData" : { "DOI" : "10.1093/hmg/ddi039", "ISBN" : "6173559005", "ISSN" : "0964-6906", "PMID" : "15601645", "abstract" : "Tuberous sclerosis is a hamartoma syndrome due to mutations in TSC1 or TSC2 in which cardiac rhabdomyomas are seen in approximately 60% of patients. These lesions have an unusual natural history as they are usually most prominent immediately after birth and spontaneously resolve in most cases. To develop a mouse model of this lesion, we used a conditional, floxed allele of Tsc1 and a modified myosin light chain 2v allele in which cre recombinase expression occurs in ventricular myocytes. Mice with ventricular loss of Tsc1 had a median survival of 6 months and developed a dilated cardiomyopathy with the occurrence of scattered foci of enlarged ventricular myocytes. The enlarged cells were periodic acid-Schiff positive indicating the presence of excess glycogen and expressed elevated levels of phospho-S6, similar to findings in patient rhabdomyoma cells. The observations confirm that rhabdomyomas occur through a two hit mechanism of pathogenesis. However, the mice showed no evidence of fetal/neonatal demise, and there was no evidence of proliferation in the lesions. We propose that these differences are due to the timing of loss of Tsc1 in the ventricular myocytes and/or the truncated gestational period in the mouse compared with humans, during which progestational hormones may accentuate the growth of patient rhabdomyomas.", "author" : [ { "dropping-particle" : "", "family" : "Meikle", "given" : "Lynsey", "non-dropping-particle" : "", "parse-names" : false, "suffix" : "" }, { "dropping-particle" : "", "family" : "McMullen", "given" : "Julie R", "non-dropping-particle" : "", "parse-names" : false, "suffix" : "" }, { "dropping-particle" : "", "family" : "Sherwood", "given" : "Megan C", "non-dropping-particle" : "", "parse-names" : false, "suffix" : "" }, { "dropping-particle" : "", "family" : "Lader", "given" : "Alan S", "non-dropping-particle" : "", "parse-names" : false, "suffix" : "" }, { "dropping-particle" : "", "family" : "Walker", "given" : "Victoria", "non-dropping-particle" : "", "parse-names" : false, "suffix" : "" }, { "dropping-particle" : "", "family" : "Chan", "given" : "Jennifer a", "non-dropping-particle" : "", "parse-names" : false, "suffix" : "" }, { "dropping-particle" : "", "family" : "Kwiatkowski", "given" : "David J.", "non-dropping-particle" : "", "parse-names" : false, "suffix" : "" } ], "container-title" : "Human molecular genetics", "id" : "ITEM-1", "issue" : "3", "issued" : { "date-parts" : [ [ "2005", "2", "1" ] ] }, "note" : "From Duplicate 1 ( \n\nA mouse model of cardiac rhabdomyoma generated by loss of Tsc1 in ventricular myocytes.\n\n- Meikle, Lynsey; McMullen, Julie R; Sherwood, Megan C; Lader, Alan S; Walker, Victoria; Chan, Jennifer a; Kwiatkowski, David J )\n\n\n\n\n\n\n\n\nFrom Duplicate 2 ( \n\nA mouse model of cardiac rhabdomyoma generated by loss of Tsc1 in ventricular myocytes.\n\n- Meikle, Lynsey; McMullen, Julie R; Sherwood, Megan C; Lader, Alan S; Walker, Victoria; Chan, Jennifer a; Kwiatkowski, David J )\n\n\n\n\nFrom Duplicate 2 ( \n\n\nA mouse model of cardiac rhabdomyoma generated by loss of Tsc1 in ventricular myocytes.\n\n\n- Meikle, Lynsey; McMullen, Julie R; Sherwood, Megan C; Lader, Alan S; Walker, Victoria; Chan, Jennifer A; Kwiatkowski, David J )\n\n", "page" : "429-35", "title" : "A mouse model of cardiac rhabdomyoma generated by loss of Tsc1 in ventricular myocytes.", "type" : "article-journal", "volume" : "14" }, "uris" : [ "http://www.mendeley.com/documents/?uuid=f86ad0e1-feb2-4a01-8079-bc1450c71afb" ] }, { "id" : "ITEM-2", "itemData" : { "DOI" : "10.1093/hmg/ddq570", "ISSN" : "1460-2083", "PMID" : "21212099", "abstract" : "Constitutive activation of mammalian target of rapamycin complex 1 (mTORC1), a key kinase complex that regulates cell size and growth, is observed with inactivating mutations of either of the tuberous sclerosis complex (TSC) genes, Tsc1 and Tsc2. Tsc1 and Tsc2 are highly expressed in cardiovascular tissue but their functional role there is unknown. We generated a tissue-specific knock-out of Tsc1, using a conditional allele of Tsc1 and a cre recombinase allele regulated by the smooth muscle protein-22 (SM22) promoter (Tsc1c/cSM22cre+/-) to constitutively activate mTOR in cardiovascular tissue. Significant gene recombination (\u223c80%) occurred in the heart by embryonic day (E) 15, and reduction in Tsc1 expression with increased levels of phosphorylated S6 kinase (S6K) and S6 was observed, consistent with constitutive activation of mTORC1. Cardiac hypertrophy was evident by E15 with post-natal progression to heart weights of 142 \u00b1 24 mg in Tsc1c/cSM22cre+/- mice versus 65 \u00b1 14 mg in controls (P &lt; 0.01). Median survival of Tsc1c/cSM22cre+/- mice was 24 days, with none surviving beyond 6 weeks. Pathologic and echocardiographic analysis revealed severe biventricular hypertrophy without evidence of fibrosis or myocyte disarray, and significant reduction in the left ventricular end-diastolic diameter (P &lt; 0.001) and fractional index (P &lt; 0.001). Inhibition of mTORC1 by rapamycin resulted in prolonged survival of Tsc1c/cSM22cre+/- mice, with regression of ventricular hypertrophy. These data support a critical role for the Tsc1/Tsc2-mTORC1-S6K axis in the normal development of cardiovascular tissue and also suggest possible therapeutic potential of rapamycin in cardiac disorders where pathologic mTORC1 activation occurs.", "author" : [ { "dropping-particle" : "", "family" : "Malhowski", "given" : "Amy J", "non-dropping-particle" : "", "parse-names" : false, "suffix" : "" }, { "dropping-particle" : "", "family" : "Hira", "given" : "Haider", "non-dropping-particle" : "", "parse-names" : false, "suffix" : "" }, { "dropping-particle" : "", "family" : "Bashiruddin", "given" : "Sarah", "non-dropping-particle" : "", "parse-names" : false, "suffix" : "" }, { "dropping-particle" : "", "family" : "Warburton", "given" : "Rod", "non-dropping-particle" : "", "parse-names" : false, "suffix" : "" }, { "dropping-particle" : "", "family" : "Goto", "given" : "June", "non-dropping-particle" : "", "parse-names" : false, "suffix" : "" }, { "dropping-particle" : "", "family" : "Robert", "given" : "Blanton", "non-dropping-particle" : "", "parse-names" : false, "suffix" : "" }, { "dropping-particle" : "", "family" : "Kwiatkowski", "given" : "David J.", "non-dropping-particle" : "", "parse-names" : false, "suffix" : "" }, { "dropping-particle" : "", "family" : "Finlay", "given" : "Geraldine A", "non-dropping-particle" : "", "parse-names" : false, "suffix" : "" } ], "container-title" : "Human molecular genetics", "id" : "ITEM-2", "issue" : "7", "issued" : { "date-parts" : [ [ "2011", "4", "1" ] ] }, "page" : "1290-305", "title" : "Smooth muscle protein-22-mediated deletion of Tsc1 results in cardiac hypertrophy that is mTORC1-mediated and reversed by rapamycin.", "type" : "article-journal", "volume" : "20" }, "uris" : [ "http://www.mendeley.com/documents/?uuid=376ef40b-438b-412f-ba7c-ea53ee6b3e98" ] } ], "mendeley" : { "formattedCitation" : "&lt;sup&gt;9,10&lt;/sup&gt;", "plainTextFormattedCitation" : "9,10", "previouslyFormattedCitation" : "&lt;sup&gt;9,10&lt;/sup&gt;" }, "properties" : { "noteIndex" : 0 }, "schema" : "https://github.com/citation-style-language/schema/raw/master/csl-citation.json" }</w:instrText>
+      </w:r>
+      <w:r>
+        <w:fldChar w:fldCharType="separate"/>
+      </w:r>
+      <w:r>
+        <w:rPr>
+          <w:noProof/>
+          <w:vertAlign w:val="superscript"/>
+        </w:rPr>
+        <w:t>9,10</w:t>
+      </w:r>
+      <w:r>
+        <w:fldChar w:fldCharType="end"/>
+      </w:r>
+      <w:r>
+        <w:t xml:space="preserve"> we evaluated</w:t>
+      </w:r>
+      <w:r>
+        <w:t xml:space="preserve"> cardiac mass and </w:t>
+      </w:r>
+      <w:commentRangeStart w:id="2"/>
+      <w:r>
+        <w:t xml:space="preserve">histology </w:t>
+      </w:r>
+      <w:commentRangeEnd w:id="2"/>
+      <w:r>
+        <w:rPr>
+          <w:rStyle w:val="CommentReference"/>
+        </w:rPr>
+        <w:commentReference w:id="2"/>
+      </w:r>
+      <w:r>
+        <w:t>from these mice.  We did not observer any</w:t>
+      </w:r>
+      <w:r>
         <w:t xml:space="preserve"> </w:t>
       </w:r>
-      <w:proofErr w:type="spellStart"/>
-      <w:r>
-        <w:t>ug</w:t>
-      </w:r>
-      <w:proofErr w:type="spellEnd"/>
-      <w:r>
-        <w:t xml:space="preserve">) were lysed in 20 </w:t>
-      </w:r>
-      <w:proofErr w:type="spellStart"/>
-      <w:r>
-        <w:t>uL</w:t>
-      </w:r>
-      <w:proofErr w:type="spellEnd"/>
-      <w:r>
-        <w:t xml:space="preserve">/mg of RIPA buffer using a </w:t>
-      </w:r>
-      <w:proofErr w:type="spellStart"/>
-      <w:r>
-        <w:t>Qialyser</w:t>
-      </w:r>
-      <w:proofErr w:type="spellEnd"/>
-      <w:r>
-        <w:t xml:space="preserve"> (5 minutes at 30 Hz).  After centrifugation </w:t>
-      </w:r>
-      <w:r>
-        <w:t>(15 minutes at 14 000 RPM), lysates were boiled in a final concentration of 1X SDS-PAGE sample buffer (</w:t>
-      </w:r>
-      <w:proofErr w:type="spellStart"/>
-      <w:r>
-        <w:t>BioRad</w:t>
-      </w:r>
-      <w:proofErr w:type="spellEnd"/>
-      <w:r>
-        <w:t xml:space="preserve">).  Proteins were separated on pre-cast gradient gels from </w:t>
-      </w:r>
-      <w:proofErr w:type="spellStart"/>
-      <w:r>
-        <w:t>BioRad</w:t>
-      </w:r>
-      <w:proofErr w:type="spellEnd"/>
-      <w:r>
-        <w:t xml:space="preserve"> and transferred to nitrocellulose membranes.  After blocking in 2% bovine serum albumin (Fisher), proteins were probed </w:t>
-      </w:r>
-      <w:commentRangeStart w:id="1"/>
-      <w:r>
-        <w:t>with anti-LC3, anti-pS6K, total S6K, anti-pS6 and anti-S6 antibodies</w:t>
-      </w:r>
-      <w:commentRangeEnd w:id="1"/>
+      <w:r>
+        <w:t xml:space="preserve">evidence of rhabdomyomas, as was present in previous reports, but we did observe </w:t>
+      </w:r>
+      <w:commentRangeStart w:id="3"/>
+      <w:r>
+        <w:t xml:space="preserve">increased cardiac mass </w:t>
+      </w:r>
+      <w:commentRangeEnd w:id="3"/>
       <w:r>
         <w:rPr>
           <w:rStyle w:val="CommentReference"/>
         </w:rPr>
-        <w:commentReference w:id="1"/>
-      </w:r>
-      <w:r>
-        <w:t xml:space="preserve">.  Secondary antibodies were </w:t>
-      </w:r>
-      <w:proofErr w:type="spellStart"/>
-      <w:r>
-        <w:t>alexa</w:t>
-      </w:r>
-      <w:proofErr w:type="spellEnd"/>
-      <w:r>
-        <w:t xml:space="preserve"> 680/700 conjugated anti-mouse and anti-rabbit secondary antibodies and blots were visualized via a </w:t>
-      </w:r>
-      <w:proofErr w:type="spellStart"/>
-      <w:r>
-        <w:t>LiCOR</w:t>
-      </w:r>
-      <w:proofErr w:type="spellEnd"/>
-      <w:r>
-        <w:t xml:space="preserve"> Odyssey system.  Quantification was performed using </w:t>
-      </w:r>
-      <w:proofErr w:type="spellStart"/>
-      <w:r>
-        <w:t>ImageStudio</w:t>
-      </w:r>
-      <w:proofErr w:type="spellEnd"/>
-      <w:r>
-        <w:t xml:space="preserve"> Lite (</w:t>
-      </w:r>
-      <w:proofErr w:type="spellStart"/>
-      <w:r>
-        <w:t>LiCOR</w:t>
-      </w:r>
-      <w:proofErr w:type="spellEnd"/>
-      <w:r>
-        <w:t>).</w:t>
-      </w:r>
-    </w:p>
+        <w:commentReference w:id="3"/>
+      </w:r>
+      <w:r>
+        <w:t>(Figure 1E).</w:t>
+      </w:r>
+    </w:p>
+    <w:p/>
     <w:p>
       <w:pPr>
         <w:pStyle w:val="Heading2"/>
       </w:pPr>
       <w:r>
-        <w:t>Statistics</w:t>
-      </w:r>
-    </w:p>
-    <w:p>
-      <w:r>
-        <w:t>All statistical tests were performed using the R software package</w:t>
+        <w:t xml:space="preserve">Knockdown of </w:t>
+      </w:r>
+      <w:r>
+        <w:rPr>
+          <w:i/>
+        </w:rPr>
+        <w:t>Tsc1</w:t>
+      </w:r>
+      <w:r>
+        <w:t xml:space="preserve"> in drosophila muscle tissue reduces lifespan</w:t>
+      </w:r>
+    </w:p>
+    <w:p>
+      <w:r>
+        <w:t xml:space="preserve">Our previous studies had shown that knockdown of the obligate mTORC1 component Raptor in fly muscles causes early lethality and muscle weakness, but that </w:t>
+      </w:r>
+      <w:r>
+        <w:rPr>
+          <w:i/>
+        </w:rPr>
+        <w:t>Tsc1</w:t>
+      </w:r>
+      <w:r>
+        <w:t xml:space="preserve"> knockdown resulted in viable adult flies</w:t>
       </w:r>
       <w:r>
         <w:fldChar w:fldCharType="begin" w:fldLock="1"/>
       </w:r>
       <w:r>
-        <w:instrText>ADDIN CSL_CITATION { "citationItems" : [ { "id" : "ITEM-1", "itemData" : { "author" : [ { "dropping-particle" : "", "family" : "R Core Team", "given" : "", "non-dropping-particle" : "", "parse-names" : false, "suffix" : "" } ], "id" : "ITEM-1", "issued" : { "date-parts" : [ [ "2013" ] ] }, "publisher-place" : "Vienna, Austria", "title" : "R: A Language and Environment for Statistical Computing", "type" : "article-journal" }, "uris" : [ "http://www.mendeley.com/documents/?uuid=5eba6a98-a1fe-40e4-8a4d-45ddfbf1cd0c" ] } ], "mendeley" : { "formattedCitation" : "&lt;sup&gt;4&lt;/sup&gt;", "plainTextFormattedCitation" : "4", "previouslyFormattedCitation" : "&lt;sup&gt;4&lt;/sup&gt;" }, "properties" : { "noteIndex" : 0 }, "schema" : "https://github.com/citation-style-language/schema/raw/master/csl-citation.json" }</w:instrText>
+        <w:instrText>ADDIN CSL_CITATION { "citationItems" : [ { "id" : "ITEM-1", "itemData" : { "DOI" : "10.1038/srep09676", "ISSN" : "2045-2322", "author" : [ { "dropping-particle" : "", "family" : "Hatfield", "given" : "Isabelle", "non-dropping-particle" : "", "parse-names" : false, "suffix" : "" }, { "dropping-particle" : "", "family" : "Harvey", "given" : "Innocence", "non-dropping-particle" : "", "parse-names" : false, "suffix" : "" }, { "dropping-particle" : "", "family" : "Yates", "given" : "Erika R.", "non-dropping-particle" : "", "parse-names" : false, "suffix" : "" }, { "dropping-particle" : "", "family" : "Redd", "given" : "JeAnna R.", "non-dropping-particle" : "", "parse-names" : false, "suffix" : "" }, { "dropping-particle" : "", "family" : "Reiter", "given" : "Lawrence T.", "non-dropping-particle" : "", "parse-names" : false, "suffix" : "" }, { "dropping-particle" : "", "family" : "Bridges", "given" : "Dave", "non-dropping-particle" : "", "parse-names" : false, "suffix" : "" } ], "container-title" : "Scientific Reports", "id" : "ITEM-1", "issued" : { "date-parts" : [ [ "2015", "4", "13" ] ] }, "page" : "9676", "title" : "The role of TORC1 in muscle development in Drosophila", "type" : "article-journal", "volume" : "5" }, "uris" : [ "http://www.mendeley.com/documents/?uuid=94107e24-4e61-4172-b643-1e38bfdc3c43" ] } ], "mendeley" : { "formattedCitation" : "&lt;sup&gt;11&lt;/sup&gt;", "plainTextFormattedCitation" : "11", "previouslyFormattedCitation" : "&lt;sup&gt;11&lt;/sup&gt;" }, "properties" : { "noteIndex" : 0 }, "schema" : "https://github.com/citation-style-language/schema/raw/master/csl-citation.json" }</w:instrText>
       </w:r>
       <w:r>
         <w:fldChar w:fldCharType="separate"/>
@@ -741,87 +829,420 @@
           <w:noProof/>
           <w:vertAlign w:val="superscript"/>
         </w:rPr>
-        <w:t>4</w:t>
+        <w:t>11</w:t>
       </w:r>
       <w:r>
         <w:fldChar w:fldCharType="end"/>
       </w:r>
       <w:r>
+        <w:t>.  To te</w:t>
+      </w:r>
+      <w:r>
+        <w:t>st whether gain of function of d</w:t>
+      </w:r>
+      <w:r>
+        <w:t xml:space="preserve">TORC1 decreases lifespan in flies, we used the UAS-shRNA/GAL4 system to knockdown </w:t>
+      </w:r>
+      <w:r>
+        <w:rPr>
+          <w:i/>
+        </w:rPr>
+        <w:t>Tsc1</w:t>
+      </w:r>
+      <w:r>
+        <w:t xml:space="preserve"> in fly muscles.  These knockdowns were driven by </w:t>
+      </w:r>
+      <w:r>
+        <w:rPr>
+          <w:i/>
+        </w:rPr>
+        <w:t>24B</w:t>
+      </w:r>
+      <w:r>
+        <w:t xml:space="preserve">-GAL4 </w:t>
+      </w:r>
+      <w:r>
+        <w:t>which is expressed in wing disks and adult fly muscles</w:t>
+      </w:r>
+      <w:r>
+        <w:fldChar w:fldCharType="begin" w:fldLock="1"/>
+      </w:r>
+      <w:r>
+        <w:instrText>ADDIN CSL_CITATION { "citationItems" : [ { "id" : "ITEM-1", "itemData" : { "DOI" : "10.1101/gad.8.15.1787", "ISBN" : "0890-9369 (Print) 0890-9369 (Linking)", "ISSN" : "08909369", "PMID" : "7958857", "abstract" : "The small GTPases of the Rac/Rho/Cdc42 subfamily are implicated in actin cytoskeleton-membrane interaction in mammalian cells and budding yeast. The in vivo functions of these GTPases in multicellular organisms are not known. We have cloned Drosophila homologs of rac and CDC42, Drac1, and Dcdc42. They share 70% amino acid sequence identity with each other, and both are highly expressed in the nervous system and mesoderm during neuronal and muscle differentiation, respectively. We expressed putative constitutively active and dominant-negative Drac1 proteins in these tissues. When expressed in neurons, Drac1 mutant proteins cause axon outgrowth defects in peripheral neurons without affecting dendrites. When expressed in muscle precursors, they cause complete failure of, or abnormality in, myoblast fusion. Expressions of analogous mutant Dcdc42 proteins cause qualitatively distinct morphological defects, suggesting that similar GTPases in the same subfamily have unique roles in morphogenesis.", "author" : [ { "dropping-particle" : "", "family" : "Luo", "given" : "Liqun", "non-dropping-particle" : "", "parse-names" : false, "suffix" : "" }, { "dropping-particle" : "", "family" : "Joyce Liao", "given" : "Y.", "non-dropping-particle" : "", "parse-names" : false, "suffix" : "" }, { "dropping-particle" : "", "family" : "Jan", "given" : "Lily Yeh", "non-dropping-particle" : "", "parse-names" : false, "suffix" : "" }, { "dropping-particle" : "", "family" : "Jan", "given" : "Yuh Nung", "non-dropping-particle" : "", "parse-names" : false, "suffix" : "" } ], "container-title" : "Genes and Development", "id" : "ITEM-1", "issued" : { "date-parts" : [ [ "1994" ] ] }, "page" : "1787-1802", "title" : "Distinct morphogenetic functions of similar small GTPases: Drosophila Drac1 is involved in axonal outgrowth and myoblast fusion", "type" : "article-journal", "volume" : "8" }, "uris" : [ "http://www.mendeley.com/documents/?uuid=d9bd57c4-9ea1-474d-8e10-c775b8fe46a1" ] } ], "mendeley" : { "formattedCitation" : "&lt;sup&gt;12&lt;/sup&gt;", "plainTextFormattedCitation" : "12", "previouslyFormattedCitation" : "&lt;sup&gt;12&lt;/sup&gt;" }, "properties" : { "noteIndex" : 0 }, "schema" : "https://github.com/citation-style-language/schema/raw/master/csl-citation.json" }</w:instrText>
+      </w:r>
+      <w:r>
+        <w:fldChar w:fldCharType="separate"/>
+      </w:r>
+      <w:r>
+        <w:rPr>
+          <w:noProof/>
+          <w:vertAlign w:val="superscript"/>
+        </w:rPr>
+        <w:t>12</w:t>
+      </w:r>
+      <w:r>
+        <w:fldChar w:fldCharType="end"/>
+      </w:r>
+      <w:r>
+        <w:t>.  As shown in Figure 2A-D</w:t>
+      </w:r>
+      <w:r>
+        <w:t xml:space="preserve">, knockdowns driven by two shRNA’s targeting </w:t>
+      </w:r>
+      <w:r>
+        <w:rPr>
+          <w:i/>
+        </w:rPr>
+        <w:t>Tsc1</w:t>
+      </w:r>
+      <w:r>
+        <w:t xml:space="preserve"> increas</w:t>
+      </w:r>
+      <w:r>
+        <w:t>e the rates of natural deaths</w:t>
+      </w:r>
+      <w:r>
+        <w:t xml:space="preserve"> </w:t>
+      </w:r>
+      <w:r>
+        <w:t>for both strains and both sexes</w:t>
+      </w:r>
+      <w:r>
+        <w:t xml:space="preserve"> (</w:t>
+      </w:r>
+      <w:r>
+        <w:t>shRNA #1, 3.8 fold for females, 3.4 fold for males; shRNA #2: 2.6 fold for females, 1.9 fold for males all with adjusted p-values</w:t>
+      </w:r>
+      <w:r>
+        <w:t>&lt;1 x10</w:t>
+      </w:r>
+      <w:r>
+        <w:rPr>
+          <w:vertAlign w:val="superscript"/>
+        </w:rPr>
+        <w:t>-5</w:t>
+      </w:r>
+      <w:r>
+        <w:t xml:space="preserve">). </w:t>
+      </w:r>
+    </w:p>
+    <w:p/>
+    <w:p>
+      <w:r>
+        <w:lastRenderedPageBreak/>
+        <w:t xml:space="preserve">To test whether cardiac-specific knockdown of </w:t>
+      </w:r>
+      <w:r>
+        <w:rPr>
+          <w:i/>
+        </w:rPr>
+        <w:t>Tsc1</w:t>
+      </w:r>
+      <w:r>
+        <w:t xml:space="preserve"> has a similar phenotype we used a </w:t>
+      </w:r>
+      <w:r>
+        <w:rPr>
+          <w:i/>
+        </w:rPr>
+        <w:t>Hand</w:t>
+      </w:r>
+      <w:r>
+        <w:t>-GAL4 driver which</w:t>
+      </w:r>
+      <w:r>
+        <w:t xml:space="preserve"> is expressed in fly cardiac tissue</w:t>
+      </w:r>
+      <w:r>
+        <w:fldChar w:fldCharType="begin" w:fldLock="1"/>
+      </w:r>
+      <w:r>
+        <w:instrText>ADDIN CSL_CITATION { "citationItems" : [ { "id" : "ITEM-1", "itemData" : { "DOI" : "10.1242/dev.02285", "ISSN" : "0950-1991", "PMID" : "16467358", "abstract" : "The Hand gene family encodes highly conserved basic helix-loop-helix (bHLH) transcription factors that play crucial roles in cardiac and vascular development in vertebrates. In Drosophila, a single Hand gene is expressed in the three major cell types that comprise the circulatory system: cardioblasts, pericardial nephrocytes and lymph gland hematopoietic progenitors, but its function has not been determined. Here we show that Drosophila Hand functions as a potent transcriptional activator, and converting it into a repressor blocks heart and lymph gland formation. Disruption of Hand function by homologous recombination also results in profound cardiac defects that include hypoplastic myocardium and a deficiency of pericardial and lymph gland hematopoietic cells, accompanied by cardiac apoptosis. Targeted expression of Hand in the heart completely rescued the lethality of Hand mutants, and cardiac expression of a human HAND gene, or the caspase inhibitor P35, partially rescued the cardiac and lymph gland phenotypes. These findings demonstrate evolutionarily conserved functions of HAND transcription factors in Drosophila and mammalian cardiogenesis, and reveal a previously unrecognized requirement of Hand genes in hematopoiesis.", "author" : [ { "dropping-particle" : "", "family" : "Han", "given" : "Zhe", "non-dropping-particle" : "", "parse-names" : false, "suffix" : "" }, { "dropping-particle" : "", "family" : "Yi", "given" : "Peng", "non-dropping-particle" : "", "parse-names" : false, "suffix" : "" }, { "dropping-particle" : "", "family" : "Li", "given" : "Xiumin", "non-dropping-particle" : "", "parse-names" : false, "suffix" : "" }, { "dropping-particle" : "", "family" : "Olson", "given" : "Eric N", "non-dropping-particle" : "", "parse-names" : false, "suffix" : "" } ], "container-title" : "Development (Cambridge, England)", "id" : "ITEM-1", "issue" : "6", "issued" : { "date-parts" : [ [ "2006", "3" ] ] }, "page" : "1175-82", "title" : "Hand, an evolutionarily conserved bHLH transcription factor required for Drosophila cardiogenesis and hematopoiesis.", "type" : "article-journal", "volume" : "133" }, "uris" : [ "http://www.mendeley.com/documents/?uuid=2e61ee1d-162c-480e-af5f-16a47514f6e1" ] } ], "mendeley" : { "formattedCitation" : "&lt;sup&gt;13&lt;/sup&gt;", "plainTextFormattedCitation" : "13", "previouslyFormattedCitation" : "&lt;sup&gt;13&lt;/sup&gt;" }, "properties" : { "noteIndex" : 0 }, "schema" : "https://github.com/citation-style-language/schema/raw/master/csl-citation.json" }</w:instrText>
+      </w:r>
+      <w:r>
+        <w:fldChar w:fldCharType="separate"/>
+      </w:r>
+      <w:r>
+        <w:rPr>
+          <w:noProof/>
+          <w:vertAlign w:val="superscript"/>
+        </w:rPr>
+        <w:t>13</w:t>
+      </w:r>
+      <w:r>
+        <w:fldChar w:fldCharType="end"/>
+      </w:r>
+      <w:r>
+        <w:t xml:space="preserve">.  In contrast to the </w:t>
+      </w:r>
+      <w:r>
+        <w:rPr>
+          <w:i/>
+        </w:rPr>
+        <w:t>24B</w:t>
+      </w:r>
+      <w:r>
+        <w:t xml:space="preserve"> driven knockdowns, we did only observed modest increases in mortality (20-30% increase in hazard ratios, Figure 2E-F).  Together, these data support the hypothesis that muscle-specific ablation of </w:t>
+      </w:r>
+      <w:r>
+        <w:rPr>
+          <w:i/>
+        </w:rPr>
+        <w:t>Tsc1</w:t>
+      </w:r>
+      <w:r>
+        <w:t xml:space="preserve"> results in early lethality in both mice and flies.</w:t>
+      </w:r>
+    </w:p>
+    <w:p>
+      <w:pPr>
+        <w:pStyle w:val="Heading1"/>
+      </w:pPr>
+      <w:r>
+        <w:t>Knockdown of Atg8a in fly muscles reduces lifespan</w:t>
+      </w:r>
+    </w:p>
+    <w:p>
+      <w:r>
+        <w:t xml:space="preserve">To test whether chronically impaired autophagy in muscle tissue can reduce Drosophila lifespan, we used a similar approach to reduce the levels of </w:t>
+      </w:r>
+      <w:r>
+        <w:rPr>
+          <w:i/>
+        </w:rPr>
+        <w:t>Atg5</w:t>
+      </w:r>
+      <w:r>
+        <w:t xml:space="preserve">, </w:t>
+      </w:r>
+      <w:r>
+        <w:rPr>
+          <w:i/>
+        </w:rPr>
+        <w:t>Atg8a</w:t>
+      </w:r>
+      <w:r>
+        <w:t xml:space="preserve"> and </w:t>
+      </w:r>
+      <w:r>
+        <w:rPr>
+          <w:i/>
+        </w:rPr>
+        <w:t>Atg8b</w:t>
+      </w:r>
+      <w:r>
+        <w:t xml:space="preserve"> in fly muscles using the </w:t>
+      </w:r>
+      <w:r>
+        <w:rPr>
+          <w:i/>
+        </w:rPr>
+        <w:t>24B</w:t>
+      </w:r>
+      <w:r>
+        <w:t>-GAL4 driver.</w:t>
+      </w:r>
+      <w:r>
+        <w:t xml:space="preserve">  We found that there </w:t>
+      </w:r>
+    </w:p>
+    <w:p>
+      <w:pPr>
+        <w:pStyle w:val="Heading1"/>
+      </w:pPr>
+      <w:r>
+        <w:t xml:space="preserve">Discussion </w:t>
+      </w:r>
+    </w:p>
+    <w:p>
+      <w:r>
+        <w:t xml:space="preserve">In this study we report that in both mice and flies, deletion or knockdown of </w:t>
+      </w:r>
+      <w:r>
+        <w:rPr>
+          <w:i/>
+        </w:rPr>
+        <w:t>Tsc1</w:t>
+      </w:r>
+      <w:r>
+        <w:t xml:space="preserve"> specifically in muscle tissue reduces lifespan.   Cardiac-specific ablation of </w:t>
+      </w:r>
+      <w:r>
+        <w:t>Tsc1 using</w:t>
+      </w:r>
+      <w:r>
+        <w:t xml:space="preserve"> </w:t>
+      </w:r>
+      <w:r>
+        <w:rPr>
+          <w:i/>
+        </w:rPr>
+        <w:t>Tagln-Cre</w:t>
+      </w:r>
+      <w:r>
+        <w:t xml:space="preserve"> </w:t>
+      </w:r>
+      <w:r>
+        <w:t>showed</w:t>
+      </w:r>
+      <w:r>
+        <w:t xml:space="preserve"> early lethality of these mice, at approximately 3 weeks of age</w:t>
+      </w:r>
+      <w:r>
+        <w:fldChar w:fldCharType="begin" w:fldLock="1"/>
+      </w:r>
+      <w:r>
+        <w:instrText>ADDIN CSL_CITATION { "citationItems" : [ { "id" : "ITEM-1", "itemData" : { "DOI" : "10.1093/hmg/ddq570", "ISSN" : "1460-2083", "PMID" : "21212099", "abstract" : "Constitutive activation of mammalian target of rapamycin complex 1 (mTORC1), a key kinase complex that regulates cell size and growth, is observed with inactivating mutations of either of the tuberous sclerosis complex (TSC) genes, Tsc1 and Tsc2. Tsc1 and Tsc2 are highly expressed in cardiovascular tissue but their functional role there is unknown. We generated a tissue-specific knock-out of Tsc1, using a conditional allele of Tsc1 and a cre recombinase allele regulated by the smooth muscle protein-22 (SM22) promoter (Tsc1c/cSM22cre+/-) to constitutively activate mTOR in cardiovascular tissue. Significant gene recombination (\u223c80%) occurred in the heart by embryonic day (E) 15, and reduction in Tsc1 expression with increased levels of phosphorylated S6 kinase (S6K) and S6 was observed, consistent with constitutive activation of mTORC1. Cardiac hypertrophy was evident by E15 with post-natal progression to heart weights of 142 \u00b1 24 mg in Tsc1c/cSM22cre+/- mice versus 65 \u00b1 14 mg in controls (P &lt; 0.01). Median survival of Tsc1c/cSM22cre+/- mice was 24 days, with none surviving beyond 6 weeks. Pathologic and echocardiographic analysis revealed severe biventricular hypertrophy without evidence of fibrosis or myocyte disarray, and significant reduction in the left ventricular end-diastolic diameter (P &lt; 0.001) and fractional index (P &lt; 0.001). Inhibition of mTORC1 by rapamycin resulted in prolonged survival of Tsc1c/cSM22cre+/- mice, with regression of ventricular hypertrophy. These data support a critical role for the Tsc1/Tsc2-mTORC1-S6K axis in the normal development of cardiovascular tissue and also suggest possible therapeutic potential of rapamycin in cardiac disorders where pathologic mTORC1 activation occurs.", "author" : [ { "dropping-particle" : "", "family" : "Malhowski", "given" : "Amy J", "non-dropping-particle" : "", "parse-names" : false, "suffix" : "" }, { "dropping-particle" : "", "family" : "Hira", "given" : "Haider", "non-dropping-particle" : "", "parse-names" : false, "suffix" : "" }, { "dropping-particle" : "", "family" : "Bashiruddin", "given" : "Sarah", "non-dropping-particle" : "", "parse-names" : false, "suffix" : "" }, { "dropping-particle" : "", "family" : "Warburton", "given" : "Rod", "non-dropping-particle" : "", "parse-names" : false, "suffix" : "" }, { "dropping-particle" : "", "family" : "Goto", "given" : "June", "non-dropping-particle" : "", "parse-names" : false, "suffix" : "" }, { "dropping-particle" : "", "family" : "Robert", "given" : "Blanton", "non-dropping-particle" : "", "parse-names" : false, "suffix" : "" }, { "dropping-particle" : "", "family" : "Kwiatkowski", "given" : "David J.", "non-dropping-particle" : "", "parse-names" : false, "suffix" : "" }, { "dropping-particle" : "", "family" : "Finlay", "given" : "Geraldine A", "non-dropping-particle" : "", "parse-names" : false, "suffix" : "" } ], "container-title" : "Human molecular genetics", "id" : "ITEM-1", "issue" : "7", "issued" : { "date-parts" : [ [ "2011", "4", "1" ] ] }, "page" : "1290-305", "title" : "Smooth muscle protein-22-mediated deletion of Tsc1 results in cardiac hypertrophy that is mTORC1-mediated and reversed by rapamycin.", "type" : "article-journal", "volume" : "20" }, "uris" : [ "http://www.mendeley.com/documents/?uuid=376ef40b-438b-412f-ba7c-ea53ee6b3e98" ] } ], "mendeley" : { "formattedCitation" : "&lt;sup&gt;10&lt;/sup&gt;", "plainTextFormattedCitation" : "10", "previouslyFormattedCitation" : "&lt;sup&gt;10&lt;/sup&gt;" }, "properties" : { "noteIndex" : 0 }, "schema" : "https://github.com/citation-style-language/schema/raw/master/csl-citation.json" }</w:instrText>
+      </w:r>
+      <w:r>
+        <w:fldChar w:fldCharType="separate"/>
+      </w:r>
+      <w:r>
+        <w:rPr>
+          <w:noProof/>
+          <w:vertAlign w:val="superscript"/>
+        </w:rPr>
+        <w:t>10</w:t>
+      </w:r>
+      <w:r>
+        <w:fldChar w:fldCharType="end"/>
+      </w:r>
+      <w:r>
+        <w:t xml:space="preserve"> or 6 months of age in the case of </w:t>
+      </w:r>
+      <w:r>
+        <w:rPr>
+          <w:i/>
+        </w:rPr>
+        <w:t>Myl-Cre</w:t>
+      </w:r>
+      <w:r>
+        <w:fldChar w:fldCharType="begin" w:fldLock="1"/>
+      </w:r>
+      <w:r>
+        <w:instrText>ADDIN CSL_CITATION { "citationItems" : [ { "id" : "ITEM-1", "itemData" : { "DOI" : "10.1093/hmg/ddi039", "ISBN" : "6173559005", "ISSN" : "0964-6906", "PMID" : "15601645", "abstract" : "Tuberous sclerosis is a hamartoma syndrome due to mutations in TSC1 or TSC2 in which cardiac rhabdomyomas are seen in approximately 60% of patients. These lesions have an unusual natural history as they are usually most prominent immediately after birth and spontaneously resolve in most cases. To develop a mouse model of this lesion, we used a conditional, floxed allele of Tsc1 and a modified myosin light chain 2v allele in which cre recombinase expression occurs in ventricular myocytes. Mice with ventricular loss of Tsc1 had a median survival of 6 months and developed a dilated cardiomyopathy with the occurrence of scattered foci of enlarged ventricular myocytes. The enlarged cells were periodic acid-Schiff positive indicating the presence of excess glycogen and expressed elevated levels of phospho-S6, similar to findings in patient rhabdomyoma cells. The observations confirm that rhabdomyomas occur through a two hit mechanism of pathogenesis. However, the mice showed no evidence of fetal/neonatal demise, and there was no evidence of proliferation in the lesions. We propose that these differences are due to the timing of loss of Tsc1 in the ventricular myocytes and/or the truncated gestational period in the mouse compared with humans, during which progestational hormones may accentuate the growth of patient rhabdomyomas.", "author" : [ { "dropping-particle" : "", "family" : "Meikle", "given" : "Lynsey", "non-dropping-particle" : "", "parse-names" : false, "suffix" : "" }, { "dropping-particle" : "", "family" : "McMullen", "given" : "Julie R", "non-dropping-particle" : "", "parse-names" : false, "suffix" : "" }, { "dropping-particle" : "", "family" : "Sherwood", "given" : "Megan C", "non-dropping-particle" : "", "parse-names" : false, "suffix" : "" }, { "dropping-particle" : "", "family" : "Lader", "given" : "Alan S", "non-dropping-particle" : "", "parse-names" : false, "suffix" : "" }, { "dropping-particle" : "", "family" : "Walker", "given" : "Victoria", "non-dropping-particle" : "", "parse-names" : false, "suffix" : "" }, { "dropping-particle" : "", "family" : "Chan", "given" : "Jennifer a", "non-dropping-particle" : "", "parse-names" : false, "suffix" : "" }, { "dropping-particle" : "", "family" : "Kwiatkowski", "given" : "David J.", "non-dropping-particle" : "", "parse-names" : false, "suffix" : "" } ], "container-title" : "Human molecular genetics", "id" : "ITEM-1", "issue" : "3", "issued" : { "date-parts" : [ [ "2005", "2", "1" ] ] }, "note" : "From Duplicate 1 ( \n\nA mouse model of cardiac rhabdomyoma generated by loss of Tsc1 in ventricular myocytes.\n\n- Meikle, Lynsey; McMullen, Julie R; Sherwood, Megan C; Lader, Alan S; Walker, Victoria; Chan, Jennifer a; Kwiatkowski, David J )\n\n\n\n\n\n\n\n\nFrom Duplicate 2 ( \n\nA mouse model of cardiac rhabdomyoma generated by loss of Tsc1 in ventricular myocytes.\n\n- Meikle, Lynsey; McMullen, Julie R; Sherwood, Megan C; Lader, Alan S; Walker, Victoria; Chan, Jennifer a; Kwiatkowski, David J )\n\n\n\n\nFrom Duplicate 2 ( \n\n\nA mouse model of cardiac rhabdomyoma generated by loss of Tsc1 in ventricular myocytes.\n\n\n- Meikle, Lynsey; McMullen, Julie R; Sherwood, Megan C; Lader, Alan S; Walker, Victoria; Chan, Jennifer A; Kwiatkowski, David J )\n\n", "page" : "429-35", "title" : "A mouse model of cardiac rhabdomyoma generated by loss of Tsc1 in ventricular myocytes.", "type" : "article-journal", "volume" : "14" }, "uris" : [ "http://www.mendeley.com/documents/?uuid=f86ad0e1-feb2-4a01-8079-bc1450c71afb" ] } ], "mendeley" : { "formattedCitation" : "&lt;sup&gt;9&lt;/sup&gt;", "plainTextFormattedCitation" : "9", "previouslyFormattedCitation" : "&lt;sup&gt;9&lt;/sup&gt;" }, "properties" : { "noteIndex" : 0 }, "schema" : "https://github.com/citation-style-language/schema/raw/master/csl-citation.json" }</w:instrText>
+      </w:r>
+      <w:r>
+        <w:fldChar w:fldCharType="separate"/>
+      </w:r>
+      <w:r>
+        <w:rPr>
+          <w:noProof/>
+          <w:vertAlign w:val="superscript"/>
+        </w:rPr>
+        <w:t>9</w:t>
+      </w:r>
+      <w:r>
+        <w:fldChar w:fldCharType="end"/>
+      </w:r>
+      <w:r>
+        <w:t xml:space="preserve">. These mice </w:t>
+      </w:r>
+      <w:r>
+        <w:t>exhibited dramatic cardiac hypertrophy and sudden death at a much earlier age than our animals</w:t>
+      </w:r>
+      <w:r>
         <w:t xml:space="preserve">.  </w:t>
       </w:r>
       <w:r>
-        <w:t>For pairwise tests, normality was tested via Shapiro-</w:t>
-      </w:r>
-      <w:proofErr w:type="spellStart"/>
-      <w:r>
-        <w:t>Wilk</w:t>
-      </w:r>
-      <w:proofErr w:type="spellEnd"/>
-      <w:r>
-        <w:t xml:space="preserve"> tests, and equal variance was tested using </w:t>
-      </w:r>
-      <w:proofErr w:type="spellStart"/>
-      <w:r>
-        <w:t>Levene’s</w:t>
-      </w:r>
-      <w:proofErr w:type="spellEnd"/>
-      <w:r>
-        <w:t xml:space="preserve"> t</w:t>
-      </w:r>
-      <w:r>
-        <w:t>est.  Based on these results</w:t>
-      </w:r>
-      <w:proofErr w:type="gramStart"/>
+        <w:t xml:space="preserve">In addition, there was only very modest reductions in lifespan in the fly cardiac-specific knockdown model presented here.  Together these data support the hypothesis that in these animals, the cause of early lethality may be distinct from cardiac defects, but our approach cannot conclusively show that cardiac </w:t>
+      </w:r>
+      <w:r>
+        <w:rPr>
+          <w:i/>
+        </w:rPr>
+        <w:t>Tsc1</w:t>
+      </w:r>
+      <w:r>
+        <w:t xml:space="preserve"> ablation plays no role in reductions in lifespan.</w:t>
+      </w:r>
+    </w:p>
+    <w:p/>
+    <w:p>
+      <w:r>
+        <w:t xml:space="preserve">Skeletal muscle tissue is an extremely important organ for aging, as </w:t>
+      </w:r>
+      <w:r>
+        <w:t>participants with the highest baseline grip strength had 20-217% decreased risk of all-cause mortality, irrespective of gender or body mass index</w:t>
+      </w:r>
+      <w:r>
+        <w:fldChar w:fldCharType="begin" w:fldLock="1"/>
+      </w:r>
+      <w:r>
+        <w:instrText>ADDIN CSL_CITATION { "citationItems" : [ { "id" : "ITEM-1", "itemData" : { "DOI" : "10.1093/gerona/55.3.M168", "ISBN" : "1079-5006 (Print)\\n1079-5006 (Linking)", "ISSN" : "1079-5006", "PMID" : "10795731", "abstract" : "BACKGROUND: Muscle weakness, low body weight, and chronic diseases are often observed in the same people; however, the association of muscle strength with mortality, independent of disease status and body weight, has not been elucidated. The aim was to assess hand grip strength as a predictor of all-cause mortality within different levels of body mass index (BMI) in initially disease-free men. METHODS: Mortality was followed prospectively over 30 years. Maximal hand grip strength tests and BMI assessments were done at baseline in 1965 to 1970. The participants were 6040 healthy men aged 45 to 68 years at baseline living on Oahu, Hawaii. RESULTS: The death rates per 1000 person years were 24.6 in those with BMI &lt;20, 18.5 in the middle BMI category, and 18.0 in those with BMI &gt; or = 25. For grip strength tertiles, the mortality rates were 24.8 in the lowest, 18.5 in the middle, and 14.0 in the highest third. In Cox regression models, within each tertile of grip strength, BMI showed only minimal effect on mortality. In contrast, in each category of BMI there was a gradient of decreasing mortality risk with increasing grip strength. Among those with BMI &lt;20, the adjusted relative risks (RRs) of mortality over 30 years were 1.36 (95% confidence interval 1.14-1.63) for those in the lowest third of strength at baseline, 1.27 (1.02-1.58) in the middle, and 0.92 (0.66-1.29) in the highest third. Correspondingly, for those with BMI 20-24.99, the RRs of death were 1.25 (1.08-1.45), 1.14 (1.00-1.32), and 1.0 (reference) in the lowest, middle, and highest third of grip strength, respectively. In those with BMI &gt; or =25, the RRs were 1.39 (1.16-1.65) in the lowest, 1.27 (1.08-1.49) in the middle, and 1.14 (0.98-1.32) in the highest third of grip strength. Models were adjusted for age, education, occupation, smoking, physical activity, and body height. CONCLUSIONS: In healthy middle-aged men, long-term mortality risk was associated with grip strength at baseline, independent of BMI. The possible interpretation of the finding is that early life influences on muscle strength may have long-term implications for mortality. Additionally, higher strength itself may provide greater physiologic and functional reserve that protects against mortality.", "author" : [ { "dropping-particle" : "", "family" : "Rantanen", "given" : "T", "non-dropping-particle" : "", "parse-names" : false, "suffix" : "" }, { "dropping-particle" : "", "family" : "Harris", "given" : "T", "non-dropping-particle" : "", "parse-names" : false, "suffix" : "" }, { "dropping-particle" : "", "family" : "Leveille", "given" : "S G", "non-dropping-particle" : "", "parse-names" : false, "suffix" : "" }, { "dropping-particle" : "", "family" : "Visser", "given" : "M", "non-dropping-particle" : "", "parse-names" : false, "suffix" : "" }, { "dropping-particle" : "", "family" : "Foley", "given" : "D", "non-dropping-particle" : "", "parse-names" : false, "suffix" : "" }, { "dropping-particle" : "", "family" : "Masaki", "given" : "K", "non-dropping-particle" : "", "parse-names" : false, "suffix" : "" }, { "dropping-particle" : "", "family" : "Guralnik", "given" : "J M", "non-dropping-particle" : "", "parse-names" : false, "suffix" : "" } ], "container-title" : "The journals of gerontology. Series A, Biological sciences and medical sciences", "id" : "ITEM-1", "issue" : "3", "issued" : { "date-parts" : [ [ "2000" ] ] }, "page" : "M168-M173", "title" : "Muscle strength and body mass index as long-term predictors of mortality in initially healthy men.", "type" : "article-journal", "volume" : "55" }, "uris" : [ "http://www.mendeley.com/documents/?uuid=cbe58d2d-5d46-47ca-a223-f191a3a17e13" ] }, { "id" : "ITEM-2", "itemData" : { "DOI" : "10.1503/cmaj.091278", "ISBN" : "1488-2329", "ISSN" : "08203946", "PMID" : "20142372", "abstract" : "BACKGROUND: Poor muscular strength has been shown to be associated with increased morbidity and mortality in diverse samples of middle-aged and elderly people. However, the oldest old population (i.e., over 85 years) is underrepresented in such studies. Our objective was to assess the association between muscular strength and mortality in the oldest old population. METHODS: We included 555 participants (65% women) from the Leiden 85-plus study, a prospective population-based study of all 85-year-old inhabitants of Leiden, Netherlands. We measured the handgrip strength of participants at baseline and again at age 89 years. We collected baseline data on comorbidities, functional status, levels of physical activity, and adjusted for potential confounders. During the follow-up period, we collected data on mortality. RESULTS: During a follow-up period of 9.5 years (range 8.5-10.5 years), 444 (80%) participants died. Risk for all-cause mortality was elevated among participants in the lowest tertile of handgrip strength at age 85 years (hazard ratio [HR] 1.35, 95% confidence interval [CI] 1.00-1.82, p = 0.047) and the lowest two tertiles of handgrip strength at age 89 years (HR 2.04, CI 1.24-3.35, p = 0.005 and HR 1.73, CI 1.11-2.70, p = 0.016). We also observed significantly increased mortality among participants in the tertile with the highest relative loss of handgrip strength over four years (HR 1.72, CI 1.07-2.77, p = 0.026). INTERPRETATION: Handgrip strength, a surrogate measurement of overall muscular strength, is a predictor of all-cause mortality in the oldest old population and may serve as a convenient tool for prognostication of mortality risk among elderly people.", "author" : [ { "dropping-particle" : "", "family" : "Ling", "given" : "Carolina H Y", "non-dropping-particle" : "", "parse-names" : false, "suffix" : "" }, { "dropping-particle" : "", "family" : "Taekema", "given" : "Diana", "non-dropping-particle" : "", "parse-names" : false, "suffix" : "" }, { "dropping-particle" : "", "family" : "Craen", "given" : "Anton J M", "non-dropping-particle" : "De", "parse-names" : false, "suffix" : "" }, { "dropping-particle" : "", "family" : "Gussekloo", "given" : "Jacobijn", "non-dropping-particle" : "", "parse-names" : false, "suffix" : "" }, { "dropping-particle" : "", "family" : "Westendorp", "given" : "Rudi G J", "non-dropping-particle" : "", "parse-names" : false, "suffix" : "" }, { "dropping-particle" : "", "family" : "Maier", "given" : "Andrea B.", "non-dropping-particle" : "", "parse-names" : false, "suffix" : "" } ], "container-title" : "Cmaj", "id" : "ITEM-2", "issue" : "5", "issued" : { "date-parts" : [ [ "2010" ] ] }, "page" : "429-435", "title" : "Handgrip strength and mortality in the oldest old population: The Leiden 85-plus study", "type" : "article-journal", "volume" : "182" }, "uris" : [ "http://www.mendeley.com/documents/?uuid=0564c127-d5af-4b95-8528-97bdc4376f8f" ] }, { "id" : "ITEM-3", "itemData" : { "DOI" : "10.1016/j.amjmed.2006.04.018", "ISBN" : "1555-7162 (Electronic)", "ISSN" : "00029343", "PMID" : "17398228", "abstract" : "PURPOSE: Handgrip strength is a simple measurement used to estimate overall muscle strength but might also serve as a predictor of health-related prognosis. We investigated grip strength-mortality association in a longitudinal study. METHODS: A total of 4912 persons (1695 men and 3217 women), 35 to 74 years old at baseline, were the subjects of this study. Members of the Adult Health Study (AHS) cohort in Hiroshima, Japan, these individuals underwent a battery of physiological tests, including handgrip-strength testing, between July 1970 and June 1972. Mortality was followed until the end of 1999. Estimates of relative risk (RR) of mortality associated with grip strength were adjusted for potentially confounding factors by Cox proportional hazard analysis. RESULTS: Multivariate-adjusted RR of all causes of death, except for external causes, for the highest quintile of grip strength in men was 0.52 (95% confidence interval [CI], 0.33-0.80) for the age group 35-54 years, 0.72 (95% CI, 0.53-0.98) for the ages 55-64 years, and 0.67 (95% CI, 0.49-0.91) for the ages 65-74 years. These figures were significantly lower than the RR for the reference group (the third quintile). Similar trends were observed in women. Multivariate-adjusted RR of all causes of death except external causes for each 5-kg increment of grip strength was significantly low (RR: 0.89, 95% CI, 0.86-0.92 for men, RR: 0.87, 95% CI, 0.83-0.92 for women). Multivariate-adjusted RR for heart disease, stroke, and pneumonia in men was 0.85 (95% CI, 0.79-0.93), 0.90 (95% CI, 0.83-0.99), and 0.85 (95% CI, 0.75-0.98), respectively. RR for each 5-kg increment of grip strength remained 0.92 (95% CI, 0.87-0.96), even after more than 20 years of follow-up. CONCLUSION: Grip strength is an accurate and consistent predictor of all causes of mortality in middle-aged and elderly persons.", "author" : [ { "dropping-particle" : "", "family" : "Sasaki", "given" : "Hideo", "non-dropping-particle" : "", "parse-names" : false, "suffix" : "" }, { "dropping-particle" : "", "family" : "Kasagi", "given" : "Fumiyoshi", "non-dropping-particle" : "", "parse-names" : false, "suffix" : "" }, { "dropping-particle" : "", "family" : "Yamada", "given" : "Michiko", "non-dropping-particle" : "", "parse-names" : false, "suffix" : "" }, { "dropping-particle" : "", "family" : "Fujita", "given" : "Shoichiro", "non-dropping-particle" : "", "parse-names" : false, "suffix" : "" } ], "container-title" : "The American journal of medicine", "id" : "ITEM-3", "issue" : "4", "issued" : { "date-parts" : [ [ "2007" ] ] }, "page" : "337-342", "title" : "Grip strength predicts cause-specific mortality in middle-aged and elderly persons.", "type" : "article-journal", "volume" : "120" }, "uris" : [ "http://www.mendeley.com/documents/?uuid=6c3cf9ba-e54c-439b-9b49-a1e432024d1c" ] }, { "id" : "ITEM-4", "itemData" : { "DOI" : "10.1093/ije/dyl224", "ISBN" : "0300-5771 (Print)", "ISSN" : "03005771", "PMID" : "17056604", "abstract" : "BACKGROUND: Several studies in older people have shown that grip strength predicts all-cause mortality. The mechanisms are unclear. Muscle strength declines with age, accompanied by a loss of muscle mass and an increase in fat, but the role that body composition plays in the association between grip strength and mortality has been little explored. We investigated the relation between grip strength, body composition, and cause-specific and total mortality in 800 men and women aged 65 and over. METHODS: During 197374 the UK Department of Health and Social Security surveyed random samples of men and women aged 65 and over living in eight areas of Britain to assess the nutritional state of the elderly population. The survey included a clinical examination by a geriatrician who assessed grip strength and anthropometry. We used Cox proportional hazards models to examine mortality over 24 years of follow-up. RESULTS: Poorer grip strength was associated with increased mortality from all-causes, from cardiovascular disease, and from cancer in men, though not in women. After adjustment for potential confounding factors, including arm muscle area and BMI, the relative risk of death in men was 0.81 (95% CI 0.700.95) from all-causes, 0.73 (95% CI 0.600.89) from cardiovascular disease, and 0.81 (95% CI 0.660.98) from cancer per SD increase in grip strength. These associations remained statistically significant after further adjustment for fat-free mass or % body fat. CONCLUSION: Grip strength is a long-term predictor of mortality from all-causes, cardiovascular disease, and cancer in men. Muscle size and other indicators of body composition did not explain these associations.", "author" : [ { "dropping-particle" : "", "family" : "Gale", "given" : "Catharine R.", "non-dropping-particle" : "", "parse-names" : false, "suffix" : "" }, { "dropping-particle" : "", "family" : "Martyn", "given" : "Christopher N.", "non-dropping-particle" : "", "parse-names" : false, "suffix" : "" }, { "dropping-particle" : "", "family" : "Cooper", "given" : "Cyrus", "non-dropping-particle" : "", "parse-names" : false, "suffix" : "" }, { "dropping-particle" : "", "family" : "Sayer", "given" : "Avan Aihie", "non-dropping-particle" : "", "parse-names" : false, "suffix" : "" } ], "container-title" : "International Journal of Epidemiology", "id" : "ITEM-4", "issue" : "1", "issued" : { "date-parts" : [ [ "2007" ] ] }, "page" : "228-235", "title" : "Grip strength, body composition, and mortality", "type" : "article-journal", "volume" : "36" }, "uris" : [ "http://www.mendeley.com/documents/?uuid=8ab2b996-72d6-4b25-b44b-99e9fc35bea9" ] }, { "id" : "ITEM-5", "itemData" : { "DOI" : "10.1034/j.1600-0579.2003.00207.x", "ISBN" : "0002-8614 (Print)\\n0002-8614 (Linking)", "ISSN" : "0002-8614", "PMID" : "12752838", "abstract" : "OBJECTIVES: To examine the association between muscle strength and total and cause-specific mortality and the plausible contributing factors to this association, such as presence of diseases commonly underlying mortality, inflammation, nutritional deficiency, physical inactivity, smoking, and depression. DESIGN: Prospective population-based cohort study with mortality surveillance over 5 years. SETTING: Elderly women residing in the eastern half of Baltimore, Maryland, and part of Baltimore County. PARTICIPANTS: Nine hundred nineteen moderately to severely disabled women aged 65 to 101 who participated in handgrip strength testing at baseline as part of the Women's Health and Aging Study. MEASUREMENTS: Cardiovascular disease (CVD), cancer, respiratory disease, other measures (not CVD, respiratory, or cancer), total mortality, handgrip strength, and interleukin-6. RESULTS: Over the 5-year follow-up, 336 deaths occurred: 149 due to CVD, 59 due to cancer, 38 due to respiratory disease, and 90 due to other diseases. The unadjusted relative risk (RR) of CVD mortality was 3.21 (95% confidence interval (CI) = 2.00-5.14) in the lowest and 1.88 (95% CI = 1.11-3.21) in the middle compared with the highest tertile of handgrip strength. The unadjusted RR of respiratory mortality was 2.38 (95% CI = 1.09-5.20) and other mortality 2.59 (95% CI = 1.59-4.20) in the lowest versus the highest grip-strength tertile. Cancer mortality was not associated with grip strength. After adjusting for age, race, body height, and weight, the RR of CVD mortality decreased to 2.17 (95% CI = 1.26-3.73) in the lowest and 1.56 (95% CI = 0.89-2.71) in the middle, with the highest grip-strength tertile as the reference. Further adjustments for multiple diseases, physical inactivity, smoking, interleukin-6, C-reactive protein, serum albumin, unintentional weight loss, and depressive symptoms did not materially change the risk estimates. Similar results were observed for all-cause mortality. CONCLUSION: In older disabled women, handgrip strength was a powerful predictor of cause-specific and total mortality. Presence of chronic diseases commonly underlying death or the mechanisms behind decline in muscle strength in chronic disease, such as inflammation, poor nutritional status, disuse, and depression, all of which are independent predictors of mortality, did not explain the association. Handgrip strength, an indicator of overall muscle strength, may predict mortality through mechanisms other \u2026", "author" : [ { "dropping-particle" : "", "family" : "Rantanen", "given" : "Taina", "non-dropping-particle" : "", "parse-names" : false, "suffix" : "" }, { "dropping-particle" : "", "family" : "Volpato", "given" : "Stefano", "non-dropping-particle" : "", "parse-names" : false, "suffix" : "" }, { "dropping-particle" : "", "family" : "Ferrucci", "given" : "Luigi", "non-dropping-particle" : "", "parse-names" : false, "suffix" : "" }, { "dropping-particle" : "", "family" : "Heikkinen", "given" : "Eino", "non-dropping-particle" : "", "parse-names" : false, "suffix" : "" }, { "dropping-particle" : "", "family" : "Fried", "given" : "Linda P", "non-dropping-particle" : "", "parse-names" : false, "suffix" : "" }, { "dropping-particle" : "", "family" : "Guralnik", "given" : "Jack M", "non-dropping-particle" : "", "parse-names" : false, "suffix" : "" } ], "container-title" : "Journal of the American Geriatrics Society", "id" : "ITEM-5", "issue" : "5", "issued" : { "date-parts" : [ [ "2003" ] ] }, "page" : "636-641", "title" : "Handgrip strength and cause-specific and total mortality in older disabled women: exploring the mechanism.", "type" : "article-journal", "volume" : "51" }, "uris" : [ "http://www.mendeley.com/documents/?uuid=ff19d2b2-5bed-4dfe-919a-fa9c3be799f8" ] }, { "id" : "ITEM-6", "itemData" : { "DOI" : "10.1093/gerona/57.10.B359", "ISBN" : "1079-5006", "ISSN" : "1079-5006", "PMID" : "12242311", "abstract" : "Low muscle strength is associated with mortality, presumably as a result of low muscle mass (sarcopenia) and physical inactivity. Grip strength was longitudinally collected in 1071 men over a 25-year period. Muscle mass was estimated by using 24-hour creatinine excretion and physical activity values, obtained by questionnaire. Survival analysis examined the impact of grip strength and rate of change in strength on all-cause mortality over 40 years. Lower and declining strength are associated with increased mortality, independent of physical activity and muscle mass. In men &lt;60 years, rate of loss of strength was more important than the actual levels. In men &gt;/=60 years, strength was more protective than the rate of loss, which persisted when muscle mass was considered. Strength and rate of change in strength contribute to the impact of sarcopenia on mortality. Although muscle mass and physical activity are important, they do not completely account for the impact of strength and changes in strength.", "author" : [ { "dropping-particle" : "", "family" : "Metter", "given" : "E Jeffrey", "non-dropping-particle" : "", "parse-names" : false, "suffix" : "" }, { "dropping-particle" : "", "family" : "Talbot", "given" : "Laura a", "non-dropping-particle" : "", "parse-names" : false, "suffix" : "" }, { "dropping-particle" : "", "family" : "Schrager", "given" : "Matthew", "non-dropping-particle" : "", "parse-names" : false, "suffix" : "" }, { "dropping-particle" : "", "family" : "Conwit", "given" : "Robin", "non-dropping-particle" : "", "parse-names" : false, "suffix" : "" } ], "container-title" : "The journals of gerontology. Series A, Biological sciences and medical sciences", "id" : "ITEM-6", "issue" : "10", "issued" : { "date-parts" : [ [ "2002" ] ] }, "page" : "B359-B365", "title" : "Skeletal muscle strength as a predictor of all-cause mortality in healthy men.", "type" : "article-journal", "volume" : "57" }, "uris" : [ "http://www.mendeley.com/documents/?uuid=2391d471-7dd7-40c1-8dbe-eac2022afe25" ] } ], "mendeley" : { "formattedCitation" : "&lt;sup&gt;14\u201319&lt;/sup&gt;", "plainTextFormattedCitation" : "14\u201319", "previouslyFormattedCitation" : "&lt;sup&gt;14\u201319&lt;/sup&gt;" }, "properties" : { "noteIndex" : 0 }, "schema" : "https://github.com/citation-style-language/schema/raw/master/csl-citation.json" }</w:instrText>
+      </w:r>
+      <w:r>
+        <w:fldChar w:fldCharType="separate"/>
+      </w:r>
+      <w:r>
+        <w:rPr>
+          <w:noProof/>
+          <w:vertAlign w:val="superscript"/>
+        </w:rPr>
+        <w:t>14–19</w:t>
+      </w:r>
+      <w:r>
+        <w:fldChar w:fldCharType="end"/>
+      </w:r>
+      <w:r>
+        <w:t>.</w:t>
+      </w:r>
+      <w:r>
+        <w:t xml:space="preserve">  </w:t>
+      </w:r>
+      <w:r>
+        <w:t>Candidate gene</w:t>
+      </w:r>
+      <w:r>
+        <w:t xml:space="preserve"> studies have also implicated genes</w:t>
+      </w:r>
+      <w:r>
+        <w:t xml:space="preserve"> with important role in muscle tissue</w:t>
+      </w:r>
+      <w:r>
+        <w:t xml:space="preserve"> such as </w:t>
+      </w:r>
+      <w:r>
+        <w:rPr>
+          <w:i/>
+        </w:rPr>
+        <w:t>IGF1R</w:t>
+      </w:r>
       <w:r>
         <w:t xml:space="preserve">, </w:t>
       </w:r>
       <w:r>
-        <w:t>either</w:t>
-      </w:r>
-      <w:proofErr w:type="gramEnd"/>
-      <w:r>
-        <w:t xml:space="preserve"> Wilcoxon tests, Student’s </w:t>
-      </w:r>
-      <w:r>
-        <w:rPr>
-          <w:i/>
-        </w:rPr>
-        <w:t>t</w:t>
-      </w:r>
-      <w:r>
-        <w:t xml:space="preserve"> or Welch’s </w:t>
-      </w:r>
-      <w:r>
-        <w:rPr>
-          <w:i/>
-        </w:rPr>
-        <w:t>t</w:t>
-      </w:r>
-      <w:r>
-        <w:t xml:space="preserve">-tests were performed.  </w:t>
-      </w:r>
-      <w:r>
-        <w:t>For mouse studies, the three non-knockout genotypes (</w:t>
-      </w:r>
-      <w:proofErr w:type="spellStart"/>
-      <w:r>
-        <w:t>floxed</w:t>
-      </w:r>
-      <w:proofErr w:type="spellEnd"/>
-      <w:r>
-        <w:t xml:space="preserve"> allele alone, transgene alone and wild-type at both loci) were analyzed separately and then combined and labeled as “Controls” if not significantly different.  </w:t>
-      </w:r>
-      <w:r>
-        <w:t>For survival analyses and cox proportional hazard tests, the survival package was used</w:t>
-      </w:r>
-      <w:r>
-        <w:t xml:space="preserve"> (version 2.38-3)</w:t>
+        <w:rPr>
+          <w:i/>
+        </w:rPr>
+        <w:t>AKT</w:t>
+      </w:r>
+      <w:r>
+        <w:rPr>
+          <w:i/>
+        </w:rPr>
+        <w:t>1</w:t>
+      </w:r>
+      <w:r>
+        <w:t xml:space="preserve"> and </w:t>
+      </w:r>
+      <w:r>
+        <w:rPr>
+          <w:i/>
+        </w:rPr>
+        <w:t>FOXO</w:t>
+      </w:r>
+      <w:r>
+        <w:rPr>
+          <w:i/>
+        </w:rPr>
+        <w:t>3A</w:t>
       </w:r>
       <w:r>
         <w:fldChar w:fldCharType="begin" w:fldLock="1"/>
       </w:r>
       <w:r>
-        <w:instrText>ADDIN CSL_CITATION { "citationItems" : [ { "id" : "ITEM-1", "itemData" : { "DOI" : "10.1007/978-1-4757-3294-8", "ISBN" : "978-1-4419-3161-0", "author" : [ { "dropping-particle" : "", "family" : "Therneau", "given" : "Terry M.", "non-dropping-particle" : "", "parse-names" : false, "suffix" : "" }, { "dropping-particle" : "", "family" : "Grambsch", "given" : "Patricia M.", "non-dropping-particle" : "", "parse-names" : false, "suffix" : "" } ], "collection-title" : "Statistics for Biology and Health", "id" : "ITEM-1", "issued" : { "date-parts" : [ [ "2000" ] ] }, "publisher" : "Springer New York", "publisher-place" : "New York, NY", "title" : "Modeling Survival Data: Extending the Cox Model", "type" : "book" }, "uris" : [ "http://www.mendeley.com/documents/?uuid=99db4f8c-9747-4162-9113-2b3776c05f5b" ] }, { "id" : "ITEM-2", "itemData" : { "ISBN" : "0471252182", "abstract" : "survival analysis: descriptive statistics, two-sample tests, parametric accelerated failure models, Cox model. Delayed entry (truncation) allowed for all models; interval censoring for parametric models. Case-cohort designs.", "author" : [ { "dropping-particle" : "", "family" : "Therneau", "given" : "Terry", "non-dropping-particle" : "", "parse-names" : false, "suffix" : "" } ], "container-title" : "Survival", "id" : "ITEM-2", "issued" : { "date-parts" : [ [ "2012" ] ] }, "title" : "A Package for Survival Analysis in S. R package version", "type" : "article" }, "uris" : [ "http://www.mendeley.com/documents/?uuid=940d1321-21f4-4843-992d-c2a4cb00ebbd" ] } ], "mendeley" : { "formattedCitation" : "&lt;sup&gt;5,6&lt;/sup&gt;", "plainTextFormattedCitation" : "5,6", "previouslyFormattedCitation" : "&lt;sup&gt;5,6&lt;/sup&gt;" }, "properties" : { "noteIndex" : 0 }, "schema" : "https://github.com/citation-style-language/schema/raw/master/csl-citation.json" }</w:instrText>
+        <w:instrText>ADDIN CSL_CITATION { "citationItems" : [ { "id" : "ITEM-1", "itemData" : { "DOI" : "10.1073/pnas.0705467105", "ISBN" : "1091-6490 (Electronic)\\n0027-8424 (Linking)", "ISSN" : "1091-6490", "PMID" : "18316725", "abstract" : "Rather than being a passive, haphazard process of wear and tear, lifespan can be modulated actively by components of the insulin/insulin-like growth factor I (IGFI) pathway in laboratory animals. Complete or partial loss-of-function mutations in genes encoding components of the insulin/IGFI pathway result in extension of life span in yeasts, worms, flies, and mice. This remarkable conservation throughout evolution suggests that altered signaling in this pathway may also influence human lifespan. On the other hand, evolutionary tradeoffs predict that the laboratory findings may not be relevant to human populations, because of the high fitness cost during early life. Here, we studied the biochemical, phenotypic, and genetic variations in a cohort of Ashkenazi Jewish centenarians, their offspring, and offspring-matched controls and demonstrated a gender-specific increase in serum IGFI associated with a smaller stature in female offspring of centenarians. Sequence analysis of the IGF1 and IGF1 receptor (IGF1R) genes of female centenarians showed overrepresentation of heterozygous mutations in the IGF1R gene among centenarians relative to controls that are associated with high serum IGFI levels and reduced activity of the IGFIR as measured in transformed lymphocytes. Thus, genetic alterations in the human IGF1R that result in altered IGF signaling pathway confer an increase in susceptibility to human longevity, suggesting a role of this pathway in modulation of human lifespan.", "author" : [ { "dropping-particle" : "", "family" : "Suh", "given" : "Yousin", "non-dropping-particle" : "", "parse-names" : false, "suffix" : "" }, { "dropping-particle" : "", "family" : "Atzmon", "given" : "Gil", "non-dropping-particle" : "", "parse-names" : false, "suffix" : "" }, { "dropping-particle" : "", "family" : "Cho", "given" : "Mi-Ook", "non-dropping-particle" : "", "parse-names" : false, "suffix" : "" }, { "dropping-particle" : "", "family" : "Hwang", "given" : "David", "non-dropping-particle" : "", "parse-names" : false, "suffix" : "" }, { "dropping-particle" : "", "family" : "Liu", "given" : "Bingrong", "non-dropping-particle" : "", "parse-names" : false, "suffix" : "" }, { "dropping-particle" : "", "family" : "Leahy", "given" : "Daniel J", "non-dropping-particle" : "", "parse-names" : false, "suffix" : "" }, { "dropping-particle" : "", "family" : "Barzilai", "given" : "Nir", "non-dropping-particle" : "", "parse-names" : false, "suffix" : "" }, { "dropping-particle" : "", "family" : "Cohen", "given" : "Pinchas", "non-dropping-particle" : "", "parse-names" : false, "suffix" : "" } ], "container-title" : "Proceedings of the National Academy of Sciences of the United States of America", "id" : "ITEM-1", "issue" : "9", "issued" : { "date-parts" : [ [ "2008" ] ] }, "page" : "3438-42", "title" : "Functionally significant insulin-like growth factor I receptor mutations in centenarians.", "type" : "article-journal", "volume" : "105" }, "uris" : [ "http://www.mendeley.com/documents/?uuid=4f3ad7f4-797e-4b6e-b600-e90edba6bbc9" ] }, { "id" : "ITEM-2", "itemData" : { "DOI" : "10.1111/j.1474-9726.2009.00493.x", "ISBN" : "1474-9726", "ISSN" : "1474-9726", "PMID" : "19489743", "abstract" : "The insulin/IGF1 signaling pathways affect lifespan in several model organisms, including worms, flies and mice. To investigate whether common genetic variation in this pathway influences lifespan in humans, we genotyped 291 common variants in 30 genes encoding proteins in the insulin/IGF1 signaling pathway in a cohort of elderly Caucasian women selected from the Study of Osteoporotic Fractures (SOF). The cohort included 293 long-lived cases (lifespan &gt; or = 92 years (y), mean +/- standard deviation (SD) = 95.3 +/- 2.2y) and 603 average-lifespan controls (lifespan &lt; or = 79y, mean = 75.7 +/- 2.6y). Variants were selected for genotyping using a haplotype-tagging approach. We found a modest excess of variants nominally associated with longevity. Nominally significant variants were then replicated in two additional Caucasian cohorts including both males and females: the Cardiovascular Health Study and Ashkenazi Jewish Centenarians. An intronic single nucleotide polymorphism in AKT1, rs3803304, was significantly associated with lifespan in a meta-analysis across the three cohorts (OR = 0.78 95%CI = 0.68-0.89, adjusted P = 0.043); two intronic single nucleotide polymorphisms in FOXO3A demonstrated a significant lifespan association among women only (rs1935949, OR = 1.35, 95%CI = 1.15-1.57, adjusted P = 0.0093). These results demonstrate that common variants in several genes in the insulin/IGF1 pathway are associated with human lifespan.", "author" : [ { "dropping-particle" : "", "family" : "Pawlikowska", "given" : "Ludmila", "non-dropping-particle" : "", "parse-names" : false, "suffix" : "" }, { "dropping-particle" : "", "family" : "Hu", "given" : "Donglei", "non-dropping-particle" : "", "parse-names" : false, "suffix" : "" }, { "dropping-particle" : "", "family" : "Huntsman", "given" : "Scott", "non-dropping-particle" : "", "parse-names" : false, "suffix" : "" }, { "dropping-particle" : "", "family" : "Sung", "given" : "Andrew", "non-dropping-particle" : "", "parse-names" : false, "suffix" : "" }, { "dropping-particle" : "", "family" : "Chu", "given" : "Catherine", "non-dropping-particle" : "", "parse-names" : false, "suffix" : "" }, { "dropping-particle" : "", "family" : "Chen", "given" : "Justin", "non-dropping-particle" : "", "parse-names" : false, "suffix" : "" }, { "dropping-particle" : "", "family" : "Joyner", "given" : "Alexander H.", "non-dropping-particle" : "", "parse-names" : false, "suffix" : "" }, { "dropping-particle" : "", "family" : "Schork", "given" : "Nicholas J.", "non-dropping-particle" : "", "parse-names" : false, "suffix" : "" }, { "dropping-particle" : "", "family" : "Hsueh", "given" : "Wen-Chi Chi", "non-dropping-particle" : "", "parse-names" : false, "suffix" : "" }, { "dropping-particle" : "", "family" : "Reiner", "given" : "Alexander P.", "non-dropping-particle" : "", "parse-names" : false, "suffix" : "" }, { "dropping-particle" : "", "family" : "Psaty", "given" : "Bruce M.", "non-dropping-particle" : "", "parse-names" : false, "suffix" : "" }, { "dropping-particle" : "", "family" : "Atzmon", "given" : "Gil", "non-dropping-particle" : "", "parse-names" : false, "suffix" : "" }, { "dropping-particle" : "", "family" : "Barzilai", "given" : "Nir", "non-dropping-particle" : "", "parse-names" : false, "suffix" : "" }, { "dropping-particle" : "", "family" : "Cummings", "given" : "Steven R.", "non-dropping-particle" : "", "parse-names" : false, "suffix" : "" }, { "dropping-particle" : "", "family" : "Browner", "given" : "Warren S.", "non-dropping-particle" : "", "parse-names" : false, "suffix" : "" }, { "dropping-particle" : "", "family" : "Kwok", "given" : "Pui-Yan Yan", "non-dropping-particle" : "", "parse-names" : false, "suffix" : "" }, { "dropping-particle" : "", "family" : "Ziv", "given" : "Elad", "non-dropping-particle" : "", "parse-names" : false, "suffix" : "" }, { "dropping-particle" : "", "family" : "Study of Osteoporotic Fractures", "given" : "", "non-dropping-particle" : "", "parse-names" : false, "suffix" : "" } ], "container-title" : "Aging cell", "id" : "ITEM-2", "issue" : "4", "issued" : { "date-parts" : [ [ "2009", "8" ] ] }, "page" : "460-72", "title" : "Association of common genetic variation in the insulin/IGF1 signaling pathway with human longevity.", "type" : "article-journal", "volume" : "8" }, "uris" : [ "http://www.mendeley.com/documents/?uuid=88af1fe8-b5cd-4f05-826c-57fef13471d9" ] } ], "mendeley" : { "formattedCitation" : "&lt;sup&gt;20,21&lt;/sup&gt;", "plainTextFormattedCitation" : "20,21" }, "properties" : { "noteIndex" : 0 }, "schema" : "https://github.com/citation-style-language/schema/raw/master/csl-citation.json" }</w:instrText>
       </w:r>
       <w:r>
         <w:fldChar w:fldCharType="separate"/>
@@ -831,30 +1252,77 @@
           <w:noProof/>
           <w:vertAlign w:val="superscript"/>
         </w:rPr>
-        <w:t>5,6</w:t>
+        <w:t>20,21</w:t>
       </w:r>
       <w:r>
         <w:fldChar w:fldCharType="end"/>
       </w:r>
       <w:r>
+        <w:t>. For example, i</w:t>
+      </w:r>
+      <w:r>
+        <w:t xml:space="preserve">n humans, polymorphisms in </w:t>
+      </w:r>
+      <w:r>
+        <w:rPr>
+          <w:i/>
+        </w:rPr>
+        <w:t>FOXO3</w:t>
+      </w:r>
+      <w:r>
+        <w:rPr>
+          <w:i/>
+        </w:rPr>
+        <w:t>A</w:t>
+      </w:r>
+      <w:r>
+        <w:t xml:space="preserve"> have been associated with lengthened lifespan</w:t>
+      </w:r>
+      <w:r>
+        <w:fldChar w:fldCharType="begin" w:fldLock="1"/>
+      </w:r>
+      <w:r>
+        <w:instrText>ADDIN CSL_CITATION { "citationItems" : [ { "id" : "ITEM-1", "itemData" : { "DOI" : "10.1073/pnas.0801030105", "ISBN" : "00278424", "ISSN" : "1091-6490", "PMID" : "18765803", "abstract" : "Human longevity is a complex phenotype with a significant familial component, yet little is known about its genetic antecedents. Increasing evidence from animal models suggests that the insulin/IGF-1 signaling (IIS) pathway is an important, evolutionarily conserved biological pathway that influences aging and longevity. However, to date human data have been scarce. Studies have been hampered by small sample sizes, lack of precise phenotyping, and population stratification, among other challenges. Therefore, to more precisely assess potential genetic contributions to human longevity from genes linked to IIS signaling, we chose a large, homogeneous, long-lived population of men well-characterized for aging phenotypes, and we performed a nested-case control study of 5 candidate longevity genes. Genetic variation within the FOXO3A gene was strongly associated with human longevity. The OR for homozygous minor vs. homozygous major alleles between the cases and controls was 2.75 (P = 0.00009; adjusted P = 0.00135). Long-lived men also presented several additional phenotypes linked to healthy aging, including lower prevalence of cancer and cardiovascular disease, better self-reported health, and high physical and cognitive function, despite significantly older ages than controls. Several of these aging phenotypes were associated with FOXO3A genotype. Long-lived men also exhibited several biological markers indicative of greater insulin sensitivity and this was associated with homozygosity for the FOXO3A GG genotype. Further exploration of the FOXO3A gene, human longevity and other aging phenotypes is warranted in other populations.", "author" : [ { "dropping-particle" : "", "family" : "Willcox", "given" : "Bradley J", "non-dropping-particle" : "", "parse-names" : false, "suffix" : "" }, { "dropping-particle" : "", "family" : "Donlon", "given" : "Timothy a", "non-dropping-particle" : "", "parse-names" : false, "suffix" : "" }, { "dropping-particle" : "", "family" : "He", "given" : "Qimei", "non-dropping-particle" : "", "parse-names" : false, "suffix" : "" }, { "dropping-particle" : "", "family" : "Chen", "given" : "Randi", "non-dropping-particle" : "", "parse-names" : false, "suffix" : "" }, { "dropping-particle" : "", "family" : "Grove", "given" : "John S", "non-dropping-particle" : "", "parse-names" : false, "suffix" : "" }, { "dropping-particle" : "", "family" : "Yano", "given" : "Katsuhiko", "non-dropping-particle" : "", "parse-names" : false, "suffix" : "" }, { "dropping-particle" : "", "family" : "Masaki", "given" : "Kamal H", "non-dropping-particle" : "", "parse-names" : false, "suffix" : "" }, { "dropping-particle" : "", "family" : "Willcox", "given" : "D Craig", "non-dropping-particle" : "", "parse-names" : false, "suffix" : "" }, { "dropping-particle" : "", "family" : "Rodriguez", "given" : "Beatriz", "non-dropping-particle" : "", "parse-names" : false, "suffix" : "" }, { "dropping-particle" : "", "family" : "Curb", "given" : "J David", "non-dropping-particle" : "", "parse-names" : false, "suffix" : "" } ], "container-title" : "Proceedings of the National Academy of Sciences of the United States of America", "id" : "ITEM-1", "issue" : "37", "issued" : { "date-parts" : [ [ "2008" ] ] }, "page" : "13987-13992", "title" : "FOXO3A genotype is strongly associated with human longevity.", "type" : "article-journal", "volume" : "105" }, "uris" : [ "http://www.mendeley.com/documents/?uuid=2530519d-47c0-4a94-ae90-6fa8b17718b8" ] }, { "id" : "ITEM-2", "itemData" : { "DOI" : "10.4103/1008-682X.123673", "ISSN" : "1745-7262", "PMID" : "24589462", "abstract" : "Numerous studies have shown associations between the FOXO3A gene, encoding the forkhead box O3 transcription factor, and human or specifically male longevity. However, the associations of specific FOXO3A polymorphisms with longevity remain inconclusive. We performed a meta-analysis of existing studies to clarify these potential associations. A comprehensive search was conducted to identify studies of FOXO3A gene polymorphisms and longevity. Pooled odds ratios (ORs) and 95% confidence intervals (CIs) were calculated by comparing the minor and major alleles. A total of seven articles reporting associations of FOXO3A polymorphisms with longevity were identified and included in this meta-analysis. These comprised 11 independent studies with 5241 cases and 5724 controls from different ethnic groups. rs2802292, rs2764264, rs13217795, rs1935949 and rs2802288 polymorphisms were associated with human longevity (OR = 1.36, 95% CI = 1.10-1.69, P= 0.005; OR = 1.20, 95% CI = 1.04-1.37, P= 0.01; OR = 1.27, 95% CI = 1.10-1.46, P= 0.001; OR = 1.14, 95% CI = 1.01-1.27 and OR = 1.24, 95% CI = 1.07-1.43, P= 0.003, respectively). Analysis stratified by gender indicated significant associations between rs2802292, rs2764264 and rs13217795 and male longevity (OR = 1.54, 95% CI = 1.33-1.79, P &lt; 0.001; OR = 1.38, 95% CI = 1.15-1.66, P= 0.001; and OR = 1.39, 95% CI = 1.15-1.67, P= 0.001), but rs2802292, rs2764264 and rs1935949 were not linked to female longevity. Moreover, our study showed no association between rs2153960, rs7762395 or rs13220810 polymorphisms and longevity. In conclusion, this meta-analysis indicates a significant association of five FOXO3A gene polymorphisms with longevity, with the effects of rs2802292 and rs2764264 being male-specific. Further investigations are required to confirm these findings.", "author" : [ { "dropping-particle" : "", "family" : "Bao", "given" : "Ji-Ming", "non-dropping-particle" : "", "parse-names" : false, "suffix" : "" }, { "dropping-particle" : "", "family" : "Song", "given" : "Xian-Lu", "non-dropping-particle" : "", "parse-names" : false, "suffix" : "" }, { "dropping-particle" : "", "family" : "Hong", "given" : "Ying-Qia", "non-dropping-particle" : "", "parse-names" : false, "suffix" : "" }, { "dropping-particle" : "", "family" : "Zhu", "given" : "Hai-Li", "non-dropping-particle" : "", "parse-names" : false, "suffix" : "" }, { "dropping-particle" : "", "family" : "Li", "given" : "Cui", "non-dropping-particle" : "", "parse-names" : false, "suffix" : "" }, { "dropping-particle" : "", "family" : "Zhang", "given" : "Tao", "non-dropping-particle" : "", "parse-names" : false, "suffix" : "" }, { "dropping-particle" : "", "family" : "Chen", "given" : "Wei", "non-dropping-particle" : "", "parse-names" : false, "suffix" : "" }, { "dropping-particle" : "", "family" : "Zhao", "given" : "Shan-Chao", "non-dropping-particle" : "", "parse-names" : false, "suffix" : "" }, { "dropping-particle" : "", "family" : "Chen", "given" : "Qing", "non-dropping-particle" : "", "parse-names" : false, "suffix" : "" } ], "container-title" : "Asian journal of andrology", "id" : "ITEM-2", "issue" : "3", "issued" : { "date-parts" : [ [ "2014" ] ] }, "page" : "446-52", "title" : "Association between FOXO3A gene polymorphisms and human longevity: a meta-analysis.", "type" : "article-journal", "volume" : "16" }, "uris" : [ "http://www.mendeley.com/documents/?uuid=bddc8628-8f08-406b-b66a-43a16736831c" ] }, { "id" : "ITEM-3", "itemData" : { "DOI" : "10.1089/rej.2008.0827", "ISBN" : "1549-1684", "ISSN" : "1549-1684", "PMID" : "19415983", "abstract" : "A number of potential candidate genes in a variety of biological pathways have been associated with longevity in model organisms. Many of these genes have human homologs and thus have the potential to provide insights into human longevity. Recently, several studies suggested that FOXO3A functions as a key bridge for various signaling pathways that influence aging and longevity. Interestingly, Willcox and colleagues identified several variants that displayed significant genotype-gender interaction in male human longevity. In particular, a nested case-control study was performed in an ethnic Japanese population in Hawaii, and five candidate longevity genes were chosen based on links to the insulin-insulin-like growth factor-1 (IGF-1) signaling pathway. In the Willcox study, the investigated genetic variations (rs2802292, rs2764264, and rs13217795) within the FOXO3A gene were significantly associated with longevity in male centenarians. We validated the association of FOXO3A polymorphisms with extreme longevity in males from the Southern Italian Centenarian Study. Particularly, rs2802288, a proxy of rs2802292, showed the best allelic association--minor allele frequency (MAF) = 0.49; p = 0.003; odds ratio (OR) = 1.51; 95% confidence interval (CI), 1.15-1.98). Furthermore, we undertook a meta-analysis to explore the significance of rs2802292 association with longevity by combining the association results of the current study and the findings coming from the Willcox et al. investigation. Our data point to a key role of FOXO3A in human longevity and confirm the feasibility of the identification of such genes with centenarian-controls studies. Moreover, we hypothesize the susceptibility to the longevity phenotype may well be the result of complex interactions involving genes and environmental factors but also gender.", "author" : [ { "dropping-particle" : "", "family" : "Anselmi", "given" : "Chiara Viviani", "non-dropping-particle" : "", "parse-names" : false, "suffix" : "" }, { "dropping-particle" : "", "family" : "Malovini", "given" : "Alberto", "non-dropping-particle" : "", "parse-names" : false, "suffix" : "" }, { "dropping-particle" : "", "family" : "Roncarati", "given" : "Roberta", "non-dropping-particle" : "", "parse-names" : false, "suffix" : "" }, { "dropping-particle" : "", "family" : "Novelli", "given" : "Valeria", "non-dropping-particle" : "", "parse-names" : false, "suffix" : "" }, { "dropping-particle" : "", "family" : "Villa", "given" : "Francesco", "non-dropping-particle" : "", "parse-names" : false, "suffix" : "" }, { "dropping-particle" : "", "family" : "Condorelli", "given" : "Gianluigi", "non-dropping-particle" : "", "parse-names" : false, "suffix" : "" }, { "dropping-particle" : "", "family" : "Bellazzi", "given" : "Riccardo", "non-dropping-particle" : "", "parse-names" : false, "suffix" : "" }, { "dropping-particle" : "", "family" : "Puca", "given" : "Annibale Alessandro", "non-dropping-particle" : "", "parse-names" : false, "suffix" : "" } ], "container-title" : "Rejuvenation research", "id" : "ITEM-3", "issue" : "2", "issued" : { "date-parts" : [ [ "2009" ] ] }, "page" : "95-104", "title" : "Association of the FOXO3A locus with extreme longevity in a southern Italian centenarian study.", "type" : "article-journal", "volume" : "12" }, "uris" : [ "http://www.mendeley.com/documents/?uuid=fcf19dc4-f991-4278-91f7-2d05e2d8ae93" ] }, { "id" : "ITEM-4", "itemData" : { "DOI" : "10.1073/pnas.0809594106", "ISBN" : "1091-6490 (Electronic)\\r0027-8424 (Linking)", "ISSN" : "0027-8424", "PMID" : "19196970", "abstract" : "The human forkhead box O3A gene (FOXO3A) encodes an evolutionarily conserved key regulator of the insulin-IGF1 signaling pathway that is known to influence metabolism and lifespan in model organisms. A recent study described 3 SNPs in the FOXO3A gene that were statistically significantly associated with longevity in a discovery sample of long-lived men of Japanese ancestry [Willcox et al. (2008) Proc Natl Acad Sci USA 105:13987-13992]. However, this finding required replication in an independent population. Here, we have investigated 16 known FOXO3A SNPs in an extensive collection of 1,762 German centenarians/nonagenarians and younger controls and provide evidence that polymorphisms in this gene were indeed associated with the ability to attain exceptional old age. The FOXO3A association was considerably stronger in centenarians than in nonagenarians, highlighting the importance of centenarians for genetic longevity research. Our study extended the initial finding observed in Japanese men to women and indicates that both genders were likely to be equally affected by variation in FOXO3A. Replication in a French centenarian sample generated a trend that supported the previous results. Our findings confirmed the initial discovery in the Japanese sample and indicate FOXO3A as a susceptibility gene for prolonged survival in humans.", "author" : [ { "dropping-particle" : "", "family" : "Flachsbart", "given" : "Friederike", "non-dropping-particle" : "", "parse-names" : false, "suffix" : "" }, { "dropping-particle" : "", "family" : "Caliebe", "given" : "Amke", "non-dropping-particle" : "", "parse-names" : false, "suffix" : "" }, { "dropping-particle" : "", "family" : "Kleindorp", "given" : "Rabea", "non-dropping-particle" : "", "parse-names" : false, "suffix" : "" }, { "dropping-particle" : "", "family" : "Blanch\u00e9", "given" : "H\u00e9l\u00e8ne", "non-dropping-particle" : "", "parse-names" : false, "suffix" : "" }, { "dropping-particle" : "", "family" : "Eller-Eberstein", "given" : "Huberta", "non-dropping-particle" : "von", "parse-names" : false, "suffix" : "" }, { "dropping-particle" : "", "family" : "Nikolaus", "given" : "Susanna", "non-dropping-particle" : "", "parse-names" : false, "suffix" : "" }, { "dropping-particle" : "", "family" : "Schreiber", "given" : "Stefan", "non-dropping-particle" : "", "parse-names" : false, "suffix" : "" }, { "dropping-particle" : "", "family" : "Nebel", "given" : "Almut", "non-dropping-particle" : "", "parse-names" : false, "suffix" : "" } ], "container-title" : "Proceedings of the National Academy of Sciences of the United States of America", "id" : "ITEM-4", "issue" : "8", "issued" : { "date-parts" : [ [ "2009" ] ] }, "page" : "2700-2705", "title" : "Association of FOXO3A variation with human longevity confirmed in German centenarians.", "type" : "article-journal", "volume" : "106" }, "uris" : [ "http://www.mendeley.com/documents/?uuid=95f42ab8-f6e3-4a93-91fe-76b58d1b5369" ] }, { "id" : "ITEM-5", "itemData" : { "DOI" : "10.1093/hmg/ddp459", "ISBN" : "1460-2083 (Electronic)\\r0964-6906 (Linking)", "ISSN" : "09646906", "PMID" : "19793722", "abstract" : "FOXO1A and FOXO3A are two members of the FoxO family. FOXO3A has recently been linked to human longevity in Japanese, German and Italian populations. Here we tested the genetic contribution of FOXO1A and FOXO3A to the longevity phenotype in Han Chinese population. Six tagging SNPs from FOXO1A and FOXO3A were selected and genotyped in 1817 centenarians and younger individuals. Two SNPs of FOXO1A were found to be associated with longevity in women (P = 0.01-0.005), whereas all three SNPs of FOXO3A were associated with longevity in both genders (P = 0.005-0.001). One SNP from FOXO1A was found not to be associated with longevity. In haplotype association tests, the OR (95% CI) for haplotypes TTG and CCG of FOXO1A in association with female longevity were 0.72 (0.58-0.90) and 1.38 (1.08-1.76), P = 0.0033 and 0.0063, respectively. The haplotypes of FOXO3A were associated with longevity in men [GTC: OR (95% CI) = 0.67 (0.51-0.86), P = 0.0014; CGT: OR (95% CI) = 1.48 (1.12-1.94), P = 0.0035] and in women [GTC: OR (95% CI) = 0.75 (0.60-0.94), P = 0.0094; CGT: OR (95% CI) = 1.47 (1.16-1.86), P = 0.0009]. The haplotype association tests were validated by permutation analysis. The association of FOXO1A with female longevity was replicated in 700 centenarians and younger individuals that were sampled geographically different from the original population. Thus, we demonstrate that, unlike FOXO3A, FOXO1A is more closely associated with human female longevity, suggesting that the genetic contribution to longevity trait may be affected by genders.", "author" : [ { "dropping-particle" : "", "family" : "Li", "given" : "Yang", "non-dropping-particle" : "", "parse-names" : false, "suffix" : "" }, { "dropping-particle" : "", "family" : "Wang", "given" : "Wen Jing", "non-dropping-particle" : "", "parse-names" : false, "suffix" : "" }, { "dropping-particle" : "", "family" : "Cao", "given" : "Huiqing", "non-dropping-particle" : "", "parse-names" : false, "suffix" : "" }, { "dropping-particle" : "", "family" : "Lu", "given" : "Jiehua", "non-dropping-particle" : "", "parse-names" : false, "suffix" : "" }, { "dropping-particle" : "", "family" : "Wu", "given" : "Chong", "non-dropping-particle" : "", "parse-names" : false, "suffix" : "" }, { "dropping-particle" : "", "family" : "Hu", "given" : "Fang Yuan", "non-dropping-particle" : "", "parse-names" : false, "suffix" : "" }, { "dropping-particle" : "", "family" : "Guo", "given" : "Jian", "non-dropping-particle" : "", "parse-names" : false, "suffix" : "" }, { "dropping-particle" : "", "family" : "Zhao", "given" : "Ling", "non-dropping-particle" : "", "parse-names" : false, "suffix" : "" }, { "dropping-particle" : "", "family" : "Yang", "given" : "Fan", "non-dropping-particle" : "", "parse-names" : false, "suffix" : "" }, { "dropping-particle" : "", "family" : "Zhang", "given" : "Yi Xin", "non-dropping-particle" : "", "parse-names" : false, "suffix" : "" }, { "dropping-particle" : "", "family" : "Li", "given" : "Wei", "non-dropping-particle" : "", "parse-names" : false, "suffix" : "" }, { "dropping-particle" : "", "family" : "Zheng", "given" : "Gu Yan", "non-dropping-particle" : "", "parse-names" : false, "suffix" : "" }, { "dropping-particle" : "", "family" : "Cui", "given" : "Hanbin", "non-dropping-particle" : "", "parse-names" : false, "suffix" : "" }, { "dropping-particle" : "", "family" : "Chen", "given" : "Xiaomin", "non-dropping-particle" : "", "parse-names" : false, "suffix" : "" }, { "dropping-particle" : "", "family" : "Zhu", "given" : "Zhiming", "non-dropping-particle" : "", "parse-names" : false, "suffix" : "" }, { "dropping-particle" : "", "family" : "He", "given" : "Hongbo", "non-dropping-particle" : "", "parse-names" : false, "suffix" : "" }, { "dropping-particle" : "", "family" : "Dong", "given" : "Birong", "non-dropping-particle" : "", "parse-names" : false, "suffix" : "" }, { "dropping-particle" : "", "family" : "Mo", "given" : "Xianming", "non-dropping-particle" : "", "parse-names" : false, "suffix" : "" }, { "dropping-particle" : "", "family" : "Zeng", "given" : "Yi", "non-dropping-particle" : "", "parse-names" : false, "suffix" : "" }, { "dropping-particle" : "", "family" : "Tian", "given" : "Xiao Li", "non-dropping-particle" : "", "parse-names" : false, "suffix" : "" } ], "container-title" : "Human Molecular Genetics", "id" : "ITEM-5", "issue" : "24", "issued" : { "date-parts" : [ [ "2009" ] ] }, "page" : "4897-4904", "title" : "Genetic association of FOXO1A and FOXO3A with longevity trait in Han Chinese populations", "type" : "article-journal", "volume" : "18" }, "uris" : [ "http://www.mendeley.com/documents/?uuid=75cd92d1-b4d5-4c3a-bb15-9a78076703ed" ] }, { "id" : "ITEM-6", "itemData" : { "DOI" : "10.1111/j.1474-9726.2009.00493.x", "ISBN" : "1474-9726", "ISSN" : "1474-9726", "PMID" : "19489743", "abstract" : "The insulin/IGF1 signaling pathways affect lifespan in several model organisms, including worms, flies and mice. To investigate whether common genetic variation in this pathway influences lifespan in humans, we genotyped 291 common variants in 30 genes encoding proteins in the insulin/IGF1 signaling pathway in a cohort of elderly Caucasian women selected from the Study of Osteoporotic Fractures (SOF). The cohort included 293 long-lived cases (lifespan &gt; or = 92 years (y), mean +/- standard deviation (SD) = 95.3 +/- 2.2y) and 603 average-lifespan controls (lifespan &lt; or = 79y, mean = 75.7 +/- 2.6y). Variants were selected for genotyping using a haplotype-tagging approach. We found a modest excess of variants nominally associated with longevity. Nominally significant variants were then replicated in two additional Caucasian cohorts including both males and females: the Cardiovascular Health Study and Ashkenazi Jewish Centenarians. An intronic single nucleotide polymorphism in AKT1, rs3803304, was significantly associated with lifespan in a meta-analysis across the three cohorts (OR = 0.78 95%CI = 0.68-0.89, adjusted P = 0.043); two intronic single nucleotide polymorphisms in FOXO3A demonstrated a significant lifespan association among women only (rs1935949, OR = 1.35, 95%CI = 1.15-1.57, adjusted P = 0.0093). These results demonstrate that common variants in several genes in the insulin/IGF1 pathway are associated with human lifespan.", "author" : [ { "dropping-particle" : "", "family" : "Pawlikowska", "given" : "Ludmila", "non-dropping-particle" : "", "parse-names" : false, "suffix" : "" }, { "dropping-particle" : "", "family" : "Hu", "given" : "Donglei", "non-dropping-particle" : "", "parse-names" : false, "suffix" : "" }, { "dropping-particle" : "", "family" : "Huntsman", "given" : "Scott", "non-dropping-particle" : "", "parse-names" : false, "suffix" : "" }, { "dropping-particle" : "", "family" : "Sung", "given" : "Andrew", "non-dropping-particle" : "", "parse-names" : false, "suffix" : "" }, { "dropping-particle" : "", "family" : "Chu", "given" : "Catherine", "non-dropping-particle" : "", "parse-names" : false, "suffix" : "" }, { "dropping-particle" : "", "family" : "Chen", "given" : "Justin", "non-dropping-particle" : "", "parse-names" : false, "suffix" : "" }, { "dropping-particle" : "", "family" : "Joyner", "given" : "Alexander H.", "non-dropping-particle" : "", "parse-names" : false, "suffix" : "" }, { "dropping-particle" : "", "family" : "Schork", "given" : "Nicholas J.", "non-dropping-particle" : "", "parse-names" : false, "suffix" : "" }, { "dropping-particle" : "", "family" : "Hsueh", "given" : "Wen-Chi Chi", "non-dropping-particle" : "", "parse-names" : false, "suffix" : "" }, { "dropping-particle" : "", "family" : "Reiner", "given" : "Alexander P.", "non-dropping-particle" : "", "parse-names" : false, "suffix" : "" }, { "dropping-particle" : "", "family" : "Psaty", "given" : "Bruce M.", "non-dropping-particle" : "", "parse-names" : false, "suffix" : "" }, { "dropping-particle" : "", "family" : "Atzmon", "given" : "Gil", "non-dropping-particle" : "", "parse-names" : false, "suffix" : "" }, { "dropping-particle" : "", "family" : "Barzilai", "given" : "Nir", "non-dropping-particle" : "", "parse-names" : false, "suffix" : "" }, { "dropping-particle" : "", "family" : "Cummings", "given" : "Steven R.", "non-dropping-particle" : "", "parse-names" : false, "suffix" : "" }, { "dropping-particle" : "", "family" : "Browner", "given" : "Warren S.", "non-dropping-particle" : "", "parse-names" : false, "suffix" : "" }, { "dropping-particle" : "", "family" : "Kwok", "given" : "Pui-Yan Yan", "non-dropping-particle" : "", "parse-names" : false, "suffix" : "" }, { "dropping-particle" : "", "family" : "Ziv", "given" : "Elad", "non-dropping-particle" : "", "parse-names" : false, "suffix" : "" }, { "dropping-particle" : "", "family" : "Study of Osteoporotic Fractures", "given" : "", "non-dropping-particle" : "", "parse-names" : false, "suffix" : "" } ], "container-title" : "Aging cell", "id" : "ITEM-6", "issue" : "4", "issued" : { "date-parts" : [ [ "2009", "8" ] ] }, "page" : "460-72", "title" : "Association of common genetic variation in the insulin/IGF1 signaling pathway with human longevity.", "type" : "article-journal", "volume" : "8" }, "uris" : [ "http://www.mendeley.com/documents/?uuid=88af1fe8-b5cd-4f05-826c-57fef13471d9" ] }, { "id" : "ITEM-7", "itemData" : { "DOI" : "10.1111/j.1474-9726.2010.00627.x", "ISBN" : "1474-9726 (Electronic)\\r1474-9718 (Linking)", "ISSN" : "14749718", "PMID" : "20849522", "abstract" : "Genetic variation in FOXO3A has previously been associated with human longevity. Studies published so far have been case-control studies and hence vulnerable to bias introduced by cohort effects. In this study we extended the previous findings in the cohorts of oldest old Danes (the Danish 1905 cohort, N=1089) and middle-aged Danes (N=736), applying a longitudinal study design as well as the case-control study design. Fifteen SNPs were chosen in order to cover the known common variation in FOXO3A. Comparing SNP frequencies in the oldest old with middle-aged individuals, we found association (after correction for multiple testing) of eight SNPs; 4 (rs13217795, rs2764264, rs479744, and rs9400239) previously reported to be associated with longevity and four novel SNPs (rs12206094, rs13220810, rs7762395, and rs9486902 (corrected P-values 0.001-0.044). Moreover, we found association of the haplotypes TAC and CAC of rs9486902, rs10499051, and rs12206094 (corrected P-values: 0.01-0.03) with longevity. Finally, we here present data applying a longitudinal study design; when using follow-up survival data on the oldest old in a longitudinal analysis, we found no SNPs to remain significant after the correction for multiple testing (Bonferroni correction). Hence, our results support and extent the proposed role of FOXO3A as a candidate longevity gene for survival from younger ages to old age, yet not during old age.", "author" : [ { "dropping-particle" : "", "family" : "Soerensen", "given" : "Mette", "non-dropping-particle" : "", "parse-names" : false, "suffix" : "" }, { "dropping-particle" : "", "family" : "Dato", "given" : "Serena", "non-dropping-particle" : "", "parse-names" : false, "suffix" : "" }, { "dropping-particle" : "", "family" : "Christensen", "given" : "Kaare", "non-dropping-particle" : "", "parse-names" : false, "suffix" : "" }, { "dropping-particle" : "", "family" : "McGue", "given" : "Matt", "non-dropping-particle" : "", "parse-names" : false, "suffix" : "" }, { "dropping-particle" : "", "family" : "Stevnsner", "given" : "Tinna", "non-dropping-particle" : "", "parse-names" : false, "suffix" : "" }, { "dropping-particle" : "", "family" : "Bohr", "given" : "Vilhelm a.", "non-dropping-particle" : "", "parse-names" : false, "suffix" : "" }, { "dropping-particle" : "", "family" : "Christiansen", "given" : "Lene", "non-dropping-particle" : "", "parse-names" : false, "suffix" : "" } ], "container-title" : "Aging Cell", "id" : "ITEM-7", "issue" : "6", "issued" : { "date-parts" : [ [ "2010" ] ] }, "page" : "1010-1017", "title" : "Replication of an association of variation in the FOXO3A gene with human longevity using both case-control and longitudinal data", "type" : "article-journal", "volume" : "9" }, "uris" : [ "http://www.mendeley.com/documents/?uuid=d1f6458d-b25a-4ba0-9956-422faaea8cc2" ] } ], "mendeley" : { "formattedCitation" : "&lt;sup&gt;21\u201327&lt;/sup&gt;", "plainTextFormattedCitation" : "21\u201327", "previouslyFormattedCitation" : "&lt;sup&gt;20\u201326&lt;/sup&gt;" }, "properties" : { "noteIndex" : 0 }, "schema" : "https://github.com/citation-style-language/schema/raw/master/csl-citation.json" }</w:instrText>
+      </w:r>
+      <w:r>
+        <w:fldChar w:fldCharType="separate"/>
+      </w:r>
+      <w:r>
+        <w:rPr>
+          <w:noProof/>
+          <w:vertAlign w:val="superscript"/>
+        </w:rPr>
+        <w:t>21–27</w:t>
+      </w:r>
+      <w:r>
+        <w:fldChar w:fldCharType="end"/>
+      </w:r>
+      <w:r>
         <w:t xml:space="preserve">.  </w:t>
       </w:r>
       <w:r>
-        <w:t xml:space="preserve">P-values were adjusted for multiple hypothesis testing by the method of </w:t>
-      </w:r>
-      <w:proofErr w:type="spellStart"/>
-      <w:r>
-        <w:t>Benjamini</w:t>
-      </w:r>
-      <w:proofErr w:type="spellEnd"/>
-      <w:r>
-        <w:t xml:space="preserve"> and Hochberg</w:t>
+        <w:t xml:space="preserve">Both mouse and fruit fly models of </w:t>
+      </w:r>
+      <w:r>
+        <w:rPr>
+          <w:i/>
+        </w:rPr>
+        <w:t>FOXO3</w:t>
+      </w:r>
+      <w:r>
+        <w:rPr>
+          <w:i/>
+        </w:rPr>
+        <w:t>A</w:t>
+      </w:r>
+      <w:r>
+        <w:t xml:space="preserve"> loss of function result in stronger and longer living model organisms</w:t>
       </w:r>
       <w:r>
         <w:fldChar w:fldCharType="begin" w:fldLock="1"/>
       </w:r>
       <w:r>
-        <w:instrText>ADDIN CSL_CITATION { "citationItems" : [ { "id" : "ITEM-1", "itemData" : { "author" : [ { "dropping-particle" : "", "family" : "Benjamini", "given" : "Yoav", "non-dropping-particle" : "", "parse-names" : false, "suffix" : "" }, { "dropping-particle" : "", "family" : "Hochberg", "given" : "Yosef", "non-dropping-particle" : "", "parse-names" : false, "suffix" : "" } ], "container-title" : "Journal of the Royal Statistical Society. Series B", "id" : "ITEM-1", "issue" : "1", "issued" : { "date-parts" : [ [ "1995" ] ] }, "page" : "289-300", "title" : "Controlling the False Discovery Rate: A Practical and Powerful Approach to Multiple Testing", "type" : "article-journal", "volume" : "57" }, "uris" : [ "http://www.mendeley.com/documents/?uuid=baa0ee41-5196-45d8-84be-3a1535b44d3e" ] } ], "mendeley" : { "formattedCitation" : "&lt;sup&gt;7&lt;/sup&gt;", "plainTextFormattedCitation" : "7", "previouslyFormattedCitation" : "&lt;sup&gt;7&lt;/sup&gt;" }, "properties" : { "noteIndex" : 0 }, "schema" : "https://github.com/citation-style-language/schema/raw/master/csl-citation.json" }</w:instrText>
+        <w:instrText>ADDIN CSL_CITATION { "citationItems" : [ { "id" : "ITEM-1", "itemData" : { "DOI" : "10.1126/science.1098219", "ISBN" : "0036-8075", "ISSN" : "0036-8075", "PMID" : "15192154", "abstract" : "Reduced activity of the insulin/insulin-like growth factor signaling (IIS) pathway increases life-span in diverse organisms. We investigated the timing of the effect of reduced IIS on life-span and the role of a potential target tissue, the fat body. We overexpressed dFOXO, a downstream effector of IIS, in the adult Drosophila fat body, which increased life-span and reduced fecundity of females but had no effect on male life-span. The role of FOXO transcription factors and the adipose tissue are therefore evolutionarily conserved in the regulation of aging, and reduction of IIS in the adult is sufficient to mediate its effects on life-span and fecundity.", "author" : [ { "dropping-particle" : "", "family" : "Giannakou", "given" : "Maria E", "non-dropping-particle" : "", "parse-names" : false, "suffix" : "" }, { "dropping-particle" : "", "family" : "Goss", "given" : "Martin", "non-dropping-particle" : "", "parse-names" : false, "suffix" : "" }, { "dropping-particle" : "", "family" : "J\u00fcnger", "given" : "Martin A", "non-dropping-particle" : "", "parse-names" : false, "suffix" : "" }, { "dropping-particle" : "", "family" : "Hafen", "given" : "Ernst", "non-dropping-particle" : "", "parse-names" : false, "suffix" : "" }, { "dropping-particle" : "", "family" : "Leevers", "given" : "Sally J", "non-dropping-particle" : "", "parse-names" : false, "suffix" : "" }, { "dropping-particle" : "", "family" : "Partridge", "given" : "Linda", "non-dropping-particle" : "", "parse-names" : false, "suffix" : "" } ], "container-title" : "Science", "id" : "ITEM-1", "issue" : "5682", "issued" : { "date-parts" : [ [ "2004" ] ] }, "page" : "361", "title" : "Long-lived Drosophila with overexpressed dFOXO in adult fat body.", "type" : "article-journal", "volume" : "305" }, "uris" : [ "http://www.mendeley.com/documents/?uuid=7ce129f1-e63d-4fa8-9107-f0e7873c4d40" ] }, { "id" : "ITEM-2", "itemData" : { "DOI" : "10.1038/nature03446", "ISBN" : "1476-4687 (Electronic)", "ISSN" : "0028-0836", "PMID" : "15175753", "abstract" : "In Drosophila melanogaster, ageing is slowed when insulin-like signalling is reduced: life expectancy is extended by more than 50% when the insulin-like receptor (InR) or its receptor substrate (chico) are mutated, or when insulin-producing cells are ablated. But we have yet to resolve when insulin affects ageing, or whether insulin signals regulate ageing directly or indirectly through secondary hormones. Caenorhabditis elegans lifespan is also extended when insulin signalling is inhibited in certain tissues, or when repressed in adult worms, and this requires the forkhead transcription factor (FOXO) encoded by daf-16 (ref. 6). The D. melanogaster insulin-like receptor mediates phosphorylation of dFOXO, the equivalent of nematode daf-16 and mammalian FOXO3a. We demonstrate here that dFOXO regulates D. melanogaster ageing when activated in the adult pericerebral fat body. We further show that this limited activation of dFOXO reduces expression of the Drosophila insulin-like peptide dilp-2 synthesized in neurons, and represses endogenous insulin-dependent signalling in peripheral fat body. These findings suggest that autonomous and non-autonomous roles of insulin signalling combine to control ageing.", "author" : [ { "dropping-particle" : "", "family" : "Hwangbo", "given" : "Dae Sung", "non-dropping-particle" : "", "parse-names" : false, "suffix" : "" }, { "dropping-particle" : "", "family" : "Gershman", "given" : "Boris", "non-dropping-particle" : "", "parse-names" : false, "suffix" : "" }, { "dropping-particle" : "", "family" : "Tu", "given" : "Meng-Ping", "non-dropping-particle" : "", "parse-names" : false, "suffix" : "" }, { "dropping-particle" : "", "family" : "Palmer", "given" : "Michael", "non-dropping-particle" : "", "parse-names" : false, "suffix" : "" }, { "dropping-particle" : "", "family" : "Tatar", "given" : "Marc", "non-dropping-particle" : "", "parse-names" : false, "suffix" : "" } ], "container-title" : "Nature", "id" : "ITEM-2", "issue" : "6991", "issued" : { "date-parts" : [ [ "2004" ] ] }, "page" : "562-566", "title" : "Drosophila dFOXO controls lifespan and regulates insulin signalling in brain and fat body.", "type" : "article-journal", "volume" : "429" }, "uris" : [ "http://www.mendeley.com/documents/?uuid=f03b6cf0-9fbf-4606-8fc3-c19926cda385" ] }, { "id" : "ITEM-3", "itemData" : { "DOI" : "10.1038/ncomms7670", "ISSN" : "2041-1723", "author" : [ { "dropping-particle" : "", "family" : "Milan", "given" : "Giulia", "non-dropping-particle" : "", "parse-names" : false, "suffix" : "" }, { "dropping-particle" : "", "family" : "Romanello", "given" : "Vanina", "non-dropping-particle" : "", "parse-names" : false, "suffix" : "" }, { "dropping-particle" : "", "family" : "Pescatore", "given" : "Francesca", "non-dropping-particle" : "", "parse-names" : false, "suffix" : "" }, { "dropping-particle" : "", "family" : "Armani", "given" : "Andrea", "non-dropping-particle" : "", "parse-names" : false, "suffix" : "" }, { "dropping-particle" : "", "family" : "Paik", "given" : "Ji-Hye", "non-dropping-particle" : "", "parse-names" : false, "suffix" : "" }, { "dropping-particle" : "", "family" : "Frasson", "given" : "Laura", "non-dropping-particle" : "", "parse-names" : false, "suffix" : "" }, { "dropping-particle" : "", "family" : "Seydel", "given" : "Anke", "non-dropping-particle" : "", "parse-names" : false, "suffix" : "" }, { "dropping-particle" : "", "family" : "Zhao", "given" : "Jinghui", "non-dropping-particle" : "", "parse-names" : false, "suffix" : "" }, { "dropping-particle" : "", "family" : "Abraham", "given" : "Reimar", "non-dropping-particle" : "", "parse-names" : false, "suffix" : "" }, { "dropping-particle" : "", "family" : "Goldberg", "given" : "Alfred L.", "non-dropping-particle" : "", "parse-names" : false, "suffix" : "" }, { "dropping-particle" : "", "family" : "Blaauw", "given" : "Bert", "non-dropping-particle" : "", "parse-names" : false, "suffix" : "" }, { "dropping-particle" : "", "family" : "DePinho", "given" : "Ronald a.", "non-dropping-particle" : "", "parse-names" : false, "suffix" : "" }, { "dropping-particle" : "", "family" : "Sandri", "given" : "Marco", "non-dropping-particle" : "", "parse-names" : false, "suffix" : "" } ], "container-title" : "Nature Communications", "id" : "ITEM-3", "issued" : { "date-parts" : [ [ "2015" ] ] }, "page" : "6670", "publisher" : "Nature Publishing Group", "title" : "Regulation of autophagy and the ubiquitin\u2013proteasome system by the FoxO transcriptional network during muscle atrophy", "type" : "article-journal", "volume" : "6" }, "uris" : [ "http://www.mendeley.com/documents/?uuid=98e0a1c4-b7b5-4ab5-98c8-23afc84921ea" ] } ], "mendeley" : { "formattedCitation" : "&lt;sup&gt;28\u201330&lt;/sup&gt;", "plainTextFormattedCitation" : "28\u201330", "previouslyFormattedCitation" : "&lt;sup&gt;27\u201329&lt;/sup&gt;" }, "properties" : { "noteIndex" : 0 }, "schema" : "https://github.com/citation-style-language/schema/raw/master/csl-citation.json" }</w:instrText>
       </w:r>
       <w:r>
         <w:fldChar w:fldCharType="separate"/>
@@ -864,495 +1332,91 @@
           <w:noProof/>
           <w:vertAlign w:val="superscript"/>
         </w:rPr>
-        <w:t>7</w:t>
+        <w:t>28–30</w:t>
       </w:r>
       <w:r>
         <w:fldChar w:fldCharType="end"/>
       </w:r>
       <w:r>
-        <w:t xml:space="preserve">.  </w:t>
-      </w:r>
-      <w:r>
-        <w:t xml:space="preserve">All raw data and reproducible code is available at </w:t>
-      </w:r>
-      <w:r>
-        <w:t>http://bridgeslab.github.io/DrosophilaMuscleFunction</w:t>
-      </w:r>
-    </w:p>
+        <w:t xml:space="preserve">.  Furthermore, </w:t>
+      </w:r>
+      <w:r>
+        <w:t>fruit fly</w:t>
+      </w:r>
+      <w:r>
+        <w:t xml:space="preserve"> studies have implicated improved muscle proteostasis as a key </w:t>
+      </w:r>
+      <w:r>
+        <w:t>element co-ordinating</w:t>
+      </w:r>
+      <w:r>
+        <w:t xml:space="preserve"> lifespan extension</w:t>
+      </w:r>
+      <w:r>
+        <w:fldChar w:fldCharType="begin" w:fldLock="1"/>
+      </w:r>
+      <w:r>
+        <w:instrText>ADDIN CSL_CITATION { "citationItems" : [ { "id" : "ITEM-1", "itemData" : { "DOI" : "10.1016/j.cell.2010.10.007", "ISSN" : "1097-4172", "PMID" : "21111239", "abstract" : "The progressive loss of muscle strength during aging is a common degenerative event of unclear pathogenesis. Although muscle functional decline precedes age-related changes in other tissues, its contribution to systemic aging is unknown. Here, we show that muscle aging is characterized in Drosophila by the progressive accumulation of protein aggregates that associate with impaired muscle function. The transcription factor FOXO and its target 4E-BP remove damaged proteins at least in part via the autophagy/lysosome system, whereas foxo mutants have dysfunctional proteostasis. Both FOXO and 4E-BP delay muscle functional decay and extend life span. Moreover, FOXO/4E-BP signaling in muscles decreases feeding behavior and the release of insulin from producing cells, which in turn delays the age-related accumulation of protein aggregates in other tissues. These findings reveal an organism-wide regulation of proteostasis in response to muscle aging and a key role of FOXO/4E-BP signaling in the coordination of organismal and tissue aging.", "author" : [ { "dropping-particle" : "", "family" : "Demontis", "given" : "Fabio", "non-dropping-particle" : "", "parse-names" : false, "suffix" : "" }, { "dropping-particle" : "", "family" : "Perrimon", "given" : "Norbert", "non-dropping-particle" : "", "parse-names" : false, "suffix" : "" } ], "container-title" : "Cell", "id" : "ITEM-1", "issue" : "5", "issued" : { "date-parts" : [ [ "2010", "11", "24" ] ] }, "page" : "813-25", "publisher" : "Elsevier Inc.", "title" : "FOXO/4E-BP signaling in Drosophila muscles regulates organism-wide proteostasis during aging.", "type" : "article-journal", "volume" : "143" }, "uris" : [ "http://www.mendeley.com/documents/?uuid=daff84f1-6516-4f6d-8d37-f440bdb8c31d" ] } ], "mendeley" : { "formattedCitation" : "&lt;sup&gt;31&lt;/sup&gt;", "plainTextFormattedCitation" : "31", "previouslyFormattedCitation" : "&lt;sup&gt;30&lt;/sup&gt;" }, "properties" : { "noteIndex" : 0 }, "schema" : "https://github.com/citation-style-language/schema/raw/master/csl-citation.json" }</w:instrText>
+      </w:r>
+      <w:r>
+        <w:fldChar w:fldCharType="separate"/>
+      </w:r>
+      <w:r>
+        <w:rPr>
+          <w:noProof/>
+          <w:vertAlign w:val="superscript"/>
+        </w:rPr>
+        <w:t>31</w:t>
+      </w:r>
+      <w:r>
+        <w:fldChar w:fldCharType="end"/>
+      </w:r>
+      <w:r>
+        <w:t xml:space="preserve">. </w:t>
+      </w:r>
+      <w:r>
+        <w:t>TORC1 also plays a key role in protein homeostasis, through inhibiting autophagy and proteosomal regulation while promoting protein synthesis in an evolutionarily conserved manner.</w:t>
+      </w:r>
+      <w:r>
+        <w:t xml:space="preserve">  </w:t>
+      </w:r>
+      <w:bookmarkStart w:id="4" w:name="_GoBack"/>
+      <w:bookmarkEnd w:id="4"/>
+    </w:p>
+    <w:p/>
     <w:p>
       <w:pPr>
         <w:pStyle w:val="Heading1"/>
       </w:pPr>
       <w:r>
-        <w:t>Results</w:t>
-      </w:r>
-    </w:p>
-    <w:p>
-      <w:pPr>
-        <w:pStyle w:val="Heading2"/>
-      </w:pPr>
-      <w:r>
-        <w:t xml:space="preserve">Deletion of </w:t>
-      </w:r>
-      <w:r>
-        <w:rPr>
-          <w:i/>
-        </w:rPr>
-        <w:t>Tsc1</w:t>
-      </w:r>
-      <w:r>
-        <w:t xml:space="preserve"> in muscle tissue causes shortened lifespan</w:t>
-      </w:r>
-      <w:r>
-        <w:t xml:space="preserve"> and increased autophagy</w:t>
-      </w:r>
-    </w:p>
-    <w:p>
-      <w:r>
-        <w:t xml:space="preserve">To evaluate the effects of chronic mTORC1 elevation on aging in mice, we deleted the negative regulator of mTORC1, TSC1 via a </w:t>
-      </w:r>
-      <w:proofErr w:type="spellStart"/>
-      <w:r>
-        <w:t>floxed</w:t>
-      </w:r>
-      <w:proofErr w:type="spellEnd"/>
-      <w:r>
-        <w:t>/</w:t>
-      </w:r>
-      <w:proofErr w:type="spellStart"/>
-      <w:r>
-        <w:t>Cre</w:t>
-      </w:r>
-      <w:proofErr w:type="spellEnd"/>
+        <w:t>Acknowledgements</w:t>
+      </w:r>
+    </w:p>
+    <w:p>
+      <w:pPr>
+        <w:rPr>
+          <w:b/>
+        </w:rPr>
+      </w:pPr>
+      <w:r>
+        <w:t>The authors would like to thank the members of the Bridges, Saltiel, Reiter and Han laboratories for helpful discussions regarding this project.</w:t>
+      </w:r>
       <w:r>
         <w:t xml:space="preserve"> </w:t>
       </w:r>
-      <w:proofErr w:type="spellStart"/>
-      <w:r>
-        <w:t>recombinase</w:t>
-      </w:r>
-      <w:proofErr w:type="spellEnd"/>
-      <w:r>
-        <w:t xml:space="preserve"> system.  As shown in Figure 1A-B, deletion of TSC1 causes elevations in mTORC1 activity in quadriceps from these animals as determined by increased phosphorylation of the mTORC1 targets S6K and S6.  To evaluate the effects of mTORC1 activation on autophagy in skeletal muscle, we evaluated the levels of LC3-I and II by western blotting.  As shown in Figures 1A/C, the LC3-II/I ratio is much lower in </w:t>
-      </w:r>
-      <w:r>
-        <w:rPr>
-          <w:i/>
-        </w:rPr>
-        <w:t>Tsc1</w:t>
-      </w:r>
-      <w:r>
-        <w:t xml:space="preserve"> knockout quadriceps, consistent with previous reports using a different </w:t>
-      </w:r>
-      <w:proofErr w:type="spellStart"/>
-      <w:r>
-        <w:t>Cre</w:t>
-      </w:r>
-      <w:proofErr w:type="spellEnd"/>
-      <w:r>
-        <w:t xml:space="preserve"> line</w:t>
-      </w:r>
-      <w:r>
-        <w:fldChar w:fldCharType="begin" w:fldLock="1"/>
-      </w:r>
-      <w:r>
-        <w:instrText>ADDIN CSL_CITATION { "citationItems" : [ { "id" : "ITEM-1", "itemData" : { "DOI" : "10.1016/j.cmet.2013.03.015", "ISSN" : "15504131", "PMID" : "23602450", "abstract" : "Autophagy is a catabolic process that ensures homeostatic cell clearance and is deregulated in a growing number of myopathological conditions. Although FoxO3 was shown to promote the expression of autophagy-related genes in skeletal muscle, the mechanisms triggering autophagy are unclear. We show that TSC1-deficient mice (TSCmKO), characterized by sustained activation of mTORC1, develop a late-onset myopathy related to impaired autophagy. In young TSCmKO mice, constitutive and starvation-induced autophagy is blocked at the induction steps via mTORC1-mediated inhibition of Ulk1, despite FoxO3 activation. Rapamycin is sufficient to restore autophagy in TSCmKO mice and improves the muscle phenotype of old mutant mice. Inversely, abrogation of mTORC1 signaling by depletion of raptor induces autophagy regardless of FoxO inhibition. Thus, mTORC1 is the dominant regulator of autophagy induction in skeletal muscle and ensures a tight coordination of metabolic pathways. These findings may open interesting avenues for therapeutic strategies directed toward autophagy-related muscle diseases.", "author" : [ { "dropping-particle" : "", "family" : "Castets", "given" : "Perrine", "non-dropping-particle" : "", "parse-names" : false, "suffix" : "" }, { "dropping-particle" : "", "family" : "Lin", "given" : "Shuo", "non-dropping-particle" : "", "parse-names" : false, "suffix" : "" }, { "dropping-particle" : "", "family" : "Rion", "given" : "Nathalie", "non-dropping-particle" : "", "parse-names" : false, "suffix" : "" }, { "dropping-particle" : "", "family" : "Fulvio", "given" : "Sabrina", "non-dropping-particle" : "Di", "parse-names" : false, "suffix" : "" }, { "dropping-particle" : "", "family" : "Romanino", "given" : "Klaas", "non-dropping-particle" : "", "parse-names" : false, "suffix" : "" }, { "dropping-particle" : "", "family" : "Guridi", "given" : "Maitea", "non-dropping-particle" : "", "parse-names" : false, "suffix" : "" }, { "dropping-particle" : "", "family" : "Frank", "given" : "Stephan", "non-dropping-particle" : "", "parse-names" : false, "suffix" : "" }, { "dropping-particle" : "", "family" : "Tintignac", "given" : "Lionel\u00a0A. a", "non-dropping-particle" : "", "parse-names" : false, "suffix" : "" }, { "dropping-particle" : "", "family" : "Sinnreich", "given" : "Michael", "non-dropping-particle" : "", "parse-names" : false, "suffix" : "" }, { "dropping-particle" : "", "family" : "R\u00fcegg", "given" : "Markus\u00a0A.", "non-dropping-particle" : "", "parse-names" : false, "suffix" : "" }, { "dropping-particle" : "", "family" : "Di\u00a0Fulvio", "given" : "Sabrina", "non-dropping-particle" : "", "parse-names" : false, "suffix" : "" } ], "container-title" : "Cell metabolism", "id" : "ITEM-1", "issue" : "5", "issued" : { "date-parts" : [ [ "2013", "4", "7" ] ] }, "note" : "From Duplicate 1 ( Sustained Activation of mTORC1 in Skeletal Muscle Inhibits Constitutive and Starvation-Induced Autophagy and Causes a Severe, Late-Onset Myopathy - Castets, Perrine; Lin, Shuo; Rion, Nathalie; Di\u00a0Fulvio, Sabrina; Romanino, Klaas; Guridi, Maitea; Frank, Stephan; Tintignac, Lionel\u00a0A.; Sinnreich, Michael; R\u00fcegg, Markus\u00a0A. )\n", "page" : "731-44", "title" : "Sustained activation of mTORC1 in skeletal muscle inhibits constitutive and starvation-induced autophagy and causes a severe, late-onset myopathy.", "type" : "article-journal", "volume" : "17" }, "uris" : [ "http://www.mendeley.com/documents/?uuid=2f934ad2-30fc-46c1-9b35-a29aa432cdea" ] } ], "mendeley" : { "formattedCitation" : "&lt;sup&gt;8&lt;/sup&gt;", "plainTextFormattedCitation" : "8", "previouslyFormattedCitation" : "&lt;sup&gt;8&lt;/sup&gt;" }, "properties" : { "noteIndex" : 0 }, "schema" : "https://github.com/citation-style-language/schema/raw/master/csl-citation.json" }</w:instrText>
-      </w:r>
-      <w:r>
-        <w:fldChar w:fldCharType="separate"/>
-      </w:r>
-      <w:r>
-        <w:rPr>
-          <w:noProof/>
-          <w:vertAlign w:val="superscript"/>
-        </w:rPr>
-        <w:t>8</w:t>
-      </w:r>
-      <w:r>
-        <w:fldChar w:fldCharType="end"/>
-      </w:r>
-      <w:r>
-        <w:t>.</w:t>
-      </w:r>
-    </w:p>
-    <w:p/>
-    <w:p>
-      <w:r>
-        <w:t>We next observed these animals without manipulation as they aged.  We observed increased signs of aging including hunched and scruffy appearances at an earlier age in the knockout animals but not any of the control littermates.</w:t>
-      </w:r>
-      <w:r>
-        <w:t xml:space="preserve">  As shown in Figure 1D, muscle-specific </w:t>
-      </w:r>
-      <w:r>
-        <w:rPr>
-          <w:i/>
-        </w:rPr>
-        <w:t>Tsc1</w:t>
-      </w:r>
-      <w:r>
-        <w:t xml:space="preserve"> knockout mice died </w:t>
-      </w:r>
-      <w:r>
-        <w:t>of natural causes at a higher rate.  Based on a Cox-proportional hazard model the hazard ratio was 4.17 compared to non-knockout littermates (p=2.0 x 10</w:t>
-      </w:r>
-      <w:r>
-        <w:rPr>
-          <w:vertAlign w:val="superscript"/>
-        </w:rPr>
-        <w:t>-5</w:t>
-      </w:r>
-      <w:r>
-        <w:t>).</w:t>
-      </w:r>
-    </w:p>
-    <w:p/>
-    <w:p>
-      <w:pPr>
-        <w:pStyle w:val="Heading2"/>
-      </w:pPr>
-      <w:r>
-        <w:t xml:space="preserve">Knockdown of </w:t>
-      </w:r>
-      <w:r>
-        <w:rPr>
-          <w:i/>
-        </w:rPr>
-        <w:t>Tsc1</w:t>
-      </w:r>
-      <w:r>
-        <w:t xml:space="preserve"> in drosophila muscle tissue reduces lifespan</w:t>
-      </w:r>
-    </w:p>
-    <w:p>
-      <w:r>
-        <w:t xml:space="preserve">Our previous studies had shown that knockdown of the obligate mTORC1 component Raptor in fly muscles causes early lethality and muscle weakness, but that </w:t>
-      </w:r>
-      <w:r>
-        <w:rPr>
-          <w:i/>
-        </w:rPr>
-        <w:t>Tsc1</w:t>
-      </w:r>
-      <w:r>
-        <w:t xml:space="preserve"> knockdown resulted in viable adult flies</w:t>
-      </w:r>
-      <w:r>
-        <w:fldChar w:fldCharType="begin" w:fldLock="1"/>
-      </w:r>
-      <w:r>
-        <w:instrText>ADDIN CSL_CITATION { "citationItems" : [ { "id" : "ITEM-1", "itemData" : { "DOI" : "10.1038/srep09676", "ISSN" : "2045-2322", "author" : [ { "dropping-particle" : "", "family" : "Hatfield", "given" : "Isabelle", "non-dropping-particle" : "", "parse-names" : false, "suffix" : "" }, { "dropping-particle" : "", "family" : "Harvey", "given" : "Innocence", "non-dropping-particle" : "", "parse-names" : false, "suffix" : "" }, { "dropping-particle" : "", "family" : "Yates", "given" : "Erika R.", "non-dropping-particle" : "", "parse-names" : false, "suffix" : "" }, { "dropping-particle" : "", "family" : "Redd", "given" : "JeAnna R.", "non-dropping-particle" : "", "parse-names" : false, "suffix" : "" }, { "dropping-particle" : "", "family" : "Reiter", "given" : "Lawrence T.", "non-dropping-particle" : "", "parse-names" : false, "suffix" : "" }, { "dropping-particle" : "", "family" : "Bridges", "given" : "Dave", "non-dropping-particle" : "", "parse-names" : false, "suffix" : "" } ], "container-title" : "Scientific Reports", "id" : "ITEM-1", "issued" : { "date-parts" : [ [ "2015", "4", "13" ] ] }, "page" : "9676", "title" : "The role of TORC1 in muscle development in Drosophila", "type" : "article-journal", "volume" : "5" }, "uris" : [ "http://www.mendeley.com/documents/?uuid=94107e24-4e61-4172-b643-1e38bfdc3c43" ] } ], "mendeley" : { "formattedCitation" : "&lt;sup&gt;9&lt;/sup&gt;", "plainTextFormattedCitation" : "9", "previouslyFormattedCitation" : "&lt;sup&gt;9&lt;/sup&gt;" }, "properties" : { "noteIndex" : 0 }, "schema" : "https://github.com/citation-style-language/schema/raw/master/csl-citation.json" }</w:instrText>
-      </w:r>
-      <w:r>
-        <w:fldChar w:fldCharType="separate"/>
-      </w:r>
-      <w:r>
-        <w:rPr>
-          <w:noProof/>
-          <w:vertAlign w:val="superscript"/>
-        </w:rPr>
-        <w:t>9</w:t>
-      </w:r>
-      <w:r>
-        <w:fldChar w:fldCharType="end"/>
-      </w:r>
-      <w:r>
-        <w:t>.  To te</w:t>
-      </w:r>
-      <w:r>
-        <w:t>st whether gain of function of d</w:t>
-      </w:r>
-      <w:r>
-        <w:t>TORC1 decreases lifespan in flies, we used the UAS-</w:t>
-      </w:r>
-      <w:proofErr w:type="spellStart"/>
-      <w:r>
-        <w:t>shRNA</w:t>
-      </w:r>
-      <w:proofErr w:type="spellEnd"/>
-      <w:r>
-        <w:t xml:space="preserve">/GAL4 system to knockdown </w:t>
-      </w:r>
-      <w:r>
-        <w:rPr>
-          <w:i/>
-        </w:rPr>
-        <w:t>Tsc1</w:t>
-      </w:r>
-      <w:r>
-        <w:t xml:space="preserve"> in fly muscles.  These knockdowns were driven by </w:t>
-      </w:r>
-      <w:r>
-        <w:rPr>
-          <w:i/>
-        </w:rPr>
-        <w:t>24B</w:t>
-      </w:r>
-      <w:r>
-        <w:t xml:space="preserve">-GAL4 </w:t>
-      </w:r>
-      <w:r>
-        <w:t>which is expressed in wing disks and adult fly muscles</w:t>
-      </w:r>
-      <w:r>
-        <w:fldChar w:fldCharType="begin" w:fldLock="1"/>
-      </w:r>
-      <w:r>
-        <w:instrText>ADDIN CSL_CITATION { "citationItems" : [ { "id" : "ITEM-1", "itemData" : { "DOI" : "10.1101/gad.8.15.1787", "ISBN" : "0890-9369 (Print) 0890-9369 (Linking)", "ISSN" : "08909369", "PMID" : "7958857", "abstract" : "The small GTPases of the Rac/Rho/Cdc42 subfamily are implicated in actin cytoskeleton-membrane interaction in mammalian cells and budding yeast. The in vivo functions of these GTPases in multicellular organisms are not known. We have cloned Drosophila homologs of rac and CDC42, Drac1, and Dcdc42. They share 70% amino acid sequence identity with each other, and both are highly expressed in the nervous system and mesoderm during neuronal and muscle differentiation, respectively. We expressed putative constitutively active and dominant-negative Drac1 proteins in these tissues. When expressed in neurons, Drac1 mutant proteins cause axon outgrowth defects in peripheral neurons without affecting dendrites. When expressed in muscle precursors, they cause complete failure of, or abnormality in, myoblast fusion. Expressions of analogous mutant Dcdc42 proteins cause qualitatively distinct morphological defects, suggesting that similar GTPases in the same subfamily have unique roles in morphogenesis.", "author" : [ { "dropping-particle" : "", "family" : "Luo", "given" : "Liqun", "non-dropping-particle" : "", "parse-names" : false, "suffix" : "" }, { "dropping-particle" : "", "family" : "Joyce Liao", "given" : "Y.", "non-dropping-particle" : "", "parse-names" : false, "suffix" : "" }, { "dropping-particle" : "", "family" : "Jan", "given" : "Lily Yeh", "non-dropping-particle" : "", "parse-names" : false, "suffix" : "" }, { "dropping-particle" : "", "family" : "Jan", "given" : "Yuh Nung", "non-dropping-particle" : "", "parse-names" : false, "suffix" : "" } ], "container-title" : "Genes and Development", "id" : "ITEM-1", "issued" : { "date-parts" : [ [ "1994" ] ] }, "page" : "1787-1802", "title" : "Distinct morphogenetic functions of similar small GTPases: Drosophila Drac1 is involved in axonal outgrowth and myoblast fusion", "type" : "article-journal", "volume" : "8" }, "uris" : [ "http://www.mendeley.com/documents/?uuid=d9bd57c4-9ea1-474d-8e10-c775b8fe46a1" ] } ], "mendeley" : { "formattedCitation" : "&lt;sup&gt;10&lt;/sup&gt;", "plainTextFormattedCitation" : "10", "previouslyFormattedCitation" : "&lt;sup&gt;10&lt;/sup&gt;" }, "properties" : { "noteIndex" : 0 }, "schema" : "https://github.com/citation-style-language/schema/raw/master/csl-citation.json" }</w:instrText>
-      </w:r>
-      <w:r>
-        <w:fldChar w:fldCharType="separate"/>
-      </w:r>
-      <w:r>
-        <w:rPr>
-          <w:noProof/>
-          <w:vertAlign w:val="superscript"/>
-        </w:rPr>
-        <w:t>10</w:t>
-      </w:r>
-      <w:r>
-        <w:fldChar w:fldCharType="end"/>
-      </w:r>
-      <w:r>
-        <w:t>.  As shown in Figure 2A-D</w:t>
-      </w:r>
-      <w:r>
-        <w:t xml:space="preserve">, knockdowns driven by two </w:t>
-      </w:r>
-      <w:proofErr w:type="spellStart"/>
-      <w:r>
-        <w:t>shRNA’s</w:t>
-      </w:r>
-      <w:proofErr w:type="spellEnd"/>
-      <w:r>
-        <w:t xml:space="preserve"> targeting </w:t>
-      </w:r>
-      <w:r>
-        <w:rPr>
-          <w:i/>
-        </w:rPr>
-        <w:t>Tsc1</w:t>
-      </w:r>
-      <w:r>
-        <w:t xml:space="preserve"> increas</w:t>
-      </w:r>
-      <w:r>
-        <w:t>e the rates of natural deaths</w:t>
-      </w:r>
+      <w:r>
+        <w:t>This work was supported by funds from the Memphis Research Consortium (DB), the National Institutes of Health (DK107535 to DB;</w:t>
+      </w:r>
+      <w:commentRangeStart w:id="5"/>
       <w:r>
         <w:t xml:space="preserve"> </w:t>
       </w:r>
-      <w:r>
-        <w:t>for both strains and both sexes</w:t>
-      </w:r>
-      <w:r>
-        <w:t xml:space="preserve"> (</w:t>
-      </w:r>
-      <w:proofErr w:type="spellStart"/>
-      <w:r>
-        <w:t>shRNA</w:t>
-      </w:r>
-      <w:proofErr w:type="spellEnd"/>
-      <w:r>
-        <w:t xml:space="preserve"> #1, 3.8 fold for females, 3.4 fold for males; </w:t>
-      </w:r>
-      <w:proofErr w:type="spellStart"/>
-      <w:r>
-        <w:t>shRNA</w:t>
-      </w:r>
-      <w:proofErr w:type="spellEnd"/>
-      <w:r>
-        <w:t xml:space="preserve"> #2: 2.6 fold for females, 1.9 fold for males all with adjusted p-values</w:t>
-      </w:r>
-      <w:r>
-        <w:t>&lt;1 x10</w:t>
-      </w:r>
-      <w:r>
-        <w:rPr>
-          <w:vertAlign w:val="superscript"/>
-        </w:rPr>
-        <w:t>-5</w:t>
-      </w:r>
-      <w:r>
-        <w:t xml:space="preserve">). </w:t>
-      </w:r>
-    </w:p>
-    <w:p/>
-    <w:p>
-      <w:r>
-        <w:t xml:space="preserve">To test whether cardiac-specific knockdown of </w:t>
-      </w:r>
-      <w:r>
-        <w:rPr>
-          <w:i/>
-        </w:rPr>
-        <w:t>Tsc1</w:t>
-      </w:r>
-      <w:r>
-        <w:t xml:space="preserve"> has a similar phenotype we used a </w:t>
-      </w:r>
-      <w:r>
-        <w:rPr>
-          <w:i/>
-        </w:rPr>
-        <w:t>Hand</w:t>
-      </w:r>
-      <w:r>
-        <w:t>-GAL4 driver which</w:t>
-      </w:r>
-      <w:r>
-        <w:t xml:space="preserve"> is expressed in fly cardiac tissue</w:t>
-      </w:r>
-      <w:r>
-        <w:fldChar w:fldCharType="begin" w:fldLock="1"/>
-      </w:r>
-      <w:r>
-        <w:instrText>ADDIN CSL_CITATION { "citationItems" : [ { "id" : "ITEM-1", "itemData" : { "DOI" : "10.1242/dev.02285", "ISSN" : "0950-1991", "PMID" : "16467358", "abstract" : "The Hand gene family encodes highly conserved basic helix-loop-helix (bHLH) transcription factors that play crucial roles in cardiac and vascular development in vertebrates. In Drosophila, a single Hand gene is expressed in the three major cell types that comprise the circulatory system: cardioblasts, pericardial nephrocytes and lymph gland hematopoietic progenitors, but its function has not been determined. Here we show that Drosophila Hand functions as a potent transcriptional activator, and converting it into a repressor blocks heart and lymph gland formation. Disruption of Hand function by homologous recombination also results in profound cardiac defects that include hypoplastic myocardium and a deficiency of pericardial and lymph gland hematopoietic cells, accompanied by cardiac apoptosis. Targeted expression of Hand in the heart completely rescued the lethality of Hand mutants, and cardiac expression of a human HAND gene, or the caspase inhibitor P35, partially rescued the cardiac and lymph gland phenotypes. These findings demonstrate evolutionarily conserved functions of HAND transcription factors in Drosophila and mammalian cardiogenesis, and reveal a previously unrecognized requirement of Hand genes in hematopoiesis.", "author" : [ { "dropping-particle" : "", "family" : "Han", "given" : "Zhe", "non-dropping-particle" : "", "parse-names" : false, "suffix" : "" }, { "dropping-particle" : "", "family" : "Yi", "given" : "Peng", "non-dropping-particle" : "", "parse-names" : false, "suffix" : "" }, { "dropping-particle" : "", "family" : "Li", "given" : "Xiumin", "non-dropping-particle" : "", "parse-names" : false, "suffix" : "" }, { "dropping-particle" : "", "family" : "Olson", "given" : "Eric N", "non-dropping-particle" : "", "parse-names" : false, "suffix" : "" } ], "container-title" : "Development (Cambridge, England)", "id" : "ITEM-1", "issue" : "6", "issued" : { "date-parts" : [ [ "2006", "3" ] ] }, "page" : "1175-82", "title" : "Hand, an evolutionarily conserved bHLH transcription factor required for Drosophila cardiogenesis and hematopoiesis.", "type" : "article-journal", "volume" : "133" }, "uris" : [ "http://www.mendeley.com/documents/?uuid=2e61ee1d-162c-480e-af5f-16a47514f6e1" ] } ], "mendeley" : { "formattedCitation" : "&lt;sup&gt;11&lt;/sup&gt;", "plainTextFormattedCitation" : "11" }, "properties" : { "noteIndex" : 0 }, "schema" : "https://github.com/citation-style-language/schema/raw/master/csl-citation.json" }</w:instrText>
-      </w:r>
-      <w:r>
-        <w:fldChar w:fldCharType="separate"/>
-      </w:r>
-      <w:r>
-        <w:rPr>
-          <w:noProof/>
-          <w:vertAlign w:val="superscript"/>
-        </w:rPr>
-        <w:t>11</w:t>
-      </w:r>
-      <w:r>
-        <w:fldChar w:fldCharType="end"/>
-      </w:r>
-      <w:r>
-        <w:t xml:space="preserve">.  In contrast to the </w:t>
-      </w:r>
-      <w:r>
-        <w:rPr>
-          <w:i/>
-        </w:rPr>
-        <w:t>24B</w:t>
-      </w:r>
-      <w:r>
-        <w:t xml:space="preserve"> driven knockdowns, we did only observed modest increases in mortality (20-30% increase in hazard ratios, Figure 2E-F).  Together, these data support the hypothesis that muscle-specific ablation of </w:t>
-      </w:r>
-      <w:r>
-        <w:rPr>
-          <w:i/>
-        </w:rPr>
-        <w:t>Tsc1</w:t>
-      </w:r>
-      <w:r>
-        <w:t xml:space="preserve"> results in early lethality in both mice and flies.</w:t>
-      </w:r>
-    </w:p>
-    <w:p>
-      <w:pPr>
-        <w:pStyle w:val="Heading1"/>
-      </w:pPr>
-      <w:r>
-        <w:t>Knockdown of Atg8a in fly muscles reduces lifespan</w:t>
-      </w:r>
-    </w:p>
-    <w:p>
-      <w:r>
-        <w:t xml:space="preserve">To test whether chronically impaired autophagy in muscle tissue can reduce Drosophila lifespan, we used a similar approach to reduce the levels of </w:t>
-      </w:r>
-      <w:r>
-        <w:rPr>
-          <w:i/>
-        </w:rPr>
-        <w:t>Atg5</w:t>
-      </w:r>
-      <w:r>
-        <w:t xml:space="preserve">, </w:t>
-      </w:r>
-      <w:r>
-        <w:rPr>
-          <w:i/>
-        </w:rPr>
-        <w:t>Atg8a</w:t>
-      </w:r>
-      <w:r>
-        <w:t xml:space="preserve"> and </w:t>
-      </w:r>
-      <w:r>
-        <w:rPr>
-          <w:i/>
-        </w:rPr>
-        <w:t>Atg8b</w:t>
-      </w:r>
-      <w:r>
-        <w:t xml:space="preserve"> in fly muscles using the </w:t>
-      </w:r>
-      <w:r>
-        <w:rPr>
-          <w:i/>
-        </w:rPr>
-        <w:t>24B</w:t>
-      </w:r>
-      <w:r>
-        <w:t xml:space="preserve">-GAL4 </w:t>
-      </w:r>
-      <w:proofErr w:type="gramStart"/>
-      <w:r>
-        <w:t>driver</w:t>
-      </w:r>
-      <w:proofErr w:type="gramEnd"/>
-      <w:r>
-        <w:t>.</w:t>
-      </w:r>
-      <w:bookmarkStart w:id="2" w:name="_GoBack"/>
-      <w:bookmarkEnd w:id="2"/>
-    </w:p>
-    <w:p>
-      <w:pPr>
-        <w:pStyle w:val="Heading1"/>
-      </w:pPr>
-      <w:r>
-        <w:t xml:space="preserve">Discussion </w:t>
-      </w:r>
-    </w:p>
-    <w:p/>
-    <w:p>
-      <w:pPr>
-        <w:pStyle w:val="Heading1"/>
-      </w:pPr>
-      <w:r>
-        <w:t>Acknowledgements</w:t>
-      </w:r>
-    </w:p>
-    <w:p>
-      <w:pPr>
-        <w:rPr>
-          <w:b/>
-        </w:rPr>
-      </w:pPr>
-      <w:r>
-        <w:t xml:space="preserve">The authors would like to thank the members of the Bridges, </w:t>
-      </w:r>
-      <w:proofErr w:type="spellStart"/>
-      <w:r>
-        <w:t>Saltiel</w:t>
-      </w:r>
-      <w:proofErr w:type="spellEnd"/>
-      <w:r>
-        <w:t>, Reiter and Han laboratories for helpful discussions regarding this project.</w:t>
-      </w:r>
-      <w:r>
-        <w:t xml:space="preserve"> </w:t>
-      </w:r>
-      <w:proofErr w:type="gramStart"/>
-      <w:r>
-        <w:t>This work was supported by funds from the Memphis Research Consortium (DB), the National Institutes of Health (DK107535 to DB;</w:t>
-      </w:r>
-      <w:commentRangeStart w:id="3"/>
-      <w:r>
-        <w:t xml:space="preserve"> </w:t>
-      </w:r>
-      <w:commentRangeEnd w:id="3"/>
+      <w:commentRangeEnd w:id="5"/>
       <w:r>
         <w:rPr>
           <w:rStyle w:val="CommentReference"/>
         </w:rPr>
-        <w:commentReference w:id="3"/>
+        <w:commentReference w:id="5"/>
       </w:r>
       <w:r>
         <w:t>)</w:t>
@@ -1360,7 +1424,6 @@
       <w:r>
         <w:t xml:space="preserve"> and the UTHSC Drosophila Transgenic Core</w:t>
       </w:r>
-      <w:proofErr w:type="gramEnd"/>
       <w:r>
         <w:t xml:space="preserve">.  </w:t>
       </w:r>
@@ -1519,7 +1582,15 @@
           <w:noProof/>
         </w:rPr>
         <w:tab/>
-        <w:t xml:space="preserve">Therneau TM, Grambsch PM. Modeling Survival Data: Extending the Cox Model. New York, NY: Springer New York; 2000. </w:t>
+        <w:t xml:space="preserve">Therneau TM, Grambsch PM. Modeling Survival Data: Extending the Cox Model. New York, NY: Springer </w:t>
+      </w:r>
+      <w:r>
+        <w:rPr>
+          <w:rFonts w:ascii="Garamond" w:hAnsi="Garamond"/>
+          <w:noProof/>
+        </w:rPr>
+        <w:lastRenderedPageBreak/>
+        <w:t xml:space="preserve">New York; 2000. </w:t>
       </w:r>
     </w:p>
     <w:p>
@@ -1631,7 +1702,7 @@
           <w:noProof/>
         </w:rPr>
         <w:tab/>
-        <w:t xml:space="preserve">Hatfield I, Harvey I, Yates ER, Redd JR, Reiter LT, Bridges D. The role of TORC1 in muscle development in Drosophila. Sci Rep 2015; 5:9676. </w:t>
+        <w:t xml:space="preserve">Meikle L, McMullen JR, Sherwood MC, Lader AS, Walker V, Chan J a, Kwiatkowski DJ. A mouse model of cardiac rhabdomyoma generated by loss of Tsc1 in ventricular myocytes. Hum Mol Genet 2005; 14:429–35. </w:t>
       </w:r>
     </w:p>
     <w:p>
@@ -1659,7 +1730,7 @@
           <w:noProof/>
         </w:rPr>
         <w:tab/>
-        <w:t xml:space="preserve">Luo L, Joyce Liao Y, Jan LY, Jan YN. Distinct morphogenetic functions of similar small GTPases: Drosophila Drac1 is involved in axonal outgrowth and myoblast fusion. Genes Dev 1994; 8:1787–802. </w:t>
+        <w:t xml:space="preserve">Malhowski AJ, Hira H, Bashiruddin S, Warburton R, Goto J, Robert B, Kwiatkowski DJ, Finlay GA. Smooth muscle protein-22-mediated deletion of Tsc1 results in cardiac hypertrophy that is mTORC1-mediated and reversed by rapamycin. Hum Mol Genet 2011; 20:1290–305. </w:t>
       </w:r>
     </w:p>
     <w:p>
@@ -1687,7 +1758,568 @@
           <w:noProof/>
         </w:rPr>
         <w:tab/>
+        <w:t xml:space="preserve">Hatfield I, Harvey I, Yates ER, Redd JR, Reiter LT, Bridges D. The role of TORC1 in muscle development in Drosophila. Sci Rep 2015; 5:9676. </w:t>
+      </w:r>
+    </w:p>
+    <w:p>
+      <w:pPr>
+        <w:widowControl w:val="0"/>
+        <w:autoSpaceDE w:val="0"/>
+        <w:autoSpaceDN w:val="0"/>
+        <w:adjustRightInd w:val="0"/>
+        <w:ind w:left="640" w:hanging="640"/>
+        <w:rPr>
+          <w:rFonts w:ascii="Garamond" w:hAnsi="Garamond"/>
+          <w:noProof/>
+        </w:rPr>
+      </w:pPr>
+      <w:r>
+        <w:rPr>
+          <w:rFonts w:ascii="Garamond" w:hAnsi="Garamond"/>
+          <w:noProof/>
+        </w:rPr>
+        <w:t xml:space="preserve">12. </w:t>
+      </w:r>
+      <w:r>
+        <w:rPr>
+          <w:rFonts w:ascii="Garamond" w:hAnsi="Garamond"/>
+          <w:noProof/>
+        </w:rPr>
+        <w:tab/>
+        <w:t xml:space="preserve">Luo L, Joyce Liao Y, Jan LY, Jan YN. Distinct morphogenetic functions of similar small GTPases: Drosophila Drac1 is involved in axonal outgrowth and myoblast fusion. Genes Dev 1994; 8:1787–802. </w:t>
+      </w:r>
+    </w:p>
+    <w:p>
+      <w:pPr>
+        <w:widowControl w:val="0"/>
+        <w:autoSpaceDE w:val="0"/>
+        <w:autoSpaceDN w:val="0"/>
+        <w:adjustRightInd w:val="0"/>
+        <w:ind w:left="640" w:hanging="640"/>
+        <w:rPr>
+          <w:rFonts w:ascii="Garamond" w:hAnsi="Garamond"/>
+          <w:noProof/>
+        </w:rPr>
+      </w:pPr>
+      <w:r>
+        <w:rPr>
+          <w:rFonts w:ascii="Garamond" w:hAnsi="Garamond"/>
+          <w:noProof/>
+        </w:rPr>
+        <w:t xml:space="preserve">13. </w:t>
+      </w:r>
+      <w:r>
+        <w:rPr>
+          <w:rFonts w:ascii="Garamond" w:hAnsi="Garamond"/>
+          <w:noProof/>
+        </w:rPr>
+        <w:tab/>
         <w:t xml:space="preserve">Han Z, Yi P, Li X, Olson EN. Hand, an evolutionarily conserved bHLH transcription factor required for Drosophila cardiogenesis and hematopoiesis. Development 2006; 133:1175–82. </w:t>
+      </w:r>
+    </w:p>
+    <w:p>
+      <w:pPr>
+        <w:widowControl w:val="0"/>
+        <w:autoSpaceDE w:val="0"/>
+        <w:autoSpaceDN w:val="0"/>
+        <w:adjustRightInd w:val="0"/>
+        <w:ind w:left="640" w:hanging="640"/>
+        <w:rPr>
+          <w:rFonts w:ascii="Garamond" w:hAnsi="Garamond"/>
+          <w:noProof/>
+        </w:rPr>
+      </w:pPr>
+      <w:r>
+        <w:rPr>
+          <w:rFonts w:ascii="Garamond" w:hAnsi="Garamond"/>
+          <w:noProof/>
+        </w:rPr>
+        <w:t xml:space="preserve">14. </w:t>
+      </w:r>
+      <w:r>
+        <w:rPr>
+          <w:rFonts w:ascii="Garamond" w:hAnsi="Garamond"/>
+          <w:noProof/>
+        </w:rPr>
+        <w:tab/>
+        <w:t xml:space="preserve">Rantanen T, Harris T, Leveille SG, Visser M, Foley D, Masaki K, Guralnik JM. Muscle strength and body mass index as long-term predictors of mortality in initially healthy men. J Gerontol A Biol Sci Med Sci 2000; 55:M168–73. </w:t>
+      </w:r>
+    </w:p>
+    <w:p>
+      <w:pPr>
+        <w:widowControl w:val="0"/>
+        <w:autoSpaceDE w:val="0"/>
+        <w:autoSpaceDN w:val="0"/>
+        <w:adjustRightInd w:val="0"/>
+        <w:ind w:left="640" w:hanging="640"/>
+        <w:rPr>
+          <w:rFonts w:ascii="Garamond" w:hAnsi="Garamond"/>
+          <w:noProof/>
+        </w:rPr>
+      </w:pPr>
+      <w:r>
+        <w:rPr>
+          <w:rFonts w:ascii="Garamond" w:hAnsi="Garamond"/>
+          <w:noProof/>
+        </w:rPr>
+        <w:t xml:space="preserve">15. </w:t>
+      </w:r>
+      <w:r>
+        <w:rPr>
+          <w:rFonts w:ascii="Garamond" w:hAnsi="Garamond"/>
+          <w:noProof/>
+        </w:rPr>
+        <w:tab/>
+        <w:t xml:space="preserve">Ling CHY, Taekema D, De Craen AJM, Gussekloo J, Westendorp RGJ, Maier AB. Handgrip strength and mortality in the oldest old population: The Leiden 85-plus study. Cmaj 2010; 182:429–35. </w:t>
+      </w:r>
+    </w:p>
+    <w:p>
+      <w:pPr>
+        <w:widowControl w:val="0"/>
+        <w:autoSpaceDE w:val="0"/>
+        <w:autoSpaceDN w:val="0"/>
+        <w:adjustRightInd w:val="0"/>
+        <w:ind w:left="640" w:hanging="640"/>
+        <w:rPr>
+          <w:rFonts w:ascii="Garamond" w:hAnsi="Garamond"/>
+          <w:noProof/>
+        </w:rPr>
+      </w:pPr>
+      <w:r>
+        <w:rPr>
+          <w:rFonts w:ascii="Garamond" w:hAnsi="Garamond"/>
+          <w:noProof/>
+        </w:rPr>
+        <w:t xml:space="preserve">16. </w:t>
+      </w:r>
+      <w:r>
+        <w:rPr>
+          <w:rFonts w:ascii="Garamond" w:hAnsi="Garamond"/>
+          <w:noProof/>
+        </w:rPr>
+        <w:tab/>
+        <w:t xml:space="preserve">Sasaki H, Kasagi F, Yamada M, Fujita S. Grip strength predicts cause-specific mortality in middle-aged and elderly persons. Am J Med 2007; 120:337–42. </w:t>
+      </w:r>
+    </w:p>
+    <w:p>
+      <w:pPr>
+        <w:widowControl w:val="0"/>
+        <w:autoSpaceDE w:val="0"/>
+        <w:autoSpaceDN w:val="0"/>
+        <w:adjustRightInd w:val="0"/>
+        <w:ind w:left="640" w:hanging="640"/>
+        <w:rPr>
+          <w:rFonts w:ascii="Garamond" w:hAnsi="Garamond"/>
+          <w:noProof/>
+        </w:rPr>
+      </w:pPr>
+      <w:r>
+        <w:rPr>
+          <w:rFonts w:ascii="Garamond" w:hAnsi="Garamond"/>
+          <w:noProof/>
+        </w:rPr>
+        <w:t xml:space="preserve">17. </w:t>
+      </w:r>
+      <w:r>
+        <w:rPr>
+          <w:rFonts w:ascii="Garamond" w:hAnsi="Garamond"/>
+          <w:noProof/>
+        </w:rPr>
+        <w:tab/>
+        <w:t xml:space="preserve">Gale CR, Martyn CN, Cooper C, Sayer AA. Grip strength, body composition, and mortality. Int J Epidemiol 2007; 36:228–35. </w:t>
+      </w:r>
+    </w:p>
+    <w:p>
+      <w:pPr>
+        <w:widowControl w:val="0"/>
+        <w:autoSpaceDE w:val="0"/>
+        <w:autoSpaceDN w:val="0"/>
+        <w:adjustRightInd w:val="0"/>
+        <w:ind w:left="640" w:hanging="640"/>
+        <w:rPr>
+          <w:rFonts w:ascii="Garamond" w:hAnsi="Garamond"/>
+          <w:noProof/>
+        </w:rPr>
+      </w:pPr>
+      <w:r>
+        <w:rPr>
+          <w:rFonts w:ascii="Garamond" w:hAnsi="Garamond"/>
+          <w:noProof/>
+        </w:rPr>
+        <w:t xml:space="preserve">18. </w:t>
+      </w:r>
+      <w:r>
+        <w:rPr>
+          <w:rFonts w:ascii="Garamond" w:hAnsi="Garamond"/>
+          <w:noProof/>
+        </w:rPr>
+        <w:tab/>
+        <w:t xml:space="preserve">Rantanen T, Volpato S, Ferrucci L, Heikkinen E, Fried LP, Guralnik JM. Handgrip strength and cause-specific and total mortality in older disabled women: exploring the mechanism. J Am Geriatr Soc 2003; 51:636–41. </w:t>
+      </w:r>
+    </w:p>
+    <w:p>
+      <w:pPr>
+        <w:widowControl w:val="0"/>
+        <w:autoSpaceDE w:val="0"/>
+        <w:autoSpaceDN w:val="0"/>
+        <w:adjustRightInd w:val="0"/>
+        <w:ind w:left="640" w:hanging="640"/>
+        <w:rPr>
+          <w:rFonts w:ascii="Garamond" w:hAnsi="Garamond"/>
+          <w:noProof/>
+        </w:rPr>
+      </w:pPr>
+      <w:r>
+        <w:rPr>
+          <w:rFonts w:ascii="Garamond" w:hAnsi="Garamond"/>
+          <w:noProof/>
+        </w:rPr>
+        <w:t xml:space="preserve">19. </w:t>
+      </w:r>
+      <w:r>
+        <w:rPr>
+          <w:rFonts w:ascii="Garamond" w:hAnsi="Garamond"/>
+          <w:noProof/>
+        </w:rPr>
+        <w:tab/>
+        <w:t xml:space="preserve">Metter EJ, Talbot L a, Schrager M, Conwit R. Skeletal muscle strength as a predictor of all-cause mortality in healthy men. J Gerontol A Biol Sci Med Sci 2002; 57:B359–65. </w:t>
+      </w:r>
+    </w:p>
+    <w:p>
+      <w:pPr>
+        <w:widowControl w:val="0"/>
+        <w:autoSpaceDE w:val="0"/>
+        <w:autoSpaceDN w:val="0"/>
+        <w:adjustRightInd w:val="0"/>
+        <w:ind w:left="640" w:hanging="640"/>
+        <w:rPr>
+          <w:rFonts w:ascii="Garamond" w:hAnsi="Garamond"/>
+          <w:noProof/>
+        </w:rPr>
+      </w:pPr>
+      <w:r>
+        <w:rPr>
+          <w:rFonts w:ascii="Garamond" w:hAnsi="Garamond"/>
+          <w:noProof/>
+        </w:rPr>
+        <w:t xml:space="preserve">20. </w:t>
+      </w:r>
+      <w:r>
+        <w:rPr>
+          <w:rFonts w:ascii="Garamond" w:hAnsi="Garamond"/>
+          <w:noProof/>
+        </w:rPr>
+        <w:tab/>
+        <w:t xml:space="preserve">Suh Y, Atzmon G, Cho M-O, Hwang D, Liu B, Leahy DJ, Barzilai N, Cohen P. Functionally significant insulin-like growth factor I receptor mutations in centenarians. Proc Natl Acad Sci U S A 2008; 105:3438–42. </w:t>
+      </w:r>
+    </w:p>
+    <w:p>
+      <w:pPr>
+        <w:widowControl w:val="0"/>
+        <w:autoSpaceDE w:val="0"/>
+        <w:autoSpaceDN w:val="0"/>
+        <w:adjustRightInd w:val="0"/>
+        <w:ind w:left="640" w:hanging="640"/>
+        <w:rPr>
+          <w:rFonts w:ascii="Garamond" w:hAnsi="Garamond"/>
+          <w:noProof/>
+        </w:rPr>
+      </w:pPr>
+      <w:r>
+        <w:rPr>
+          <w:rFonts w:ascii="Garamond" w:hAnsi="Garamond"/>
+          <w:noProof/>
+        </w:rPr>
+        <w:t xml:space="preserve">21. </w:t>
+      </w:r>
+      <w:r>
+        <w:rPr>
+          <w:rFonts w:ascii="Garamond" w:hAnsi="Garamond"/>
+          <w:noProof/>
+        </w:rPr>
+        <w:tab/>
+        <w:t xml:space="preserve">Pawlikowska L, Hu D, Huntsman S, Sung A, Chu C, Chen J, Joyner AH, Schork NJ, Hsueh W-CC, Reiner AP, et al. Association of common genetic variation in the insulin/IGF1 signaling pathway with human longevity. Aging Cell 2009; 8:460–72. </w:t>
+      </w:r>
+    </w:p>
+    <w:p>
+      <w:pPr>
+        <w:widowControl w:val="0"/>
+        <w:autoSpaceDE w:val="0"/>
+        <w:autoSpaceDN w:val="0"/>
+        <w:adjustRightInd w:val="0"/>
+        <w:ind w:left="640" w:hanging="640"/>
+        <w:rPr>
+          <w:rFonts w:ascii="Garamond" w:hAnsi="Garamond"/>
+          <w:noProof/>
+        </w:rPr>
+      </w:pPr>
+      <w:r>
+        <w:rPr>
+          <w:rFonts w:ascii="Garamond" w:hAnsi="Garamond"/>
+          <w:noProof/>
+        </w:rPr>
+        <w:lastRenderedPageBreak/>
+        <w:t xml:space="preserve">22. </w:t>
+      </w:r>
+      <w:r>
+        <w:rPr>
+          <w:rFonts w:ascii="Garamond" w:hAnsi="Garamond"/>
+          <w:noProof/>
+        </w:rPr>
+        <w:tab/>
+        <w:t xml:space="preserve">Willcox BJ, Donlon T a, He Q, Chen R, Grove JS, Yano K, Masaki KH, Willcox DC, Rodriguez B, Curb JD. FOXO3A genotype is strongly associated with human longevity. Proc Natl Acad Sci U S A 2008; 105:13987–92. </w:t>
+      </w:r>
+    </w:p>
+    <w:p>
+      <w:pPr>
+        <w:widowControl w:val="0"/>
+        <w:autoSpaceDE w:val="0"/>
+        <w:autoSpaceDN w:val="0"/>
+        <w:adjustRightInd w:val="0"/>
+        <w:ind w:left="640" w:hanging="640"/>
+        <w:rPr>
+          <w:rFonts w:ascii="Garamond" w:hAnsi="Garamond"/>
+          <w:noProof/>
+        </w:rPr>
+      </w:pPr>
+      <w:r>
+        <w:rPr>
+          <w:rFonts w:ascii="Garamond" w:hAnsi="Garamond"/>
+          <w:noProof/>
+        </w:rPr>
+        <w:t xml:space="preserve">23. </w:t>
+      </w:r>
+      <w:r>
+        <w:rPr>
+          <w:rFonts w:ascii="Garamond" w:hAnsi="Garamond"/>
+          <w:noProof/>
+        </w:rPr>
+        <w:tab/>
+        <w:t xml:space="preserve">Bao J-M, Song X-L, Hong Y-Q, Zhu H-L, Li C, Zhang T, Chen W, Zhao S-C, Chen Q. Association between FOXO3A gene polymorphisms and human longevity: a meta-analysis. Asian J Androl 2014; 16:446–52. </w:t>
+      </w:r>
+    </w:p>
+    <w:p>
+      <w:pPr>
+        <w:widowControl w:val="0"/>
+        <w:autoSpaceDE w:val="0"/>
+        <w:autoSpaceDN w:val="0"/>
+        <w:adjustRightInd w:val="0"/>
+        <w:ind w:left="640" w:hanging="640"/>
+        <w:rPr>
+          <w:rFonts w:ascii="Garamond" w:hAnsi="Garamond"/>
+          <w:noProof/>
+        </w:rPr>
+      </w:pPr>
+      <w:r>
+        <w:rPr>
+          <w:rFonts w:ascii="Garamond" w:hAnsi="Garamond"/>
+          <w:noProof/>
+        </w:rPr>
+        <w:t xml:space="preserve">24. </w:t>
+      </w:r>
+      <w:r>
+        <w:rPr>
+          <w:rFonts w:ascii="Garamond" w:hAnsi="Garamond"/>
+          <w:noProof/>
+        </w:rPr>
+        <w:tab/>
+        <w:t xml:space="preserve">Anselmi CV, Malovini A, Roncarati R, Novelli V, Villa F, Condorelli G, Bellazzi R, Puca AA. Association of the FOXO3A locus with extreme longevity in a southern Italian centenarian study. Rejuvenation Res 2009; 12:95–104. </w:t>
+      </w:r>
+    </w:p>
+    <w:p>
+      <w:pPr>
+        <w:widowControl w:val="0"/>
+        <w:autoSpaceDE w:val="0"/>
+        <w:autoSpaceDN w:val="0"/>
+        <w:adjustRightInd w:val="0"/>
+        <w:ind w:left="640" w:hanging="640"/>
+        <w:rPr>
+          <w:rFonts w:ascii="Garamond" w:hAnsi="Garamond"/>
+          <w:noProof/>
+        </w:rPr>
+      </w:pPr>
+      <w:r>
+        <w:rPr>
+          <w:rFonts w:ascii="Garamond" w:hAnsi="Garamond"/>
+          <w:noProof/>
+        </w:rPr>
+        <w:t xml:space="preserve">25. </w:t>
+      </w:r>
+      <w:r>
+        <w:rPr>
+          <w:rFonts w:ascii="Garamond" w:hAnsi="Garamond"/>
+          <w:noProof/>
+        </w:rPr>
+        <w:tab/>
+        <w:t xml:space="preserve">Flachsbart F, Caliebe A, Kleindorp R, Blanché H, von Eller-Eberstein H, Nikolaus S, Schreiber S, Nebel A. Association of FOXO3A variation with human longevity confirmed in German centenarians. Proc Natl Acad Sci U S A 2009; 106:2700–5. </w:t>
+      </w:r>
+    </w:p>
+    <w:p>
+      <w:pPr>
+        <w:widowControl w:val="0"/>
+        <w:autoSpaceDE w:val="0"/>
+        <w:autoSpaceDN w:val="0"/>
+        <w:adjustRightInd w:val="0"/>
+        <w:ind w:left="640" w:hanging="640"/>
+        <w:rPr>
+          <w:rFonts w:ascii="Garamond" w:hAnsi="Garamond"/>
+          <w:noProof/>
+        </w:rPr>
+      </w:pPr>
+      <w:r>
+        <w:rPr>
+          <w:rFonts w:ascii="Garamond" w:hAnsi="Garamond"/>
+          <w:noProof/>
+        </w:rPr>
+        <w:t xml:space="preserve">26. </w:t>
+      </w:r>
+      <w:r>
+        <w:rPr>
+          <w:rFonts w:ascii="Garamond" w:hAnsi="Garamond"/>
+          <w:noProof/>
+        </w:rPr>
+        <w:tab/>
+        <w:t xml:space="preserve">Li Y, Wang WJ, Cao H, Lu J, Wu C, Hu FY, Guo J, Zhao L, Yang F, Zhang YX, et al. Genetic association of FOXO1A and FOXO3A with longevity trait in Han Chinese populations. Hum Mol Genet 2009; 18:4897–904. </w:t>
+      </w:r>
+    </w:p>
+    <w:p>
+      <w:pPr>
+        <w:widowControl w:val="0"/>
+        <w:autoSpaceDE w:val="0"/>
+        <w:autoSpaceDN w:val="0"/>
+        <w:adjustRightInd w:val="0"/>
+        <w:ind w:left="640" w:hanging="640"/>
+        <w:rPr>
+          <w:rFonts w:ascii="Garamond" w:hAnsi="Garamond"/>
+          <w:noProof/>
+        </w:rPr>
+      </w:pPr>
+      <w:r>
+        <w:rPr>
+          <w:rFonts w:ascii="Garamond" w:hAnsi="Garamond"/>
+          <w:noProof/>
+        </w:rPr>
+        <w:t xml:space="preserve">27. </w:t>
+      </w:r>
+      <w:r>
+        <w:rPr>
+          <w:rFonts w:ascii="Garamond" w:hAnsi="Garamond"/>
+          <w:noProof/>
+        </w:rPr>
+        <w:tab/>
+        <w:t xml:space="preserve">Soerensen M, Dato S, Christensen K, McGue M, Stevnsner T, Bohr V a., Christiansen L. Replication of an association of variation in the FOXO3A gene with human longevity using both case-control and longitudinal data. Aging Cell 2010; 9:1010–7. </w:t>
+      </w:r>
+    </w:p>
+    <w:p>
+      <w:pPr>
+        <w:widowControl w:val="0"/>
+        <w:autoSpaceDE w:val="0"/>
+        <w:autoSpaceDN w:val="0"/>
+        <w:adjustRightInd w:val="0"/>
+        <w:ind w:left="640" w:hanging="640"/>
+        <w:rPr>
+          <w:rFonts w:ascii="Garamond" w:hAnsi="Garamond"/>
+          <w:noProof/>
+        </w:rPr>
+      </w:pPr>
+      <w:r>
+        <w:rPr>
+          <w:rFonts w:ascii="Garamond" w:hAnsi="Garamond"/>
+          <w:noProof/>
+        </w:rPr>
+        <w:t xml:space="preserve">28. </w:t>
+      </w:r>
+      <w:r>
+        <w:rPr>
+          <w:rFonts w:ascii="Garamond" w:hAnsi="Garamond"/>
+          <w:noProof/>
+        </w:rPr>
+        <w:tab/>
+        <w:t xml:space="preserve">Giannakou ME, Goss M, Jünger MA, Hafen E, Leevers SJ, Partridge L. Long-lived Drosophila with overexpressed dFOXO in adult fat body. Science (80- ) 2004; 305:361. </w:t>
+      </w:r>
+    </w:p>
+    <w:p>
+      <w:pPr>
+        <w:widowControl w:val="0"/>
+        <w:autoSpaceDE w:val="0"/>
+        <w:autoSpaceDN w:val="0"/>
+        <w:adjustRightInd w:val="0"/>
+        <w:ind w:left="640" w:hanging="640"/>
+        <w:rPr>
+          <w:rFonts w:ascii="Garamond" w:hAnsi="Garamond"/>
+          <w:noProof/>
+        </w:rPr>
+      </w:pPr>
+      <w:r>
+        <w:rPr>
+          <w:rFonts w:ascii="Garamond" w:hAnsi="Garamond"/>
+          <w:noProof/>
+        </w:rPr>
+        <w:t xml:space="preserve">29. </w:t>
+      </w:r>
+      <w:r>
+        <w:rPr>
+          <w:rFonts w:ascii="Garamond" w:hAnsi="Garamond"/>
+          <w:noProof/>
+        </w:rPr>
+        <w:tab/>
+        <w:t xml:space="preserve">Hwangbo DS, Gershman B, Tu M-P, Palmer M, Tatar M. Drosophila dFOXO controls lifespan and regulates insulin signalling in brain and fat body. Nature 2004; 429:562–6. </w:t>
+      </w:r>
+    </w:p>
+    <w:p>
+      <w:pPr>
+        <w:widowControl w:val="0"/>
+        <w:autoSpaceDE w:val="0"/>
+        <w:autoSpaceDN w:val="0"/>
+        <w:adjustRightInd w:val="0"/>
+        <w:ind w:left="640" w:hanging="640"/>
+        <w:rPr>
+          <w:rFonts w:ascii="Garamond" w:hAnsi="Garamond"/>
+          <w:noProof/>
+        </w:rPr>
+      </w:pPr>
+      <w:r>
+        <w:rPr>
+          <w:rFonts w:ascii="Garamond" w:hAnsi="Garamond"/>
+          <w:noProof/>
+        </w:rPr>
+        <w:t xml:space="preserve">30. </w:t>
+      </w:r>
+      <w:r>
+        <w:rPr>
+          <w:rFonts w:ascii="Garamond" w:hAnsi="Garamond"/>
+          <w:noProof/>
+        </w:rPr>
+        <w:tab/>
+        <w:t xml:space="preserve">Milan G, Romanello V, Pescatore F, Armani A, Paik J-H, Frasson L, Seydel A, Zhao J, Abraham R, Goldberg AL, et al. Regulation of autophagy and the ubiquitin–proteasome system by the FoxO transcriptional network during muscle atrophy. Nat Commun 2015; 6:6670. </w:t>
+      </w:r>
+    </w:p>
+    <w:p>
+      <w:pPr>
+        <w:widowControl w:val="0"/>
+        <w:autoSpaceDE w:val="0"/>
+        <w:autoSpaceDN w:val="0"/>
+        <w:adjustRightInd w:val="0"/>
+        <w:ind w:left="640" w:hanging="640"/>
+        <w:rPr>
+          <w:rFonts w:ascii="Garamond" w:hAnsi="Garamond"/>
+          <w:noProof/>
+        </w:rPr>
+      </w:pPr>
+      <w:r>
+        <w:rPr>
+          <w:rFonts w:ascii="Garamond" w:hAnsi="Garamond"/>
+          <w:noProof/>
+        </w:rPr>
+        <w:t xml:space="preserve">31. </w:t>
+      </w:r>
+      <w:r>
+        <w:rPr>
+          <w:rFonts w:ascii="Garamond" w:hAnsi="Garamond"/>
+          <w:noProof/>
+        </w:rPr>
+        <w:tab/>
+        <w:t xml:space="preserve">Demontis F, Perrimon N. FOXO/4E-BP signaling in Drosophila muscles regulates organism-wide proteostasis during aging. Cell 2010; 143:813–25. </w:t>
       </w:r>
     </w:p>
     <w:p>
@@ -1746,7 +2378,39 @@
       </w:r>
     </w:p>
   </w:comment>
-  <w:comment w:id="3" w:author="Dave Bridges" w:date="2016-02-17T16:22:00Z" w:initials="DB">
+  <w:comment w:id="2" w:author="Dave Bridges" w:date="2016-02-24T16:25:00Z" w:initials="DB">
+    <w:p>
+      <w:pPr>
+        <w:pStyle w:val="CommentText"/>
+      </w:pPr>
+      <w:r>
+        <w:rPr>
+          <w:rStyle w:val="CommentReference"/>
+        </w:rPr>
+        <w:annotationRef/>
+      </w:r>
+      <w:r>
+        <w:t>Need to do</w:t>
+      </w:r>
+    </w:p>
+  </w:comment>
+  <w:comment w:id="3" w:author="Dave Bridges" w:date="2016-02-24T16:25:00Z" w:initials="DB">
+    <w:p>
+      <w:pPr>
+        <w:pStyle w:val="CommentText"/>
+      </w:pPr>
+      <w:r>
+        <w:rPr>
+          <w:rStyle w:val="CommentReference"/>
+        </w:rPr>
+        <w:annotationRef/>
+      </w:r>
+      <w:r>
+        <w:t>Need this figure</w:t>
+      </w:r>
+    </w:p>
+  </w:comment>
+  <w:comment w:id="5" w:author="Dave Bridges" w:date="2016-02-17T16:22:00Z" w:initials="DB">
     <w:p>
       <w:pPr>
         <w:pStyle w:val="CommentText"/>
@@ -2319,6 +2983,26 @@
       <w:szCs w:val="18"/>
     </w:rPr>
   </w:style>
+  <w:style w:type="paragraph" w:styleId="BodyText">
+    <w:name w:val="Body Text"/>
+    <w:basedOn w:val="Normal"/>
+    <w:link w:val="BodyTextChar"/>
+    <w:uiPriority w:val="99"/>
+    <w:semiHidden/>
+    <w:unhideWhenUsed/>
+    <w:rsid w:val="00CB1C98"/>
+    <w:pPr>
+      <w:spacing w:after="120"/>
+    </w:pPr>
+  </w:style>
+  <w:style w:type="character" w:customStyle="1" w:styleId="BodyTextChar">
+    <w:name w:val="Body Text Char"/>
+    <w:basedOn w:val="DefaultParagraphFont"/>
+    <w:link w:val="BodyText"/>
+    <w:uiPriority w:val="99"/>
+    <w:semiHidden/>
+    <w:rsid w:val="00CB1C98"/>
+  </w:style>
 </w:styles>
 </file>
 
@@ -2741,6 +3425,26 @@
       <w:sz w:val="18"/>
       <w:szCs w:val="18"/>
     </w:rPr>
+  </w:style>
+  <w:style w:type="paragraph" w:styleId="BodyText">
+    <w:name w:val="Body Text"/>
+    <w:basedOn w:val="Normal"/>
+    <w:link w:val="BodyTextChar"/>
+    <w:uiPriority w:val="99"/>
+    <w:semiHidden/>
+    <w:unhideWhenUsed/>
+    <w:rsid w:val="00CB1C98"/>
+    <w:pPr>
+      <w:spacing w:after="120"/>
+    </w:pPr>
+  </w:style>
+  <w:style w:type="character" w:customStyle="1" w:styleId="BodyTextChar">
+    <w:name w:val="Body Text Char"/>
+    <w:basedOn w:val="DefaultParagraphFont"/>
+    <w:link w:val="BodyText"/>
+    <w:uiPriority w:val="99"/>
+    <w:semiHidden/>
+    <w:rsid w:val="00CB1C98"/>
   </w:style>
 </w:styles>
 </file>

</xml_diff>

<commit_message>
Added more details to the discussion
</commit_message>
<xml_diff>
--- a/Manuscripts/Muscle Tsc1 Aging Paper/Manuscript.docx
+++ b/Manuscripts/Muscle Tsc1 Aging Paper/Manuscript.docx
@@ -1,16 +1,21 @@
 
 <file path=word/document.xml><?xml version="1.0" encoding="utf-8"?>
-<w:document xmlns:wpc="http://schemas.microsoft.com/office/word/2010/wordprocessingCanvas" xmlns:mo="http://schemas.microsoft.com/office/mac/office/2008/main" xmlns:mc="http://schemas.openxmlformats.org/markup-compatibility/2006" xmlns:mv="urn:schemas-microsoft-com:mac:vml" xmlns:o="urn:schemas-microsoft-com:office:office" xmlns:r="http://schemas.openxmlformats.org/officeDocument/2006/relationships" xmlns:m="http://schemas.openxmlformats.org/officeDocument/2006/math" xmlns:v="urn:schemas-microsoft-com:vml" xmlns:wp14="http://schemas.microsoft.com/office/word/2010/wordprocessingDrawing" xmlns:wp="http://schemas.openxmlformats.org/drawingml/2006/wordprocessingDrawing" xmlns:w10="urn:schemas-microsoft-com:office:word" xmlns:w="http://schemas.openxmlformats.org/wordprocessingml/2006/main" xmlns:w14="http://schemas.microsoft.com/office/word/2010/wordml" xmlns:wpg="http://schemas.microsoft.com/office/word/2010/wordprocessingGroup" xmlns:wpi="http://schemas.microsoft.com/office/word/2010/wordprocessingInk" xmlns:wne="http://schemas.microsoft.com/office/word/2006/wordml" xmlns:wps="http://schemas.microsoft.com/office/word/2010/wordprocessingShape" mc:Ignorable="w14 wp14">
+<w:document xmlns:wpc="http://schemas.microsoft.com/office/word/2010/wordprocessingCanvas" xmlns:mo="http://schemas.microsoft.com/office/mac/office/2008/main" xmlns:mc="http://schemas.openxmlformats.org/markup-compatibility/2006" xmlns:mv="urn:schemas-microsoft-com:mac:vml" xmlns:o="urn:schemas-microsoft-com:office:office" xmlns:r="http://schemas.openxmlformats.org/officeDocument/2006/relationships" xmlns:m="http://schemas.openxmlformats.org/officeDocument/2006/math" xmlns:v="urn:schemas-microsoft-com:vml" xmlns:wp14="http://schemas.microsoft.com/office/word/2010/wordprocessingDrawing" xmlns:wp="http://schemas.openxmlformats.org/drawingml/2006/wordprocessingDrawing" xmlns:w10="urn:schemas-microsoft-com:office:word" xmlns:w="http://schemas.openxmlformats.org/wordprocessingml/2006/main" xmlns:w14="http://schemas.microsoft.com/office/word/2010/wordml" xmlns:w15="http://schemas.microsoft.com/office/word/2012/wordml" xmlns:wpg="http://schemas.microsoft.com/office/word/2010/wordprocessingGroup" xmlns:wpi="http://schemas.microsoft.com/office/word/2010/wordprocessingInk" xmlns:wne="http://schemas.microsoft.com/office/word/2006/wordml" xmlns:wps="http://schemas.microsoft.com/office/word/2010/wordprocessingShape" mc:Ignorable="w14 w15 wp14">
   <w:body>
     <w:p>
       <w:pPr>
         <w:pStyle w:val="Title"/>
       </w:pPr>
       <w:r>
-        <w:t>Activation of mTORC1 and Suppression of Autophagy in Muscle Tissue Shortens Lifespan in Mice and Flies</w:t>
-      </w:r>
-    </w:p>
-    <w:p>
+        <w:t>Activation of mTORC1 and Suppression of Autophagy in Muscle Shortens Lifespan in Mice and Flies</w:t>
+      </w:r>
+    </w:p>
+    <w:p>
+      <w:pPr>
+        <w:rPr>
+          <w:vertAlign w:val="superscript"/>
+        </w:rPr>
+      </w:pPr>
       <w:r>
         <w:t>Isabelle Hatfield</w:t>
       </w:r>
@@ -21,37 +26,86 @@
         <w:footnoteReference w:id="1"/>
       </w:r>
       <w:r>
-        <w:t>, Erika Yates</w:t>
+        <w:t>, Erin J. Stephenson</w:t>
+      </w:r>
+      <w:r>
+        <w:rPr>
+          <w:vertAlign w:val="superscript"/>
+        </w:rPr>
+        <w:t>1</w:t>
+      </w:r>
+      <w:r>
+        <w:rPr>
+          <w:vertAlign w:val="superscript"/>
+        </w:rPr>
+        <w:t>,</w:t>
       </w:r>
       <w:r>
         <w:rPr>
           <w:rStyle w:val="FootnoteReference"/>
         </w:rPr>
+        <w:footnoteReference w:id="2"/>
+      </w:r>
+      <w:r>
+        <w:t xml:space="preserve">, </w:t>
+      </w:r>
+      <w:r>
+        <w:t>Erika Yates</w:t>
+      </w:r>
+      <w:r>
+        <w:rPr>
+          <w:rStyle w:val="FootnoteReference"/>
+        </w:rPr>
         <w:t>1</w:t>
       </w:r>
       <w:r>
-        <w:t>, Erin J. Stephenson</w:t>
+        <w:t xml:space="preserve">, </w:t>
+      </w:r>
+      <w:r>
+        <w:t>Kalei</w:t>
+      </w:r>
+      <w:r>
+        <w:t>gh Fisher</w:t>
+      </w:r>
+      <w:r>
+        <w:rPr>
+          <w:rStyle w:val="FootnoteReference"/>
+        </w:rPr>
+        <w:footnoteReference w:id="3"/>
+      </w:r>
+      <w:r>
+        <w:t xml:space="preserve">, </w:t>
+      </w:r>
+      <w:proofErr w:type="spellStart"/>
+      <w:r>
+        <w:t>JeAnna</w:t>
+      </w:r>
+      <w:proofErr w:type="spellEnd"/>
+      <w:r>
+        <w:t xml:space="preserve"> R. Redd</w:t>
       </w:r>
       <w:r>
         <w:rPr>
           <w:vertAlign w:val="superscript"/>
         </w:rPr>
-        <w:t>1</w:t>
-      </w:r>
-      <w:r>
-        <w:t>, Kalei</w:t>
-      </w:r>
-      <w:r>
-        <w:t>gh Fisher</w:t>
+        <w:t>1,</w:t>
       </w:r>
       <w:r>
         <w:rPr>
           <w:rStyle w:val="FootnoteReference"/>
         </w:rPr>
-        <w:footnoteReference w:id="2"/>
-      </w:r>
-      <w:r>
-        <w:t>, Binbin Lu</w:t>
+        <w:footnoteReference w:id="4"/>
+      </w:r>
+      <w:r>
+        <w:t xml:space="preserve"> , </w:t>
+      </w:r>
+      <w:proofErr w:type="spellStart"/>
+      <w:r>
+        <w:t>Binbin</w:t>
+      </w:r>
+      <w:proofErr w:type="spellEnd"/>
+      <w:r>
+        <w:t xml:space="preserve"> Lu</w:t>
       </w:r>
       <w:r>
         <w:rPr>
@@ -66,7 +120,7 @@
         <w:rPr>
           <w:vertAlign w:val="superscript"/>
         </w:rPr>
-        <w:t>2</w:t>
+        <w:t>3</w:t>
       </w:r>
       <w:r>
         <w:rPr>
@@ -78,7 +132,7 @@
         <w:rPr>
           <w:rStyle w:val="FootnoteReference"/>
         </w:rPr>
-        <w:footnoteReference w:id="3"/>
+        <w:footnoteReference w:id="5"/>
       </w:r>
       <w:r>
         <w:t>,</w:t>
@@ -90,34 +144,34 @@
         <w:rPr>
           <w:rStyle w:val="FootnoteReference"/>
         </w:rPr>
-        <w:footnoteReference w:id="4"/>
+        <w:footnoteReference w:id="6"/>
       </w:r>
       <w:r>
         <w:rPr>
           <w:vertAlign w:val="superscript"/>
         </w:rPr>
-        <w:t>,</w:t>
+        <w:t>,2</w:t>
+      </w:r>
+      <w:r>
+        <w:t xml:space="preserve"> and Dave Bridges</w:t>
       </w:r>
       <w:r>
         <w:rPr>
           <w:rStyle w:val="FootnoteReference"/>
         </w:rPr>
-        <w:footnoteReference w:id="5"/>
-      </w:r>
-      <w:r>
-        <w:t xml:space="preserve"> and Dave Bridges</w:t>
+        <w:t>1,</w:t>
       </w:r>
       <w:r>
         <w:rPr>
           <w:rStyle w:val="FootnoteReference"/>
         </w:rPr>
-        <w:t>1,2,5,</w:t>
+        <w:t>2,3,4,</w:t>
       </w:r>
       <w:r>
         <w:rPr>
           <w:rStyle w:val="FootnoteReference"/>
         </w:rPr>
-        <w:footnoteReference w:id="6"/>
+        <w:footnoteReference w:id="7"/>
       </w:r>
     </w:p>
     <w:p/>
@@ -165,8 +219,13 @@
       </w:r>
     </w:p>
     <w:p>
-      <w:r>
-        <w:t xml:space="preserve">Floxed </w:t>
+      <w:proofErr w:type="spellStart"/>
+      <w:r>
+        <w:t>Floxed</w:t>
+      </w:r>
+      <w:proofErr w:type="spellEnd"/>
+      <w:r>
+        <w:t xml:space="preserve"> </w:t>
       </w:r>
       <w:r>
         <w:rPr>
@@ -218,18 +277,35 @@
       <w:r>
         <w:t xml:space="preserve">were crossed with </w:t>
       </w:r>
-      <w:r>
-        <w:rPr>
-          <w:i/>
-        </w:rPr>
-        <w:t xml:space="preserve">Ckmm-Cre </w:t>
+      <w:proofErr w:type="spellStart"/>
+      <w:r>
+        <w:rPr>
+          <w:i/>
+        </w:rPr>
+        <w:t>Ckmm-Cre</w:t>
+      </w:r>
+      <w:proofErr w:type="spellEnd"/>
+      <w:r>
+        <w:rPr>
+          <w:i/>
+        </w:rPr>
+        <w:t xml:space="preserve"> </w:t>
       </w:r>
       <w:r>
         <w:t>driver mice (</w:t>
       </w:r>
       <w:r>
-        <w:t>FVB-Tg(</w:t>
-      </w:r>
+        <w:t>FVB-</w:t>
+      </w:r>
+      <w:proofErr w:type="spellStart"/>
+      <w:r>
+        <w:t>Tg</w:t>
+      </w:r>
+      <w:proofErr w:type="spellEnd"/>
+      <w:r>
+        <w:t>(</w:t>
+      </w:r>
+      <w:proofErr w:type="spellStart"/>
       <w:r>
         <w:rPr>
           <w:i/>
@@ -248,6 +324,7 @@
         </w:rPr>
         <w:t>cre</w:t>
       </w:r>
+      <w:proofErr w:type="spellEnd"/>
       <w:r>
         <w:t>)5Khn/J</w:t>
       </w:r>
@@ -255,7 +332,7 @@
         <w:fldChar w:fldCharType="begin" w:fldLock="1"/>
       </w:r>
       <w:r>
-        <w:instrText>ADDIN CSL_CITATION { "citationItems" : [ { "id" : "ITEM-1", "itemData" : { "DOI" : "10.1016/S1097-2765(00)80155-0", "ISSN" : "10972765", "author" : [ { "dropping-particle" : "", "family" : "Br\u00fcning", "given" : "Jens C", "non-dropping-particle" : "", "parse-names" : false, "suffix" : "" }, { "dropping-particle" : "", "family" : "Michael", "given" : "M.Dodson", "non-dropping-particle" : "", "parse-names" : false, "suffix" : "" }, { "dropping-particle" : "", "family" : "Winnay", "given" : "Jonathon N", "non-dropping-particle" : "", "parse-names" : false, "suffix" : "" }, { "dropping-particle" : "", "family" : "Hayashi", "given" : "Tatsuya", "non-dropping-particle" : "", "parse-names" : false, "suffix" : "" }, { "dropping-particle" : "", "family" : "H\u00f6rsch", "given" : "Dieter", "non-dropping-particle" : "", "parse-names" : false, "suffix" : "" }, { "dropping-particle" : "", "family" : "Accili", "given" : "Domenico", "non-dropping-particle" : "", "parse-names" : false, "suffix" : "" }, { "dropping-particle" : "", "family" : "Goodyear", "given" : "Laurie J", "non-dropping-particle" : "", "parse-names" : false, "suffix" : "" }, { "dropping-particle" : "", "family" : "Kahn", "given" : "C Ronald", "non-dropping-particle" : "", "parse-names" : false, "suffix" : "" } ], "container-title" : "Molecular Cell", "id" : "ITEM-1", "issue" : "5", "issued" : { "date-parts" : [ [ "1998", "11" ] ] }, "page" : "559-569", "title" : "A Muscle-Specific Insulin Receptor Knockout Exhibits Features of the Metabolic Syndrome of NIDDM without Altering Glucose Tolerance", "type" : "article-journal", "volume" : "2" }, "uris" : [ "http://www.mendeley.com/documents/?uuid=d1ec72b2-106d-4e9a-9ddb-1df6697109ba" ] } ], "mendeley" : { "formattedCitation" : "&lt;sup&gt;2&lt;/sup&gt;", "plainTextFormattedCitation" : "2", "previouslyFormattedCitation" : "&lt;sup&gt;2&lt;/sup&gt;" }, "properties" : { "noteIndex" : 0 }, "schema" : "https://github.com/citation-style-language/schema/raw/master/csl-citation.json" }</w:instrText>
+        <w:instrText>ADDIN CSL_CITATION { "citationItems" : [ { "id" : "ITEM-1", "itemData" : { "DOI" : "10.1016/S1097-2765(00)80155-0", "ISBN" : "1097-2765 (Print)\\r1097-2765 (Linking)", "ISSN" : "10972765", "PMID" : "9844629", "abstract" : "Skeletal muscle insulin resistance is among the earliest detectable defects in humans with type 2 diabetes mellitus. To determine the contribution of muscle insulin resistance to the metabolic phenotype of diabetes, we used the Cre-loxP system to disrupt the insulin receptor gene in mouse skeletal muscle. The muscle-specific insulin receptor knockout mice exhibit a muscle-specific &gt; 95% reduction in receptor content and early signaling events. These mice display elevated fat mass, serum triglycerides, and free fatty acids, but blood glucose, serum insulin, and glucose tolerance are normal. Thus, insulin resistance in muscle contributes to the altered fat metabolism associated with type 2 diabetes, but tissues other than muscle appear to be more involved in insulin-regulated glucose disposal than previously recognized.", "author" : [ { "dropping-particle" : "", "family" : "Br\u00fcning", "given" : "Jens\u00a0C.", "non-dropping-particle" : "", "parse-names" : false, "suffix" : "" }, { "dropping-particle" : "", "family" : "Michael", "given" : "M.Dodson D", "non-dropping-particle" : "", "parse-names" : false, "suffix" : "" }, { "dropping-particle" : "", "family" : "Winnay", "given" : "Jonathon N", "non-dropping-particle" : "", "parse-names" : false, "suffix" : "" }, { "dropping-particle" : "", "family" : "Hayashi", "given" : "Tatsuya", "non-dropping-particle" : "", "parse-names" : false, "suffix" : "" }, { "dropping-particle" : "", "family" : "H\u00f6rsch", "given" : "Dieter", "non-dropping-particle" : "", "parse-names" : false, "suffix" : "" }, { "dropping-particle" : "", "family" : "Accili", "given" : "Domenico", "non-dropping-particle" : "", "parse-names" : false, "suffix" : "" }, { "dropping-particle" : "", "family" : "Goodyear", "given" : "Laurie J", "non-dropping-particle" : "", "parse-names" : false, "suffix" : "" }, { "dropping-particle" : "", "family" : "Kahn", "given" : "C. Ronald", "non-dropping-particle" : "", "parse-names" : false, "suffix" : "" } ], "container-title" : "Molecular cell", "id" : "ITEM-1", "issue" : "5", "issued" : { "date-parts" : [ [ "1998", "11" ] ] }, "page" : "559-569", "title" : "A muscle-specific insulin receptor knockout exhibits features of the metabolic syndrome of NIDDM without altering glucose tolerance.", "type" : "article-journal", "volume" : "2" }, "uris" : [ "http://www.mendeley.com/documents/?uuid=0132ffc6-c62f-4967-9b67-3dcde097a212" ] } ], "mendeley" : { "formattedCitation" : "&lt;sup&gt;2&lt;/sup&gt;", "plainTextFormattedCitation" : "2", "previouslyFormattedCitation" : "&lt;sup&gt;2&lt;/sup&gt;" }, "properties" : { "noteIndex" : 0 }, "schema" : "https://github.com/citation-style-language/schema/raw/master/csl-citation.json" }</w:instrText>
       </w:r>
       <w:r>
         <w:fldChar w:fldCharType="separate"/>
@@ -274,14 +351,24 @@
         <w:t xml:space="preserve"> from the Jackson Laboratory) </w:t>
       </w:r>
       <w:r>
-        <w:t xml:space="preserve">to generate animals that were heterozygous for the floxed allele, and either hemizygous for the </w:t>
-      </w:r>
+        <w:t xml:space="preserve">to generate animals that were heterozygous for the </w:t>
+      </w:r>
+      <w:proofErr w:type="spellStart"/>
+      <w:r>
+        <w:t>floxed</w:t>
+      </w:r>
+      <w:proofErr w:type="spellEnd"/>
+      <w:r>
+        <w:t xml:space="preserve"> allele, and either hemizygous for the </w:t>
+      </w:r>
+      <w:proofErr w:type="spellStart"/>
       <w:r>
         <w:rPr>
           <w:i/>
         </w:rPr>
         <w:t>Cre</w:t>
       </w:r>
+      <w:proofErr w:type="spellEnd"/>
       <w:r>
         <w:t xml:space="preserve"> allele or wild-type at this locus.  These mice were used to generate </w:t>
       </w:r>
@@ -309,12 +396,14 @@
       <w:r>
         <w:t xml:space="preserve"> and </w:t>
       </w:r>
+      <w:proofErr w:type="spellStart"/>
       <w:r>
         <w:rPr>
           <w:i/>
         </w:rPr>
         <w:t>Cre</w:t>
       </w:r>
+      <w:proofErr w:type="spellEnd"/>
       <w:r>
         <w:t xml:space="preserve"> loci, homozygous at the </w:t>
       </w:r>
@@ -325,7 +414,23 @@
         <w:t>Tsc1</w:t>
       </w:r>
       <w:r>
-        <w:t xml:space="preserve"> loci (floxed only), hemizygous at the Cre loci (transgene only) or </w:t>
+        <w:t xml:space="preserve"> loci (</w:t>
+      </w:r>
+      <w:proofErr w:type="spellStart"/>
+      <w:r>
+        <w:t>floxed</w:t>
+      </w:r>
+      <w:proofErr w:type="spellEnd"/>
+      <w:r>
+        <w:t xml:space="preserve"> only), hemizygous at the </w:t>
+      </w:r>
+      <w:proofErr w:type="spellStart"/>
+      <w:r>
+        <w:t>Cre</w:t>
+      </w:r>
+      <w:proofErr w:type="spellEnd"/>
+      <w:r>
+        <w:t xml:space="preserve"> loci (transgene only) or </w:t>
       </w:r>
       <w:r>
         <w:rPr>
@@ -337,11 +442,20 @@
         <w:rPr>
           <w:vertAlign w:val="superscript"/>
         </w:rPr>
-        <w:t>fl/fl</w:t>
-      </w:r>
+        <w:t>fl/</w:t>
+      </w:r>
+      <w:proofErr w:type="spellStart"/>
+      <w:r>
+        <w:rPr>
+          <w:vertAlign w:val="superscript"/>
+        </w:rPr>
+        <w:t>fl</w:t>
+      </w:r>
+      <w:proofErr w:type="spellEnd"/>
       <w:r>
         <w:t xml:space="preserve">, </w:t>
       </w:r>
+      <w:proofErr w:type="spellStart"/>
       <w:r>
         <w:rPr>
           <w:i/>
@@ -352,16 +466,25 @@
         <w:rPr>
           <w:vertAlign w:val="superscript"/>
         </w:rPr>
-        <w:t>Tg/+</w:t>
+        <w:t>Tg</w:t>
+      </w:r>
+      <w:proofErr w:type="spellEnd"/>
+      <w:r>
+        <w:rPr>
+          <w:vertAlign w:val="superscript"/>
+        </w:rPr>
+        <w:t>/+</w:t>
       </w:r>
       <w:r>
         <w:t xml:space="preserve">.  Animals were housed in a 12h light/dark cycle animal facility with ad libitum access to food (Harlan </w:t>
       </w:r>
       <w:commentRangeStart w:id="0"/>
+      <w:proofErr w:type="spellStart"/>
       <w:r>
         <w:t>Teklad</w:t>
       </w:r>
       <w:commentRangeEnd w:id="0"/>
+      <w:proofErr w:type="spellEnd"/>
       <w:r>
         <w:rPr>
           <w:rStyle w:val="CommentReference"/>
@@ -374,6 +497,12 @@
       <w:r>
         <w:t xml:space="preserve">  Animals were allowed to die naturally, or were euthanized at the advice of veterinary staff. </w:t>
       </w:r>
+      <w:r>
+        <w:t xml:space="preserve">  Animals were </w:t>
+      </w:r>
+      <w:r>
+        <w:t>stored in formalin with their visceral cavity opened until analysis by a veterinary pathologist.</w:t>
+      </w:r>
     </w:p>
     <w:p>
       <w:pPr>
@@ -385,19 +514,59 @@
     </w:p>
     <w:p>
       <w:r>
-        <w:t>Fly stocks (see Table 1) were purchased from the Bloomington Stock cCnter and maintained and were raised at 25</w:t>
+        <w:t xml:space="preserve">Fly stocks were purchased from </w:t>
+      </w:r>
+      <w:r>
+        <w:t xml:space="preserve">the Bloomington Stock </w:t>
       </w:r>
       <w:r>
         <w:t>C</w:t>
       </w:r>
       <w:r>
+        <w:t>e</w:t>
+      </w:r>
+      <w:r>
+        <w:t xml:space="preserve">nter </w:t>
+      </w:r>
+      <w:r>
+        <w:t xml:space="preserve">(see Table 1) </w:t>
+      </w:r>
+      <w:r>
+        <w:t>and maintained at 25</w:t>
+      </w:r>
+      <w:r>
+        <w:t>C</w:t>
+      </w:r>
+      <w:r>
         <w:t xml:space="preserve"> on standard corn meal food.  </w:t>
       </w:r>
       <w:r>
         <w:t>For</w:t>
       </w:r>
       <w:r>
-        <w:t xml:space="preserve"> crosses, virgin females were collected from the GAL4 driver strains. Ten virgin females were used per cross. Males with the appropriate genotype were chosen from each of the lines and crossed to male UAS-TRiP-shRNA lines as well as a UAS-TRiP control which contains the genom</w:t>
+        <w:t xml:space="preserve"> crosses, virgin females were collected from the GAL4 driver strains. Ten females </w:t>
+      </w:r>
+      <w:r>
+        <w:t>and 3-4 m</w:t>
+      </w:r>
+      <w:r>
+        <w:t>ales with the appropriate genotype were chosen from each UAS-</w:t>
+      </w:r>
+      <w:proofErr w:type="spellStart"/>
+      <w:r>
+        <w:t>TRiP</w:t>
+      </w:r>
+      <w:proofErr w:type="spellEnd"/>
+      <w:r>
+        <w:t>-shRNA lines as well as a UAS-</w:t>
+      </w:r>
+      <w:proofErr w:type="spellStart"/>
+      <w:r>
+        <w:t>TRiP</w:t>
+      </w:r>
+      <w:proofErr w:type="spellEnd"/>
+      <w:r>
+        <w:t xml:space="preserve"> control which contains the genom</w:t>
       </w:r>
       <w:r>
         <w:t>ic insertion site but no shRNA</w:t>
@@ -428,20 +597,43 @@
         <w:t>dified (50–60%) incubator at 25</w:t>
       </w:r>
       <w:r>
-        <w:t xml:space="preserve">C. Ten days after each cross the F1 progeny began to eclose and adults were sorted according to phenotype and gender. </w:t>
-      </w:r>
-      <w:r>
-        <w:t xml:space="preserve">Flies bearing the balancer markers were discarded from the analysis.  </w:t>
-      </w:r>
-      <w:r>
-        <w:t>S</w:t>
-      </w:r>
-      <w:r>
-        <w:t xml:space="preserve">orted flies were put into new vials, with males and females separated </w:t>
+        <w:t xml:space="preserve">C. Ten days after each cross the F1 progeny began to </w:t>
+      </w:r>
+      <w:proofErr w:type="spellStart"/>
+      <w:r>
+        <w:t>eclose</w:t>
+      </w:r>
+      <w:proofErr w:type="spellEnd"/>
+      <w:r>
+        <w:t xml:space="preserve"> and adults were </w:t>
+      </w:r>
+      <w:r>
+        <w:t xml:space="preserve">separated and </w:t>
+      </w:r>
+      <w:r>
+        <w:t xml:space="preserve">sorted </w:t>
       </w:r>
       <w:r>
         <w:lastRenderedPageBreak/>
-        <w:t xml:space="preserve">and with 5–10 flies in each vial. </w:t>
+        <w:t xml:space="preserve">according to </w:t>
+      </w:r>
+      <w:r>
+        <w:t>visible markers</w:t>
+      </w:r>
+      <w:r>
+        <w:t xml:space="preserve"> and gender</w:t>
+      </w:r>
+      <w:r>
+        <w:t xml:space="preserve"> </w:t>
+      </w:r>
+      <w:r>
+        <w:t>with 5–10 flies in each vial</w:t>
+      </w:r>
+      <w:r>
+        <w:t xml:space="preserve">. </w:t>
+      </w:r>
+      <w:r>
+        <w:t xml:space="preserve">Flies bearing the balancer markers were discarded from the analysis. </w:t>
       </w:r>
       <w:r>
         <w:t xml:space="preserve">Flies were transferred to fresh food twice weekly with deaths noted from each cross.  The person handling the flies was blinded to the </w:t>
@@ -472,13 +664,50 @@
         <w:t>Muscle samples (20-50</w:t>
       </w:r>
       <w:r>
-        <w:t xml:space="preserve"> ug</w:t>
-      </w:r>
-      <w:r>
-        <w:t xml:space="preserve">) were lysed in 20 uL/mg of RIPA buffer using a Qialyser (5 minutes at 30 Hz).  After centrifugation </w:t>
-      </w:r>
-      <w:r>
-        <w:t xml:space="preserve">(15 minutes at 14 000 RPM), lysates were boiled in a final concentration of 1X SDS-PAGE sample buffer (BioRad).  Proteins were separated on pre-cast gradient gels from BioRad and transferred to nitrocellulose membranes.  After blocking in 2% bovine serum albumin (Fisher), proteins were probed </w:t>
+        <w:t xml:space="preserve"> </w:t>
+      </w:r>
+      <w:proofErr w:type="spellStart"/>
+      <w:r>
+        <w:t>ug</w:t>
+      </w:r>
+      <w:proofErr w:type="spellEnd"/>
+      <w:r>
+        <w:t xml:space="preserve">) were lysed in 20 </w:t>
+      </w:r>
+      <w:proofErr w:type="spellStart"/>
+      <w:r>
+        <w:t>uL</w:t>
+      </w:r>
+      <w:proofErr w:type="spellEnd"/>
+      <w:r>
+        <w:t xml:space="preserve">/mg of RIPA buffer using a </w:t>
+      </w:r>
+      <w:proofErr w:type="spellStart"/>
+      <w:r>
+        <w:t>Qialyser</w:t>
+      </w:r>
+      <w:proofErr w:type="spellEnd"/>
+      <w:r>
+        <w:t xml:space="preserve"> (5 minutes at 30 Hz).  After centrifugation </w:t>
+      </w:r>
+      <w:r>
+        <w:t>(15 minutes at 14 000 RPM), lysates were boiled in a final concentration of 1X SDS-PAGE sample buffer (</w:t>
+      </w:r>
+      <w:proofErr w:type="spellStart"/>
+      <w:r>
+        <w:t>BioRad</w:t>
+      </w:r>
+      <w:proofErr w:type="spellEnd"/>
+      <w:r>
+        <w:t xml:space="preserve">).  Proteins were separated on pre-cast gradient gels from </w:t>
+      </w:r>
+      <w:proofErr w:type="spellStart"/>
+      <w:r>
+        <w:t>BioRad</w:t>
+      </w:r>
+      <w:proofErr w:type="spellEnd"/>
+      <w:r>
+        <w:t xml:space="preserve"> and transferred to nitrocellulose membranes.  After blocking in 2% bovine serum albumin (Fisher), proteins were probed </w:t>
       </w:r>
       <w:commentRangeStart w:id="1"/>
       <w:r>
@@ -492,7 +721,39 @@
         <w:commentReference w:id="1"/>
       </w:r>
       <w:r>
-        <w:t>.  Secondary antibodies were alexa 680/700 conjugated anti-mouse and anti-rabbit secondary antibodies and blots were visualized via a LiCOR Odyssey system.  Quantification was performed using ImageStudio Lite (LiCOR).</w:t>
+        <w:t xml:space="preserve">.  Secondary antibodies were </w:t>
+      </w:r>
+      <w:proofErr w:type="spellStart"/>
+      <w:r>
+        <w:t>alexa</w:t>
+      </w:r>
+      <w:proofErr w:type="spellEnd"/>
+      <w:r>
+        <w:t xml:space="preserve"> 680/700 conjugated anti-mouse and anti-rabbit secondary antibodies and blots were visualized via a </w:t>
+      </w:r>
+      <w:proofErr w:type="spellStart"/>
+      <w:r>
+        <w:t>LiCOR</w:t>
+      </w:r>
+      <w:proofErr w:type="spellEnd"/>
+      <w:r>
+        <w:t xml:space="preserve"> Odyssey system.  Quantification was performed using </w:t>
+      </w:r>
+      <w:proofErr w:type="spellStart"/>
+      <w:r>
+        <w:t>ImageStudio</w:t>
+      </w:r>
+      <w:proofErr w:type="spellEnd"/>
+      <w:r>
+        <w:t xml:space="preserve"> Lite (</w:t>
+      </w:r>
+      <w:proofErr w:type="spellStart"/>
+      <w:r>
+        <w:t>LiCOR</w:t>
+      </w:r>
+      <w:proofErr w:type="spellEnd"/>
+      <w:r>
+        <w:t>).</w:t>
       </w:r>
     </w:p>
     <w:p>
@@ -511,7 +772,7 @@
         <w:fldChar w:fldCharType="begin" w:fldLock="1"/>
       </w:r>
       <w:r>
-        <w:instrText>ADDIN CSL_CITATION { "citationItems" : [ { "id" : "ITEM-1", "itemData" : { "author" : [ { "dropping-particle" : "", "family" : "R Core Team", "given" : "", "non-dropping-particle" : "", "parse-names" : false, "suffix" : "" } ], "id" : "ITEM-1", "issued" : { "date-parts" : [ [ "2013" ] ] }, "publisher-place" : "Vienna, Austria", "title" : "R: A Language and Environment for Statistical Computing", "type" : "article-journal" }, "uris" : [ "http://www.mendeley.com/documents/?uuid=5eba6a98-a1fe-40e4-8a4d-45ddfbf1cd0c" ] } ], "mendeley" : { "formattedCitation" : "&lt;sup&gt;4&lt;/sup&gt;", "plainTextFormattedCitation" : "4", "previouslyFormattedCitation" : "&lt;sup&gt;4&lt;/sup&gt;" }, "properties" : { "noteIndex" : 0 }, "schema" : "https://github.com/citation-style-language/schema/raw/master/csl-citation.json" }</w:instrText>
+        <w:instrText>ADDIN CSL_CITATION { "citationItems" : [ { "id" : "ITEM-1", "itemData" : { "author" : [ { "dropping-particle" : "", "family" : "R Core Team", "given" : "", "non-dropping-particle" : "", "parse-names" : false, "suffix" : "" } ], "genre" : "manual", "id" : "ITEM-1", "issued" : { "date-parts" : [ [ "2013" ] ] }, "publisher-place" : "Vienna, Austria", "title" : "R: A Language and Environment for Statistical Computing", "type" : "article-journal" }, "uris" : [ "http://www.mendeley.com/documents/?uuid=5eba6a98-a1fe-40e4-8a4d-45ddfbf1cd0c" ] } ], "mendeley" : { "formattedCitation" : "&lt;sup&gt;4&lt;/sup&gt;", "plainTextFormattedCitation" : "4", "previouslyFormattedCitation" : "&lt;sup&gt;4&lt;/sup&gt;" }, "properties" : { "noteIndex" : 0 }, "schema" : "https://github.com/citation-style-language/schema/raw/master/csl-citation.json" }</w:instrText>
       </w:r>
       <w:r>
         <w:fldChar w:fldCharType="separate"/>
@@ -530,7 +791,15 @@
         <w:t xml:space="preserve">.  </w:t>
       </w:r>
       <w:r>
-        <w:t>For pairwise tests, normality was tested via Shapiro-Wilk tests, and equal variance was tested using Levene’s t</w:t>
+        <w:t xml:space="preserve">For pairwise tests, normality was tested via Shapiro-Wilk tests, and equal variance was tested using </w:t>
+      </w:r>
+      <w:proofErr w:type="spellStart"/>
+      <w:r>
+        <w:t>Levene’s</w:t>
+      </w:r>
+      <w:proofErr w:type="spellEnd"/>
+      <w:r>
+        <w:t xml:space="preserve"> t</w:t>
       </w:r>
       <w:r>
         <w:t xml:space="preserve">est.  Based on these results, </w:t>
@@ -557,7 +826,15 @@
         <w:t xml:space="preserve">-tests were performed.  </w:t>
       </w:r>
       <w:r>
-        <w:t xml:space="preserve">For mouse studies, the three non-knockout genotypes (floxed allele alone, transgene alone and wild-type at both loci) were analyzed separately and then combined and labeled as “Controls” if not significantly different.  </w:t>
+        <w:t>For mouse studies, the three non-knockout genotypes (</w:t>
+      </w:r>
+      <w:proofErr w:type="spellStart"/>
+      <w:r>
+        <w:t>floxed</w:t>
+      </w:r>
+      <w:proofErr w:type="spellEnd"/>
+      <w:r>
+        <w:t xml:space="preserve"> allele alone, transgene alone and wild-type at both loci) were analyzed separately and then combined and labeled as “Controls” if not significantly different.  </w:t>
       </w:r>
       <w:r>
         <w:t>For survival analyses and cox proportional hazard tests, the survival package was used</w:t>
@@ -588,7 +865,15 @@
         <w:t xml:space="preserve">.  </w:t>
       </w:r>
       <w:r>
-        <w:t>P-values were adjusted for multiple hypothesis testing by the method of Benjamini and Hochberg</w:t>
+        <w:t xml:space="preserve">P-values were adjusted for multiple hypothesis testing by the method of </w:t>
+      </w:r>
+      <w:proofErr w:type="spellStart"/>
+      <w:r>
+        <w:t>Benjamini</w:t>
+      </w:r>
+      <w:proofErr w:type="spellEnd"/>
+      <w:r>
+        <w:t xml:space="preserve"> and Hochberg</w:t>
       </w:r>
       <w:r>
         <w:fldChar w:fldCharType="begin" w:fldLock="1"/>
@@ -613,6 +898,19 @@
         <w:t xml:space="preserve">.  </w:t>
       </w:r>
       <w:r>
+        <w:t xml:space="preserve">With the exception of western blotting, the experimenter was blinded to the genotypes until data were </w:t>
+      </w:r>
+      <w:proofErr w:type="spellStart"/>
+      <w:r>
+        <w:t>analysed</w:t>
+      </w:r>
+      <w:proofErr w:type="spellEnd"/>
+      <w:r>
+        <w:t xml:space="preserve">.  </w:t>
+      </w:r>
+      <w:bookmarkStart w:id="2" w:name="_GoBack"/>
+      <w:bookmarkEnd w:id="2"/>
+      <w:r>
         <w:t xml:space="preserve">All raw data and reproducible code is available at </w:t>
       </w:r>
       <w:r>
@@ -649,7 +947,23 @@
     </w:p>
     <w:p>
       <w:r>
-        <w:t xml:space="preserve">To evaluate the effects of chronic mTORC1 elevation on aging in mice, we deleted the negative regulator of mTORC1, TSC1 via a floxed/Cre recombinase system.  As shown in Figure 1A-B, deletion of TSC1 causes elevations in mTORC1 activity in quadriceps from these animals as determined by increased phosphorylation of the mTORC1 targets S6K and S6.  To evaluate the effects of mTORC1 activation on autophagy in skeletal muscle, we evaluated the levels of LC3-I and II by western blotting.  As shown in Figures 1A/C, the LC3-II/I ratio is much lower in </w:t>
+        <w:t xml:space="preserve">To evaluate the effects of chronic mTORC1 elevation on aging in mice, we deleted the negative regulator of mTORC1, TSC1 via a </w:t>
+      </w:r>
+      <w:proofErr w:type="spellStart"/>
+      <w:r>
+        <w:t>floxed</w:t>
+      </w:r>
+      <w:proofErr w:type="spellEnd"/>
+      <w:r>
+        <w:t>/</w:t>
+      </w:r>
+      <w:proofErr w:type="spellStart"/>
+      <w:r>
+        <w:t>Cre</w:t>
+      </w:r>
+      <w:proofErr w:type="spellEnd"/>
+      <w:r>
+        <w:t xml:space="preserve"> recombinase system.  As shown in Figure 1A-B, deletion of TSC1 causes elevations in mTORC1 activity in quadriceps from these animals as determined by increased phosphorylation of the mTORC1 targets S6K and S6.  To evaluate the effects of mTORC1 activation on autophagy in skeletal muscle, we evaluated the levels of LC3-I and II by western blotting.  As shown in Figures 1A/C, the LC3-II/I ratio is much lower in </w:t>
       </w:r>
       <w:r>
         <w:rPr>
@@ -658,13 +972,21 @@
         <w:t>Tsc1</w:t>
       </w:r>
       <w:r>
-        <w:t xml:space="preserve"> knockout quadriceps, consistent with previous reports using a different Cre line</w:t>
+        <w:t xml:space="preserve"> knockout quadriceps, consistent with previous reports using a different </w:t>
+      </w:r>
+      <w:proofErr w:type="spellStart"/>
+      <w:r>
+        <w:t>Cre</w:t>
+      </w:r>
+      <w:proofErr w:type="spellEnd"/>
+      <w:r>
+        <w:t xml:space="preserve"> line</w:t>
       </w:r>
       <w:r>
         <w:fldChar w:fldCharType="begin" w:fldLock="1"/>
       </w:r>
       <w:r>
-        <w:instrText>ADDIN CSL_CITATION { "citationItems" : [ { "id" : "ITEM-1", "itemData" : { "DOI" : "10.1016/j.cmet.2013.03.015", "ISSN" : "15504131", "PMID" : "23602450", "abstract" : "Autophagy is a catabolic process that ensures homeostatic cell clearance and is deregulated in a growing number of myopathological conditions. Although FoxO3 was shown to promote the expression of autophagy-related genes in skeletal muscle, the mechanisms triggering autophagy are unclear. We show that TSC1-deficient mice (TSCmKO), characterized by sustained activation of mTORC1, develop a late-onset myopathy related to impaired autophagy. In young TSCmKO mice, constitutive and starvation-induced autophagy is blocked at the induction steps via mTORC1-mediated inhibition of Ulk1, despite FoxO3 activation. Rapamycin is sufficient to restore autophagy in TSCmKO mice and improves the muscle phenotype of old mutant mice. Inversely, abrogation of mTORC1 signaling by depletion of raptor induces autophagy regardless of FoxO inhibition. Thus, mTORC1 is the dominant regulator of autophagy induction in skeletal muscle and ensures a tight coordination of metabolic pathways. These findings may open interesting avenues for therapeutic strategies directed toward autophagy-related muscle diseases.", "author" : [ { "dropping-particle" : "", "family" : "Castets", "given" : "Perrine", "non-dropping-particle" : "", "parse-names" : false, "suffix" : "" }, { "dropping-particle" : "", "family" : "Lin", "given" : "Shuo", "non-dropping-particle" : "", "parse-names" : false, "suffix" : "" }, { "dropping-particle" : "", "family" : "Rion", "given" : "Nathalie", "non-dropping-particle" : "", "parse-names" : false, "suffix" : "" }, { "dropping-particle" : "", "family" : "Fulvio", "given" : "Sabrina", "non-dropping-particle" : "Di", "parse-names" : false, "suffix" : "" }, { "dropping-particle" : "", "family" : "Romanino", "given" : "Klaas", "non-dropping-particle" : "", "parse-names" : false, "suffix" : "" }, { "dropping-particle" : "", "family" : "Guridi", "given" : "Maitea", "non-dropping-particle" : "", "parse-names" : false, "suffix" : "" }, { "dropping-particle" : "", "family" : "Frank", "given" : "Stephan", "non-dropping-particle" : "", "parse-names" : false, "suffix" : "" }, { "dropping-particle" : "", "family" : "Tintignac", "given" : "Lionel\u00a0A. a", "non-dropping-particle" : "", "parse-names" : false, "suffix" : "" }, { "dropping-particle" : "", "family" : "Sinnreich", "given" : "Michael", "non-dropping-particle" : "", "parse-names" : false, "suffix" : "" }, { "dropping-particle" : "", "family" : "R\u00fcegg", "given" : "Markus\u00a0A.", "non-dropping-particle" : "", "parse-names" : false, "suffix" : "" }, { "dropping-particle" : "", "family" : "Di\u00a0Fulvio", "given" : "Sabrina", "non-dropping-particle" : "", "parse-names" : false, "suffix" : "" } ], "container-title" : "Cell metabolism", "id" : "ITEM-1", "issue" : "5", "issued" : { "date-parts" : [ [ "2013", "4", "7" ] ] }, "note" : "From Duplicate 1 ( Sustained Activation of mTORC1 in Skeletal Muscle Inhibits Constitutive and Starvation-Induced Autophagy and Causes a Severe, Late-Onset Myopathy - Castets, Perrine; Lin, Shuo; Rion, Nathalie; Di\u00a0Fulvio, Sabrina; Romanino, Klaas; Guridi, Maitea; Frank, Stephan; Tintignac, Lionel\u00a0A.; Sinnreich, Michael; R\u00fcegg, Markus\u00a0A. )\n", "page" : "731-44", "title" : "Sustained activation of mTORC1 in skeletal muscle inhibits constitutive and starvation-induced autophagy and causes a severe, late-onset myopathy.", "type" : "article-journal", "volume" : "17" }, "uris" : [ "http://www.mendeley.com/documents/?uuid=2f934ad2-30fc-46c1-9b35-a29aa432cdea" ] } ], "mendeley" : { "formattedCitation" : "&lt;sup&gt;8&lt;/sup&gt;", "plainTextFormattedCitation" : "8", "previouslyFormattedCitation" : "&lt;sup&gt;8&lt;/sup&gt;" }, "properties" : { "noteIndex" : 0 }, "schema" : "https://github.com/citation-style-language/schema/raw/master/csl-citation.json" }</w:instrText>
+        <w:instrText>ADDIN CSL_CITATION { "citationItems" : [ { "id" : "ITEM-1", "itemData" : { "DOI" : "10.1016/j.cmet.2013.03.015", "ISBN" : "1932-7420 (Electronic)\\r1550-4131 (Linking)", "ISSN" : "15504131", "PMID" : "23602450", "abstract" : "Autophagy is a catabolic process that ensures homeostatic cell clearance and is deregulated in a growing number of myopathological conditions. Although FoxO3 was shown to promote the expression of autophagy-related genes in skeletal muscle, the mechanisms triggering autophagy are unclear. We show that TSC1-deficient mice (TSCmKO), characterized by sustained activation of mTORC1, develop a late-onset myopathy related to impaired autophagy. In young TSCmKO mice, constitutive and starvation-induced autophagy is blocked at the induction steps via mTORC1-mediated inhibition of Ulk1, despite FoxO3 activation. Rapamycin is sufficient to restore autophagy in TSCmKO mice and improves the muscle phenotype of old mutant mice. Inversely, abrogation of mTORC1 signaling by depletion of raptor induces autophagy regardless of FoxO inhibition. Thus, mTORC1 is the dominant regulator of autophagy induction in skeletal muscle and ensures a tight coordination of metabolic pathways. These findings may open interesting avenues for therapeutic strategies directed toward autophagy-related muscle diseases.", "author" : [ { "dropping-particle" : "", "family" : "Castets", "given" : "Perrine", "non-dropping-particle" : "", "parse-names" : false, "suffix" : "" }, { "dropping-particle" : "", "family" : "Lin", "given" : "Shuo", "non-dropping-particle" : "", "parse-names" : false, "suffix" : "" }, { "dropping-particle" : "", "family" : "Rion", "given" : "Nathalie", "non-dropping-particle" : "", "parse-names" : false, "suffix" : "" }, { "dropping-particle" : "", "family" : "Fulvio", "given" : "Sabrina", "non-dropping-particle" : "Di", "parse-names" : false, "suffix" : "" }, { "dropping-particle" : "", "family" : "Romanino", "given" : "Klaas", "non-dropping-particle" : "", "parse-names" : false, "suffix" : "" }, { "dropping-particle" : "", "family" : "Guridi", "given" : "Maitea", "non-dropping-particle" : "", "parse-names" : false, "suffix" : "" }, { "dropping-particle" : "", "family" : "Frank", "given" : "Stephan", "non-dropping-particle" : "", "parse-names" : false, "suffix" : "" }, { "dropping-particle" : "", "family" : "Tintignac", "given" : "Lionel\u00a0A. A.", "non-dropping-particle" : "", "parse-names" : false, "suffix" : "" }, { "dropping-particle" : "", "family" : "Sinnreich", "given" : "Michael", "non-dropping-particle" : "", "parse-names" : false, "suffix" : "" }, { "dropping-particle" : "", "family" : "R\u00fcegg", "given" : "Markus A.", "non-dropping-particle" : "", "parse-names" : false, "suffix" : "" }, { "dropping-particle" : "", "family" : "Di\u00a0Fulvio", "given" : "Sabrina", "non-dropping-particle" : "", "parse-names" : false, "suffix" : "" }, { "dropping-particle" : "", "family" : "R??egg", "given" : "Markus A.", "non-dropping-particle" : "", "parse-names" : false, "suffix" : "" } ], "container-title" : "Cell metabolism", "id" : "ITEM-1", "issue" : "5", "issued" : { "date-parts" : [ [ "2013", "4", "7" ] ] }, "note" : "From Duplicate 2 (Sustained activation of mTORC1 in skeletal muscle inhibits constitutive and starvation-induced autophagy and causes a severe, late-onset myopathy. - Castets, Perrine; Lin, Shuo; Rion, Nathalie; Di Fulvio, Sabrina; Romanino, Klaas; Guridi, Maitea; Frank, Stephan; Tintignac, Lionel\u00a0A. a; Sinnreich, Michael; R\u00fcegg, Markus\u00a0A.; Di\u00a0Fulvio, Sabrina)\n\nFrom Duplicate 1 ( Sustained Activation of mTORC1 in Skeletal Muscle Inhibits Constitutive and Starvation-Induced Autophagy and Causes a Severe, Late-Onset Myopathy - Castets, Perrine; Lin, Shuo; Rion, Nathalie; Di\u00a0Fulvio, Sabrina; Romanino, Klaas; Guridi, Maitea; Frank, Stephan; Tintignac, Lionel\u00a0A.; Sinnreich, Michael; R\u00fcegg, Markus\u00a0A. )\n", "page" : "731-44", "title" : "Sustained activation of mTORC1 in skeletal muscle inhibits constitutive and starvation-induced autophagy and causes a severe, late-onset myopathy.", "type" : "article-journal", "volume" : "17" }, "uris" : [ "http://www.mendeley.com/documents/?uuid=d6bd3ee3-7d0c-41bb-b9bc-8951aa8e9090" ] } ], "mendeley" : { "formattedCitation" : "&lt;sup&gt;8&lt;/sup&gt;", "plainTextFormattedCitation" : "8", "previouslyFormattedCitation" : "&lt;sup&gt;8&lt;/sup&gt;" }, "properties" : { "noteIndex" : 0 }, "schema" : "https://github.com/citation-style-language/schema/raw/master/csl-citation.json" }</w:instrText>
       </w:r>
       <w:r>
         <w:fldChar w:fldCharType="separate"/>
@@ -728,7 +1050,7 @@
         <w:fldChar w:fldCharType="begin" w:fldLock="1"/>
       </w:r>
       <w:r>
-        <w:instrText>ADDIN CSL_CITATION { "citationItems" : [ { "id" : "ITEM-1", "itemData" : { "DOI" : "10.1093/hmg/ddi039", "ISBN" : "6173559005", "ISSN" : "0964-6906", "PMID" : "15601645", "abstract" : "Tuberous sclerosis is a hamartoma syndrome due to mutations in TSC1 or TSC2 in which cardiac rhabdomyomas are seen in approximately 60% of patients. These lesions have an unusual natural history as they are usually most prominent immediately after birth and spontaneously resolve in most cases. To develop a mouse model of this lesion, we used a conditional, floxed allele of Tsc1 and a modified myosin light chain 2v allele in which cre recombinase expression occurs in ventricular myocytes. Mice with ventricular loss of Tsc1 had a median survival of 6 months and developed a dilated cardiomyopathy with the occurrence of scattered foci of enlarged ventricular myocytes. The enlarged cells were periodic acid-Schiff positive indicating the presence of excess glycogen and expressed elevated levels of phospho-S6, similar to findings in patient rhabdomyoma cells. The observations confirm that rhabdomyomas occur through a two hit mechanism of pathogenesis. However, the mice showed no evidence of fetal/neonatal demise, and there was no evidence of proliferation in the lesions. We propose that these differences are due to the timing of loss of Tsc1 in the ventricular myocytes and/or the truncated gestational period in the mouse compared with humans, during which progestational hormones may accentuate the growth of patient rhabdomyomas.", "author" : [ { "dropping-particle" : "", "family" : "Meikle", "given" : "Lynsey", "non-dropping-particle" : "", "parse-names" : false, "suffix" : "" }, { "dropping-particle" : "", "family" : "McMullen", "given" : "Julie R", "non-dropping-particle" : "", "parse-names" : false, "suffix" : "" }, { "dropping-particle" : "", "family" : "Sherwood", "given" : "Megan C", "non-dropping-particle" : "", "parse-names" : false, "suffix" : "" }, { "dropping-particle" : "", "family" : "Lader", "given" : "Alan S", "non-dropping-particle" : "", "parse-names" : false, "suffix" : "" }, { "dropping-particle" : "", "family" : "Walker", "given" : "Victoria", "non-dropping-particle" : "", "parse-names" : false, "suffix" : "" }, { "dropping-particle" : "", "family" : "Chan", "given" : "Jennifer a", "non-dropping-particle" : "", "parse-names" : false, "suffix" : "" }, { "dropping-particle" : "", "family" : "Kwiatkowski", "given" : "David J.", "non-dropping-particle" : "", "parse-names" : false, "suffix" : "" } ], "container-title" : "Human molecular genetics", "id" : "ITEM-1", "issue" : "3", "issued" : { "date-parts" : [ [ "2005", "2", "1" ] ] }, "note" : "From Duplicate 1 ( \n\nA mouse model of cardiac rhabdomyoma generated by loss of Tsc1 in ventricular myocytes.\n\n- Meikle, Lynsey; McMullen, Julie R; Sherwood, Megan C; Lader, Alan S; Walker, Victoria; Chan, Jennifer a; Kwiatkowski, David J )\n\n\n\n\n\n\n\n\nFrom Duplicate 2 ( \n\nA mouse model of cardiac rhabdomyoma generated by loss of Tsc1 in ventricular myocytes.\n\n- Meikle, Lynsey; McMullen, Julie R; Sherwood, Megan C; Lader, Alan S; Walker, Victoria; Chan, Jennifer a; Kwiatkowski, David J )\n\n\n\n\nFrom Duplicate 2 ( \n\n\nA mouse model of cardiac rhabdomyoma generated by loss of Tsc1 in ventricular myocytes.\n\n\n- Meikle, Lynsey; McMullen, Julie R; Sherwood, Megan C; Lader, Alan S; Walker, Victoria; Chan, Jennifer A; Kwiatkowski, David J )\n\n", "page" : "429-35", "title" : "A mouse model of cardiac rhabdomyoma generated by loss of Tsc1 in ventricular myocytes.", "type" : "article-journal", "volume" : "14" }, "uris" : [ "http://www.mendeley.com/documents/?uuid=f86ad0e1-feb2-4a01-8079-bc1450c71afb" ] }, { "id" : "ITEM-2", "itemData" : { "DOI" : "10.1093/hmg/ddq570", "ISSN" : "1460-2083", "PMID" : "21212099", "abstract" : "Constitutive activation of mammalian target of rapamycin complex 1 (mTORC1), a key kinase complex that regulates cell size and growth, is observed with inactivating mutations of either of the tuberous sclerosis complex (TSC) genes, Tsc1 and Tsc2. Tsc1 and Tsc2 are highly expressed in cardiovascular tissue but their functional role there is unknown. We generated a tissue-specific knock-out of Tsc1, using a conditional allele of Tsc1 and a cre recombinase allele regulated by the smooth muscle protein-22 (SM22) promoter (Tsc1c/cSM22cre+/-) to constitutively activate mTOR in cardiovascular tissue. Significant gene recombination (\u223c80%) occurred in the heart by embryonic day (E) 15, and reduction in Tsc1 expression with increased levels of phosphorylated S6 kinase (S6K) and S6 was observed, consistent with constitutive activation of mTORC1. Cardiac hypertrophy was evident by E15 with post-natal progression to heart weights of 142 \u00b1 24 mg in Tsc1c/cSM22cre+/- mice versus 65 \u00b1 14 mg in controls (P &lt; 0.01). Median survival of Tsc1c/cSM22cre+/- mice was 24 days, with none surviving beyond 6 weeks. Pathologic and echocardiographic analysis revealed severe biventricular hypertrophy without evidence of fibrosis or myocyte disarray, and significant reduction in the left ventricular end-diastolic diameter (P &lt; 0.001) and fractional index (P &lt; 0.001). Inhibition of mTORC1 by rapamycin resulted in prolonged survival of Tsc1c/cSM22cre+/- mice, with regression of ventricular hypertrophy. These data support a critical role for the Tsc1/Tsc2-mTORC1-S6K axis in the normal development of cardiovascular tissue and also suggest possible therapeutic potential of rapamycin in cardiac disorders where pathologic mTORC1 activation occurs.", "author" : [ { "dropping-particle" : "", "family" : "Malhowski", "given" : "Amy J", "non-dropping-particle" : "", "parse-names" : false, "suffix" : "" }, { "dropping-particle" : "", "family" : "Hira", "given" : "Haider", "non-dropping-particle" : "", "parse-names" : false, "suffix" : "" }, { "dropping-particle" : "", "family" : "Bashiruddin", "given" : "Sarah", "non-dropping-particle" : "", "parse-names" : false, "suffix" : "" }, { "dropping-particle" : "", "family" : "Warburton", "given" : "Rod", "non-dropping-particle" : "", "parse-names" : false, "suffix" : "" }, { "dropping-particle" : "", "family" : "Goto", "given" : "June", "non-dropping-particle" : "", "parse-names" : false, "suffix" : "" }, { "dropping-particle" : "", "family" : "Robert", "given" : "Blanton", "non-dropping-particle" : "", "parse-names" : false, "suffix" : "" }, { "dropping-particle" : "", "family" : "Kwiatkowski", "given" : "David J.", "non-dropping-particle" : "", "parse-names" : false, "suffix" : "" }, { "dropping-particle" : "", "family" : "Finlay", "given" : "Geraldine A", "non-dropping-particle" : "", "parse-names" : false, "suffix" : "" } ], "container-title" : "Human molecular genetics", "id" : "ITEM-2", "issue" : "7", "issued" : { "date-parts" : [ [ "2011", "4", "1" ] ] }, "page" : "1290-305", "title" : "Smooth muscle protein-22-mediated deletion of Tsc1 results in cardiac hypertrophy that is mTORC1-mediated and reversed by rapamycin.", "type" : "article-journal", "volume" : "20" }, "uris" : [ "http://www.mendeley.com/documents/?uuid=376ef40b-438b-412f-ba7c-ea53ee6b3e98" ] } ], "mendeley" : { "formattedCitation" : "&lt;sup&gt;9,10&lt;/sup&gt;", "plainTextFormattedCitation" : "9,10", "previouslyFormattedCitation" : "&lt;sup&gt;9,10&lt;/sup&gt;" }, "properties" : { "noteIndex" : 0 }, "schema" : "https://github.com/citation-style-language/schema/raw/master/csl-citation.json" }</w:instrText>
+        <w:instrText>ADDIN CSL_CITATION { "citationItems" : [ { "id" : "ITEM-1", "itemData" : { "DOI" : "10.1093/hmg/ddi039", "ISBN" : "6173559005", "ISSN" : "0964-6906", "PMID" : "15601645", "abstract" : "Tuberous sclerosis is a hamartoma syndrome due to mutations in TSC1 or TSC2 in which cardiac rhabdomyomas are seen in approximately 60% of patients. These lesions have an unusual natural history as they are usually most prominent immediately after birth and spontaneously resolve in most cases. To develop a mouse model of this lesion, we used a conditional, floxed allele of Tsc1 and a modified myosin light chain 2v allele in which cre recombinase expression occurs in ventricular myocytes. Mice with ventricular loss of Tsc1 had a median survival of 6 months and developed a dilated cardiomyopathy with the occurrence of scattered foci of enlarged ventricular myocytes. The enlarged cells were periodic acid-Schiff positive indicating the presence of excess glycogen and expressed elevated levels of phospho-S6, similar to findings in patient rhabdomyoma cells. The observations confirm that rhabdomyomas occur through a two hit mechanism of pathogenesis. However, the mice showed no evidence of fetal/neonatal demise, and there was no evidence of proliferation in the lesions. We propose that these differences are due to the timing of loss of Tsc1 in the ventricular myocytes and/or the truncated gestational period in the mouse compared with humans, during which progestational hormones may accentuate the growth of patient rhabdomyomas.", "author" : [ { "dropping-particle" : "", "family" : "Meikle", "given" : "Lynsey", "non-dropping-particle" : "", "parse-names" : false, "suffix" : "" }, { "dropping-particle" : "", "family" : "McMullen", "given" : "Julie R.", "non-dropping-particle" : "", "parse-names" : false, "suffix" : "" }, { "dropping-particle" : "", "family" : "Sherwood", "given" : "Megan C.", "non-dropping-particle" : "", "parse-names" : false, "suffix" : "" }, { "dropping-particle" : "", "family" : "Lader", "given" : "Alan S.", "non-dropping-particle" : "", "parse-names" : false, "suffix" : "" }, { "dropping-particle" : "", "family" : "Walker", "given" : "Victoria", "non-dropping-particle" : "", "parse-names" : false, "suffix" : "" }, { "dropping-particle" : "", "family" : "Chan", "given" : "Jennifer A.", "non-dropping-particle" : "", "parse-names" : false, "suffix" : "" }, { "dropping-particle" : "", "family" : "Kwiatkowski", "given" : "David J.", "non-dropping-particle" : "", "parse-names" : false, "suffix" : "" } ], "container-title" : "Human molecular genetics", "id" : "ITEM-1", "issue" : "3", "issued" : { "date-parts" : [ [ "2005", "2", "1" ] ] }, "note" : "From Duplicate 2 ( \n\n\nA mouse model of cardiac rhabdomyoma generated by loss of Tsc1 in ventricular myocytes.\n\n\n- Meikle, Lynsey; McMullen, Julie R; Sherwood, Megan C; Lader, Alan S; Walker, Victoria; Chan, Jennifer A; Kwiatkowski, David J )\n\n\n\n\n\n\n\n\n\n\nFrom Duplicate 4 (A mouse model of cardiac rhabdomyoma generated by loss of Tsc1 in ventricular myocytes. - Meikle, Lynsey; McMullen, Julie R; Sherwood, Megan C; Lader, Alan S; Walker, Victoria; Chan, Jennifer a; Kwiatkowski, David J.)\n\nFrom Duplicate 1 ( \n\nA mouse model of cardiac rhabdomyoma generated by loss of Tsc1 in ventricular myocytes.\n\n- Meikle, Lynsey; McMullen, Julie R; Sherwood, Megan C; Lader, Alan S; Walker, Victoria; Chan, Jennifer a; Kwiatkowski, David J )\n\n\n\n\n\n\n\n\nFrom Duplicate 2 ( \n\nA mouse model of cardiac rhabdomyoma generated by loss of Tsc1 in ventricular myocytes.\n\n- Meikle, Lynsey; McMullen, Julie R; Sherwood, Megan C; Lader, Alan S; Walker, Victoria; Chan, Jennifer a; Kwiatkowski, David J )\n\n\n\n\nFrom Duplicate 2 ( \n\n\nA mouse model of cardiac rhabdomyoma generated by loss of Tsc1 in ventricular myocytes.\n\n\n- Meikle, Lynsey; McMullen, Julie R; Sherwood, Megan C; Lader, Alan S; Walker, Victoria; Chan, Jennifer A; Kwiatkowski, David J )\n\n", "page" : "429-35", "title" : "A mouse model of cardiac rhabdomyoma generated by loss of Tsc1 in ventricular myocytes.", "type" : "article-journal", "volume" : "14" }, "uris" : [ "http://www.mendeley.com/documents/?uuid=fcf757da-3089-4d3d-b976-e1b6704b2c6d" ] }, { "id" : "ITEM-2", "itemData" : { "DOI" : "10.1093/hmg/ddq570", "ISSN" : "1460-2083", "PMID" : "21212099", "abstract" : "Constitutive activation of mammalian target of rapamycin complex 1 (mTORC1), a key kinase complex that regulates cell size and growth, is observed with inactivating mutations of either of the tuberous sclerosis complex (TSC) genes, Tsc1 and Tsc2. Tsc1 and Tsc2 are highly expressed in cardiovascular tissue but their functional role there is unknown. We generated a tissue-specific knock-out of Tsc1, using a conditional allele of Tsc1 and a cre recombinase allele regulated by the smooth muscle protein-22 (SM22) promoter (Tsc1c/cSM22cre+/-) to constitutively activate mTOR in cardiovascular tissue. Significant gene recombination (\u223c80%) occurred in the heart by embryonic day (E) 15, and reduction in Tsc1 expression with increased levels of phosphorylated S6 kinase (S6K) and S6 was observed, consistent with constitutive activation of mTORC1. Cardiac hypertrophy was evident by E15 with post-natal progression to heart weights of 142 \u00b1 24 mg in Tsc1c/cSM22cre+/- mice versus 65 \u00b1 14 mg in controls (P &lt; 0.01). Median survival of Tsc1c/cSM22cre+/- mice was 24 days, with none surviving beyond 6 weeks. Pathologic and echocardiographic analysis revealed severe biventricular hypertrophy without evidence of fibrosis or myocyte disarray, and significant reduction in the left ventricular end-diastolic diameter (P &lt; 0.001) and fractional index (P &lt; 0.001). Inhibition of mTORC1 by rapamycin resulted in prolonged survival of Tsc1c/cSM22cre+/- mice, with regression of ventricular hypertrophy. These data support a critical role for the Tsc1/Tsc2-mTORC1-S6K axis in the normal development of cardiovascular tissue and also suggest possible therapeutic potential of rapamycin in cardiac disorders where pathologic mTORC1 activation occurs.", "author" : [ { "dropping-particle" : "", "family" : "Malhowski", "given" : "Amy J", "non-dropping-particle" : "", "parse-names" : false, "suffix" : "" }, { "dropping-particle" : "", "family" : "Hira", "given" : "Haider", "non-dropping-particle" : "", "parse-names" : false, "suffix" : "" }, { "dropping-particle" : "", "family" : "Bashiruddin", "given" : "Sarah", "non-dropping-particle" : "", "parse-names" : false, "suffix" : "" }, { "dropping-particle" : "", "family" : "Warburton", "given" : "Rod", "non-dropping-particle" : "", "parse-names" : false, "suffix" : "" }, { "dropping-particle" : "", "family" : "Goto", "given" : "June", "non-dropping-particle" : "", "parse-names" : false, "suffix" : "" }, { "dropping-particle" : "", "family" : "Robert", "given" : "Blanton", "non-dropping-particle" : "", "parse-names" : false, "suffix" : "" }, { "dropping-particle" : "", "family" : "Kwiatkowski", "given" : "David J.", "non-dropping-particle" : "", "parse-names" : false, "suffix" : "" }, { "dropping-particle" : "", "family" : "Finlay", "given" : "Geraldine A", "non-dropping-particle" : "", "parse-names" : false, "suffix" : "" } ], "container-title" : "Human molecular genetics", "id" : "ITEM-2", "issue" : "7", "issued" : { "date-parts" : [ [ "2011", "4", "1" ] ] }, "page" : "1290-305", "title" : "Smooth muscle protein-22-mediated deletion of Tsc1 results in cardiac hypertrophy that is mTORC1-mediated and reversed by rapamycin.", "type" : "article-journal", "volume" : "20" }, "uris" : [ "http://www.mendeley.com/documents/?uuid=376ef40b-438b-412f-ba7c-ea53ee6b3e98" ] } ], "mendeley" : { "formattedCitation" : "&lt;sup&gt;9,10&lt;/sup&gt;", "plainTextFormattedCitation" : "9,10", "previouslyFormattedCitation" : "&lt;sup&gt;9,10&lt;/sup&gt;" }, "properties" : { "noteIndex" : 0 }, "schema" : "https://github.com/citation-style-language/schema/raw/master/csl-citation.json" }</w:instrText>
       </w:r>
       <w:r>
         <w:fldChar w:fldCharType="separate"/>
@@ -749,16 +1071,16 @@
       <w:r>
         <w:t xml:space="preserve"> cardiac mass and </w:t>
       </w:r>
-      <w:commentRangeStart w:id="2"/>
+      <w:commentRangeStart w:id="3"/>
       <w:r>
         <w:t xml:space="preserve">histology </w:t>
       </w:r>
-      <w:commentRangeEnd w:id="2"/>
+      <w:commentRangeEnd w:id="3"/>
       <w:r>
         <w:rPr>
           <w:rStyle w:val="CommentReference"/>
         </w:rPr>
-        <w:commentReference w:id="2"/>
+        <w:commentReference w:id="3"/>
       </w:r>
       <w:r>
         <w:t>from these mice.  We did not observer any</w:t>
@@ -767,22 +1089,85 @@
         <w:t xml:space="preserve"> </w:t>
       </w:r>
       <w:r>
-        <w:t xml:space="preserve">evidence of rhabdomyomas, as was present in previous reports, but we did observe </w:t>
-      </w:r>
-      <w:commentRangeStart w:id="3"/>
+        <w:t xml:space="preserve">evidence of </w:t>
+      </w:r>
+      <w:proofErr w:type="spellStart"/>
+      <w:r>
+        <w:t>rhabdomyomas</w:t>
+      </w:r>
+      <w:proofErr w:type="spellEnd"/>
+      <w:r>
+        <w:t xml:space="preserve">, as was present in previous reports, but we did observe </w:t>
+      </w:r>
+      <w:commentRangeStart w:id="4"/>
       <w:r>
         <w:t xml:space="preserve">increased cardiac mass </w:t>
       </w:r>
-      <w:commentRangeEnd w:id="3"/>
+      <w:commentRangeEnd w:id="4"/>
       <w:r>
         <w:rPr>
           <w:rStyle w:val="CommentReference"/>
         </w:rPr>
-        <w:commentReference w:id="3"/>
+        <w:commentReference w:id="4"/>
       </w:r>
       <w:r>
         <w:t>(Figure 1E).</w:t>
       </w:r>
+      <w:r>
+        <w:t xml:space="preserve">  A subset of mice </w:t>
+      </w:r>
+      <w:proofErr w:type="gramStart"/>
+      <w:r>
+        <w:t>were</w:t>
+      </w:r>
+      <w:proofErr w:type="gramEnd"/>
+      <w:r>
+        <w:t xml:space="preserve"> stored in formalin and sent for veterinary pathology, but no consistent cause of death was identified. </w:t>
+      </w:r>
+      <w:r>
+        <w:t>In animals with histologic evidence of lesions, the predominant process was neoplasia, and the specific etiology was lymphoma/</w:t>
+      </w:r>
+      <w:proofErr w:type="spellStart"/>
+      <w:r>
+        <w:t>lymphosarcoma</w:t>
+      </w:r>
+      <w:proofErr w:type="spellEnd"/>
+      <w:r>
+        <w:t xml:space="preserve"> affecting multiple organs</w:t>
+      </w:r>
+      <w:r>
+        <w:t xml:space="preserve">, though this was </w:t>
+      </w:r>
+      <w:r>
+        <w:t xml:space="preserve">only </w:t>
+      </w:r>
+      <w:r>
+        <w:t xml:space="preserve">true for wild-type </w:t>
+      </w:r>
+      <w:r>
+        <w:t xml:space="preserve">(two out of four) but not </w:t>
+      </w:r>
+      <w:r>
+        <w:t>knockout animals</w:t>
+      </w:r>
+      <w:r>
+        <w:t xml:space="preserve"> (none out of three).</w:t>
+      </w:r>
+      <w:r>
+        <w:t xml:space="preserve"> </w:t>
+      </w:r>
+      <w:r>
+        <w:t>T</w:t>
+      </w:r>
+      <w:r>
+        <w:t xml:space="preserve">he lack of a specific diagnosis does not necessarily confirm the lack of lesions in examined animals; rather, autolysis </w:t>
+      </w:r>
+      <w:r>
+        <w:t xml:space="preserve">and the small number of animals evaluated </w:t>
+      </w:r>
+      <w:r>
+        <w:t>may have resulted in loss of identifiable processes or tissues in which an etiology was present in-life.</w:t>
+      </w:r>
     </w:p>
     <w:p/>
     <w:p>
@@ -841,7 +1226,15 @@
         <w:t>st whether gain of function of d</w:t>
       </w:r>
       <w:r>
-        <w:t xml:space="preserve">TORC1 decreases lifespan in flies, we used the UAS-shRNA/GAL4 system to knockdown </w:t>
+        <w:t xml:space="preserve">TORC1 decreases lifespan in flies, we used the UAS-shRNA/GAL4 system </w:t>
+      </w:r>
+      <w:proofErr w:type="gramStart"/>
+      <w:r>
+        <w:t>to</w:t>
+      </w:r>
+      <w:proofErr w:type="gramEnd"/>
+      <w:r>
+        <w:t xml:space="preserve"> knockdown </w:t>
       </w:r>
       <w:r>
         <w:rPr>
@@ -929,7 +1322,6 @@
     <w:p/>
     <w:p>
       <w:r>
-        <w:lastRenderedPageBreak/>
         <w:t xml:space="preserve">To test whether cardiac-specific knockdown of </w:t>
       </w:r>
       <w:r>
@@ -982,7 +1374,7 @@
         <w:t>24B</w:t>
       </w:r>
       <w:r>
-        <w:t xml:space="preserve"> driven knockdowns, we did only observed modest increases in mortality (20-30% increase in hazard ratios, Figure 2E-F).  Together, these data support the hypothesis that muscle-specific ablation of </w:t>
+        <w:t xml:space="preserve"> driven knockdowns, we only observed modest increases in mortality (20-30% increase in hazard ratios, Figure 2E-F).  Together, these data support the hypothesis that muscle-specific ablation of </w:t>
       </w:r>
       <w:r>
         <w:rPr>
@@ -1043,7 +1435,18 @@
         <w:t>-GAL4 driver.</w:t>
       </w:r>
       <w:r>
-        <w:t xml:space="preserve">  We found that there </w:t>
+        <w:t xml:space="preserve">  We found that </w:t>
+      </w:r>
+      <w:commentRangeStart w:id="5"/>
+      <w:r>
+        <w:t xml:space="preserve">there </w:t>
+      </w:r>
+      <w:commentRangeEnd w:id="5"/>
+      <w:r>
+        <w:rPr>
+          <w:rStyle w:val="CommentReference"/>
+        </w:rPr>
+        <w:commentReference w:id="5"/>
       </w:r>
     </w:p>
     <w:p>
@@ -1073,12 +1476,14 @@
       <w:r>
         <w:t xml:space="preserve"> </w:t>
       </w:r>
+      <w:proofErr w:type="spellStart"/>
       <w:r>
         <w:rPr>
           <w:i/>
         </w:rPr>
         <w:t>Tagln-Cre</w:t>
       </w:r>
+      <w:proofErr w:type="spellEnd"/>
       <w:r>
         <w:t xml:space="preserve"> </w:t>
       </w:r>
@@ -1120,7 +1525,7 @@
         <w:fldChar w:fldCharType="begin" w:fldLock="1"/>
       </w:r>
       <w:r>
-        <w:instrText>ADDIN CSL_CITATION { "citationItems" : [ { "id" : "ITEM-1", "itemData" : { "DOI" : "10.1093/hmg/ddi039", "ISBN" : "6173559005", "ISSN" : "0964-6906", "PMID" : "15601645", "abstract" : "Tuberous sclerosis is a hamartoma syndrome due to mutations in TSC1 or TSC2 in which cardiac rhabdomyomas are seen in approximately 60% of patients. These lesions have an unusual natural history as they are usually most prominent immediately after birth and spontaneously resolve in most cases. To develop a mouse model of this lesion, we used a conditional, floxed allele of Tsc1 and a modified myosin light chain 2v allele in which cre recombinase expression occurs in ventricular myocytes. Mice with ventricular loss of Tsc1 had a median survival of 6 months and developed a dilated cardiomyopathy with the occurrence of scattered foci of enlarged ventricular myocytes. The enlarged cells were periodic acid-Schiff positive indicating the presence of excess glycogen and expressed elevated levels of phospho-S6, similar to findings in patient rhabdomyoma cells. The observations confirm that rhabdomyomas occur through a two hit mechanism of pathogenesis. However, the mice showed no evidence of fetal/neonatal demise, and there was no evidence of proliferation in the lesions. We propose that these differences are due to the timing of loss of Tsc1 in the ventricular myocytes and/or the truncated gestational period in the mouse compared with humans, during which progestational hormones may accentuate the growth of patient rhabdomyomas.", "author" : [ { "dropping-particle" : "", "family" : "Meikle", "given" : "Lynsey", "non-dropping-particle" : "", "parse-names" : false, "suffix" : "" }, { "dropping-particle" : "", "family" : "McMullen", "given" : "Julie R", "non-dropping-particle" : "", "parse-names" : false, "suffix" : "" }, { "dropping-particle" : "", "family" : "Sherwood", "given" : "Megan C", "non-dropping-particle" : "", "parse-names" : false, "suffix" : "" }, { "dropping-particle" : "", "family" : "Lader", "given" : "Alan S", "non-dropping-particle" : "", "parse-names" : false, "suffix" : "" }, { "dropping-particle" : "", "family" : "Walker", "given" : "Victoria", "non-dropping-particle" : "", "parse-names" : false, "suffix" : "" }, { "dropping-particle" : "", "family" : "Chan", "given" : "Jennifer a", "non-dropping-particle" : "", "parse-names" : false, "suffix" : "" }, { "dropping-particle" : "", "family" : "Kwiatkowski", "given" : "David J.", "non-dropping-particle" : "", "parse-names" : false, "suffix" : "" } ], "container-title" : "Human molecular genetics", "id" : "ITEM-1", "issue" : "3", "issued" : { "date-parts" : [ [ "2005", "2", "1" ] ] }, "note" : "From Duplicate 1 ( \n\nA mouse model of cardiac rhabdomyoma generated by loss of Tsc1 in ventricular myocytes.\n\n- Meikle, Lynsey; McMullen, Julie R; Sherwood, Megan C; Lader, Alan S; Walker, Victoria; Chan, Jennifer a; Kwiatkowski, David J )\n\n\n\n\n\n\n\n\nFrom Duplicate 2 ( \n\nA mouse model of cardiac rhabdomyoma generated by loss of Tsc1 in ventricular myocytes.\n\n- Meikle, Lynsey; McMullen, Julie R; Sherwood, Megan C; Lader, Alan S; Walker, Victoria; Chan, Jennifer a; Kwiatkowski, David J )\n\n\n\n\nFrom Duplicate 2 ( \n\n\nA mouse model of cardiac rhabdomyoma generated by loss of Tsc1 in ventricular myocytes.\n\n\n- Meikle, Lynsey; McMullen, Julie R; Sherwood, Megan C; Lader, Alan S; Walker, Victoria; Chan, Jennifer A; Kwiatkowski, David J )\n\n", "page" : "429-35", "title" : "A mouse model of cardiac rhabdomyoma generated by loss of Tsc1 in ventricular myocytes.", "type" : "article-journal", "volume" : "14" }, "uris" : [ "http://www.mendeley.com/documents/?uuid=f86ad0e1-feb2-4a01-8079-bc1450c71afb" ] } ], "mendeley" : { "formattedCitation" : "&lt;sup&gt;9&lt;/sup&gt;", "plainTextFormattedCitation" : "9", "previouslyFormattedCitation" : "&lt;sup&gt;9&lt;/sup&gt;" }, "properties" : { "noteIndex" : 0 }, "schema" : "https://github.com/citation-style-language/schema/raw/master/csl-citation.json" }</w:instrText>
+        <w:instrText>ADDIN CSL_CITATION { "citationItems" : [ { "id" : "ITEM-1", "itemData" : { "DOI" : "10.1093/hmg/ddi039", "ISBN" : "6173559005", "ISSN" : "0964-6906", "PMID" : "15601645", "abstract" : "Tuberous sclerosis is a hamartoma syndrome due to mutations in TSC1 or TSC2 in which cardiac rhabdomyomas are seen in approximately 60% of patients. These lesions have an unusual natural history as they are usually most prominent immediately after birth and spontaneously resolve in most cases. To develop a mouse model of this lesion, we used a conditional, floxed allele of Tsc1 and a modified myosin light chain 2v allele in which cre recombinase expression occurs in ventricular myocytes. Mice with ventricular loss of Tsc1 had a median survival of 6 months and developed a dilated cardiomyopathy with the occurrence of scattered foci of enlarged ventricular myocytes. The enlarged cells were periodic acid-Schiff positive indicating the presence of excess glycogen and expressed elevated levels of phospho-S6, similar to findings in patient rhabdomyoma cells. The observations confirm that rhabdomyomas occur through a two hit mechanism of pathogenesis. However, the mice showed no evidence of fetal/neonatal demise, and there was no evidence of proliferation in the lesions. We propose that these differences are due to the timing of loss of Tsc1 in the ventricular myocytes and/or the truncated gestational period in the mouse compared with humans, during which progestational hormones may accentuate the growth of patient rhabdomyomas.", "author" : [ { "dropping-particle" : "", "family" : "Meikle", "given" : "Lynsey", "non-dropping-particle" : "", "parse-names" : false, "suffix" : "" }, { "dropping-particle" : "", "family" : "McMullen", "given" : "Julie R.", "non-dropping-particle" : "", "parse-names" : false, "suffix" : "" }, { "dropping-particle" : "", "family" : "Sherwood", "given" : "Megan C.", "non-dropping-particle" : "", "parse-names" : false, "suffix" : "" }, { "dropping-particle" : "", "family" : "Lader", "given" : "Alan S.", "non-dropping-particle" : "", "parse-names" : false, "suffix" : "" }, { "dropping-particle" : "", "family" : "Walker", "given" : "Victoria", "non-dropping-particle" : "", "parse-names" : false, "suffix" : "" }, { "dropping-particle" : "", "family" : "Chan", "given" : "Jennifer A.", "non-dropping-particle" : "", "parse-names" : false, "suffix" : "" }, { "dropping-particle" : "", "family" : "Kwiatkowski", "given" : "David J.", "non-dropping-particle" : "", "parse-names" : false, "suffix" : "" } ], "container-title" : "Human molecular genetics", "id" : "ITEM-1", "issue" : "3", "issued" : { "date-parts" : [ [ "2005", "2", "1" ] ] }, "note" : "From Duplicate 2 ( \n\n\nA mouse model of cardiac rhabdomyoma generated by loss of Tsc1 in ventricular myocytes.\n\n\n- Meikle, Lynsey; McMullen, Julie R; Sherwood, Megan C; Lader, Alan S; Walker, Victoria; Chan, Jennifer A; Kwiatkowski, David J )\n\n\n\n\n\n\n\n\n\n\nFrom Duplicate 4 (A mouse model of cardiac rhabdomyoma generated by loss of Tsc1 in ventricular myocytes. - Meikle, Lynsey; McMullen, Julie R; Sherwood, Megan C; Lader, Alan S; Walker, Victoria; Chan, Jennifer a; Kwiatkowski, David J.)\n\nFrom Duplicate 1 ( \n\nA mouse model of cardiac rhabdomyoma generated by loss of Tsc1 in ventricular myocytes.\n\n- Meikle, Lynsey; McMullen, Julie R; Sherwood, Megan C; Lader, Alan S; Walker, Victoria; Chan, Jennifer a; Kwiatkowski, David J )\n\n\n\n\n\n\n\n\nFrom Duplicate 2 ( \n\nA mouse model of cardiac rhabdomyoma generated by loss of Tsc1 in ventricular myocytes.\n\n- Meikle, Lynsey; McMullen, Julie R; Sherwood, Megan C; Lader, Alan S; Walker, Victoria; Chan, Jennifer a; Kwiatkowski, David J )\n\n\n\n\nFrom Duplicate 2 ( \n\n\nA mouse model of cardiac rhabdomyoma generated by loss of Tsc1 in ventricular myocytes.\n\n\n- Meikle, Lynsey; McMullen, Julie R; Sherwood, Megan C; Lader, Alan S; Walker, Victoria; Chan, Jennifer A; Kwiatkowski, David J )\n\n", "page" : "429-35", "title" : "A mouse model of cardiac rhabdomyoma generated by loss of Tsc1 in ventricular myocytes.", "type" : "article-journal", "volume" : "14" }, "uris" : [ "http://www.mendeley.com/documents/?uuid=fcf757da-3089-4d3d-b976-e1b6704b2c6d" ] } ], "mendeley" : { "formattedCitation" : "&lt;sup&gt;9&lt;/sup&gt;", "plainTextFormattedCitation" : "9", "previouslyFormattedCitation" : "&lt;sup&gt;9&lt;/sup&gt;" }, "properties" : { "noteIndex" : 0 }, "schema" : "https://github.com/citation-style-language/schema/raw/master/csl-citation.json" }</w:instrText>
       </w:r>
       <w:r>
         <w:fldChar w:fldCharType="separate"/>
@@ -1145,7 +1550,22 @@
         <w:t xml:space="preserve">.  </w:t>
       </w:r>
       <w:r>
-        <w:t xml:space="preserve">In addition, there was only very modest reductions in lifespan in the fly cardiac-specific knockdown model presented here.  Together these data support the hypothesis that in these animals, the cause of early lethality may be distinct from cardiac defects, but our approach cannot conclusively show that cardiac </w:t>
+        <w:t>We observed</w:t>
+      </w:r>
+      <w:r>
+        <w:t xml:space="preserve"> modest reductions in lifespan in the fly cardiac-specific knockdown.  Together these dat</w:t>
+      </w:r>
+      <w:r>
+        <w:t xml:space="preserve">a support the hypothesis that </w:t>
+      </w:r>
+      <w:r>
+        <w:t>the cause of early lethality may be distinct from cardiac defects</w:t>
+      </w:r>
+      <w:r>
+        <w:t xml:space="preserve"> in mice and flies</w:t>
+      </w:r>
+      <w:r>
+        <w:t xml:space="preserve">, but our approach cannot conclusively show that cardiac </w:t>
       </w:r>
       <w:r>
         <w:rPr>
@@ -1169,7 +1589,7 @@
         <w:fldChar w:fldCharType="begin" w:fldLock="1"/>
       </w:r>
       <w:r>
-        <w:instrText>ADDIN CSL_CITATION { "citationItems" : [ { "id" : "ITEM-1", "itemData" : { "DOI" : "10.1093/gerona/55.3.M168", "ISBN" : "1079-5006 (Print)\\n1079-5006 (Linking)", "ISSN" : "1079-5006", "PMID" : "10795731", "abstract" : "BACKGROUND: Muscle weakness, low body weight, and chronic diseases are often observed in the same people; however, the association of muscle strength with mortality, independent of disease status and body weight, has not been elucidated. The aim was to assess hand grip strength as a predictor of all-cause mortality within different levels of body mass index (BMI) in initially disease-free men. METHODS: Mortality was followed prospectively over 30 years. Maximal hand grip strength tests and BMI assessments were done at baseline in 1965 to 1970. The participants were 6040 healthy men aged 45 to 68 years at baseline living on Oahu, Hawaii. RESULTS: The death rates per 1000 person years were 24.6 in those with BMI &lt;20, 18.5 in the middle BMI category, and 18.0 in those with BMI &gt; or = 25. For grip strength tertiles, the mortality rates were 24.8 in the lowest, 18.5 in the middle, and 14.0 in the highest third. In Cox regression models, within each tertile of grip strength, BMI showed only minimal effect on mortality. In contrast, in each category of BMI there was a gradient of decreasing mortality risk with increasing grip strength. Among those with BMI &lt;20, the adjusted relative risks (RRs) of mortality over 30 years were 1.36 (95% confidence interval 1.14-1.63) for those in the lowest third of strength at baseline, 1.27 (1.02-1.58) in the middle, and 0.92 (0.66-1.29) in the highest third. Correspondingly, for those with BMI 20-24.99, the RRs of death were 1.25 (1.08-1.45), 1.14 (1.00-1.32), and 1.0 (reference) in the lowest, middle, and highest third of grip strength, respectively. In those with BMI &gt; or =25, the RRs were 1.39 (1.16-1.65) in the lowest, 1.27 (1.08-1.49) in the middle, and 1.14 (0.98-1.32) in the highest third of grip strength. Models were adjusted for age, education, occupation, smoking, physical activity, and body height. CONCLUSIONS: In healthy middle-aged men, long-term mortality risk was associated with grip strength at baseline, independent of BMI. The possible interpretation of the finding is that early life influences on muscle strength may have long-term implications for mortality. Additionally, higher strength itself may provide greater physiologic and functional reserve that protects against mortality.", "author" : [ { "dropping-particle" : "", "family" : "Rantanen", "given" : "T", "non-dropping-particle" : "", "parse-names" : false, "suffix" : "" }, { "dropping-particle" : "", "family" : "Harris", "given" : "T", "non-dropping-particle" : "", "parse-names" : false, "suffix" : "" }, { "dropping-particle" : "", "family" : "Leveille", "given" : "S G", "non-dropping-particle" : "", "parse-names" : false, "suffix" : "" }, { "dropping-particle" : "", "family" : "Visser", "given" : "M", "non-dropping-particle" : "", "parse-names" : false, "suffix" : "" }, { "dropping-particle" : "", "family" : "Foley", "given" : "D", "non-dropping-particle" : "", "parse-names" : false, "suffix" : "" }, { "dropping-particle" : "", "family" : "Masaki", "given" : "K", "non-dropping-particle" : "", "parse-names" : false, "suffix" : "" }, { "dropping-particle" : "", "family" : "Guralnik", "given" : "J M", "non-dropping-particle" : "", "parse-names" : false, "suffix" : "" } ], "container-title" : "The journals of gerontology. Series A, Biological sciences and medical sciences", "id" : "ITEM-1", "issue" : "3", "issued" : { "date-parts" : [ [ "2000" ] ] }, "page" : "M168-M173", "title" : "Muscle strength and body mass index as long-term predictors of mortality in initially healthy men.", "type" : "article-journal", "volume" : "55" }, "uris" : [ "http://www.mendeley.com/documents/?uuid=cbe58d2d-5d46-47ca-a223-f191a3a17e13" ] }, { "id" : "ITEM-2", "itemData" : { "DOI" : "10.1503/cmaj.091278", "ISBN" : "1488-2329", "ISSN" : "08203946", "PMID" : "20142372", "abstract" : "BACKGROUND: Poor muscular strength has been shown to be associated with increased morbidity and mortality in diverse samples of middle-aged and elderly people. However, the oldest old population (i.e., over 85 years) is underrepresented in such studies. Our objective was to assess the association between muscular strength and mortality in the oldest old population. METHODS: We included 555 participants (65% women) from the Leiden 85-plus study, a prospective population-based study of all 85-year-old inhabitants of Leiden, Netherlands. We measured the handgrip strength of participants at baseline and again at age 89 years. We collected baseline data on comorbidities, functional status, levels of physical activity, and adjusted for potential confounders. During the follow-up period, we collected data on mortality. RESULTS: During a follow-up period of 9.5 years (range 8.5-10.5 years), 444 (80%) participants died. Risk for all-cause mortality was elevated among participants in the lowest tertile of handgrip strength at age 85 years (hazard ratio [HR] 1.35, 95% confidence interval [CI] 1.00-1.82, p = 0.047) and the lowest two tertiles of handgrip strength at age 89 years (HR 2.04, CI 1.24-3.35, p = 0.005 and HR 1.73, CI 1.11-2.70, p = 0.016). We also observed significantly increased mortality among participants in the tertile with the highest relative loss of handgrip strength over four years (HR 1.72, CI 1.07-2.77, p = 0.026). INTERPRETATION: Handgrip strength, a surrogate measurement of overall muscular strength, is a predictor of all-cause mortality in the oldest old population and may serve as a convenient tool for prognostication of mortality risk among elderly people.", "author" : [ { "dropping-particle" : "", "family" : "Ling", "given" : "Carolina H Y", "non-dropping-particle" : "", "parse-names" : false, "suffix" : "" }, { "dropping-particle" : "", "family" : "Taekema", "given" : "Diana", "non-dropping-particle" : "", "parse-names" : false, "suffix" : "" }, { "dropping-particle" : "", "family" : "Craen", "given" : "Anton J M", "non-dropping-particle" : "De", "parse-names" : false, "suffix" : "" }, { "dropping-particle" : "", "family" : "Gussekloo", "given" : "Jacobijn", "non-dropping-particle" : "", "parse-names" : false, "suffix" : "" }, { "dropping-particle" : "", "family" : "Westendorp", "given" : "Rudi G J", "non-dropping-particle" : "", "parse-names" : false, "suffix" : "" }, { "dropping-particle" : "", "family" : "Maier", "given" : "Andrea B.", "non-dropping-particle" : "", "parse-names" : false, "suffix" : "" } ], "container-title" : "Cmaj", "id" : "ITEM-2", "issue" : "5", "issued" : { "date-parts" : [ [ "2010" ] ] }, "page" : "429-435", "title" : "Handgrip strength and mortality in the oldest old population: The Leiden 85-plus study", "type" : "article-journal", "volume" : "182" }, "uris" : [ "http://www.mendeley.com/documents/?uuid=0564c127-d5af-4b95-8528-97bdc4376f8f" ] }, { "id" : "ITEM-3", "itemData" : { "DOI" : "10.1016/j.amjmed.2006.04.018", "ISBN" : "1555-7162 (Electronic)", "ISSN" : "00029343", "PMID" : "17398228", "abstract" : "PURPOSE: Handgrip strength is a simple measurement used to estimate overall muscle strength but might also serve as a predictor of health-related prognosis. We investigated grip strength-mortality association in a longitudinal study. METHODS: A total of 4912 persons (1695 men and 3217 women), 35 to 74 years old at baseline, were the subjects of this study. Members of the Adult Health Study (AHS) cohort in Hiroshima, Japan, these individuals underwent a battery of physiological tests, including handgrip-strength testing, between July 1970 and June 1972. Mortality was followed until the end of 1999. Estimates of relative risk (RR) of mortality associated with grip strength were adjusted for potentially confounding factors by Cox proportional hazard analysis. RESULTS: Multivariate-adjusted RR of all causes of death, except for external causes, for the highest quintile of grip strength in men was 0.52 (95% confidence interval [CI], 0.33-0.80) for the age group 35-54 years, 0.72 (95% CI, 0.53-0.98) for the ages 55-64 years, and 0.67 (95% CI, 0.49-0.91) for the ages 65-74 years. These figures were significantly lower than the RR for the reference group (the third quintile). Similar trends were observed in women. Multivariate-adjusted RR of all causes of death except external causes for each 5-kg increment of grip strength was significantly low (RR: 0.89, 95% CI, 0.86-0.92 for men, RR: 0.87, 95% CI, 0.83-0.92 for women). Multivariate-adjusted RR for heart disease, stroke, and pneumonia in men was 0.85 (95% CI, 0.79-0.93), 0.90 (95% CI, 0.83-0.99), and 0.85 (95% CI, 0.75-0.98), respectively. RR for each 5-kg increment of grip strength remained 0.92 (95% CI, 0.87-0.96), even after more than 20 years of follow-up. CONCLUSION: Grip strength is an accurate and consistent predictor of all causes of mortality in middle-aged and elderly persons.", "author" : [ { "dropping-particle" : "", "family" : "Sasaki", "given" : "Hideo", "non-dropping-particle" : "", "parse-names" : false, "suffix" : "" }, { "dropping-particle" : "", "family" : "Kasagi", "given" : "Fumiyoshi", "non-dropping-particle" : "", "parse-names" : false, "suffix" : "" }, { "dropping-particle" : "", "family" : "Yamada", "given" : "Michiko", "non-dropping-particle" : "", "parse-names" : false, "suffix" : "" }, { "dropping-particle" : "", "family" : "Fujita", "given" : "Shoichiro", "non-dropping-particle" : "", "parse-names" : false, "suffix" : "" } ], "container-title" : "The American journal of medicine", "id" : "ITEM-3", "issue" : "4", "issued" : { "date-parts" : [ [ "2007" ] ] }, "page" : "337-342", "title" : "Grip strength predicts cause-specific mortality in middle-aged and elderly persons.", "type" : "article-journal", "volume" : "120" }, "uris" : [ "http://www.mendeley.com/documents/?uuid=6c3cf9ba-e54c-439b-9b49-a1e432024d1c" ] }, { "id" : "ITEM-4", "itemData" : { "DOI" : "10.1093/ije/dyl224", "ISBN" : "0300-5771 (Print)", "ISSN" : "03005771", "PMID" : "17056604", "abstract" : "BACKGROUND: Several studies in older people have shown that grip strength predicts all-cause mortality. The mechanisms are unclear. Muscle strength declines with age, accompanied by a loss of muscle mass and an increase in fat, but the role that body composition plays in the association between grip strength and mortality has been little explored. We investigated the relation between grip strength, body composition, and cause-specific and total mortality in 800 men and women aged 65 and over. METHODS: During 197374 the UK Department of Health and Social Security surveyed random samples of men and women aged 65 and over living in eight areas of Britain to assess the nutritional state of the elderly population. The survey included a clinical examination by a geriatrician who assessed grip strength and anthropometry. We used Cox proportional hazards models to examine mortality over 24 years of follow-up. RESULTS: Poorer grip strength was associated with increased mortality from all-causes, from cardiovascular disease, and from cancer in men, though not in women. After adjustment for potential confounding factors, including arm muscle area and BMI, the relative risk of death in men was 0.81 (95% CI 0.700.95) from all-causes, 0.73 (95% CI 0.600.89) from cardiovascular disease, and 0.81 (95% CI 0.660.98) from cancer per SD increase in grip strength. These associations remained statistically significant after further adjustment for fat-free mass or % body fat. CONCLUSION: Grip strength is a long-term predictor of mortality from all-causes, cardiovascular disease, and cancer in men. Muscle size and other indicators of body composition did not explain these associations.", "author" : [ { "dropping-particle" : "", "family" : "Gale", "given" : "Catharine R.", "non-dropping-particle" : "", "parse-names" : false, "suffix" : "" }, { "dropping-particle" : "", "family" : "Martyn", "given" : "Christopher N.", "non-dropping-particle" : "", "parse-names" : false, "suffix" : "" }, { "dropping-particle" : "", "family" : "Cooper", "given" : "Cyrus", "non-dropping-particle" : "", "parse-names" : false, "suffix" : "" }, { "dropping-particle" : "", "family" : "Sayer", "given" : "Avan Aihie", "non-dropping-particle" : "", "parse-names" : false, "suffix" : "" } ], "container-title" : "International Journal of Epidemiology", "id" : "ITEM-4", "issue" : "1", "issued" : { "date-parts" : [ [ "2007" ] ] }, "page" : "228-235", "title" : "Grip strength, body composition, and mortality", "type" : "article-journal", "volume" : "36" }, "uris" : [ "http://www.mendeley.com/documents/?uuid=8ab2b996-72d6-4b25-b44b-99e9fc35bea9" ] }, { "id" : "ITEM-5", "itemData" : { "DOI" : "10.1034/j.1600-0579.2003.00207.x", "ISBN" : "0002-8614 (Print)\\n0002-8614 (Linking)", "ISSN" : "0002-8614", "PMID" : "12752838", "abstract" : "OBJECTIVES: To examine the association between muscle strength and total and cause-specific mortality and the plausible contributing factors to this association, such as presence of diseases commonly underlying mortality, inflammation, nutritional deficiency, physical inactivity, smoking, and depression. DESIGN: Prospective population-based cohort study with mortality surveillance over 5 years. SETTING: Elderly women residing in the eastern half of Baltimore, Maryland, and part of Baltimore County. PARTICIPANTS: Nine hundred nineteen moderately to severely disabled women aged 65 to 101 who participated in handgrip strength testing at baseline as part of the Women's Health and Aging Study. MEASUREMENTS: Cardiovascular disease (CVD), cancer, respiratory disease, other measures (not CVD, respiratory, or cancer), total mortality, handgrip strength, and interleukin-6. RESULTS: Over the 5-year follow-up, 336 deaths occurred: 149 due to CVD, 59 due to cancer, 38 due to respiratory disease, and 90 due to other diseases. The unadjusted relative risk (RR) of CVD mortality was 3.21 (95% confidence interval (CI) = 2.00-5.14) in the lowest and 1.88 (95% CI = 1.11-3.21) in the middle compared with the highest tertile of handgrip strength. The unadjusted RR of respiratory mortality was 2.38 (95% CI = 1.09-5.20) and other mortality 2.59 (95% CI = 1.59-4.20) in the lowest versus the highest grip-strength tertile. Cancer mortality was not associated with grip strength. After adjusting for age, race, body height, and weight, the RR of CVD mortality decreased to 2.17 (95% CI = 1.26-3.73) in the lowest and 1.56 (95% CI = 0.89-2.71) in the middle, with the highest grip-strength tertile as the reference. Further adjustments for multiple diseases, physical inactivity, smoking, interleukin-6, C-reactive protein, serum albumin, unintentional weight loss, and depressive symptoms did not materially change the risk estimates. Similar results were observed for all-cause mortality. CONCLUSION: In older disabled women, handgrip strength was a powerful predictor of cause-specific and total mortality. Presence of chronic diseases commonly underlying death or the mechanisms behind decline in muscle strength in chronic disease, such as inflammation, poor nutritional status, disuse, and depression, all of which are independent predictors of mortality, did not explain the association. Handgrip strength, an indicator of overall muscle strength, may predict mortality through mechanisms other \u2026", "author" : [ { "dropping-particle" : "", "family" : "Rantanen", "given" : "Taina", "non-dropping-particle" : "", "parse-names" : false, "suffix" : "" }, { "dropping-particle" : "", "family" : "Volpato", "given" : "Stefano", "non-dropping-particle" : "", "parse-names" : false, "suffix" : "" }, { "dropping-particle" : "", "family" : "Ferrucci", "given" : "Luigi", "non-dropping-particle" : "", "parse-names" : false, "suffix" : "" }, { "dropping-particle" : "", "family" : "Heikkinen", "given" : "Eino", "non-dropping-particle" : "", "parse-names" : false, "suffix" : "" }, { "dropping-particle" : "", "family" : "Fried", "given" : "Linda P", "non-dropping-particle" : "", "parse-names" : false, "suffix" : "" }, { "dropping-particle" : "", "family" : "Guralnik", "given" : "Jack M", "non-dropping-particle" : "", "parse-names" : false, "suffix" : "" } ], "container-title" : "Journal of the American Geriatrics Society", "id" : "ITEM-5", "issue" : "5", "issued" : { "date-parts" : [ [ "2003" ] ] }, "page" : "636-641", "title" : "Handgrip strength and cause-specific and total mortality in older disabled women: exploring the mechanism.", "type" : "article-journal", "volume" : "51" }, "uris" : [ "http://www.mendeley.com/documents/?uuid=ff19d2b2-5bed-4dfe-919a-fa9c3be799f8" ] }, { "id" : "ITEM-6", "itemData" : { "DOI" : "10.1093/gerona/57.10.B359", "ISBN" : "1079-5006", "ISSN" : "1079-5006", "PMID" : "12242311", "abstract" : "Low muscle strength is associated with mortality, presumably as a result of low muscle mass (sarcopenia) and physical inactivity. Grip strength was longitudinally collected in 1071 men over a 25-year period. Muscle mass was estimated by using 24-hour creatinine excretion and physical activity values, obtained by questionnaire. Survival analysis examined the impact of grip strength and rate of change in strength on all-cause mortality over 40 years. Lower and declining strength are associated with increased mortality, independent of physical activity and muscle mass. In men &lt;60 years, rate of loss of strength was more important than the actual levels. In men &gt;/=60 years, strength was more protective than the rate of loss, which persisted when muscle mass was considered. Strength and rate of change in strength contribute to the impact of sarcopenia on mortality. Although muscle mass and physical activity are important, they do not completely account for the impact of strength and changes in strength.", "author" : [ { "dropping-particle" : "", "family" : "Metter", "given" : "E Jeffrey", "non-dropping-particle" : "", "parse-names" : false, "suffix" : "" }, { "dropping-particle" : "", "family" : "Talbot", "given" : "Laura a", "non-dropping-particle" : "", "parse-names" : false, "suffix" : "" }, { "dropping-particle" : "", "family" : "Schrager", "given" : "Matthew", "non-dropping-particle" : "", "parse-names" : false, "suffix" : "" }, { "dropping-particle" : "", "family" : "Conwit", "given" : "Robin", "non-dropping-particle" : "", "parse-names" : false, "suffix" : "" } ], "container-title" : "The journals of gerontology. Series A, Biological sciences and medical sciences", "id" : "ITEM-6", "issue" : "10", "issued" : { "date-parts" : [ [ "2002" ] ] }, "page" : "B359-B365", "title" : "Skeletal muscle strength as a predictor of all-cause mortality in healthy men.", "type" : "article-journal", "volume" : "57" }, "uris" : [ "http://www.mendeley.com/documents/?uuid=2391d471-7dd7-40c1-8dbe-eac2022afe25" ] } ], "mendeley" : { "formattedCitation" : "&lt;sup&gt;14\u201319&lt;/sup&gt;", "plainTextFormattedCitation" : "14\u201319", "previouslyFormattedCitation" : "&lt;sup&gt;14\u201319&lt;/sup&gt;" }, "properties" : { "noteIndex" : 0 }, "schema" : "https://github.com/citation-style-language/schema/raw/master/csl-citation.json" }</w:instrText>
+        <w:instrText>ADDIN CSL_CITATION { "citationItems" : [ { "id" : "ITEM-1", "itemData" : { "DOI" : "10.1093/gerona/55.3.M168", "ISBN" : "1079-5006 (Print)\\n1079-5006 (Linking)", "ISSN" : "1079-5006", "PMID" : "10795731", "abstract" : "BACKGROUND: Muscle weakness, low body weight, and chronic diseases are often observed in the same people; however, the association of muscle strength with mortality, independent of disease status and body weight, has not been elucidated. The aim was to assess hand grip strength as a predictor of all-cause mortality within different levels of body mass index (BMI) in initially disease-free men. METHODS: Mortality was followed prospectively over 30 years. Maximal hand grip strength tests and BMI assessments were done at baseline in 1965 to 1970. The participants were 6040 healthy men aged 45 to 68 years at baseline living on Oahu, Hawaii. RESULTS: The death rates per 1000 person years were 24.6 in those with BMI &lt;20, 18.5 in the middle BMI category, and 18.0 in those with BMI &gt; or = 25. For grip strength tertiles, the mortality rates were 24.8 in the lowest, 18.5 in the middle, and 14.0 in the highest third. In Cox regression models, within each tertile of grip strength, BMI showed only minimal effect on mortality. In contrast, in each category of BMI there was a gradient of decreasing mortality risk with increasing grip strength. Among those with BMI &lt;20, the adjusted relative risks (RRs) of mortality over 30 years were 1.36 (95% confidence interval 1.14-1.63) for those in the lowest third of strength at baseline, 1.27 (1.02-1.58) in the middle, and 0.92 (0.66-1.29) in the highest third. Correspondingly, for those with BMI 20-24.99, the RRs of death were 1.25 (1.08-1.45), 1.14 (1.00-1.32), and 1.0 (reference) in the lowest, middle, and highest third of grip strength, respectively. In those with BMI &gt; or =25, the RRs were 1.39 (1.16-1.65) in the lowest, 1.27 (1.08-1.49) in the middle, and 1.14 (0.98-1.32) in the highest third of grip strength. Models were adjusted for age, education, occupation, smoking, physical activity, and body height. CONCLUSIONS: In healthy middle-aged men, long-term mortality risk was associated with grip strength at baseline, independent of BMI. The possible interpretation of the finding is that early life influences on muscle strength may have long-term implications for mortality. Additionally, higher strength itself may provide greater physiologic and functional reserve that protects against mortality.", "author" : [ { "dropping-particle" : "", "family" : "Rantanen", "given" : "T", "non-dropping-particle" : "", "parse-names" : false, "suffix" : "" }, { "dropping-particle" : "", "family" : "Harris", "given" : "T", "non-dropping-particle" : "", "parse-names" : false, "suffix" : "" }, { "dropping-particle" : "", "family" : "Leveille", "given" : "S G", "non-dropping-particle" : "", "parse-names" : false, "suffix" : "" }, { "dropping-particle" : "", "family" : "Visser", "given" : "M", "non-dropping-particle" : "", "parse-names" : false, "suffix" : "" }, { "dropping-particle" : "", "family" : "Foley", "given" : "D", "non-dropping-particle" : "", "parse-names" : false, "suffix" : "" }, { "dropping-particle" : "", "family" : "Masaki", "given" : "K", "non-dropping-particle" : "", "parse-names" : false, "suffix" : "" }, { "dropping-particle" : "", "family" : "Guralnik", "given" : "Jack M", "non-dropping-particle" : "", "parse-names" : false, "suffix" : "" } ], "container-title" : "The journals of gerontology. Series A, Biological sciences and medical sciences", "id" : "ITEM-1", "issue" : "3", "issued" : { "date-parts" : [ [ "2000" ] ] }, "page" : "M168-M173", "title" : "Muscle strength and body mass index as long-term predictors of mortality in initially healthy men.", "type" : "article-journal", "volume" : "55" }, "uris" : [ "http://www.mendeley.com/documents/?uuid=cbe58d2d-5d46-47ca-a223-f191a3a17e13" ] }, { "id" : "ITEM-2", "itemData" : { "DOI" : "10.1503/cmaj.091278", "ISBN" : "1488-2329", "ISSN" : "08203946", "PMID" : "20142372", "abstract" : "BACKGROUND: Poor muscular strength has been shown to be associated with increased morbidity and mortality in diverse samples of middle-aged and elderly people. However, the oldest old population (i.e., over 85 years) is underrepresented in such studies. Our objective was to assess the association between muscular strength and mortality in the oldest old population.\\n\\nMETHODS: We included 555 participants (65% women) from the Leiden 85-plus study, a prospective population-based study of all 85-year-old inhabitants of Leiden, Netherlands. We measured the handgrip strength of participants at baseline and again at age 89 years. We collected baseline data on comorbidities, functional status, levels of physical activity, and adjusted for potential confounders. During the follow-up period, we collected data on mortality.\\n\\nRESULTS: During a follow-up period of 9.5 years (range 8.5-10.5 years), 444 (80%) participants died. Risk for all-cause mortality was elevated among participants in the lowest tertile of handgrip strength at age 85 years (hazard ratio [HR] 1.35, 95% confidence interval [CI] 1.00-1.82, p = 0.047) and the lowest two tertiles of handgrip strength at age 89 years (HR 2.04, CI 1.24-3.35, p = 0.005 and HR 1.73, CI 1.11-2.70, p = 0.016). We also observed significantly increased mortality among participants in the tertile with the highest relative loss of handgrip strength over four years (HR 1.72, CI 1.07-2.77, p = 0.026).\\n\\nINTERPRETATION: Handgrip strength, a surrogate measurement of overall muscular strength, is a predictor of all-cause mortality in the oldest old population and may serve as a convenient tool for prognostication of mortality risk among elderly people.", "author" : [ { "dropping-particle" : "", "family" : "Ling", "given" : "Carolina H Y", "non-dropping-particle" : "", "parse-names" : false, "suffix" : "" }, { "dropping-particle" : "", "family" : "Taekema", "given" : "Diana", "non-dropping-particle" : "", "parse-names" : false, "suffix" : "" }, { "dropping-particle" : "", "family" : "Craen", "given" : "Anton J M", "non-dropping-particle" : "De", "parse-names" : false, "suffix" : "" }, { "dropping-particle" : "", "family" : "Gussekloo", "given" : "Jacobijn", "non-dropping-particle" : "", "parse-names" : false, "suffix" : "" }, { "dropping-particle" : "", "family" : "Westendorp", "given" : "Rudi G J", "non-dropping-particle" : "", "parse-names" : false, "suffix" : "" }, { "dropping-particle" : "", "family" : "Maier", "given" : "Andrea B.", "non-dropping-particle" : "", "parse-names" : false, "suffix" : "" } ], "container-title" : "Cmaj", "id" : "ITEM-2", "issue" : "5", "issued" : { "date-parts" : [ [ "2010" ] ] }, "page" : "429-435", "title" : "Handgrip strength and mortality in the oldest old population: The Leiden 85-plus study", "type" : "article-journal", "volume" : "182" }, "uris" : [ "http://www.mendeley.com/documents/?uuid=3c6330b5-3679-4748-afef-52f41b09fc7f" ] }, { "id" : "ITEM-3", "itemData" : { "DOI" : "10.1016/j.amjmed.2006.04.018", "ISBN" : "1555-7162 (Electronic)", "ISSN" : "00029343", "PMID" : "17398228", "abstract" : "PURPOSE: Handgrip strength is a simple measurement used to estimate overall muscle strength but might also serve as a predictor of health-related prognosis. We investigated grip strength-mortality association in a longitudinal study. METHODS: A total of 4912 persons (1695 men and 3217 women), 35 to 74 years old at baseline, were the subjects of this study. Members of the Adult Health Study (AHS) cohort in Hiroshima, Japan, these individuals underwent a battery of physiological tests, including handgrip-strength testing, between July 1970 and June 1972. Mortality was followed until the end of 1999. Estimates of relative risk (RR) of mortality associated with grip strength were adjusted for potentially confounding factors by Cox proportional hazard analysis. RESULTS: Multivariate-adjusted RR of all causes of death, except for external causes, for the highest quintile of grip strength in men was 0.52 (95% confidence interval [CI], 0.33-0.80) for the age group 35-54 years, 0.72 (95% CI, 0.53-0.98) for the ages 55-64 years, and 0.67 (95% CI, 0.49-0.91) for the ages 65-74 years. These figures were significantly lower than the RR for the reference group (the third quintile). Similar trends were observed in women. Multivariate-adjusted RR of all causes of death except external causes for each 5-kg increment of grip strength was significantly low (RR: 0.89, 95% CI, 0.86-0.92 for men, RR: 0.87, 95% CI, 0.83-0.92 for women). Multivariate-adjusted RR for heart disease, stroke, and pneumonia in men was 0.85 (95% CI, 0.79-0.93), 0.90 (95% CI, 0.83-0.99), and 0.85 (95% CI, 0.75-0.98), respectively. RR for each 5-kg increment of grip strength remained 0.92 (95% CI, 0.87-0.96), even after more than 20 years of follow-up. CONCLUSION: Grip strength is an accurate and consistent predictor of all causes of mortality in middle-aged and elderly persons.", "author" : [ { "dropping-particle" : "", "family" : "Sasaki", "given" : "Hideo", "non-dropping-particle" : "", "parse-names" : false, "suffix" : "" }, { "dropping-particle" : "", "family" : "Kasagi", "given" : "Fumiyoshi", "non-dropping-particle" : "", "parse-names" : false, "suffix" : "" }, { "dropping-particle" : "", "family" : "Yamada", "given" : "Michiko", "non-dropping-particle" : "", "parse-names" : false, "suffix" : "" }, { "dropping-particle" : "", "family" : "Fujita", "given" : "Shoichiro", "non-dropping-particle" : "", "parse-names" : false, "suffix" : "" } ], "container-title" : "The American journal of medicine", "id" : "ITEM-3", "issue" : "4", "issued" : { "date-parts" : [ [ "2007" ] ] }, "page" : "337-342", "title" : "Grip strength predicts cause-specific mortality in middle-aged and elderly persons.", "type" : "article-journal", "volume" : "120" }, "uris" : [ "http://www.mendeley.com/documents/?uuid=6c3cf9ba-e54c-439b-9b49-a1e432024d1c" ] }, { "id" : "ITEM-4", "itemData" : { "DOI" : "10.1093/ije/dyl224", "ISBN" : "0300-5771 (Print)", "ISSN" : "03005771", "PMID" : "17056604", "abstract" : "BACKGROUND: Several studies in older people have shown that grip strength predicts all-cause mortality. The mechanisms are unclear. Muscle strength declines with age, accompanied by a loss of muscle mass and an increase in fat, but the role that body composition plays in the association between grip strength and mortality has been little explored. We investigated the relation between grip strength, body composition, and cause-specific and total mortality in 800 men and women aged 65 and over. METHODS: During 197374 the UK Department of Health and Social Security surveyed random samples of men and women aged 65 and over living in eight areas of Britain to assess the nutritional state of the elderly population. The survey included a clinical examination by a geriatrician who assessed grip strength and anthropometry. We used Cox proportional hazards models to examine mortality over 24 years of follow-up. RESULTS: Poorer grip strength was associated with increased mortality from all-causes, from cardiovascular disease, and from cancer in men, though not in women. After adjustment for potential confounding factors, including arm muscle area and BMI, the relative risk of death in men was 0.81 (95% CI 0.700.95) from all-causes, 0.73 (95% CI 0.600.89) from cardiovascular disease, and 0.81 (95% CI 0.660.98) from cancer per SD increase in grip strength. These associations remained statistically significant after further adjustment for fat-free mass or % body fat. CONCLUSION: Grip strength is a long-term predictor of mortality from all-causes, cardiovascular disease, and cancer in men. Muscle size and other indicators of body composition did not explain these associations.", "author" : [ { "dropping-particle" : "", "family" : "Gale", "given" : "Catharine R.", "non-dropping-particle" : "", "parse-names" : false, "suffix" : "" }, { "dropping-particle" : "", "family" : "Martyn", "given" : "Christopher N.", "non-dropping-particle" : "", "parse-names" : false, "suffix" : "" }, { "dropping-particle" : "", "family" : "Cooper", "given" : "Cyrus", "non-dropping-particle" : "", "parse-names" : false, "suffix" : "" }, { "dropping-particle" : "", "family" : "Sayer", "given" : "Avan Aihie", "non-dropping-particle" : "", "parse-names" : false, "suffix" : "" } ], "container-title" : "International Journal of Epidemiology", "id" : "ITEM-4", "issue" : "1", "issued" : { "date-parts" : [ [ "2007" ] ] }, "page" : "228-235", "title" : "Grip strength, body composition, and mortality", "type" : "article-journal", "volume" : "36" }, "uris" : [ "http://www.mendeley.com/documents/?uuid=8ab2b996-72d6-4b25-b44b-99e9fc35bea9" ] }, { "id" : "ITEM-5", "itemData" : { "DOI" : "10.1034/j.1600-0579.2003.00207.x", "ISBN" : "0002-8614 (Print)\\n0002-8614 (Linking)", "ISSN" : "0002-8614", "PMID" : "12752838", "abstract" : "OBJECTIVES: To examine the association between muscle strength and total and cause-specific mortality and the plausible contributing factors to this association, such as presence of diseases commonly underlying mortality, inflammation, nutritional deficiency, physical inactivity, smoking, and depression. DESIGN: Prospective population-based cohort study with mortality surveillance over 5 years. SETTING: Elderly women residing in the eastern half of Baltimore, Maryland, and part of Baltimore County. PARTICIPANTS: Nine hundred nineteen moderately to severely disabled women aged 65 to 101 who participated in handgrip strength testing at baseline as part of the Women's Health and Aging Study. MEASUREMENTS: Cardiovascular disease (CVD), cancer, respiratory disease, other measures (not CVD, respiratory, or cancer), total mortality, handgrip strength, and interleukin-6. RESULTS: Over the 5-year follow-up, 336 deaths occurred: 149 due to CVD, 59 due to cancer, 38 due to respiratory disease, and 90 due to other diseases. The unadjusted relative risk (RR) of CVD mortality was 3.21 (95% confidence interval (CI) = 2.00-5.14) in the lowest and 1.88 (95% CI = 1.11-3.21) in the middle compared with the highest tertile of handgrip strength. The unadjusted RR of respiratory mortality was 2.38 (95% CI = 1.09-5.20) and other mortality 2.59 (95% CI = 1.59-4.20) in the lowest versus the highest grip-strength tertile. Cancer mortality was not associated with grip strength. After adjusting for age, race, body height, and weight, the RR of CVD mortality decreased to 2.17 (95% CI = 1.26-3.73) in the lowest and 1.56 (95% CI = 0.89-2.71) in the middle, with the highest grip-strength tertile as the reference. Further adjustments for multiple diseases, physical inactivity, smoking, interleukin-6, C-reactive protein, serum albumin, unintentional weight loss, and depressive symptoms did not materially change the risk estimates. Similar results were observed for all-cause mortality. CONCLUSION: In older disabled women, handgrip strength was a powerful predictor of cause-specific and total mortality. Presence of chronic diseases commonly underlying death or the mechanisms behind decline in muscle strength in chronic disease, such as inflammation, poor nutritional status, disuse, and depression, all of which are independent predictors of mortality, did not explain the association. Handgrip strength, an indicator of overall muscle strength, may predict mortality through mechanisms other \u2026", "author" : [ { "dropping-particle" : "", "family" : "Rantanen", "given" : "Taina", "non-dropping-particle" : "", "parse-names" : false, "suffix" : "" }, { "dropping-particle" : "", "family" : "Volpato", "given" : "Stefano", "non-dropping-particle" : "", "parse-names" : false, "suffix" : "" }, { "dropping-particle" : "", "family" : "Ferrucci", "given" : "Luigi", "non-dropping-particle" : "", "parse-names" : false, "suffix" : "" }, { "dropping-particle" : "", "family" : "Heikkinen", "given" : "Eino", "non-dropping-particle" : "", "parse-names" : false, "suffix" : "" }, { "dropping-particle" : "", "family" : "Fried", "given" : "Linda P", "non-dropping-particle" : "", "parse-names" : false, "suffix" : "" }, { "dropping-particle" : "", "family" : "Guralnik", "given" : "Jack M", "non-dropping-particle" : "", "parse-names" : false, "suffix" : "" } ], "container-title" : "Journal of the American Geriatrics Society", "id" : "ITEM-5", "issue" : "5", "issued" : { "date-parts" : [ [ "2003" ] ] }, "page" : "636-641", "title" : "Handgrip strength and cause-specific and total mortality in older disabled women: exploring the mechanism.", "type" : "article-journal", "volume" : "51" }, "uris" : [ "http://www.mendeley.com/documents/?uuid=ff19d2b2-5bed-4dfe-919a-fa9c3be799f8" ] }, { "id" : "ITEM-6", "itemData" : { "DOI" : "10.1093/gerona/57.10.B359", "ISBN" : "1079-5006", "ISSN" : "1079-5006", "PMID" : "12242311", "abstract" : "Low muscle strength is associated with mortality, presumably as a result of low muscle mass (sarcopenia) and physical inactivity. Grip strength was longitudinally collected in 1071 men over a 25-year period. Muscle mass was estimated by using 24-hour creatinine excretion and physical activity values, obtained by questionnaire. Survival analysis examined the impact of grip strength and rate of change in strength on all-cause mortality over 40 years. Lower and declining strength are associated with increased mortality, independent of physical activity and muscle mass. In men &lt;60 years, rate of loss of strength was more important than the actual levels. In men &gt;/=60 years, strength was more protective than the rate of loss, which persisted when muscle mass was considered. Strength and rate of change in strength contribute to the impact of sarcopenia on mortality. Although muscle mass and physical activity are important, they do not completely account for the impact of strength and changes in strength.", "author" : [ { "dropping-particle" : "", "family" : "Metter", "given" : "E Jeffrey", "non-dropping-particle" : "", "parse-names" : false, "suffix" : "" }, { "dropping-particle" : "", "family" : "Talbot", "given" : "Laura a", "non-dropping-particle" : "", "parse-names" : false, "suffix" : "" }, { "dropping-particle" : "", "family" : "Schrager", "given" : "Matthew", "non-dropping-particle" : "", "parse-names" : false, "suffix" : "" }, { "dropping-particle" : "", "family" : "Conwit", "given" : "Robin", "non-dropping-particle" : "", "parse-names" : false, "suffix" : "" } ], "container-title" : "The journals of gerontology. Series A, Biological sciences and medical sciences", "id" : "ITEM-6", "issue" : "10", "issued" : { "date-parts" : [ [ "2002" ] ] }, "page" : "B359-B365", "title" : "Skeletal muscle strength as a predictor of all-cause mortality in healthy men.", "type" : "article-journal", "volume" : "57" }, "uris" : [ "http://www.mendeley.com/documents/?uuid=2391d471-7dd7-40c1-8dbe-eac2022afe25" ] } ], "mendeley" : { "formattedCitation" : "&lt;sup&gt;14\u201319&lt;/sup&gt;", "plainTextFormattedCitation" : "14\u201319", "previouslyFormattedCitation" : "&lt;sup&gt;14\u201319&lt;/sup&gt;" }, "properties" : { "noteIndex" : 0 }, "schema" : "https://github.com/citation-style-language/schema/raw/master/csl-citation.json" }</w:instrText>
       </w:r>
       <w:r>
         <w:fldChar w:fldCharType="separate"/>
@@ -1194,10 +1614,22 @@
         <w:t>Candidate gene</w:t>
       </w:r>
       <w:r>
-        <w:t xml:space="preserve"> studies have also implicated genes</w:t>
-      </w:r>
-      <w:r>
-        <w:t xml:space="preserve"> with important role in muscle tissue</w:t>
+        <w:t xml:space="preserve"> studies </w:t>
+      </w:r>
+      <w:r>
+        <w:t xml:space="preserve">on aging </w:t>
+      </w:r>
+      <w:r>
+        <w:t>have also implicated genes</w:t>
+      </w:r>
+      <w:r>
+        <w:t xml:space="preserve"> with important role</w:t>
+      </w:r>
+      <w:r>
+        <w:t>s</w:t>
+      </w:r>
+      <w:r>
+        <w:t xml:space="preserve"> in muscle tissue</w:t>
       </w:r>
       <w:r>
         <w:t xml:space="preserve"> such as </w:t>
@@ -1242,7 +1674,7 @@
         <w:fldChar w:fldCharType="begin" w:fldLock="1"/>
       </w:r>
       <w:r>
-        <w:instrText>ADDIN CSL_CITATION { "citationItems" : [ { "id" : "ITEM-1", "itemData" : { "DOI" : "10.1073/pnas.0705467105", "ISBN" : "1091-6490 (Electronic)\\n0027-8424 (Linking)", "ISSN" : "1091-6490", "PMID" : "18316725", "abstract" : "Rather than being a passive, haphazard process of wear and tear, lifespan can be modulated actively by components of the insulin/insulin-like growth factor I (IGFI) pathway in laboratory animals. Complete or partial loss-of-function mutations in genes encoding components of the insulin/IGFI pathway result in extension of life span in yeasts, worms, flies, and mice. This remarkable conservation throughout evolution suggests that altered signaling in this pathway may also influence human lifespan. On the other hand, evolutionary tradeoffs predict that the laboratory findings may not be relevant to human populations, because of the high fitness cost during early life. Here, we studied the biochemical, phenotypic, and genetic variations in a cohort of Ashkenazi Jewish centenarians, their offspring, and offspring-matched controls and demonstrated a gender-specific increase in serum IGFI associated with a smaller stature in female offspring of centenarians. Sequence analysis of the IGF1 and IGF1 receptor (IGF1R) genes of female centenarians showed overrepresentation of heterozygous mutations in the IGF1R gene among centenarians relative to controls that are associated with high serum IGFI levels and reduced activity of the IGFIR as measured in transformed lymphocytes. Thus, genetic alterations in the human IGF1R that result in altered IGF signaling pathway confer an increase in susceptibility to human longevity, suggesting a role of this pathway in modulation of human lifespan.", "author" : [ { "dropping-particle" : "", "family" : "Suh", "given" : "Yousin", "non-dropping-particle" : "", "parse-names" : false, "suffix" : "" }, { "dropping-particle" : "", "family" : "Atzmon", "given" : "Gil", "non-dropping-particle" : "", "parse-names" : false, "suffix" : "" }, { "dropping-particle" : "", "family" : "Cho", "given" : "Mi-Ook", "non-dropping-particle" : "", "parse-names" : false, "suffix" : "" }, { "dropping-particle" : "", "family" : "Hwang", "given" : "David", "non-dropping-particle" : "", "parse-names" : false, "suffix" : "" }, { "dropping-particle" : "", "family" : "Liu", "given" : "Bingrong", "non-dropping-particle" : "", "parse-names" : false, "suffix" : "" }, { "dropping-particle" : "", "family" : "Leahy", "given" : "Daniel J", "non-dropping-particle" : "", "parse-names" : false, "suffix" : "" }, { "dropping-particle" : "", "family" : "Barzilai", "given" : "Nir", "non-dropping-particle" : "", "parse-names" : false, "suffix" : "" }, { "dropping-particle" : "", "family" : "Cohen", "given" : "Pinchas", "non-dropping-particle" : "", "parse-names" : false, "suffix" : "" } ], "container-title" : "Proceedings of the National Academy of Sciences of the United States of America", "id" : "ITEM-1", "issue" : "9", "issued" : { "date-parts" : [ [ "2008" ] ] }, "page" : "3438-42", "title" : "Functionally significant insulin-like growth factor I receptor mutations in centenarians.", "type" : "article-journal", "volume" : "105" }, "uris" : [ "http://www.mendeley.com/documents/?uuid=4f3ad7f4-797e-4b6e-b600-e90edba6bbc9" ] }, { "id" : "ITEM-2", "itemData" : { "DOI" : "10.1111/j.1474-9726.2009.00493.x", "ISBN" : "1474-9726", "ISSN" : "1474-9726", "PMID" : "19489743", "abstract" : "The insulin/IGF1 signaling pathways affect lifespan in several model organisms, including worms, flies and mice. To investigate whether common genetic variation in this pathway influences lifespan in humans, we genotyped 291 common variants in 30 genes encoding proteins in the insulin/IGF1 signaling pathway in a cohort of elderly Caucasian women selected from the Study of Osteoporotic Fractures (SOF). The cohort included 293 long-lived cases (lifespan &gt; or = 92 years (y), mean +/- standard deviation (SD) = 95.3 +/- 2.2y) and 603 average-lifespan controls (lifespan &lt; or = 79y, mean = 75.7 +/- 2.6y). Variants were selected for genotyping using a haplotype-tagging approach. We found a modest excess of variants nominally associated with longevity. Nominally significant variants were then replicated in two additional Caucasian cohorts including both males and females: the Cardiovascular Health Study and Ashkenazi Jewish Centenarians. An intronic single nucleotide polymorphism in AKT1, rs3803304, was significantly associated with lifespan in a meta-analysis across the three cohorts (OR = 0.78 95%CI = 0.68-0.89, adjusted P = 0.043); two intronic single nucleotide polymorphisms in FOXO3A demonstrated a significant lifespan association among women only (rs1935949, OR = 1.35, 95%CI = 1.15-1.57, adjusted P = 0.0093). These results demonstrate that common variants in several genes in the insulin/IGF1 pathway are associated with human lifespan.", "author" : [ { "dropping-particle" : "", "family" : "Pawlikowska", "given" : "Ludmila", "non-dropping-particle" : "", "parse-names" : false, "suffix" : "" }, { "dropping-particle" : "", "family" : "Hu", "given" : "Donglei", "non-dropping-particle" : "", "parse-names" : false, "suffix" : "" }, { "dropping-particle" : "", "family" : "Huntsman", "given" : "Scott", "non-dropping-particle" : "", "parse-names" : false, "suffix" : "" }, { "dropping-particle" : "", "family" : "Sung", "given" : "Andrew", "non-dropping-particle" : "", "parse-names" : false, "suffix" : "" }, { "dropping-particle" : "", "family" : "Chu", "given" : "Catherine", "non-dropping-particle" : "", "parse-names" : false, "suffix" : "" }, { "dropping-particle" : "", "family" : "Chen", "given" : "Justin", "non-dropping-particle" : "", "parse-names" : false, "suffix" : "" }, { "dropping-particle" : "", "family" : "Joyner", "given" : "Alexander H.", "non-dropping-particle" : "", "parse-names" : false, "suffix" : "" }, { "dropping-particle" : "", "family" : "Schork", "given" : "Nicholas J.", "non-dropping-particle" : "", "parse-names" : false, "suffix" : "" }, { "dropping-particle" : "", "family" : "Hsueh", "given" : "Wen-Chi Chi", "non-dropping-particle" : "", "parse-names" : false, "suffix" : "" }, { "dropping-particle" : "", "family" : "Reiner", "given" : "Alexander P.", "non-dropping-particle" : "", "parse-names" : false, "suffix" : "" }, { "dropping-particle" : "", "family" : "Psaty", "given" : "Bruce M.", "non-dropping-particle" : "", "parse-names" : false, "suffix" : "" }, { "dropping-particle" : "", "family" : "Atzmon", "given" : "Gil", "non-dropping-particle" : "", "parse-names" : false, "suffix" : "" }, { "dropping-particle" : "", "family" : "Barzilai", "given" : "Nir", "non-dropping-particle" : "", "parse-names" : false, "suffix" : "" }, { "dropping-particle" : "", "family" : "Cummings", "given" : "Steven R.", "non-dropping-particle" : "", "parse-names" : false, "suffix" : "" }, { "dropping-particle" : "", "family" : "Browner", "given" : "Warren S.", "non-dropping-particle" : "", "parse-names" : false, "suffix" : "" }, { "dropping-particle" : "", "family" : "Kwok", "given" : "Pui-Yan Yan", "non-dropping-particle" : "", "parse-names" : false, "suffix" : "" }, { "dropping-particle" : "", "family" : "Ziv", "given" : "Elad", "non-dropping-particle" : "", "parse-names" : false, "suffix" : "" }, { "dropping-particle" : "", "family" : "Study of Osteoporotic Fractures", "given" : "", "non-dropping-particle" : "", "parse-names" : false, "suffix" : "" } ], "container-title" : "Aging cell", "id" : "ITEM-2", "issue" : "4", "issued" : { "date-parts" : [ [ "2009", "8" ] ] }, "page" : "460-72", "title" : "Association of common genetic variation in the insulin/IGF1 signaling pathway with human longevity.", "type" : "article-journal", "volume" : "8" }, "uris" : [ "http://www.mendeley.com/documents/?uuid=88af1fe8-b5cd-4f05-826c-57fef13471d9" ] } ], "mendeley" : { "formattedCitation" : "&lt;sup&gt;20,21&lt;/sup&gt;", "plainTextFormattedCitation" : "20,21" }, "properties" : { "noteIndex" : 0 }, "schema" : "https://github.com/citation-style-language/schema/raw/master/csl-citation.json" }</w:instrText>
+        <w:instrText>ADDIN CSL_CITATION { "citationItems" : [ { "id" : "ITEM-1", "itemData" : { "DOI" : "10.1073/pnas.0705467105", "ISBN" : "1091-6490 (Electronic)\\n0027-8424 (Linking)", "ISSN" : "1091-6490", "PMID" : "18316725", "abstract" : "Rather than being a passive, haphazard process of wear and tear, lifespan can be modulated actively by components of the insulin/insulin-like growth factor I (IGFI) pathway in laboratory animals. Complete or partial loss-of-function mutations in genes encoding components of the insulin/IGFI pathway result in extension of life span in yeasts, worms, flies, and mice. This remarkable conservation throughout evolution suggests that altered signaling in this pathway may also influence human lifespan. On the other hand, evolutionary tradeoffs predict that the laboratory findings may not be relevant to human populations, because of the high fitness cost during early life. Here, we studied the biochemical, phenotypic, and genetic variations in a cohort of Ashkenazi Jewish centenarians, their offspring, and offspring-matched controls and demonstrated a gender-specific increase in serum IGFI associated with a smaller stature in female offspring of centenarians. Sequence analysis of the IGF1 and IGF1 receptor (IGF1R) genes of female centenarians showed overrepresentation of heterozygous mutations in the IGF1R gene among centenarians relative to controls that are associated with high serum IGFI levels and reduced activity of the IGFIR as measured in transformed lymphocytes. Thus, genetic alterations in the human IGF1R that result in altered IGF signaling pathway confer an increase in susceptibility to human longevity, suggesting a role of this pathway in modulation of human lifespan.", "author" : [ { "dropping-particle" : "", "family" : "Suh", "given" : "Yousin", "non-dropping-particle" : "", "parse-names" : false, "suffix" : "" }, { "dropping-particle" : "", "family" : "Atzmon", "given" : "Gil", "non-dropping-particle" : "", "parse-names" : false, "suffix" : "" }, { "dropping-particle" : "", "family" : "Cho", "given" : "Mi-Ook", "non-dropping-particle" : "", "parse-names" : false, "suffix" : "" }, { "dropping-particle" : "", "family" : "Hwang", "given" : "David", "non-dropping-particle" : "", "parse-names" : false, "suffix" : "" }, { "dropping-particle" : "", "family" : "Liu", "given" : "Bingrong", "non-dropping-particle" : "", "parse-names" : false, "suffix" : "" }, { "dropping-particle" : "", "family" : "Leahy", "given" : "Daniel J", "non-dropping-particle" : "", "parse-names" : false, "suffix" : "" }, { "dropping-particle" : "", "family" : "Barzilai", "given" : "Nir", "non-dropping-particle" : "", "parse-names" : false, "suffix" : "" }, { "dropping-particle" : "", "family" : "Cohen", "given" : "Pinchas", "non-dropping-particle" : "", "parse-names" : false, "suffix" : "" } ], "container-title" : "Proceedings of the National Academy of Sciences of the United States of America", "id" : "ITEM-1", "issue" : "9", "issued" : { "date-parts" : [ [ "2008" ] ] }, "page" : "3438-42", "title" : "Functionally significant insulin-like growth factor I receptor mutations in centenarians.", "type" : "article-journal", "volume" : "105" }, "uris" : [ "http://www.mendeley.com/documents/?uuid=4f3ad7f4-797e-4b6e-b600-e90edba6bbc9" ] }, { "id" : "ITEM-2", "itemData" : { "DOI" : "10.1111/j.1474-9726.2009.00493.x", "ISBN" : "1474-9726", "ISSN" : "1474-9726", "PMID" : "19489743", "abstract" : "The insulin/IGF1 signaling pathways affect lifespan in several model organisms, including worms, flies and mice. To investigate whether common genetic variation in this pathway influences lifespan in humans, we genotyped 291 common variants in 30 genes encoding proteins in the insulin/IGF1 signaling pathway in a cohort of elderly Caucasian women selected from the Study of Osteoporotic Fractures (SOF). The cohort included 293 long-lived cases (lifespan &gt; or = 92 years (y), mean +/- standard deviation (SD) = 95.3 +/- 2.2y) and 603 average-lifespan controls (lifespan &lt; or = 79y, mean = 75.7 +/- 2.6y). Variants were selected for genotyping using a haplotype-tagging approach. We found a modest excess of variants nominally associated with longevity. Nominally significant variants were then replicated in two additional Caucasian cohorts including both males and females: the Cardiovascular Health Study and Ashkenazi Jewish Centenarians. An intronic single nucleotide polymorphism in AKT1, rs3803304, was significantly associated with lifespan in a meta-analysis across the three cohorts (OR = 0.78 95%CI = 0.68-0.89, adjusted P = 0.043); two intronic single nucleotide polymorphisms in FOXO3A demonstrated a significant lifespan association among women only (rs1935949, OR = 1.35, 95%CI = 1.15-1.57, adjusted P = 0.0093). These results demonstrate that common variants in several genes in the insulin/IGF1 pathway are associated with human lifespan.", "author" : [ { "dropping-particle" : "", "family" : "Pawlikowska", "given" : "Ludmila", "non-dropping-particle" : "", "parse-names" : false, "suffix" : "" }, { "dropping-particle" : "", "family" : "Hu", "given" : "Donglei", "non-dropping-particle" : "", "parse-names" : false, "suffix" : "" }, { "dropping-particle" : "", "family" : "Huntsman", "given" : "Scott", "non-dropping-particle" : "", "parse-names" : false, "suffix" : "" }, { "dropping-particle" : "", "family" : "Sung", "given" : "Andrew", "non-dropping-particle" : "", "parse-names" : false, "suffix" : "" }, { "dropping-particle" : "", "family" : "Chu", "given" : "Catherine", "non-dropping-particle" : "", "parse-names" : false, "suffix" : "" }, { "dropping-particle" : "", "family" : "Chen", "given" : "Justin", "non-dropping-particle" : "", "parse-names" : false, "suffix" : "" }, { "dropping-particle" : "", "family" : "Joyner", "given" : "Alexander H.", "non-dropping-particle" : "", "parse-names" : false, "suffix" : "" }, { "dropping-particle" : "", "family" : "Schork", "given" : "Nicholas J.", "non-dropping-particle" : "", "parse-names" : false, "suffix" : "" }, { "dropping-particle" : "", "family" : "Hsueh", "given" : "Wen-Chi Chi", "non-dropping-particle" : "", "parse-names" : false, "suffix" : "" }, { "dropping-particle" : "", "family" : "Reiner", "given" : "Alexander P.", "non-dropping-particle" : "", "parse-names" : false, "suffix" : "" }, { "dropping-particle" : "", "family" : "Psaty", "given" : "Bruce M.", "non-dropping-particle" : "", "parse-names" : false, "suffix" : "" }, { "dropping-particle" : "", "family" : "Atzmon", "given" : "Gil", "non-dropping-particle" : "", "parse-names" : false, "suffix" : "" }, { "dropping-particle" : "", "family" : "Barzilai", "given" : "Nir", "non-dropping-particle" : "", "parse-names" : false, "suffix" : "" }, { "dropping-particle" : "", "family" : "Cummings", "given" : "Steven R.", "non-dropping-particle" : "", "parse-names" : false, "suffix" : "" }, { "dropping-particle" : "", "family" : "Browner", "given" : "Warren S.", "non-dropping-particle" : "", "parse-names" : false, "suffix" : "" }, { "dropping-particle" : "", "family" : "Kwok", "given" : "Pui-Yan Yan", "non-dropping-particle" : "", "parse-names" : false, "suffix" : "" }, { "dropping-particle" : "", "family" : "Ziv", "given" : "Elad", "non-dropping-particle" : "", "parse-names" : false, "suffix" : "" }, { "dropping-particle" : "", "family" : "Study of Osteoporotic Fractures", "given" : "", "non-dropping-particle" : "", "parse-names" : false, "suffix" : "" } ], "container-title" : "Aging cell", "id" : "ITEM-2", "issue" : "4", "issued" : { "date-parts" : [ [ "2009", "8" ] ] }, "page" : "460-72", "title" : "Association of common genetic variation in the insulin/IGF1 signaling pathway with human longevity.", "type" : "article-journal", "volume" : "8" }, "uris" : [ "http://www.mendeley.com/documents/?uuid=88af1fe8-b5cd-4f05-826c-57fef13471d9" ] } ], "mendeley" : { "formattedCitation" : "&lt;sup&gt;20,21&lt;/sup&gt;", "plainTextFormattedCitation" : "20,21", "previouslyFormattedCitation" : "&lt;sup&gt;20,21&lt;/sup&gt;" }, "properties" : { "noteIndex" : 0 }, "schema" : "https://github.com/citation-style-language/schema/raw/master/csl-citation.json" }</w:instrText>
       </w:r>
       <w:r>
         <w:fldChar w:fldCharType="separate"/>
@@ -1282,7 +1714,7 @@
         <w:fldChar w:fldCharType="begin" w:fldLock="1"/>
       </w:r>
       <w:r>
-        <w:instrText>ADDIN CSL_CITATION { "citationItems" : [ { "id" : "ITEM-1", "itemData" : { "DOI" : "10.1073/pnas.0801030105", "ISBN" : "00278424", "ISSN" : "1091-6490", "PMID" : "18765803", "abstract" : "Human longevity is a complex phenotype with a significant familial component, yet little is known about its genetic antecedents. Increasing evidence from animal models suggests that the insulin/IGF-1 signaling (IIS) pathway is an important, evolutionarily conserved biological pathway that influences aging and longevity. However, to date human data have been scarce. Studies have been hampered by small sample sizes, lack of precise phenotyping, and population stratification, among other challenges. Therefore, to more precisely assess potential genetic contributions to human longevity from genes linked to IIS signaling, we chose a large, homogeneous, long-lived population of men well-characterized for aging phenotypes, and we performed a nested-case control study of 5 candidate longevity genes. Genetic variation within the FOXO3A gene was strongly associated with human longevity. The OR for homozygous minor vs. homozygous major alleles between the cases and controls was 2.75 (P = 0.00009; adjusted P = 0.00135). Long-lived men also presented several additional phenotypes linked to healthy aging, including lower prevalence of cancer and cardiovascular disease, better self-reported health, and high physical and cognitive function, despite significantly older ages than controls. Several of these aging phenotypes were associated with FOXO3A genotype. Long-lived men also exhibited several biological markers indicative of greater insulin sensitivity and this was associated with homozygosity for the FOXO3A GG genotype. Further exploration of the FOXO3A gene, human longevity and other aging phenotypes is warranted in other populations.", "author" : [ { "dropping-particle" : "", "family" : "Willcox", "given" : "Bradley J", "non-dropping-particle" : "", "parse-names" : false, "suffix" : "" }, { "dropping-particle" : "", "family" : "Donlon", "given" : "Timothy a", "non-dropping-particle" : "", "parse-names" : false, "suffix" : "" }, { "dropping-particle" : "", "family" : "He", "given" : "Qimei", "non-dropping-particle" : "", "parse-names" : false, "suffix" : "" }, { "dropping-particle" : "", "family" : "Chen", "given" : "Randi", "non-dropping-particle" : "", "parse-names" : false, "suffix" : "" }, { "dropping-particle" : "", "family" : "Grove", "given" : "John S", "non-dropping-particle" : "", "parse-names" : false, "suffix" : "" }, { "dropping-particle" : "", "family" : "Yano", "given" : "Katsuhiko", "non-dropping-particle" : "", "parse-names" : false, "suffix" : "" }, { "dropping-particle" : "", "family" : "Masaki", "given" : "Kamal H", "non-dropping-particle" : "", "parse-names" : false, "suffix" : "" }, { "dropping-particle" : "", "family" : "Willcox", "given" : "D Craig", "non-dropping-particle" : "", "parse-names" : false, "suffix" : "" }, { "dropping-particle" : "", "family" : "Rodriguez", "given" : "Beatriz", "non-dropping-particle" : "", "parse-names" : false, "suffix" : "" }, { "dropping-particle" : "", "family" : "Curb", "given" : "J David", "non-dropping-particle" : "", "parse-names" : false, "suffix" : "" } ], "container-title" : "Proceedings of the National Academy of Sciences of the United States of America", "id" : "ITEM-1", "issue" : "37", "issued" : { "date-parts" : [ [ "2008" ] ] }, "page" : "13987-13992", "title" : "FOXO3A genotype is strongly associated with human longevity.", "type" : "article-journal", "volume" : "105" }, "uris" : [ "http://www.mendeley.com/documents/?uuid=2530519d-47c0-4a94-ae90-6fa8b17718b8" ] }, { "id" : "ITEM-2", "itemData" : { "DOI" : "10.4103/1008-682X.123673", "ISSN" : "1745-7262", "PMID" : "24589462", "abstract" : "Numerous studies have shown associations between the FOXO3A gene, encoding the forkhead box O3 transcription factor, and human or specifically male longevity. However, the associations of specific FOXO3A polymorphisms with longevity remain inconclusive. We performed a meta-analysis of existing studies to clarify these potential associations. A comprehensive search was conducted to identify studies of FOXO3A gene polymorphisms and longevity. Pooled odds ratios (ORs) and 95% confidence intervals (CIs) were calculated by comparing the minor and major alleles. A total of seven articles reporting associations of FOXO3A polymorphisms with longevity were identified and included in this meta-analysis. These comprised 11 independent studies with 5241 cases and 5724 controls from different ethnic groups. rs2802292, rs2764264, rs13217795, rs1935949 and rs2802288 polymorphisms were associated with human longevity (OR = 1.36, 95% CI = 1.10-1.69, P= 0.005; OR = 1.20, 95% CI = 1.04-1.37, P= 0.01; OR = 1.27, 95% CI = 1.10-1.46, P= 0.001; OR = 1.14, 95% CI = 1.01-1.27 and OR = 1.24, 95% CI = 1.07-1.43, P= 0.003, respectively). Analysis stratified by gender indicated significant associations between rs2802292, rs2764264 and rs13217795 and male longevity (OR = 1.54, 95% CI = 1.33-1.79, P &lt; 0.001; OR = 1.38, 95% CI = 1.15-1.66, P= 0.001; and OR = 1.39, 95% CI = 1.15-1.67, P= 0.001), but rs2802292, rs2764264 and rs1935949 were not linked to female longevity. Moreover, our study showed no association between rs2153960, rs7762395 or rs13220810 polymorphisms and longevity. In conclusion, this meta-analysis indicates a significant association of five FOXO3A gene polymorphisms with longevity, with the effects of rs2802292 and rs2764264 being male-specific. Further investigations are required to confirm these findings.", "author" : [ { "dropping-particle" : "", "family" : "Bao", "given" : "Ji-Ming", "non-dropping-particle" : "", "parse-names" : false, "suffix" : "" }, { "dropping-particle" : "", "family" : "Song", "given" : "Xian-Lu", "non-dropping-particle" : "", "parse-names" : false, "suffix" : "" }, { "dropping-particle" : "", "family" : "Hong", "given" : "Ying-Qia", "non-dropping-particle" : "", "parse-names" : false, "suffix" : "" }, { "dropping-particle" : "", "family" : "Zhu", "given" : "Hai-Li", "non-dropping-particle" : "", "parse-names" : false, "suffix" : "" }, { "dropping-particle" : "", "family" : "Li", "given" : "Cui", "non-dropping-particle" : "", "parse-names" : false, "suffix" : "" }, { "dropping-particle" : "", "family" : "Zhang", "given" : "Tao", "non-dropping-particle" : "", "parse-names" : false, "suffix" : "" }, { "dropping-particle" : "", "family" : "Chen", "given" : "Wei", "non-dropping-particle" : "", "parse-names" : false, "suffix" : "" }, { "dropping-particle" : "", "family" : "Zhao", "given" : "Shan-Chao", "non-dropping-particle" : "", "parse-names" : false, "suffix" : "" }, { "dropping-particle" : "", "family" : "Chen", "given" : "Qing", "non-dropping-particle" : "", "parse-names" : false, "suffix" : "" } ], "container-title" : "Asian journal of andrology", "id" : "ITEM-2", "issue" : "3", "issued" : { "date-parts" : [ [ "2014" ] ] }, "page" : "446-52", "title" : "Association between FOXO3A gene polymorphisms and human longevity: a meta-analysis.", "type" : "article-journal", "volume" : "16" }, "uris" : [ "http://www.mendeley.com/documents/?uuid=bddc8628-8f08-406b-b66a-43a16736831c" ] }, { "id" : "ITEM-3", "itemData" : { "DOI" : "10.1089/rej.2008.0827", "ISBN" : "1549-1684", "ISSN" : "1549-1684", "PMID" : "19415983", "abstract" : "A number of potential candidate genes in a variety of biological pathways have been associated with longevity in model organisms. Many of these genes have human homologs and thus have the potential to provide insights into human longevity. Recently, several studies suggested that FOXO3A functions as a key bridge for various signaling pathways that influence aging and longevity. Interestingly, Willcox and colleagues identified several variants that displayed significant genotype-gender interaction in male human longevity. In particular, a nested case-control study was performed in an ethnic Japanese population in Hawaii, and five candidate longevity genes were chosen based on links to the insulin-insulin-like growth factor-1 (IGF-1) signaling pathway. In the Willcox study, the investigated genetic variations (rs2802292, rs2764264, and rs13217795) within the FOXO3A gene were significantly associated with longevity in male centenarians. We validated the association of FOXO3A polymorphisms with extreme longevity in males from the Southern Italian Centenarian Study. Particularly, rs2802288, a proxy of rs2802292, showed the best allelic association--minor allele frequency (MAF) = 0.49; p = 0.003; odds ratio (OR) = 1.51; 95% confidence interval (CI), 1.15-1.98). Furthermore, we undertook a meta-analysis to explore the significance of rs2802292 association with longevity by combining the association results of the current study and the findings coming from the Willcox et al. investigation. Our data point to a key role of FOXO3A in human longevity and confirm the feasibility of the identification of such genes with centenarian-controls studies. Moreover, we hypothesize the susceptibility to the longevity phenotype may well be the result of complex interactions involving genes and environmental factors but also gender.", "author" : [ { "dropping-particle" : "", "family" : "Anselmi", "given" : "Chiara Viviani", "non-dropping-particle" : "", "parse-names" : false, "suffix" : "" }, { "dropping-particle" : "", "family" : "Malovini", "given" : "Alberto", "non-dropping-particle" : "", "parse-names" : false, "suffix" : "" }, { "dropping-particle" : "", "family" : "Roncarati", "given" : "Roberta", "non-dropping-particle" : "", "parse-names" : false, "suffix" : "" }, { "dropping-particle" : "", "family" : "Novelli", "given" : "Valeria", "non-dropping-particle" : "", "parse-names" : false, "suffix" : "" }, { "dropping-particle" : "", "family" : "Villa", "given" : "Francesco", "non-dropping-particle" : "", "parse-names" : false, "suffix" : "" }, { "dropping-particle" : "", "family" : "Condorelli", "given" : "Gianluigi", "non-dropping-particle" : "", "parse-names" : false, "suffix" : "" }, { "dropping-particle" : "", "family" : "Bellazzi", "given" : "Riccardo", "non-dropping-particle" : "", "parse-names" : false, "suffix" : "" }, { "dropping-particle" : "", "family" : "Puca", "given" : "Annibale Alessandro", "non-dropping-particle" : "", "parse-names" : false, "suffix" : "" } ], "container-title" : "Rejuvenation research", "id" : "ITEM-3", "issue" : "2", "issued" : { "date-parts" : [ [ "2009" ] ] }, "page" : "95-104", "title" : "Association of the FOXO3A locus with extreme longevity in a southern Italian centenarian study.", "type" : "article-journal", "volume" : "12" }, "uris" : [ "http://www.mendeley.com/documents/?uuid=fcf19dc4-f991-4278-91f7-2d05e2d8ae93" ] }, { "id" : "ITEM-4", "itemData" : { "DOI" : "10.1073/pnas.0809594106", "ISBN" : "1091-6490 (Electronic)\\r0027-8424 (Linking)", "ISSN" : "0027-8424", "PMID" : "19196970", "abstract" : "The human forkhead box O3A gene (FOXO3A) encodes an evolutionarily conserved key regulator of the insulin-IGF1 signaling pathway that is known to influence metabolism and lifespan in model organisms. A recent study described 3 SNPs in the FOXO3A gene that were statistically significantly associated with longevity in a discovery sample of long-lived men of Japanese ancestry [Willcox et al. (2008) Proc Natl Acad Sci USA 105:13987-13992]. However, this finding required replication in an independent population. Here, we have investigated 16 known FOXO3A SNPs in an extensive collection of 1,762 German centenarians/nonagenarians and younger controls and provide evidence that polymorphisms in this gene were indeed associated with the ability to attain exceptional old age. The FOXO3A association was considerably stronger in centenarians than in nonagenarians, highlighting the importance of centenarians for genetic longevity research. Our study extended the initial finding observed in Japanese men to women and indicates that both genders were likely to be equally affected by variation in FOXO3A. Replication in a French centenarian sample generated a trend that supported the previous results. Our findings confirmed the initial discovery in the Japanese sample and indicate FOXO3A as a susceptibility gene for prolonged survival in humans.", "author" : [ { "dropping-particle" : "", "family" : "Flachsbart", "given" : "Friederike", "non-dropping-particle" : "", "parse-names" : false, "suffix" : "" }, { "dropping-particle" : "", "family" : "Caliebe", "given" : "Amke", "non-dropping-particle" : "", "parse-names" : false, "suffix" : "" }, { "dropping-particle" : "", "family" : "Kleindorp", "given" : "Rabea", "non-dropping-particle" : "", "parse-names" : false, "suffix" : "" }, { "dropping-particle" : "", "family" : "Blanch\u00e9", "given" : "H\u00e9l\u00e8ne", "non-dropping-particle" : "", "parse-names" : false, "suffix" : "" }, { "dropping-particle" : "", "family" : "Eller-Eberstein", "given" : "Huberta", "non-dropping-particle" : "von", "parse-names" : false, "suffix" : "" }, { "dropping-particle" : "", "family" : "Nikolaus", "given" : "Susanna", "non-dropping-particle" : "", "parse-names" : false, "suffix" : "" }, { "dropping-particle" : "", "family" : "Schreiber", "given" : "Stefan", "non-dropping-particle" : "", "parse-names" : false, "suffix" : "" }, { "dropping-particle" : "", "family" : "Nebel", "given" : "Almut", "non-dropping-particle" : "", "parse-names" : false, "suffix" : "" } ], "container-title" : "Proceedings of the National Academy of Sciences of the United States of America", "id" : "ITEM-4", "issue" : "8", "issued" : { "date-parts" : [ [ "2009" ] ] }, "page" : "2700-2705", "title" : "Association of FOXO3A variation with human longevity confirmed in German centenarians.", "type" : "article-journal", "volume" : "106" }, "uris" : [ "http://www.mendeley.com/documents/?uuid=95f42ab8-f6e3-4a93-91fe-76b58d1b5369" ] }, { "id" : "ITEM-5", "itemData" : { "DOI" : "10.1093/hmg/ddp459", "ISBN" : "1460-2083 (Electronic)\\r0964-6906 (Linking)", "ISSN" : "09646906", "PMID" : "19793722", "abstract" : "FOXO1A and FOXO3A are two members of the FoxO family. FOXO3A has recently been linked to human longevity in Japanese, German and Italian populations. Here we tested the genetic contribution of FOXO1A and FOXO3A to the longevity phenotype in Han Chinese population. Six tagging SNPs from FOXO1A and FOXO3A were selected and genotyped in 1817 centenarians and younger individuals. Two SNPs of FOXO1A were found to be associated with longevity in women (P = 0.01-0.005), whereas all three SNPs of FOXO3A were associated with longevity in both genders (P = 0.005-0.001). One SNP from FOXO1A was found not to be associated with longevity. In haplotype association tests, the OR (95% CI) for haplotypes TTG and CCG of FOXO1A in association with female longevity were 0.72 (0.58-0.90) and 1.38 (1.08-1.76), P = 0.0033 and 0.0063, respectively. The haplotypes of FOXO3A were associated with longevity in men [GTC: OR (95% CI) = 0.67 (0.51-0.86), P = 0.0014; CGT: OR (95% CI) = 1.48 (1.12-1.94), P = 0.0035] and in women [GTC: OR (95% CI) = 0.75 (0.60-0.94), P = 0.0094; CGT: OR (95% CI) = 1.47 (1.16-1.86), P = 0.0009]. The haplotype association tests were validated by permutation analysis. The association of FOXO1A with female longevity was replicated in 700 centenarians and younger individuals that were sampled geographically different from the original population. Thus, we demonstrate that, unlike FOXO3A, FOXO1A is more closely associated with human female longevity, suggesting that the genetic contribution to longevity trait may be affected by genders.", "author" : [ { "dropping-particle" : "", "family" : "Li", "given" : "Yang", "non-dropping-particle" : "", "parse-names" : false, "suffix" : "" }, { "dropping-particle" : "", "family" : "Wang", "given" : "Wen Jing", "non-dropping-particle" : "", "parse-names" : false, "suffix" : "" }, { "dropping-particle" : "", "family" : "Cao", "given" : "Huiqing", "non-dropping-particle" : "", "parse-names" : false, "suffix" : "" }, { "dropping-particle" : "", "family" : "Lu", "given" : "Jiehua", "non-dropping-particle" : "", "parse-names" : false, "suffix" : "" }, { "dropping-particle" : "", "family" : "Wu", "given" : "Chong", "non-dropping-particle" : "", "parse-names" : false, "suffix" : "" }, { "dropping-particle" : "", "family" : "Hu", "given" : "Fang Yuan", "non-dropping-particle" : "", "parse-names" : false, "suffix" : "" }, { "dropping-particle" : "", "family" : "Guo", "given" : "Jian", "non-dropping-particle" : "", "parse-names" : false, "suffix" : "" }, { "dropping-particle" : "", "family" : "Zhao", "given" : "Ling", "non-dropping-particle" : "", "parse-names" : false, "suffix" : "" }, { "dropping-particle" : "", "family" : "Yang", "given" : "Fan", "non-dropping-particle" : "", "parse-names" : false, "suffix" : "" }, { "dropping-particle" : "", "family" : "Zhang", "given" : "Yi Xin", "non-dropping-particle" : "", "parse-names" : false, "suffix" : "" }, { "dropping-particle" : "", "family" : "Li", "given" : "Wei", "non-dropping-particle" : "", "parse-names" : false, "suffix" : "" }, { "dropping-particle" : "", "family" : "Zheng", "given" : "Gu Yan", "non-dropping-particle" : "", "parse-names" : false, "suffix" : "" }, { "dropping-particle" : "", "family" : "Cui", "given" : "Hanbin", "non-dropping-particle" : "", "parse-names" : false, "suffix" : "" }, { "dropping-particle" : "", "family" : "Chen", "given" : "Xiaomin", "non-dropping-particle" : "", "parse-names" : false, "suffix" : "" }, { "dropping-particle" : "", "family" : "Zhu", "given" : "Zhiming", "non-dropping-particle" : "", "parse-names" : false, "suffix" : "" }, { "dropping-particle" : "", "family" : "He", "given" : "Hongbo", "non-dropping-particle" : "", "parse-names" : false, "suffix" : "" }, { "dropping-particle" : "", "family" : "Dong", "given" : "Birong", "non-dropping-particle" : "", "parse-names" : false, "suffix" : "" }, { "dropping-particle" : "", "family" : "Mo", "given" : "Xianming", "non-dropping-particle" : "", "parse-names" : false, "suffix" : "" }, { "dropping-particle" : "", "family" : "Zeng", "given" : "Yi", "non-dropping-particle" : "", "parse-names" : false, "suffix" : "" }, { "dropping-particle" : "", "family" : "Tian", "given" : "Xiao Li", "non-dropping-particle" : "", "parse-names" : false, "suffix" : "" } ], "container-title" : "Human Molecular Genetics", "id" : "ITEM-5", "issue" : "24", "issued" : { "date-parts" : [ [ "2009" ] ] }, "page" : "4897-4904", "title" : "Genetic association of FOXO1A and FOXO3A with longevity trait in Han Chinese populations", "type" : "article-journal", "volume" : "18" }, "uris" : [ "http://www.mendeley.com/documents/?uuid=75cd92d1-b4d5-4c3a-bb15-9a78076703ed" ] }, { "id" : "ITEM-6", "itemData" : { "DOI" : "10.1111/j.1474-9726.2009.00493.x", "ISBN" : "1474-9726", "ISSN" : "1474-9726", "PMID" : "19489743", "abstract" : "The insulin/IGF1 signaling pathways affect lifespan in several model organisms, including worms, flies and mice. To investigate whether common genetic variation in this pathway influences lifespan in humans, we genotyped 291 common variants in 30 genes encoding proteins in the insulin/IGF1 signaling pathway in a cohort of elderly Caucasian women selected from the Study of Osteoporotic Fractures (SOF). The cohort included 293 long-lived cases (lifespan &gt; or = 92 years (y), mean +/- standard deviation (SD) = 95.3 +/- 2.2y) and 603 average-lifespan controls (lifespan &lt; or = 79y, mean = 75.7 +/- 2.6y). Variants were selected for genotyping using a haplotype-tagging approach. We found a modest excess of variants nominally associated with longevity. Nominally significant variants were then replicated in two additional Caucasian cohorts including both males and females: the Cardiovascular Health Study and Ashkenazi Jewish Centenarians. An intronic single nucleotide polymorphism in AKT1, rs3803304, was significantly associated with lifespan in a meta-analysis across the three cohorts (OR = 0.78 95%CI = 0.68-0.89, adjusted P = 0.043); two intronic single nucleotide polymorphisms in FOXO3A demonstrated a significant lifespan association among women only (rs1935949, OR = 1.35, 95%CI = 1.15-1.57, adjusted P = 0.0093). These results demonstrate that common variants in several genes in the insulin/IGF1 pathway are associated with human lifespan.", "author" : [ { "dropping-particle" : "", "family" : "Pawlikowska", "given" : "Ludmila", "non-dropping-particle" : "", "parse-names" : false, "suffix" : "" }, { "dropping-particle" : "", "family" : "Hu", "given" : "Donglei", "non-dropping-particle" : "", "parse-names" : false, "suffix" : "" }, { "dropping-particle" : "", "family" : "Huntsman", "given" : "Scott", "non-dropping-particle" : "", "parse-names" : false, "suffix" : "" }, { "dropping-particle" : "", "family" : "Sung", "given" : "Andrew", "non-dropping-particle" : "", "parse-names" : false, "suffix" : "" }, { "dropping-particle" : "", "family" : "Chu", "given" : "Catherine", "non-dropping-particle" : "", "parse-names" : false, "suffix" : "" }, { "dropping-particle" : "", "family" : "Chen", "given" : "Justin", "non-dropping-particle" : "", "parse-names" : false, "suffix" : "" }, { "dropping-particle" : "", "family" : "Joyner", "given" : "Alexander H.", "non-dropping-particle" : "", "parse-names" : false, "suffix" : "" }, { "dropping-particle" : "", "family" : "Schork", "given" : "Nicholas J.", "non-dropping-particle" : "", "parse-names" : false, "suffix" : "" }, { "dropping-particle" : "", "family" : "Hsueh", "given" : "Wen-Chi Chi", "non-dropping-particle" : "", "parse-names" : false, "suffix" : "" }, { "dropping-particle" : "", "family" : "Reiner", "given" : "Alexander P.", "non-dropping-particle" : "", "parse-names" : false, "suffix" : "" }, { "dropping-particle" : "", "family" : "Psaty", "given" : "Bruce M.", "non-dropping-particle" : "", "parse-names" : false, "suffix" : "" }, { "dropping-particle" : "", "family" : "Atzmon", "given" : "Gil", "non-dropping-particle" : "", "parse-names" : false, "suffix" : "" }, { "dropping-particle" : "", "family" : "Barzilai", "given" : "Nir", "non-dropping-particle" : "", "parse-names" : false, "suffix" : "" }, { "dropping-particle" : "", "family" : "Cummings", "given" : "Steven R.", "non-dropping-particle" : "", "parse-names" : false, "suffix" : "" }, { "dropping-particle" : "", "family" : "Browner", "given" : "Warren S.", "non-dropping-particle" : "", "parse-names" : false, "suffix" : "" }, { "dropping-particle" : "", "family" : "Kwok", "given" : "Pui-Yan Yan", "non-dropping-particle" : "", "parse-names" : false, "suffix" : "" }, { "dropping-particle" : "", "family" : "Ziv", "given" : "Elad", "non-dropping-particle" : "", "parse-names" : false, "suffix" : "" }, { "dropping-particle" : "", "family" : "Study of Osteoporotic Fractures", "given" : "", "non-dropping-particle" : "", "parse-names" : false, "suffix" : "" } ], "container-title" : "Aging cell", "id" : "ITEM-6", "issue" : "4", "issued" : { "date-parts" : [ [ "2009", "8" ] ] }, "page" : "460-72", "title" : "Association of common genetic variation in the insulin/IGF1 signaling pathway with human longevity.", "type" : "article-journal", "volume" : "8" }, "uris" : [ "http://www.mendeley.com/documents/?uuid=88af1fe8-b5cd-4f05-826c-57fef13471d9" ] }, { "id" : "ITEM-7", "itemData" : { "DOI" : "10.1111/j.1474-9726.2010.00627.x", "ISBN" : "1474-9726 (Electronic)\\r1474-9718 (Linking)", "ISSN" : "14749718", "PMID" : "20849522", "abstract" : "Genetic variation in FOXO3A has previously been associated with human longevity. Studies published so far have been case-control studies and hence vulnerable to bias introduced by cohort effects. In this study we extended the previous findings in the cohorts of oldest old Danes (the Danish 1905 cohort, N=1089) and middle-aged Danes (N=736), applying a longitudinal study design as well as the case-control study design. Fifteen SNPs were chosen in order to cover the known common variation in FOXO3A. Comparing SNP frequencies in the oldest old with middle-aged individuals, we found association (after correction for multiple testing) of eight SNPs; 4 (rs13217795, rs2764264, rs479744, and rs9400239) previously reported to be associated with longevity and four novel SNPs (rs12206094, rs13220810, rs7762395, and rs9486902 (corrected P-values 0.001-0.044). Moreover, we found association of the haplotypes TAC and CAC of rs9486902, rs10499051, and rs12206094 (corrected P-values: 0.01-0.03) with longevity. Finally, we here present data applying a longitudinal study design; when using follow-up survival data on the oldest old in a longitudinal analysis, we found no SNPs to remain significant after the correction for multiple testing (Bonferroni correction). Hence, our results support and extent the proposed role of FOXO3A as a candidate longevity gene for survival from younger ages to old age, yet not during old age.", "author" : [ { "dropping-particle" : "", "family" : "Soerensen", "given" : "Mette", "non-dropping-particle" : "", "parse-names" : false, "suffix" : "" }, { "dropping-particle" : "", "family" : "Dato", "given" : "Serena", "non-dropping-particle" : "", "parse-names" : false, "suffix" : "" }, { "dropping-particle" : "", "family" : "Christensen", "given" : "Kaare", "non-dropping-particle" : "", "parse-names" : false, "suffix" : "" }, { "dropping-particle" : "", "family" : "McGue", "given" : "Matt", "non-dropping-particle" : "", "parse-names" : false, "suffix" : "" }, { "dropping-particle" : "", "family" : "Stevnsner", "given" : "Tinna", "non-dropping-particle" : "", "parse-names" : false, "suffix" : "" }, { "dropping-particle" : "", "family" : "Bohr", "given" : "Vilhelm a.", "non-dropping-particle" : "", "parse-names" : false, "suffix" : "" }, { "dropping-particle" : "", "family" : "Christiansen", "given" : "Lene", "non-dropping-particle" : "", "parse-names" : false, "suffix" : "" } ], "container-title" : "Aging Cell", "id" : "ITEM-7", "issue" : "6", "issued" : { "date-parts" : [ [ "2010" ] ] }, "page" : "1010-1017", "title" : "Replication of an association of variation in the FOXO3A gene with human longevity using both case-control and longitudinal data", "type" : "article-journal", "volume" : "9" }, "uris" : [ "http://www.mendeley.com/documents/?uuid=d1f6458d-b25a-4ba0-9956-422faaea8cc2" ] } ], "mendeley" : { "formattedCitation" : "&lt;sup&gt;21\u201327&lt;/sup&gt;", "plainTextFormattedCitation" : "21\u201327", "previouslyFormattedCitation" : "&lt;sup&gt;20\u201326&lt;/sup&gt;" }, "properties" : { "noteIndex" : 0 }, "schema" : "https://github.com/citation-style-language/schema/raw/master/csl-citation.json" }</w:instrText>
+        <w:instrText>ADDIN CSL_CITATION { "citationItems" : [ { "id" : "ITEM-1", "itemData" : { "DOI" : "10.1073/pnas.0801030105", "ISBN" : "00278424", "ISSN" : "1091-6490", "PMID" : "18765803", "abstract" : "Human longevity is a complex phenotype with a significant familial component, yet little is known about its genetic antecedents. Increasing evidence from animal models suggests that the insulin/IGF-1 signaling (IIS) pathway is an important, evolutionarily conserved biological pathway that influences aging and longevity. However, to date human data have been scarce. Studies have been hampered by small sample sizes, lack of precise phenotyping, and population stratification, among other challenges. Therefore, to more precisely assess potential genetic contributions to human longevity from genes linked to IIS signaling, we chose a large, homogeneous, long-lived population of men well-characterized for aging phenotypes, and we performed a nested-case control study of 5 candidate longevity genes. Genetic variation within the FOXO3A gene was strongly associated with human longevity. The OR for homozygous minor vs. homozygous major alleles between the cases and controls was 2.75 (P = 0.00009; adjusted P = 0.00135). Long-lived men also presented several additional phenotypes linked to healthy aging, including lower prevalence of cancer and cardiovascular disease, better self-reported health, and high physical and cognitive function, despite significantly older ages than controls. Several of these aging phenotypes were associated with FOXO3A genotype. Long-lived men also exhibited several biological markers indicative of greater insulin sensitivity and this was associated with homozygosity for the FOXO3A GG genotype. Further exploration of the FOXO3A gene, human longevity and other aging phenotypes is warranted in other populations.", "author" : [ { "dropping-particle" : "", "family" : "Willcox", "given" : "Bradley J", "non-dropping-particle" : "", "parse-names" : false, "suffix" : "" }, { "dropping-particle" : "", "family" : "Donlon", "given" : "Timothy a", "non-dropping-particle" : "", "parse-names" : false, "suffix" : "" }, { "dropping-particle" : "", "family" : "He", "given" : "Qimei", "non-dropping-particle" : "", "parse-names" : false, "suffix" : "" }, { "dropping-particle" : "", "family" : "Chen", "given" : "Randi", "non-dropping-particle" : "", "parse-names" : false, "suffix" : "" }, { "dropping-particle" : "", "family" : "Grove", "given" : "John S", "non-dropping-particle" : "", "parse-names" : false, "suffix" : "" }, { "dropping-particle" : "", "family" : "Yano", "given" : "Katsuhiko", "non-dropping-particle" : "", "parse-names" : false, "suffix" : "" }, { "dropping-particle" : "", "family" : "Masaki", "given" : "Kamal H", "non-dropping-particle" : "", "parse-names" : false, "suffix" : "" }, { "dropping-particle" : "", "family" : "Willcox", "given" : "D Craig", "non-dropping-particle" : "", "parse-names" : false, "suffix" : "" }, { "dropping-particle" : "", "family" : "Rodriguez", "given" : "Beatriz", "non-dropping-particle" : "", "parse-names" : false, "suffix" : "" }, { "dropping-particle" : "", "family" : "Curb", "given" : "J David", "non-dropping-particle" : "", "parse-names" : false, "suffix" : "" } ], "container-title" : "Proceedings of the National Academy of Sciences of the United States of America", "id" : "ITEM-1", "issue" : "37", "issued" : { "date-parts" : [ [ "2008" ] ] }, "page" : "13987-13992", "title" : "FOXO3A genotype is strongly associated with human longevity.", "type" : "article-journal", "volume" : "105" }, "uris" : [ "http://www.mendeley.com/documents/?uuid=2530519d-47c0-4a94-ae90-6fa8b17718b8" ] }, { "id" : "ITEM-2", "itemData" : { "DOI" : "10.4103/1008-682X.123673", "ISSN" : "1745-7262", "PMID" : "24589462", "abstract" : "Numerous studies have shown associations between the FOXO3A gene, encoding the forkhead box O3 transcription factor, and human or specifically male longevity. However, the associations of specific FOXO3A polymorphisms with longevity remain inconclusive. We performed a meta-analysis of existing studies to clarify these potential associations. A comprehensive search was conducted to identify studies of FOXO3A gene polymorphisms and longevity. Pooled odds ratios (ORs) and 95% confidence intervals (CIs) were calculated by comparing the minor and major alleles. A total of seven articles reporting associations of FOXO3A polymorphisms with longevity were identified and included in this meta-analysis. These comprised 11 independent studies with 5241 cases and 5724 controls from different ethnic groups. rs2802292, rs2764264, rs13217795, rs1935949 and rs2802288 polymorphisms were associated with human longevity (OR = 1.36, 95% CI = 1.10-1.69, P= 0.005; OR = 1.20, 95% CI = 1.04-1.37, P= 0.01; OR = 1.27, 95% CI = 1.10-1.46, P= 0.001; OR = 1.14, 95% CI = 1.01-1.27 and OR = 1.24, 95% CI = 1.07-1.43, P= 0.003, respectively). Analysis stratified by gender indicated significant associations between rs2802292, rs2764264 and rs13217795 and male longevity (OR = 1.54, 95% CI = 1.33-1.79, P &lt; 0.001; OR = 1.38, 95% CI = 1.15-1.66, P= 0.001; and OR = 1.39, 95% CI = 1.15-1.67, P= 0.001), but rs2802292, rs2764264 and rs1935949 were not linked to female longevity. Moreover, our study showed no association between rs2153960, rs7762395 or rs13220810 polymorphisms and longevity. In conclusion, this meta-analysis indicates a significant association of five FOXO3A gene polymorphisms with longevity, with the effects of rs2802292 and rs2764264 being male-specific. Further investigations are required to confirm these findings.", "author" : [ { "dropping-particle" : "", "family" : "Bao", "given" : "Ji-Ming", "non-dropping-particle" : "", "parse-names" : false, "suffix" : "" }, { "dropping-particle" : "", "family" : "Song", "given" : "Xian-Lu", "non-dropping-particle" : "", "parse-names" : false, "suffix" : "" }, { "dropping-particle" : "", "family" : "Hong", "given" : "Ying-Qia", "non-dropping-particle" : "", "parse-names" : false, "suffix" : "" }, { "dropping-particle" : "", "family" : "Zhu", "given" : "Hai-Li", "non-dropping-particle" : "", "parse-names" : false, "suffix" : "" }, { "dropping-particle" : "", "family" : "Li", "given" : "Cui", "non-dropping-particle" : "", "parse-names" : false, "suffix" : "" }, { "dropping-particle" : "", "family" : "Zhang", "given" : "Tao", "non-dropping-particle" : "", "parse-names" : false, "suffix" : "" }, { "dropping-particle" : "", "family" : "Chen", "given" : "Wei", "non-dropping-particle" : "", "parse-names" : false, "suffix" : "" }, { "dropping-particle" : "", "family" : "Zhao", "given" : "Shan-Chao", "non-dropping-particle" : "", "parse-names" : false, "suffix" : "" }, { "dropping-particle" : "", "family" : "Chen", "given" : "Qing", "non-dropping-particle" : "", "parse-names" : false, "suffix" : "" } ], "container-title" : "Asian journal of andrology", "id" : "ITEM-2", "issue" : "3", "issued" : { "date-parts" : [ [ "2014" ] ] }, "page" : "446-52", "title" : "Association between FOXO3A gene polymorphisms and human longevity: a meta-analysis.", "type" : "article-journal", "volume" : "16" }, "uris" : [ "http://www.mendeley.com/documents/?uuid=bddc8628-8f08-406b-b66a-43a16736831c" ] }, { "id" : "ITEM-3", "itemData" : { "DOI" : "10.1089/rej.2008.0827", "ISBN" : "1549-1684", "ISSN" : "1549-1684", "PMID" : "19415983", "abstract" : "A number of potential candidate genes in a variety of biological pathways have been associated with longevity in model organisms. Many of these genes have human homologs and thus have the potential to provide insights into human longevity. Recently, several studies suggested that FOXO3A functions as a key bridge for various signaling pathways that influence aging and longevity. Interestingly, Willcox and colleagues identified several variants that displayed significant genotype-gender interaction in male human longevity. In particular, a nested case-control study was performed in an ethnic Japanese population in Hawaii, and five candidate longevity genes were chosen based on links to the insulin-insulin-like growth factor-1 (IGF-1) signaling pathway. In the Willcox study, the investigated genetic variations (rs2802292, rs2764264, and rs13217795) within the FOXO3A gene were significantly associated with longevity in male centenarians. We validated the association of FOXO3A polymorphisms with extreme longevity in males from the Southern Italian Centenarian Study. Particularly, rs2802288, a proxy of rs2802292, showed the best allelic association--minor allele frequency (MAF) = 0.49; p = 0.003; odds ratio (OR) = 1.51; 95% confidence interval (CI), 1.15-1.98). Furthermore, we undertook a meta-analysis to explore the significance of rs2802292 association with longevity by combining the association results of the current study and the findings coming from the Willcox et al. investigation. Our data point to a key role of FOXO3A in human longevity and confirm the feasibility of the identification of such genes with centenarian-controls studies. Moreover, we hypothesize the susceptibility to the longevity phenotype may well be the result of complex interactions involving genes and environmental factors but also gender.", "author" : [ { "dropping-particle" : "", "family" : "Anselmi", "given" : "Chiara Viviani", "non-dropping-particle" : "", "parse-names" : false, "suffix" : "" }, { "dropping-particle" : "", "family" : "Malovini", "given" : "Alberto", "non-dropping-particle" : "", "parse-names" : false, "suffix" : "" }, { "dropping-particle" : "", "family" : "Roncarati", "given" : "Roberta", "non-dropping-particle" : "", "parse-names" : false, "suffix" : "" }, { "dropping-particle" : "", "family" : "Novelli", "given" : "Valeria", "non-dropping-particle" : "", "parse-names" : false, "suffix" : "" }, { "dropping-particle" : "", "family" : "Villa", "given" : "Francesco", "non-dropping-particle" : "", "parse-names" : false, "suffix" : "" }, { "dropping-particle" : "", "family" : "Condorelli", "given" : "Gianluigi", "non-dropping-particle" : "", "parse-names" : false, "suffix" : "" }, { "dropping-particle" : "", "family" : "Bellazzi", "given" : "Riccardo", "non-dropping-particle" : "", "parse-names" : false, "suffix" : "" }, { "dropping-particle" : "", "family" : "Puca", "given" : "Annibale Alessandro", "non-dropping-particle" : "", "parse-names" : false, "suffix" : "" } ], "container-title" : "Rejuvenation research", "id" : "ITEM-3", "issue" : "2", "issued" : { "date-parts" : [ [ "2009" ] ] }, "page" : "95-104", "title" : "Association of the FOXO3A locus with extreme longevity in a southern Italian centenarian study.", "type" : "article-journal", "volume" : "12" }, "uris" : [ "http://www.mendeley.com/documents/?uuid=fcf19dc4-f991-4278-91f7-2d05e2d8ae93" ] }, { "id" : "ITEM-4", "itemData" : { "DOI" : "10.1073/pnas.0809594106", "ISBN" : "1091-6490 (Electronic)\\r0027-8424 (Linking)", "ISSN" : "0027-8424", "PMID" : "19196970", "abstract" : "The human forkhead box O3A gene (FOXO3A) encodes an evolutionarily conserved key regulator of the insulin-IGF1 signaling pathway that is known to influence metabolism and lifespan in model organisms. A recent study described 3 SNPs in the FOXO3A gene that were statistically significantly associated with longevity in a discovery sample of long-lived men of Japanese ancestry [Willcox et al. (2008) Proc Natl Acad Sci USA 105:13987-13992]. However, this finding required replication in an independent population. Here, we have investigated 16 known FOXO3A SNPs in an extensive collection of 1,762 German centenarians/nonagenarians and younger controls and provide evidence that polymorphisms in this gene were indeed associated with the ability to attain exceptional old age. The FOXO3A association was considerably stronger in centenarians than in nonagenarians, highlighting the importance of centenarians for genetic longevity research. Our study extended the initial finding observed in Japanese men to women and indicates that both genders were likely to be equally affected by variation in FOXO3A. Replication in a French centenarian sample generated a trend that supported the previous results. Our findings confirmed the initial discovery in the Japanese sample and indicate FOXO3A as a susceptibility gene for prolonged survival in humans.", "author" : [ { "dropping-particle" : "", "family" : "Flachsbart", "given" : "Friederike", "non-dropping-particle" : "", "parse-names" : false, "suffix" : "" }, { "dropping-particle" : "", "family" : "Caliebe", "given" : "Amke", "non-dropping-particle" : "", "parse-names" : false, "suffix" : "" }, { "dropping-particle" : "", "family" : "Kleindorp", "given" : "Rabea", "non-dropping-particle" : "", "parse-names" : false, "suffix" : "" }, { "dropping-particle" : "", "family" : "Blanch\u00e9", "given" : "H\u00e9l\u00e8ne", "non-dropping-particle" : "", "parse-names" : false, "suffix" : "" }, { "dropping-particle" : "", "family" : "Eller-Eberstein", "given" : "Huberta", "non-dropping-particle" : "von", "parse-names" : false, "suffix" : "" }, { "dropping-particle" : "", "family" : "Nikolaus", "given" : "Susanna", "non-dropping-particle" : "", "parse-names" : false, "suffix" : "" }, { "dropping-particle" : "", "family" : "Schreiber", "given" : "Stefan", "non-dropping-particle" : "", "parse-names" : false, "suffix" : "" }, { "dropping-particle" : "", "family" : "Nebel", "given" : "Almut", "non-dropping-particle" : "", "parse-names" : false, "suffix" : "" } ], "container-title" : "Proceedings of the National Academy of Sciences of the United States of America", "id" : "ITEM-4", "issue" : "8", "issued" : { "date-parts" : [ [ "2009" ] ] }, "page" : "2700-2705", "title" : "Association of FOXO3A variation with human longevity confirmed in German centenarians.", "type" : "article-journal", "volume" : "106" }, "uris" : [ "http://www.mendeley.com/documents/?uuid=95f42ab8-f6e3-4a93-91fe-76b58d1b5369" ] }, { "id" : "ITEM-5", "itemData" : { "DOI" : "10.1093/hmg/ddp459", "ISBN" : "1460-2083 (Electronic)\\r0964-6906 (Linking)", "ISSN" : "09646906", "PMID" : "19793722", "abstract" : "FOXO1A and FOXO3A are two members of the FoxO family. FOXO3A has recently been linked to human longevity in Japanese, German and Italian populations. Here we tested the genetic contribution of FOXO1A and FOXO3A to the longevity phenotype in Han Chinese population. Six tagging SNPs from FOXO1A and FOXO3A were selected and genotyped in 1817 centenarians and younger individuals. Two SNPs of FOXO1A were found to be associated with longevity in women (P = 0.01-0.005), whereas all three SNPs of FOXO3A were associated with longevity in both genders (P = 0.005-0.001). One SNP from FOXO1A was found not to be associated with longevity. In haplotype association tests, the OR (95% CI) for haplotypes TTG and CCG of FOXO1A in association with female longevity were 0.72 (0.58-0.90) and 1.38 (1.08-1.76), P = 0.0033 and 0.0063, respectively. The haplotypes of FOXO3A were associated with longevity in men [GTC: OR (95% CI) = 0.67 (0.51-0.86), P = 0.0014; CGT: OR (95% CI) = 1.48 (1.12-1.94), P = 0.0035] and in women [GTC: OR (95% CI) = 0.75 (0.60-0.94), P = 0.0094; CGT: OR (95% CI) = 1.47 (1.16-1.86), P = 0.0009]. The haplotype association tests were validated by permutation analysis. The association of FOXO1A with female longevity was replicated in 700 centenarians and younger individuals that were sampled geographically different from the original population. Thus, we demonstrate that, unlike FOXO3A, FOXO1A is more closely associated with human female longevity, suggesting that the genetic contribution to longevity trait may be affected by genders.", "author" : [ { "dropping-particle" : "", "family" : "Li", "given" : "Yang", "non-dropping-particle" : "", "parse-names" : false, "suffix" : "" }, { "dropping-particle" : "", "family" : "Wang", "given" : "Wen Jing", "non-dropping-particle" : "", "parse-names" : false, "suffix" : "" }, { "dropping-particle" : "", "family" : "Cao", "given" : "Huiqing", "non-dropping-particle" : "", "parse-names" : false, "suffix" : "" }, { "dropping-particle" : "", "family" : "Lu", "given" : "Jiehua", "non-dropping-particle" : "", "parse-names" : false, "suffix" : "" }, { "dropping-particle" : "", "family" : "Wu", "given" : "Chong", "non-dropping-particle" : "", "parse-names" : false, "suffix" : "" }, { "dropping-particle" : "", "family" : "Hu", "given" : "Fang Yuan", "non-dropping-particle" : "", "parse-names" : false, "suffix" : "" }, { "dropping-particle" : "", "family" : "Guo", "given" : "Jian", "non-dropping-particle" : "", "parse-names" : false, "suffix" : "" }, { "dropping-particle" : "", "family" : "Zhao", "given" : "Ling", "non-dropping-particle" : "", "parse-names" : false, "suffix" : "" }, { "dropping-particle" : "", "family" : "Yang", "given" : "Fan", "non-dropping-particle" : "", "parse-names" : false, "suffix" : "" }, { "dropping-particle" : "", "family" : "Zhang", "given" : "Yi Xin", "non-dropping-particle" : "", "parse-names" : false, "suffix" : "" }, { "dropping-particle" : "", "family" : "Li", "given" : "Wei", "non-dropping-particle" : "", "parse-names" : false, "suffix" : "" }, { "dropping-particle" : "", "family" : "Zheng", "given" : "Gu Yan", "non-dropping-particle" : "", "parse-names" : false, "suffix" : "" }, { "dropping-particle" : "", "family" : "Cui", "given" : "Hanbin", "non-dropping-particle" : "", "parse-names" : false, "suffix" : "" }, { "dropping-particle" : "", "family" : "Chen", "given" : "Xiaomin", "non-dropping-particle" : "", "parse-names" : false, "suffix" : "" }, { "dropping-particle" : "", "family" : "Zhu", "given" : "Zhiming", "non-dropping-particle" : "", "parse-names" : false, "suffix" : "" }, { "dropping-particle" : "", "family" : "He", "given" : "Hongbo", "non-dropping-particle" : "", "parse-names" : false, "suffix" : "" }, { "dropping-particle" : "", "family" : "Dong", "given" : "Birong", "non-dropping-particle" : "", "parse-names" : false, "suffix" : "" }, { "dropping-particle" : "", "family" : "Mo", "given" : "Xianming", "non-dropping-particle" : "", "parse-names" : false, "suffix" : "" }, { "dropping-particle" : "", "family" : "Zeng", "given" : "Yi", "non-dropping-particle" : "", "parse-names" : false, "suffix" : "" }, { "dropping-particle" : "", "family" : "Tian", "given" : "Xiao Li", "non-dropping-particle" : "", "parse-names" : false, "suffix" : "" } ], "container-title" : "Human Molecular Genetics", "id" : "ITEM-5", "issue" : "24", "issued" : { "date-parts" : [ [ "2009" ] ] }, "page" : "4897-4904", "title" : "Genetic association of FOXO1A and FOXO3A with longevity trait in Han Chinese populations", "type" : "article-journal", "volume" : "18" }, "uris" : [ "http://www.mendeley.com/documents/?uuid=75cd92d1-b4d5-4c3a-bb15-9a78076703ed" ] }, { "id" : "ITEM-6", "itemData" : { "DOI" : "10.1111/j.1474-9726.2009.00493.x", "ISBN" : "1474-9726", "ISSN" : "1474-9726", "PMID" : "19489743", "abstract" : "The insulin/IGF1 signaling pathways affect lifespan in several model organisms, including worms, flies and mice. To investigate whether common genetic variation in this pathway influences lifespan in humans, we genotyped 291 common variants in 30 genes encoding proteins in the insulin/IGF1 signaling pathway in a cohort of elderly Caucasian women selected from the Study of Osteoporotic Fractures (SOF). The cohort included 293 long-lived cases (lifespan &gt; or = 92 years (y), mean +/- standard deviation (SD) = 95.3 +/- 2.2y) and 603 average-lifespan controls (lifespan &lt; or = 79y, mean = 75.7 +/- 2.6y). Variants were selected for genotyping using a haplotype-tagging approach. We found a modest excess of variants nominally associated with longevity. Nominally significant variants were then replicated in two additional Caucasian cohorts including both males and females: the Cardiovascular Health Study and Ashkenazi Jewish Centenarians. An intronic single nucleotide polymorphism in AKT1, rs3803304, was significantly associated with lifespan in a meta-analysis across the three cohorts (OR = 0.78 95%CI = 0.68-0.89, adjusted P = 0.043); two intronic single nucleotide polymorphisms in FOXO3A demonstrated a significant lifespan association among women only (rs1935949, OR = 1.35, 95%CI = 1.15-1.57, adjusted P = 0.0093). These results demonstrate that common variants in several genes in the insulin/IGF1 pathway are associated with human lifespan.", "author" : [ { "dropping-particle" : "", "family" : "Pawlikowska", "given" : "Ludmila", "non-dropping-particle" : "", "parse-names" : false, "suffix" : "" }, { "dropping-particle" : "", "family" : "Hu", "given" : "Donglei", "non-dropping-particle" : "", "parse-names" : false, "suffix" : "" }, { "dropping-particle" : "", "family" : "Huntsman", "given" : "Scott", "non-dropping-particle" : "", "parse-names" : false, "suffix" : "" }, { "dropping-particle" : "", "family" : "Sung", "given" : "Andrew", "non-dropping-particle" : "", "parse-names" : false, "suffix" : "" }, { "dropping-particle" : "", "family" : "Chu", "given" : "Catherine", "non-dropping-particle" : "", "parse-names" : false, "suffix" : "" }, { "dropping-particle" : "", "family" : "Chen", "given" : "Justin", "non-dropping-particle" : "", "parse-names" : false, "suffix" : "" }, { "dropping-particle" : "", "family" : "Joyner", "given" : "Alexander H.", "non-dropping-particle" : "", "parse-names" : false, "suffix" : "" }, { "dropping-particle" : "", "family" : "Schork", "given" : "Nicholas J.", "non-dropping-particle" : "", "parse-names" : false, "suffix" : "" }, { "dropping-particle" : "", "family" : "Hsueh", "given" : "Wen-Chi Chi", "non-dropping-particle" : "", "parse-names" : false, "suffix" : "" }, { "dropping-particle" : "", "family" : "Reiner", "given" : "Alexander P.", "non-dropping-particle" : "", "parse-names" : false, "suffix" : "" }, { "dropping-particle" : "", "family" : "Psaty", "given" : "Bruce M.", "non-dropping-particle" : "", "parse-names" : false, "suffix" : "" }, { "dropping-particle" : "", "family" : "Atzmon", "given" : "Gil", "non-dropping-particle" : "", "parse-names" : false, "suffix" : "" }, { "dropping-particle" : "", "family" : "Barzilai", "given" : "Nir", "non-dropping-particle" : "", "parse-names" : false, "suffix" : "" }, { "dropping-particle" : "", "family" : "Cummings", "given" : "Steven R.", "non-dropping-particle" : "", "parse-names" : false, "suffix" : "" }, { "dropping-particle" : "", "family" : "Browner", "given" : "Warren S.", "non-dropping-particle" : "", "parse-names" : false, "suffix" : "" }, { "dropping-particle" : "", "family" : "Kwok", "given" : "Pui-Yan Yan", "non-dropping-particle" : "", "parse-names" : false, "suffix" : "" }, { "dropping-particle" : "", "family" : "Ziv", "given" : "Elad", "non-dropping-particle" : "", "parse-names" : false, "suffix" : "" }, { "dropping-particle" : "", "family" : "Study of Osteoporotic Fractures", "given" : "", "non-dropping-particle" : "", "parse-names" : false, "suffix" : "" } ], "container-title" : "Aging cell", "id" : "ITEM-6", "issue" : "4", "issued" : { "date-parts" : [ [ "2009", "8" ] ] }, "page" : "460-72", "title" : "Association of common genetic variation in the insulin/IGF1 signaling pathway with human longevity.", "type" : "article-journal", "volume" : "8" }, "uris" : [ "http://www.mendeley.com/documents/?uuid=88af1fe8-b5cd-4f05-826c-57fef13471d9" ] }, { "id" : "ITEM-7", "itemData" : { "DOI" : "10.1111/j.1474-9726.2010.00627.x", "ISBN" : "1474-9726 (Electronic)\\r1474-9718 (Linking)", "ISSN" : "14749718", "PMID" : "20849522", "abstract" : "Genetic variation in FOXO3A has previously been associated with human longevity. Studies published so far have been case-control studies and hence vulnerable to bias introduced by cohort effects. In this study we extended the previous findings in the cohorts of oldest old Danes (the Danish 1905 cohort, N=1089) and middle-aged Danes (N=736), applying a longitudinal study design as well as the case-control study design. Fifteen SNPs were chosen in order to cover the known common variation in FOXO3A. Comparing SNP frequencies in the oldest old with middle-aged individuals, we found association (after correction for multiple testing) of eight SNPs; 4 (rs13217795, rs2764264, rs479744, and rs9400239) previously reported to be associated with longevity and four novel SNPs (rs12206094, rs13220810, rs7762395, and rs9486902 (corrected P-values 0.001-0.044). Moreover, we found association of the haplotypes TAC and CAC of rs9486902, rs10499051, and rs12206094 (corrected P-values: 0.01-0.03) with longevity. Finally, we here present data applying a longitudinal study design; when using follow-up survival data on the oldest old in a longitudinal analysis, we found no SNPs to remain significant after the correction for multiple testing (Bonferroni correction). Hence, our results support and extent the proposed role of FOXO3A as a candidate longevity gene for survival from younger ages to old age, yet not during old age.", "author" : [ { "dropping-particle" : "", "family" : "Soerensen", "given" : "Mette", "non-dropping-particle" : "", "parse-names" : false, "suffix" : "" }, { "dropping-particle" : "", "family" : "Dato", "given" : "Serena", "non-dropping-particle" : "", "parse-names" : false, "suffix" : "" }, { "dropping-particle" : "", "family" : "Christensen", "given" : "Kaare", "non-dropping-particle" : "", "parse-names" : false, "suffix" : "" }, { "dropping-particle" : "", "family" : "McGue", "given" : "Matt", "non-dropping-particle" : "", "parse-names" : false, "suffix" : "" }, { "dropping-particle" : "", "family" : "Stevnsner", "given" : "Tinna", "non-dropping-particle" : "", "parse-names" : false, "suffix" : "" }, { "dropping-particle" : "", "family" : "Bohr", "given" : "Vilhelm a.", "non-dropping-particle" : "", "parse-names" : false, "suffix" : "" }, { "dropping-particle" : "", "family" : "Christiansen", "given" : "Lene", "non-dropping-particle" : "", "parse-names" : false, "suffix" : "" } ], "container-title" : "Aging Cell", "id" : "ITEM-7", "issue" : "6", "issued" : { "date-parts" : [ [ "2010" ] ] }, "page" : "1010-1017", "title" : "Replication of an association of variation in the FOXO3A gene with human longevity using both case-control and longitudinal data", "type" : "article-journal", "volume" : "9" }, "uris" : [ "http://www.mendeley.com/documents/?uuid=e33d5bec-1a02-4d49-a066-2cb30085b59b" ] } ], "mendeley" : { "formattedCitation" : "&lt;sup&gt;21\u201327&lt;/sup&gt;", "plainTextFormattedCitation" : "21\u201327", "previouslyFormattedCitation" : "&lt;sup&gt;21\u201327&lt;/sup&gt;" }, "properties" : { "noteIndex" : 0 }, "schema" : "https://github.com/citation-style-language/schema/raw/master/csl-citation.json" }</w:instrText>
       </w:r>
       <w:r>
         <w:fldChar w:fldCharType="separate"/>
@@ -1322,7 +1754,7 @@
         <w:fldChar w:fldCharType="begin" w:fldLock="1"/>
       </w:r>
       <w:r>
-        <w:instrText>ADDIN CSL_CITATION { "citationItems" : [ { "id" : "ITEM-1", "itemData" : { "DOI" : "10.1126/science.1098219", "ISBN" : "0036-8075", "ISSN" : "0036-8075", "PMID" : "15192154", "abstract" : "Reduced activity of the insulin/insulin-like growth factor signaling (IIS) pathway increases life-span in diverse organisms. We investigated the timing of the effect of reduced IIS on life-span and the role of a potential target tissue, the fat body. We overexpressed dFOXO, a downstream effector of IIS, in the adult Drosophila fat body, which increased life-span and reduced fecundity of females but had no effect on male life-span. The role of FOXO transcription factors and the adipose tissue are therefore evolutionarily conserved in the regulation of aging, and reduction of IIS in the adult is sufficient to mediate its effects on life-span and fecundity.", "author" : [ { "dropping-particle" : "", "family" : "Giannakou", "given" : "Maria E", "non-dropping-particle" : "", "parse-names" : false, "suffix" : "" }, { "dropping-particle" : "", "family" : "Goss", "given" : "Martin", "non-dropping-particle" : "", "parse-names" : false, "suffix" : "" }, { "dropping-particle" : "", "family" : "J\u00fcnger", "given" : "Martin A", "non-dropping-particle" : "", "parse-names" : false, "suffix" : "" }, { "dropping-particle" : "", "family" : "Hafen", "given" : "Ernst", "non-dropping-particle" : "", "parse-names" : false, "suffix" : "" }, { "dropping-particle" : "", "family" : "Leevers", "given" : "Sally J", "non-dropping-particle" : "", "parse-names" : false, "suffix" : "" }, { "dropping-particle" : "", "family" : "Partridge", "given" : "Linda", "non-dropping-particle" : "", "parse-names" : false, "suffix" : "" } ], "container-title" : "Science", "id" : "ITEM-1", "issue" : "5682", "issued" : { "date-parts" : [ [ "2004" ] ] }, "page" : "361", "title" : "Long-lived Drosophila with overexpressed dFOXO in adult fat body.", "type" : "article-journal", "volume" : "305" }, "uris" : [ "http://www.mendeley.com/documents/?uuid=7ce129f1-e63d-4fa8-9107-f0e7873c4d40" ] }, { "id" : "ITEM-2", "itemData" : { "DOI" : "10.1038/nature03446", "ISBN" : "1476-4687 (Electronic)", "ISSN" : "0028-0836", "PMID" : "15175753", "abstract" : "In Drosophila melanogaster, ageing is slowed when insulin-like signalling is reduced: life expectancy is extended by more than 50% when the insulin-like receptor (InR) or its receptor substrate (chico) are mutated, or when insulin-producing cells are ablated. But we have yet to resolve when insulin affects ageing, or whether insulin signals regulate ageing directly or indirectly through secondary hormones. Caenorhabditis elegans lifespan is also extended when insulin signalling is inhibited in certain tissues, or when repressed in adult worms, and this requires the forkhead transcription factor (FOXO) encoded by daf-16 (ref. 6). The D. melanogaster insulin-like receptor mediates phosphorylation of dFOXO, the equivalent of nematode daf-16 and mammalian FOXO3a. We demonstrate here that dFOXO regulates D. melanogaster ageing when activated in the adult pericerebral fat body. We further show that this limited activation of dFOXO reduces expression of the Drosophila insulin-like peptide dilp-2 synthesized in neurons, and represses endogenous insulin-dependent signalling in peripheral fat body. These findings suggest that autonomous and non-autonomous roles of insulin signalling combine to control ageing.", "author" : [ { "dropping-particle" : "", "family" : "Hwangbo", "given" : "Dae Sung", "non-dropping-particle" : "", "parse-names" : false, "suffix" : "" }, { "dropping-particle" : "", "family" : "Gershman", "given" : "Boris", "non-dropping-particle" : "", "parse-names" : false, "suffix" : "" }, { "dropping-particle" : "", "family" : "Tu", "given" : "Meng-Ping", "non-dropping-particle" : "", "parse-names" : false, "suffix" : "" }, { "dropping-particle" : "", "family" : "Palmer", "given" : "Michael", "non-dropping-particle" : "", "parse-names" : false, "suffix" : "" }, { "dropping-particle" : "", "family" : "Tatar", "given" : "Marc", "non-dropping-particle" : "", "parse-names" : false, "suffix" : "" } ], "container-title" : "Nature", "id" : "ITEM-2", "issue" : "6991", "issued" : { "date-parts" : [ [ "2004" ] ] }, "page" : "562-566", "title" : "Drosophila dFOXO controls lifespan and regulates insulin signalling in brain and fat body.", "type" : "article-journal", "volume" : "429" }, "uris" : [ "http://www.mendeley.com/documents/?uuid=f03b6cf0-9fbf-4606-8fc3-c19926cda385" ] }, { "id" : "ITEM-3", "itemData" : { "DOI" : "10.1038/ncomms7670", "ISSN" : "2041-1723", "author" : [ { "dropping-particle" : "", "family" : "Milan", "given" : "Giulia", "non-dropping-particle" : "", "parse-names" : false, "suffix" : "" }, { "dropping-particle" : "", "family" : "Romanello", "given" : "Vanina", "non-dropping-particle" : "", "parse-names" : false, "suffix" : "" }, { "dropping-particle" : "", "family" : "Pescatore", "given" : "Francesca", "non-dropping-particle" : "", "parse-names" : false, "suffix" : "" }, { "dropping-particle" : "", "family" : "Armani", "given" : "Andrea", "non-dropping-particle" : "", "parse-names" : false, "suffix" : "" }, { "dropping-particle" : "", "family" : "Paik", "given" : "Ji-Hye", "non-dropping-particle" : "", "parse-names" : false, "suffix" : "" }, { "dropping-particle" : "", "family" : "Frasson", "given" : "Laura", "non-dropping-particle" : "", "parse-names" : false, "suffix" : "" }, { "dropping-particle" : "", "family" : "Seydel", "given" : "Anke", "non-dropping-particle" : "", "parse-names" : false, "suffix" : "" }, { "dropping-particle" : "", "family" : "Zhao", "given" : "Jinghui", "non-dropping-particle" : "", "parse-names" : false, "suffix" : "" }, { "dropping-particle" : "", "family" : "Abraham", "given" : "Reimar", "non-dropping-particle" : "", "parse-names" : false, "suffix" : "" }, { "dropping-particle" : "", "family" : "Goldberg", "given" : "Alfred L.", "non-dropping-particle" : "", "parse-names" : false, "suffix" : "" }, { "dropping-particle" : "", "family" : "Blaauw", "given" : "Bert", "non-dropping-particle" : "", "parse-names" : false, "suffix" : "" }, { "dropping-particle" : "", "family" : "DePinho", "given" : "Ronald a.", "non-dropping-particle" : "", "parse-names" : false, "suffix" : "" }, { "dropping-particle" : "", "family" : "Sandri", "given" : "Marco", "non-dropping-particle" : "", "parse-names" : false, "suffix" : "" } ], "container-title" : "Nature Communications", "id" : "ITEM-3", "issued" : { "date-parts" : [ [ "2015" ] ] }, "page" : "6670", "publisher" : "Nature Publishing Group", "title" : "Regulation of autophagy and the ubiquitin\u2013proteasome system by the FoxO transcriptional network during muscle atrophy", "type" : "article-journal", "volume" : "6" }, "uris" : [ "http://www.mendeley.com/documents/?uuid=98e0a1c4-b7b5-4ab5-98c8-23afc84921ea" ] } ], "mendeley" : { "formattedCitation" : "&lt;sup&gt;28\u201330&lt;/sup&gt;", "plainTextFormattedCitation" : "28\u201330", "previouslyFormattedCitation" : "&lt;sup&gt;27\u201329&lt;/sup&gt;" }, "properties" : { "noteIndex" : 0 }, "schema" : "https://github.com/citation-style-language/schema/raw/master/csl-citation.json" }</w:instrText>
+        <w:instrText>ADDIN CSL_CITATION { "citationItems" : [ { "id" : "ITEM-1", "itemData" : { "DOI" : "10.1126/science.1098219", "ISBN" : "0036-8075", "ISSN" : "0036-8075", "PMID" : "15192154", "abstract" : "Reduced activity of the insulin/insulin-like growth factor signaling (IIS) pathway increases life-span in diverse organisms. We investigated the timing of the effect of reduced IIS on life-span and the role of a potential target tissue, the fat body. We overexpressed dFOXO, a downstream effector of IIS, in the adult Drosophila fat body, which increased life-span and reduced fecundity of females but had no effect on male life-span. The role of FOXO transcription factors and the adipose tissue are therefore evolutionarily conserved in the regulation of aging, and reduction of IIS in the adult is sufficient to mediate its effects on life-span and fecundity.", "author" : [ { "dropping-particle" : "", "family" : "Giannakou", "given" : "Maria E", "non-dropping-particle" : "", "parse-names" : false, "suffix" : "" }, { "dropping-particle" : "", "family" : "Goss", "given" : "Martin", "non-dropping-particle" : "", "parse-names" : false, "suffix" : "" }, { "dropping-particle" : "", "family" : "J\u00fcnger", "given" : "Martin A", "non-dropping-particle" : "", "parse-names" : false, "suffix" : "" }, { "dropping-particle" : "", "family" : "Hafen", "given" : "Ernst", "non-dropping-particle" : "", "parse-names" : false, "suffix" : "" }, { "dropping-particle" : "", "family" : "Leevers", "given" : "Sally J", "non-dropping-particle" : "", "parse-names" : false, "suffix" : "" }, { "dropping-particle" : "", "family" : "Partridge", "given" : "Linda", "non-dropping-particle" : "", "parse-names" : false, "suffix" : "" } ], "container-title" : "Science", "id" : "ITEM-1", "issue" : "5682", "issued" : { "date-parts" : [ [ "2004" ] ] }, "page" : "361", "title" : "Long-lived Drosophila with overexpressed dFOXO in adult fat body.", "type" : "article-journal", "volume" : "305" }, "uris" : [ "http://www.mendeley.com/documents/?uuid=7ce129f1-e63d-4fa8-9107-f0e7873c4d40" ] }, { "id" : "ITEM-2", "itemData" : { "DOI" : "10.1038/nature03446", "ISBN" : "1476-4687 (Electronic)", "ISSN" : "0028-0836", "PMID" : "15175753", "abstract" : "In Drosophila melanogaster, ageing is slowed when insulin-like signalling is reduced: life expectancy is extended by more than 50% when the insulin-like receptor (InR) or its receptor substrate (chico) are mutated, or when insulin-producing cells are ablated. But we have yet to resolve when insulin affects ageing, or whether insulin signals regulate ageing directly or indirectly through secondary hormones. Caenorhabditis elegans lifespan is also extended when insulin signalling is inhibited in certain tissues, or when repressed in adult worms, and this requires the forkhead transcription factor (FOXO) encoded by daf-16 (ref. 6). The D. melanogaster insulin-like receptor mediates phosphorylation of dFOXO, the equivalent of nematode daf-16 and mammalian FOXO3a. We demonstrate here that dFOXO regulates D. melanogaster ageing when activated in the adult pericerebral fat body. We further show that this limited activation of dFOXO reduces expression of the Drosophila insulin-like peptide dilp-2 synthesized in neurons, and represses endogenous insulin-dependent signalling in peripheral fat body. These findings suggest that autonomous and non-autonomous roles of insulin signalling combine to control ageing.", "author" : [ { "dropping-particle" : "", "family" : "Hwangbo", "given" : "Dae Sung", "non-dropping-particle" : "", "parse-names" : false, "suffix" : "" }, { "dropping-particle" : "", "family" : "Gershman", "given" : "Boris", "non-dropping-particle" : "", "parse-names" : false, "suffix" : "" }, { "dropping-particle" : "", "family" : "Tu", "given" : "Meng-Ping", "non-dropping-particle" : "", "parse-names" : false, "suffix" : "" }, { "dropping-particle" : "", "family" : "Palmer", "given" : "Michael", "non-dropping-particle" : "", "parse-names" : false, "suffix" : "" }, { "dropping-particle" : "", "family" : "Tatar", "given" : "Marc", "non-dropping-particle" : "", "parse-names" : false, "suffix" : "" } ], "container-title" : "Nature", "id" : "ITEM-2", "issue" : "6991", "issued" : { "date-parts" : [ [ "2004" ] ] }, "page" : "562-566", "title" : "Drosophila dFOXO controls lifespan and regulates insulin signalling in brain and fat body.", "type" : "article-journal", "volume" : "429" }, "uris" : [ "http://www.mendeley.com/documents/?uuid=f03b6cf0-9fbf-4606-8fc3-c19926cda385" ] }, { "id" : "ITEM-3", "itemData" : { "DOI" : "10.1038/ncomms7670", "ISSN" : "2041-1723", "PMID" : "25858807", "abstract" : "Stresses like low nutrients, systemic inflammation, cancer or infections provoke a catabolic state characterized by enhanced muscle proteolysis and amino acid release to sustain liver gluconeogenesis and tissue protein synthesis. These conditions activate the family of Forkhead Box (Fox) O transcription factors. Here we report that muscle-specific deletion of FoxO members protects from muscle loss as a result of the role of FoxOs in the induction of autophagy-lysosome and ubiquitin-proteasome systems. Notably, in the setting of low nutrient signalling, we demonstrate that FoxOs are required for Akt activity but not for mTOR signalling. FoxOs control several stress-response pathways such as the unfolded protein response, ROS detoxification, DNA repair and translation. Finally, we identify FoxO-dependent ubiquitin ligases including MUSA1 and a previously uncharacterised ligase termed SMART (Specific of Muscle Atrophy and Regulated by Transcription). Our findings underscore the central function of FoxOs in coordinating a variety of stress-response genes during catabolic conditions.", "author" : [ { "dropping-particle" : "", "family" : "Milan", "given" : "Giulia", "non-dropping-particle" : "", "parse-names" : false, "suffix" : "" }, { "dropping-particle" : "", "family" : "Romanello", "given" : "Vanina", "non-dropping-particle" : "", "parse-names" : false, "suffix" : "" }, { "dropping-particle" : "", "family" : "Pescatore", "given" : "Francesca", "non-dropping-particle" : "", "parse-names" : false, "suffix" : "" }, { "dropping-particle" : "", "family" : "Armani", "given" : "Andrea", "non-dropping-particle" : "", "parse-names" : false, "suffix" : "" }, { "dropping-particle" : "", "family" : "Paik", "given" : "Ji-Hye", "non-dropping-particle" : "", "parse-names" : false, "suffix" : "" }, { "dropping-particle" : "", "family" : "Frasson", "given" : "Laura", "non-dropping-particle" : "", "parse-names" : false, "suffix" : "" }, { "dropping-particle" : "", "family" : "Seydel", "given" : "Anke", "non-dropping-particle" : "", "parse-names" : false, "suffix" : "" }, { "dropping-particle" : "", "family" : "Zhao", "given" : "Jinghui", "non-dropping-particle" : "", "parse-names" : false, "suffix" : "" }, { "dropping-particle" : "", "family" : "Abraham", "given" : "Reimar", "non-dropping-particle" : "", "parse-names" : false, "suffix" : "" }, { "dropping-particle" : "", "family" : "Goldberg", "given" : "Alfred L.", "non-dropping-particle" : "", "parse-names" : false, "suffix" : "" }, { "dropping-particle" : "", "family" : "Blaauw", "given" : "Bert", "non-dropping-particle" : "", "parse-names" : false, "suffix" : "" }, { "dropping-particle" : "", "family" : "DePinho", "given" : "Ronald a.", "non-dropping-particle" : "", "parse-names" : false, "suffix" : "" }, { "dropping-particle" : "", "family" : "Sandri", "given" : "Marco", "non-dropping-particle" : "", "parse-names" : false, "suffix" : "" } ], "container-title" : "Nature communications", "id" : "ITEM-3", "issued" : { "date-parts" : [ [ "2015" ] ] }, "page" : "6670", "publisher" : "Nature Publishing Group", "title" : "Regulation of autophagy and the ubiquitin-proteasome system by the FoxO transcriptional network during muscle atrophy.", "type" : "article-journal", "volume" : "6" }, "uris" : [ "http://www.mendeley.com/documents/?uuid=90e8d042-7909-47d7-940b-d57eecbe3204" ] } ], "mendeley" : { "formattedCitation" : "&lt;sup&gt;28\u201330&lt;/sup&gt;", "plainTextFormattedCitation" : "28\u201330", "previouslyFormattedCitation" : "&lt;sup&gt;28\u201330&lt;/sup&gt;" }, "properties" : { "noteIndex" : 0 }, "schema" : "https://github.com/citation-style-language/schema/raw/master/csl-citation.json" }</w:instrText>
       </w:r>
       <w:r>
         <w:fldChar w:fldCharType="separate"/>
@@ -1338,16 +1770,50 @@
         <w:fldChar w:fldCharType="end"/>
       </w:r>
       <w:r>
-        <w:t xml:space="preserve">.  Furthermore, </w:t>
-      </w:r>
-      <w:r>
-        <w:t>fruit fly</w:t>
-      </w:r>
-      <w:r>
-        <w:t xml:space="preserve"> studies have implicated improved muscle proteostasis as a key </w:t>
-      </w:r>
-      <w:r>
-        <w:t>element co-ordinating</w:t>
+        <w:t xml:space="preserve">.  </w:t>
+      </w:r>
+    </w:p>
+    <w:p/>
+    <w:p>
+      <w:r>
+        <w:t xml:space="preserve">One potential mechanism linking TORC1 to aging could be protein overproduction.  </w:t>
+      </w:r>
+      <w:r>
+        <w:t xml:space="preserve">TORC1 plays a key role in protein homeostasis, through inhibiting autophagy and </w:t>
+      </w:r>
+      <w:proofErr w:type="spellStart"/>
+      <w:r>
+        <w:t>proteosomal</w:t>
+      </w:r>
+      <w:proofErr w:type="spellEnd"/>
+      <w:r>
+        <w:t xml:space="preserve"> </w:t>
+      </w:r>
+      <w:r>
+        <w:t>degradation</w:t>
+      </w:r>
+      <w:r>
+        <w:t xml:space="preserve"> while promoting protein synthesis in both flies and mice. </w:t>
+      </w:r>
+      <w:r>
+        <w:t>Drosophila</w:t>
+      </w:r>
+      <w:r>
+        <w:t xml:space="preserve"> studies have implicated improved muscle </w:t>
+      </w:r>
+      <w:proofErr w:type="spellStart"/>
+      <w:r>
+        <w:t>proteostasis</w:t>
+      </w:r>
+      <w:proofErr w:type="spellEnd"/>
+      <w:r>
+        <w:t xml:space="preserve"> as a key </w:t>
+      </w:r>
+      <w:r>
+        <w:t xml:space="preserve">element </w:t>
+      </w:r>
+      <w:r>
+        <w:t>coordinating</w:t>
       </w:r>
       <w:r>
         <w:t xml:space="preserve"> lifespan extension</w:t>
@@ -1356,7 +1822,7 @@
         <w:fldChar w:fldCharType="begin" w:fldLock="1"/>
       </w:r>
       <w:r>
-        <w:instrText>ADDIN CSL_CITATION { "citationItems" : [ { "id" : "ITEM-1", "itemData" : { "DOI" : "10.1016/j.cell.2010.10.007", "ISSN" : "1097-4172", "PMID" : "21111239", "abstract" : "The progressive loss of muscle strength during aging is a common degenerative event of unclear pathogenesis. Although muscle functional decline precedes age-related changes in other tissues, its contribution to systemic aging is unknown. Here, we show that muscle aging is characterized in Drosophila by the progressive accumulation of protein aggregates that associate with impaired muscle function. The transcription factor FOXO and its target 4E-BP remove damaged proteins at least in part via the autophagy/lysosome system, whereas foxo mutants have dysfunctional proteostasis. Both FOXO and 4E-BP delay muscle functional decay and extend life span. Moreover, FOXO/4E-BP signaling in muscles decreases feeding behavior and the release of insulin from producing cells, which in turn delays the age-related accumulation of protein aggregates in other tissues. These findings reveal an organism-wide regulation of proteostasis in response to muscle aging and a key role of FOXO/4E-BP signaling in the coordination of organismal and tissue aging.", "author" : [ { "dropping-particle" : "", "family" : "Demontis", "given" : "Fabio", "non-dropping-particle" : "", "parse-names" : false, "suffix" : "" }, { "dropping-particle" : "", "family" : "Perrimon", "given" : "Norbert", "non-dropping-particle" : "", "parse-names" : false, "suffix" : "" } ], "container-title" : "Cell", "id" : "ITEM-1", "issue" : "5", "issued" : { "date-parts" : [ [ "2010", "11", "24" ] ] }, "page" : "813-25", "publisher" : "Elsevier Inc.", "title" : "FOXO/4E-BP signaling in Drosophila muscles regulates organism-wide proteostasis during aging.", "type" : "article-journal", "volume" : "143" }, "uris" : [ "http://www.mendeley.com/documents/?uuid=daff84f1-6516-4f6d-8d37-f440bdb8c31d" ] } ], "mendeley" : { "formattedCitation" : "&lt;sup&gt;31&lt;/sup&gt;", "plainTextFormattedCitation" : "31", "previouslyFormattedCitation" : "&lt;sup&gt;30&lt;/sup&gt;" }, "properties" : { "noteIndex" : 0 }, "schema" : "https://github.com/citation-style-language/schema/raw/master/csl-citation.json" }</w:instrText>
+        <w:instrText>ADDIN CSL_CITATION { "citationItems" : [ { "id" : "ITEM-1", "itemData" : { "DOI" : "10.1016/j.cell.2010.10.007", "ISSN" : "1097-4172", "PMID" : "21111239", "abstract" : "The progressive loss of muscle strength during aging is a common degenerative event of unclear pathogenesis. Although muscle functional decline precedes age-related changes in other tissues, its contribution to systemic aging is unknown. Here, we show that muscle aging is characterized in Drosophila by the progressive accumulation of protein aggregates that associate with impaired muscle function. The transcription factor FOXO and its target 4E-BP remove damaged proteins at least in part via the autophagy/lysosome system, whereas foxo mutants have dysfunctional proteostasis. Both FOXO and 4E-BP delay muscle functional decay and extend life span. Moreover, FOXO/4E-BP signaling in muscles decreases feeding behavior and the release of insulin from producing cells, which in turn delays the age-related accumulation of protein aggregates in other tissues. These findings reveal an organism-wide regulation of proteostasis in response to muscle aging and a key role of FOXO/4E-BP signaling in the coordination of organismal and tissue aging.", "author" : [ { "dropping-particle" : "", "family" : "Demontis", "given" : "Fabio", "non-dropping-particle" : "", "parse-names" : false, "suffix" : "" }, { "dropping-particle" : "", "family" : "Perrimon", "given" : "Norbert", "non-dropping-particle" : "", "parse-names" : false, "suffix" : "" } ], "container-title" : "Cell", "id" : "ITEM-1", "issue" : "5", "issued" : { "date-parts" : [ [ "2010", "11", "24" ] ] }, "page" : "813-25", "publisher" : "Elsevier Inc.", "title" : "FOXO/4E-BP signaling in Drosophila muscles regulates organism-wide proteostasis during aging.", "type" : "article-journal", "volume" : "143" }, "uris" : [ "http://www.mendeley.com/documents/?uuid=daff84f1-6516-4f6d-8d37-f440bdb8c31d" ] } ], "mendeley" : { "formattedCitation" : "&lt;sup&gt;31&lt;/sup&gt;", "plainTextFormattedCitation" : "31", "previouslyFormattedCitation" : "&lt;sup&gt;31&lt;/sup&gt;" }, "properties" : { "noteIndex" : 0 }, "schema" : "https://github.com/citation-style-language/schema/raw/master/csl-citation.json" }</w:instrText>
       </w:r>
       <w:r>
         <w:fldChar w:fldCharType="separate"/>
@@ -1375,15 +1841,138 @@
         <w:t xml:space="preserve">. </w:t>
       </w:r>
       <w:r>
-        <w:t>TORC1 also plays a key role in protein homeostasis, through inhibiting autophagy and proteosomal regulation while promoting protein synthesis in an evolutionarily conserved manner.</w:t>
+        <w:t xml:space="preserve">Dysregulation of </w:t>
+      </w:r>
+      <w:proofErr w:type="spellStart"/>
+      <w:r>
+        <w:t>proteostatsis</w:t>
+      </w:r>
+      <w:proofErr w:type="spellEnd"/>
+      <w:r>
+        <w:t xml:space="preserve"> </w:t>
+      </w:r>
+      <w:r>
+        <w:t>may</w:t>
+      </w:r>
+      <w:r>
+        <w:t xml:space="preserve"> also underlie the lifespan-restricting effects of high protein diets</w:t>
+      </w:r>
+      <w:r>
+        <w:fldChar w:fldCharType="begin" w:fldLock="1"/>
+      </w:r>
+      <w:r>
+        <w:instrText>ADDIN CSL_CITATION { "citationItems" : [ { "id" : "ITEM-1", "itemData" : { "DOI" : "10.1016/j.cmet.2014.02.009", "ISBN" : "1550-4131", "ISSN" : "19327420", "PMID" : "24606899", "abstract" : "The fundamental questions of what represents a macronutritionally balanced diet and how this maintains health and longevity remain unanswered. Here, the Geometric Framework, a state-space nutritional modeling method, was used to measure interactive effects of dietary energy, protein, fat, and carbohydrate on food intake, cardiometabolic phenotype, and longevity in mice fed one of 25 diets ad libitum. Food intake was regulated primarily by protein and carbohydrate content. Longevity and health were optimized when protein was replaced with carbohydrate to limit compensatory feeding for protein and suppress protein intake. These consequences are associated with hepatic mammalian target of rapamycin (mTOR) activation and mitochondrial function and, in turn, related to circulating branched-chain amino acids and glucose. Calorie restriction achieved by high-protein diets or dietary dilution had no beneficial effects on lifespan. The results suggest that longevity can be extended in ad libitum-fed animals by manipulating the ratio of macronutrients to inhibit mTOR activation. ?? 2014 Elsevier Inc.", "author" : [ { "dropping-particle" : "", "family" : "Solon-Biet", "given" : "Samantha M.", "non-dropping-particle" : "", "parse-names" : false, "suffix" : "" }, { "dropping-particle" : "", "family" : "McMahon", "given" : "Aisling C.", "non-dropping-particle" : "", "parse-names" : false, "suffix" : "" }, { "dropping-particle" : "", "family" : "Ballard", "given" : "J. William O", "non-dropping-particle" : "", "parse-names" : false, "suffix" : "" }, { "dropping-particle" : "", "family" : "Ruohonen", "given" : "Kari", "non-dropping-particle" : "", "parse-names" : false, "suffix" : "" }, { "dropping-particle" : "", "family" : "Wu", "given" : "Lindsay E.", "non-dropping-particle" : "", "parse-names" : false, "suffix" : "" }, { "dropping-particle" : "", "family" : "Cogger", "given" : "Victoria C.", "non-dropping-particle" : "", "parse-names" : false, "suffix" : "" }, { "dropping-particle" : "", "family" : "Warren", "given" : "Alessandra", "non-dropping-particle" : "", "parse-names" : false, "suffix" : "" }, { "dropping-particle" : "", "family" : "Huang", "given" : "Xin", "non-dropping-particle" : "", "parse-names" : false, "suffix" : "" }, { "dropping-particle" : "", "family" : "Pichaud", "given" : "Nicolas", "non-dropping-particle" : "", "parse-names" : false, "suffix" : "" }, { "dropping-particle" : "", "family" : "Melvin", "given" : "Richard G.", "non-dropping-particle" : "", "parse-names" : false, "suffix" : "" }, { "dropping-particle" : "", "family" : "Gokarn", "given" : "Rahul", "non-dropping-particle" : "", "parse-names" : false, "suffix" : "" }, { "dropping-particle" : "", "family" : "Khalil", "given" : "Mamdouh", "non-dropping-particle" : "", "parse-names" : false, "suffix" : "" }, { "dropping-particle" : "", "family" : "Turner", "given" : "Nigel", "non-dropping-particle" : "", "parse-names" : false, "suffix" : "" }, { "dropping-particle" : "", "family" : "Cooney", "given" : "Gregory J.", "non-dropping-particle" : "", "parse-names" : false, "suffix" : "" }, { "dropping-particle" : "", "family" : "Sinclair", "given" : "David\u00a0A.", "non-dropping-particle" : "", "parse-names" : false, "suffix" : "" }, { "dropping-particle" : "", "family" : "Raubenheimer", "given" : "David", "non-dropping-particle" : "", "parse-names" : false, "suffix" : "" }, { "dropping-particle" : "", "family" : "Couteur", "given" : "David G.", "non-dropping-particle" : "Le", "parse-names" : false, "suffix" : "" }, { "dropping-particle" : "", "family" : "Simpson", "given" : "Stephen\u00a0J.", "non-dropping-particle" : "", "parse-names" : false, "suffix" : "" } ], "container-title" : "Cell Metabolism", "id" : "ITEM-1", "issue" : "3", "issued" : { "date-parts" : [ [ "2014" ] ] }, "page" : "418-430", "publisher" : "Elsevier Inc.", "title" : "The ratio of macronutrients, not caloric intake, dictates cardiometabolic health, aging, and longevity in ad libitum-fed mice", "type" : "article-journal", "volume" : "19" }, "uris" : [ "http://www.mendeley.com/documents/?uuid=5e4531d2-790f-419e-892b-a79bef8165a3" ] } ], "mendeley" : { "formattedCitation" : "&lt;sup&gt;32&lt;/sup&gt;", "plainTextFormattedCitation" : "32", "previouslyFormattedCitation" : "&lt;sup&gt;32&lt;/sup&gt;" }, "properties" : { "noteIndex" : 0 }, "schema" : "https://github.com/citation-style-language/schema/raw/master/csl-citation.json" }</w:instrText>
+      </w:r>
+      <w:r>
+        <w:fldChar w:fldCharType="separate"/>
+      </w:r>
+      <w:r>
+        <w:rPr>
+          <w:noProof/>
+          <w:vertAlign w:val="superscript"/>
+        </w:rPr>
+        <w:t>32</w:t>
+      </w:r>
+      <w:r>
+        <w:fldChar w:fldCharType="end"/>
+      </w:r>
+      <w:r>
+        <w:t>.</w:t>
       </w:r>
       <w:r>
         <w:t xml:space="preserve">  </w:t>
       </w:r>
-      <w:bookmarkStart w:id="4" w:name="_GoBack"/>
-      <w:bookmarkEnd w:id="4"/>
-    </w:p>
-    <w:p/>
+      <w:r>
+        <w:t>The</w:t>
+      </w:r>
+      <w:r>
+        <w:t xml:space="preserve"> studies presented here </w:t>
+      </w:r>
+      <w:r>
+        <w:t>were not designed</w:t>
+      </w:r>
+      <w:r>
+        <w:t xml:space="preserve"> show that the m</w:t>
+      </w:r>
+      <w:r>
+        <w:t xml:space="preserve">TORC1-dependent </w:t>
+      </w:r>
+      <w:r>
+        <w:t xml:space="preserve">effects </w:t>
+      </w:r>
+      <w:r>
+        <w:t xml:space="preserve">in muscle </w:t>
+      </w:r>
+      <w:r>
+        <w:t xml:space="preserve">on aging </w:t>
+      </w:r>
+      <w:r>
+        <w:t xml:space="preserve">are </w:t>
+      </w:r>
+      <w:r>
+        <w:t>upstream of</w:t>
+      </w:r>
+      <w:r>
+        <w:t xml:space="preserve"> changes in protein </w:t>
+      </w:r>
+      <w:r>
+        <w:t>turnove</w:t>
+      </w:r>
+      <w:r>
+        <w:t>r. S</w:t>
+      </w:r>
+      <w:r>
+        <w:t xml:space="preserve">everal other mechanisms </w:t>
+      </w:r>
+      <w:r>
+        <w:t>related to mTORC1 have also been proposed</w:t>
+      </w:r>
+      <w:r>
+        <w:t xml:space="preserve"> including oxidative damage, impaired mitochondrial clearance </w:t>
+      </w:r>
+      <w:r>
+        <w:t>and</w:t>
+      </w:r>
+      <w:r>
+        <w:t xml:space="preserve"> </w:t>
+      </w:r>
+      <w:r>
+        <w:t>ER stress.  F</w:t>
+      </w:r>
+      <w:r>
+        <w:t>uture studies will be needed to und</w:t>
+      </w:r>
+      <w:r>
+        <w:t xml:space="preserve">erstand </w:t>
+      </w:r>
+      <w:r>
+        <w:t xml:space="preserve">the roles of </w:t>
+      </w:r>
+      <w:r>
+        <w:t>these and other potenti</w:t>
+      </w:r>
+      <w:r>
+        <w:t>al downstream effects</w:t>
+      </w:r>
+      <w:r>
+        <w:t>.</w:t>
+      </w:r>
+      <w:r>
+        <w:t xml:space="preserve">  </w:t>
+      </w:r>
+      <w:r>
+        <w:t>Un</w:t>
+      </w:r>
+      <w:r>
+        <w:t xml:space="preserve">derstanding the tissue-specificity which underlies the </w:t>
+      </w:r>
+      <w:r>
+        <w:t xml:space="preserve">some of the </w:t>
+      </w:r>
+      <w:r>
+        <w:t>effects of TORC1 on aging is an important step to understanding the molecular mechanisms that link TORC1 and rapamycin to organismal lifespan.</w:t>
+      </w:r>
+    </w:p>
     <w:p>
       <w:pPr>
         <w:pStyle w:val="Heading1"/>
@@ -1393,30 +1982,39 @@
       </w:r>
     </w:p>
     <w:p>
-      <w:pPr>
-        <w:rPr>
-          <w:b/>
-        </w:rPr>
-      </w:pPr>
-      <w:r>
-        <w:t>The authors would like to thank the members of the Bridges, Saltiel, Reiter and Han laboratories for helpful discussions regarding this project.</w:t>
+      <w:r>
+        <w:t xml:space="preserve">The authors would like to thank the members of the Bridges, </w:t>
+      </w:r>
+      <w:proofErr w:type="spellStart"/>
+      <w:r>
+        <w:t>Saltiel</w:t>
+      </w:r>
+      <w:proofErr w:type="spellEnd"/>
+      <w:r>
+        <w:t>, Reiter and Han laboratories for helpful discussions regarding this project.</w:t>
       </w:r>
       <w:r>
         <w:t xml:space="preserve"> </w:t>
       </w:r>
       <w:r>
-        <w:t>This work was supported by funds from the Memphis Research Consortium (DB), the National Institutes of Health (DK107535 to DB;</w:t>
-      </w:r>
-      <w:commentRangeStart w:id="5"/>
+        <w:t>This work was supported by funds from the Memphis Research Consortium (DB), the National Institutes of Health (</w:t>
+      </w:r>
+      <w:r>
+        <w:t>R01</w:t>
+      </w:r>
+      <w:r>
+        <w:t>DK107535 to DB;</w:t>
+      </w:r>
+      <w:commentRangeStart w:id="6"/>
       <w:r>
         <w:t xml:space="preserve"> </w:t>
       </w:r>
-      <w:commentRangeEnd w:id="5"/>
+      <w:commentRangeEnd w:id="6"/>
       <w:r>
         <w:rPr>
           <w:rStyle w:val="CommentReference"/>
         </w:rPr>
-        <w:commentReference w:id="5"/>
+        <w:commentReference w:id="6"/>
       </w:r>
       <w:r>
         <w:t>)</w:t>
@@ -1426,6 +2024,15 @@
       </w:r>
       <w:r>
         <w:t xml:space="preserve">.  </w:t>
+      </w:r>
+      <w:r>
+        <w:t xml:space="preserve">The Bloomington Drosophila Stock Center is supported by </w:t>
+      </w:r>
+      <w:r>
+        <w:t>P40OD018537</w:t>
+      </w:r>
+      <w:r>
+        <w:t>.</w:t>
       </w:r>
     </w:p>
     <w:p>
@@ -1444,7 +2051,7 @@
         <w:adjustRightInd w:val="0"/>
         <w:ind w:left="640" w:hanging="640"/>
         <w:rPr>
-          <w:rFonts w:ascii="Garamond" w:hAnsi="Garamond"/>
+          <w:rFonts w:ascii="Garamond" w:eastAsia="Times New Roman" w:hAnsi="Garamond" w:cs="Times New Roman"/>
           <w:noProof/>
         </w:rPr>
       </w:pPr>
@@ -1459,14 +2066,14 @@
       </w:r>
       <w:r>
         <w:rPr>
-          <w:rFonts w:ascii="Garamond" w:hAnsi="Garamond"/>
+          <w:rFonts w:ascii="Garamond" w:eastAsia="Times New Roman" w:hAnsi="Garamond" w:cs="Times New Roman"/>
           <w:noProof/>
         </w:rPr>
         <w:t xml:space="preserve">1. </w:t>
       </w:r>
       <w:r>
         <w:rPr>
-          <w:rFonts w:ascii="Garamond" w:hAnsi="Garamond"/>
+          <w:rFonts w:ascii="Garamond" w:eastAsia="Times New Roman" w:hAnsi="Garamond" w:cs="Times New Roman"/>
           <w:noProof/>
         </w:rPr>
         <w:tab/>
@@ -1481,24 +2088,24 @@
         <w:adjustRightInd w:val="0"/>
         <w:ind w:left="640" w:hanging="640"/>
         <w:rPr>
-          <w:rFonts w:ascii="Garamond" w:hAnsi="Garamond"/>
-          <w:noProof/>
-        </w:rPr>
-      </w:pPr>
-      <w:r>
-        <w:rPr>
-          <w:rFonts w:ascii="Garamond" w:hAnsi="Garamond"/>
+          <w:rFonts w:ascii="Garamond" w:eastAsia="Times New Roman" w:hAnsi="Garamond" w:cs="Times New Roman"/>
+          <w:noProof/>
+        </w:rPr>
+      </w:pPr>
+      <w:r>
+        <w:rPr>
+          <w:rFonts w:ascii="Garamond" w:eastAsia="Times New Roman" w:hAnsi="Garamond" w:cs="Times New Roman"/>
           <w:noProof/>
         </w:rPr>
         <w:t xml:space="preserve">2. </w:t>
       </w:r>
       <w:r>
         <w:rPr>
-          <w:rFonts w:ascii="Garamond" w:hAnsi="Garamond"/>
+          <w:rFonts w:ascii="Garamond" w:eastAsia="Times New Roman" w:hAnsi="Garamond" w:cs="Times New Roman"/>
           <w:noProof/>
         </w:rPr>
         <w:tab/>
-        <w:t xml:space="preserve">Brüning JC, Michael MD, Winnay JN, Hayashi T, Hörsch D, Accili D, Goodyear LJ, Kahn CR. A Muscle-Specific Insulin Receptor Knockout Exhibits Features of the Metabolic Syndrome of NIDDM without Altering Glucose Tolerance. Mol Cell 1998; 2:559–69. </w:t>
+        <w:t xml:space="preserve">Brüning JC, Michael MDD, Winnay JN, Hayashi T, Hörsch D, Accili D, Goodyear LJ, Kahn CR. A muscle-specific insulin receptor knockout exhibits features of the metabolic syndrome of NIDDM without altering glucose tolerance. Mol Cell 1998; 2:559–69. </w:t>
       </w:r>
     </w:p>
     <w:p>
@@ -1509,20 +2116,20 @@
         <w:adjustRightInd w:val="0"/>
         <w:ind w:left="640" w:hanging="640"/>
         <w:rPr>
-          <w:rFonts w:ascii="Garamond" w:hAnsi="Garamond"/>
-          <w:noProof/>
-        </w:rPr>
-      </w:pPr>
-      <w:r>
-        <w:rPr>
-          <w:rFonts w:ascii="Garamond" w:hAnsi="Garamond"/>
+          <w:rFonts w:ascii="Garamond" w:eastAsia="Times New Roman" w:hAnsi="Garamond" w:cs="Times New Roman"/>
+          <w:noProof/>
+        </w:rPr>
+      </w:pPr>
+      <w:r>
+        <w:rPr>
+          <w:rFonts w:ascii="Garamond" w:eastAsia="Times New Roman" w:hAnsi="Garamond" w:cs="Times New Roman"/>
           <w:noProof/>
         </w:rPr>
         <w:t xml:space="preserve">3. </w:t>
       </w:r>
       <w:r>
         <w:rPr>
-          <w:rFonts w:ascii="Garamond" w:hAnsi="Garamond"/>
+          <w:rFonts w:ascii="Garamond" w:eastAsia="Times New Roman" w:hAnsi="Garamond" w:cs="Times New Roman"/>
           <w:noProof/>
         </w:rPr>
         <w:tab/>
@@ -1537,20 +2144,20 @@
         <w:adjustRightInd w:val="0"/>
         <w:ind w:left="640" w:hanging="640"/>
         <w:rPr>
-          <w:rFonts w:ascii="Garamond" w:hAnsi="Garamond"/>
-          <w:noProof/>
-        </w:rPr>
-      </w:pPr>
-      <w:r>
-        <w:rPr>
-          <w:rFonts w:ascii="Garamond" w:hAnsi="Garamond"/>
+          <w:rFonts w:ascii="Garamond" w:eastAsia="Times New Roman" w:hAnsi="Garamond" w:cs="Times New Roman"/>
+          <w:noProof/>
+        </w:rPr>
+      </w:pPr>
+      <w:r>
+        <w:rPr>
+          <w:rFonts w:ascii="Garamond" w:eastAsia="Times New Roman" w:hAnsi="Garamond" w:cs="Times New Roman"/>
           <w:noProof/>
         </w:rPr>
         <w:t xml:space="preserve">4. </w:t>
       </w:r>
       <w:r>
         <w:rPr>
-          <w:rFonts w:ascii="Garamond" w:hAnsi="Garamond"/>
+          <w:rFonts w:ascii="Garamond" w:eastAsia="Times New Roman" w:hAnsi="Garamond" w:cs="Times New Roman"/>
           <w:noProof/>
         </w:rPr>
         <w:tab/>
@@ -1565,32 +2172,24 @@
         <w:adjustRightInd w:val="0"/>
         <w:ind w:left="640" w:hanging="640"/>
         <w:rPr>
-          <w:rFonts w:ascii="Garamond" w:hAnsi="Garamond"/>
-          <w:noProof/>
-        </w:rPr>
-      </w:pPr>
-      <w:r>
-        <w:rPr>
-          <w:rFonts w:ascii="Garamond" w:hAnsi="Garamond"/>
+          <w:rFonts w:ascii="Garamond" w:eastAsia="Times New Roman" w:hAnsi="Garamond" w:cs="Times New Roman"/>
+          <w:noProof/>
+        </w:rPr>
+      </w:pPr>
+      <w:r>
+        <w:rPr>
+          <w:rFonts w:ascii="Garamond" w:eastAsia="Times New Roman" w:hAnsi="Garamond" w:cs="Times New Roman"/>
           <w:noProof/>
         </w:rPr>
         <w:t xml:space="preserve">5. </w:t>
       </w:r>
       <w:r>
         <w:rPr>
-          <w:rFonts w:ascii="Garamond" w:hAnsi="Garamond"/>
+          <w:rFonts w:ascii="Garamond" w:eastAsia="Times New Roman" w:hAnsi="Garamond" w:cs="Times New Roman"/>
           <w:noProof/>
         </w:rPr>
         <w:tab/>
-        <w:t xml:space="preserve">Therneau TM, Grambsch PM. Modeling Survival Data: Extending the Cox Model. New York, NY: Springer </w:t>
-      </w:r>
-      <w:r>
-        <w:rPr>
-          <w:rFonts w:ascii="Garamond" w:hAnsi="Garamond"/>
-          <w:noProof/>
-        </w:rPr>
-        <w:lastRenderedPageBreak/>
-        <w:t xml:space="preserve">New York; 2000. </w:t>
+        <w:t xml:space="preserve">Therneau TM, Grambsch PM. Modeling Survival Data: Extending the Cox Model. New York, NY: Springer New York; 2000. </w:t>
       </w:r>
     </w:p>
     <w:p>
@@ -1601,20 +2200,20 @@
         <w:adjustRightInd w:val="0"/>
         <w:ind w:left="640" w:hanging="640"/>
         <w:rPr>
-          <w:rFonts w:ascii="Garamond" w:hAnsi="Garamond"/>
-          <w:noProof/>
-        </w:rPr>
-      </w:pPr>
-      <w:r>
-        <w:rPr>
-          <w:rFonts w:ascii="Garamond" w:hAnsi="Garamond"/>
+          <w:rFonts w:ascii="Garamond" w:eastAsia="Times New Roman" w:hAnsi="Garamond" w:cs="Times New Roman"/>
+          <w:noProof/>
+        </w:rPr>
+      </w:pPr>
+      <w:r>
+        <w:rPr>
+          <w:rFonts w:ascii="Garamond" w:eastAsia="Times New Roman" w:hAnsi="Garamond" w:cs="Times New Roman"/>
           <w:noProof/>
         </w:rPr>
         <w:t xml:space="preserve">6. </w:t>
       </w:r>
       <w:r>
         <w:rPr>
-          <w:rFonts w:ascii="Garamond" w:hAnsi="Garamond"/>
+          <w:rFonts w:ascii="Garamond" w:eastAsia="Times New Roman" w:hAnsi="Garamond" w:cs="Times New Roman"/>
           <w:noProof/>
         </w:rPr>
         <w:tab/>
@@ -1629,20 +2228,20 @@
         <w:adjustRightInd w:val="0"/>
         <w:ind w:left="640" w:hanging="640"/>
         <w:rPr>
-          <w:rFonts w:ascii="Garamond" w:hAnsi="Garamond"/>
-          <w:noProof/>
-        </w:rPr>
-      </w:pPr>
-      <w:r>
-        <w:rPr>
-          <w:rFonts w:ascii="Garamond" w:hAnsi="Garamond"/>
+          <w:rFonts w:ascii="Garamond" w:eastAsia="Times New Roman" w:hAnsi="Garamond" w:cs="Times New Roman"/>
+          <w:noProof/>
+        </w:rPr>
+      </w:pPr>
+      <w:r>
+        <w:rPr>
+          <w:rFonts w:ascii="Garamond" w:eastAsia="Times New Roman" w:hAnsi="Garamond" w:cs="Times New Roman"/>
           <w:noProof/>
         </w:rPr>
         <w:t xml:space="preserve">7. </w:t>
       </w:r>
       <w:r>
         <w:rPr>
-          <w:rFonts w:ascii="Garamond" w:hAnsi="Garamond"/>
+          <w:rFonts w:ascii="Garamond" w:eastAsia="Times New Roman" w:hAnsi="Garamond" w:cs="Times New Roman"/>
           <w:noProof/>
         </w:rPr>
         <w:tab/>
@@ -1657,24 +2256,24 @@
         <w:adjustRightInd w:val="0"/>
         <w:ind w:left="640" w:hanging="640"/>
         <w:rPr>
-          <w:rFonts w:ascii="Garamond" w:hAnsi="Garamond"/>
-          <w:noProof/>
-        </w:rPr>
-      </w:pPr>
-      <w:r>
-        <w:rPr>
-          <w:rFonts w:ascii="Garamond" w:hAnsi="Garamond"/>
+          <w:rFonts w:ascii="Garamond" w:eastAsia="Times New Roman" w:hAnsi="Garamond" w:cs="Times New Roman"/>
+          <w:noProof/>
+        </w:rPr>
+      </w:pPr>
+      <w:r>
+        <w:rPr>
+          <w:rFonts w:ascii="Garamond" w:eastAsia="Times New Roman" w:hAnsi="Garamond" w:cs="Times New Roman"/>
           <w:noProof/>
         </w:rPr>
         <w:t xml:space="preserve">8. </w:t>
       </w:r>
       <w:r>
         <w:rPr>
-          <w:rFonts w:ascii="Garamond" w:hAnsi="Garamond"/>
+          <w:rFonts w:ascii="Garamond" w:eastAsia="Times New Roman" w:hAnsi="Garamond" w:cs="Times New Roman"/>
           <w:noProof/>
         </w:rPr>
         <w:tab/>
-        <w:t xml:space="preserve">Castets P, Lin S, Rion N, Di Fulvio S, Romanino K, Guridi M, Frank S, Tintignac LA a, Sinnreich M, Rüegg MA, et al. Sustained activation of mTORC1 in skeletal muscle inhibits constitutive and starvation-induced autophagy and causes a severe, late-onset myopathy. Cell Metab 2013; 17:731–44. </w:t>
+        <w:t xml:space="preserve">Castets P, Lin S, Rion N, Di Fulvio S, Romanino K, Guridi M, Frank S, Tintignac LAA, Sinnreich M, Rüegg MA, et al. Sustained activation of mTORC1 in skeletal muscle inhibits constitutive and starvation-induced autophagy and causes a severe, late-onset myopathy. Cell Metab 2013; 17:731–44. </w:t>
       </w:r>
     </w:p>
     <w:p>
@@ -1685,24 +2284,24 @@
         <w:adjustRightInd w:val="0"/>
         <w:ind w:left="640" w:hanging="640"/>
         <w:rPr>
-          <w:rFonts w:ascii="Garamond" w:hAnsi="Garamond"/>
-          <w:noProof/>
-        </w:rPr>
-      </w:pPr>
-      <w:r>
-        <w:rPr>
-          <w:rFonts w:ascii="Garamond" w:hAnsi="Garamond"/>
+          <w:rFonts w:ascii="Garamond" w:eastAsia="Times New Roman" w:hAnsi="Garamond" w:cs="Times New Roman"/>
+          <w:noProof/>
+        </w:rPr>
+      </w:pPr>
+      <w:r>
+        <w:rPr>
+          <w:rFonts w:ascii="Garamond" w:eastAsia="Times New Roman" w:hAnsi="Garamond" w:cs="Times New Roman"/>
           <w:noProof/>
         </w:rPr>
         <w:t xml:space="preserve">9. </w:t>
       </w:r>
       <w:r>
         <w:rPr>
-          <w:rFonts w:ascii="Garamond" w:hAnsi="Garamond"/>
+          <w:rFonts w:ascii="Garamond" w:eastAsia="Times New Roman" w:hAnsi="Garamond" w:cs="Times New Roman"/>
           <w:noProof/>
         </w:rPr>
         <w:tab/>
-        <w:t xml:space="preserve">Meikle L, McMullen JR, Sherwood MC, Lader AS, Walker V, Chan J a, Kwiatkowski DJ. A mouse model of cardiac rhabdomyoma generated by loss of Tsc1 in ventricular myocytes. Hum Mol Genet 2005; 14:429–35. </w:t>
+        <w:t xml:space="preserve">Meikle L, McMullen JR, Sherwood MC, Lader AS, Walker V, Chan JA, Kwiatkowski DJ. A mouse model of cardiac rhabdomyoma generated by loss of Tsc1 in ventricular myocytes. Hum Mol Genet 2005; 14:429–35. </w:t>
       </w:r>
     </w:p>
     <w:p>
@@ -1713,20 +2312,20 @@
         <w:adjustRightInd w:val="0"/>
         <w:ind w:left="640" w:hanging="640"/>
         <w:rPr>
-          <w:rFonts w:ascii="Garamond" w:hAnsi="Garamond"/>
-          <w:noProof/>
-        </w:rPr>
-      </w:pPr>
-      <w:r>
-        <w:rPr>
-          <w:rFonts w:ascii="Garamond" w:hAnsi="Garamond"/>
+          <w:rFonts w:ascii="Garamond" w:eastAsia="Times New Roman" w:hAnsi="Garamond" w:cs="Times New Roman"/>
+          <w:noProof/>
+        </w:rPr>
+      </w:pPr>
+      <w:r>
+        <w:rPr>
+          <w:rFonts w:ascii="Garamond" w:eastAsia="Times New Roman" w:hAnsi="Garamond" w:cs="Times New Roman"/>
           <w:noProof/>
         </w:rPr>
         <w:t xml:space="preserve">10. </w:t>
       </w:r>
       <w:r>
         <w:rPr>
-          <w:rFonts w:ascii="Garamond" w:hAnsi="Garamond"/>
+          <w:rFonts w:ascii="Garamond" w:eastAsia="Times New Roman" w:hAnsi="Garamond" w:cs="Times New Roman"/>
           <w:noProof/>
         </w:rPr>
         <w:tab/>
@@ -1741,20 +2340,20 @@
         <w:adjustRightInd w:val="0"/>
         <w:ind w:left="640" w:hanging="640"/>
         <w:rPr>
-          <w:rFonts w:ascii="Garamond" w:hAnsi="Garamond"/>
-          <w:noProof/>
-        </w:rPr>
-      </w:pPr>
-      <w:r>
-        <w:rPr>
-          <w:rFonts w:ascii="Garamond" w:hAnsi="Garamond"/>
+          <w:rFonts w:ascii="Garamond" w:eastAsia="Times New Roman" w:hAnsi="Garamond" w:cs="Times New Roman"/>
+          <w:noProof/>
+        </w:rPr>
+      </w:pPr>
+      <w:r>
+        <w:rPr>
+          <w:rFonts w:ascii="Garamond" w:eastAsia="Times New Roman" w:hAnsi="Garamond" w:cs="Times New Roman"/>
           <w:noProof/>
         </w:rPr>
         <w:t xml:space="preserve">11. </w:t>
       </w:r>
       <w:r>
         <w:rPr>
-          <w:rFonts w:ascii="Garamond" w:hAnsi="Garamond"/>
+          <w:rFonts w:ascii="Garamond" w:eastAsia="Times New Roman" w:hAnsi="Garamond" w:cs="Times New Roman"/>
           <w:noProof/>
         </w:rPr>
         <w:tab/>
@@ -1769,20 +2368,20 @@
         <w:adjustRightInd w:val="0"/>
         <w:ind w:left="640" w:hanging="640"/>
         <w:rPr>
-          <w:rFonts w:ascii="Garamond" w:hAnsi="Garamond"/>
-          <w:noProof/>
-        </w:rPr>
-      </w:pPr>
-      <w:r>
-        <w:rPr>
-          <w:rFonts w:ascii="Garamond" w:hAnsi="Garamond"/>
+          <w:rFonts w:ascii="Garamond" w:eastAsia="Times New Roman" w:hAnsi="Garamond" w:cs="Times New Roman"/>
+          <w:noProof/>
+        </w:rPr>
+      </w:pPr>
+      <w:r>
+        <w:rPr>
+          <w:rFonts w:ascii="Garamond" w:eastAsia="Times New Roman" w:hAnsi="Garamond" w:cs="Times New Roman"/>
           <w:noProof/>
         </w:rPr>
         <w:t xml:space="preserve">12. </w:t>
       </w:r>
       <w:r>
         <w:rPr>
-          <w:rFonts w:ascii="Garamond" w:hAnsi="Garamond"/>
+          <w:rFonts w:ascii="Garamond" w:eastAsia="Times New Roman" w:hAnsi="Garamond" w:cs="Times New Roman"/>
           <w:noProof/>
         </w:rPr>
         <w:tab/>
@@ -1797,20 +2396,20 @@
         <w:adjustRightInd w:val="0"/>
         <w:ind w:left="640" w:hanging="640"/>
         <w:rPr>
-          <w:rFonts w:ascii="Garamond" w:hAnsi="Garamond"/>
-          <w:noProof/>
-        </w:rPr>
-      </w:pPr>
-      <w:r>
-        <w:rPr>
-          <w:rFonts w:ascii="Garamond" w:hAnsi="Garamond"/>
+          <w:rFonts w:ascii="Garamond" w:eastAsia="Times New Roman" w:hAnsi="Garamond" w:cs="Times New Roman"/>
+          <w:noProof/>
+        </w:rPr>
+      </w:pPr>
+      <w:r>
+        <w:rPr>
+          <w:rFonts w:ascii="Garamond" w:eastAsia="Times New Roman" w:hAnsi="Garamond" w:cs="Times New Roman"/>
           <w:noProof/>
         </w:rPr>
         <w:t xml:space="preserve">13. </w:t>
       </w:r>
       <w:r>
         <w:rPr>
-          <w:rFonts w:ascii="Garamond" w:hAnsi="Garamond"/>
+          <w:rFonts w:ascii="Garamond" w:eastAsia="Times New Roman" w:hAnsi="Garamond" w:cs="Times New Roman"/>
           <w:noProof/>
         </w:rPr>
         <w:tab/>
@@ -1825,20 +2424,20 @@
         <w:adjustRightInd w:val="0"/>
         <w:ind w:left="640" w:hanging="640"/>
         <w:rPr>
-          <w:rFonts w:ascii="Garamond" w:hAnsi="Garamond"/>
-          <w:noProof/>
-        </w:rPr>
-      </w:pPr>
-      <w:r>
-        <w:rPr>
-          <w:rFonts w:ascii="Garamond" w:hAnsi="Garamond"/>
+          <w:rFonts w:ascii="Garamond" w:eastAsia="Times New Roman" w:hAnsi="Garamond" w:cs="Times New Roman"/>
+          <w:noProof/>
+        </w:rPr>
+      </w:pPr>
+      <w:r>
+        <w:rPr>
+          <w:rFonts w:ascii="Garamond" w:eastAsia="Times New Roman" w:hAnsi="Garamond" w:cs="Times New Roman"/>
           <w:noProof/>
         </w:rPr>
         <w:t xml:space="preserve">14. </w:t>
       </w:r>
       <w:r>
         <w:rPr>
-          <w:rFonts w:ascii="Garamond" w:hAnsi="Garamond"/>
+          <w:rFonts w:ascii="Garamond" w:eastAsia="Times New Roman" w:hAnsi="Garamond" w:cs="Times New Roman"/>
           <w:noProof/>
         </w:rPr>
         <w:tab/>
@@ -1853,20 +2452,20 @@
         <w:adjustRightInd w:val="0"/>
         <w:ind w:left="640" w:hanging="640"/>
         <w:rPr>
-          <w:rFonts w:ascii="Garamond" w:hAnsi="Garamond"/>
-          <w:noProof/>
-        </w:rPr>
-      </w:pPr>
-      <w:r>
-        <w:rPr>
-          <w:rFonts w:ascii="Garamond" w:hAnsi="Garamond"/>
+          <w:rFonts w:ascii="Garamond" w:eastAsia="Times New Roman" w:hAnsi="Garamond" w:cs="Times New Roman"/>
+          <w:noProof/>
+        </w:rPr>
+      </w:pPr>
+      <w:r>
+        <w:rPr>
+          <w:rFonts w:ascii="Garamond" w:eastAsia="Times New Roman" w:hAnsi="Garamond" w:cs="Times New Roman"/>
           <w:noProof/>
         </w:rPr>
         <w:t xml:space="preserve">15. </w:t>
       </w:r>
       <w:r>
         <w:rPr>
-          <w:rFonts w:ascii="Garamond" w:hAnsi="Garamond"/>
+          <w:rFonts w:ascii="Garamond" w:eastAsia="Times New Roman" w:hAnsi="Garamond" w:cs="Times New Roman"/>
           <w:noProof/>
         </w:rPr>
         <w:tab/>
@@ -1881,20 +2480,20 @@
         <w:adjustRightInd w:val="0"/>
         <w:ind w:left="640" w:hanging="640"/>
         <w:rPr>
-          <w:rFonts w:ascii="Garamond" w:hAnsi="Garamond"/>
-          <w:noProof/>
-        </w:rPr>
-      </w:pPr>
-      <w:r>
-        <w:rPr>
-          <w:rFonts w:ascii="Garamond" w:hAnsi="Garamond"/>
+          <w:rFonts w:ascii="Garamond" w:eastAsia="Times New Roman" w:hAnsi="Garamond" w:cs="Times New Roman"/>
+          <w:noProof/>
+        </w:rPr>
+      </w:pPr>
+      <w:r>
+        <w:rPr>
+          <w:rFonts w:ascii="Garamond" w:eastAsia="Times New Roman" w:hAnsi="Garamond" w:cs="Times New Roman"/>
           <w:noProof/>
         </w:rPr>
         <w:t xml:space="preserve">16. </w:t>
       </w:r>
       <w:r>
         <w:rPr>
-          <w:rFonts w:ascii="Garamond" w:hAnsi="Garamond"/>
+          <w:rFonts w:ascii="Garamond" w:eastAsia="Times New Roman" w:hAnsi="Garamond" w:cs="Times New Roman"/>
           <w:noProof/>
         </w:rPr>
         <w:tab/>
@@ -1909,20 +2508,20 @@
         <w:adjustRightInd w:val="0"/>
         <w:ind w:left="640" w:hanging="640"/>
         <w:rPr>
-          <w:rFonts w:ascii="Garamond" w:hAnsi="Garamond"/>
-          <w:noProof/>
-        </w:rPr>
-      </w:pPr>
-      <w:r>
-        <w:rPr>
-          <w:rFonts w:ascii="Garamond" w:hAnsi="Garamond"/>
+          <w:rFonts w:ascii="Garamond" w:eastAsia="Times New Roman" w:hAnsi="Garamond" w:cs="Times New Roman"/>
+          <w:noProof/>
+        </w:rPr>
+      </w:pPr>
+      <w:r>
+        <w:rPr>
+          <w:rFonts w:ascii="Garamond" w:eastAsia="Times New Roman" w:hAnsi="Garamond" w:cs="Times New Roman"/>
           <w:noProof/>
         </w:rPr>
         <w:t xml:space="preserve">17. </w:t>
       </w:r>
       <w:r>
         <w:rPr>
-          <w:rFonts w:ascii="Garamond" w:hAnsi="Garamond"/>
+          <w:rFonts w:ascii="Garamond" w:eastAsia="Times New Roman" w:hAnsi="Garamond" w:cs="Times New Roman"/>
           <w:noProof/>
         </w:rPr>
         <w:tab/>
@@ -1937,20 +2536,20 @@
         <w:adjustRightInd w:val="0"/>
         <w:ind w:left="640" w:hanging="640"/>
         <w:rPr>
-          <w:rFonts w:ascii="Garamond" w:hAnsi="Garamond"/>
-          <w:noProof/>
-        </w:rPr>
-      </w:pPr>
-      <w:r>
-        <w:rPr>
-          <w:rFonts w:ascii="Garamond" w:hAnsi="Garamond"/>
+          <w:rFonts w:ascii="Garamond" w:eastAsia="Times New Roman" w:hAnsi="Garamond" w:cs="Times New Roman"/>
+          <w:noProof/>
+        </w:rPr>
+      </w:pPr>
+      <w:r>
+        <w:rPr>
+          <w:rFonts w:ascii="Garamond" w:eastAsia="Times New Roman" w:hAnsi="Garamond" w:cs="Times New Roman"/>
           <w:noProof/>
         </w:rPr>
         <w:t xml:space="preserve">18. </w:t>
       </w:r>
       <w:r>
         <w:rPr>
-          <w:rFonts w:ascii="Garamond" w:hAnsi="Garamond"/>
+          <w:rFonts w:ascii="Garamond" w:eastAsia="Times New Roman" w:hAnsi="Garamond" w:cs="Times New Roman"/>
           <w:noProof/>
         </w:rPr>
         <w:tab/>
@@ -1965,20 +2564,20 @@
         <w:adjustRightInd w:val="0"/>
         <w:ind w:left="640" w:hanging="640"/>
         <w:rPr>
-          <w:rFonts w:ascii="Garamond" w:hAnsi="Garamond"/>
-          <w:noProof/>
-        </w:rPr>
-      </w:pPr>
-      <w:r>
-        <w:rPr>
-          <w:rFonts w:ascii="Garamond" w:hAnsi="Garamond"/>
+          <w:rFonts w:ascii="Garamond" w:eastAsia="Times New Roman" w:hAnsi="Garamond" w:cs="Times New Roman"/>
+          <w:noProof/>
+        </w:rPr>
+      </w:pPr>
+      <w:r>
+        <w:rPr>
+          <w:rFonts w:ascii="Garamond" w:eastAsia="Times New Roman" w:hAnsi="Garamond" w:cs="Times New Roman"/>
           <w:noProof/>
         </w:rPr>
         <w:t xml:space="preserve">19. </w:t>
       </w:r>
       <w:r>
         <w:rPr>
-          <w:rFonts w:ascii="Garamond" w:hAnsi="Garamond"/>
+          <w:rFonts w:ascii="Garamond" w:eastAsia="Times New Roman" w:hAnsi="Garamond" w:cs="Times New Roman"/>
           <w:noProof/>
         </w:rPr>
         <w:tab/>
@@ -1993,20 +2592,20 @@
         <w:adjustRightInd w:val="0"/>
         <w:ind w:left="640" w:hanging="640"/>
         <w:rPr>
-          <w:rFonts w:ascii="Garamond" w:hAnsi="Garamond"/>
-          <w:noProof/>
-        </w:rPr>
-      </w:pPr>
-      <w:r>
-        <w:rPr>
-          <w:rFonts w:ascii="Garamond" w:hAnsi="Garamond"/>
+          <w:rFonts w:ascii="Garamond" w:eastAsia="Times New Roman" w:hAnsi="Garamond" w:cs="Times New Roman"/>
+          <w:noProof/>
+        </w:rPr>
+      </w:pPr>
+      <w:r>
+        <w:rPr>
+          <w:rFonts w:ascii="Garamond" w:eastAsia="Times New Roman" w:hAnsi="Garamond" w:cs="Times New Roman"/>
           <w:noProof/>
         </w:rPr>
         <w:t xml:space="preserve">20. </w:t>
       </w:r>
       <w:r>
         <w:rPr>
-          <w:rFonts w:ascii="Garamond" w:hAnsi="Garamond"/>
+          <w:rFonts w:ascii="Garamond" w:eastAsia="Times New Roman" w:hAnsi="Garamond" w:cs="Times New Roman"/>
           <w:noProof/>
         </w:rPr>
         <w:tab/>
@@ -2021,20 +2620,20 @@
         <w:adjustRightInd w:val="0"/>
         <w:ind w:left="640" w:hanging="640"/>
         <w:rPr>
-          <w:rFonts w:ascii="Garamond" w:hAnsi="Garamond"/>
-          <w:noProof/>
-        </w:rPr>
-      </w:pPr>
-      <w:r>
-        <w:rPr>
-          <w:rFonts w:ascii="Garamond" w:hAnsi="Garamond"/>
+          <w:rFonts w:ascii="Garamond" w:eastAsia="Times New Roman" w:hAnsi="Garamond" w:cs="Times New Roman"/>
+          <w:noProof/>
+        </w:rPr>
+      </w:pPr>
+      <w:r>
+        <w:rPr>
+          <w:rFonts w:ascii="Garamond" w:eastAsia="Times New Roman" w:hAnsi="Garamond" w:cs="Times New Roman"/>
           <w:noProof/>
         </w:rPr>
         <w:t xml:space="preserve">21. </w:t>
       </w:r>
       <w:r>
         <w:rPr>
-          <w:rFonts w:ascii="Garamond" w:hAnsi="Garamond"/>
+          <w:rFonts w:ascii="Garamond" w:eastAsia="Times New Roman" w:hAnsi="Garamond" w:cs="Times New Roman"/>
           <w:noProof/>
         </w:rPr>
         <w:tab/>
@@ -2049,21 +2648,20 @@
         <w:adjustRightInd w:val="0"/>
         <w:ind w:left="640" w:hanging="640"/>
         <w:rPr>
-          <w:rFonts w:ascii="Garamond" w:hAnsi="Garamond"/>
-          <w:noProof/>
-        </w:rPr>
-      </w:pPr>
-      <w:r>
-        <w:rPr>
-          <w:rFonts w:ascii="Garamond" w:hAnsi="Garamond"/>
-          <w:noProof/>
-        </w:rPr>
-        <w:lastRenderedPageBreak/>
+          <w:rFonts w:ascii="Garamond" w:eastAsia="Times New Roman" w:hAnsi="Garamond" w:cs="Times New Roman"/>
+          <w:noProof/>
+        </w:rPr>
+      </w:pPr>
+      <w:r>
+        <w:rPr>
+          <w:rFonts w:ascii="Garamond" w:eastAsia="Times New Roman" w:hAnsi="Garamond" w:cs="Times New Roman"/>
+          <w:noProof/>
+        </w:rPr>
         <w:t xml:space="preserve">22. </w:t>
       </w:r>
       <w:r>
         <w:rPr>
-          <w:rFonts w:ascii="Garamond" w:hAnsi="Garamond"/>
+          <w:rFonts w:ascii="Garamond" w:eastAsia="Times New Roman" w:hAnsi="Garamond" w:cs="Times New Roman"/>
           <w:noProof/>
         </w:rPr>
         <w:tab/>
@@ -2078,20 +2676,20 @@
         <w:adjustRightInd w:val="0"/>
         <w:ind w:left="640" w:hanging="640"/>
         <w:rPr>
-          <w:rFonts w:ascii="Garamond" w:hAnsi="Garamond"/>
-          <w:noProof/>
-        </w:rPr>
-      </w:pPr>
-      <w:r>
-        <w:rPr>
-          <w:rFonts w:ascii="Garamond" w:hAnsi="Garamond"/>
+          <w:rFonts w:ascii="Garamond" w:eastAsia="Times New Roman" w:hAnsi="Garamond" w:cs="Times New Roman"/>
+          <w:noProof/>
+        </w:rPr>
+      </w:pPr>
+      <w:r>
+        <w:rPr>
+          <w:rFonts w:ascii="Garamond" w:eastAsia="Times New Roman" w:hAnsi="Garamond" w:cs="Times New Roman"/>
           <w:noProof/>
         </w:rPr>
         <w:t xml:space="preserve">23. </w:t>
       </w:r>
       <w:r>
         <w:rPr>
-          <w:rFonts w:ascii="Garamond" w:hAnsi="Garamond"/>
+          <w:rFonts w:ascii="Garamond" w:eastAsia="Times New Roman" w:hAnsi="Garamond" w:cs="Times New Roman"/>
           <w:noProof/>
         </w:rPr>
         <w:tab/>
@@ -2106,20 +2704,20 @@
         <w:adjustRightInd w:val="0"/>
         <w:ind w:left="640" w:hanging="640"/>
         <w:rPr>
-          <w:rFonts w:ascii="Garamond" w:hAnsi="Garamond"/>
-          <w:noProof/>
-        </w:rPr>
-      </w:pPr>
-      <w:r>
-        <w:rPr>
-          <w:rFonts w:ascii="Garamond" w:hAnsi="Garamond"/>
+          <w:rFonts w:ascii="Garamond" w:eastAsia="Times New Roman" w:hAnsi="Garamond" w:cs="Times New Roman"/>
+          <w:noProof/>
+        </w:rPr>
+      </w:pPr>
+      <w:r>
+        <w:rPr>
+          <w:rFonts w:ascii="Garamond" w:eastAsia="Times New Roman" w:hAnsi="Garamond" w:cs="Times New Roman"/>
           <w:noProof/>
         </w:rPr>
         <w:t xml:space="preserve">24. </w:t>
       </w:r>
       <w:r>
         <w:rPr>
-          <w:rFonts w:ascii="Garamond" w:hAnsi="Garamond"/>
+          <w:rFonts w:ascii="Garamond" w:eastAsia="Times New Roman" w:hAnsi="Garamond" w:cs="Times New Roman"/>
           <w:noProof/>
         </w:rPr>
         <w:tab/>
@@ -2134,20 +2732,20 @@
         <w:adjustRightInd w:val="0"/>
         <w:ind w:left="640" w:hanging="640"/>
         <w:rPr>
-          <w:rFonts w:ascii="Garamond" w:hAnsi="Garamond"/>
-          <w:noProof/>
-        </w:rPr>
-      </w:pPr>
-      <w:r>
-        <w:rPr>
-          <w:rFonts w:ascii="Garamond" w:hAnsi="Garamond"/>
+          <w:rFonts w:ascii="Garamond" w:eastAsia="Times New Roman" w:hAnsi="Garamond" w:cs="Times New Roman"/>
+          <w:noProof/>
+        </w:rPr>
+      </w:pPr>
+      <w:r>
+        <w:rPr>
+          <w:rFonts w:ascii="Garamond" w:eastAsia="Times New Roman" w:hAnsi="Garamond" w:cs="Times New Roman"/>
           <w:noProof/>
         </w:rPr>
         <w:t xml:space="preserve">25. </w:t>
       </w:r>
       <w:r>
         <w:rPr>
-          <w:rFonts w:ascii="Garamond" w:hAnsi="Garamond"/>
+          <w:rFonts w:ascii="Garamond" w:eastAsia="Times New Roman" w:hAnsi="Garamond" w:cs="Times New Roman"/>
           <w:noProof/>
         </w:rPr>
         <w:tab/>
@@ -2162,20 +2760,20 @@
         <w:adjustRightInd w:val="0"/>
         <w:ind w:left="640" w:hanging="640"/>
         <w:rPr>
-          <w:rFonts w:ascii="Garamond" w:hAnsi="Garamond"/>
-          <w:noProof/>
-        </w:rPr>
-      </w:pPr>
-      <w:r>
-        <w:rPr>
-          <w:rFonts w:ascii="Garamond" w:hAnsi="Garamond"/>
+          <w:rFonts w:ascii="Garamond" w:eastAsia="Times New Roman" w:hAnsi="Garamond" w:cs="Times New Roman"/>
+          <w:noProof/>
+        </w:rPr>
+      </w:pPr>
+      <w:r>
+        <w:rPr>
+          <w:rFonts w:ascii="Garamond" w:eastAsia="Times New Roman" w:hAnsi="Garamond" w:cs="Times New Roman"/>
           <w:noProof/>
         </w:rPr>
         <w:t xml:space="preserve">26. </w:t>
       </w:r>
       <w:r>
         <w:rPr>
-          <w:rFonts w:ascii="Garamond" w:hAnsi="Garamond"/>
+          <w:rFonts w:ascii="Garamond" w:eastAsia="Times New Roman" w:hAnsi="Garamond" w:cs="Times New Roman"/>
           <w:noProof/>
         </w:rPr>
         <w:tab/>
@@ -2190,20 +2788,20 @@
         <w:adjustRightInd w:val="0"/>
         <w:ind w:left="640" w:hanging="640"/>
         <w:rPr>
-          <w:rFonts w:ascii="Garamond" w:hAnsi="Garamond"/>
-          <w:noProof/>
-        </w:rPr>
-      </w:pPr>
-      <w:r>
-        <w:rPr>
-          <w:rFonts w:ascii="Garamond" w:hAnsi="Garamond"/>
+          <w:rFonts w:ascii="Garamond" w:eastAsia="Times New Roman" w:hAnsi="Garamond" w:cs="Times New Roman"/>
+          <w:noProof/>
+        </w:rPr>
+      </w:pPr>
+      <w:r>
+        <w:rPr>
+          <w:rFonts w:ascii="Garamond" w:eastAsia="Times New Roman" w:hAnsi="Garamond" w:cs="Times New Roman"/>
           <w:noProof/>
         </w:rPr>
         <w:t xml:space="preserve">27. </w:t>
       </w:r>
       <w:r>
         <w:rPr>
-          <w:rFonts w:ascii="Garamond" w:hAnsi="Garamond"/>
+          <w:rFonts w:ascii="Garamond" w:eastAsia="Times New Roman" w:hAnsi="Garamond" w:cs="Times New Roman"/>
           <w:noProof/>
         </w:rPr>
         <w:tab/>
@@ -2218,20 +2816,20 @@
         <w:adjustRightInd w:val="0"/>
         <w:ind w:left="640" w:hanging="640"/>
         <w:rPr>
-          <w:rFonts w:ascii="Garamond" w:hAnsi="Garamond"/>
-          <w:noProof/>
-        </w:rPr>
-      </w:pPr>
-      <w:r>
-        <w:rPr>
-          <w:rFonts w:ascii="Garamond" w:hAnsi="Garamond"/>
+          <w:rFonts w:ascii="Garamond" w:eastAsia="Times New Roman" w:hAnsi="Garamond" w:cs="Times New Roman"/>
+          <w:noProof/>
+        </w:rPr>
+      </w:pPr>
+      <w:r>
+        <w:rPr>
+          <w:rFonts w:ascii="Garamond" w:eastAsia="Times New Roman" w:hAnsi="Garamond" w:cs="Times New Roman"/>
           <w:noProof/>
         </w:rPr>
         <w:t xml:space="preserve">28. </w:t>
       </w:r>
       <w:r>
         <w:rPr>
-          <w:rFonts w:ascii="Garamond" w:hAnsi="Garamond"/>
+          <w:rFonts w:ascii="Garamond" w:eastAsia="Times New Roman" w:hAnsi="Garamond" w:cs="Times New Roman"/>
           <w:noProof/>
         </w:rPr>
         <w:tab/>
@@ -2246,20 +2844,20 @@
         <w:adjustRightInd w:val="0"/>
         <w:ind w:left="640" w:hanging="640"/>
         <w:rPr>
-          <w:rFonts w:ascii="Garamond" w:hAnsi="Garamond"/>
-          <w:noProof/>
-        </w:rPr>
-      </w:pPr>
-      <w:r>
-        <w:rPr>
-          <w:rFonts w:ascii="Garamond" w:hAnsi="Garamond"/>
+          <w:rFonts w:ascii="Garamond" w:eastAsia="Times New Roman" w:hAnsi="Garamond" w:cs="Times New Roman"/>
+          <w:noProof/>
+        </w:rPr>
+      </w:pPr>
+      <w:r>
+        <w:rPr>
+          <w:rFonts w:ascii="Garamond" w:eastAsia="Times New Roman" w:hAnsi="Garamond" w:cs="Times New Roman"/>
           <w:noProof/>
         </w:rPr>
         <w:t xml:space="preserve">29. </w:t>
       </w:r>
       <w:r>
         <w:rPr>
-          <w:rFonts w:ascii="Garamond" w:hAnsi="Garamond"/>
+          <w:rFonts w:ascii="Garamond" w:eastAsia="Times New Roman" w:hAnsi="Garamond" w:cs="Times New Roman"/>
           <w:noProof/>
         </w:rPr>
         <w:tab/>
@@ -2274,24 +2872,24 @@
         <w:adjustRightInd w:val="0"/>
         <w:ind w:left="640" w:hanging="640"/>
         <w:rPr>
-          <w:rFonts w:ascii="Garamond" w:hAnsi="Garamond"/>
-          <w:noProof/>
-        </w:rPr>
-      </w:pPr>
-      <w:r>
-        <w:rPr>
-          <w:rFonts w:ascii="Garamond" w:hAnsi="Garamond"/>
+          <w:rFonts w:ascii="Garamond" w:eastAsia="Times New Roman" w:hAnsi="Garamond" w:cs="Times New Roman"/>
+          <w:noProof/>
+        </w:rPr>
+      </w:pPr>
+      <w:r>
+        <w:rPr>
+          <w:rFonts w:ascii="Garamond" w:eastAsia="Times New Roman" w:hAnsi="Garamond" w:cs="Times New Roman"/>
           <w:noProof/>
         </w:rPr>
         <w:t xml:space="preserve">30. </w:t>
       </w:r>
       <w:r>
         <w:rPr>
-          <w:rFonts w:ascii="Garamond" w:hAnsi="Garamond"/>
+          <w:rFonts w:ascii="Garamond" w:eastAsia="Times New Roman" w:hAnsi="Garamond" w:cs="Times New Roman"/>
           <w:noProof/>
         </w:rPr>
         <w:tab/>
-        <w:t xml:space="preserve">Milan G, Romanello V, Pescatore F, Armani A, Paik J-H, Frasson L, Seydel A, Zhao J, Abraham R, Goldberg AL, et al. Regulation of autophagy and the ubiquitin–proteasome system by the FoxO transcriptional network during muscle atrophy. Nat Commun 2015; 6:6670. </w:t>
+        <w:t xml:space="preserve">Milan G, Romanello V, Pescatore F, Armani A, Paik J-H, Frasson L, Seydel A, Zhao J, Abraham R, Goldberg AL, et al. Regulation of autophagy and the ubiquitin-proteasome system by the FoxO transcriptional network during muscle atrophy. Nat Commun 2015; 6:6670. </w:t>
       </w:r>
     </w:p>
     <w:p>
@@ -2302,24 +2900,52 @@
         <w:adjustRightInd w:val="0"/>
         <w:ind w:left="640" w:hanging="640"/>
         <w:rPr>
-          <w:rFonts w:ascii="Garamond" w:hAnsi="Garamond"/>
-          <w:noProof/>
-        </w:rPr>
-      </w:pPr>
-      <w:r>
-        <w:rPr>
-          <w:rFonts w:ascii="Garamond" w:hAnsi="Garamond"/>
+          <w:rFonts w:ascii="Garamond" w:eastAsia="Times New Roman" w:hAnsi="Garamond" w:cs="Times New Roman"/>
+          <w:noProof/>
+        </w:rPr>
+      </w:pPr>
+      <w:r>
+        <w:rPr>
+          <w:rFonts w:ascii="Garamond" w:eastAsia="Times New Roman" w:hAnsi="Garamond" w:cs="Times New Roman"/>
           <w:noProof/>
         </w:rPr>
         <w:t xml:space="preserve">31. </w:t>
       </w:r>
       <w:r>
         <w:rPr>
-          <w:rFonts w:ascii="Garamond" w:hAnsi="Garamond"/>
+          <w:rFonts w:ascii="Garamond" w:eastAsia="Times New Roman" w:hAnsi="Garamond" w:cs="Times New Roman"/>
           <w:noProof/>
         </w:rPr>
         <w:tab/>
         <w:t xml:space="preserve">Demontis F, Perrimon N. FOXO/4E-BP signaling in Drosophila muscles regulates organism-wide proteostasis during aging. Cell 2010; 143:813–25. </w:t>
+      </w:r>
+    </w:p>
+    <w:p>
+      <w:pPr>
+        <w:widowControl w:val="0"/>
+        <w:autoSpaceDE w:val="0"/>
+        <w:autoSpaceDN w:val="0"/>
+        <w:adjustRightInd w:val="0"/>
+        <w:ind w:left="640" w:hanging="640"/>
+        <w:rPr>
+          <w:rFonts w:ascii="Garamond" w:hAnsi="Garamond"/>
+          <w:noProof/>
+        </w:rPr>
+      </w:pPr>
+      <w:r>
+        <w:rPr>
+          <w:rFonts w:ascii="Garamond" w:eastAsia="Times New Roman" w:hAnsi="Garamond" w:cs="Times New Roman"/>
+          <w:noProof/>
+        </w:rPr>
+        <w:t xml:space="preserve">32. </w:t>
+      </w:r>
+      <w:r>
+        <w:rPr>
+          <w:rFonts w:ascii="Garamond" w:eastAsia="Times New Roman" w:hAnsi="Garamond" w:cs="Times New Roman"/>
+          <w:noProof/>
+        </w:rPr>
+        <w:tab/>
+        <w:t xml:space="preserve">Solon-Biet SM, McMahon AC, Ballard JWO, Ruohonen K, Wu LE, Cogger VC, Warren A, Huang X, Pichaud N, Melvin RG, et al. The ratio of macronutrients, not caloric intake, dictates cardiometabolic health, aging, and longevity in ad libitum-fed mice. Cell Metab 2014; 19:418–30. </w:t>
       </w:r>
     </w:p>
     <w:p>
@@ -2345,7 +2971,7 @@
 </file>
 
 <file path=word/comments.xml><?xml version="1.0" encoding="utf-8"?>
-<w:comments xmlns:wpc="http://schemas.microsoft.com/office/word/2010/wordprocessingCanvas" xmlns:mo="http://schemas.microsoft.com/office/mac/office/2008/main" xmlns:mc="http://schemas.openxmlformats.org/markup-compatibility/2006" xmlns:mv="urn:schemas-microsoft-com:mac:vml" xmlns:o="urn:schemas-microsoft-com:office:office" xmlns:r="http://schemas.openxmlformats.org/officeDocument/2006/relationships" xmlns:m="http://schemas.openxmlformats.org/officeDocument/2006/math" xmlns:v="urn:schemas-microsoft-com:vml" xmlns:wp14="http://schemas.microsoft.com/office/word/2010/wordprocessingDrawing" xmlns:wp="http://schemas.openxmlformats.org/drawingml/2006/wordprocessingDrawing" xmlns:w10="urn:schemas-microsoft-com:office:word" xmlns:w="http://schemas.openxmlformats.org/wordprocessingml/2006/main" xmlns:w14="http://schemas.microsoft.com/office/word/2010/wordml" xmlns:wpg="http://schemas.microsoft.com/office/word/2010/wordprocessingGroup" xmlns:wpi="http://schemas.microsoft.com/office/word/2010/wordprocessingInk" xmlns:wne="http://schemas.microsoft.com/office/word/2006/wordml" xmlns:wps="http://schemas.microsoft.com/office/word/2010/wordprocessingShape" mc:Ignorable="w14 wp14">
+<w:comments xmlns:wpc="http://schemas.microsoft.com/office/word/2010/wordprocessingCanvas" xmlns:mo="http://schemas.microsoft.com/office/mac/office/2008/main" xmlns:mc="http://schemas.openxmlformats.org/markup-compatibility/2006" xmlns:mv="urn:schemas-microsoft-com:mac:vml" xmlns:o="urn:schemas-microsoft-com:office:office" xmlns:r="http://schemas.openxmlformats.org/officeDocument/2006/relationships" xmlns:m="http://schemas.openxmlformats.org/officeDocument/2006/math" xmlns:v="urn:schemas-microsoft-com:vml" xmlns:wp14="http://schemas.microsoft.com/office/word/2010/wordprocessingDrawing" xmlns:wp="http://schemas.openxmlformats.org/drawingml/2006/wordprocessingDrawing" xmlns:w10="urn:schemas-microsoft-com:office:word" xmlns:w="http://schemas.openxmlformats.org/wordprocessingml/2006/main" xmlns:w14="http://schemas.microsoft.com/office/word/2010/wordml" xmlns:w15="http://schemas.microsoft.com/office/word/2012/wordml" xmlns:wpg="http://schemas.microsoft.com/office/word/2010/wordprocessingGroup" xmlns:wpi="http://schemas.microsoft.com/office/word/2010/wordprocessingInk" xmlns:wne="http://schemas.microsoft.com/office/word/2006/wordml" xmlns:wps="http://schemas.microsoft.com/office/word/2010/wordprocessingShape" mc:Ignorable="w14 w15 wp14">
   <w:comment w:id="0" w:author="Dave Bridges" w:date="2016-02-17T15:53:00Z" w:initials="DB">
     <w:p>
       <w:pPr>
@@ -2378,7 +3004,7 @@
       </w:r>
     </w:p>
   </w:comment>
-  <w:comment w:id="2" w:author="Dave Bridges" w:date="2016-02-24T16:25:00Z" w:initials="DB">
+  <w:comment w:id="3" w:author="Dave Bridges" w:date="2016-02-24T16:25:00Z" w:initials="DB">
     <w:p>
       <w:pPr>
         <w:pStyle w:val="CommentText"/>
@@ -2394,7 +3020,7 @@
       </w:r>
     </w:p>
   </w:comment>
-  <w:comment w:id="3" w:author="Dave Bridges" w:date="2016-02-24T16:25:00Z" w:initials="DB">
+  <w:comment w:id="4" w:author="Dave Bridges" w:date="2016-02-24T16:25:00Z" w:initials="DB">
     <w:p>
       <w:pPr>
         <w:pStyle w:val="CommentText"/>
@@ -2410,7 +3036,23 @@
       </w:r>
     </w:p>
   </w:comment>
-  <w:comment w:id="5" w:author="Dave Bridges" w:date="2016-02-17T16:22:00Z" w:initials="DB">
+  <w:comment w:id="5" w:author="Dave Bridges" w:date="2016-10-23T08:29:00Z" w:initials="DB">
+    <w:p>
+      <w:pPr>
+        <w:pStyle w:val="CommentText"/>
+      </w:pPr>
+      <w:r>
+        <w:rPr>
+          <w:rStyle w:val="CommentReference"/>
+        </w:rPr>
+        <w:annotationRef/>
+      </w:r>
+      <w:r>
+        <w:t>Finish this bit</w:t>
+      </w:r>
+    </w:p>
+  </w:comment>
+  <w:comment w:id="6" w:author="Dave Bridges" w:date="2016-02-17T16:22:00Z" w:initials="DB">
     <w:p>
       <w:pPr>
         <w:pStyle w:val="CommentText"/>
@@ -2429,8 +3071,19 @@
 </w:comments>
 </file>
 
+<file path=word/commentsExtended.xml><?xml version="1.0" encoding="utf-8"?>
+<w15:commentsEx xmlns:wpc="http://schemas.microsoft.com/office/word/2010/wordprocessingCanvas" xmlns:mo="http://schemas.microsoft.com/office/mac/office/2008/main" xmlns:mc="http://schemas.openxmlformats.org/markup-compatibility/2006" xmlns:mv="urn:schemas-microsoft-com:mac:vml" xmlns:o="urn:schemas-microsoft-com:office:office" xmlns:r="http://schemas.openxmlformats.org/officeDocument/2006/relationships" xmlns:m="http://schemas.openxmlformats.org/officeDocument/2006/math" xmlns:v="urn:schemas-microsoft-com:vml" xmlns:wp14="http://schemas.microsoft.com/office/word/2010/wordprocessingDrawing" xmlns:wp="http://schemas.openxmlformats.org/drawingml/2006/wordprocessingDrawing" xmlns:w10="urn:schemas-microsoft-com:office:word" xmlns:w="http://schemas.openxmlformats.org/wordprocessingml/2006/main" xmlns:w14="http://schemas.microsoft.com/office/word/2010/wordml" xmlns:w15="http://schemas.microsoft.com/office/word/2012/wordml" xmlns:wpg="http://schemas.microsoft.com/office/word/2010/wordprocessingGroup" xmlns:wpi="http://schemas.microsoft.com/office/word/2010/wordprocessingInk" xmlns:wne="http://schemas.microsoft.com/office/word/2006/wordml" xmlns:wps="http://schemas.microsoft.com/office/word/2010/wordprocessingShape" mc:Ignorable="w14 w15 wp14">
+  <w15:commentEx w15:paraId="5186E898" w15:done="0"/>
+  <w15:commentEx w15:paraId="5333D16D" w15:done="0"/>
+  <w15:commentEx w15:paraId="7E482D9F" w15:done="0"/>
+  <w15:commentEx w15:paraId="1F7CA2A4" w15:done="0"/>
+  <w15:commentEx w15:paraId="392459BC" w15:done="0"/>
+  <w15:commentEx w15:paraId="4F1C9F57" w15:done="0"/>
+</w15:commentsEx>
+</file>
+
 <file path=word/endnotes.xml><?xml version="1.0" encoding="utf-8"?>
-<w:endnotes xmlns:wpc="http://schemas.microsoft.com/office/word/2010/wordprocessingCanvas" xmlns:mo="http://schemas.microsoft.com/office/mac/office/2008/main" xmlns:mc="http://schemas.openxmlformats.org/markup-compatibility/2006" xmlns:mv="urn:schemas-microsoft-com:mac:vml" xmlns:o="urn:schemas-microsoft-com:office:office" xmlns:r="http://schemas.openxmlformats.org/officeDocument/2006/relationships" xmlns:m="http://schemas.openxmlformats.org/officeDocument/2006/math" xmlns:v="urn:schemas-microsoft-com:vml" xmlns:wp14="http://schemas.microsoft.com/office/word/2010/wordprocessingDrawing" xmlns:wp="http://schemas.openxmlformats.org/drawingml/2006/wordprocessingDrawing" xmlns:w10="urn:schemas-microsoft-com:office:word" xmlns:w="http://schemas.openxmlformats.org/wordprocessingml/2006/main" xmlns:w14="http://schemas.microsoft.com/office/word/2010/wordml" xmlns:wpg="http://schemas.microsoft.com/office/word/2010/wordprocessingGroup" xmlns:wpi="http://schemas.microsoft.com/office/word/2010/wordprocessingInk" xmlns:wne="http://schemas.microsoft.com/office/word/2006/wordml" xmlns:wps="http://schemas.microsoft.com/office/word/2010/wordprocessingShape" mc:Ignorable="w14 wp14">
+<w:endnotes xmlns:wpc="http://schemas.microsoft.com/office/word/2010/wordprocessingCanvas" xmlns:mo="http://schemas.microsoft.com/office/mac/office/2008/main" xmlns:mc="http://schemas.openxmlformats.org/markup-compatibility/2006" xmlns:mv="urn:schemas-microsoft-com:mac:vml" xmlns:o="urn:schemas-microsoft-com:office:office" xmlns:r="http://schemas.openxmlformats.org/officeDocument/2006/relationships" xmlns:m="http://schemas.openxmlformats.org/officeDocument/2006/math" xmlns:v="urn:schemas-microsoft-com:vml" xmlns:wp14="http://schemas.microsoft.com/office/word/2010/wordprocessingDrawing" xmlns:wp="http://schemas.openxmlformats.org/drawingml/2006/wordprocessingDrawing" xmlns:w10="urn:schemas-microsoft-com:office:word" xmlns:w="http://schemas.openxmlformats.org/wordprocessingml/2006/main" xmlns:w14="http://schemas.microsoft.com/office/word/2010/wordml" xmlns:w15="http://schemas.microsoft.com/office/word/2012/wordml" xmlns:wpg="http://schemas.microsoft.com/office/word/2010/wordprocessingGroup" xmlns:wpi="http://schemas.microsoft.com/office/word/2010/wordprocessingInk" xmlns:wne="http://schemas.microsoft.com/office/word/2006/wordml" xmlns:wps="http://schemas.microsoft.com/office/word/2010/wordprocessingShape" mc:Ignorable="w14 w15 wp14">
   <w:endnote w:type="separator" w:id="-1">
     <w:p>
       <w:r>
@@ -2449,7 +3102,7 @@
 </file>
 
 <file path=word/footnotes.xml><?xml version="1.0" encoding="utf-8"?>
-<w:footnotes xmlns:wpc="http://schemas.microsoft.com/office/word/2010/wordprocessingCanvas" xmlns:mo="http://schemas.microsoft.com/office/mac/office/2008/main" xmlns:mc="http://schemas.openxmlformats.org/markup-compatibility/2006" xmlns:mv="urn:schemas-microsoft-com:mac:vml" xmlns:o="urn:schemas-microsoft-com:office:office" xmlns:r="http://schemas.openxmlformats.org/officeDocument/2006/relationships" xmlns:m="http://schemas.openxmlformats.org/officeDocument/2006/math" xmlns:v="urn:schemas-microsoft-com:vml" xmlns:wp14="http://schemas.microsoft.com/office/word/2010/wordprocessingDrawing" xmlns:wp="http://schemas.openxmlformats.org/drawingml/2006/wordprocessingDrawing" xmlns:w10="urn:schemas-microsoft-com:office:word" xmlns:w="http://schemas.openxmlformats.org/wordprocessingml/2006/main" xmlns:w14="http://schemas.microsoft.com/office/word/2010/wordml" xmlns:wpg="http://schemas.microsoft.com/office/word/2010/wordprocessingGroup" xmlns:wpi="http://schemas.microsoft.com/office/word/2010/wordprocessingInk" xmlns:wne="http://schemas.microsoft.com/office/word/2006/wordml" xmlns:wps="http://schemas.microsoft.com/office/word/2010/wordprocessingShape" mc:Ignorable="w14 wp14">
+<w:footnotes xmlns:wpc="http://schemas.microsoft.com/office/word/2010/wordprocessingCanvas" xmlns:mo="http://schemas.microsoft.com/office/mac/office/2008/main" xmlns:mc="http://schemas.openxmlformats.org/markup-compatibility/2006" xmlns:mv="urn:schemas-microsoft-com:mac:vml" xmlns:o="urn:schemas-microsoft-com:office:office" xmlns:r="http://schemas.openxmlformats.org/officeDocument/2006/relationships" xmlns:m="http://schemas.openxmlformats.org/officeDocument/2006/math" xmlns:v="urn:schemas-microsoft-com:vml" xmlns:wp14="http://schemas.microsoft.com/office/word/2010/wordprocessingDrawing" xmlns:wp="http://schemas.openxmlformats.org/drawingml/2006/wordprocessingDrawing" xmlns:w10="urn:schemas-microsoft-com:office:word" xmlns:w="http://schemas.openxmlformats.org/wordprocessingml/2006/main" xmlns:w14="http://schemas.microsoft.com/office/word/2010/wordml" xmlns:w15="http://schemas.microsoft.com/office/word/2012/wordml" xmlns:wpg="http://schemas.microsoft.com/office/word/2010/wordprocessingGroup" xmlns:wpi="http://schemas.microsoft.com/office/word/2010/wordprocessingInk" xmlns:wne="http://schemas.microsoft.com/office/word/2006/wordml" xmlns:wps="http://schemas.microsoft.com/office/word/2010/wordprocessingShape" mc:Ignorable="w14 w15 wp14">
   <w:footnote w:type="separator" w:id="-1">
     <w:p>
       <w:r>
@@ -2492,7 +3145,7 @@
         <w:footnoteRef/>
       </w:r>
       <w:r>
-        <w:t xml:space="preserve"> Life Sciences Institute, University of Michigan, Ann Arbor</w:t>
+        <w:t xml:space="preserve"> Department of Pediatrics, University of Tennessee Health Science Center</w:t>
       </w:r>
     </w:p>
   </w:footnote>
@@ -2508,7 +3161,7 @@
         <w:footnoteRef/>
       </w:r>
       <w:r>
-        <w:t xml:space="preserve"> Division of Endocrinology and Metabolism, University of California San Diego</w:t>
+        <w:t xml:space="preserve"> Life Sciences Institute, University of Michigan, Ann Arbor</w:t>
       </w:r>
     </w:p>
   </w:footnote>
@@ -2524,7 +3177,7 @@
         <w:footnoteRef/>
       </w:r>
       <w:r>
-        <w:t xml:space="preserve"> Department of Neurology, University of Tennessee Health Science Center</w:t>
+        <w:t xml:space="preserve"> Department of Nutritional Sciences, University of Michigan School of Public Health, Ann Arbor</w:t>
       </w:r>
     </w:p>
   </w:footnote>
@@ -2540,7 +3193,7 @@
         <w:footnoteRef/>
       </w:r>
       <w:r>
-        <w:t xml:space="preserve"> Department of Pediatrics, University of Tennessee Health Science Center</w:t>
+        <w:t xml:space="preserve"> Division of Endocrinology and Metabolism, University of California San Diego</w:t>
       </w:r>
     </w:p>
   </w:footnote>
@@ -2556,15 +3209,39 @@
         <w:footnoteRef/>
       </w:r>
       <w:r>
-        <w:t xml:space="preserve"> Corresponding Author: dbridge9@uthsc.edu</w:t>
+        <w:t xml:space="preserve"> Department of Neurology, University of Tennessee Health Science Center</w:t>
+      </w:r>
+    </w:p>
+  </w:footnote>
+  <w:footnote w:id="7">
+    <w:p>
+      <w:pPr>
+        <w:pStyle w:val="FootnoteText"/>
+      </w:pPr>
+      <w:r>
+        <w:rPr>
+          <w:rStyle w:val="FootnoteReference"/>
+        </w:rPr>
+        <w:footnoteRef/>
+      </w:r>
+      <w:r>
+        <w:t xml:space="preserve"> Corresponding Author Email: davebrid@umich.edu</w:t>
       </w:r>
     </w:p>
   </w:footnote>
 </w:footnotes>
 </file>
 
+<file path=word/people.xml><?xml version="1.0" encoding="utf-8"?>
+<w15:people xmlns:wpc="http://schemas.microsoft.com/office/word/2010/wordprocessingCanvas" xmlns:mo="http://schemas.microsoft.com/office/mac/office/2008/main" xmlns:mc="http://schemas.openxmlformats.org/markup-compatibility/2006" xmlns:mv="urn:schemas-microsoft-com:mac:vml" xmlns:o="urn:schemas-microsoft-com:office:office" xmlns:r="http://schemas.openxmlformats.org/officeDocument/2006/relationships" xmlns:m="http://schemas.openxmlformats.org/officeDocument/2006/math" xmlns:v="urn:schemas-microsoft-com:vml" xmlns:wp14="http://schemas.microsoft.com/office/word/2010/wordprocessingDrawing" xmlns:wp="http://schemas.openxmlformats.org/drawingml/2006/wordprocessingDrawing" xmlns:w10="urn:schemas-microsoft-com:office:word" xmlns:w="http://schemas.openxmlformats.org/wordprocessingml/2006/main" xmlns:w14="http://schemas.microsoft.com/office/word/2010/wordml" xmlns:w15="http://schemas.microsoft.com/office/word/2012/wordml" xmlns:wpg="http://schemas.microsoft.com/office/word/2010/wordprocessingGroup" xmlns:wpi="http://schemas.microsoft.com/office/word/2010/wordprocessingInk" xmlns:wne="http://schemas.microsoft.com/office/word/2006/wordml" xmlns:wps="http://schemas.microsoft.com/office/word/2010/wordprocessingShape" mc:Ignorable="w14 w15 wp14">
+  <w15:person w15:author="Dave Bridges">
+    <w15:presenceInfo w15:providerId="Windows Live" w15:userId="4bc1184c43c78bbd"/>
+  </w15:person>
+</w15:people>
+</file>
+
 <file path=word/styles.xml><?xml version="1.0" encoding="utf-8"?>
-<w:styles xmlns:mc="http://schemas.openxmlformats.org/markup-compatibility/2006" xmlns:r="http://schemas.openxmlformats.org/officeDocument/2006/relationships" xmlns:w="http://schemas.openxmlformats.org/wordprocessingml/2006/main" xmlns:w14="http://schemas.microsoft.com/office/word/2010/wordml" mc:Ignorable="w14">
+<w:styles xmlns:mc="http://schemas.openxmlformats.org/markup-compatibility/2006" xmlns:r="http://schemas.openxmlformats.org/officeDocument/2006/relationships" xmlns:w="http://schemas.openxmlformats.org/wordprocessingml/2006/main" xmlns:w14="http://schemas.microsoft.com/office/word/2010/wordml" xmlns:w15="http://schemas.microsoft.com/office/word/2012/wordml" mc:Ignorable="w14 w15">
   <w:docDefaults>
     <w:rPrDefault>
       <w:rPr>
@@ -2576,144 +3253,389 @@
     </w:rPrDefault>
     <w:pPrDefault/>
   </w:docDefaults>
-  <w:latentStyles w:defLockedState="0" w:defUIPriority="99" w:defSemiHidden="1" w:defUnhideWhenUsed="1" w:defQFormat="0" w:count="276">
-    <w:lsdException w:name="Normal" w:semiHidden="0" w:uiPriority="0" w:unhideWhenUsed="0" w:qFormat="1"/>
-    <w:lsdException w:name="heading 1" w:semiHidden="0" w:uiPriority="9" w:unhideWhenUsed="0" w:qFormat="1"/>
-    <w:lsdException w:name="heading 2" w:uiPriority="9" w:qFormat="1"/>
-    <w:lsdException w:name="heading 3" w:uiPriority="9" w:qFormat="1"/>
-    <w:lsdException w:name="heading 4" w:uiPriority="9" w:qFormat="1"/>
-    <w:lsdException w:name="heading 5" w:uiPriority="9" w:qFormat="1"/>
-    <w:lsdException w:name="heading 6" w:uiPriority="9" w:qFormat="1"/>
-    <w:lsdException w:name="heading 7" w:uiPriority="9" w:qFormat="1"/>
-    <w:lsdException w:name="heading 8" w:uiPriority="9" w:qFormat="1"/>
-    <w:lsdException w:name="heading 9" w:uiPriority="9" w:qFormat="1"/>
-    <w:lsdException w:name="toc 1" w:uiPriority="39"/>
-    <w:lsdException w:name="toc 2" w:uiPriority="39"/>
-    <w:lsdException w:name="toc 3" w:uiPriority="39"/>
-    <w:lsdException w:name="toc 4" w:uiPriority="39"/>
-    <w:lsdException w:name="toc 5" w:uiPriority="39"/>
-    <w:lsdException w:name="toc 6" w:uiPriority="39"/>
-    <w:lsdException w:name="toc 7" w:uiPriority="39"/>
-    <w:lsdException w:name="toc 8" w:uiPriority="39"/>
-    <w:lsdException w:name="toc 9" w:uiPriority="39"/>
-    <w:lsdException w:name="caption" w:uiPriority="35" w:qFormat="1"/>
-    <w:lsdException w:name="Title" w:semiHidden="0" w:uiPriority="10" w:unhideWhenUsed="0" w:qFormat="1"/>
-    <w:lsdException w:name="Default Paragraph Font" w:uiPriority="1"/>
-    <w:lsdException w:name="Subtitle" w:semiHidden="0" w:uiPriority="11" w:unhideWhenUsed="0" w:qFormat="1"/>
-    <w:lsdException w:name="Strong" w:semiHidden="0" w:uiPriority="22" w:unhideWhenUsed="0" w:qFormat="1"/>
-    <w:lsdException w:name="Emphasis" w:semiHidden="0" w:uiPriority="20" w:unhideWhenUsed="0" w:qFormat="1"/>
-    <w:lsdException w:name="Table Grid" w:semiHidden="0" w:uiPriority="59" w:unhideWhenUsed="0"/>
-    <w:lsdException w:name="Placeholder Text" w:unhideWhenUsed="0"/>
-    <w:lsdException w:name="No Spacing" w:semiHidden="0" w:uiPriority="1" w:unhideWhenUsed="0" w:qFormat="1"/>
-    <w:lsdException w:name="Light Shading" w:semiHidden="0" w:uiPriority="60" w:unhideWhenUsed="0"/>
-    <w:lsdException w:name="Light List" w:semiHidden="0" w:uiPriority="61" w:unhideWhenUsed="0"/>
-    <w:lsdException w:name="Light Grid" w:semiHidden="0" w:uiPriority="62" w:unhideWhenUsed="0"/>
-    <w:lsdException w:name="Medium Shading 1" w:semiHidden="0" w:uiPriority="63" w:unhideWhenUsed="0"/>
-    <w:lsdException w:name="Medium Shading 2" w:semiHidden="0" w:uiPriority="64" w:unhideWhenUsed="0"/>
-    <w:lsdException w:name="Medium List 1" w:semiHidden="0" w:uiPriority="65" w:unhideWhenUsed="0"/>
-    <w:lsdException w:name="Medium List 2" w:semiHidden="0" w:uiPriority="66" w:unhideWhenUsed="0"/>
-    <w:lsdException w:name="Medium Grid 1" w:semiHidden="0" w:uiPriority="67" w:unhideWhenUsed="0"/>
-    <w:lsdException w:name="Medium Grid 2" w:semiHidden="0" w:uiPriority="68" w:unhideWhenUsed="0"/>
-    <w:lsdException w:name="Medium Grid 3" w:semiHidden="0" w:uiPriority="69" w:unhideWhenUsed="0"/>
-    <w:lsdException w:name="Dark List" w:semiHidden="0" w:uiPriority="70" w:unhideWhenUsed="0"/>
-    <w:lsdException w:name="Colorful Shading" w:semiHidden="0" w:uiPriority="71" w:unhideWhenUsed="0"/>
-    <w:lsdException w:name="Colorful List" w:semiHidden="0" w:uiPriority="72" w:unhideWhenUsed="0"/>
-    <w:lsdException w:name="Colorful Grid" w:semiHidden="0" w:uiPriority="73" w:unhideWhenUsed="0"/>
-    <w:lsdException w:name="Light Shading Accent 1" w:semiHidden="0" w:uiPriority="60" w:unhideWhenUsed="0"/>
-    <w:lsdException w:name="Light List Accent 1" w:semiHidden="0" w:uiPriority="61" w:unhideWhenUsed="0"/>
-    <w:lsdException w:name="Light Grid Accent 1" w:semiHidden="0" w:uiPriority="62" w:unhideWhenUsed="0"/>
-    <w:lsdException w:name="Medium Shading 1 Accent 1" w:semiHidden="0" w:uiPriority="63" w:unhideWhenUsed="0"/>
-    <w:lsdException w:name="Medium Shading 2 Accent 1" w:semiHidden="0" w:uiPriority="64" w:unhideWhenUsed="0"/>
-    <w:lsdException w:name="Medium List 1 Accent 1" w:semiHidden="0" w:uiPriority="65" w:unhideWhenUsed="0"/>
-    <w:lsdException w:name="Revision" w:unhideWhenUsed="0"/>
-    <w:lsdException w:name="List Paragraph" w:semiHidden="0" w:uiPriority="34" w:unhideWhenUsed="0" w:qFormat="1"/>
-    <w:lsdException w:name="Quote" w:semiHidden="0" w:uiPriority="29" w:unhideWhenUsed="0" w:qFormat="1"/>
-    <w:lsdException w:name="Intense Quote" w:semiHidden="0" w:uiPriority="30" w:unhideWhenUsed="0" w:qFormat="1"/>
-    <w:lsdException w:name="Medium List 2 Accent 1" w:semiHidden="0" w:uiPriority="66" w:unhideWhenUsed="0"/>
-    <w:lsdException w:name="Medium Grid 1 Accent 1" w:semiHidden="0" w:uiPriority="67" w:unhideWhenUsed="0"/>
-    <w:lsdException w:name="Medium Grid 2 Accent 1" w:semiHidden="0" w:uiPriority="68" w:unhideWhenUsed="0"/>
-    <w:lsdException w:name="Medium Grid 3 Accent 1" w:semiHidden="0" w:uiPriority="69" w:unhideWhenUsed="0"/>
-    <w:lsdException w:name="Dark List Accent 1" w:semiHidden="0" w:uiPriority="70" w:unhideWhenUsed="0"/>
-    <w:lsdException w:name="Colorful Shading Accent 1" w:semiHidden="0" w:uiPriority="71" w:unhideWhenUsed="0"/>
-    <w:lsdException w:name="Colorful List Accent 1" w:semiHidden="0" w:uiPriority="72" w:unhideWhenUsed="0"/>
-    <w:lsdException w:name="Colorful Grid Accent 1" w:semiHidden="0" w:uiPriority="73" w:unhideWhenUsed="0"/>
-    <w:lsdException w:name="Light Shading Accent 2" w:semiHidden="0" w:uiPriority="60" w:unhideWhenUsed="0"/>
-    <w:lsdException w:name="Light List Accent 2" w:semiHidden="0" w:uiPriority="61" w:unhideWhenUsed="0"/>
-    <w:lsdException w:name="Light Grid Accent 2" w:semiHidden="0" w:uiPriority="62" w:unhideWhenUsed="0"/>
-    <w:lsdException w:name="Medium Shading 1 Accent 2" w:semiHidden="0" w:uiPriority="63" w:unhideWhenUsed="0"/>
-    <w:lsdException w:name="Medium Shading 2 Accent 2" w:semiHidden="0" w:uiPriority="64" w:unhideWhenUsed="0"/>
-    <w:lsdException w:name="Medium List 1 Accent 2" w:semiHidden="0" w:uiPriority="65" w:unhideWhenUsed="0"/>
-    <w:lsdException w:name="Medium List 2 Accent 2" w:semiHidden="0" w:uiPriority="66" w:unhideWhenUsed="0"/>
-    <w:lsdException w:name="Medium Grid 1 Accent 2" w:semiHidden="0" w:uiPriority="67" w:unhideWhenUsed="0"/>
-    <w:lsdException w:name="Medium Grid 2 Accent 2" w:semiHidden="0" w:uiPriority="68" w:unhideWhenUsed="0"/>
-    <w:lsdException w:name="Medium Grid 3 Accent 2" w:semiHidden="0" w:uiPriority="69" w:unhideWhenUsed="0"/>
-    <w:lsdException w:name="Dark List Accent 2" w:semiHidden="0" w:uiPriority="70" w:unhideWhenUsed="0"/>
-    <w:lsdException w:name="Colorful Shading Accent 2" w:semiHidden="0" w:uiPriority="71" w:unhideWhenUsed="0"/>
-    <w:lsdException w:name="Colorful List Accent 2" w:semiHidden="0" w:uiPriority="72" w:unhideWhenUsed="0"/>
-    <w:lsdException w:name="Colorful Grid Accent 2" w:semiHidden="0" w:uiPriority="73" w:unhideWhenUsed="0"/>
-    <w:lsdException w:name="Light Shading Accent 3" w:semiHidden="0" w:uiPriority="60" w:unhideWhenUsed="0"/>
-    <w:lsdException w:name="Light List Accent 3" w:semiHidden="0" w:uiPriority="61" w:unhideWhenUsed="0"/>
-    <w:lsdException w:name="Light Grid Accent 3" w:semiHidden="0" w:uiPriority="62" w:unhideWhenUsed="0"/>
-    <w:lsdException w:name="Medium Shading 1 Accent 3" w:semiHidden="0" w:uiPriority="63" w:unhideWhenUsed="0"/>
-    <w:lsdException w:name="Medium Shading 2 Accent 3" w:semiHidden="0" w:uiPriority="64" w:unhideWhenUsed="0"/>
-    <w:lsdException w:name="Medium List 1 Accent 3" w:semiHidden="0" w:uiPriority="65" w:unhideWhenUsed="0"/>
-    <w:lsdException w:name="Medium List 2 Accent 3" w:semiHidden="0" w:uiPriority="66" w:unhideWhenUsed="0"/>
-    <w:lsdException w:name="Medium Grid 1 Accent 3" w:semiHidden="0" w:uiPriority="67" w:unhideWhenUsed="0"/>
-    <w:lsdException w:name="Medium Grid 2 Accent 3" w:semiHidden="0" w:uiPriority="68" w:unhideWhenUsed="0"/>
-    <w:lsdException w:name="Medium Grid 3 Accent 3" w:semiHidden="0" w:uiPriority="69" w:unhideWhenUsed="0"/>
-    <w:lsdException w:name="Dark List Accent 3" w:semiHidden="0" w:uiPriority="70" w:unhideWhenUsed="0"/>
-    <w:lsdException w:name="Colorful Shading Accent 3" w:semiHidden="0" w:uiPriority="71" w:unhideWhenUsed="0"/>
-    <w:lsdException w:name="Colorful List Accent 3" w:semiHidden="0" w:uiPriority="72" w:unhideWhenUsed="0"/>
-    <w:lsdException w:name="Colorful Grid Accent 3" w:semiHidden="0" w:uiPriority="73" w:unhideWhenUsed="0"/>
-    <w:lsdException w:name="Light Shading Accent 4" w:semiHidden="0" w:uiPriority="60" w:unhideWhenUsed="0"/>
-    <w:lsdException w:name="Light List Accent 4" w:semiHidden="0" w:uiPriority="61" w:unhideWhenUsed="0"/>
-    <w:lsdException w:name="Light Grid Accent 4" w:semiHidden="0" w:uiPriority="62" w:unhideWhenUsed="0"/>
-    <w:lsdException w:name="Medium Shading 1 Accent 4" w:semiHidden="0" w:uiPriority="63" w:unhideWhenUsed="0"/>
-    <w:lsdException w:name="Medium Shading 2 Accent 4" w:semiHidden="0" w:uiPriority="64" w:unhideWhenUsed="0"/>
-    <w:lsdException w:name="Medium List 1 Accent 4" w:semiHidden="0" w:uiPriority="65" w:unhideWhenUsed="0"/>
-    <w:lsdException w:name="Medium List 2 Accent 4" w:semiHidden="0" w:uiPriority="66" w:unhideWhenUsed="0"/>
-    <w:lsdException w:name="Medium Grid 1 Accent 4" w:semiHidden="0" w:uiPriority="67" w:unhideWhenUsed="0"/>
-    <w:lsdException w:name="Medium Grid 2 Accent 4" w:semiHidden="0" w:uiPriority="68" w:unhideWhenUsed="0"/>
-    <w:lsdException w:name="Medium Grid 3 Accent 4" w:semiHidden="0" w:uiPriority="69" w:unhideWhenUsed="0"/>
-    <w:lsdException w:name="Dark List Accent 4" w:semiHidden="0" w:uiPriority="70" w:unhideWhenUsed="0"/>
-    <w:lsdException w:name="Colorful Shading Accent 4" w:semiHidden="0" w:uiPriority="71" w:unhideWhenUsed="0"/>
-    <w:lsdException w:name="Colorful List Accent 4" w:semiHidden="0" w:uiPriority="72" w:unhideWhenUsed="0"/>
-    <w:lsdException w:name="Colorful Grid Accent 4" w:semiHidden="0" w:uiPriority="73" w:unhideWhenUsed="0"/>
-    <w:lsdException w:name="Light Shading Accent 5" w:semiHidden="0" w:uiPriority="60" w:unhideWhenUsed="0"/>
-    <w:lsdException w:name="Light List Accent 5" w:semiHidden="0" w:uiPriority="61" w:unhideWhenUsed="0"/>
-    <w:lsdException w:name="Light Grid Accent 5" w:semiHidden="0" w:uiPriority="62" w:unhideWhenUsed="0"/>
-    <w:lsdException w:name="Medium Shading 1 Accent 5" w:semiHidden="0" w:uiPriority="63" w:unhideWhenUsed="0"/>
-    <w:lsdException w:name="Medium Shading 2 Accent 5" w:semiHidden="0" w:uiPriority="64" w:unhideWhenUsed="0"/>
-    <w:lsdException w:name="Medium List 1 Accent 5" w:semiHidden="0" w:uiPriority="65" w:unhideWhenUsed="0"/>
-    <w:lsdException w:name="Medium List 2 Accent 5" w:semiHidden="0" w:uiPriority="66" w:unhideWhenUsed="0"/>
-    <w:lsdException w:name="Medium Grid 1 Accent 5" w:semiHidden="0" w:uiPriority="67" w:unhideWhenUsed="0"/>
-    <w:lsdException w:name="Medium Grid 2 Accent 5" w:semiHidden="0" w:uiPriority="68" w:unhideWhenUsed="0"/>
-    <w:lsdException w:name="Medium Grid 3 Accent 5" w:semiHidden="0" w:uiPriority="69" w:unhideWhenUsed="0"/>
-    <w:lsdException w:name="Dark List Accent 5" w:semiHidden="0" w:uiPriority="70" w:unhideWhenUsed="0"/>
-    <w:lsdException w:name="Colorful Shading Accent 5" w:semiHidden="0" w:uiPriority="71" w:unhideWhenUsed="0"/>
-    <w:lsdException w:name="Colorful List Accent 5" w:semiHidden="0" w:uiPriority="72" w:unhideWhenUsed="0"/>
-    <w:lsdException w:name="Colorful Grid Accent 5" w:semiHidden="0" w:uiPriority="73" w:unhideWhenUsed="0"/>
-    <w:lsdException w:name="Light Shading Accent 6" w:semiHidden="0" w:uiPriority="60" w:unhideWhenUsed="0"/>
-    <w:lsdException w:name="Light List Accent 6" w:semiHidden="0" w:uiPriority="61" w:unhideWhenUsed="0"/>
-    <w:lsdException w:name="Light Grid Accent 6" w:semiHidden="0" w:uiPriority="62" w:unhideWhenUsed="0"/>
-    <w:lsdException w:name="Medium Shading 1 Accent 6" w:semiHidden="0" w:uiPriority="63" w:unhideWhenUsed="0"/>
-    <w:lsdException w:name="Medium Shading 2 Accent 6" w:semiHidden="0" w:uiPriority="64" w:unhideWhenUsed="0"/>
-    <w:lsdException w:name="Medium List 1 Accent 6" w:semiHidden="0" w:uiPriority="65" w:unhideWhenUsed="0"/>
-    <w:lsdException w:name="Medium List 2 Accent 6" w:semiHidden="0" w:uiPriority="66" w:unhideWhenUsed="0"/>
-    <w:lsdException w:name="Medium Grid 1 Accent 6" w:semiHidden="0" w:uiPriority="67" w:unhideWhenUsed="0"/>
-    <w:lsdException w:name="Medium Grid 2 Accent 6" w:semiHidden="0" w:uiPriority="68" w:unhideWhenUsed="0"/>
-    <w:lsdException w:name="Medium Grid 3 Accent 6" w:semiHidden="0" w:uiPriority="69" w:unhideWhenUsed="0"/>
-    <w:lsdException w:name="Dark List Accent 6" w:semiHidden="0" w:uiPriority="70" w:unhideWhenUsed="0"/>
-    <w:lsdException w:name="Colorful Shading Accent 6" w:semiHidden="0" w:uiPriority="71" w:unhideWhenUsed="0"/>
-    <w:lsdException w:name="Colorful List Accent 6" w:semiHidden="0" w:uiPriority="72" w:unhideWhenUsed="0"/>
-    <w:lsdException w:name="Colorful Grid Accent 6" w:semiHidden="0" w:uiPriority="73" w:unhideWhenUsed="0"/>
-    <w:lsdException w:name="Subtle Emphasis" w:semiHidden="0" w:uiPriority="19" w:unhideWhenUsed="0" w:qFormat="1"/>
-    <w:lsdException w:name="Intense Emphasis" w:semiHidden="0" w:uiPriority="21" w:unhideWhenUsed="0" w:qFormat="1"/>
-    <w:lsdException w:name="Subtle Reference" w:semiHidden="0" w:uiPriority="31" w:unhideWhenUsed="0" w:qFormat="1"/>
-    <w:lsdException w:name="Intense Reference" w:semiHidden="0" w:uiPriority="32" w:unhideWhenUsed="0" w:qFormat="1"/>
-    <w:lsdException w:name="Book Title" w:semiHidden="0" w:uiPriority="33" w:unhideWhenUsed="0" w:qFormat="1"/>
-    <w:lsdException w:name="Bibliography" w:uiPriority="37"/>
-    <w:lsdException w:name="TOC Heading" w:uiPriority="39" w:qFormat="1"/>
+  <w:latentStyles w:defLockedState="0" w:defUIPriority="99" w:defSemiHidden="0" w:defUnhideWhenUsed="0" w:defQFormat="0" w:count="382">
+    <w:lsdException w:name="Normal" w:uiPriority="0" w:qFormat="1"/>
+    <w:lsdException w:name="heading 1" w:uiPriority="9" w:qFormat="1"/>
+    <w:lsdException w:name="heading 2" w:semiHidden="1" w:uiPriority="9" w:unhideWhenUsed="1" w:qFormat="1"/>
+    <w:lsdException w:name="heading 3" w:semiHidden="1" w:uiPriority="9" w:unhideWhenUsed="1" w:qFormat="1"/>
+    <w:lsdException w:name="heading 4" w:semiHidden="1" w:uiPriority="9" w:unhideWhenUsed="1" w:qFormat="1"/>
+    <w:lsdException w:name="heading 5" w:semiHidden="1" w:uiPriority="9" w:unhideWhenUsed="1" w:qFormat="1"/>
+    <w:lsdException w:name="heading 6" w:semiHidden="1" w:uiPriority="9" w:unhideWhenUsed="1" w:qFormat="1"/>
+    <w:lsdException w:name="heading 7" w:semiHidden="1" w:uiPriority="9" w:unhideWhenUsed="1" w:qFormat="1"/>
+    <w:lsdException w:name="heading 8" w:semiHidden="1" w:uiPriority="9" w:unhideWhenUsed="1" w:qFormat="1"/>
+    <w:lsdException w:name="heading 9" w:semiHidden="1" w:uiPriority="9" w:unhideWhenUsed="1" w:qFormat="1"/>
+    <w:lsdException w:name="index 1" w:semiHidden="1" w:unhideWhenUsed="1"/>
+    <w:lsdException w:name="index 2" w:semiHidden="1" w:unhideWhenUsed="1"/>
+    <w:lsdException w:name="index 3" w:semiHidden="1" w:unhideWhenUsed="1"/>
+    <w:lsdException w:name="index 4" w:semiHidden="1" w:unhideWhenUsed="1"/>
+    <w:lsdException w:name="index 5" w:semiHidden="1" w:unhideWhenUsed="1"/>
+    <w:lsdException w:name="index 6" w:semiHidden="1" w:unhideWhenUsed="1"/>
+    <w:lsdException w:name="index 7" w:semiHidden="1" w:unhideWhenUsed="1"/>
+    <w:lsdException w:name="index 8" w:semiHidden="1" w:unhideWhenUsed="1"/>
+    <w:lsdException w:name="index 9" w:semiHidden="1" w:unhideWhenUsed="1"/>
+    <w:lsdException w:name="toc 1" w:semiHidden="1" w:uiPriority="39" w:unhideWhenUsed="1"/>
+    <w:lsdException w:name="toc 2" w:semiHidden="1" w:uiPriority="39" w:unhideWhenUsed="1"/>
+    <w:lsdException w:name="toc 3" w:semiHidden="1" w:uiPriority="39" w:unhideWhenUsed="1"/>
+    <w:lsdException w:name="toc 4" w:semiHidden="1" w:uiPriority="39" w:unhideWhenUsed="1"/>
+    <w:lsdException w:name="toc 5" w:semiHidden="1" w:uiPriority="39" w:unhideWhenUsed="1"/>
+    <w:lsdException w:name="toc 6" w:semiHidden="1" w:uiPriority="39" w:unhideWhenUsed="1"/>
+    <w:lsdException w:name="toc 7" w:semiHidden="1" w:uiPriority="39" w:unhideWhenUsed="1"/>
+    <w:lsdException w:name="toc 8" w:semiHidden="1" w:uiPriority="39" w:unhideWhenUsed="1"/>
+    <w:lsdException w:name="toc 9" w:semiHidden="1" w:uiPriority="39" w:unhideWhenUsed="1"/>
+    <w:lsdException w:name="Normal Indent" w:semiHidden="1" w:unhideWhenUsed="1"/>
+    <w:lsdException w:name="footnote text" w:semiHidden="1" w:unhideWhenUsed="1"/>
+    <w:lsdException w:name="annotation text" w:semiHidden="1" w:unhideWhenUsed="1"/>
+    <w:lsdException w:name="header" w:semiHidden="1" w:unhideWhenUsed="1"/>
+    <w:lsdException w:name="footer" w:semiHidden="1" w:unhideWhenUsed="1"/>
+    <w:lsdException w:name="index heading" w:semiHidden="1" w:unhideWhenUsed="1"/>
+    <w:lsdException w:name="caption" w:semiHidden="1" w:uiPriority="35" w:unhideWhenUsed="1" w:qFormat="1"/>
+    <w:lsdException w:name="table of figures" w:semiHidden="1" w:unhideWhenUsed="1"/>
+    <w:lsdException w:name="envelope address" w:semiHidden="1" w:unhideWhenUsed="1"/>
+    <w:lsdException w:name="envelope return" w:semiHidden="1" w:unhideWhenUsed="1"/>
+    <w:lsdException w:name="footnote reference" w:semiHidden="1" w:unhideWhenUsed="1"/>
+    <w:lsdException w:name="annotation reference" w:semiHidden="1" w:unhideWhenUsed="1"/>
+    <w:lsdException w:name="line number" w:semiHidden="1" w:unhideWhenUsed="1"/>
+    <w:lsdException w:name="page number" w:semiHidden="1" w:unhideWhenUsed="1"/>
+    <w:lsdException w:name="endnote reference" w:semiHidden="1" w:unhideWhenUsed="1"/>
+    <w:lsdException w:name="endnote text" w:semiHidden="1" w:unhideWhenUsed="1"/>
+    <w:lsdException w:name="table of authorities" w:semiHidden="1" w:unhideWhenUsed="1"/>
+    <w:lsdException w:name="macro" w:semiHidden="1" w:unhideWhenUsed="1"/>
+    <w:lsdException w:name="toa heading" w:semiHidden="1" w:unhideWhenUsed="1"/>
+    <w:lsdException w:name="List" w:semiHidden="1" w:unhideWhenUsed="1"/>
+    <w:lsdException w:name="List Bullet" w:semiHidden="1" w:unhideWhenUsed="1"/>
+    <w:lsdException w:name="List Number" w:semiHidden="1" w:unhideWhenUsed="1"/>
+    <w:lsdException w:name="List 2" w:semiHidden="1" w:unhideWhenUsed="1"/>
+    <w:lsdException w:name="List 3" w:semiHidden="1" w:unhideWhenUsed="1"/>
+    <w:lsdException w:name="List 4" w:semiHidden="1" w:unhideWhenUsed="1"/>
+    <w:lsdException w:name="List 5" w:semiHidden="1" w:unhideWhenUsed="1"/>
+    <w:lsdException w:name="List Bullet 2" w:semiHidden="1" w:unhideWhenUsed="1"/>
+    <w:lsdException w:name="List Bullet 3" w:semiHidden="1" w:unhideWhenUsed="1"/>
+    <w:lsdException w:name="List Bullet 4" w:semiHidden="1" w:unhideWhenUsed="1"/>
+    <w:lsdException w:name="List Bullet 5" w:semiHidden="1" w:unhideWhenUsed="1"/>
+    <w:lsdException w:name="List Number 2" w:semiHidden="1" w:unhideWhenUsed="1"/>
+    <w:lsdException w:name="List Number 3" w:semiHidden="1" w:unhideWhenUsed="1"/>
+    <w:lsdException w:name="List Number 4" w:semiHidden="1" w:unhideWhenUsed="1"/>
+    <w:lsdException w:name="List Number 5" w:semiHidden="1" w:unhideWhenUsed="1"/>
+    <w:lsdException w:name="Title" w:uiPriority="10" w:qFormat="1"/>
+    <w:lsdException w:name="Closing" w:semiHidden="1" w:unhideWhenUsed="1"/>
+    <w:lsdException w:name="Signature" w:semiHidden="1" w:unhideWhenUsed="1"/>
+    <w:lsdException w:name="Default Paragraph Font" w:semiHidden="1" w:uiPriority="1" w:unhideWhenUsed="1"/>
+    <w:lsdException w:name="Body Text" w:semiHidden="1" w:unhideWhenUsed="1"/>
+    <w:lsdException w:name="Body Text Indent" w:semiHidden="1" w:unhideWhenUsed="1"/>
+    <w:lsdException w:name="List Continue" w:semiHidden="1" w:unhideWhenUsed="1"/>
+    <w:lsdException w:name="List Continue 2" w:semiHidden="1" w:unhideWhenUsed="1"/>
+    <w:lsdException w:name="List Continue 3" w:semiHidden="1" w:unhideWhenUsed="1"/>
+    <w:lsdException w:name="List Continue 4" w:semiHidden="1" w:unhideWhenUsed="1"/>
+    <w:lsdException w:name="List Continue 5" w:semiHidden="1" w:unhideWhenUsed="1"/>
+    <w:lsdException w:name="Message Header" w:semiHidden="1" w:unhideWhenUsed="1"/>
+    <w:lsdException w:name="Subtitle" w:uiPriority="11" w:qFormat="1"/>
+    <w:lsdException w:name="Salutation" w:semiHidden="1" w:unhideWhenUsed="1"/>
+    <w:lsdException w:name="Date" w:semiHidden="1" w:unhideWhenUsed="1"/>
+    <w:lsdException w:name="Body Text First Indent" w:semiHidden="1" w:unhideWhenUsed="1"/>
+    <w:lsdException w:name="Body Text First Indent 2" w:semiHidden="1" w:unhideWhenUsed="1"/>
+    <w:lsdException w:name="Note Heading" w:semiHidden="1" w:unhideWhenUsed="1"/>
+    <w:lsdException w:name="Body Text 2" w:semiHidden="1" w:unhideWhenUsed="1"/>
+    <w:lsdException w:name="Body Text 3" w:semiHidden="1" w:unhideWhenUsed="1"/>
+    <w:lsdException w:name="Body Text Indent 2" w:semiHidden="1" w:unhideWhenUsed="1"/>
+    <w:lsdException w:name="Body Text Indent 3" w:semiHidden="1" w:unhideWhenUsed="1"/>
+    <w:lsdException w:name="Block Text" w:semiHidden="1" w:unhideWhenUsed="1"/>
+    <w:lsdException w:name="Hyperlink" w:semiHidden="1" w:unhideWhenUsed="1"/>
+    <w:lsdException w:name="FollowedHyperlink" w:semiHidden="1" w:unhideWhenUsed="1"/>
+    <w:lsdException w:name="Strong" w:uiPriority="22" w:qFormat="1"/>
+    <w:lsdException w:name="Emphasis" w:uiPriority="20" w:qFormat="1"/>
+    <w:lsdException w:name="Document Map" w:semiHidden="1" w:unhideWhenUsed="1"/>
+    <w:lsdException w:name="Plain Text" w:semiHidden="1" w:unhideWhenUsed="1"/>
+    <w:lsdException w:name="E-mail Signature" w:semiHidden="1" w:unhideWhenUsed="1"/>
+    <w:lsdException w:name="HTML Top of Form" w:semiHidden="1" w:unhideWhenUsed="1"/>
+    <w:lsdException w:name="HTML Bottom of Form" w:semiHidden="1" w:unhideWhenUsed="1"/>
+    <w:lsdException w:name="Normal (Web)" w:semiHidden="1" w:unhideWhenUsed="1"/>
+    <w:lsdException w:name="HTML Acronym" w:semiHidden="1" w:unhideWhenUsed="1"/>
+    <w:lsdException w:name="HTML Address" w:semiHidden="1" w:unhideWhenUsed="1"/>
+    <w:lsdException w:name="HTML Cite" w:semiHidden="1" w:unhideWhenUsed="1"/>
+    <w:lsdException w:name="HTML Code" w:semiHidden="1" w:unhideWhenUsed="1"/>
+    <w:lsdException w:name="HTML Definition" w:semiHidden="1" w:unhideWhenUsed="1"/>
+    <w:lsdException w:name="HTML Keyboard" w:semiHidden="1" w:unhideWhenUsed="1"/>
+    <w:lsdException w:name="HTML Preformatted" w:semiHidden="1" w:unhideWhenUsed="1"/>
+    <w:lsdException w:name="HTML Sample" w:semiHidden="1" w:unhideWhenUsed="1"/>
+    <w:lsdException w:name="HTML Typewriter" w:semiHidden="1" w:unhideWhenUsed="1"/>
+    <w:lsdException w:name="HTML Variable" w:semiHidden="1" w:unhideWhenUsed="1"/>
+    <w:lsdException w:name="Normal Table" w:semiHidden="1" w:unhideWhenUsed="1"/>
+    <w:lsdException w:name="annotation subject" w:semiHidden="1" w:unhideWhenUsed="1"/>
+    <w:lsdException w:name="No List" w:semiHidden="1" w:unhideWhenUsed="1"/>
+    <w:lsdException w:name="Outline List 1" w:semiHidden="1" w:unhideWhenUsed="1"/>
+    <w:lsdException w:name="Outline List 2" w:semiHidden="1" w:unhideWhenUsed="1"/>
+    <w:lsdException w:name="Outline List 3" w:semiHidden="1" w:unhideWhenUsed="1"/>
+    <w:lsdException w:name="Table Simple 1" w:semiHidden="1" w:unhideWhenUsed="1"/>
+    <w:lsdException w:name="Table Simple 2" w:semiHidden="1" w:unhideWhenUsed="1"/>
+    <w:lsdException w:name="Table Simple 3" w:semiHidden="1" w:unhideWhenUsed="1"/>
+    <w:lsdException w:name="Table Classic 1" w:semiHidden="1" w:unhideWhenUsed="1"/>
+    <w:lsdException w:name="Table Classic 2" w:semiHidden="1" w:unhideWhenUsed="1"/>
+    <w:lsdException w:name="Table Classic 3" w:semiHidden="1" w:unhideWhenUsed="1"/>
+    <w:lsdException w:name="Table Classic 4" w:semiHidden="1" w:unhideWhenUsed="1"/>
+    <w:lsdException w:name="Table Colorful 1" w:semiHidden="1" w:unhideWhenUsed="1"/>
+    <w:lsdException w:name="Table Colorful 2" w:semiHidden="1" w:unhideWhenUsed="1"/>
+    <w:lsdException w:name="Table Colorful 3" w:semiHidden="1" w:unhideWhenUsed="1"/>
+    <w:lsdException w:name="Table Columns 1" w:semiHidden="1" w:unhideWhenUsed="1"/>
+    <w:lsdException w:name="Table Columns 2" w:semiHidden="1" w:unhideWhenUsed="1"/>
+    <w:lsdException w:name="Table Columns 3" w:semiHidden="1" w:unhideWhenUsed="1"/>
+    <w:lsdException w:name="Table Columns 4" w:semiHidden="1" w:unhideWhenUsed="1"/>
+    <w:lsdException w:name="Table Columns 5" w:semiHidden="1" w:unhideWhenUsed="1"/>
+    <w:lsdException w:name="Table Grid 1" w:semiHidden="1" w:unhideWhenUsed="1"/>
+    <w:lsdException w:name="Table Grid 2" w:semiHidden="1" w:unhideWhenUsed="1"/>
+    <w:lsdException w:name="Table Grid 3" w:semiHidden="1" w:unhideWhenUsed="1"/>
+    <w:lsdException w:name="Table Grid 4" w:semiHidden="1" w:unhideWhenUsed="1"/>
+    <w:lsdException w:name="Table Grid 5" w:semiHidden="1" w:unhideWhenUsed="1"/>
+    <w:lsdException w:name="Table Grid 6" w:semiHidden="1" w:unhideWhenUsed="1"/>
+    <w:lsdException w:name="Table Grid 7" w:semiHidden="1" w:unhideWhenUsed="1"/>
+    <w:lsdException w:name="Table Grid 8" w:semiHidden="1" w:unhideWhenUsed="1"/>
+    <w:lsdException w:name="Table List 1" w:semiHidden="1" w:unhideWhenUsed="1"/>
+    <w:lsdException w:name="Table List 2" w:semiHidden="1" w:unhideWhenUsed="1"/>
+    <w:lsdException w:name="Table List 3" w:semiHidden="1" w:unhideWhenUsed="1"/>
+    <w:lsdException w:name="Table List 4" w:semiHidden="1" w:unhideWhenUsed="1"/>
+    <w:lsdException w:name="Table List 5" w:semiHidden="1" w:unhideWhenUsed="1"/>
+    <w:lsdException w:name="Table List 6" w:semiHidden="1" w:unhideWhenUsed="1"/>
+    <w:lsdException w:name="Table List 7" w:semiHidden="1" w:unhideWhenUsed="1"/>
+    <w:lsdException w:name="Table List 8" w:semiHidden="1" w:unhideWhenUsed="1"/>
+    <w:lsdException w:name="Table 3D effects 1" w:semiHidden="1" w:unhideWhenUsed="1"/>
+    <w:lsdException w:name="Table 3D effects 2" w:semiHidden="1" w:unhideWhenUsed="1"/>
+    <w:lsdException w:name="Table 3D effects 3" w:semiHidden="1" w:unhideWhenUsed="1"/>
+    <w:lsdException w:name="Table Contemporary" w:semiHidden="1" w:unhideWhenUsed="1"/>
+    <w:lsdException w:name="Table Elegant" w:semiHidden="1" w:unhideWhenUsed="1"/>
+    <w:lsdException w:name="Table Professional" w:semiHidden="1" w:unhideWhenUsed="1"/>
+    <w:lsdException w:name="Table Subtle 1" w:semiHidden="1" w:unhideWhenUsed="1"/>
+    <w:lsdException w:name="Table Subtle 2" w:semiHidden="1" w:unhideWhenUsed="1"/>
+    <w:lsdException w:name="Table Web 1" w:semiHidden="1" w:unhideWhenUsed="1"/>
+    <w:lsdException w:name="Table Web 2" w:semiHidden="1" w:unhideWhenUsed="1"/>
+    <w:lsdException w:name="Table Web 3" w:semiHidden="1" w:unhideWhenUsed="1"/>
+    <w:lsdException w:name="Balloon Text" w:semiHidden="1" w:unhideWhenUsed="1"/>
+    <w:lsdException w:name="Table Grid" w:uiPriority="59"/>
+    <w:lsdException w:name="Table Theme" w:semiHidden="1" w:unhideWhenUsed="1"/>
+    <w:lsdException w:name="Note Level 1" w:semiHidden="1" w:unhideWhenUsed="1"/>
+    <w:lsdException w:name="Note Level 2" w:semiHidden="1" w:unhideWhenUsed="1"/>
+    <w:lsdException w:name="Note Level 3" w:semiHidden="1" w:unhideWhenUsed="1"/>
+    <w:lsdException w:name="Note Level 4" w:semiHidden="1" w:unhideWhenUsed="1"/>
+    <w:lsdException w:name="Note Level 5" w:semiHidden="1" w:unhideWhenUsed="1"/>
+    <w:lsdException w:name="Note Level 6" w:semiHidden="1" w:unhideWhenUsed="1"/>
+    <w:lsdException w:name="Note Level 7" w:semiHidden="1" w:unhideWhenUsed="1"/>
+    <w:lsdException w:name="Note Level 8" w:semiHidden="1" w:unhideWhenUsed="1"/>
+    <w:lsdException w:name="Note Level 9" w:semiHidden="1" w:unhideWhenUsed="1"/>
+    <w:lsdException w:name="Placeholder Text" w:semiHidden="1"/>
+    <w:lsdException w:name="No Spacing" w:uiPriority="1" w:qFormat="1"/>
+    <w:lsdException w:name="Light Shading" w:uiPriority="60"/>
+    <w:lsdException w:name="Light List" w:uiPriority="61"/>
+    <w:lsdException w:name="Light Grid" w:uiPriority="62"/>
+    <w:lsdException w:name="Medium Shading 1" w:uiPriority="63"/>
+    <w:lsdException w:name="Medium Shading 2" w:uiPriority="64"/>
+    <w:lsdException w:name="Medium List 1" w:uiPriority="65"/>
+    <w:lsdException w:name="Medium List 2" w:uiPriority="66"/>
+    <w:lsdException w:name="Medium Grid 1" w:uiPriority="67"/>
+    <w:lsdException w:name="Medium Grid 2" w:uiPriority="68"/>
+    <w:lsdException w:name="Medium Grid 3" w:uiPriority="69"/>
+    <w:lsdException w:name="Dark List" w:uiPriority="70"/>
+    <w:lsdException w:name="Colorful Shading" w:uiPriority="71"/>
+    <w:lsdException w:name="Colorful List" w:uiPriority="72"/>
+    <w:lsdException w:name="Colorful Grid" w:uiPriority="73"/>
+    <w:lsdException w:name="Light Shading Accent 1" w:uiPriority="60"/>
+    <w:lsdException w:name="Light List Accent 1" w:uiPriority="61"/>
+    <w:lsdException w:name="Light Grid Accent 1" w:uiPriority="62"/>
+    <w:lsdException w:name="Medium Shading 1 Accent 1" w:uiPriority="63"/>
+    <w:lsdException w:name="Medium Shading 2 Accent 1" w:uiPriority="64"/>
+    <w:lsdException w:name="Medium List 1 Accent 1" w:uiPriority="65"/>
+    <w:lsdException w:name="Revision" w:semiHidden="1"/>
+    <w:lsdException w:name="List Paragraph" w:uiPriority="34" w:qFormat="1"/>
+    <w:lsdException w:name="Quote" w:uiPriority="29" w:qFormat="1"/>
+    <w:lsdException w:name="Intense Quote" w:uiPriority="30" w:qFormat="1"/>
+    <w:lsdException w:name="Medium List 2 Accent 1" w:uiPriority="66"/>
+    <w:lsdException w:name="Medium Grid 1 Accent 1" w:uiPriority="67"/>
+    <w:lsdException w:name="Medium Grid 2 Accent 1" w:uiPriority="68"/>
+    <w:lsdException w:name="Medium Grid 3 Accent 1" w:uiPriority="69"/>
+    <w:lsdException w:name="Dark List Accent 1" w:uiPriority="70"/>
+    <w:lsdException w:name="Colorful Shading Accent 1" w:uiPriority="71"/>
+    <w:lsdException w:name="Colorful List Accent 1" w:uiPriority="72"/>
+    <w:lsdException w:name="Colorful Grid Accent 1" w:uiPriority="73"/>
+    <w:lsdException w:name="Light Shading Accent 2" w:uiPriority="60"/>
+    <w:lsdException w:name="Light List Accent 2" w:uiPriority="61"/>
+    <w:lsdException w:name="Light Grid Accent 2" w:uiPriority="62"/>
+    <w:lsdException w:name="Medium Shading 1 Accent 2" w:uiPriority="63"/>
+    <w:lsdException w:name="Medium Shading 2 Accent 2" w:uiPriority="64"/>
+    <w:lsdException w:name="Medium List 1 Accent 2" w:uiPriority="65"/>
+    <w:lsdException w:name="Medium List 2 Accent 2" w:uiPriority="66"/>
+    <w:lsdException w:name="Medium Grid 1 Accent 2" w:uiPriority="67"/>
+    <w:lsdException w:name="Medium Grid 2 Accent 2" w:uiPriority="68"/>
+    <w:lsdException w:name="Medium Grid 3 Accent 2" w:uiPriority="69"/>
+    <w:lsdException w:name="Dark List Accent 2" w:uiPriority="70"/>
+    <w:lsdException w:name="Colorful Shading Accent 2" w:uiPriority="71"/>
+    <w:lsdException w:name="Colorful List Accent 2" w:uiPriority="72"/>
+    <w:lsdException w:name="Colorful Grid Accent 2" w:uiPriority="73"/>
+    <w:lsdException w:name="Light Shading Accent 3" w:uiPriority="60"/>
+    <w:lsdException w:name="Light List Accent 3" w:uiPriority="61"/>
+    <w:lsdException w:name="Light Grid Accent 3" w:uiPriority="62"/>
+    <w:lsdException w:name="Medium Shading 1 Accent 3" w:uiPriority="63"/>
+    <w:lsdException w:name="Medium Shading 2 Accent 3" w:uiPriority="64"/>
+    <w:lsdException w:name="Medium List 1 Accent 3" w:uiPriority="65"/>
+    <w:lsdException w:name="Medium List 2 Accent 3" w:uiPriority="66"/>
+    <w:lsdException w:name="Medium Grid 1 Accent 3" w:uiPriority="67"/>
+    <w:lsdException w:name="Medium Grid 2 Accent 3" w:uiPriority="68"/>
+    <w:lsdException w:name="Medium Grid 3 Accent 3" w:uiPriority="69"/>
+    <w:lsdException w:name="Dark List Accent 3" w:uiPriority="70"/>
+    <w:lsdException w:name="Colorful Shading Accent 3" w:uiPriority="71"/>
+    <w:lsdException w:name="Colorful List Accent 3" w:uiPriority="72"/>
+    <w:lsdException w:name="Colorful Grid Accent 3" w:uiPriority="73"/>
+    <w:lsdException w:name="Light Shading Accent 4" w:uiPriority="60"/>
+    <w:lsdException w:name="Light List Accent 4" w:uiPriority="61"/>
+    <w:lsdException w:name="Light Grid Accent 4" w:uiPriority="62"/>
+    <w:lsdException w:name="Medium Shading 1 Accent 4" w:uiPriority="63"/>
+    <w:lsdException w:name="Medium Shading 2 Accent 4" w:uiPriority="64"/>
+    <w:lsdException w:name="Medium List 1 Accent 4" w:uiPriority="65"/>
+    <w:lsdException w:name="Medium List 2 Accent 4" w:uiPriority="66"/>
+    <w:lsdException w:name="Medium Grid 1 Accent 4" w:uiPriority="67"/>
+    <w:lsdException w:name="Medium Grid 2 Accent 4" w:uiPriority="68"/>
+    <w:lsdException w:name="Medium Grid 3 Accent 4" w:uiPriority="69"/>
+    <w:lsdException w:name="Dark List Accent 4" w:uiPriority="70"/>
+    <w:lsdException w:name="Colorful Shading Accent 4" w:uiPriority="71"/>
+    <w:lsdException w:name="Colorful List Accent 4" w:uiPriority="72"/>
+    <w:lsdException w:name="Colorful Grid Accent 4" w:uiPriority="73"/>
+    <w:lsdException w:name="Light Shading Accent 5" w:uiPriority="60"/>
+    <w:lsdException w:name="Light List Accent 5" w:uiPriority="61"/>
+    <w:lsdException w:name="Light Grid Accent 5" w:uiPriority="62"/>
+    <w:lsdException w:name="Medium Shading 1 Accent 5" w:uiPriority="63"/>
+    <w:lsdException w:name="Medium Shading 2 Accent 5" w:uiPriority="64"/>
+    <w:lsdException w:name="Medium List 1 Accent 5" w:uiPriority="65"/>
+    <w:lsdException w:name="Medium List 2 Accent 5" w:uiPriority="66"/>
+    <w:lsdException w:name="Medium Grid 1 Accent 5" w:uiPriority="67"/>
+    <w:lsdException w:name="Medium Grid 2 Accent 5" w:uiPriority="68"/>
+    <w:lsdException w:name="Medium Grid 3 Accent 5" w:uiPriority="69"/>
+    <w:lsdException w:name="Dark List Accent 5" w:uiPriority="70"/>
+    <w:lsdException w:name="Colorful Shading Accent 5" w:uiPriority="71"/>
+    <w:lsdException w:name="Colorful List Accent 5" w:uiPriority="72"/>
+    <w:lsdException w:name="Colorful Grid Accent 5" w:uiPriority="73"/>
+    <w:lsdException w:name="Light Shading Accent 6" w:uiPriority="60"/>
+    <w:lsdException w:name="Light List Accent 6" w:uiPriority="61"/>
+    <w:lsdException w:name="Light Grid Accent 6" w:uiPriority="62"/>
+    <w:lsdException w:name="Medium Shading 1 Accent 6" w:uiPriority="63"/>
+    <w:lsdException w:name="Medium Shading 2 Accent 6" w:uiPriority="64"/>
+    <w:lsdException w:name="Medium List 1 Accent 6" w:uiPriority="65"/>
+    <w:lsdException w:name="Medium List 2 Accent 6" w:uiPriority="66"/>
+    <w:lsdException w:name="Medium Grid 1 Accent 6" w:uiPriority="67"/>
+    <w:lsdException w:name="Medium Grid 2 Accent 6" w:uiPriority="68"/>
+    <w:lsdException w:name="Medium Grid 3 Accent 6" w:uiPriority="69"/>
+    <w:lsdException w:name="Dark List Accent 6" w:uiPriority="70"/>
+    <w:lsdException w:name="Colorful Shading Accent 6" w:uiPriority="71"/>
+    <w:lsdException w:name="Colorful List Accent 6" w:uiPriority="72"/>
+    <w:lsdException w:name="Colorful Grid Accent 6" w:uiPriority="73"/>
+    <w:lsdException w:name="Subtle Emphasis" w:uiPriority="19" w:qFormat="1"/>
+    <w:lsdException w:name="Intense Emphasis" w:uiPriority="21" w:qFormat="1"/>
+    <w:lsdException w:name="Subtle Reference" w:uiPriority="31" w:qFormat="1"/>
+    <w:lsdException w:name="Intense Reference" w:uiPriority="32" w:qFormat="1"/>
+    <w:lsdException w:name="Book Title" w:uiPriority="33" w:qFormat="1"/>
+    <w:lsdException w:name="Bibliography" w:semiHidden="1" w:uiPriority="37" w:unhideWhenUsed="1"/>
+    <w:lsdException w:name="TOC Heading" w:semiHidden="1" w:uiPriority="39" w:unhideWhenUsed="1" w:qFormat="1"/>
+    <w:lsdException w:name="Plain Table 1" w:uiPriority="41"/>
+    <w:lsdException w:name="Plain Table 2" w:uiPriority="42"/>
+    <w:lsdException w:name="Plain Table 3" w:uiPriority="43"/>
+    <w:lsdException w:name="Plain Table 4" w:uiPriority="44"/>
+    <w:lsdException w:name="Plain Table 5" w:uiPriority="45"/>
+    <w:lsdException w:name="Grid Table Light" w:uiPriority="40"/>
+    <w:lsdException w:name="Grid Table 1 Light" w:uiPriority="46"/>
+    <w:lsdException w:name="Grid Table 2" w:uiPriority="47"/>
+    <w:lsdException w:name="Grid Table 3" w:uiPriority="48"/>
+    <w:lsdException w:name="Grid Table 4" w:uiPriority="49"/>
+    <w:lsdException w:name="Grid Table 5 Dark" w:uiPriority="50"/>
+    <w:lsdException w:name="Grid Table 6 Colorful" w:uiPriority="51"/>
+    <w:lsdException w:name="Grid Table 7 Colorful" w:uiPriority="52"/>
+    <w:lsdException w:name="Grid Table 1 Light Accent 1" w:uiPriority="46"/>
+    <w:lsdException w:name="Grid Table 2 Accent 1" w:uiPriority="47"/>
+    <w:lsdException w:name="Grid Table 3 Accent 1" w:uiPriority="48"/>
+    <w:lsdException w:name="Grid Table 4 Accent 1" w:uiPriority="49"/>
+    <w:lsdException w:name="Grid Table 5 Dark Accent 1" w:uiPriority="50"/>
+    <w:lsdException w:name="Grid Table 6 Colorful Accent 1" w:uiPriority="51"/>
+    <w:lsdException w:name="Grid Table 7 Colorful Accent 1" w:uiPriority="52"/>
+    <w:lsdException w:name="Grid Table 1 Light Accent 2" w:uiPriority="46"/>
+    <w:lsdException w:name="Grid Table 2 Accent 2" w:uiPriority="47"/>
+    <w:lsdException w:name="Grid Table 3 Accent 2" w:uiPriority="48"/>
+    <w:lsdException w:name="Grid Table 4 Accent 2" w:uiPriority="49"/>
+    <w:lsdException w:name="Grid Table 5 Dark Accent 2" w:uiPriority="50"/>
+    <w:lsdException w:name="Grid Table 6 Colorful Accent 2" w:uiPriority="51"/>
+    <w:lsdException w:name="Grid Table 7 Colorful Accent 2" w:uiPriority="52"/>
+    <w:lsdException w:name="Grid Table 1 Light Accent 3" w:uiPriority="46"/>
+    <w:lsdException w:name="Grid Table 2 Accent 3" w:uiPriority="47"/>
+    <w:lsdException w:name="Grid Table 3 Accent 3" w:uiPriority="48"/>
+    <w:lsdException w:name="Grid Table 4 Accent 3" w:uiPriority="49"/>
+    <w:lsdException w:name="Grid Table 5 Dark Accent 3" w:uiPriority="50"/>
+    <w:lsdException w:name="Grid Table 6 Colorful Accent 3" w:uiPriority="51"/>
+    <w:lsdException w:name="Grid Table 7 Colorful Accent 3" w:uiPriority="52"/>
+    <w:lsdException w:name="Grid Table 1 Light Accent 4" w:uiPriority="46"/>
+    <w:lsdException w:name="Grid Table 2 Accent 4" w:uiPriority="47"/>
+    <w:lsdException w:name="Grid Table 3 Accent 4" w:uiPriority="48"/>
+    <w:lsdException w:name="Grid Table 4 Accent 4" w:uiPriority="49"/>
+    <w:lsdException w:name="Grid Table 5 Dark Accent 4" w:uiPriority="50"/>
+    <w:lsdException w:name="Grid Table 6 Colorful Accent 4" w:uiPriority="51"/>
+    <w:lsdException w:name="Grid Table 7 Colorful Accent 4" w:uiPriority="52"/>
+    <w:lsdException w:name="Grid Table 1 Light Accent 5" w:uiPriority="46"/>
+    <w:lsdException w:name="Grid Table 2 Accent 5" w:uiPriority="47"/>
+    <w:lsdException w:name="Grid Table 3 Accent 5" w:uiPriority="48"/>
+    <w:lsdException w:name="Grid Table 4 Accent 5" w:uiPriority="49"/>
+    <w:lsdException w:name="Grid Table 5 Dark Accent 5" w:uiPriority="50"/>
+    <w:lsdException w:name="Grid Table 6 Colorful Accent 5" w:uiPriority="51"/>
+    <w:lsdException w:name="Grid Table 7 Colorful Accent 5" w:uiPriority="52"/>
+    <w:lsdException w:name="Grid Table 1 Light Accent 6" w:uiPriority="46"/>
+    <w:lsdException w:name="Grid Table 2 Accent 6" w:uiPriority="47"/>
+    <w:lsdException w:name="Grid Table 3 Accent 6" w:uiPriority="48"/>
+    <w:lsdException w:name="Grid Table 4 Accent 6" w:uiPriority="49"/>
+    <w:lsdException w:name="Grid Table 5 Dark Accent 6" w:uiPriority="50"/>
+    <w:lsdException w:name="Grid Table 6 Colorful Accent 6" w:uiPriority="51"/>
+    <w:lsdException w:name="Grid Table 7 Colorful Accent 6" w:uiPriority="52"/>
+    <w:lsdException w:name="List Table 1 Light" w:uiPriority="46"/>
+    <w:lsdException w:name="List Table 2" w:uiPriority="47"/>
+    <w:lsdException w:name="List Table 3" w:uiPriority="48"/>
+    <w:lsdException w:name="List Table 4" w:uiPriority="49"/>
+    <w:lsdException w:name="List Table 5 Dark" w:uiPriority="50"/>
+    <w:lsdException w:name="List Table 6 Colorful" w:uiPriority="51"/>
+    <w:lsdException w:name="List Table 7 Colorful" w:uiPriority="52"/>
+    <w:lsdException w:name="List Table 1 Light Accent 1" w:uiPriority="46"/>
+    <w:lsdException w:name="List Table 2 Accent 1" w:uiPriority="47"/>
+    <w:lsdException w:name="List Table 3 Accent 1" w:uiPriority="48"/>
+    <w:lsdException w:name="List Table 4 Accent 1" w:uiPriority="49"/>
+    <w:lsdException w:name="List Table 5 Dark Accent 1" w:uiPriority="50"/>
+    <w:lsdException w:name="List Table 6 Colorful Accent 1" w:uiPriority="51"/>
+    <w:lsdException w:name="List Table 7 Colorful Accent 1" w:uiPriority="52"/>
+    <w:lsdException w:name="List Table 1 Light Accent 2" w:uiPriority="46"/>
+    <w:lsdException w:name="List Table 2 Accent 2" w:uiPriority="47"/>
+    <w:lsdException w:name="List Table 3 Accent 2" w:uiPriority="48"/>
+    <w:lsdException w:name="List Table 4 Accent 2" w:uiPriority="49"/>
+    <w:lsdException w:name="List Table 5 Dark Accent 2" w:uiPriority="50"/>
+    <w:lsdException w:name="List Table 6 Colorful Accent 2" w:uiPriority="51"/>
+    <w:lsdException w:name="List Table 7 Colorful Accent 2" w:uiPriority="52"/>
+    <w:lsdException w:name="List Table 1 Light Accent 3" w:uiPriority="46"/>
+    <w:lsdException w:name="List Table 2 Accent 3" w:uiPriority="47"/>
+    <w:lsdException w:name="List Table 3 Accent 3" w:uiPriority="48"/>
+    <w:lsdException w:name="List Table 4 Accent 3" w:uiPriority="49"/>
+    <w:lsdException w:name="List Table 5 Dark Accent 3" w:uiPriority="50"/>
+    <w:lsdException w:name="List Table 6 Colorful Accent 3" w:uiPriority="51"/>
+    <w:lsdException w:name="List Table 7 Colorful Accent 3" w:uiPriority="52"/>
+    <w:lsdException w:name="List Table 1 Light Accent 4" w:uiPriority="46"/>
+    <w:lsdException w:name="List Table 2 Accent 4" w:uiPriority="47"/>
+    <w:lsdException w:name="List Table 3 Accent 4" w:uiPriority="48"/>
+    <w:lsdException w:name="List Table 4 Accent 4" w:uiPriority="49"/>
+    <w:lsdException w:name="List Table 5 Dark Accent 4" w:uiPriority="50"/>
+    <w:lsdException w:name="List Table 6 Colorful Accent 4" w:uiPriority="51"/>
+    <w:lsdException w:name="List Table 7 Colorful Accent 4" w:uiPriority="52"/>
+    <w:lsdException w:name="List Table 1 Light Accent 5" w:uiPriority="46"/>
+    <w:lsdException w:name="List Table 2 Accent 5" w:uiPriority="47"/>
+    <w:lsdException w:name="List Table 3 Accent 5" w:uiPriority="48"/>
+    <w:lsdException w:name="List Table 4 Accent 5" w:uiPriority="49"/>
+    <w:lsdException w:name="List Table 5 Dark Accent 5" w:uiPriority="50"/>
+    <w:lsdException w:name="List Table 6 Colorful Accent 5" w:uiPriority="51"/>
+    <w:lsdException w:name="List Table 7 Colorful Accent 5" w:uiPriority="52"/>
+    <w:lsdException w:name="List Table 1 Light Accent 6" w:uiPriority="46"/>
+    <w:lsdException w:name="List Table 2 Accent 6" w:uiPriority="47"/>
+    <w:lsdException w:name="List Table 3 Accent 6" w:uiPriority="48"/>
+    <w:lsdException w:name="List Table 4 Accent 6" w:uiPriority="49"/>
+    <w:lsdException w:name="List Table 5 Dark Accent 6" w:uiPriority="50"/>
+    <w:lsdException w:name="List Table 6 Colorful Accent 6" w:uiPriority="51"/>
+    <w:lsdException w:name="List Table 7 Colorful Accent 6" w:uiPriority="52"/>
+    <w:lsdException w:name="Mention" w:semiHidden="1" w:unhideWhenUsed="1"/>
+    <w:lsdException w:name="Smart Hyperlink" w:semiHidden="1" w:unhideWhenUsed="1"/>
   </w:latentStyles>
   <w:style w:type="paragraph" w:default="1" w:styleId="Normal">
     <w:name w:val="Normal"/>
@@ -2769,449 +3691,7 @@
   <w:style w:type="character" w:default="1" w:styleId="DefaultParagraphFont">
     <w:name w:val="Default Paragraph Font"/>
     <w:uiPriority w:val="1"/>
-    <w:unhideWhenUsed/>
-  </w:style>
-  <w:style w:type="table" w:default="1" w:styleId="TableNormal">
-    <w:name w:val="Normal Table"/>
-    <w:uiPriority w:val="99"/>
     <w:semiHidden/>
-    <w:unhideWhenUsed/>
-    <w:tblPr>
-      <w:tblInd w:w="0" w:type="dxa"/>
-      <w:tblCellMar>
-        <w:top w:w="0" w:type="dxa"/>
-        <w:left w:w="108" w:type="dxa"/>
-        <w:bottom w:w="0" w:type="dxa"/>
-        <w:right w:w="108" w:type="dxa"/>
-      </w:tblCellMar>
-    </w:tblPr>
-  </w:style>
-  <w:style w:type="numbering" w:default="1" w:styleId="NoList">
-    <w:name w:val="No List"/>
-    <w:uiPriority w:val="99"/>
-    <w:semiHidden/>
-    <w:unhideWhenUsed/>
-  </w:style>
-  <w:style w:type="paragraph" w:styleId="Title">
-    <w:name w:val="Title"/>
-    <w:basedOn w:val="Normal"/>
-    <w:next w:val="Normal"/>
-    <w:link w:val="TitleChar"/>
-    <w:uiPriority w:val="10"/>
-    <w:qFormat/>
-    <w:rsid w:val="00510F88"/>
-    <w:pPr>
-      <w:pBdr>
-        <w:bottom w:val="single" w:sz="8" w:space="4" w:color="6F6F74" w:themeColor="accent1"/>
-      </w:pBdr>
-      <w:spacing w:after="300"/>
-      <w:contextualSpacing/>
-    </w:pPr>
-    <w:rPr>
-      <w:rFonts w:asciiTheme="majorHAnsi" w:eastAsiaTheme="majorEastAsia" w:hAnsiTheme="majorHAnsi" w:cstheme="majorBidi"/>
-      <w:color w:val="343437" w:themeColor="text2" w:themeShade="BF"/>
-      <w:spacing w:val="5"/>
-      <w:kern w:val="28"/>
-      <w:sz w:val="52"/>
-      <w:szCs w:val="52"/>
-    </w:rPr>
-  </w:style>
-  <w:style w:type="character" w:customStyle="1" w:styleId="TitleChar">
-    <w:name w:val="Title Char"/>
-    <w:basedOn w:val="DefaultParagraphFont"/>
-    <w:link w:val="Title"/>
-    <w:uiPriority w:val="10"/>
-    <w:rsid w:val="00510F88"/>
-    <w:rPr>
-      <w:rFonts w:asciiTheme="majorHAnsi" w:eastAsiaTheme="majorEastAsia" w:hAnsiTheme="majorHAnsi" w:cstheme="majorBidi"/>
-      <w:color w:val="343437" w:themeColor="text2" w:themeShade="BF"/>
-      <w:spacing w:val="5"/>
-      <w:kern w:val="28"/>
-      <w:sz w:val="52"/>
-      <w:szCs w:val="52"/>
-    </w:rPr>
-  </w:style>
-  <w:style w:type="paragraph" w:styleId="FootnoteText">
-    <w:name w:val="footnote text"/>
-    <w:basedOn w:val="Normal"/>
-    <w:link w:val="FootnoteTextChar"/>
-    <w:uiPriority w:val="99"/>
-    <w:unhideWhenUsed/>
-    <w:rsid w:val="00510F88"/>
-  </w:style>
-  <w:style w:type="character" w:customStyle="1" w:styleId="FootnoteTextChar">
-    <w:name w:val="Footnote Text Char"/>
-    <w:basedOn w:val="DefaultParagraphFont"/>
-    <w:link w:val="FootnoteText"/>
-    <w:uiPriority w:val="99"/>
-    <w:rsid w:val="00510F88"/>
-  </w:style>
-  <w:style w:type="character" w:styleId="FootnoteReference">
-    <w:name w:val="footnote reference"/>
-    <w:basedOn w:val="DefaultParagraphFont"/>
-    <w:uiPriority w:val="99"/>
-    <w:unhideWhenUsed/>
-    <w:rsid w:val="00510F88"/>
-    <w:rPr>
-      <w:vertAlign w:val="superscript"/>
-    </w:rPr>
-  </w:style>
-  <w:style w:type="character" w:styleId="Hyperlink">
-    <w:name w:val="Hyperlink"/>
-    <w:basedOn w:val="DefaultParagraphFont"/>
-    <w:uiPriority w:val="99"/>
-    <w:unhideWhenUsed/>
-    <w:rsid w:val="002021EB"/>
-    <w:rPr>
-      <w:color w:val="67AABF" w:themeColor="hyperlink"/>
-      <w:u w:val="single"/>
-    </w:rPr>
-  </w:style>
-  <w:style w:type="character" w:customStyle="1" w:styleId="Heading1Char">
-    <w:name w:val="Heading 1 Char"/>
-    <w:basedOn w:val="DefaultParagraphFont"/>
-    <w:link w:val="Heading1"/>
-    <w:uiPriority w:val="9"/>
-    <w:rsid w:val="002021EB"/>
-    <w:rPr>
-      <w:rFonts w:asciiTheme="majorHAnsi" w:eastAsiaTheme="majorEastAsia" w:hAnsiTheme="majorHAnsi" w:cstheme="majorBidi"/>
-      <w:b/>
-      <w:bCs/>
-      <w:color w:val="4E4E52" w:themeColor="accent1" w:themeShade="B5"/>
-      <w:sz w:val="32"/>
-      <w:szCs w:val="32"/>
-    </w:rPr>
-  </w:style>
-  <w:style w:type="character" w:customStyle="1" w:styleId="Heading2Char">
-    <w:name w:val="Heading 2 Char"/>
-    <w:basedOn w:val="DefaultParagraphFont"/>
-    <w:link w:val="Heading2"/>
-    <w:uiPriority w:val="9"/>
-    <w:rsid w:val="00832132"/>
-    <w:rPr>
-      <w:rFonts w:asciiTheme="majorHAnsi" w:eastAsiaTheme="majorEastAsia" w:hAnsiTheme="majorHAnsi" w:cstheme="majorBidi"/>
-      <w:b/>
-      <w:bCs/>
-      <w:color w:val="6F6F74" w:themeColor="accent1"/>
-      <w:sz w:val="26"/>
-      <w:szCs w:val="26"/>
-    </w:rPr>
-  </w:style>
-  <w:style w:type="character" w:styleId="CommentReference">
-    <w:name w:val="annotation reference"/>
-    <w:basedOn w:val="DefaultParagraphFont"/>
-    <w:uiPriority w:val="99"/>
-    <w:semiHidden/>
-    <w:unhideWhenUsed/>
-    <w:rsid w:val="004E4FCA"/>
-    <w:rPr>
-      <w:sz w:val="18"/>
-      <w:szCs w:val="18"/>
-    </w:rPr>
-  </w:style>
-  <w:style w:type="paragraph" w:styleId="CommentText">
-    <w:name w:val="annotation text"/>
-    <w:basedOn w:val="Normal"/>
-    <w:link w:val="CommentTextChar"/>
-    <w:uiPriority w:val="99"/>
-    <w:semiHidden/>
-    <w:unhideWhenUsed/>
-    <w:rsid w:val="004E4FCA"/>
-  </w:style>
-  <w:style w:type="character" w:customStyle="1" w:styleId="CommentTextChar">
-    <w:name w:val="Comment Text Char"/>
-    <w:basedOn w:val="DefaultParagraphFont"/>
-    <w:link w:val="CommentText"/>
-    <w:uiPriority w:val="99"/>
-    <w:semiHidden/>
-    <w:rsid w:val="004E4FCA"/>
-  </w:style>
-  <w:style w:type="paragraph" w:styleId="CommentSubject">
-    <w:name w:val="annotation subject"/>
-    <w:basedOn w:val="CommentText"/>
-    <w:next w:val="CommentText"/>
-    <w:link w:val="CommentSubjectChar"/>
-    <w:uiPriority w:val="99"/>
-    <w:semiHidden/>
-    <w:unhideWhenUsed/>
-    <w:rsid w:val="004E4FCA"/>
-    <w:rPr>
-      <w:b/>
-      <w:bCs/>
-      <w:sz w:val="20"/>
-      <w:szCs w:val="20"/>
-    </w:rPr>
-  </w:style>
-  <w:style w:type="character" w:customStyle="1" w:styleId="CommentSubjectChar">
-    <w:name w:val="Comment Subject Char"/>
-    <w:basedOn w:val="CommentTextChar"/>
-    <w:link w:val="CommentSubject"/>
-    <w:uiPriority w:val="99"/>
-    <w:semiHidden/>
-    <w:rsid w:val="004E4FCA"/>
-    <w:rPr>
-      <w:b/>
-      <w:bCs/>
-      <w:sz w:val="20"/>
-      <w:szCs w:val="20"/>
-    </w:rPr>
-  </w:style>
-  <w:style w:type="paragraph" w:styleId="BalloonText">
-    <w:name w:val="Balloon Text"/>
-    <w:basedOn w:val="Normal"/>
-    <w:link w:val="BalloonTextChar"/>
-    <w:uiPriority w:val="99"/>
-    <w:semiHidden/>
-    <w:unhideWhenUsed/>
-    <w:rsid w:val="004E4FCA"/>
-    <w:rPr>
-      <w:rFonts w:ascii="Lucida Grande" w:hAnsi="Lucida Grande"/>
-      <w:sz w:val="18"/>
-      <w:szCs w:val="18"/>
-    </w:rPr>
-  </w:style>
-  <w:style w:type="character" w:customStyle="1" w:styleId="BalloonTextChar">
-    <w:name w:val="Balloon Text Char"/>
-    <w:basedOn w:val="DefaultParagraphFont"/>
-    <w:link w:val="BalloonText"/>
-    <w:uiPriority w:val="99"/>
-    <w:semiHidden/>
-    <w:rsid w:val="004E4FCA"/>
-    <w:rPr>
-      <w:rFonts w:ascii="Lucida Grande" w:hAnsi="Lucida Grande"/>
-      <w:sz w:val="18"/>
-      <w:szCs w:val="18"/>
-    </w:rPr>
-  </w:style>
-  <w:style w:type="paragraph" w:styleId="BodyText">
-    <w:name w:val="Body Text"/>
-    <w:basedOn w:val="Normal"/>
-    <w:link w:val="BodyTextChar"/>
-    <w:uiPriority w:val="99"/>
-    <w:semiHidden/>
-    <w:unhideWhenUsed/>
-    <w:rsid w:val="00CB1C98"/>
-    <w:pPr>
-      <w:spacing w:after="120"/>
-    </w:pPr>
-  </w:style>
-  <w:style w:type="character" w:customStyle="1" w:styleId="BodyTextChar">
-    <w:name w:val="Body Text Char"/>
-    <w:basedOn w:val="DefaultParagraphFont"/>
-    <w:link w:val="BodyText"/>
-    <w:uiPriority w:val="99"/>
-    <w:semiHidden/>
-    <w:rsid w:val="00CB1C98"/>
-  </w:style>
-</w:styles>
-</file>
-
-<file path=word/stylesWithEffects.xml><?xml version="1.0" encoding="utf-8"?>
-<w:styles xmlns:wpc="http://schemas.microsoft.com/office/word/2010/wordprocessingCanvas" xmlns:mo="http://schemas.microsoft.com/office/mac/office/2008/main" xmlns:mc="http://schemas.openxmlformats.org/markup-compatibility/2006" xmlns:mv="urn:schemas-microsoft-com:mac:vml" xmlns:o="urn:schemas-microsoft-com:office:office" xmlns:r="http://schemas.openxmlformats.org/officeDocument/2006/relationships" xmlns:m="http://schemas.openxmlformats.org/officeDocument/2006/math" xmlns:v="urn:schemas-microsoft-com:vml" xmlns:wp14="http://schemas.microsoft.com/office/word/2010/wordprocessingDrawing" xmlns:wp="http://schemas.openxmlformats.org/drawingml/2006/wordprocessingDrawing" xmlns:w10="urn:schemas-microsoft-com:office:word" xmlns:w="http://schemas.openxmlformats.org/wordprocessingml/2006/main" xmlns:w14="http://schemas.microsoft.com/office/word/2010/wordml" xmlns:wpg="http://schemas.microsoft.com/office/word/2010/wordprocessingGroup" xmlns:wpi="http://schemas.microsoft.com/office/word/2010/wordprocessingInk" xmlns:wne="http://schemas.microsoft.com/office/word/2006/wordml" xmlns:wps="http://schemas.microsoft.com/office/word/2010/wordprocessingShape" mc:Ignorable="w14 wp14">
-  <w:docDefaults>
-    <w:rPrDefault>
-      <w:rPr>
-        <w:rFonts w:asciiTheme="minorHAnsi" w:eastAsiaTheme="minorEastAsia" w:hAnsiTheme="minorHAnsi" w:cstheme="minorBidi"/>
-        <w:sz w:val="24"/>
-        <w:szCs w:val="24"/>
-        <w:lang w:val="en-US" w:eastAsia="en-US" w:bidi="ar-SA"/>
-      </w:rPr>
-    </w:rPrDefault>
-    <w:pPrDefault/>
-  </w:docDefaults>
-  <w:latentStyles w:defLockedState="0" w:defUIPriority="99" w:defSemiHidden="1" w:defUnhideWhenUsed="1" w:defQFormat="0" w:count="276">
-    <w:lsdException w:name="Normal" w:semiHidden="0" w:uiPriority="0" w:unhideWhenUsed="0" w:qFormat="1"/>
-    <w:lsdException w:name="heading 1" w:semiHidden="0" w:uiPriority="9" w:unhideWhenUsed="0" w:qFormat="1"/>
-    <w:lsdException w:name="heading 2" w:uiPriority="9" w:qFormat="1"/>
-    <w:lsdException w:name="heading 3" w:uiPriority="9" w:qFormat="1"/>
-    <w:lsdException w:name="heading 4" w:uiPriority="9" w:qFormat="1"/>
-    <w:lsdException w:name="heading 5" w:uiPriority="9" w:qFormat="1"/>
-    <w:lsdException w:name="heading 6" w:uiPriority="9" w:qFormat="1"/>
-    <w:lsdException w:name="heading 7" w:uiPriority="9" w:qFormat="1"/>
-    <w:lsdException w:name="heading 8" w:uiPriority="9" w:qFormat="1"/>
-    <w:lsdException w:name="heading 9" w:uiPriority="9" w:qFormat="1"/>
-    <w:lsdException w:name="toc 1" w:uiPriority="39"/>
-    <w:lsdException w:name="toc 2" w:uiPriority="39"/>
-    <w:lsdException w:name="toc 3" w:uiPriority="39"/>
-    <w:lsdException w:name="toc 4" w:uiPriority="39"/>
-    <w:lsdException w:name="toc 5" w:uiPriority="39"/>
-    <w:lsdException w:name="toc 6" w:uiPriority="39"/>
-    <w:lsdException w:name="toc 7" w:uiPriority="39"/>
-    <w:lsdException w:name="toc 8" w:uiPriority="39"/>
-    <w:lsdException w:name="toc 9" w:uiPriority="39"/>
-    <w:lsdException w:name="caption" w:uiPriority="35" w:qFormat="1"/>
-    <w:lsdException w:name="Title" w:semiHidden="0" w:uiPriority="10" w:unhideWhenUsed="0" w:qFormat="1"/>
-    <w:lsdException w:name="Default Paragraph Font" w:uiPriority="1"/>
-    <w:lsdException w:name="Subtitle" w:semiHidden="0" w:uiPriority="11" w:unhideWhenUsed="0" w:qFormat="1"/>
-    <w:lsdException w:name="Strong" w:semiHidden="0" w:uiPriority="22" w:unhideWhenUsed="0" w:qFormat="1"/>
-    <w:lsdException w:name="Emphasis" w:semiHidden="0" w:uiPriority="20" w:unhideWhenUsed="0" w:qFormat="1"/>
-    <w:lsdException w:name="Table Grid" w:semiHidden="0" w:uiPriority="59" w:unhideWhenUsed="0"/>
-    <w:lsdException w:name="Placeholder Text" w:unhideWhenUsed="0"/>
-    <w:lsdException w:name="No Spacing" w:semiHidden="0" w:uiPriority="1" w:unhideWhenUsed="0" w:qFormat="1"/>
-    <w:lsdException w:name="Light Shading" w:semiHidden="0" w:uiPriority="60" w:unhideWhenUsed="0"/>
-    <w:lsdException w:name="Light List" w:semiHidden="0" w:uiPriority="61" w:unhideWhenUsed="0"/>
-    <w:lsdException w:name="Light Grid" w:semiHidden="0" w:uiPriority="62" w:unhideWhenUsed="0"/>
-    <w:lsdException w:name="Medium Shading 1" w:semiHidden="0" w:uiPriority="63" w:unhideWhenUsed="0"/>
-    <w:lsdException w:name="Medium Shading 2" w:semiHidden="0" w:uiPriority="64" w:unhideWhenUsed="0"/>
-    <w:lsdException w:name="Medium List 1" w:semiHidden="0" w:uiPriority="65" w:unhideWhenUsed="0"/>
-    <w:lsdException w:name="Medium List 2" w:semiHidden="0" w:uiPriority="66" w:unhideWhenUsed="0"/>
-    <w:lsdException w:name="Medium Grid 1" w:semiHidden="0" w:uiPriority="67" w:unhideWhenUsed="0"/>
-    <w:lsdException w:name="Medium Grid 2" w:semiHidden="0" w:uiPriority="68" w:unhideWhenUsed="0"/>
-    <w:lsdException w:name="Medium Grid 3" w:semiHidden="0" w:uiPriority="69" w:unhideWhenUsed="0"/>
-    <w:lsdException w:name="Dark List" w:semiHidden="0" w:uiPriority="70" w:unhideWhenUsed="0"/>
-    <w:lsdException w:name="Colorful Shading" w:semiHidden="0" w:uiPriority="71" w:unhideWhenUsed="0"/>
-    <w:lsdException w:name="Colorful List" w:semiHidden="0" w:uiPriority="72" w:unhideWhenUsed="0"/>
-    <w:lsdException w:name="Colorful Grid" w:semiHidden="0" w:uiPriority="73" w:unhideWhenUsed="0"/>
-    <w:lsdException w:name="Light Shading Accent 1" w:semiHidden="0" w:uiPriority="60" w:unhideWhenUsed="0"/>
-    <w:lsdException w:name="Light List Accent 1" w:semiHidden="0" w:uiPriority="61" w:unhideWhenUsed="0"/>
-    <w:lsdException w:name="Light Grid Accent 1" w:semiHidden="0" w:uiPriority="62" w:unhideWhenUsed="0"/>
-    <w:lsdException w:name="Medium Shading 1 Accent 1" w:semiHidden="0" w:uiPriority="63" w:unhideWhenUsed="0"/>
-    <w:lsdException w:name="Medium Shading 2 Accent 1" w:semiHidden="0" w:uiPriority="64" w:unhideWhenUsed="0"/>
-    <w:lsdException w:name="Medium List 1 Accent 1" w:semiHidden="0" w:uiPriority="65" w:unhideWhenUsed="0"/>
-    <w:lsdException w:name="Revision" w:unhideWhenUsed="0"/>
-    <w:lsdException w:name="List Paragraph" w:semiHidden="0" w:uiPriority="34" w:unhideWhenUsed="0" w:qFormat="1"/>
-    <w:lsdException w:name="Quote" w:semiHidden="0" w:uiPriority="29" w:unhideWhenUsed="0" w:qFormat="1"/>
-    <w:lsdException w:name="Intense Quote" w:semiHidden="0" w:uiPriority="30" w:unhideWhenUsed="0" w:qFormat="1"/>
-    <w:lsdException w:name="Medium List 2 Accent 1" w:semiHidden="0" w:uiPriority="66" w:unhideWhenUsed="0"/>
-    <w:lsdException w:name="Medium Grid 1 Accent 1" w:semiHidden="0" w:uiPriority="67" w:unhideWhenUsed="0"/>
-    <w:lsdException w:name="Medium Grid 2 Accent 1" w:semiHidden="0" w:uiPriority="68" w:unhideWhenUsed="0"/>
-    <w:lsdException w:name="Medium Grid 3 Accent 1" w:semiHidden="0" w:uiPriority="69" w:unhideWhenUsed="0"/>
-    <w:lsdException w:name="Dark List Accent 1" w:semiHidden="0" w:uiPriority="70" w:unhideWhenUsed="0"/>
-    <w:lsdException w:name="Colorful Shading Accent 1" w:semiHidden="0" w:uiPriority="71" w:unhideWhenUsed="0"/>
-    <w:lsdException w:name="Colorful List Accent 1" w:semiHidden="0" w:uiPriority="72" w:unhideWhenUsed="0"/>
-    <w:lsdException w:name="Colorful Grid Accent 1" w:semiHidden="0" w:uiPriority="73" w:unhideWhenUsed="0"/>
-    <w:lsdException w:name="Light Shading Accent 2" w:semiHidden="0" w:uiPriority="60" w:unhideWhenUsed="0"/>
-    <w:lsdException w:name="Light List Accent 2" w:semiHidden="0" w:uiPriority="61" w:unhideWhenUsed="0"/>
-    <w:lsdException w:name="Light Grid Accent 2" w:semiHidden="0" w:uiPriority="62" w:unhideWhenUsed="0"/>
-    <w:lsdException w:name="Medium Shading 1 Accent 2" w:semiHidden="0" w:uiPriority="63" w:unhideWhenUsed="0"/>
-    <w:lsdException w:name="Medium Shading 2 Accent 2" w:semiHidden="0" w:uiPriority="64" w:unhideWhenUsed="0"/>
-    <w:lsdException w:name="Medium List 1 Accent 2" w:semiHidden="0" w:uiPriority="65" w:unhideWhenUsed="0"/>
-    <w:lsdException w:name="Medium List 2 Accent 2" w:semiHidden="0" w:uiPriority="66" w:unhideWhenUsed="0"/>
-    <w:lsdException w:name="Medium Grid 1 Accent 2" w:semiHidden="0" w:uiPriority="67" w:unhideWhenUsed="0"/>
-    <w:lsdException w:name="Medium Grid 2 Accent 2" w:semiHidden="0" w:uiPriority="68" w:unhideWhenUsed="0"/>
-    <w:lsdException w:name="Medium Grid 3 Accent 2" w:semiHidden="0" w:uiPriority="69" w:unhideWhenUsed="0"/>
-    <w:lsdException w:name="Dark List Accent 2" w:semiHidden="0" w:uiPriority="70" w:unhideWhenUsed="0"/>
-    <w:lsdException w:name="Colorful Shading Accent 2" w:semiHidden="0" w:uiPriority="71" w:unhideWhenUsed="0"/>
-    <w:lsdException w:name="Colorful List Accent 2" w:semiHidden="0" w:uiPriority="72" w:unhideWhenUsed="0"/>
-    <w:lsdException w:name="Colorful Grid Accent 2" w:semiHidden="0" w:uiPriority="73" w:unhideWhenUsed="0"/>
-    <w:lsdException w:name="Light Shading Accent 3" w:semiHidden="0" w:uiPriority="60" w:unhideWhenUsed="0"/>
-    <w:lsdException w:name="Light List Accent 3" w:semiHidden="0" w:uiPriority="61" w:unhideWhenUsed="0"/>
-    <w:lsdException w:name="Light Grid Accent 3" w:semiHidden="0" w:uiPriority="62" w:unhideWhenUsed="0"/>
-    <w:lsdException w:name="Medium Shading 1 Accent 3" w:semiHidden="0" w:uiPriority="63" w:unhideWhenUsed="0"/>
-    <w:lsdException w:name="Medium Shading 2 Accent 3" w:semiHidden="0" w:uiPriority="64" w:unhideWhenUsed="0"/>
-    <w:lsdException w:name="Medium List 1 Accent 3" w:semiHidden="0" w:uiPriority="65" w:unhideWhenUsed="0"/>
-    <w:lsdException w:name="Medium List 2 Accent 3" w:semiHidden="0" w:uiPriority="66" w:unhideWhenUsed="0"/>
-    <w:lsdException w:name="Medium Grid 1 Accent 3" w:semiHidden="0" w:uiPriority="67" w:unhideWhenUsed="0"/>
-    <w:lsdException w:name="Medium Grid 2 Accent 3" w:semiHidden="0" w:uiPriority="68" w:unhideWhenUsed="0"/>
-    <w:lsdException w:name="Medium Grid 3 Accent 3" w:semiHidden="0" w:uiPriority="69" w:unhideWhenUsed="0"/>
-    <w:lsdException w:name="Dark List Accent 3" w:semiHidden="0" w:uiPriority="70" w:unhideWhenUsed="0"/>
-    <w:lsdException w:name="Colorful Shading Accent 3" w:semiHidden="0" w:uiPriority="71" w:unhideWhenUsed="0"/>
-    <w:lsdException w:name="Colorful List Accent 3" w:semiHidden="0" w:uiPriority="72" w:unhideWhenUsed="0"/>
-    <w:lsdException w:name="Colorful Grid Accent 3" w:semiHidden="0" w:uiPriority="73" w:unhideWhenUsed="0"/>
-    <w:lsdException w:name="Light Shading Accent 4" w:semiHidden="0" w:uiPriority="60" w:unhideWhenUsed="0"/>
-    <w:lsdException w:name="Light List Accent 4" w:semiHidden="0" w:uiPriority="61" w:unhideWhenUsed="0"/>
-    <w:lsdException w:name="Light Grid Accent 4" w:semiHidden="0" w:uiPriority="62" w:unhideWhenUsed="0"/>
-    <w:lsdException w:name="Medium Shading 1 Accent 4" w:semiHidden="0" w:uiPriority="63" w:unhideWhenUsed="0"/>
-    <w:lsdException w:name="Medium Shading 2 Accent 4" w:semiHidden="0" w:uiPriority="64" w:unhideWhenUsed="0"/>
-    <w:lsdException w:name="Medium List 1 Accent 4" w:semiHidden="0" w:uiPriority="65" w:unhideWhenUsed="0"/>
-    <w:lsdException w:name="Medium List 2 Accent 4" w:semiHidden="0" w:uiPriority="66" w:unhideWhenUsed="0"/>
-    <w:lsdException w:name="Medium Grid 1 Accent 4" w:semiHidden="0" w:uiPriority="67" w:unhideWhenUsed="0"/>
-    <w:lsdException w:name="Medium Grid 2 Accent 4" w:semiHidden="0" w:uiPriority="68" w:unhideWhenUsed="0"/>
-    <w:lsdException w:name="Medium Grid 3 Accent 4" w:semiHidden="0" w:uiPriority="69" w:unhideWhenUsed="0"/>
-    <w:lsdException w:name="Dark List Accent 4" w:semiHidden="0" w:uiPriority="70" w:unhideWhenUsed="0"/>
-    <w:lsdException w:name="Colorful Shading Accent 4" w:semiHidden="0" w:uiPriority="71" w:unhideWhenUsed="0"/>
-    <w:lsdException w:name="Colorful List Accent 4" w:semiHidden="0" w:uiPriority="72" w:unhideWhenUsed="0"/>
-    <w:lsdException w:name="Colorful Grid Accent 4" w:semiHidden="0" w:uiPriority="73" w:unhideWhenUsed="0"/>
-    <w:lsdException w:name="Light Shading Accent 5" w:semiHidden="0" w:uiPriority="60" w:unhideWhenUsed="0"/>
-    <w:lsdException w:name="Light List Accent 5" w:semiHidden="0" w:uiPriority="61" w:unhideWhenUsed="0"/>
-    <w:lsdException w:name="Light Grid Accent 5" w:semiHidden="0" w:uiPriority="62" w:unhideWhenUsed="0"/>
-    <w:lsdException w:name="Medium Shading 1 Accent 5" w:semiHidden="0" w:uiPriority="63" w:unhideWhenUsed="0"/>
-    <w:lsdException w:name="Medium Shading 2 Accent 5" w:semiHidden="0" w:uiPriority="64" w:unhideWhenUsed="0"/>
-    <w:lsdException w:name="Medium List 1 Accent 5" w:semiHidden="0" w:uiPriority="65" w:unhideWhenUsed="0"/>
-    <w:lsdException w:name="Medium List 2 Accent 5" w:semiHidden="0" w:uiPriority="66" w:unhideWhenUsed="0"/>
-    <w:lsdException w:name="Medium Grid 1 Accent 5" w:semiHidden="0" w:uiPriority="67" w:unhideWhenUsed="0"/>
-    <w:lsdException w:name="Medium Grid 2 Accent 5" w:semiHidden="0" w:uiPriority="68" w:unhideWhenUsed="0"/>
-    <w:lsdException w:name="Medium Grid 3 Accent 5" w:semiHidden="0" w:uiPriority="69" w:unhideWhenUsed="0"/>
-    <w:lsdException w:name="Dark List Accent 5" w:semiHidden="0" w:uiPriority="70" w:unhideWhenUsed="0"/>
-    <w:lsdException w:name="Colorful Shading Accent 5" w:semiHidden="0" w:uiPriority="71" w:unhideWhenUsed="0"/>
-    <w:lsdException w:name="Colorful List Accent 5" w:semiHidden="0" w:uiPriority="72" w:unhideWhenUsed="0"/>
-    <w:lsdException w:name="Colorful Grid Accent 5" w:semiHidden="0" w:uiPriority="73" w:unhideWhenUsed="0"/>
-    <w:lsdException w:name="Light Shading Accent 6" w:semiHidden="0" w:uiPriority="60" w:unhideWhenUsed="0"/>
-    <w:lsdException w:name="Light List Accent 6" w:semiHidden="0" w:uiPriority="61" w:unhideWhenUsed="0"/>
-    <w:lsdException w:name="Light Grid Accent 6" w:semiHidden="0" w:uiPriority="62" w:unhideWhenUsed="0"/>
-    <w:lsdException w:name="Medium Shading 1 Accent 6" w:semiHidden="0" w:uiPriority="63" w:unhideWhenUsed="0"/>
-    <w:lsdException w:name="Medium Shading 2 Accent 6" w:semiHidden="0" w:uiPriority="64" w:unhideWhenUsed="0"/>
-    <w:lsdException w:name="Medium List 1 Accent 6" w:semiHidden="0" w:uiPriority="65" w:unhideWhenUsed="0"/>
-    <w:lsdException w:name="Medium List 2 Accent 6" w:semiHidden="0" w:uiPriority="66" w:unhideWhenUsed="0"/>
-    <w:lsdException w:name="Medium Grid 1 Accent 6" w:semiHidden="0" w:uiPriority="67" w:unhideWhenUsed="0"/>
-    <w:lsdException w:name="Medium Grid 2 Accent 6" w:semiHidden="0" w:uiPriority="68" w:unhideWhenUsed="0"/>
-    <w:lsdException w:name="Medium Grid 3 Accent 6" w:semiHidden="0" w:uiPriority="69" w:unhideWhenUsed="0"/>
-    <w:lsdException w:name="Dark List Accent 6" w:semiHidden="0" w:uiPriority="70" w:unhideWhenUsed="0"/>
-    <w:lsdException w:name="Colorful Shading Accent 6" w:semiHidden="0" w:uiPriority="71" w:unhideWhenUsed="0"/>
-    <w:lsdException w:name="Colorful List Accent 6" w:semiHidden="0" w:uiPriority="72" w:unhideWhenUsed="0"/>
-    <w:lsdException w:name="Colorful Grid Accent 6" w:semiHidden="0" w:uiPriority="73" w:unhideWhenUsed="0"/>
-    <w:lsdException w:name="Subtle Emphasis" w:semiHidden="0" w:uiPriority="19" w:unhideWhenUsed="0" w:qFormat="1"/>
-    <w:lsdException w:name="Intense Emphasis" w:semiHidden="0" w:uiPriority="21" w:unhideWhenUsed="0" w:qFormat="1"/>
-    <w:lsdException w:name="Subtle Reference" w:semiHidden="0" w:uiPriority="31" w:unhideWhenUsed="0" w:qFormat="1"/>
-    <w:lsdException w:name="Intense Reference" w:semiHidden="0" w:uiPriority="32" w:unhideWhenUsed="0" w:qFormat="1"/>
-    <w:lsdException w:name="Book Title" w:semiHidden="0" w:uiPriority="33" w:unhideWhenUsed="0" w:qFormat="1"/>
-    <w:lsdException w:name="Bibliography" w:uiPriority="37"/>
-    <w:lsdException w:name="TOC Heading" w:uiPriority="39" w:qFormat="1"/>
-  </w:latentStyles>
-  <w:style w:type="paragraph" w:default="1" w:styleId="Normal">
-    <w:name w:val="Normal"/>
-    <w:qFormat/>
-  </w:style>
-  <w:style w:type="paragraph" w:styleId="Heading1">
-    <w:name w:val="heading 1"/>
-    <w:basedOn w:val="Normal"/>
-    <w:next w:val="Normal"/>
-    <w:link w:val="Heading1Char"/>
-    <w:uiPriority w:val="9"/>
-    <w:qFormat/>
-    <w:rsid w:val="002021EB"/>
-    <w:pPr>
-      <w:keepNext/>
-      <w:keepLines/>
-      <w:spacing w:before="480"/>
-      <w:outlineLvl w:val="0"/>
-    </w:pPr>
-    <w:rPr>
-      <w:rFonts w:asciiTheme="majorHAnsi" w:eastAsiaTheme="majorEastAsia" w:hAnsiTheme="majorHAnsi" w:cstheme="majorBidi"/>
-      <w:b/>
-      <w:bCs/>
-      <w:color w:val="4E4E52" w:themeColor="accent1" w:themeShade="B5"/>
-      <w:sz w:val="32"/>
-      <w:szCs w:val="32"/>
-    </w:rPr>
-  </w:style>
-  <w:style w:type="paragraph" w:styleId="Heading2">
-    <w:name w:val="heading 2"/>
-    <w:basedOn w:val="Normal"/>
-    <w:next w:val="Normal"/>
-    <w:link w:val="Heading2Char"/>
-    <w:uiPriority w:val="9"/>
-    <w:unhideWhenUsed/>
-    <w:qFormat/>
-    <w:rsid w:val="00832132"/>
-    <w:pPr>
-      <w:keepNext/>
-      <w:keepLines/>
-      <w:spacing w:before="200"/>
-      <w:outlineLvl w:val="1"/>
-    </w:pPr>
-    <w:rPr>
-      <w:rFonts w:asciiTheme="majorHAnsi" w:eastAsiaTheme="majorEastAsia" w:hAnsiTheme="majorHAnsi" w:cstheme="majorBidi"/>
-      <w:b/>
-      <w:bCs/>
-      <w:color w:val="6F6F74" w:themeColor="accent1"/>
-      <w:sz w:val="26"/>
-      <w:szCs w:val="26"/>
-    </w:rPr>
-  </w:style>
-  <w:style w:type="character" w:default="1" w:styleId="DefaultParagraphFont">
-    <w:name w:val="Default Paragraph Font"/>
-    <w:uiPriority w:val="1"/>
     <w:unhideWhenUsed/>
   </w:style>
   <w:style w:type="table" w:default="1" w:styleId="TableNormal">

</xml_diff>

<commit_message>
Added data showing the control mice do not differ in death rates
</commit_message>
<xml_diff>
--- a/Manuscripts/Muscle Tsc1 Aging Paper/Manuscript.docx
+++ b/Manuscripts/Muscle Tsc1 Aging Paper/Manuscript.docx
@@ -76,13 +76,8 @@
       <w:r>
         <w:t xml:space="preserve">, </w:t>
       </w:r>
-      <w:proofErr w:type="spellStart"/>
-      <w:r>
-        <w:t>JeAnna</w:t>
-      </w:r>
-      <w:proofErr w:type="spellEnd"/>
-      <w:r>
-        <w:t xml:space="preserve"> R. Redd</w:t>
+      <w:r>
+        <w:t>JeAnna R. Redd</w:t>
       </w:r>
       <w:r>
         <w:rPr>
@@ -99,13 +94,8 @@
       <w:r>
         <w:t xml:space="preserve"> , </w:t>
       </w:r>
-      <w:proofErr w:type="spellStart"/>
-      <w:r>
-        <w:t>Binbin</w:t>
-      </w:r>
-      <w:proofErr w:type="spellEnd"/>
-      <w:r>
-        <w:t xml:space="preserve"> Lu</w:t>
+      <w:r>
+        <w:t>Binbin Lu</w:t>
       </w:r>
       <w:r>
         <w:rPr>
@@ -219,44 +209,312 @@
       </w:r>
     </w:p>
     <w:p>
-      <w:proofErr w:type="spellStart"/>
-      <w:r>
-        <w:t>Floxed</w:t>
-      </w:r>
-      <w:proofErr w:type="spellEnd"/>
+      <w:r>
+        <w:t xml:space="preserve">Floxed </w:t>
+      </w:r>
+      <w:r>
+        <w:rPr>
+          <w:i/>
+        </w:rPr>
+        <w:t xml:space="preserve">Tsc1 </w:t>
+      </w:r>
+      <w:r>
+        <w:t xml:space="preserve">alleles </w:t>
+      </w:r>
+      <w:r>
+        <w:t>(</w:t>
+      </w:r>
+      <w:r>
+        <w:t>Tsc1</w:t>
+      </w:r>
+      <w:r>
+        <w:rPr>
+          <w:i/>
+          <w:vertAlign w:val="superscript"/>
+        </w:rPr>
+        <w:t>tm1Djk</w:t>
+      </w:r>
+      <w:r>
+        <w:t>/J</w:t>
+      </w:r>
+      <w:r>
+        <w:fldChar w:fldCharType="begin" w:fldLock="1"/>
+      </w:r>
+      <w:r>
+        <w:instrText>ADDIN CSL_CITATION { "citationItems" : [ { "id" : "ITEM-1", "itemData" : { "ISSN" : "0964-6906", "PMID" : "11875047", "abstract" : "Tuberous sclerosis (TSC) is a autosomal dominant genetic disorder caused by mutations in either TSC1 or TSC2, and characterized by benign hamartoma growth. We developed a murine model of Tsc1 disease by gene targeting. Tsc1 null embryos die at mid-gestation from a failure of liver development. Tsc1 heterozygotes develop kidney cystadenomas and liver hemangiomas at high frequency, but the incidence of kidney tumors is somewhat lower than in Tsc2 heterozygote mice. Liver hemangiomas were more common, more severe and caused higher mortality in female than in male Tsc1 heterozygotes. Tsc1 null embryo fibroblast lines have persistent phosphorylation of the p70S6K (S6K) and its substrate S6, that is sensitive to treatment with rapamycin, indicating constitutive activation of the mTOR-S6K pathway due to loss of the Tsc1 protein, hamartin. Hyperphosphorylation of S6 is also seen in kidney tumors in the heterozygote mice, suggesting that inhibition of this pathway may have benefit in control of TSC hamartomas.", "author" : [ { "dropping-particle" : "", "family" : "Kwiatkowski", "given" : "David J.", "non-dropping-particle" : "", "parse-names" : false, "suffix" : "" }, { "dropping-particle" : "", "family" : "Zhang", "given" : "Hongbing", "non-dropping-particle" : "", "parse-names" : false, "suffix" : "" }, { "dropping-particle" : "", "family" : "Bandura", "given" : "Jennifer L", "non-dropping-particle" : "", "parse-names" : false, "suffix" : "" }, { "dropping-particle" : "", "family" : "Heiberger", "given" : "Kristina M", "non-dropping-particle" : "", "parse-names" : false, "suffix" : "" }, { "dropping-particle" : "", "family" : "Glogauer", "given" : "Michael", "non-dropping-particle" : "", "parse-names" : false, "suffix" : "" }, { "dropping-particle" : "", "family" : "el-Hashemite", "given" : "Nisreen", "non-dropping-particle" : "", "parse-names" : false, "suffix" : "" }, { "dropping-particle" : "", "family" : "Onda", "given" : "Hiroaki", "non-dropping-particle" : "", "parse-names" : false, "suffix" : "" } ], "container-title" : "Human molecular genetics", "id" : "ITEM-1", "issue" : "5", "issued" : { "date-parts" : [ [ "2002", "3", "1" ] ] }, "page" : "525-34", "title" : "A mouse model of TSC1 reveals sex-dependent lethality from liver hemangiomas, and up-regulation of p70S6 kinase activity in Tsc1 null cells.", "type" : "article-journal", "volume" : "11" }, "uris" : [ "http://www.mendeley.com/documents/?uuid=97288937-3732-4db9-b166-026482655ed6" ] } ], "mendeley" : { "formattedCitation" : "&lt;sup&gt;1&lt;/sup&gt;", "plainTextFormattedCitation" : "1", "previouslyFormattedCitation" : "&lt;sup&gt;1&lt;/sup&gt;" }, "properties" : { "noteIndex" : 0 }, "schema" : "https://github.com/citation-style-language/schema/raw/master/csl-citation.json" }</w:instrText>
+      </w:r>
+      <w:r>
+        <w:fldChar w:fldCharType="separate"/>
+      </w:r>
+      <w:r>
+        <w:rPr>
+          <w:noProof/>
+          <w:vertAlign w:val="superscript"/>
+        </w:rPr>
+        <w:t>1</w:t>
+      </w:r>
+      <w:r>
+        <w:fldChar w:fldCharType="end"/>
+      </w:r>
+      <w:r>
+        <w:t xml:space="preserve"> from the Jackson Laboratory) </w:t>
+      </w:r>
+      <w:r>
+        <w:t xml:space="preserve">were crossed with </w:t>
+      </w:r>
+      <w:r>
+        <w:rPr>
+          <w:i/>
+        </w:rPr>
+        <w:t xml:space="preserve">Ckmm-Cre </w:t>
+      </w:r>
+      <w:r>
+        <w:t>driver mice (</w:t>
+      </w:r>
+      <w:r>
+        <w:t>FVB-Tg(</w:t>
+      </w:r>
+      <w:r>
+        <w:rPr>
+          <w:i/>
+        </w:rPr>
+        <w:t>Ckmm</w:t>
+      </w:r>
+      <w:r>
+        <w:rPr>
+          <w:i/>
+        </w:rPr>
+        <w:t>-</w:t>
+      </w:r>
+      <w:r>
+        <w:rPr>
+          <w:i/>
+        </w:rPr>
+        <w:t>cre</w:t>
+      </w:r>
+      <w:r>
+        <w:t>)5Khn/J</w:t>
+      </w:r>
+      <w:r>
+        <w:fldChar w:fldCharType="begin" w:fldLock="1"/>
+      </w:r>
+      <w:r>
+        <w:instrText>ADDIN CSL_CITATION { "citationItems" : [ { "id" : "ITEM-1", "itemData" : { "DOI" : "10.1016/S1097-2765(00)80155-0", "ISBN" : "1097-2765 (Print)\\r1097-2765 (Linking)", "ISSN" : "10972765", "PMID" : "9844629", "abstract" : "Skeletal muscle insulin resistance is among the earliest detectable defects in humans with type 2 diabetes mellitus. To determine the contribution of muscle insulin resistance to the metabolic phenotype of diabetes, we used the Cre-loxP system to disrupt the insulin receptor gene in mouse skeletal muscle. The muscle-specific insulin receptor knockout mice exhibit a muscle-specific &gt; 95% reduction in receptor content and early signaling events. These mice display elevated fat mass, serum triglycerides, and free fatty acids, but blood glucose, serum insulin, and glucose tolerance are normal. Thus, insulin resistance in muscle contributes to the altered fat metabolism associated with type 2 diabetes, but tissues other than muscle appear to be more involved in insulin-regulated glucose disposal than previously recognized.", "author" : [ { "dropping-particle" : "", "family" : "Br\u00fcning", "given" : "Jens\u00a0C.", "non-dropping-particle" : "", "parse-names" : false, "suffix" : "" }, { "dropping-particle" : "", "family" : "Michael", "given" : "M.Dodson D", "non-dropping-particle" : "", "parse-names" : false, "suffix" : "" }, { "dropping-particle" : "", "family" : "Winnay", "given" : "Jonathon N", "non-dropping-particle" : "", "parse-names" : false, "suffix" : "" }, { "dropping-particle" : "", "family" : "Hayashi", "given" : "Tatsuya", "non-dropping-particle" : "", "parse-names" : false, "suffix" : "" }, { "dropping-particle" : "", "family" : "H\u00f6rsch", "given" : "Dieter", "non-dropping-particle" : "", "parse-names" : false, "suffix" : "" }, { "dropping-particle" : "", "family" : "Accili", "given" : "Domenico", "non-dropping-particle" : "", "parse-names" : false, "suffix" : "" }, { "dropping-particle" : "", "family" : "Goodyear", "given" : "Laurie J", "non-dropping-particle" : "", "parse-names" : false, "suffix" : "" }, { "dropping-particle" : "", "family" : "Kahn", "given" : "C. Ronald", "non-dropping-particle" : "", "parse-names" : false, "suffix" : "" } ], "container-title" : "Molecular cell", "id" : "ITEM-1", "issue" : "5", "issued" : { "date-parts" : [ [ "1998", "11" ] ] }, "page" : "559-569", "title" : "A muscle-specific insulin receptor knockout exhibits features of the metabolic syndrome of NIDDM without altering glucose tolerance.", "type" : "article-journal", "volume" : "2" }, "uris" : [ "http://www.mendeley.com/documents/?uuid=0132ffc6-c62f-4967-9b67-3dcde097a212" ] } ], "mendeley" : { "formattedCitation" : "&lt;sup&gt;2&lt;/sup&gt;", "plainTextFormattedCitation" : "2", "previouslyFormattedCitation" : "&lt;sup&gt;2&lt;/sup&gt;" }, "properties" : { "noteIndex" : 0 }, "schema" : "https://github.com/citation-style-language/schema/raw/master/csl-citation.json" }</w:instrText>
+      </w:r>
+      <w:r>
+        <w:fldChar w:fldCharType="separate"/>
+      </w:r>
+      <w:r>
+        <w:rPr>
+          <w:noProof/>
+          <w:vertAlign w:val="superscript"/>
+        </w:rPr>
+        <w:t>2</w:t>
+      </w:r>
+      <w:r>
+        <w:fldChar w:fldCharType="end"/>
+      </w:r>
+      <w:r>
+        <w:t xml:space="preserve"> from the Jackson Laboratory) </w:t>
+      </w:r>
+      <w:r>
+        <w:t xml:space="preserve">to generate animals that were heterozygous for the floxed allele, and either hemizygous for the </w:t>
+      </w:r>
+      <w:r>
+        <w:rPr>
+          <w:i/>
+        </w:rPr>
+        <w:t>Cre</w:t>
+      </w:r>
+      <w:r>
+        <w:t xml:space="preserve"> allele or wild-type at this locus.  These mice were used to </w:t>
+      </w:r>
+      <w:r>
+        <w:t>generate</w:t>
+      </w:r>
       <w:r>
         <w:t xml:space="preserve"> </w:t>
       </w:r>
       <w:r>
-        <w:rPr>
-          <w:i/>
-        </w:rPr>
-        <w:t xml:space="preserve">Tsc1 </w:t>
-      </w:r>
-      <w:r>
-        <w:t xml:space="preserve">alleles </w:t>
-      </w:r>
-      <w:r>
-        <w:t>(</w:t>
-      </w:r>
-      <w:r>
+        <w:t>littermates</w:t>
+      </w:r>
+      <w:r>
+        <w:t xml:space="preserve"> </w:t>
+      </w:r>
+      <w:r>
+        <w:t>that</w:t>
+      </w:r>
+      <w:r>
+        <w:t xml:space="preserve"> were wild-type at both the </w:t>
+      </w:r>
+      <w:r>
+        <w:rPr>
+          <w:i/>
+        </w:rPr>
         <w:t>Tsc1</w:t>
       </w:r>
       <w:r>
-        <w:rPr>
-          <w:i/>
+        <w:t xml:space="preserve"> and </w:t>
+      </w:r>
+      <w:r>
+        <w:rPr>
+          <w:i/>
+        </w:rPr>
+        <w:t>Cre</w:t>
+      </w:r>
+      <w:r>
+        <w:t xml:space="preserve"> loci</w:t>
+      </w:r>
+      <w:r>
+        <w:t xml:space="preserve"> (wild-type)</w:t>
+      </w:r>
+      <w:r>
+        <w:t xml:space="preserve">, homozygous at the </w:t>
+      </w:r>
+      <w:r>
+        <w:rPr>
+          <w:i/>
+        </w:rPr>
+        <w:t>Tsc1</w:t>
+      </w:r>
+      <w:r>
+        <w:t xml:space="preserve"> loci (floxed only), hemizygous at the Cre loci (transgene only) or </w:t>
+      </w:r>
+      <w:r>
+        <w:rPr>
+          <w:i/>
+        </w:rPr>
+        <w:t>Tsc1</w:t>
+      </w:r>
+      <w:r>
+        <w:rPr>
           <w:vertAlign w:val="superscript"/>
         </w:rPr>
-        <w:t>tm1Djk</w:t>
-      </w:r>
-      <w:r>
-        <w:t>/J</w:t>
+        <w:t>fl/fl</w:t>
+      </w:r>
+      <w:r>
+        <w:t xml:space="preserve">, </w:t>
+      </w:r>
+      <w:r>
+        <w:rPr>
+          <w:i/>
+        </w:rPr>
+        <w:t>Ckmm-Cre</w:t>
+      </w:r>
+      <w:r>
+        <w:rPr>
+          <w:vertAlign w:val="superscript"/>
+        </w:rPr>
+        <w:t>Tg/+</w:t>
+      </w:r>
+      <w:r>
+        <w:t xml:space="preserve">.  </w:t>
+      </w:r>
+      <w:r>
+        <w:t xml:space="preserve">Only male mice were used in this analysis.  </w:t>
+      </w:r>
+      <w:r>
+        <w:t xml:space="preserve">Animals were housed in a 12h light/dark cycle animal facility with ad libitum access to food (Harlan </w:t>
+      </w:r>
+      <w:commentRangeStart w:id="0"/>
+      <w:r>
+        <w:t>Teklad</w:t>
+      </w:r>
+      <w:commentRangeEnd w:id="0"/>
+      <w:r>
+        <w:rPr>
+          <w:rStyle w:val="CommentReference"/>
+        </w:rPr>
+        <w:commentReference w:id="0"/>
+      </w:r>
+      <w:r>
+        <w:t>) and water according to procedures approved by the University of Michigan University Committee on Use and Care of Animals.</w:t>
+      </w:r>
+      <w:r>
+        <w:t xml:space="preserve">  </w:t>
+      </w:r>
+      <w:r>
+        <w:t xml:space="preserve">For molecular analyses, animals </w:t>
+      </w:r>
+      <w:r>
+        <w:t xml:space="preserve">at approximately 5 months </w:t>
+      </w:r>
+      <w:r>
+        <w:t xml:space="preserve">were fasted overnight then sacrifice via cervical dislocation under isoflurane-induced anesthesia.  </w:t>
+      </w:r>
+      <w:r>
+        <w:t>For aging experiments, a</w:t>
+      </w:r>
+      <w:r>
+        <w:t xml:space="preserve">nimals were allowed to die naturally, or were euthanized at the advice of veterinary staff. </w:t>
+      </w:r>
+      <w:r>
+        <w:t xml:space="preserve">  Animals were </w:t>
+      </w:r>
+      <w:r>
+        <w:t>stored in formalin with their visceral cavity opened until analysis by a veterinary pathologist.</w:t>
+      </w:r>
+    </w:p>
+    <w:p>
+      <w:pPr>
+        <w:pStyle w:val="Heading2"/>
+      </w:pPr>
+      <w:r>
+        <w:t>Drosophila Breeding and Maintenance</w:t>
+      </w:r>
+    </w:p>
+    <w:p>
+      <w:r>
+        <w:t xml:space="preserve">Fly stocks were purchased from </w:t>
+      </w:r>
+      <w:r>
+        <w:t xml:space="preserve">the Bloomington Stock </w:t>
+      </w:r>
+      <w:r>
+        <w:t>C</w:t>
+      </w:r>
+      <w:r>
+        <w:t>e</w:t>
+      </w:r>
+      <w:r>
+        <w:t xml:space="preserve">nter </w:t>
+      </w:r>
+      <w:r>
+        <w:t xml:space="preserve">(see Table 1) </w:t>
+      </w:r>
+      <w:r>
+        <w:t>and maintained at 25</w:t>
+      </w:r>
+      <w:r>
+        <w:t>C</w:t>
+      </w:r>
+      <w:r>
+        <w:t xml:space="preserve"> on standard corn meal food.  </w:t>
+      </w:r>
+      <w:r>
+        <w:t>For</w:t>
+      </w:r>
+      <w:r>
+        <w:t xml:space="preserve"> crosses, virgin females were collected from the GAL4 driver strains. Ten females </w:t>
+      </w:r>
+      <w:r>
+        <w:t>and 3-4 m</w:t>
+      </w:r>
+      <w:r>
+        <w:t xml:space="preserve">ales with the appropriate genotype were chosen from each UAS-TRiP-shRNA lines as well as a UAS-TRiP </w:t>
+      </w:r>
+      <w:r>
+        <w:lastRenderedPageBreak/>
+        <w:t>control which contains the genom</w:t>
+      </w:r>
+      <w:r>
+        <w:t>ic insertion site but no shRNA</w:t>
       </w:r>
       <w:r>
         <w:fldChar w:fldCharType="begin" w:fldLock="1"/>
       </w:r>
       <w:r>
-        <w:instrText>ADDIN CSL_CITATION { "citationItems" : [ { "id" : "ITEM-1", "itemData" : { "ISSN" : "0964-6906", "PMID" : "11875047", "abstract" : "Tuberous sclerosis (TSC) is a autosomal dominant genetic disorder caused by mutations in either TSC1 or TSC2, and characterized by benign hamartoma growth. We developed a murine model of Tsc1 disease by gene targeting. Tsc1 null embryos die at mid-gestation from a failure of liver development. Tsc1 heterozygotes develop kidney cystadenomas and liver hemangiomas at high frequency, but the incidence of kidney tumors is somewhat lower than in Tsc2 heterozygote mice. Liver hemangiomas were more common, more severe and caused higher mortality in female than in male Tsc1 heterozygotes. Tsc1 null embryo fibroblast lines have persistent phosphorylation of the p70S6K (S6K) and its substrate S6, that is sensitive to treatment with rapamycin, indicating constitutive activation of the mTOR-S6K pathway due to loss of the Tsc1 protein, hamartin. Hyperphosphorylation of S6 is also seen in kidney tumors in the heterozygote mice, suggesting that inhibition of this pathway may have benefit in control of TSC hamartomas.", "author" : [ { "dropping-particle" : "", "family" : "Kwiatkowski", "given" : "David J.", "non-dropping-particle" : "", "parse-names" : false, "suffix" : "" }, { "dropping-particle" : "", "family" : "Zhang", "given" : "Hongbing", "non-dropping-particle" : "", "parse-names" : false, "suffix" : "" }, { "dropping-particle" : "", "family" : "Bandura", "given" : "Jennifer L", "non-dropping-particle" : "", "parse-names" : false, "suffix" : "" }, { "dropping-particle" : "", "family" : "Heiberger", "given" : "Kristina M", "non-dropping-particle" : "", "parse-names" : false, "suffix" : "" }, { "dropping-particle" : "", "family" : "Glogauer", "given" : "Michael", "non-dropping-particle" : "", "parse-names" : false, "suffix" : "" }, { "dropping-particle" : "", "family" : "el-Hashemite", "given" : "Nisreen", "non-dropping-particle" : "", "parse-names" : false, "suffix" : "" }, { "dropping-particle" : "", "family" : "Onda", "given" : "Hiroaki", "non-dropping-particle" : "", "parse-names" : false, "suffix" : "" } ], "container-title" : "Human molecular genetics", "id" : "ITEM-1", "issue" : "5", "issued" : { "date-parts" : [ [ "2002", "3", "1" ] ] }, "page" : "525-34", "title" : "A mouse model of TSC1 reveals sex-dependent lethality from liver hemangiomas, and up-regulation of p70S6 kinase activity in Tsc1 null cells.", "type" : "article-journal", "volume" : "11" }, "uris" : [ "http://www.mendeley.com/documents/?uuid=97288937-3732-4db9-b166-026482655ed6" ] } ], "mendeley" : { "formattedCitation" : "&lt;sup&gt;1&lt;/sup&gt;", "plainTextFormattedCitation" : "1", "previouslyFormattedCitation" : "&lt;sup&gt;1&lt;/sup&gt;" }, "properties" : { "noteIndex" : 0 }, "schema" : "https://github.com/citation-style-language/schema/raw/master/csl-citation.json" }</w:instrText>
+        <w:instrText>ADDIN CSL_CITATION { "citationItems" : [ { "id" : "ITEM-1", "itemData" : { "DOI" : "10.1038/nmeth.1592", "ISSN" : "1548-7105", "PMID" : "21460824", "abstract" : "Existing transgenic RNAi resources in Drosophila melanogaster based on long double-stranded hairpin RNAs are powerful tools for functional studies, but they are ineffective in gene knockdown during oogenesis, an important model system for the study of many biological questions. We show that shRNAs, modeled on an endogenous microRNA, are extremely effective at silencing gene expression during oogenesis. We also describe our progress toward building a genome-wide shRNA resource.", "author" : [ { "dropping-particle" : "", "family" : "Ni", "given" : "Jian-quan", "non-dropping-particle" : "", "parse-names" : false, "suffix" : "" }, { "dropping-particle" : "", "family" : "Zhou", "given" : "Rui", "non-dropping-particle" : "", "parse-names" : false, "suffix" : "" }, { "dropping-particle" : "", "family" : "Czech", "given" : "Benjamin", "non-dropping-particle" : "", "parse-names" : false, "suffix" : "" }, { "dropping-particle" : "", "family" : "Liu", "given" : "Lu-ping", "non-dropping-particle" : "", "parse-names" : false, "suffix" : "" }, { "dropping-particle" : "", "family" : "Holderbaum", "given" : "Laura", "non-dropping-particle" : "", "parse-names" : false, "suffix" : "" }, { "dropping-particle" : "", "family" : "Yang-Zhou", "given" : "Donghui", "non-dropping-particle" : "", "parse-names" : false, "suffix" : "" }, { "dropping-particle" : "", "family" : "Shim", "given" : "Hye-seok", "non-dropping-particle" : "", "parse-names" : false, "suffix" : "" }, { "dropping-particle" : "", "family" : "Tao", "given" : "Rong", "non-dropping-particle" : "", "parse-names" : false, "suffix" : "" }, { "dropping-particle" : "", "family" : "Handler", "given" : "Dominik", "non-dropping-particle" : "", "parse-names" : false, "suffix" : "" }, { "dropping-particle" : "", "family" : "Karpowicz", "given" : "Phillip", "non-dropping-particle" : "", "parse-names" : false, "suffix" : "" }, { "dropping-particle" : "", "family" : "Binari", "given" : "Richard", "non-dropping-particle" : "", "parse-names" : false, "suffix" : "" }, { "dropping-particle" : "", "family" : "Booker", "given" : "Matthew", "non-dropping-particle" : "", "parse-names" : false, "suffix" : "" }, { "dropping-particle" : "", "family" : "Brennecke", "given" : "Julius", "non-dropping-particle" : "", "parse-names" : false, "suffix" : "" }, { "dropping-particle" : "", "family" : "Perkins", "given" : "Lizabeth A", "non-dropping-particle" : "", "parse-names" : false, "suffix" : "" }, { "dropping-particle" : "", "family" : "Hannon", "given" : "Gregory J", "non-dropping-particle" : "", "parse-names" : false, "suffix" : "" }, { "dropping-particle" : "", "family" : "Perrimon", "given" : "Norbert", "non-dropping-particle" : "", "parse-names" : false, "suffix" : "" } ], "container-title" : "Nature methods", "id" : "ITEM-1", "issue" : "5", "issued" : { "date-parts" : [ [ "2011", "5" ] ] }, "page" : "405-7", "title" : "A genome-scale shRNA resource for transgenic RNAi in Drosophila.", "type" : "article-journal", "volume" : "8" }, "uris" : [ "http://www.mendeley.com/documents/?uuid=391f97d3-3ed5-4a61-9572-2dd9e4167c85" ] } ], "mendeley" : { "formattedCitation" : "&lt;sup&gt;3&lt;/sup&gt;", "plainTextFormattedCitation" : "3", "previouslyFormattedCitation" : "&lt;sup&gt;3&lt;/sup&gt;" }, "properties" : { "noteIndex" : 0 }, "schema" : "https://github.com/citation-style-language/schema/raw/master/csl-citation.json" }</w:instrText>
       </w:r>
       <w:r>
         <w:fldChar w:fldCharType="separate"/>
@@ -266,73 +524,149 @@
           <w:noProof/>
           <w:vertAlign w:val="superscript"/>
         </w:rPr>
-        <w:t>1</w:t>
+        <w:t>3</w:t>
       </w:r>
       <w:r>
         <w:fldChar w:fldCharType="end"/>
       </w:r>
       <w:r>
-        <w:t xml:space="preserve"> from the Jackson Laboratory) </w:t>
-      </w:r>
-      <w:r>
-        <w:t xml:space="preserve">were crossed with </w:t>
-      </w:r>
-      <w:proofErr w:type="spellStart"/>
-      <w:r>
-        <w:rPr>
-          <w:i/>
-        </w:rPr>
-        <w:t>Ckmm-Cre</w:t>
-      </w:r>
-      <w:proofErr w:type="spellEnd"/>
-      <w:r>
-        <w:rPr>
-          <w:i/>
-        </w:rPr>
+        <w:t xml:space="preserve"> . Flies were maintained in a humi</w:t>
+      </w:r>
+      <w:r>
+        <w:t>dified (50–60%) incubator at 25</w:t>
+      </w:r>
+      <w:r>
+        <w:t xml:space="preserve">C. Ten days after each cross the F1 progeny began to eclose and adults were </w:t>
+      </w:r>
+      <w:r>
+        <w:t xml:space="preserve">separated and </w:t>
+      </w:r>
+      <w:r>
+        <w:t xml:space="preserve">sorted according to </w:t>
+      </w:r>
+      <w:r>
+        <w:t>visible markers</w:t>
+      </w:r>
+      <w:r>
+        <w:t xml:space="preserve"> and gender</w:t>
+      </w:r>
+      <w:r>
         <w:t xml:space="preserve"> </w:t>
       </w:r>
       <w:r>
-        <w:t>driver mice (</w:t>
-      </w:r>
-      <w:r>
-        <w:t>FVB-</w:t>
-      </w:r>
-      <w:proofErr w:type="spellStart"/>
-      <w:r>
-        <w:t>Tg</w:t>
-      </w:r>
-      <w:proofErr w:type="spellEnd"/>
-      <w:r>
-        <w:t>(</w:t>
-      </w:r>
-      <w:proofErr w:type="spellStart"/>
-      <w:r>
-        <w:rPr>
-          <w:i/>
-        </w:rPr>
-        <w:t>Ckmm</w:t>
-      </w:r>
-      <w:r>
-        <w:rPr>
-          <w:i/>
-        </w:rPr>
-        <w:t>-</w:t>
-      </w:r>
-      <w:r>
-        <w:rPr>
-          <w:i/>
-        </w:rPr>
-        <w:t>cre</w:t>
-      </w:r>
-      <w:proofErr w:type="spellEnd"/>
-      <w:r>
-        <w:t>)5Khn/J</w:t>
+        <w:t>with 5–10 flies in each vial</w:t>
+      </w:r>
+      <w:r>
+        <w:t xml:space="preserve">. </w:t>
+      </w:r>
+      <w:r>
+        <w:t xml:space="preserve">Flies bearing the balancer markers were discarded from the analysis. </w:t>
+      </w:r>
+      <w:r>
+        <w:t xml:space="preserve">Flies were transferred to fresh food twice weekly with deaths noted from each cross.  The person handling the flies was blinded to the </w:t>
+      </w:r>
+      <w:r>
+        <w:t>genotype</w:t>
+      </w:r>
+      <w:r>
+        <w:t xml:space="preserve"> of the </w:t>
+      </w:r>
+      <w:r>
+        <w:t>flies</w:t>
+      </w:r>
+      <w:r>
+        <w:t>.</w:t>
+      </w:r>
+    </w:p>
+    <w:p>
+      <w:pPr>
+        <w:pStyle w:val="Heading2"/>
+      </w:pPr>
+      <w:r>
+        <w:t>Western Blotting</w:t>
+      </w:r>
+    </w:p>
+    <w:p>
+      <w:r>
+        <w:t>Muscle samples</w:t>
+      </w:r>
+      <w:r>
+        <w:t xml:space="preserve"> from </w:t>
+      </w:r>
+      <w:r>
+        <w:t>5 month</w:t>
+      </w:r>
+      <w:r>
+        <w:t xml:space="preserve"> old mice</w:t>
+      </w:r>
+      <w:r>
+        <w:t xml:space="preserve"> (20-50</w:t>
+      </w:r>
+      <w:r>
+        <w:t xml:space="preserve"> ug</w:t>
+      </w:r>
+      <w:r>
+        <w:t xml:space="preserve">) were lysed in 20 uL/mg of RIPA buffer using a Qialyser (5 minutes at 30 Hz).  After centrifugation </w:t>
+      </w:r>
+      <w:r>
+        <w:t xml:space="preserve">(15 minutes at 14 000 RPM), lysates were boiled in a final concentration of 1X SDS-PAGE sample buffer (BioRad).  Proteins were separated on pre-cast gradient gels from BioRad and transferred to nitrocellulose membranes.  After blocking in 2% bovine serum albumin (Fisher), </w:t>
+      </w:r>
+      <w:r>
+        <w:t>blots</w:t>
+      </w:r>
+      <w:r>
+        <w:t xml:space="preserve"> were probed </w:t>
+      </w:r>
+      <w:commentRangeStart w:id="1"/>
+      <w:r>
+        <w:t>with anti-LC3, anti-pS6K, total S6K, anti-pS6 and anti-S6 antibodies</w:t>
+      </w:r>
+      <w:commentRangeEnd w:id="1"/>
+      <w:r>
+        <w:rPr>
+          <w:rStyle w:val="CommentReference"/>
+        </w:rPr>
+        <w:commentReference w:id="1"/>
+      </w:r>
+      <w:r>
+        <w:t>.  Secondary antibodies were a</w:t>
+      </w:r>
+      <w:r>
+        <w:t>=A</w:t>
+      </w:r>
+      <w:r>
+        <w:t>lexa 680/700 conjugated anti-mouse and anti-rabbit secondary antibodies</w:t>
+      </w:r>
+      <w:r>
+        <w:t xml:space="preserve"> from Life Technologies.</w:t>
+      </w:r>
+      <w:r>
+        <w:t xml:space="preserve"> </w:t>
+      </w:r>
+      <w:r>
+        <w:t>Blots</w:t>
+      </w:r>
+      <w:r>
+        <w:t xml:space="preserve"> were visualized via a LiCOR Odyssey system.  Quantification was performed using ImageStudio Lite (LiCOR).</w:t>
+      </w:r>
+    </w:p>
+    <w:p>
+      <w:pPr>
+        <w:pStyle w:val="Heading2"/>
+      </w:pPr>
+      <w:r>
+        <w:t>Statistics</w:t>
+      </w:r>
+    </w:p>
+    <w:p>
+      <w:r>
+        <w:t>All statistical tests were performed using the R software package</w:t>
       </w:r>
       <w:r>
         <w:fldChar w:fldCharType="begin" w:fldLock="1"/>
       </w:r>
       <w:r>
-        <w:instrText>ADDIN CSL_CITATION { "citationItems" : [ { "id" : "ITEM-1", "itemData" : { "DOI" : "10.1016/S1097-2765(00)80155-0", "ISBN" : "1097-2765 (Print)\\r1097-2765 (Linking)", "ISSN" : "10972765", "PMID" : "9844629", "abstract" : "Skeletal muscle insulin resistance is among the earliest detectable defects in humans with type 2 diabetes mellitus. To determine the contribution of muscle insulin resistance to the metabolic phenotype of diabetes, we used the Cre-loxP system to disrupt the insulin receptor gene in mouse skeletal muscle. The muscle-specific insulin receptor knockout mice exhibit a muscle-specific &gt; 95% reduction in receptor content and early signaling events. These mice display elevated fat mass, serum triglycerides, and free fatty acids, but blood glucose, serum insulin, and glucose tolerance are normal. Thus, insulin resistance in muscle contributes to the altered fat metabolism associated with type 2 diabetes, but tissues other than muscle appear to be more involved in insulin-regulated glucose disposal than previously recognized.", "author" : [ { "dropping-particle" : "", "family" : "Br\u00fcning", "given" : "Jens\u00a0C.", "non-dropping-particle" : "", "parse-names" : false, "suffix" : "" }, { "dropping-particle" : "", "family" : "Michael", "given" : "M.Dodson D", "non-dropping-particle" : "", "parse-names" : false, "suffix" : "" }, { "dropping-particle" : "", "family" : "Winnay", "given" : "Jonathon N", "non-dropping-particle" : "", "parse-names" : false, "suffix" : "" }, { "dropping-particle" : "", "family" : "Hayashi", "given" : "Tatsuya", "non-dropping-particle" : "", "parse-names" : false, "suffix" : "" }, { "dropping-particle" : "", "family" : "H\u00f6rsch", "given" : "Dieter", "non-dropping-particle" : "", "parse-names" : false, "suffix" : "" }, { "dropping-particle" : "", "family" : "Accili", "given" : "Domenico", "non-dropping-particle" : "", "parse-names" : false, "suffix" : "" }, { "dropping-particle" : "", "family" : "Goodyear", "given" : "Laurie J", "non-dropping-particle" : "", "parse-names" : false, "suffix" : "" }, { "dropping-particle" : "", "family" : "Kahn", "given" : "C. Ronald", "non-dropping-particle" : "", "parse-names" : false, "suffix" : "" } ], "container-title" : "Molecular cell", "id" : "ITEM-1", "issue" : "5", "issued" : { "date-parts" : [ [ "1998", "11" ] ] }, "page" : "559-569", "title" : "A muscle-specific insulin receptor knockout exhibits features of the metabolic syndrome of NIDDM without altering glucose tolerance.", "type" : "article-journal", "volume" : "2" }, "uris" : [ "http://www.mendeley.com/documents/?uuid=0132ffc6-c62f-4967-9b67-3dcde097a212" ] } ], "mendeley" : { "formattedCitation" : "&lt;sup&gt;2&lt;/sup&gt;", "plainTextFormattedCitation" : "2", "previouslyFormattedCitation" : "&lt;sup&gt;2&lt;/sup&gt;" }, "properties" : { "noteIndex" : 0 }, "schema" : "https://github.com/citation-style-language/schema/raw/master/csl-citation.json" }</w:instrText>
+        <w:instrText>ADDIN CSL_CITATION { "citationItems" : [ { "id" : "ITEM-1", "itemData" : { "author" : [ { "dropping-particle" : "", "family" : "R Core Team", "given" : "", "non-dropping-particle" : "", "parse-names" : false, "suffix" : "" } ], "genre" : "manual", "id" : "ITEM-1", "issued" : { "date-parts" : [ [ "2013" ] ] }, "publisher-place" : "Vienna, Austria", "title" : "R: A Language and Environment for Statistical Computing", "type" : "article-journal" }, "uris" : [ "http://www.mendeley.com/documents/?uuid=5eba6a98-a1fe-40e4-8a4d-45ddfbf1cd0c" ] } ], "mendeley" : { "formattedCitation" : "&lt;sup&gt;4&lt;/sup&gt;", "plainTextFormattedCitation" : "4", "previouslyFormattedCitation" : "&lt;sup&gt;4&lt;/sup&gt;" }, "properties" : { "noteIndex" : 0 }, "schema" : "https://github.com/citation-style-language/schema/raw/master/csl-citation.json" }</w:instrText>
       </w:r>
       <w:r>
         <w:fldChar w:fldCharType="separate"/>
@@ -342,50 +676,121 @@
           <w:noProof/>
           <w:vertAlign w:val="superscript"/>
         </w:rPr>
-        <w:t>2</w:t>
+        <w:t>4</w:t>
       </w:r>
       <w:r>
         <w:fldChar w:fldCharType="end"/>
       </w:r>
       <w:r>
-        <w:t xml:space="preserve"> from the Jackson Laboratory) </w:t>
-      </w:r>
-      <w:r>
-        <w:t xml:space="preserve">to generate animals that were heterozygous for the </w:t>
-      </w:r>
-      <w:proofErr w:type="spellStart"/>
-      <w:r>
-        <w:t>floxed</w:t>
-      </w:r>
-      <w:proofErr w:type="spellEnd"/>
-      <w:r>
-        <w:t xml:space="preserve"> allele, and either hemizygous for the </w:t>
-      </w:r>
-      <w:proofErr w:type="spellStart"/>
-      <w:r>
-        <w:rPr>
-          <w:i/>
-        </w:rPr>
-        <w:t>Cre</w:t>
-      </w:r>
-      <w:proofErr w:type="spellEnd"/>
-      <w:r>
-        <w:t xml:space="preserve"> allele or wild-type at this locus.  These mice were used to generate </w:t>
-      </w:r>
-      <w:r>
-        <w:t xml:space="preserve">male </w:t>
-      </w:r>
-      <w:r>
-        <w:t>littermates</w:t>
-      </w:r>
-      <w:r>
-        <w:t xml:space="preserve"> </w:t>
-      </w:r>
-      <w:r>
-        <w:t>that</w:t>
-      </w:r>
-      <w:r>
-        <w:t xml:space="preserve"> were wild-type at both the </w:t>
+        <w:t xml:space="preserve">.  </w:t>
+      </w:r>
+      <w:r>
+        <w:t>For pairwise tests, normality was tested via Shapiro-Wilk tests, and equal variance was tested using Levene’s t</w:t>
+      </w:r>
+      <w:r>
+        <w:t xml:space="preserve">est.  Based on these results, </w:t>
+      </w:r>
+      <w:r>
+        <w:t xml:space="preserve">either Wilcoxon tests, Student’s </w:t>
+      </w:r>
+      <w:r>
+        <w:rPr>
+          <w:i/>
+        </w:rPr>
+        <w:t>t</w:t>
+      </w:r>
+      <w:r>
+        <w:t xml:space="preserve"> or Welch’s </w:t>
+      </w:r>
+      <w:r>
+        <w:rPr>
+          <w:i/>
+        </w:rPr>
+        <w:t>t</w:t>
+      </w:r>
+      <w:r>
+        <w:t xml:space="preserve">-tests were performed.  </w:t>
+      </w:r>
+      <w:r>
+        <w:t xml:space="preserve">For mouse studies, the three non-knockout genotypes (floxed allele alone, transgene alone and wild-type at both loci) were analyzed separately and then combined and labeled as “Controls” if not significantly different.  </w:t>
+      </w:r>
+      <w:r>
+        <w:t>For survival analyses and cox proportional hazard tests, the survival package was used</w:t>
+      </w:r>
+      <w:r>
+        <w:t xml:space="preserve"> (version 2.38-3)</w:t>
+      </w:r>
+      <w:r>
+        <w:fldChar w:fldCharType="begin" w:fldLock="1"/>
+      </w:r>
+      <w:r>
+        <w:instrText>ADDIN CSL_CITATION { "citationItems" : [ { "id" : "ITEM-1", "itemData" : { "DOI" : "10.1007/978-1-4757-3294-8", "ISBN" : "978-1-4419-3161-0", "author" : [ { "dropping-particle" : "", "family" : "Therneau", "given" : "Terry M.", "non-dropping-particle" : "", "parse-names" : false, "suffix" : "" }, { "dropping-particle" : "", "family" : "Grambsch", "given" : "Patricia M.", "non-dropping-particle" : "", "parse-names" : false, "suffix" : "" } ], "collection-title" : "Statistics for Biology and Health", "id" : "ITEM-1", "issued" : { "date-parts" : [ [ "2000" ] ] }, "publisher" : "Springer New York", "publisher-place" : "New York, NY", "title" : "Modeling Survival Data: Extending the Cox Model", "type" : "book" }, "uris" : [ "http://www.mendeley.com/documents/?uuid=99db4f8c-9747-4162-9113-2b3776c05f5b" ] }, { "id" : "ITEM-2", "itemData" : { "ISBN" : "0471252182", "abstract" : "survival analysis: descriptive statistics, two-sample tests, parametric accelerated failure models, Cox model. Delayed entry (truncation) allowed for all models; interval censoring for parametric models. Case-cohort designs.", "author" : [ { "dropping-particle" : "", "family" : "Therneau", "given" : "Terry", "non-dropping-particle" : "", "parse-names" : false, "suffix" : "" } ], "container-title" : "Survival", "id" : "ITEM-2", "issued" : { "date-parts" : [ [ "2012" ] ] }, "title" : "A Package for Survival Analysis in S. R package version", "type" : "article" }, "uris" : [ "http://www.mendeley.com/documents/?uuid=940d1321-21f4-4843-992d-c2a4cb00ebbd" ] } ], "mendeley" : { "formattedCitation" : "&lt;sup&gt;5,6&lt;/sup&gt;", "plainTextFormattedCitation" : "5,6", "previouslyFormattedCitation" : "&lt;sup&gt;5,6&lt;/sup&gt;" }, "properties" : { "noteIndex" : 0 }, "schema" : "https://github.com/citation-style-language/schema/raw/master/csl-citation.json" }</w:instrText>
+      </w:r>
+      <w:r>
+        <w:fldChar w:fldCharType="separate"/>
+      </w:r>
+      <w:r>
+        <w:rPr>
+          <w:noProof/>
+          <w:vertAlign w:val="superscript"/>
+        </w:rPr>
+        <w:t>5,6</w:t>
+      </w:r>
+      <w:r>
+        <w:fldChar w:fldCharType="end"/>
+      </w:r>
+      <w:r>
+        <w:t xml:space="preserve">.  </w:t>
+      </w:r>
+      <w:r>
+        <w:t>P-values were adjusted for multiple hypothesis testing by the method of Benjamini and Hochberg</w:t>
+      </w:r>
+      <w:r>
+        <w:fldChar w:fldCharType="begin" w:fldLock="1"/>
+      </w:r>
+      <w:r>
+        <w:instrText>ADDIN CSL_CITATION { "citationItems" : [ { "id" : "ITEM-1", "itemData" : { "author" : [ { "dropping-particle" : "", "family" : "Benjamini", "given" : "Yoav", "non-dropping-particle" : "", "parse-names" : false, "suffix" : "" }, { "dropping-particle" : "", "family" : "Hochberg", "given" : "Yosef", "non-dropping-particle" : "", "parse-names" : false, "suffix" : "" } ], "container-title" : "Journal of the Royal Statistical Society. Series B", "id" : "ITEM-1", "issue" : "1", "issued" : { "date-parts" : [ [ "1995" ] ] }, "page" : "289-300", "title" : "Controlling the False Discovery Rate: A Practical and Powerful Approach to Multiple Testing", "type" : "article-journal", "volume" : "57" }, "uris" : [ "http://www.mendeley.com/documents/?uuid=baa0ee41-5196-45d8-84be-3a1535b44d3e" ] } ], "mendeley" : { "formattedCitation" : "&lt;sup&gt;7&lt;/sup&gt;", "plainTextFormattedCitation" : "7", "previouslyFormattedCitation" : "&lt;sup&gt;7&lt;/sup&gt;" }, "properties" : { "noteIndex" : 0 }, "schema" : "https://github.com/citation-style-language/schema/raw/master/csl-citation.json" }</w:instrText>
+      </w:r>
+      <w:r>
+        <w:fldChar w:fldCharType="separate"/>
+      </w:r>
+      <w:r>
+        <w:rPr>
+          <w:noProof/>
+          <w:vertAlign w:val="superscript"/>
+        </w:rPr>
+        <w:t>7</w:t>
+      </w:r>
+      <w:r>
+        <w:fldChar w:fldCharType="end"/>
+      </w:r>
+      <w:r>
+        <w:t xml:space="preserve">.  </w:t>
+      </w:r>
+      <w:r>
+        <w:t xml:space="preserve">With the exception of western blotting, the experimenter was blinded to the genotypes until data were analysed.  </w:t>
+      </w:r>
+      <w:r>
+        <w:t xml:space="preserve">All raw data and reproducible code is available at </w:t>
+      </w:r>
+      <w:r>
+        <w:t>http://bridgeslab.github.io/DrosophilaMuscleFunction</w:t>
+      </w:r>
+    </w:p>
+    <w:p>
+      <w:pPr>
+        <w:pStyle w:val="Heading1"/>
+      </w:pPr>
+      <w:r>
+        <w:t>Results</w:t>
+      </w:r>
+    </w:p>
+    <w:p>
+      <w:pPr>
+        <w:pStyle w:val="Heading2"/>
+      </w:pPr>
+      <w:r>
+        <w:t xml:space="preserve">Deletion of </w:t>
       </w:r>
       <w:r>
         <w:rPr>
@@ -394,18 +799,27 @@
         <w:t>Tsc1</w:t>
       </w:r>
       <w:r>
-        <w:t xml:space="preserve"> and </w:t>
-      </w:r>
-      <w:proofErr w:type="spellStart"/>
-      <w:r>
-        <w:rPr>
-          <w:i/>
-        </w:rPr>
-        <w:t>Cre</w:t>
-      </w:r>
-      <w:proofErr w:type="spellEnd"/>
-      <w:r>
-        <w:t xml:space="preserve"> loci, homozygous at the </w:t>
+        <w:t xml:space="preserve"> in muscle tissue causes shortened lifespan</w:t>
+      </w:r>
+      <w:r>
+        <w:t xml:space="preserve"> and increased autophagy</w:t>
+      </w:r>
+    </w:p>
+    <w:p>
+      <w:r>
+        <w:t xml:space="preserve">To evaluate the effects of chronic mTORC1 elevation on aging in mice, we deleted the negative regulator of mTORC1, TSC1 via a floxed/Cre recombinase </w:t>
+      </w:r>
+      <w:r>
+        <w:t>system.  As shown in Figure 1A</w:t>
+      </w:r>
+      <w:r>
+        <w:t>, deletion of TSC1 causes elevations in mTORC1 activity in quadriceps from these animals as determined by increased phosphorylation of the mTORC1 targets S6K and S6.  To evaluate the effects of mTORC1 activation on autophagy in skeletal muscle, we evaluated the levels of LC3-I and II by western blo</w:t>
+      </w:r>
+      <w:r>
+        <w:t>tting.  As shown in Figures 1A-B</w:t>
+      </w:r>
+      <w:r>
+        <w:t xml:space="preserve">, the LC3-II/I ratio is much lower in </w:t>
       </w:r>
       <w:r>
         <w:rPr>
@@ -414,23 +828,47 @@
         <w:t>Tsc1</w:t>
       </w:r>
       <w:r>
-        <w:t xml:space="preserve"> loci (</w:t>
-      </w:r>
-      <w:proofErr w:type="spellStart"/>
-      <w:r>
-        <w:t>floxed</w:t>
-      </w:r>
-      <w:proofErr w:type="spellEnd"/>
-      <w:r>
-        <w:t xml:space="preserve"> only), hemizygous at the </w:t>
-      </w:r>
-      <w:proofErr w:type="spellStart"/>
-      <w:r>
-        <w:t>Cre</w:t>
-      </w:r>
-      <w:proofErr w:type="spellEnd"/>
-      <w:r>
-        <w:t xml:space="preserve"> loci (transgene only) or </w:t>
+        <w:t xml:space="preserve"> knockout quadriceps</w:t>
+      </w:r>
+      <w:r>
+        <w:t xml:space="preserve"> indicating reduced autophagy.  This is</w:t>
+      </w:r>
+      <w:r>
+        <w:t xml:space="preserve"> consistent with previous reports using a different Cre line</w:t>
+      </w:r>
+      <w:r>
+        <w:fldChar w:fldCharType="begin" w:fldLock="1"/>
+      </w:r>
+      <w:r>
+        <w:instrText>ADDIN CSL_CITATION { "citationItems" : [ { "id" : "ITEM-1", "itemData" : { "DOI" : "10.1016/j.cmet.2013.03.015", "ISBN" : "1932-7420 (Electronic)\\r1550-4131 (Linking)", "ISSN" : "15504131", "PMID" : "23602450", "abstract" : "Autophagy is a catabolic process that ensures homeostatic cell clearance and is deregulated in a growing number of myopathological conditions. Although FoxO3 was shown to promote the expression of autophagy-related genes in skeletal muscle, the mechanisms triggering autophagy are unclear. We show that TSC1-deficient mice (TSCmKO), characterized by sustained activation of mTORC1, develop a late-onset myopathy related to impaired autophagy. In young TSCmKO mice, constitutive and starvation-induced autophagy is blocked at the induction steps via mTORC1-mediated inhibition of Ulk1, despite FoxO3 activation. Rapamycin is sufficient to restore autophagy in TSCmKO mice and improves the muscle phenotype of old mutant mice. Inversely, abrogation of mTORC1 signaling by depletion of raptor induces autophagy regardless of FoxO inhibition. Thus, mTORC1 is the dominant regulator of autophagy induction in skeletal muscle and ensures a tight coordination of metabolic pathways. These findings may open interesting avenues for therapeutic strategies directed toward autophagy-related muscle diseases.", "author" : [ { "dropping-particle" : "", "family" : "Castets", "given" : "Perrine", "non-dropping-particle" : "", "parse-names" : false, "suffix" : "" }, { "dropping-particle" : "", "family" : "Lin", "given" : "Shuo", "non-dropping-particle" : "", "parse-names" : false, "suffix" : "" }, { "dropping-particle" : "", "family" : "Rion", "given" : "Nathalie", "non-dropping-particle" : "", "parse-names" : false, "suffix" : "" }, { "dropping-particle" : "", "family" : "Fulvio", "given" : "Sabrina", "non-dropping-particle" : "Di", "parse-names" : false, "suffix" : "" }, { "dropping-particle" : "", "family" : "Romanino", "given" : "Klaas", "non-dropping-particle" : "", "parse-names" : false, "suffix" : "" }, { "dropping-particle" : "", "family" : "Guridi", "given" : "Maitea", "non-dropping-particle" : "", "parse-names" : false, "suffix" : "" }, { "dropping-particle" : "", "family" : "Frank", "given" : "Stephan", "non-dropping-particle" : "", "parse-names" : false, "suffix" : "" }, { "dropping-particle" : "", "family" : "Tintignac", "given" : "Lionel\u00a0A. A.", "non-dropping-particle" : "", "parse-names" : false, "suffix" : "" }, { "dropping-particle" : "", "family" : "Sinnreich", "given" : "Michael", "non-dropping-particle" : "", "parse-names" : false, "suffix" : "" }, { "dropping-particle" : "", "family" : "R\u00fcegg", "given" : "Markus A.", "non-dropping-particle" : "", "parse-names" : false, "suffix" : "" }, { "dropping-particle" : "", "family" : "Di\u00a0Fulvio", "given" : "Sabrina", "non-dropping-particle" : "", "parse-names" : false, "suffix" : "" }, { "dropping-particle" : "", "family" : "R??egg", "given" : "Markus A.", "non-dropping-particle" : "", "parse-names" : false, "suffix" : "" } ], "container-title" : "Cell metabolism", "id" : "ITEM-1", "issue" : "5", "issued" : { "date-parts" : [ [ "2013", "4", "7" ] ] }, "note" : "From Duplicate 2 (Sustained activation of mTORC1 in skeletal muscle inhibits constitutive and starvation-induced autophagy and causes a severe, late-onset myopathy. - Castets, Perrine; Lin, Shuo; Rion, Nathalie; Di Fulvio, Sabrina; Romanino, Klaas; Guridi, Maitea; Frank, Stephan; Tintignac, Lionel\u00a0A. a; Sinnreich, Michael; R\u00fcegg, Markus\u00a0A.; Di\u00a0Fulvio, Sabrina)\n\nFrom Duplicate 1 ( Sustained Activation of mTORC1 in Skeletal Muscle Inhibits Constitutive and Starvation-Induced Autophagy and Causes a Severe, Late-Onset Myopathy - Castets, Perrine; Lin, Shuo; Rion, Nathalie; Di\u00a0Fulvio, Sabrina; Romanino, Klaas; Guridi, Maitea; Frank, Stephan; Tintignac, Lionel\u00a0A.; Sinnreich, Michael; R\u00fcegg, Markus\u00a0A. )\n", "page" : "731-44", "title" : "Sustained activation of mTORC1 in skeletal muscle inhibits constitutive and starvation-induced autophagy and causes a severe, late-onset myopathy.", "type" : "article-journal", "volume" : "17" }, "uris" : [ "http://www.mendeley.com/documents/?uuid=d6bd3ee3-7d0c-41bb-b9bc-8951aa8e9090" ] } ], "mendeley" : { "formattedCitation" : "&lt;sup&gt;8&lt;/sup&gt;", "plainTextFormattedCitation" : "8", "previouslyFormattedCitation" : "&lt;sup&gt;8&lt;/sup&gt;" }, "properties" : { "noteIndex" : 0 }, "schema" : "https://github.com/citation-style-language/schema/raw/master/csl-citation.json" }</w:instrText>
+      </w:r>
+      <w:r>
+        <w:fldChar w:fldCharType="separate"/>
+      </w:r>
+      <w:r>
+        <w:rPr>
+          <w:noProof/>
+          <w:vertAlign w:val="superscript"/>
+        </w:rPr>
+        <w:t>8</w:t>
+      </w:r>
+      <w:r>
+        <w:fldChar w:fldCharType="end"/>
+      </w:r>
+      <w:r>
+        <w:t>.</w:t>
+      </w:r>
+    </w:p>
+    <w:p/>
+    <w:p>
+      <w:r>
+        <w:t>We next observed these animals without manipulation as they aged.  We observed increased signs of aging including hunched and scruffy appearances at an earlier age in the knockout animals but not any of the control littermates.</w:t>
+      </w:r>
+      <w:r>
+        <w:t xml:space="preserve">  As shown in Figure 1C</w:t>
+      </w:r>
+      <w:r>
+        <w:t xml:space="preserve">, muscle-specific </w:t>
       </w:r>
       <w:r>
         <w:rPr>
@@ -439,482 +877,364 @@
         <w:t>Tsc1</w:t>
       </w:r>
       <w:r>
+        <w:t xml:space="preserve"> knockout mice died </w:t>
+      </w:r>
+      <w:r>
+        <w:t>of natural causes at a higher rate.  Based on a Cox-proportional hazard model the hazard ratio was 4.17 compared to non-knockout littermates (p=2.0 x 10</w:t>
+      </w:r>
+      <w:r>
         <w:rPr>
           <w:vertAlign w:val="superscript"/>
         </w:rPr>
-        <w:t>fl/</w:t>
-      </w:r>
-      <w:proofErr w:type="spellStart"/>
-      <w:r>
-        <w:rPr>
-          <w:vertAlign w:val="superscript"/>
-        </w:rPr>
-        <w:t>fl</w:t>
-      </w:r>
-      <w:proofErr w:type="spellEnd"/>
-      <w:r>
-        <w:t xml:space="preserve">, </w:t>
-      </w:r>
-      <w:proofErr w:type="spellStart"/>
-      <w:r>
-        <w:rPr>
-          <w:i/>
-        </w:rPr>
-        <w:t>Ckmm-Cre</w:t>
-      </w:r>
-      <w:r>
-        <w:rPr>
-          <w:vertAlign w:val="superscript"/>
-        </w:rPr>
-        <w:t>Tg</w:t>
-      </w:r>
-      <w:proofErr w:type="spellEnd"/>
-      <w:r>
-        <w:rPr>
-          <w:vertAlign w:val="superscript"/>
-        </w:rPr>
-        <w:t>/+</w:t>
-      </w:r>
-      <w:r>
-        <w:t xml:space="preserve">.  Animals were housed in a 12h light/dark cycle animal facility with ad libitum access to food (Harlan </w:t>
-      </w:r>
-      <w:commentRangeStart w:id="0"/>
-      <w:proofErr w:type="spellStart"/>
-      <w:r>
-        <w:t>Teklad</w:t>
-      </w:r>
-      <w:commentRangeEnd w:id="0"/>
-      <w:proofErr w:type="spellEnd"/>
-      <w:r>
-        <w:rPr>
-          <w:rStyle w:val="CommentReference"/>
-        </w:rPr>
-        <w:commentReference w:id="0"/>
-      </w:r>
-      <w:r>
-        <w:t>) and water according to procedures approved by the University of Michigan University Committee on Use and Care of Animals.</w:t>
-      </w:r>
-      <w:r>
-        <w:t xml:space="preserve">  Animals were allowed to die naturally, or were euthanized at the advice of veterinary staff. </w:t>
-      </w:r>
-      <w:r>
-        <w:t xml:space="preserve">  Animals were </w:t>
-      </w:r>
-      <w:r>
-        <w:t>stored in formalin with their visceral cavity opened until analysis by a veterinary pathologist.</w:t>
-      </w:r>
-    </w:p>
-    <w:p>
-      <w:pPr>
-        <w:pStyle w:val="Heading2"/>
-      </w:pPr>
-      <w:r>
-        <w:t>Drosophila Breeding and Maintenance</w:t>
-      </w:r>
-    </w:p>
-    <w:p>
-      <w:r>
-        <w:t xml:space="preserve">Fly stocks were purchased from </w:t>
-      </w:r>
-      <w:r>
-        <w:t xml:space="preserve">the Bloomington Stock </w:t>
-      </w:r>
-      <w:r>
-        <w:t>C</w:t>
-      </w:r>
-      <w:r>
-        <w:t>e</w:t>
-      </w:r>
-      <w:r>
-        <w:t xml:space="preserve">nter </w:t>
-      </w:r>
-      <w:r>
-        <w:t xml:space="preserve">(see Table 1) </w:t>
-      </w:r>
-      <w:r>
-        <w:t>and maintained at 25</w:t>
-      </w:r>
-      <w:r>
-        <w:t>C</w:t>
-      </w:r>
-      <w:r>
-        <w:t xml:space="preserve"> on standard corn meal food.  </w:t>
-      </w:r>
-      <w:r>
-        <w:t>For</w:t>
-      </w:r>
-      <w:r>
-        <w:t xml:space="preserve"> crosses, virgin females were collected from the GAL4 driver strains. Ten females </w:t>
-      </w:r>
-      <w:r>
-        <w:t>and 3-4 m</w:t>
-      </w:r>
-      <w:r>
-        <w:t>ales with the appropriate genotype were chosen from each UAS-</w:t>
-      </w:r>
-      <w:proofErr w:type="spellStart"/>
-      <w:r>
-        <w:t>TRiP</w:t>
-      </w:r>
-      <w:proofErr w:type="spellEnd"/>
-      <w:r>
-        <w:t>-shRNA lines as well as a UAS-</w:t>
-      </w:r>
-      <w:proofErr w:type="spellStart"/>
-      <w:r>
-        <w:t>TRiP</w:t>
-      </w:r>
-      <w:proofErr w:type="spellEnd"/>
-      <w:r>
-        <w:t xml:space="preserve"> control which contains the genom</w:t>
-      </w:r>
-      <w:r>
-        <w:t>ic insertion site but no shRNA</w:t>
-      </w:r>
-      <w:r>
-        <w:fldChar w:fldCharType="begin" w:fldLock="1"/>
-      </w:r>
-      <w:r>
-        <w:instrText>ADDIN CSL_CITATION { "citationItems" : [ { "id" : "ITEM-1", "itemData" : { "DOI" : "10.1038/nmeth.1592", "ISSN" : "1548-7105", "PMID" : "21460824", "abstract" : "Existing transgenic RNAi resources in Drosophila melanogaster based on long double-stranded hairpin RNAs are powerful tools for functional studies, but they are ineffective in gene knockdown during oogenesis, an important model system for the study of many biological questions. We show that shRNAs, modeled on an endogenous microRNA, are extremely effective at silencing gene expression during oogenesis. We also describe our progress toward building a genome-wide shRNA resource.", "author" : [ { "dropping-particle" : "", "family" : "Ni", "given" : "Jian-quan", "non-dropping-particle" : "", "parse-names" : false, "suffix" : "" }, { "dropping-particle" : "", "family" : "Zhou", "given" : "Rui", "non-dropping-particle" : "", "parse-names" : false, "suffix" : "" }, { "dropping-particle" : "", "family" : "Czech", "given" : "Benjamin", "non-dropping-particle" : "", "parse-names" : false, "suffix" : "" }, { "dropping-particle" : "", "family" : "Liu", "given" : "Lu-ping", "non-dropping-particle" : "", "parse-names" : false, "suffix" : "" }, { "dropping-particle" : "", "family" : "Holderbaum", "given" : "Laura", "non-dropping-particle" : "", "parse-names" : false, "suffix" : "" }, { "dropping-particle" : "", "family" : "Yang-Zhou", "given" : "Donghui", "non-dropping-particle" : "", "parse-names" : false, "suffix" : "" }, { "dropping-particle" : "", "family" : "Shim", "given" : "Hye-seok", "non-dropping-particle" : "", "parse-names" : false, "suffix" : "" }, { "dropping-particle" : "", "family" : "Tao", "given" : "Rong", "non-dropping-particle" : "", "parse-names" : false, "suffix" : "" }, { "dropping-particle" : "", "family" : "Handler", "given" : "Dominik", "non-dropping-particle" : "", "parse-names" : false, "suffix" : "" }, { "dropping-particle" : "", "family" : "Karpowicz", "given" : "Phillip", "non-dropping-particle" : "", "parse-names" : false, "suffix" : "" }, { "dropping-particle" : "", "family" : "Binari", "given" : "Richard", "non-dropping-particle" : "", "parse-names" : false, "suffix" : "" }, { "dropping-particle" : "", "family" : "Booker", "given" : "Matthew", "non-dropping-particle" : "", "parse-names" : false, "suffix" : "" }, { "dropping-particle" : "", "family" : "Brennecke", "given" : "Julius", "non-dropping-particle" : "", "parse-names" : false, "suffix" : "" }, { "dropping-particle" : "", "family" : "Perkins", "given" : "Lizabeth A", "non-dropping-particle" : "", "parse-names" : false, "suffix" : "" }, { "dropping-particle" : "", "family" : "Hannon", "given" : "Gregory J", "non-dropping-particle" : "", "parse-names" : false, "suffix" : "" }, { "dropping-particle" : "", "family" : "Perrimon", "given" : "Norbert", "non-dropping-particle" : "", "parse-names" : false, "suffix" : "" } ], "container-title" : "Nature methods", "id" : "ITEM-1", "issue" : "5", "issued" : { "date-parts" : [ [ "2011", "5" ] ] }, "page" : "405-7", "title" : "A genome-scale shRNA resource for transgenic RNAi in Drosophila.", "type" : "article-journal", "volume" : "8" }, "uris" : [ "http://www.mendeley.com/documents/?uuid=391f97d3-3ed5-4a61-9572-2dd9e4167c85" ] } ], "mendeley" : { "formattedCitation" : "&lt;sup&gt;3&lt;/sup&gt;", "plainTextFormattedCitation" : "3", "previouslyFormattedCitation" : "&lt;sup&gt;3&lt;/sup&gt;" }, "properties" : { "noteIndex" : 0 }, "schema" : "https://github.com/citation-style-language/schema/raw/master/csl-citation.json" }</w:instrText>
-      </w:r>
-      <w:r>
-        <w:fldChar w:fldCharType="separate"/>
-      </w:r>
-      <w:r>
-        <w:rPr>
-          <w:noProof/>
-          <w:vertAlign w:val="superscript"/>
-        </w:rPr>
-        <w:t>3</w:t>
-      </w:r>
-      <w:r>
-        <w:fldChar w:fldCharType="end"/>
-      </w:r>
-      <w:r>
-        <w:t xml:space="preserve"> . Flies were maintained in a humi</w:t>
-      </w:r>
-      <w:r>
-        <w:t>dified (50–60%) incubator at 25</w:t>
-      </w:r>
-      <w:r>
-        <w:t xml:space="preserve">C. Ten days after each cross the F1 progeny began to </w:t>
-      </w:r>
-      <w:proofErr w:type="spellStart"/>
-      <w:r>
-        <w:t>eclose</w:t>
-      </w:r>
-      <w:proofErr w:type="spellEnd"/>
-      <w:r>
-        <w:t xml:space="preserve"> and adults were </w:t>
-      </w:r>
-      <w:r>
-        <w:t xml:space="preserve">separated and </w:t>
-      </w:r>
-      <w:r>
-        <w:t xml:space="preserve">sorted </w:t>
-      </w:r>
-      <w:r>
-        <w:lastRenderedPageBreak/>
-        <w:t xml:space="preserve">according to </w:t>
-      </w:r>
-      <w:r>
-        <w:t>visible markers</w:t>
-      </w:r>
-      <w:r>
-        <w:t xml:space="preserve"> and gender</w:t>
-      </w:r>
-      <w:r>
-        <w:t xml:space="preserve"> </w:t>
-      </w:r>
-      <w:r>
-        <w:t>with 5–10 flies in each vial</w:t>
-      </w:r>
-      <w:r>
-        <w:t xml:space="preserve">. </w:t>
-      </w:r>
-      <w:r>
-        <w:t xml:space="preserve">Flies bearing the balancer markers were discarded from the analysis. </w:t>
-      </w:r>
-      <w:r>
-        <w:t xml:space="preserve">Flies were transferred to fresh food twice weekly with deaths noted from each cross.  The person handling the flies was blinded to the </w:t>
-      </w:r>
-      <w:r>
-        <w:t>genotype</w:t>
-      </w:r>
-      <w:r>
-        <w:t xml:space="preserve"> of the </w:t>
-      </w:r>
-      <w:r>
-        <w:t>flies</w:t>
-      </w:r>
-      <w:r>
-        <w:t>.</w:t>
-      </w:r>
-    </w:p>
-    <w:p>
-      <w:pPr>
-        <w:pStyle w:val="Heading2"/>
-      </w:pPr>
-      <w:r>
-        <w:t>Western Blotting</w:t>
-      </w:r>
-    </w:p>
-    <w:p>
-      <w:r>
-        <w:t>Muscle samples (20-50</w:t>
-      </w:r>
-      <w:r>
-        <w:t xml:space="preserve"> </w:t>
-      </w:r>
-      <w:proofErr w:type="spellStart"/>
-      <w:r>
-        <w:t>ug</w:t>
-      </w:r>
-      <w:proofErr w:type="spellEnd"/>
-      <w:r>
-        <w:t xml:space="preserve">) were lysed in 20 </w:t>
-      </w:r>
-      <w:proofErr w:type="spellStart"/>
-      <w:r>
-        <w:t>uL</w:t>
-      </w:r>
-      <w:proofErr w:type="spellEnd"/>
-      <w:r>
-        <w:t xml:space="preserve">/mg of RIPA buffer using a </w:t>
-      </w:r>
-      <w:proofErr w:type="spellStart"/>
-      <w:r>
-        <w:t>Qialyser</w:t>
-      </w:r>
-      <w:proofErr w:type="spellEnd"/>
-      <w:r>
-        <w:t xml:space="preserve"> (5 minutes at 30 Hz).  After centrifugation </w:t>
-      </w:r>
-      <w:r>
-        <w:t>(15 minutes at 14 000 RPM), lysates were boiled in a final concentration of 1X SDS-PAGE sample buffer (</w:t>
-      </w:r>
-      <w:proofErr w:type="spellStart"/>
-      <w:r>
-        <w:t>BioRad</w:t>
-      </w:r>
-      <w:proofErr w:type="spellEnd"/>
-      <w:r>
-        <w:t xml:space="preserve">).  Proteins were separated on pre-cast gradient gels from </w:t>
-      </w:r>
-      <w:proofErr w:type="spellStart"/>
-      <w:r>
-        <w:t>BioRad</w:t>
-      </w:r>
-      <w:proofErr w:type="spellEnd"/>
-      <w:r>
-        <w:t xml:space="preserve"> and transferred to nitrocellulose membranes.  After blocking in 2% bovine serum albumin (Fisher), proteins were probed </w:t>
-      </w:r>
-      <w:commentRangeStart w:id="1"/>
-      <w:r>
-        <w:t>with anti-LC3, anti-pS6K, total S6K, anti-pS6 and anti-S6 antibodies</w:t>
-      </w:r>
-      <w:commentRangeEnd w:id="1"/>
-      <w:r>
-        <w:rPr>
-          <w:rStyle w:val="CommentReference"/>
-        </w:rPr>
-        <w:commentReference w:id="1"/>
-      </w:r>
-      <w:r>
-        <w:t xml:space="preserve">.  Secondary antibodies were </w:t>
-      </w:r>
-      <w:proofErr w:type="spellStart"/>
-      <w:r>
-        <w:t>alexa</w:t>
-      </w:r>
-      <w:proofErr w:type="spellEnd"/>
-      <w:r>
-        <w:t xml:space="preserve"> 680/700 conjugated anti-mouse and anti-rabbit secondary antibodies and blots were visualized via a </w:t>
-      </w:r>
-      <w:proofErr w:type="spellStart"/>
-      <w:r>
-        <w:t>LiCOR</w:t>
-      </w:r>
-      <w:proofErr w:type="spellEnd"/>
-      <w:r>
-        <w:t xml:space="preserve"> Odyssey system.  Quantification was performed using </w:t>
-      </w:r>
-      <w:proofErr w:type="spellStart"/>
-      <w:r>
-        <w:t>ImageStudio</w:t>
-      </w:r>
-      <w:proofErr w:type="spellEnd"/>
-      <w:r>
-        <w:t xml:space="preserve"> Lite (</w:t>
-      </w:r>
-      <w:proofErr w:type="spellStart"/>
-      <w:r>
-        <w:t>LiCOR</w:t>
-      </w:r>
-      <w:proofErr w:type="spellEnd"/>
+        <w:t>-5</w:t>
+      </w:r>
       <w:r>
         <w:t>).</w:t>
       </w:r>
-    </w:p>
-    <w:p>
-      <w:pPr>
-        <w:pStyle w:val="Heading2"/>
-      </w:pPr>
-      <w:r>
-        <w:t>Statistics</w:t>
-      </w:r>
-    </w:p>
-    <w:p>
-      <w:r>
-        <w:t>All statistical tests were performed using the R software package</w:t>
-      </w:r>
-      <w:r>
-        <w:fldChar w:fldCharType="begin" w:fldLock="1"/>
-      </w:r>
-      <w:r>
-        <w:instrText>ADDIN CSL_CITATION { "citationItems" : [ { "id" : "ITEM-1", "itemData" : { "author" : [ { "dropping-particle" : "", "family" : "R Core Team", "given" : "", "non-dropping-particle" : "", "parse-names" : false, "suffix" : "" } ], "genre" : "manual", "id" : "ITEM-1", "issued" : { "date-parts" : [ [ "2013" ] ] }, "publisher-place" : "Vienna, Austria", "title" : "R: A Language and Environment for Statistical Computing", "type" : "article-journal" }, "uris" : [ "http://www.mendeley.com/documents/?uuid=5eba6a98-a1fe-40e4-8a4d-45ddfbf1cd0c" ] } ], "mendeley" : { "formattedCitation" : "&lt;sup&gt;4&lt;/sup&gt;", "plainTextFormattedCitation" : "4", "previouslyFormattedCitation" : "&lt;sup&gt;4&lt;/sup&gt;" }, "properties" : { "noteIndex" : 0 }, "schema" : "https://github.com/citation-style-language/schema/raw/master/csl-citation.json" }</w:instrText>
-      </w:r>
-      <w:r>
-        <w:fldChar w:fldCharType="separate"/>
-      </w:r>
-      <w:r>
-        <w:rPr>
-          <w:noProof/>
-          <w:vertAlign w:val="superscript"/>
-        </w:rPr>
-        <w:t>4</w:t>
-      </w:r>
-      <w:r>
-        <w:fldChar w:fldCharType="end"/>
-      </w:r>
-      <w:r>
-        <w:t xml:space="preserve">.  </w:t>
-      </w:r>
-      <w:r>
-        <w:t xml:space="preserve">For pairwise tests, normality was tested via Shapiro-Wilk tests, and equal variance was tested using </w:t>
-      </w:r>
-      <w:proofErr w:type="spellStart"/>
-      <w:r>
-        <w:t>Levene’s</w:t>
-      </w:r>
-      <w:proofErr w:type="spellEnd"/>
-      <w:r>
-        <w:t xml:space="preserve"> t</w:t>
-      </w:r>
-      <w:r>
-        <w:t xml:space="preserve">est.  Based on these results, </w:t>
-      </w:r>
-      <w:r>
-        <w:t xml:space="preserve">either Wilcoxon tests, Student’s </w:t>
-      </w:r>
-      <w:r>
-        <w:rPr>
-          <w:i/>
-        </w:rPr>
-        <w:t>t</w:t>
-      </w:r>
-      <w:r>
-        <w:t xml:space="preserve"> or Welch’s </w:t>
-      </w:r>
-      <w:r>
-        <w:rPr>
-          <w:i/>
-        </w:rPr>
-        <w:t>t</w:t>
-      </w:r>
-      <w:r>
-        <w:t xml:space="preserve">-tests were performed.  </w:t>
-      </w:r>
-      <w:r>
-        <w:t>For mouse studies, the three non-knockout genotypes (</w:t>
-      </w:r>
-      <w:proofErr w:type="spellStart"/>
-      <w:r>
-        <w:t>floxed</w:t>
-      </w:r>
-      <w:proofErr w:type="spellEnd"/>
-      <w:r>
-        <w:t xml:space="preserve"> allele alone, transgene alone and wild-type at both loci) were analyzed separately and then combined and labeled as “Controls” if not significantly different.  </w:t>
-      </w:r>
-      <w:r>
-        <w:t>For survival analyses and cox proportional hazard tests, the survival package was used</w:t>
-      </w:r>
-      <w:r>
-        <w:t xml:space="preserve"> (version 2.38-3)</w:t>
-      </w:r>
-      <w:r>
-        <w:fldChar w:fldCharType="begin" w:fldLock="1"/>
-      </w:r>
-      <w:r>
-        <w:instrText>ADDIN CSL_CITATION { "citationItems" : [ { "id" : "ITEM-1", "itemData" : { "DOI" : "10.1007/978-1-4757-3294-8", "ISBN" : "978-1-4419-3161-0", "author" : [ { "dropping-particle" : "", "family" : "Therneau", "given" : "Terry M.", "non-dropping-particle" : "", "parse-names" : false, "suffix" : "" }, { "dropping-particle" : "", "family" : "Grambsch", "given" : "Patricia M.", "non-dropping-particle" : "", "parse-names" : false, "suffix" : "" } ], "collection-title" : "Statistics for Biology and Health", "id" : "ITEM-1", "issued" : { "date-parts" : [ [ "2000" ] ] }, "publisher" : "Springer New York", "publisher-place" : "New York, NY", "title" : "Modeling Survival Data: Extending the Cox Model", "type" : "book" }, "uris" : [ "http://www.mendeley.com/documents/?uuid=99db4f8c-9747-4162-9113-2b3776c05f5b" ] }, { "id" : "ITEM-2", "itemData" : { "ISBN" : "0471252182", "abstract" : "survival analysis: descriptive statistics, two-sample tests, parametric accelerated failure models, Cox model. Delayed entry (truncation) allowed for all models; interval censoring for parametric models. Case-cohort designs.", "author" : [ { "dropping-particle" : "", "family" : "Therneau", "given" : "Terry", "non-dropping-particle" : "", "parse-names" : false, "suffix" : "" } ], "container-title" : "Survival", "id" : "ITEM-2", "issued" : { "date-parts" : [ [ "2012" ] ] }, "title" : "A Package for Survival Analysis in S. R package version", "type" : "article" }, "uris" : [ "http://www.mendeley.com/documents/?uuid=940d1321-21f4-4843-992d-c2a4cb00ebbd" ] } ], "mendeley" : { "formattedCitation" : "&lt;sup&gt;5,6&lt;/sup&gt;", "plainTextFormattedCitation" : "5,6", "previouslyFormattedCitation" : "&lt;sup&gt;5,6&lt;/sup&gt;" }, "properties" : { "noteIndex" : 0 }, "schema" : "https://github.com/citation-style-language/schema/raw/master/csl-citation.json" }</w:instrText>
-      </w:r>
-      <w:r>
-        <w:fldChar w:fldCharType="separate"/>
-      </w:r>
-      <w:r>
-        <w:rPr>
-          <w:noProof/>
-          <w:vertAlign w:val="superscript"/>
-        </w:rPr>
-        <w:t>5,6</w:t>
-      </w:r>
-      <w:r>
-        <w:fldChar w:fldCharType="end"/>
-      </w:r>
-      <w:r>
-        <w:t xml:space="preserve">.  </w:t>
-      </w:r>
-      <w:r>
-        <w:t xml:space="preserve">P-values were adjusted for multiple hypothesis testing by the method of </w:t>
-      </w:r>
-      <w:proofErr w:type="spellStart"/>
-      <w:r>
-        <w:t>Benjamini</w:t>
-      </w:r>
-      <w:proofErr w:type="spellEnd"/>
-      <w:r>
-        <w:t xml:space="preserve"> and Hochberg</w:t>
-      </w:r>
-      <w:r>
-        <w:fldChar w:fldCharType="begin" w:fldLock="1"/>
-      </w:r>
-      <w:r>
-        <w:instrText>ADDIN CSL_CITATION { "citationItems" : [ { "id" : "ITEM-1", "itemData" : { "author" : [ { "dropping-particle" : "", "family" : "Benjamini", "given" : "Yoav", "non-dropping-particle" : "", "parse-names" : false, "suffix" : "" }, { "dropping-particle" : "", "family" : "Hochberg", "given" : "Yosef", "non-dropping-particle" : "", "parse-names" : false, "suffix" : "" } ], "container-title" : "Journal of the Royal Statistical Society. Series B", "id" : "ITEM-1", "issue" : "1", "issued" : { "date-parts" : [ [ "1995" ] ] }, "page" : "289-300", "title" : "Controlling the False Discovery Rate: A Practical and Powerful Approach to Multiple Testing", "type" : "article-journal", "volume" : "57" }, "uris" : [ "http://www.mendeley.com/documents/?uuid=baa0ee41-5196-45d8-84be-3a1535b44d3e" ] } ], "mendeley" : { "formattedCitation" : "&lt;sup&gt;7&lt;/sup&gt;", "plainTextFormattedCitation" : "7", "previouslyFormattedCitation" : "&lt;sup&gt;7&lt;/sup&gt;" }, "properties" : { "noteIndex" : 0 }, "schema" : "https://github.com/citation-style-language/schema/raw/master/csl-citation.json" }</w:instrText>
-      </w:r>
-      <w:r>
-        <w:fldChar w:fldCharType="separate"/>
-      </w:r>
-      <w:r>
-        <w:rPr>
-          <w:noProof/>
-          <w:vertAlign w:val="superscript"/>
-        </w:rPr>
-        <w:t>7</w:t>
-      </w:r>
-      <w:r>
-        <w:fldChar w:fldCharType="end"/>
-      </w:r>
-      <w:r>
-        <w:t xml:space="preserve">.  </w:t>
-      </w:r>
-      <w:r>
-        <w:t xml:space="preserve">With the exception of western blotting, the experimenter was blinded to the genotypes until data were </w:t>
-      </w:r>
-      <w:proofErr w:type="spellStart"/>
-      <w:r>
-        <w:t>analysed</w:t>
-      </w:r>
-      <w:proofErr w:type="spellEnd"/>
-      <w:r>
-        <w:t xml:space="preserve">.  </w:t>
+      <w:r>
+        <w:t xml:space="preserve">  </w:t>
+      </w:r>
+      <w:r>
+        <w:t xml:space="preserve">To test whether the presence of the Cre or floxed </w:t>
+      </w:r>
+      <w:r>
+        <w:rPr>
+          <w:i/>
+        </w:rPr>
+        <w:t>Tsc1</w:t>
+      </w:r>
+      <w:r>
+        <w:t xml:space="preserve"> allele alone mediated this effect, we evaluated each of these strains separately.  As shown in Figure 1D, all three non-knockout control strains had similar death rates</w:t>
+      </w:r>
+      <w:r>
+        <w:t xml:space="preserve"> (p=0.7</w:t>
+      </w:r>
+      <w:r>
+        <w:t>7)</w:t>
       </w:r>
       <w:bookmarkStart w:id="2" w:name="_GoBack"/>
       <w:bookmarkEnd w:id="2"/>
       <w:r>
-        <w:t xml:space="preserve">All raw data and reproducible code is available at </w:t>
-      </w:r>
-      <w:r>
-        <w:t>http://bridgeslab.github.io/DrosophilaMuscleFunction</w:t>
+        <w:t xml:space="preserve">. </w:t>
+      </w:r>
+    </w:p>
+    <w:p/>
+    <w:p>
+      <w:r>
+        <w:t xml:space="preserve">As previous reports implicated cardiac hypertrophy in cardiac muscle-specific knockout of </w:t>
+      </w:r>
+      <w:r>
+        <w:rPr>
+          <w:i/>
+        </w:rPr>
+        <w:t>Tsc1</w:t>
+      </w:r>
+      <w:r>
+        <w:fldChar w:fldCharType="begin" w:fldLock="1"/>
+      </w:r>
+      <w:r>
+        <w:instrText>ADDIN CSL_CITATION { "citationItems" : [ { "id" : "ITEM-1", "itemData" : { "DOI" : "10.1093/hmg/ddi039", "ISBN" : "6173559005", "ISSN" : "0964-6906", "PMID" : "15601645", "abstract" : "Tuberous sclerosis is a hamartoma syndrome due to mutations in TSC1 or TSC2 in which cardiac rhabdomyomas are seen in approximately 60% of patients. These lesions have an unusual natural history as they are usually most prominent immediately after birth and spontaneously resolve in most cases. To develop a mouse model of this lesion, we used a conditional, floxed allele of Tsc1 and a modified myosin light chain 2v allele in which cre recombinase expression occurs in ventricular myocytes. Mice with ventricular loss of Tsc1 had a median survival of 6 months and developed a dilated cardiomyopathy with the occurrence of scattered foci of enlarged ventricular myocytes. The enlarged cells were periodic acid-Schiff positive indicating the presence of excess glycogen and expressed elevated levels of phospho-S6, similar to findings in patient rhabdomyoma cells. The observations confirm that rhabdomyomas occur through a two hit mechanism of pathogenesis. However, the mice showed no evidence of fetal/neonatal demise, and there was no evidence of proliferation in the lesions. We propose that these differences are due to the timing of loss of Tsc1 in the ventricular myocytes and/or the truncated gestational period in the mouse compared with humans, during which progestational hormones may accentuate the growth of patient rhabdomyomas.", "author" : [ { "dropping-particle" : "", "family" : "Meikle", "given" : "Lynsey", "non-dropping-particle" : "", "parse-names" : false, "suffix" : "" }, { "dropping-particle" : "", "family" : "McMullen", "given" : "Julie R.", "non-dropping-particle" : "", "parse-names" : false, "suffix" : "" }, { "dropping-particle" : "", "family" : "Sherwood", "given" : "Megan C.", "non-dropping-particle" : "", "parse-names" : false, "suffix" : "" }, { "dropping-particle" : "", "family" : "Lader", "given" : "Alan S.", "non-dropping-particle" : "", "parse-names" : false, "suffix" : "" }, { "dropping-particle" : "", "family" : "Walker", "given" : "Victoria", "non-dropping-particle" : "", "parse-names" : false, "suffix" : "" }, { "dropping-particle" : "", "family" : "Chan", "given" : "Jennifer A.", "non-dropping-particle" : "", "parse-names" : false, "suffix" : "" }, { "dropping-particle" : "", "family" : "Kwiatkowski", "given" : "David J.", "non-dropping-particle" : "", "parse-names" : false, "suffix" : "" } ], "container-title" : "Human molecular genetics", "id" : "ITEM-1", "issue" : "3", "issued" : { "date-parts" : [ [ "2005", "2", "1" ] ] }, "note" : "From Duplicate 2 ( \n\n\nA mouse model of cardiac rhabdomyoma generated by loss of Tsc1 in ventricular myocytes.\n\n\n- Meikle, Lynsey; McMullen, Julie R; Sherwood, Megan C; Lader, Alan S; Walker, Victoria; Chan, Jennifer A; Kwiatkowski, David J )\n\n\n\n\n\n\n\n\n\n\nFrom Duplicate 4 (A mouse model of cardiac rhabdomyoma generated by loss of Tsc1 in ventricular myocytes. - Meikle, Lynsey; McMullen, Julie R; Sherwood, Megan C; Lader, Alan S; Walker, Victoria; Chan, Jennifer a; Kwiatkowski, David J.)\n\nFrom Duplicate 1 ( \n\nA mouse model of cardiac rhabdomyoma generated by loss of Tsc1 in ventricular myocytes.\n\n- Meikle, Lynsey; McMullen, Julie R; Sherwood, Megan C; Lader, Alan S; Walker, Victoria; Chan, Jennifer a; Kwiatkowski, David J )\n\n\n\n\n\n\n\n\nFrom Duplicate 2 ( \n\nA mouse model of cardiac rhabdomyoma generated by loss of Tsc1 in ventricular myocytes.\n\n- Meikle, Lynsey; McMullen, Julie R; Sherwood, Megan C; Lader, Alan S; Walker, Victoria; Chan, Jennifer a; Kwiatkowski, David J )\n\n\n\n\nFrom Duplicate 2 ( \n\n\nA mouse model of cardiac rhabdomyoma generated by loss of Tsc1 in ventricular myocytes.\n\n\n- Meikle, Lynsey; McMullen, Julie R; Sherwood, Megan C; Lader, Alan S; Walker, Victoria; Chan, Jennifer A; Kwiatkowski, David J )\n\n", "page" : "429-35", "title" : "A mouse model of cardiac rhabdomyoma generated by loss of Tsc1 in ventricular myocytes.", "type" : "article-journal", "volume" : "14" }, "uris" : [ "http://www.mendeley.com/documents/?uuid=fcf757da-3089-4d3d-b976-e1b6704b2c6d" ] }, { "id" : "ITEM-2", "itemData" : { "DOI" : "10.1093/hmg/ddq570", "ISSN" : "1460-2083", "PMID" : "21212099", "abstract" : "Constitutive activation of mammalian target of rapamycin complex 1 (mTORC1), a key kinase complex that regulates cell size and growth, is observed with inactivating mutations of either of the tuberous sclerosis complex (TSC) genes, Tsc1 and Tsc2. Tsc1 and Tsc2 are highly expressed in cardiovascular tissue but their functional role there is unknown. We generated a tissue-specific knock-out of Tsc1, using a conditional allele of Tsc1 and a cre recombinase allele regulated by the smooth muscle protein-22 (SM22) promoter (Tsc1c/cSM22cre+/-) to constitutively activate mTOR in cardiovascular tissue. Significant gene recombination (\u223c80%) occurred in the heart by embryonic day (E) 15, and reduction in Tsc1 expression with increased levels of phosphorylated S6 kinase (S6K) and S6 was observed, consistent with constitutive activation of mTORC1. Cardiac hypertrophy was evident by E15 with post-natal progression to heart weights of 142 \u00b1 24 mg in Tsc1c/cSM22cre+/- mice versus 65 \u00b1 14 mg in controls (P &lt; 0.01). Median survival of Tsc1c/cSM22cre+/- mice was 24 days, with none surviving beyond 6 weeks. Pathologic and echocardiographic analysis revealed severe biventricular hypertrophy without evidence of fibrosis or myocyte disarray, and significant reduction in the left ventricular end-diastolic diameter (P &lt; 0.001) and fractional index (P &lt; 0.001). Inhibition of mTORC1 by rapamycin resulted in prolonged survival of Tsc1c/cSM22cre+/- mice, with regression of ventricular hypertrophy. These data support a critical role for the Tsc1/Tsc2-mTORC1-S6K axis in the normal development of cardiovascular tissue and also suggest possible therapeutic potential of rapamycin in cardiac disorders where pathologic mTORC1 activation occurs.", "author" : [ { "dropping-particle" : "", "family" : "Malhowski", "given" : "Amy J", "non-dropping-particle" : "", "parse-names" : false, "suffix" : "" }, { "dropping-particle" : "", "family" : "Hira", "given" : "Haider", "non-dropping-particle" : "", "parse-names" : false, "suffix" : "" }, { "dropping-particle" : "", "family" : "Bashiruddin", "given" : "Sarah", "non-dropping-particle" : "", "parse-names" : false, "suffix" : "" }, { "dropping-particle" : "", "family" : "Warburton", "given" : "Rod", "non-dropping-particle" : "", "parse-names" : false, "suffix" : "" }, { "dropping-particle" : "", "family" : "Goto", "given" : "June", "non-dropping-particle" : "", "parse-names" : false, "suffix" : "" }, { "dropping-particle" : "", "family" : "Robert", "given" : "Blanton", "non-dropping-particle" : "", "parse-names" : false, "suffix" : "" }, { "dropping-particle" : "", "family" : "Kwiatkowski", "given" : "David J.", "non-dropping-particle" : "", "parse-names" : false, "suffix" : "" }, { "dropping-particle" : "", "family" : "Finlay", "given" : "Geraldine A", "non-dropping-particle" : "", "parse-names" : false, "suffix" : "" } ], "container-title" : "Human molecular genetics", "id" : "ITEM-2", "issue" : "7", "issued" : { "date-parts" : [ [ "2011", "4", "1" ] ] }, "page" : "1290-305", "title" : "Smooth muscle protein-22-mediated deletion of Tsc1 results in cardiac hypertrophy that is mTORC1-mediated and reversed by rapamycin.", "type" : "article-journal", "volume" : "20" }, "uris" : [ "http://www.mendeley.com/documents/?uuid=376ef40b-438b-412f-ba7c-ea53ee6b3e98" ] } ], "mendeley" : { "formattedCitation" : "&lt;sup&gt;9,10&lt;/sup&gt;", "plainTextFormattedCitation" : "9,10", "previouslyFormattedCitation" : "&lt;sup&gt;9,10&lt;/sup&gt;" }, "properties" : { "noteIndex" : 0 }, "schema" : "https://github.com/citation-style-language/schema/raw/master/csl-citation.json" }</w:instrText>
+      </w:r>
+      <w:r>
+        <w:fldChar w:fldCharType="separate"/>
+      </w:r>
+      <w:r>
+        <w:rPr>
+          <w:noProof/>
+          <w:vertAlign w:val="superscript"/>
+        </w:rPr>
+        <w:t>9,10</w:t>
+      </w:r>
+      <w:r>
+        <w:fldChar w:fldCharType="end"/>
+      </w:r>
+      <w:r>
+        <w:t xml:space="preserve"> we evaluated</w:t>
+      </w:r>
+      <w:r>
+        <w:t xml:space="preserve"> cardiac mass and </w:t>
+      </w:r>
+      <w:commentRangeStart w:id="3"/>
+      <w:r>
+        <w:t xml:space="preserve">histology </w:t>
+      </w:r>
+      <w:commentRangeEnd w:id="3"/>
+      <w:r>
+        <w:rPr>
+          <w:rStyle w:val="CommentReference"/>
+        </w:rPr>
+        <w:commentReference w:id="3"/>
+      </w:r>
+      <w:r>
+        <w:t>from these mice.  We did not observer any</w:t>
+      </w:r>
+      <w:r>
+        <w:t xml:space="preserve"> </w:t>
+      </w:r>
+      <w:r>
+        <w:t xml:space="preserve">evidence of rhabdomyomas, as was present in previous reports, but we did observe </w:t>
+      </w:r>
+      <w:commentRangeStart w:id="4"/>
+      <w:r>
+        <w:t xml:space="preserve">increased cardiac mass </w:t>
+      </w:r>
+      <w:commentRangeEnd w:id="4"/>
+      <w:r>
+        <w:rPr>
+          <w:rStyle w:val="CommentReference"/>
+        </w:rPr>
+        <w:commentReference w:id="4"/>
+      </w:r>
+      <w:r>
+        <w:t>(Figure 1E).</w:t>
+      </w:r>
+      <w:r>
+        <w:t xml:space="preserve">  A subset of mice were stored in formalin and sent for veterinary pathology, but no consistent cause of death was identified. </w:t>
+      </w:r>
+      <w:r>
+        <w:t>In animals with histologic evidence of lesions, the predominant process was neoplasia, and the specific etiology was lymphoma/lymphosarcoma affecting multiple organs</w:t>
+      </w:r>
+      <w:r>
+        <w:t xml:space="preserve">, though this was </w:t>
+      </w:r>
+      <w:r>
+        <w:t xml:space="preserve">only </w:t>
+      </w:r>
+      <w:r>
+        <w:t xml:space="preserve">true for wild-type </w:t>
+      </w:r>
+      <w:r>
+        <w:t xml:space="preserve">(two out of four) but not </w:t>
+      </w:r>
+      <w:r>
+        <w:t>knockout animals</w:t>
+      </w:r>
+      <w:r>
+        <w:t xml:space="preserve"> (none out of three).</w:t>
+      </w:r>
+      <w:r>
+        <w:t xml:space="preserve"> </w:t>
+      </w:r>
+      <w:r>
+        <w:t>T</w:t>
+      </w:r>
+      <w:r>
+        <w:t xml:space="preserve">he lack of a specific diagnosis does not necessarily confirm the lack of lesions in examined animals; rather, autolysis </w:t>
+      </w:r>
+      <w:r>
+        <w:t xml:space="preserve">and the small number of animals evaluated </w:t>
+      </w:r>
+      <w:r>
+        <w:t>may have resulted in loss of identifiable processes or tissues in which an etiology was present in-life.</w:t>
+      </w:r>
+    </w:p>
+    <w:p/>
+    <w:p>
+      <w:pPr>
+        <w:pStyle w:val="Heading2"/>
+      </w:pPr>
+      <w:r>
+        <w:t xml:space="preserve">Knockdown of </w:t>
+      </w:r>
+      <w:r>
+        <w:rPr>
+          <w:i/>
+        </w:rPr>
+        <w:t>Tsc1</w:t>
+      </w:r>
+      <w:r>
+        <w:t xml:space="preserve"> in drosophila muscle tissue reduces lifespan</w:t>
+      </w:r>
+    </w:p>
+    <w:p>
+      <w:r>
+        <w:t xml:space="preserve">Our previous studies had shown that knockdown of the obligate mTORC1 component Raptor in fly muscles causes early lethality and muscle weakness, but that </w:t>
+      </w:r>
+      <w:r>
+        <w:rPr>
+          <w:i/>
+        </w:rPr>
+        <w:t>Tsc1</w:t>
+      </w:r>
+      <w:r>
+        <w:t xml:space="preserve"> knockdown resulted in viable adult flies</w:t>
+      </w:r>
+      <w:r>
+        <w:fldChar w:fldCharType="begin" w:fldLock="1"/>
+      </w:r>
+      <w:r>
+        <w:instrText>ADDIN CSL_CITATION { "citationItems" : [ { "id" : "ITEM-1", "itemData" : { "DOI" : "10.1038/srep09676", "ISSN" : "2045-2322", "author" : [ { "dropping-particle" : "", "family" : "Hatfield", "given" : "Isabelle", "non-dropping-particle" : "", "parse-names" : false, "suffix" : "" }, { "dropping-particle" : "", "family" : "Harvey", "given" : "Innocence", "non-dropping-particle" : "", "parse-names" : false, "suffix" : "" }, { "dropping-particle" : "", "family" : "Yates", "given" : "Erika R.", "non-dropping-particle" : "", "parse-names" : false, "suffix" : "" }, { "dropping-particle" : "", "family" : "Redd", "given" : "JeAnna R.", "non-dropping-particle" : "", "parse-names" : false, "suffix" : "" }, { "dropping-particle" : "", "family" : "Reiter", "given" : "Lawrence T.", "non-dropping-particle" : "", "parse-names" : false, "suffix" : "" }, { "dropping-particle" : "", "family" : "Bridges", "given" : "Dave", "non-dropping-particle" : "", "parse-names" : false, "suffix" : "" } ], "container-title" : "Scientific Reports", "id" : "ITEM-1", "issued" : { "date-parts" : [ [ "2015", "4", "13" ] ] }, "page" : "9676", "title" : "The role of TORC1 in muscle development in Drosophila", "type" : "article-journal", "volume" : "5" }, "uris" : [ "http://www.mendeley.com/documents/?uuid=94107e24-4e61-4172-b643-1e38bfdc3c43" ] } ], "mendeley" : { "formattedCitation" : "&lt;sup&gt;11&lt;/sup&gt;", "plainTextFormattedCitation" : "11", "previouslyFormattedCitation" : "&lt;sup&gt;11&lt;/sup&gt;" }, "properties" : { "noteIndex" : 0 }, "schema" : "https://github.com/citation-style-language/schema/raw/master/csl-citation.json" }</w:instrText>
+      </w:r>
+      <w:r>
+        <w:fldChar w:fldCharType="separate"/>
+      </w:r>
+      <w:r>
+        <w:rPr>
+          <w:noProof/>
+          <w:vertAlign w:val="superscript"/>
+        </w:rPr>
+        <w:t>11</w:t>
+      </w:r>
+      <w:r>
+        <w:fldChar w:fldCharType="end"/>
+      </w:r>
+      <w:r>
+        <w:t>.  To te</w:t>
+      </w:r>
+      <w:r>
+        <w:t>st whether gain of function of d</w:t>
+      </w:r>
+      <w:r>
+        <w:t xml:space="preserve">TORC1 decreases lifespan in flies, we used the UAS-shRNA/GAL4 system to knockdown </w:t>
+      </w:r>
+      <w:r>
+        <w:rPr>
+          <w:i/>
+        </w:rPr>
+        <w:t>Tsc1</w:t>
+      </w:r>
+      <w:r>
+        <w:t xml:space="preserve"> in fly muscles.  These knockdowns were driven by </w:t>
+      </w:r>
+      <w:r>
+        <w:rPr>
+          <w:i/>
+        </w:rPr>
+        <w:t>24B</w:t>
+      </w:r>
+      <w:r>
+        <w:t xml:space="preserve">-GAL4 </w:t>
+      </w:r>
+      <w:r>
+        <w:t>which is expressed in wing disks and adult fly muscles</w:t>
+      </w:r>
+      <w:r>
+        <w:fldChar w:fldCharType="begin" w:fldLock="1"/>
+      </w:r>
+      <w:r>
+        <w:instrText>ADDIN CSL_CITATION { "citationItems" : [ { "id" : "ITEM-1", "itemData" : { "DOI" : "10.1101/gad.8.15.1787", "ISBN" : "0890-9369 (Print) 0890-9369 (Linking)", "ISSN" : "08909369", "PMID" : "7958857", "abstract" : "The small GTPases of the Rac/Rho/Cdc42 subfamily are implicated in actin cytoskeleton-membrane interaction in mammalian cells and budding yeast. The in vivo functions of these GTPases in multicellular organisms are not known. We have cloned Drosophila homologs of rac and CDC42, Drac1, and Dcdc42. They share 70% amino acid sequence identity with each other, and both are highly expressed in the nervous system and mesoderm during neuronal and muscle differentiation, respectively. We expressed putative constitutively active and dominant-negative Drac1 proteins in these tissues. When expressed in neurons, Drac1 mutant proteins cause axon outgrowth defects in peripheral neurons without affecting dendrites. When expressed in muscle precursors, they cause complete failure of, or abnormality in, myoblast fusion. Expressions of analogous mutant Dcdc42 proteins cause qualitatively distinct morphological defects, suggesting that similar GTPases in the same subfamily have unique roles in morphogenesis.", "author" : [ { "dropping-particle" : "", "family" : "Luo", "given" : "Liqun", "non-dropping-particle" : "", "parse-names" : false, "suffix" : "" }, { "dropping-particle" : "", "family" : "Joyce Liao", "given" : "Y.", "non-dropping-particle" : "", "parse-names" : false, "suffix" : "" }, { "dropping-particle" : "", "family" : "Jan", "given" : "Lily Yeh", "non-dropping-particle" : "", "parse-names" : false, "suffix" : "" }, { "dropping-particle" : "", "family" : "Jan", "given" : "Yuh Nung", "non-dropping-particle" : "", "parse-names" : false, "suffix" : "" } ], "container-title" : "Genes and Development", "id" : "ITEM-1", "issued" : { "date-parts" : [ [ "1994" ] ] }, "page" : "1787-1802", "title" : "Distinct morphogenetic functions of similar small GTPases: Drosophila Drac1 is involved in axonal outgrowth and myoblast fusion", "type" : "article-journal", "volume" : "8" }, "uris" : [ "http://www.mendeley.com/documents/?uuid=d9bd57c4-9ea1-474d-8e10-c775b8fe46a1" ] } ], "mendeley" : { "formattedCitation" : "&lt;sup&gt;12&lt;/sup&gt;", "plainTextFormattedCitation" : "12", "previouslyFormattedCitation" : "&lt;sup&gt;12&lt;/sup&gt;" }, "properties" : { "noteIndex" : 0 }, "schema" : "https://github.com/citation-style-language/schema/raw/master/csl-citation.json" }</w:instrText>
+      </w:r>
+      <w:r>
+        <w:fldChar w:fldCharType="separate"/>
+      </w:r>
+      <w:r>
+        <w:rPr>
+          <w:noProof/>
+          <w:vertAlign w:val="superscript"/>
+        </w:rPr>
+        <w:t>12</w:t>
+      </w:r>
+      <w:r>
+        <w:fldChar w:fldCharType="end"/>
+      </w:r>
+      <w:r>
+        <w:t>.  As shown in Figure 2A-D</w:t>
+      </w:r>
+      <w:r>
+        <w:t xml:space="preserve">, knockdowns driven by two shRNA’s targeting </w:t>
+      </w:r>
+      <w:r>
+        <w:rPr>
+          <w:i/>
+        </w:rPr>
+        <w:t>Tsc1</w:t>
+      </w:r>
+      <w:r>
+        <w:t xml:space="preserve"> increas</w:t>
+      </w:r>
+      <w:r>
+        <w:t>e the rates of natural deaths</w:t>
+      </w:r>
+      <w:r>
+        <w:t xml:space="preserve"> </w:t>
+      </w:r>
+      <w:r>
+        <w:t>for both strains and both sexes</w:t>
+      </w:r>
+      <w:r>
+        <w:t xml:space="preserve"> (</w:t>
+      </w:r>
+      <w:r>
+        <w:t>shRNA #1, 3.8 fold for females, 3.4 fold for males; shRNA #2: 2.6 fold for females, 1.9 fold for males all with adjusted p-values</w:t>
+      </w:r>
+      <w:r>
+        <w:t>&lt;1 x10</w:t>
+      </w:r>
+      <w:r>
+        <w:rPr>
+          <w:vertAlign w:val="superscript"/>
+        </w:rPr>
+        <w:t>-5</w:t>
+      </w:r>
+      <w:r>
+        <w:t xml:space="preserve">). </w:t>
+      </w:r>
+    </w:p>
+    <w:p/>
+    <w:p>
+      <w:r>
+        <w:t xml:space="preserve">To test whether cardiac-specific knockdown of </w:t>
+      </w:r>
+      <w:r>
+        <w:rPr>
+          <w:i/>
+        </w:rPr>
+        <w:t>Tsc1</w:t>
+      </w:r>
+      <w:r>
+        <w:t xml:space="preserve"> has a similar phenotype we used a </w:t>
+      </w:r>
+      <w:r>
+        <w:rPr>
+          <w:i/>
+        </w:rPr>
+        <w:t>Hand</w:t>
+      </w:r>
+      <w:r>
+        <w:t>-GAL4 driver which</w:t>
+      </w:r>
+      <w:r>
+        <w:t xml:space="preserve"> is expressed in fly cardiac tissue</w:t>
+      </w:r>
+      <w:r>
+        <w:fldChar w:fldCharType="begin" w:fldLock="1"/>
+      </w:r>
+      <w:r>
+        <w:instrText>ADDIN CSL_CITATION { "citationItems" : [ { "id" : "ITEM-1", "itemData" : { "DOI" : "10.1242/dev.02285", "ISSN" : "0950-1991", "PMID" : "16467358", "abstract" : "The Hand gene family encodes highly conserved basic helix-loop-helix (bHLH) transcription factors that play crucial roles in cardiac and vascular development in vertebrates. In Drosophila, a single Hand gene is expressed in the three major cell types that comprise the circulatory system: cardioblasts, pericardial nephrocytes and lymph gland hematopoietic progenitors, but its function has not been determined. Here we show that Drosophila Hand functions as a potent transcriptional activator, and converting it into a repressor blocks heart and lymph gland formation. Disruption of Hand function by homologous recombination also results in profound cardiac defects that include hypoplastic myocardium and a deficiency of pericardial and lymph gland hematopoietic cells, accompanied by cardiac apoptosis. Targeted expression of Hand in the heart completely rescued the lethality of Hand mutants, and cardiac expression of a human HAND gene, or the caspase inhibitor P35, partially rescued the cardiac and lymph gland phenotypes. These findings demonstrate evolutionarily conserved functions of HAND transcription factors in Drosophila and mammalian cardiogenesis, and reveal a previously unrecognized requirement of Hand genes in hematopoiesis.", "author" : [ { "dropping-particle" : "", "family" : "Han", "given" : "Zhe", "non-dropping-particle" : "", "parse-names" : false, "suffix" : "" }, { "dropping-particle" : "", "family" : "Yi", "given" : "Peng", "non-dropping-particle" : "", "parse-names" : false, "suffix" : "" }, { "dropping-particle" : "", "family" : "Li", "given" : "Xiumin", "non-dropping-particle" : "", "parse-names" : false, "suffix" : "" }, { "dropping-particle" : "", "family" : "Olson", "given" : "Eric N", "non-dropping-particle" : "", "parse-names" : false, "suffix" : "" } ], "container-title" : "Development (Cambridge, England)", "id" : "ITEM-1", "issue" : "6", "issued" : { "date-parts" : [ [ "2006", "3" ] ] }, "page" : "1175-82", "title" : "Hand, an evolutionarily conserved bHLH transcription factor required for Drosophila cardiogenesis and hematopoiesis.", "type" : "article-journal", "volume" : "133" }, "uris" : [ "http://www.mendeley.com/documents/?uuid=2e61ee1d-162c-480e-af5f-16a47514f6e1" ] } ], "mendeley" : { "formattedCitation" : "&lt;sup&gt;13&lt;/sup&gt;", "plainTextFormattedCitation" : "13", "previouslyFormattedCitation" : "&lt;sup&gt;13&lt;/sup&gt;" }, "properties" : { "noteIndex" : 0 }, "schema" : "https://github.com/citation-style-language/schema/raw/master/csl-citation.json" }</w:instrText>
+      </w:r>
+      <w:r>
+        <w:fldChar w:fldCharType="separate"/>
+      </w:r>
+      <w:r>
+        <w:rPr>
+          <w:noProof/>
+          <w:vertAlign w:val="superscript"/>
+        </w:rPr>
+        <w:t>13</w:t>
+      </w:r>
+      <w:r>
+        <w:fldChar w:fldCharType="end"/>
+      </w:r>
+      <w:r>
+        <w:t xml:space="preserve">.  In contrast to the </w:t>
+      </w:r>
+      <w:r>
+        <w:rPr>
+          <w:i/>
+        </w:rPr>
+        <w:t>24B</w:t>
+      </w:r>
+      <w:r>
+        <w:t xml:space="preserve"> driven knockdowns, we only observed modest increases in mortality (20-30% increase in hazard ratios, Figure 2E-F).  Together, these data support the hypothesis that muscle-specific ablation of </w:t>
+      </w:r>
+      <w:r>
+        <w:rPr>
+          <w:i/>
+        </w:rPr>
+        <w:t>Tsc1</w:t>
+      </w:r>
+      <w:r>
+        <w:t xml:space="preserve"> results in early lethality in both mice and flies.</w:t>
       </w:r>
     </w:p>
     <w:p>
@@ -922,15 +1242,75 @@
         <w:pStyle w:val="Heading1"/>
       </w:pPr>
       <w:r>
-        <w:t>Results</w:t>
-      </w:r>
-    </w:p>
-    <w:p>
-      <w:pPr>
-        <w:pStyle w:val="Heading2"/>
-      </w:pPr>
-      <w:r>
-        <w:t xml:space="preserve">Deletion of </w:t>
+        <w:t>Knockdown of Atg8a in fly muscles reduces lifespan</w:t>
+      </w:r>
+    </w:p>
+    <w:p>
+      <w:r>
+        <w:t xml:space="preserve">To test whether chronically impaired autophagy in muscle tissue can reduce Drosophila lifespan, we used a similar approach to reduce the levels of </w:t>
+      </w:r>
+      <w:r>
+        <w:rPr>
+          <w:i/>
+        </w:rPr>
+        <w:t>Atg5</w:t>
+      </w:r>
+      <w:r>
+        <w:t xml:space="preserve">, </w:t>
+      </w:r>
+      <w:r>
+        <w:rPr>
+          <w:i/>
+        </w:rPr>
+        <w:t>Atg8a</w:t>
+      </w:r>
+      <w:r>
+        <w:t xml:space="preserve"> and </w:t>
+      </w:r>
+      <w:r>
+        <w:rPr>
+          <w:i/>
+        </w:rPr>
+        <w:t>Atg8b</w:t>
+      </w:r>
+      <w:r>
+        <w:t xml:space="preserve"> in fly muscles using the </w:t>
+      </w:r>
+      <w:r>
+        <w:rPr>
+          <w:i/>
+        </w:rPr>
+        <w:t>24B</w:t>
+      </w:r>
+      <w:r>
+        <w:t>-GAL4 driver.</w:t>
+      </w:r>
+      <w:r>
+        <w:t xml:space="preserve">  We found that </w:t>
+      </w:r>
+      <w:commentRangeStart w:id="5"/>
+      <w:r>
+        <w:t xml:space="preserve">there </w:t>
+      </w:r>
+      <w:commentRangeEnd w:id="5"/>
+      <w:r>
+        <w:rPr>
+          <w:rStyle w:val="CommentReference"/>
+        </w:rPr>
+        <w:commentReference w:id="5"/>
+      </w:r>
+    </w:p>
+    <w:p>
+      <w:pPr>
+        <w:pStyle w:val="Heading1"/>
+      </w:pPr>
+      <w:r>
+        <w:t xml:space="preserve">Discussion </w:t>
+      </w:r>
+    </w:p>
+    <w:p>
+      <w:r>
+        <w:t xml:space="preserve">In this study we report that in both mice and flies, deletion or knockdown of </w:t>
       </w:r>
       <w:r>
         <w:rPr>
@@ -939,31 +1319,102 @@
         <w:t>Tsc1</w:t>
       </w:r>
       <w:r>
-        <w:t xml:space="preserve"> in muscle tissue causes shortened lifespan</w:t>
-      </w:r>
-      <w:r>
-        <w:t xml:space="preserve"> and increased autophagy</w:t>
-      </w:r>
-    </w:p>
-    <w:p>
-      <w:r>
-        <w:t xml:space="preserve">To evaluate the effects of chronic mTORC1 elevation on aging in mice, we deleted the negative regulator of mTORC1, TSC1 via a </w:t>
-      </w:r>
-      <w:proofErr w:type="spellStart"/>
-      <w:r>
-        <w:t>floxed</w:t>
-      </w:r>
-      <w:proofErr w:type="spellEnd"/>
-      <w:r>
-        <w:t>/</w:t>
-      </w:r>
-      <w:proofErr w:type="spellStart"/>
-      <w:r>
-        <w:t>Cre</w:t>
-      </w:r>
-      <w:proofErr w:type="spellEnd"/>
-      <w:r>
-        <w:t xml:space="preserve"> recombinase system.  As shown in Figure 1A-B, deletion of TSC1 causes elevations in mTORC1 activity in quadriceps from these animals as determined by increased phosphorylation of the mTORC1 targets S6K and S6.  To evaluate the effects of mTORC1 activation on autophagy in skeletal muscle, we evaluated the levels of LC3-I and II by western blotting.  As shown in Figures 1A/C, the LC3-II/I ratio is much lower in </w:t>
+        <w:t xml:space="preserve"> specifically in muscle tissue reduces lifespan.   Cardiac-specific ablation of </w:t>
+      </w:r>
+      <w:r>
+        <w:t>Tsc1 using</w:t>
+      </w:r>
+      <w:r>
+        <w:t xml:space="preserve"> </w:t>
+      </w:r>
+      <w:r>
+        <w:rPr>
+          <w:i/>
+        </w:rPr>
+        <w:t>Tagln-Cre</w:t>
+      </w:r>
+      <w:r>
+        <w:t xml:space="preserve"> </w:t>
+      </w:r>
+      <w:r>
+        <w:t>showed</w:t>
+      </w:r>
+      <w:r>
+        <w:t xml:space="preserve"> early lethality of these mice, at approximately 3 weeks of age</w:t>
+      </w:r>
+      <w:r>
+        <w:fldChar w:fldCharType="begin" w:fldLock="1"/>
+      </w:r>
+      <w:r>
+        <w:instrText>ADDIN CSL_CITATION { "citationItems" : [ { "id" : "ITEM-1", "itemData" : { "DOI" : "10.1093/hmg/ddq570", "ISSN" : "1460-2083", "PMID" : "21212099", "abstract" : "Constitutive activation of mammalian target of rapamycin complex 1 (mTORC1), a key kinase complex that regulates cell size and growth, is observed with inactivating mutations of either of the tuberous sclerosis complex (TSC) genes, Tsc1 and Tsc2. Tsc1 and Tsc2 are highly expressed in cardiovascular tissue but their functional role there is unknown. We generated a tissue-specific knock-out of Tsc1, using a conditional allele of Tsc1 and a cre recombinase allele regulated by the smooth muscle protein-22 (SM22) promoter (Tsc1c/cSM22cre+/-) to constitutively activate mTOR in cardiovascular tissue. Significant gene recombination (\u223c80%) occurred in the heart by embryonic day (E) 15, and reduction in Tsc1 expression with increased levels of phosphorylated S6 kinase (S6K) and S6 was observed, consistent with constitutive activation of mTORC1. Cardiac hypertrophy was evident by E15 with post-natal progression to heart weights of 142 \u00b1 24 mg in Tsc1c/cSM22cre+/- mice versus 65 \u00b1 14 mg in controls (P &lt; 0.01). Median survival of Tsc1c/cSM22cre+/- mice was 24 days, with none surviving beyond 6 weeks. Pathologic and echocardiographic analysis revealed severe biventricular hypertrophy without evidence of fibrosis or myocyte disarray, and significant reduction in the left ventricular end-diastolic diameter (P &lt; 0.001) and fractional index (P &lt; 0.001). Inhibition of mTORC1 by rapamycin resulted in prolonged survival of Tsc1c/cSM22cre+/- mice, with regression of ventricular hypertrophy. These data support a critical role for the Tsc1/Tsc2-mTORC1-S6K axis in the normal development of cardiovascular tissue and also suggest possible therapeutic potential of rapamycin in cardiac disorders where pathologic mTORC1 activation occurs.", "author" : [ { "dropping-particle" : "", "family" : "Malhowski", "given" : "Amy J", "non-dropping-particle" : "", "parse-names" : false, "suffix" : "" }, { "dropping-particle" : "", "family" : "Hira", "given" : "Haider", "non-dropping-particle" : "", "parse-names" : false, "suffix" : "" }, { "dropping-particle" : "", "family" : "Bashiruddin", "given" : "Sarah", "non-dropping-particle" : "", "parse-names" : false, "suffix" : "" }, { "dropping-particle" : "", "family" : "Warburton", "given" : "Rod", "non-dropping-particle" : "", "parse-names" : false, "suffix" : "" }, { "dropping-particle" : "", "family" : "Goto", "given" : "June", "non-dropping-particle" : "", "parse-names" : false, "suffix" : "" }, { "dropping-particle" : "", "family" : "Robert", "given" : "Blanton", "non-dropping-particle" : "", "parse-names" : false, "suffix" : "" }, { "dropping-particle" : "", "family" : "Kwiatkowski", "given" : "David J.", "non-dropping-particle" : "", "parse-names" : false, "suffix" : "" }, { "dropping-particle" : "", "family" : "Finlay", "given" : "Geraldine A", "non-dropping-particle" : "", "parse-names" : false, "suffix" : "" } ], "container-title" : "Human molecular genetics", "id" : "ITEM-1", "issue" : "7", "issued" : { "date-parts" : [ [ "2011", "4", "1" ] ] }, "page" : "1290-305", "title" : "Smooth muscle protein-22-mediated deletion of Tsc1 results in cardiac hypertrophy that is mTORC1-mediated and reversed by rapamycin.", "type" : "article-journal", "volume" : "20" }, "uris" : [ "http://www.mendeley.com/documents/?uuid=376ef40b-438b-412f-ba7c-ea53ee6b3e98" ] } ], "mendeley" : { "formattedCitation" : "&lt;sup&gt;10&lt;/sup&gt;", "plainTextFormattedCitation" : "10", "previouslyFormattedCitation" : "&lt;sup&gt;10&lt;/sup&gt;" }, "properties" : { "noteIndex" : 0 }, "schema" : "https://github.com/citation-style-language/schema/raw/master/csl-citation.json" }</w:instrText>
+      </w:r>
+      <w:r>
+        <w:fldChar w:fldCharType="separate"/>
+      </w:r>
+      <w:r>
+        <w:rPr>
+          <w:noProof/>
+          <w:vertAlign w:val="superscript"/>
+        </w:rPr>
+        <w:t>10</w:t>
+      </w:r>
+      <w:r>
+        <w:fldChar w:fldCharType="end"/>
+      </w:r>
+      <w:r>
+        <w:t xml:space="preserve"> or 6 months of age in the case of </w:t>
+      </w:r>
+      <w:r>
+        <w:rPr>
+          <w:i/>
+        </w:rPr>
+        <w:t>Myl-Cre</w:t>
+      </w:r>
+      <w:r>
+        <w:fldChar w:fldCharType="begin" w:fldLock="1"/>
+      </w:r>
+      <w:r>
+        <w:instrText>ADDIN CSL_CITATION { "citationItems" : [ { "id" : "ITEM-1", "itemData" : { "DOI" : "10.1093/hmg/ddi039", "ISBN" : "6173559005", "ISSN" : "0964-6906", "PMID" : "15601645", "abstract" : "Tuberous sclerosis is a hamartoma syndrome due to mutations in TSC1 or TSC2 in which cardiac rhabdomyomas are seen in approximately 60% of patients. These lesions have an unusual natural history as they are usually most prominent immediately after birth and spontaneously resolve in most cases. To develop a mouse model of this lesion, we used a conditional, floxed allele of Tsc1 and a modified myosin light chain 2v allele in which cre recombinase expression occurs in ventricular myocytes. Mice with ventricular loss of Tsc1 had a median survival of 6 months and developed a dilated cardiomyopathy with the occurrence of scattered foci of enlarged ventricular myocytes. The enlarged cells were periodic acid-Schiff positive indicating the presence of excess glycogen and expressed elevated levels of phospho-S6, similar to findings in patient rhabdomyoma cells. The observations confirm that rhabdomyomas occur through a two hit mechanism of pathogenesis. However, the mice showed no evidence of fetal/neonatal demise, and there was no evidence of proliferation in the lesions. We propose that these differences are due to the timing of loss of Tsc1 in the ventricular myocytes and/or the truncated gestational period in the mouse compared with humans, during which progestational hormones may accentuate the growth of patient rhabdomyomas.", "author" : [ { "dropping-particle" : "", "family" : "Meikle", "given" : "Lynsey", "non-dropping-particle" : "", "parse-names" : false, "suffix" : "" }, { "dropping-particle" : "", "family" : "McMullen", "given" : "Julie R.", "non-dropping-particle" : "", "parse-names" : false, "suffix" : "" }, { "dropping-particle" : "", "family" : "Sherwood", "given" : "Megan C.", "non-dropping-particle" : "", "parse-names" : false, "suffix" : "" }, { "dropping-particle" : "", "family" : "Lader", "given" : "Alan S.", "non-dropping-particle" : "", "parse-names" : false, "suffix" : "" }, { "dropping-particle" : "", "family" : "Walker", "given" : "Victoria", "non-dropping-particle" : "", "parse-names" : false, "suffix" : "" }, { "dropping-particle" : "", "family" : "Chan", "given" : "Jennifer A.", "non-dropping-particle" : "", "parse-names" : false, "suffix" : "" }, { "dropping-particle" : "", "family" : "Kwiatkowski", "given" : "David J.", "non-dropping-particle" : "", "parse-names" : false, "suffix" : "" } ], "container-title" : "Human molecular genetics", "id" : "ITEM-1", "issue" : "3", "issued" : { "date-parts" : [ [ "2005", "2", "1" ] ] }, "note" : "From Duplicate 2 ( \n\n\nA mouse model of cardiac rhabdomyoma generated by loss of Tsc1 in ventricular myocytes.\n\n\n- Meikle, Lynsey; McMullen, Julie R; Sherwood, Megan C; Lader, Alan S; Walker, Victoria; Chan, Jennifer A; Kwiatkowski, David J )\n\n\n\n\n\n\n\n\n\n\nFrom Duplicate 4 (A mouse model of cardiac rhabdomyoma generated by loss of Tsc1 in ventricular myocytes. - Meikle, Lynsey; McMullen, Julie R; Sherwood, Megan C; Lader, Alan S; Walker, Victoria; Chan, Jennifer a; Kwiatkowski, David J.)\n\nFrom Duplicate 1 ( \n\nA mouse model of cardiac rhabdomyoma generated by loss of Tsc1 in ventricular myocytes.\n\n- Meikle, Lynsey; McMullen, Julie R; Sherwood, Megan C; Lader, Alan S; Walker, Victoria; Chan, Jennifer a; Kwiatkowski, David J )\n\n\n\n\n\n\n\n\nFrom Duplicate 2 ( \n\nA mouse model of cardiac rhabdomyoma generated by loss of Tsc1 in ventricular myocytes.\n\n- Meikle, Lynsey; McMullen, Julie R; Sherwood, Megan C; Lader, Alan S; Walker, Victoria; Chan, Jennifer a; Kwiatkowski, David J )\n\n\n\n\nFrom Duplicate 2 ( \n\n\nA mouse model of cardiac rhabdomyoma generated by loss of Tsc1 in ventricular myocytes.\n\n\n- Meikle, Lynsey; McMullen, Julie R; Sherwood, Megan C; Lader, Alan S; Walker, Victoria; Chan, Jennifer A; Kwiatkowski, David J )\n\n", "page" : "429-35", "title" : "A mouse model of cardiac rhabdomyoma generated by loss of Tsc1 in ventricular myocytes.", "type" : "article-journal", "volume" : "14" }, "uris" : [ "http://www.mendeley.com/documents/?uuid=fcf757da-3089-4d3d-b976-e1b6704b2c6d" ] } ], "mendeley" : { "formattedCitation" : "&lt;sup&gt;9&lt;/sup&gt;", "plainTextFormattedCitation" : "9", "previouslyFormattedCitation" : "&lt;sup&gt;9&lt;/sup&gt;" }, "properties" : { "noteIndex" : 0 }, "schema" : "https://github.com/citation-style-language/schema/raw/master/csl-citation.json" }</w:instrText>
+      </w:r>
+      <w:r>
+        <w:fldChar w:fldCharType="separate"/>
+      </w:r>
+      <w:r>
+        <w:rPr>
+          <w:noProof/>
+          <w:vertAlign w:val="superscript"/>
+        </w:rPr>
+        <w:t>9</w:t>
+      </w:r>
+      <w:r>
+        <w:fldChar w:fldCharType="end"/>
+      </w:r>
+      <w:r>
+        <w:t xml:space="preserve">. These mice </w:t>
+      </w:r>
+      <w:r>
+        <w:t>exhibited dramatic cardiac hypertrophy and sudden death at a much earlier age than our animals</w:t>
+      </w:r>
+      <w:r>
+        <w:t xml:space="preserve">.  </w:t>
+      </w:r>
+      <w:r>
+        <w:t>We observed</w:t>
+      </w:r>
+      <w:r>
+        <w:t xml:space="preserve"> modest reductions in lifespan in the fly cardiac-specific knockdown.  Together these dat</w:t>
+      </w:r>
+      <w:r>
+        <w:t xml:space="preserve">a support the hypothesis that </w:t>
+      </w:r>
+      <w:r>
+        <w:t>the cause of early lethality may be distinct from cardiac defects</w:t>
+      </w:r>
+      <w:r>
+        <w:t xml:space="preserve"> in mice and flies</w:t>
+      </w:r>
+      <w:r>
+        <w:t xml:space="preserve">, but our approach cannot conclusively show that cardiac </w:t>
       </w:r>
       <w:r>
         <w:rPr>
@@ -972,21 +1423,22 @@
         <w:t>Tsc1</w:t>
       </w:r>
       <w:r>
-        <w:t xml:space="preserve"> knockout quadriceps, consistent with previous reports using a different </w:t>
-      </w:r>
-      <w:proofErr w:type="spellStart"/>
-      <w:r>
-        <w:t>Cre</w:t>
-      </w:r>
-      <w:proofErr w:type="spellEnd"/>
-      <w:r>
-        <w:t xml:space="preserve"> line</w:t>
+        <w:t xml:space="preserve"> ablation plays no role in reductions in lifespan.</w:t>
+      </w:r>
+    </w:p>
+    <w:p/>
+    <w:p>
+      <w:r>
+        <w:t xml:space="preserve">Skeletal muscle tissue is an extremely important organ for aging, as </w:t>
+      </w:r>
+      <w:r>
+        <w:t>participants with the highest baseline grip strength had 20-217% decreased risk of all-cause mortality, irrespective of gender or body mass index</w:t>
       </w:r>
       <w:r>
         <w:fldChar w:fldCharType="begin" w:fldLock="1"/>
       </w:r>
       <w:r>
-        <w:instrText>ADDIN CSL_CITATION { "citationItems" : [ { "id" : "ITEM-1", "itemData" : { "DOI" : "10.1016/j.cmet.2013.03.015", "ISBN" : "1932-7420 (Electronic)\\r1550-4131 (Linking)", "ISSN" : "15504131", "PMID" : "23602450", "abstract" : "Autophagy is a catabolic process that ensures homeostatic cell clearance and is deregulated in a growing number of myopathological conditions. Although FoxO3 was shown to promote the expression of autophagy-related genes in skeletal muscle, the mechanisms triggering autophagy are unclear. We show that TSC1-deficient mice (TSCmKO), characterized by sustained activation of mTORC1, develop a late-onset myopathy related to impaired autophagy. In young TSCmKO mice, constitutive and starvation-induced autophagy is blocked at the induction steps via mTORC1-mediated inhibition of Ulk1, despite FoxO3 activation. Rapamycin is sufficient to restore autophagy in TSCmKO mice and improves the muscle phenotype of old mutant mice. Inversely, abrogation of mTORC1 signaling by depletion of raptor induces autophagy regardless of FoxO inhibition. Thus, mTORC1 is the dominant regulator of autophagy induction in skeletal muscle and ensures a tight coordination of metabolic pathways. These findings may open interesting avenues for therapeutic strategies directed toward autophagy-related muscle diseases.", "author" : [ { "dropping-particle" : "", "family" : "Castets", "given" : "Perrine", "non-dropping-particle" : "", "parse-names" : false, "suffix" : "" }, { "dropping-particle" : "", "family" : "Lin", "given" : "Shuo", "non-dropping-particle" : "", "parse-names" : false, "suffix" : "" }, { "dropping-particle" : "", "family" : "Rion", "given" : "Nathalie", "non-dropping-particle" : "", "parse-names" : false, "suffix" : "" }, { "dropping-particle" : "", "family" : "Fulvio", "given" : "Sabrina", "non-dropping-particle" : "Di", "parse-names" : false, "suffix" : "" }, { "dropping-particle" : "", "family" : "Romanino", "given" : "Klaas", "non-dropping-particle" : "", "parse-names" : false, "suffix" : "" }, { "dropping-particle" : "", "family" : "Guridi", "given" : "Maitea", "non-dropping-particle" : "", "parse-names" : false, "suffix" : "" }, { "dropping-particle" : "", "family" : "Frank", "given" : "Stephan", "non-dropping-particle" : "", "parse-names" : false, "suffix" : "" }, { "dropping-particle" : "", "family" : "Tintignac", "given" : "Lionel\u00a0A. A.", "non-dropping-particle" : "", "parse-names" : false, "suffix" : "" }, { "dropping-particle" : "", "family" : "Sinnreich", "given" : "Michael", "non-dropping-particle" : "", "parse-names" : false, "suffix" : "" }, { "dropping-particle" : "", "family" : "R\u00fcegg", "given" : "Markus A.", "non-dropping-particle" : "", "parse-names" : false, "suffix" : "" }, { "dropping-particle" : "", "family" : "Di\u00a0Fulvio", "given" : "Sabrina", "non-dropping-particle" : "", "parse-names" : false, "suffix" : "" }, { "dropping-particle" : "", "family" : "R??egg", "given" : "Markus A.", "non-dropping-particle" : "", "parse-names" : false, "suffix" : "" } ], "container-title" : "Cell metabolism", "id" : "ITEM-1", "issue" : "5", "issued" : { "date-parts" : [ [ "2013", "4", "7" ] ] }, "note" : "From Duplicate 2 (Sustained activation of mTORC1 in skeletal muscle inhibits constitutive and starvation-induced autophagy and causes a severe, late-onset myopathy. - Castets, Perrine; Lin, Shuo; Rion, Nathalie; Di Fulvio, Sabrina; Romanino, Klaas; Guridi, Maitea; Frank, Stephan; Tintignac, Lionel\u00a0A. a; Sinnreich, Michael; R\u00fcegg, Markus\u00a0A.; Di\u00a0Fulvio, Sabrina)\n\nFrom Duplicate 1 ( Sustained Activation of mTORC1 in Skeletal Muscle Inhibits Constitutive and Starvation-Induced Autophagy and Causes a Severe, Late-Onset Myopathy - Castets, Perrine; Lin, Shuo; Rion, Nathalie; Di\u00a0Fulvio, Sabrina; Romanino, Klaas; Guridi, Maitea; Frank, Stephan; Tintignac, Lionel\u00a0A.; Sinnreich, Michael; R\u00fcegg, Markus\u00a0A. )\n", "page" : "731-44", "title" : "Sustained activation of mTORC1 in skeletal muscle inhibits constitutive and starvation-induced autophagy and causes a severe, late-onset myopathy.", "type" : "article-journal", "volume" : "17" }, "uris" : [ "http://www.mendeley.com/documents/?uuid=d6bd3ee3-7d0c-41bb-b9bc-8951aa8e9090" ] } ], "mendeley" : { "formattedCitation" : "&lt;sup&gt;8&lt;/sup&gt;", "plainTextFormattedCitation" : "8", "previouslyFormattedCitation" : "&lt;sup&gt;8&lt;/sup&gt;" }, "properties" : { "noteIndex" : 0 }, "schema" : "https://github.com/citation-style-language/schema/raw/master/csl-citation.json" }</w:instrText>
+        <w:instrText>ADDIN CSL_CITATION { "citationItems" : [ { "id" : "ITEM-1", "itemData" : { "DOI" : "10.1093/gerona/55.3.M168", "ISBN" : "1079-5006 (Print)\\n1079-5006 (Linking)", "ISSN" : "1079-5006", "PMID" : "10795731", "abstract" : "BACKGROUND: Muscle weakness, low body weight, and chronic diseases are often observed in the same people; however, the association of muscle strength with mortality, independent of disease status and body weight, has not been elucidated. The aim was to assess hand grip strength as a predictor of all-cause mortality within different levels of body mass index (BMI) in initially disease-free men. METHODS: Mortality was followed prospectively over 30 years. Maximal hand grip strength tests and BMI assessments were done at baseline in 1965 to 1970. The participants were 6040 healthy men aged 45 to 68 years at baseline living on Oahu, Hawaii. RESULTS: The death rates per 1000 person years were 24.6 in those with BMI &lt;20, 18.5 in the middle BMI category, and 18.0 in those with BMI &gt; or = 25. For grip strength tertiles, the mortality rates were 24.8 in the lowest, 18.5 in the middle, and 14.0 in the highest third. In Cox regression models, within each tertile of grip strength, BMI showed only minimal effect on mortality. In contrast, in each category of BMI there was a gradient of decreasing mortality risk with increasing grip strength. Among those with BMI &lt;20, the adjusted relative risks (RRs) of mortality over 30 years were 1.36 (95% confidence interval 1.14-1.63) for those in the lowest third of strength at baseline, 1.27 (1.02-1.58) in the middle, and 0.92 (0.66-1.29) in the highest third. Correspondingly, for those with BMI 20-24.99, the RRs of death were 1.25 (1.08-1.45), 1.14 (1.00-1.32), and 1.0 (reference) in the lowest, middle, and highest third of grip strength, respectively. In those with BMI &gt; or =25, the RRs were 1.39 (1.16-1.65) in the lowest, 1.27 (1.08-1.49) in the middle, and 1.14 (0.98-1.32) in the highest third of grip strength. Models were adjusted for age, education, occupation, smoking, physical activity, and body height. CONCLUSIONS: In healthy middle-aged men, long-term mortality risk was associated with grip strength at baseline, independent of BMI. The possible interpretation of the finding is that early life influences on muscle strength may have long-term implications for mortality. Additionally, higher strength itself may provide greater physiologic and functional reserve that protects against mortality.", "author" : [ { "dropping-particle" : "", "family" : "Rantanen", "given" : "T", "non-dropping-particle" : "", "parse-names" : false, "suffix" : "" }, { "dropping-particle" : "", "family" : "Harris", "given" : "T", "non-dropping-particle" : "", "parse-names" : false, "suffix" : "" }, { "dropping-particle" : "", "family" : "Leveille", "given" : "S G", "non-dropping-particle" : "", "parse-names" : false, "suffix" : "" }, { "dropping-particle" : "", "family" : "Visser", "given" : "M", "non-dropping-particle" : "", "parse-names" : false, "suffix" : "" }, { "dropping-particle" : "", "family" : "Foley", "given" : "D", "non-dropping-particle" : "", "parse-names" : false, "suffix" : "" }, { "dropping-particle" : "", "family" : "Masaki", "given" : "K", "non-dropping-particle" : "", "parse-names" : false, "suffix" : "" }, { "dropping-particle" : "", "family" : "Guralnik", "given" : "Jack M", "non-dropping-particle" : "", "parse-names" : false, "suffix" : "" } ], "container-title" : "The journals of gerontology. Series A, Biological sciences and medical sciences", "id" : "ITEM-1", "issue" : "3", "issued" : { "date-parts" : [ [ "2000" ] ] }, "page" : "M168-M173", "title" : "Muscle strength and body mass index as long-term predictors of mortality in initially healthy men.", "type" : "article-journal", "volume" : "55" }, "uris" : [ "http://www.mendeley.com/documents/?uuid=cbe58d2d-5d46-47ca-a223-f191a3a17e13" ] }, { "id" : "ITEM-2", "itemData" : { "DOI" : "10.1503/cmaj.091278", "ISBN" : "1488-2329", "ISSN" : "08203946", "PMID" : "20142372", "abstract" : "BACKGROUND: Poor muscular strength has been shown to be associated with increased morbidity and mortality in diverse samples of middle-aged and elderly people. However, the oldest old population (i.e., over 85 years) is underrepresented in such studies. Our objective was to assess the association between muscular strength and mortality in the oldest old population.\\n\\nMETHODS: We included 555 participants (65% women) from the Leiden 85-plus study, a prospective population-based study of all 85-year-old inhabitants of Leiden, Netherlands. We measured the handgrip strength of participants at baseline and again at age 89 years. We collected baseline data on comorbidities, functional status, levels of physical activity, and adjusted for potential confounders. During the follow-up period, we collected data on mortality.\\n\\nRESULTS: During a follow-up period of 9.5 years (range 8.5-10.5 years), 444 (80%) participants died. Risk for all-cause mortality was elevated among participants in the lowest tertile of handgrip strength at age 85 years (hazard ratio [HR] 1.35, 95% confidence interval [CI] 1.00-1.82, p = 0.047) and the lowest two tertiles of handgrip strength at age 89 years (HR 2.04, CI 1.24-3.35, p = 0.005 and HR 1.73, CI 1.11-2.70, p = 0.016). We also observed significantly increased mortality among participants in the tertile with the highest relative loss of handgrip strength over four years (HR 1.72, CI 1.07-2.77, p = 0.026).\\n\\nINTERPRETATION: Handgrip strength, a surrogate measurement of overall muscular strength, is a predictor of all-cause mortality in the oldest old population and may serve as a convenient tool for prognostication of mortality risk among elderly people.", "author" : [ { "dropping-particle" : "", "family" : "Ling", "given" : "Carolina H Y", "non-dropping-particle" : "", "parse-names" : false, "suffix" : "" }, { "dropping-particle" : "", "family" : "Taekema", "given" : "Diana", "non-dropping-particle" : "", "parse-names" : false, "suffix" : "" }, { "dropping-particle" : "", "family" : "Craen", "given" : "Anton J M", "non-dropping-particle" : "De", "parse-names" : false, "suffix" : "" }, { "dropping-particle" : "", "family" : "Gussekloo", "given" : "Jacobijn", "non-dropping-particle" : "", "parse-names" : false, "suffix" : "" }, { "dropping-particle" : "", "family" : "Westendorp", "given" : "Rudi G J", "non-dropping-particle" : "", "parse-names" : false, "suffix" : "" }, { "dropping-particle" : "", "family" : "Maier", "given" : "Andrea B.", "non-dropping-particle" : "", "parse-names" : false, "suffix" : "" } ], "container-title" : "Cmaj", "id" : "ITEM-2", "issue" : "5", "issued" : { "date-parts" : [ [ "2010" ] ] }, "page" : "429-435", "title" : "Handgrip strength and mortality in the oldest old population: The Leiden 85-plus study", "type" : "article-journal", "volume" : "182" }, "uris" : [ "http://www.mendeley.com/documents/?uuid=3c6330b5-3679-4748-afef-52f41b09fc7f" ] }, { "id" : "ITEM-3", "itemData" : { "DOI" : "10.1016/j.amjmed.2006.04.018", "ISBN" : "1555-7162 (Electronic)", "ISSN" : "00029343", "PMID" : "17398228", "abstract" : "PURPOSE: Handgrip strength is a simple measurement used to estimate overall muscle strength but might also serve as a predictor of health-related prognosis. We investigated grip strength-mortality association in a longitudinal study. METHODS: A total of 4912 persons (1695 men and 3217 women), 35 to 74 years old at baseline, were the subjects of this study. Members of the Adult Health Study (AHS) cohort in Hiroshima, Japan, these individuals underwent a battery of physiological tests, including handgrip-strength testing, between July 1970 and June 1972. Mortality was followed until the end of 1999. Estimates of relative risk (RR) of mortality associated with grip strength were adjusted for potentially confounding factors by Cox proportional hazard analysis. RESULTS: Multivariate-adjusted RR of all causes of death, except for external causes, for the highest quintile of grip strength in men was 0.52 (95% confidence interval [CI], 0.33-0.80) for the age group 35-54 years, 0.72 (95% CI, 0.53-0.98) for the ages 55-64 years, and 0.67 (95% CI, 0.49-0.91) for the ages 65-74 years. These figures were significantly lower than the RR for the reference group (the third quintile). Similar trends were observed in women. Multivariate-adjusted RR of all causes of death except external causes for each 5-kg increment of grip strength was significantly low (RR: 0.89, 95% CI, 0.86-0.92 for men, RR: 0.87, 95% CI, 0.83-0.92 for women). Multivariate-adjusted RR for heart disease, stroke, and pneumonia in men was 0.85 (95% CI, 0.79-0.93), 0.90 (95% CI, 0.83-0.99), and 0.85 (95% CI, 0.75-0.98), respectively. RR for each 5-kg increment of grip strength remained 0.92 (95% CI, 0.87-0.96), even after more than 20 years of follow-up. CONCLUSION: Grip strength is an accurate and consistent predictor of all causes of mortality in middle-aged and elderly persons.", "author" : [ { "dropping-particle" : "", "family" : "Sasaki", "given" : "Hideo", "non-dropping-particle" : "", "parse-names" : false, "suffix" : "" }, { "dropping-particle" : "", "family" : "Kasagi", "given" : "Fumiyoshi", "non-dropping-particle" : "", "parse-names" : false, "suffix" : "" }, { "dropping-particle" : "", "family" : "Yamada", "given" : "Michiko", "non-dropping-particle" : "", "parse-names" : false, "suffix" : "" }, { "dropping-particle" : "", "family" : "Fujita", "given" : "Shoichiro", "non-dropping-particle" : "", "parse-names" : false, "suffix" : "" } ], "container-title" : "The American journal of medicine", "id" : "ITEM-3", "issue" : "4", "issued" : { "date-parts" : [ [ "2007" ] ] }, "page" : "337-342", "title" : "Grip strength predicts cause-specific mortality in middle-aged and elderly persons.", "type" : "article-journal", "volume" : "120" }, "uris" : [ "http://www.mendeley.com/documents/?uuid=6c3cf9ba-e54c-439b-9b49-a1e432024d1c" ] }, { "id" : "ITEM-4", "itemData" : { "DOI" : "10.1093/ije/dyl224", "ISBN" : "0300-5771 (Print)", "ISSN" : "03005771", "PMID" : "17056604", "abstract" : "BACKGROUND: Several studies in older people have shown that grip strength predicts all-cause mortality. The mechanisms are unclear. Muscle strength declines with age, accompanied by a loss of muscle mass and an increase in fat, but the role that body composition plays in the association between grip strength and mortality has been little explored. We investigated the relation between grip strength, body composition, and cause-specific and total mortality in 800 men and women aged 65 and over. METHODS: During 197374 the UK Department of Health and Social Security surveyed random samples of men and women aged 65 and over living in eight areas of Britain to assess the nutritional state of the elderly population. The survey included a clinical examination by a geriatrician who assessed grip strength and anthropometry. We used Cox proportional hazards models to examine mortality over 24 years of follow-up. RESULTS: Poorer grip strength was associated with increased mortality from all-causes, from cardiovascular disease, and from cancer in men, though not in women. After adjustment for potential confounding factors, including arm muscle area and BMI, the relative risk of death in men was 0.81 (95% CI 0.700.95) from all-causes, 0.73 (95% CI 0.600.89) from cardiovascular disease, and 0.81 (95% CI 0.660.98) from cancer per SD increase in grip strength. These associations remained statistically significant after further adjustment for fat-free mass or % body fat. CONCLUSION: Grip strength is a long-term predictor of mortality from all-causes, cardiovascular disease, and cancer in men. Muscle size and other indicators of body composition did not explain these associations.", "author" : [ { "dropping-particle" : "", "family" : "Gale", "given" : "Catharine R.", "non-dropping-particle" : "", "parse-names" : false, "suffix" : "" }, { "dropping-particle" : "", "family" : "Martyn", "given" : "Christopher N.", "non-dropping-particle" : "", "parse-names" : false, "suffix" : "" }, { "dropping-particle" : "", "family" : "Cooper", "given" : "Cyrus", "non-dropping-particle" : "", "parse-names" : false, "suffix" : "" }, { "dropping-particle" : "", "family" : "Sayer", "given" : "Avan Aihie", "non-dropping-particle" : "", "parse-names" : false, "suffix" : "" } ], "container-title" : "International Journal of Epidemiology", "id" : "ITEM-4", "issue" : "1", "issued" : { "date-parts" : [ [ "2007" ] ] }, "page" : "228-235", "title" : "Grip strength, body composition, and mortality", "type" : "article-journal", "volume" : "36" }, "uris" : [ "http://www.mendeley.com/documents/?uuid=8ab2b996-72d6-4b25-b44b-99e9fc35bea9" ] }, { "id" : "ITEM-5", "itemData" : { "DOI" : "10.1034/j.1600-0579.2003.00207.x", "ISBN" : "0002-8614 (Print)\\n0002-8614 (Linking)", "ISSN" : "0002-8614", "PMID" : "12752838", "abstract" : "OBJECTIVES: To examine the association between muscle strength and total and cause-specific mortality and the plausible contributing factors to this association, such as presence of diseases commonly underlying mortality, inflammation, nutritional deficiency, physical inactivity, smoking, and depression. DESIGN: Prospective population-based cohort study with mortality surveillance over 5 years. SETTING: Elderly women residing in the eastern half of Baltimore, Maryland, and part of Baltimore County. PARTICIPANTS: Nine hundred nineteen moderately to severely disabled women aged 65 to 101 who participated in handgrip strength testing at baseline as part of the Women's Health and Aging Study. MEASUREMENTS: Cardiovascular disease (CVD), cancer, respiratory disease, other measures (not CVD, respiratory, or cancer), total mortality, handgrip strength, and interleukin-6. RESULTS: Over the 5-year follow-up, 336 deaths occurred: 149 due to CVD, 59 due to cancer, 38 due to respiratory disease, and 90 due to other diseases. The unadjusted relative risk (RR) of CVD mortality was 3.21 (95% confidence interval (CI) = 2.00-5.14) in the lowest and 1.88 (95% CI = 1.11-3.21) in the middle compared with the highest tertile of handgrip strength. The unadjusted RR of respiratory mortality was 2.38 (95% CI = 1.09-5.20) and other mortality 2.59 (95% CI = 1.59-4.20) in the lowest versus the highest grip-strength tertile. Cancer mortality was not associated with grip strength. After adjusting for age, race, body height, and weight, the RR of CVD mortality decreased to 2.17 (95% CI = 1.26-3.73) in the lowest and 1.56 (95% CI = 0.89-2.71) in the middle, with the highest grip-strength tertile as the reference. Further adjustments for multiple diseases, physical inactivity, smoking, interleukin-6, C-reactive protein, serum albumin, unintentional weight loss, and depressive symptoms did not materially change the risk estimates. Similar results were observed for all-cause mortality. CONCLUSION: In older disabled women, handgrip strength was a powerful predictor of cause-specific and total mortality. Presence of chronic diseases commonly underlying death or the mechanisms behind decline in muscle strength in chronic disease, such as inflammation, poor nutritional status, disuse, and depression, all of which are independent predictors of mortality, did not explain the association. Handgrip strength, an indicator of overall muscle strength, may predict mortality through mechanisms other \u2026", "author" : [ { "dropping-particle" : "", "family" : "Rantanen", "given" : "Taina", "non-dropping-particle" : "", "parse-names" : false, "suffix" : "" }, { "dropping-particle" : "", "family" : "Volpato", "given" : "Stefano", "non-dropping-particle" : "", "parse-names" : false, "suffix" : "" }, { "dropping-particle" : "", "family" : "Ferrucci", "given" : "Luigi", "non-dropping-particle" : "", "parse-names" : false, "suffix" : "" }, { "dropping-particle" : "", "family" : "Heikkinen", "given" : "Eino", "non-dropping-particle" : "", "parse-names" : false, "suffix" : "" }, { "dropping-particle" : "", "family" : "Fried", "given" : "Linda P", "non-dropping-particle" : "", "parse-names" : false, "suffix" : "" }, { "dropping-particle" : "", "family" : "Guralnik", "given" : "Jack M", "non-dropping-particle" : "", "parse-names" : false, "suffix" : "" } ], "container-title" : "Journal of the American Geriatrics Society", "id" : "ITEM-5", "issue" : "5", "issued" : { "date-parts" : [ [ "2003" ] ] }, "page" : "636-641", "title" : "Handgrip strength and cause-specific and total mortality in older disabled women: exploring the mechanism.", "type" : "article-journal", "volume" : "51" }, "uris" : [ "http://www.mendeley.com/documents/?uuid=ff19d2b2-5bed-4dfe-919a-fa9c3be799f8" ] }, { "id" : "ITEM-6", "itemData" : { "DOI" : "10.1093/gerona/57.10.B359", "ISBN" : "1079-5006", "ISSN" : "1079-5006", "PMID" : "12242311", "abstract" : "Low muscle strength is associated with mortality, presumably as a result of low muscle mass (sarcopenia) and physical inactivity. Grip strength was longitudinally collected in 1071 men over a 25-year period. Muscle mass was estimated by using 24-hour creatinine excretion and physical activity values, obtained by questionnaire. Survival analysis examined the impact of grip strength and rate of change in strength on all-cause mortality over 40 years. Lower and declining strength are associated with increased mortality, independent of physical activity and muscle mass. In men &lt;60 years, rate of loss of strength was more important than the actual levels. In men &gt;/=60 years, strength was more protective than the rate of loss, which persisted when muscle mass was considered. Strength and rate of change in strength contribute to the impact of sarcopenia on mortality. Although muscle mass and physical activity are important, they do not completely account for the impact of strength and changes in strength.", "author" : [ { "dropping-particle" : "", "family" : "Metter", "given" : "E Jeffrey", "non-dropping-particle" : "", "parse-names" : false, "suffix" : "" }, { "dropping-particle" : "", "family" : "Talbot", "given" : "Laura a", "non-dropping-particle" : "", "parse-names" : false, "suffix" : "" }, { "dropping-particle" : "", "family" : "Schrager", "given" : "Matthew", "non-dropping-particle" : "", "parse-names" : false, "suffix" : "" }, { "dropping-particle" : "", "family" : "Conwit", "given" : "Robin", "non-dropping-particle" : "", "parse-names" : false, "suffix" : "" } ], "container-title" : "The journals of gerontology. Series A, Biological sciences and medical sciences", "id" : "ITEM-6", "issue" : "10", "issued" : { "date-parts" : [ [ "2002" ] ] }, "page" : "B359-B365", "title" : "Skeletal muscle strength as a predictor of all-cause mortality in healthy men.", "type" : "article-journal", "volume" : "57" }, "uris" : [ "http://www.mendeley.com/documents/?uuid=2391d471-7dd7-40c1-8dbe-eac2022afe25" ] } ], "mendeley" : { "formattedCitation" : "&lt;sup&gt;14\u201319&lt;/sup&gt;", "plainTextFormattedCitation" : "14\u201319", "previouslyFormattedCitation" : "&lt;sup&gt;14\u201319&lt;/sup&gt;" }, "properties" : { "noteIndex" : 0 }, "schema" : "https://github.com/citation-style-language/schema/raw/master/csl-citation.json" }</w:instrText>
       </w:r>
       <w:r>
         <w:fldChar w:fldCharType="separate"/>
@@ -996,7 +1448,7 @@
           <w:noProof/>
           <w:vertAlign w:val="superscript"/>
         </w:rPr>
-        <w:t>8</w:t>
+        <w:t>14–19</w:t>
       </w:r>
       <w:r>
         <w:fldChar w:fldCharType="end"/>
@@ -1004,53 +1456,234 @@
       <w:r>
         <w:t>.</w:t>
       </w:r>
+      <w:r>
+        <w:t xml:space="preserve">  </w:t>
+      </w:r>
+      <w:r>
+        <w:t>Candidate gene</w:t>
+      </w:r>
+      <w:r>
+        <w:t xml:space="preserve"> studies </w:t>
+      </w:r>
+      <w:r>
+        <w:t xml:space="preserve">on aging </w:t>
+      </w:r>
+      <w:r>
+        <w:t>have also implicated genes</w:t>
+      </w:r>
+      <w:r>
+        <w:t xml:space="preserve"> with important role</w:t>
+      </w:r>
+      <w:r>
+        <w:t>s</w:t>
+      </w:r>
+      <w:r>
+        <w:t xml:space="preserve"> in muscle tissue</w:t>
+      </w:r>
+      <w:r>
+        <w:t xml:space="preserve"> such as </w:t>
+      </w:r>
+      <w:r>
+        <w:rPr>
+          <w:i/>
+        </w:rPr>
+        <w:t>IGF1R</w:t>
+      </w:r>
+      <w:r>
+        <w:t xml:space="preserve">, </w:t>
+      </w:r>
+      <w:r>
+        <w:rPr>
+          <w:i/>
+        </w:rPr>
+        <w:t>AKT</w:t>
+      </w:r>
+      <w:r>
+        <w:rPr>
+          <w:i/>
+        </w:rPr>
+        <w:t>1</w:t>
+      </w:r>
+      <w:r>
+        <w:t xml:space="preserve"> and </w:t>
+      </w:r>
+      <w:r>
+        <w:rPr>
+          <w:i/>
+        </w:rPr>
+        <w:t>FOXO</w:t>
+      </w:r>
+      <w:r>
+        <w:rPr>
+          <w:i/>
+        </w:rPr>
+        <w:t>3A</w:t>
+      </w:r>
+      <w:r>
+        <w:fldChar w:fldCharType="begin" w:fldLock="1"/>
+      </w:r>
+      <w:r>
+        <w:instrText>ADDIN CSL_CITATION { "citationItems" : [ { "id" : "ITEM-1", "itemData" : { "DOI" : "10.1073/pnas.0705467105", "ISBN" : "1091-6490 (Electronic)\\n0027-8424 (Linking)", "ISSN" : "1091-6490", "PMID" : "18316725", "abstract" : "Rather than being a passive, haphazard process of wear and tear, lifespan can be modulated actively by components of the insulin/insulin-like growth factor I (IGFI) pathway in laboratory animals. Complete or partial loss-of-function mutations in genes encoding components of the insulin/IGFI pathway result in extension of life span in yeasts, worms, flies, and mice. This remarkable conservation throughout evolution suggests that altered signaling in this pathway may also influence human lifespan. On the other hand, evolutionary tradeoffs predict that the laboratory findings may not be relevant to human populations, because of the high fitness cost during early life. Here, we studied the biochemical, phenotypic, and genetic variations in a cohort of Ashkenazi Jewish centenarians, their offspring, and offspring-matched controls and demonstrated a gender-specific increase in serum IGFI associated with a smaller stature in female offspring of centenarians. Sequence analysis of the IGF1 and IGF1 receptor (IGF1R) genes of female centenarians showed overrepresentation of heterozygous mutations in the IGF1R gene among centenarians relative to controls that are associated with high serum IGFI levels and reduced activity of the IGFIR as measured in transformed lymphocytes. Thus, genetic alterations in the human IGF1R that result in altered IGF signaling pathway confer an increase in susceptibility to human longevity, suggesting a role of this pathway in modulation of human lifespan.", "author" : [ { "dropping-particle" : "", "family" : "Suh", "given" : "Yousin", "non-dropping-particle" : "", "parse-names" : false, "suffix" : "" }, { "dropping-particle" : "", "family" : "Atzmon", "given" : "Gil", "non-dropping-particle" : "", "parse-names" : false, "suffix" : "" }, { "dropping-particle" : "", "family" : "Cho", "given" : "Mi-Ook", "non-dropping-particle" : "", "parse-names" : false, "suffix" : "" }, { "dropping-particle" : "", "family" : "Hwang", "given" : "David", "non-dropping-particle" : "", "parse-names" : false, "suffix" : "" }, { "dropping-particle" : "", "family" : "Liu", "given" : "Bingrong", "non-dropping-particle" : "", "parse-names" : false, "suffix" : "" }, { "dropping-particle" : "", "family" : "Leahy", "given" : "Daniel J", "non-dropping-particle" : "", "parse-names" : false, "suffix" : "" }, { "dropping-particle" : "", "family" : "Barzilai", "given" : "Nir", "non-dropping-particle" : "", "parse-names" : false, "suffix" : "" }, { "dropping-particle" : "", "family" : "Cohen", "given" : "Pinchas", "non-dropping-particle" : "", "parse-names" : false, "suffix" : "" } ], "container-title" : "Proceedings of the National Academy of Sciences of the United States of America", "id" : "ITEM-1", "issue" : "9", "issued" : { "date-parts" : [ [ "2008" ] ] }, "page" : "3438-42", "title" : "Functionally significant insulin-like growth factor I receptor mutations in centenarians.", "type" : "article-journal", "volume" : "105" }, "uris" : [ "http://www.mendeley.com/documents/?uuid=4f3ad7f4-797e-4b6e-b600-e90edba6bbc9" ] }, { "id" : "ITEM-2", "itemData" : { "DOI" : "10.1111/j.1474-9726.2009.00493.x", "ISBN" : "1474-9726", "ISSN" : "1474-9726", "PMID" : "19489743", "abstract" : "The insulin/IGF1 signaling pathways affect lifespan in several model organisms, including worms, flies and mice. To investigate whether common genetic variation in this pathway influences lifespan in humans, we genotyped 291 common variants in 30 genes encoding proteins in the insulin/IGF1 signaling pathway in a cohort of elderly Caucasian women selected from the Study of Osteoporotic Fractures (SOF). The cohort included 293 long-lived cases (lifespan &gt; or = 92 years (y), mean +/- standard deviation (SD) = 95.3 +/- 2.2y) and 603 average-lifespan controls (lifespan &lt; or = 79y, mean = 75.7 +/- 2.6y). Variants were selected for genotyping using a haplotype-tagging approach. We found a modest excess of variants nominally associated with longevity. Nominally significant variants were then replicated in two additional Caucasian cohorts including both males and females: the Cardiovascular Health Study and Ashkenazi Jewish Centenarians. An intronic single nucleotide polymorphism in AKT1, rs3803304, was significantly associated with lifespan in a meta-analysis across the three cohorts (OR = 0.78 95%CI = 0.68-0.89, adjusted P = 0.043); two intronic single nucleotide polymorphisms in FOXO3A demonstrated a significant lifespan association among women only (rs1935949, OR = 1.35, 95%CI = 1.15-1.57, adjusted P = 0.0093). These results demonstrate that common variants in several genes in the insulin/IGF1 pathway are associated with human lifespan.", "author" : [ { "dropping-particle" : "", "family" : "Pawlikowska", "given" : "Ludmila", "non-dropping-particle" : "", "parse-names" : false, "suffix" : "" }, { "dropping-particle" : "", "family" : "Hu", "given" : "Donglei", "non-dropping-particle" : "", "parse-names" : false, "suffix" : "" }, { "dropping-particle" : "", "family" : "Huntsman", "given" : "Scott", "non-dropping-particle" : "", "parse-names" : false, "suffix" : "" }, { "dropping-particle" : "", "family" : "Sung", "given" : "Andrew", "non-dropping-particle" : "", "parse-names" : false, "suffix" : "" }, { "dropping-particle" : "", "family" : "Chu", "given" : "Catherine", "non-dropping-particle" : "", "parse-names" : false, "suffix" : "" }, { "dropping-particle" : "", "family" : "Chen", "given" : "Justin", "non-dropping-particle" : "", "parse-names" : false, "suffix" : "" }, { "dropping-particle" : "", "family" : "Joyner", "given" : "Alexander H.", "non-dropping-particle" : "", "parse-names" : false, "suffix" : "" }, { "dropping-particle" : "", "family" : "Schork", "given" : "Nicholas J.", "non-dropping-particle" : "", "parse-names" : false, "suffix" : "" }, { "dropping-particle" : "", "family" : "Hsueh", "given" : "Wen-Chi Chi", "non-dropping-particle" : "", "parse-names" : false, "suffix" : "" }, { "dropping-particle" : "", "family" : "Reiner", "given" : "Alexander P.", "non-dropping-particle" : "", "parse-names" : false, "suffix" : "" }, { "dropping-particle" : "", "family" : "Psaty", "given" : "Bruce M.", "non-dropping-particle" : "", "parse-names" : false, "suffix" : "" }, { "dropping-particle" : "", "family" : "Atzmon", "given" : "Gil", "non-dropping-particle" : "", "parse-names" : false, "suffix" : "" }, { "dropping-particle" : "", "family" : "Barzilai", "given" : "Nir", "non-dropping-particle" : "", "parse-names" : false, "suffix" : "" }, { "dropping-particle" : "", "family" : "Cummings", "given" : "Steven R.", "non-dropping-particle" : "", "parse-names" : false, "suffix" : "" }, { "dropping-particle" : "", "family" : "Browner", "given" : "Warren S.", "non-dropping-particle" : "", "parse-names" : false, "suffix" : "" }, { "dropping-particle" : "", "family" : "Kwok", "given" : "Pui-Yan Yan", "non-dropping-particle" : "", "parse-names" : false, "suffix" : "" }, { "dropping-particle" : "", "family" : "Ziv", "given" : "Elad", "non-dropping-particle" : "", "parse-names" : false, "suffix" : "" }, { "dropping-particle" : "", "family" : "Study of Osteoporotic Fractures", "given" : "", "non-dropping-particle" : "", "parse-names" : false, "suffix" : "" } ], "container-title" : "Aging cell", "id" : "ITEM-2", "issue" : "4", "issued" : { "date-parts" : [ [ "2009", "8" ] ] }, "page" : "460-72", "title" : "Association of common genetic variation in the insulin/IGF1 signaling pathway with human longevity.", "type" : "article-journal", "volume" : "8" }, "uris" : [ "http://www.mendeley.com/documents/?uuid=88af1fe8-b5cd-4f05-826c-57fef13471d9" ] } ], "mendeley" : { "formattedCitation" : "&lt;sup&gt;20,21&lt;/sup&gt;", "plainTextFormattedCitation" : "20,21", "previouslyFormattedCitation" : "&lt;sup&gt;20,21&lt;/sup&gt;" }, "properties" : { "noteIndex" : 0 }, "schema" : "https://github.com/citation-style-language/schema/raw/master/csl-citation.json" }</w:instrText>
+      </w:r>
+      <w:r>
+        <w:fldChar w:fldCharType="separate"/>
+      </w:r>
+      <w:r>
+        <w:rPr>
+          <w:noProof/>
+          <w:vertAlign w:val="superscript"/>
+        </w:rPr>
+        <w:t>20,21</w:t>
+      </w:r>
+      <w:r>
+        <w:fldChar w:fldCharType="end"/>
+      </w:r>
+      <w:r>
+        <w:t>. For example, i</w:t>
+      </w:r>
+      <w:r>
+        <w:t xml:space="preserve">n humans, polymorphisms in </w:t>
+      </w:r>
+      <w:r>
+        <w:rPr>
+          <w:i/>
+        </w:rPr>
+        <w:t>FOXO3</w:t>
+      </w:r>
+      <w:r>
+        <w:rPr>
+          <w:i/>
+        </w:rPr>
+        <w:t>A</w:t>
+      </w:r>
+      <w:r>
+        <w:t xml:space="preserve"> have been associated with lengthened lifespan</w:t>
+      </w:r>
+      <w:r>
+        <w:fldChar w:fldCharType="begin" w:fldLock="1"/>
+      </w:r>
+      <w:r>
+        <w:instrText>ADDIN CSL_CITATION { "citationItems" : [ { "id" : "ITEM-1", "itemData" : { "DOI" : "10.1073/pnas.0801030105", "ISBN" : "00278424", "ISSN" : "1091-6490", "PMID" : "18765803", "abstract" : "Human longevity is a complex phenotype with a significant familial component, yet little is known about its genetic antecedents. Increasing evidence from animal models suggests that the insulin/IGF-1 signaling (IIS) pathway is an important, evolutionarily conserved biological pathway that influences aging and longevity. However, to date human data have been scarce. Studies have been hampered by small sample sizes, lack of precise phenotyping, and population stratification, among other challenges. Therefore, to more precisely assess potential genetic contributions to human longevity from genes linked to IIS signaling, we chose a large, homogeneous, long-lived population of men well-characterized for aging phenotypes, and we performed a nested-case control study of 5 candidate longevity genes. Genetic variation within the FOXO3A gene was strongly associated with human longevity. The OR for homozygous minor vs. homozygous major alleles between the cases and controls was 2.75 (P = 0.00009; adjusted P = 0.00135). Long-lived men also presented several additional phenotypes linked to healthy aging, including lower prevalence of cancer and cardiovascular disease, better self-reported health, and high physical and cognitive function, despite significantly older ages than controls. Several of these aging phenotypes were associated with FOXO3A genotype. Long-lived men also exhibited several biological markers indicative of greater insulin sensitivity and this was associated with homozygosity for the FOXO3A GG genotype. Further exploration of the FOXO3A gene, human longevity and other aging phenotypes is warranted in other populations.", "author" : [ { "dropping-particle" : "", "family" : "Willcox", "given" : "Bradley J", "non-dropping-particle" : "", "parse-names" : false, "suffix" : "" }, { "dropping-particle" : "", "family" : "Donlon", "given" : "Timothy a", "non-dropping-particle" : "", "parse-names" : false, "suffix" : "" }, { "dropping-particle" : "", "family" : "He", "given" : "Qimei", "non-dropping-particle" : "", "parse-names" : false, "suffix" : "" }, { "dropping-particle" : "", "family" : "Chen", "given" : "Randi", "non-dropping-particle" : "", "parse-names" : false, "suffix" : "" }, { "dropping-particle" : "", "family" : "Grove", "given" : "John S", "non-dropping-particle" : "", "parse-names" : false, "suffix" : "" }, { "dropping-particle" : "", "family" : "Yano", "given" : "Katsuhiko", "non-dropping-particle" : "", "parse-names" : false, "suffix" : "" }, { "dropping-particle" : "", "family" : "Masaki", "given" : "Kamal H", "non-dropping-particle" : "", "parse-names" : false, "suffix" : "" }, { "dropping-particle" : "", "family" : "Willcox", "given" : "D Craig", "non-dropping-particle" : "", "parse-names" : false, "suffix" : "" }, { "dropping-particle" : "", "family" : "Rodriguez", "given" : "Beatriz", "non-dropping-particle" : "", "parse-names" : false, "suffix" : "" }, { "dropping-particle" : "", "family" : "Curb", "given" : "J David", "non-dropping-particle" : "", "parse-names" : false, "suffix" : "" } ], "container-title" : "Proceedings of the National Academy of Sciences of the United States of America", "id" : "ITEM-1", "issue" : "37", "issued" : { "date-parts" : [ [ "2008" ] ] }, "page" : "13987-13992", "title" : "FOXO3A genotype is strongly associated with human longevity.", "type" : "article-journal", "volume" : "105" }, "uris" : [ "http://www.mendeley.com/documents/?uuid=2530519d-47c0-4a94-ae90-6fa8b17718b8" ] }, { "id" : "ITEM-2", "itemData" : { "DOI" : "10.4103/1008-682X.123673", "ISSN" : "1745-7262", "PMID" : "24589462", "abstract" : "Numerous studies have shown associations between the FOXO3A gene, encoding the forkhead box O3 transcription factor, and human or specifically male longevity. However, the associations of specific FOXO3A polymorphisms with longevity remain inconclusive. We performed a meta-analysis of existing studies to clarify these potential associations. A comprehensive search was conducted to identify studies of FOXO3A gene polymorphisms and longevity. Pooled odds ratios (ORs) and 95% confidence intervals (CIs) were calculated by comparing the minor and major alleles. A total of seven articles reporting associations of FOXO3A polymorphisms with longevity were identified and included in this meta-analysis. These comprised 11 independent studies with 5241 cases and 5724 controls from different ethnic groups. rs2802292, rs2764264, rs13217795, rs1935949 and rs2802288 polymorphisms were associated with human longevity (OR = 1.36, 95% CI = 1.10-1.69, P= 0.005; OR = 1.20, 95% CI = 1.04-1.37, P= 0.01; OR = 1.27, 95% CI = 1.10-1.46, P= 0.001; OR = 1.14, 95% CI = 1.01-1.27 and OR = 1.24, 95% CI = 1.07-1.43, P= 0.003, respectively). Analysis stratified by gender indicated significant associations between rs2802292, rs2764264 and rs13217795 and male longevity (OR = 1.54, 95% CI = 1.33-1.79, P &lt; 0.001; OR = 1.38, 95% CI = 1.15-1.66, P= 0.001; and OR = 1.39, 95% CI = 1.15-1.67, P= 0.001), but rs2802292, rs2764264 and rs1935949 were not linked to female longevity. Moreover, our study showed no association between rs2153960, rs7762395 or rs13220810 polymorphisms and longevity. In conclusion, this meta-analysis indicates a significant association of five FOXO3A gene polymorphisms with longevity, with the effects of rs2802292 and rs2764264 being male-specific. Further investigations are required to confirm these findings.", "author" : [ { "dropping-particle" : "", "family" : "Bao", "given" : "Ji-Ming", "non-dropping-particle" : "", "parse-names" : false, "suffix" : "" }, { "dropping-particle" : "", "family" : "Song", "given" : "Xian-Lu", "non-dropping-particle" : "", "parse-names" : false, "suffix" : "" }, { "dropping-particle" : "", "family" : "Hong", "given" : "Ying-Qia", "non-dropping-particle" : "", "parse-names" : false, "suffix" : "" }, { "dropping-particle" : "", "family" : "Zhu", "given" : "Hai-Li", "non-dropping-particle" : "", "parse-names" : false, "suffix" : "" }, { "dropping-particle" : "", "family" : "Li", "given" : "Cui", "non-dropping-particle" : "", "parse-names" : false, "suffix" : "" }, { "dropping-particle" : "", "family" : "Zhang", "given" : "Tao", "non-dropping-particle" : "", "parse-names" : false, "suffix" : "" }, { "dropping-particle" : "", "family" : "Chen", "given" : "Wei", "non-dropping-particle" : "", "parse-names" : false, "suffix" : "" }, { "dropping-particle" : "", "family" : "Zhao", "given" : "Shan-Chao", "non-dropping-particle" : "", "parse-names" : false, "suffix" : "" }, { "dropping-particle" : "", "family" : "Chen", "given" : "Qing", "non-dropping-particle" : "", "parse-names" : false, "suffix" : "" } ], "container-title" : "Asian journal of andrology", "id" : "ITEM-2", "issue" : "3", "issued" : { "date-parts" : [ [ "2014" ] ] }, "page" : "446-52", "title" : "Association between FOXO3A gene polymorphisms and human longevity: a meta-analysis.", "type" : "article-journal", "volume" : "16" }, "uris" : [ "http://www.mendeley.com/documents/?uuid=bddc8628-8f08-406b-b66a-43a16736831c" ] }, { "id" : "ITEM-3", "itemData" : { "DOI" : "10.1089/rej.2008.0827", "ISBN" : "1549-1684", "ISSN" : "1549-1684", "PMID" : "19415983", "abstract" : "A number of potential candidate genes in a variety of biological pathways have been associated with longevity in model organisms. Many of these genes have human homologs and thus have the potential to provide insights into human longevity. Recently, several studies suggested that FOXO3A functions as a key bridge for various signaling pathways that influence aging and longevity. Interestingly, Willcox and colleagues identified several variants that displayed significant genotype-gender interaction in male human longevity. In particular, a nested case-control study was performed in an ethnic Japanese population in Hawaii, and five candidate longevity genes were chosen based on links to the insulin-insulin-like growth factor-1 (IGF-1) signaling pathway. In the Willcox study, the investigated genetic variations (rs2802292, rs2764264, and rs13217795) within the FOXO3A gene were significantly associated with longevity in male centenarians. We validated the association of FOXO3A polymorphisms with extreme longevity in males from the Southern Italian Centenarian Study. Particularly, rs2802288, a proxy of rs2802292, showed the best allelic association--minor allele frequency (MAF) = 0.49; p = 0.003; odds ratio (OR) = 1.51; 95% confidence interval (CI), 1.15-1.98). Furthermore, we undertook a meta-analysis to explore the significance of rs2802292 association with longevity by combining the association results of the current study and the findings coming from the Willcox et al. investigation. Our data point to a key role of FOXO3A in human longevity and confirm the feasibility of the identification of such genes with centenarian-controls studies. Moreover, we hypothesize the susceptibility to the longevity phenotype may well be the result of complex interactions involving genes and environmental factors but also gender.", "author" : [ { "dropping-particle" : "", "family" : "Anselmi", "given" : "Chiara Viviani", "non-dropping-particle" : "", "parse-names" : false, "suffix" : "" }, { "dropping-particle" : "", "family" : "Malovini", "given" : "Alberto", "non-dropping-particle" : "", "parse-names" : false, "suffix" : "" }, { "dropping-particle" : "", "family" : "Roncarati", "given" : "Roberta", "non-dropping-particle" : "", "parse-names" : false, "suffix" : "" }, { "dropping-particle" : "", "family" : "Novelli", "given" : "Valeria", "non-dropping-particle" : "", "parse-names" : false, "suffix" : "" }, { "dropping-particle" : "", "family" : "Villa", "given" : "Francesco", "non-dropping-particle" : "", "parse-names" : false, "suffix" : "" }, { "dropping-particle" : "", "family" : "Condorelli", "given" : "Gianluigi", "non-dropping-particle" : "", "parse-names" : false, "suffix" : "" }, { "dropping-particle" : "", "family" : "Bellazzi", "given" : "Riccardo", "non-dropping-particle" : "", "parse-names" : false, "suffix" : "" }, { "dropping-particle" : "", "family" : "Puca", "given" : "Annibale Alessandro", "non-dropping-particle" : "", "parse-names" : false, "suffix" : "" } ], "container-title" : "Rejuvenation research", "id" : "ITEM-3", "issue" : "2", "issued" : { "date-parts" : [ [ "2009" ] ] }, "page" : "95-104", "title" : "Association of the FOXO3A locus with extreme longevity in a southern Italian centenarian study.", "type" : "article-journal", "volume" : "12" }, "uris" : [ "http://www.mendeley.com/documents/?uuid=fcf19dc4-f991-4278-91f7-2d05e2d8ae93" ] }, { "id" : "ITEM-4", "itemData" : { "DOI" : "10.1073/pnas.0809594106", "ISBN" : "1091-6490 (Electronic)\\r0027-8424 (Linking)", "ISSN" : "0027-8424", "PMID" : "19196970", "abstract" : "The human forkhead box O3A gene (FOXO3A) encodes an evolutionarily conserved key regulator of the insulin-IGF1 signaling pathway that is known to influence metabolism and lifespan in model organisms. A recent study described 3 SNPs in the FOXO3A gene that were statistically significantly associated with longevity in a discovery sample of long-lived men of Japanese ancestry [Willcox et al. (2008) Proc Natl Acad Sci USA 105:13987-13992]. However, this finding required replication in an independent population. Here, we have investigated 16 known FOXO3A SNPs in an extensive collection of 1,762 German centenarians/nonagenarians and younger controls and provide evidence that polymorphisms in this gene were indeed associated with the ability to attain exceptional old age. The FOXO3A association was considerably stronger in centenarians than in nonagenarians, highlighting the importance of centenarians for genetic longevity research. Our study extended the initial finding observed in Japanese men to women and indicates that both genders were likely to be equally affected by variation in FOXO3A. Replication in a French centenarian sample generated a trend that supported the previous results. Our findings confirmed the initial discovery in the Japanese sample and indicate FOXO3A as a susceptibility gene for prolonged survival in humans.", "author" : [ { "dropping-particle" : "", "family" : "Flachsbart", "given" : "Friederike", "non-dropping-particle" : "", "parse-names" : false, "suffix" : "" }, { "dropping-particle" : "", "family" : "Caliebe", "given" : "Amke", "non-dropping-particle" : "", "parse-names" : false, "suffix" : "" }, { "dropping-particle" : "", "family" : "Kleindorp", "given" : "Rabea", "non-dropping-particle" : "", "parse-names" : false, "suffix" : "" }, { "dropping-particle" : "", "family" : "Blanch\u00e9", "given" : "H\u00e9l\u00e8ne", "non-dropping-particle" : "", "parse-names" : false, "suffix" : "" }, { "dropping-particle" : "", "family" : "Eller-Eberstein", "given" : "Huberta", "non-dropping-particle" : "von", "parse-names" : false, "suffix" : "" }, { "dropping-particle" : "", "family" : "Nikolaus", "given" : "Susanna", "non-dropping-particle" : "", "parse-names" : false, "suffix" : "" }, { "dropping-particle" : "", "family" : "Schreiber", "given" : "Stefan", "non-dropping-particle" : "", "parse-names" : false, "suffix" : "" }, { "dropping-particle" : "", "family" : "Nebel", "given" : "Almut", "non-dropping-particle" : "", "parse-names" : false, "suffix" : "" } ], "container-title" : "Proceedings of the National Academy of Sciences of the United States of America", "id" : "ITEM-4", "issue" : "8", "issued" : { "date-parts" : [ [ "2009" ] ] }, "page" : "2700-2705", "title" : "Association of FOXO3A variation with human longevity confirmed in German centenarians.", "type" : "article-journal", "volume" : "106" }, "uris" : [ "http://www.mendeley.com/documents/?uuid=95f42ab8-f6e3-4a93-91fe-76b58d1b5369" ] }, { "id" : "ITEM-5", "itemData" : { "DOI" : "10.1093/hmg/ddp459", "ISBN" : "1460-2083 (Electronic)\\r0964-6906 (Linking)", "ISSN" : "09646906", "PMID" : "19793722", "abstract" : "FOXO1A and FOXO3A are two members of the FoxO family. FOXO3A has recently been linked to human longevity in Japanese, German and Italian populations. Here we tested the genetic contribution of FOXO1A and FOXO3A to the longevity phenotype in Han Chinese population. Six tagging SNPs from FOXO1A and FOXO3A were selected and genotyped in 1817 centenarians and younger individuals. Two SNPs of FOXO1A were found to be associated with longevity in women (P = 0.01-0.005), whereas all three SNPs of FOXO3A were associated with longevity in both genders (P = 0.005-0.001). One SNP from FOXO1A was found not to be associated with longevity. In haplotype association tests, the OR (95% CI) for haplotypes TTG and CCG of FOXO1A in association with female longevity were 0.72 (0.58-0.90) and 1.38 (1.08-1.76), P = 0.0033 and 0.0063, respectively. The haplotypes of FOXO3A were associated with longevity in men [GTC: OR (95% CI) = 0.67 (0.51-0.86), P = 0.0014; CGT: OR (95% CI) = 1.48 (1.12-1.94), P = 0.0035] and in women [GTC: OR (95% CI) = 0.75 (0.60-0.94), P = 0.0094; CGT: OR (95% CI) = 1.47 (1.16-1.86), P = 0.0009]. The haplotype association tests were validated by permutation analysis. The association of FOXO1A with female longevity was replicated in 700 centenarians and younger individuals that were sampled geographically different from the original population. Thus, we demonstrate that, unlike FOXO3A, FOXO1A is more closely associated with human female longevity, suggesting that the genetic contribution to longevity trait may be affected by genders.", "author" : [ { "dropping-particle" : "", "family" : "Li", "given" : "Yang", "non-dropping-particle" : "", "parse-names" : false, "suffix" : "" }, { "dropping-particle" : "", "family" : "Wang", "given" : "Wen Jing", "non-dropping-particle" : "", "parse-names" : false, "suffix" : "" }, { "dropping-particle" : "", "family" : "Cao", "given" : "Huiqing", "non-dropping-particle" : "", "parse-names" : false, "suffix" : "" }, { "dropping-particle" : "", "family" : "Lu", "given" : "Jiehua", "non-dropping-particle" : "", "parse-names" : false, "suffix" : "" }, { "dropping-particle" : "", "family" : "Wu", "given" : "Chong", "non-dropping-particle" : "", "parse-names" : false, "suffix" : "" }, { "dropping-particle" : "", "family" : "Hu", "given" : "Fang Yuan", "non-dropping-particle" : "", "parse-names" : false, "suffix" : "" }, { "dropping-particle" : "", "family" : "Guo", "given" : "Jian", "non-dropping-particle" : "", "parse-names" : false, "suffix" : "" }, { "dropping-particle" : "", "family" : "Zhao", "given" : "Ling", "non-dropping-particle" : "", "parse-names" : false, "suffix" : "" }, { "dropping-particle" : "", "family" : "Yang", "given" : "Fan", "non-dropping-particle" : "", "parse-names" : false, "suffix" : "" }, { "dropping-particle" : "", "family" : "Zhang", "given" : "Yi Xin", "non-dropping-particle" : "", "parse-names" : false, "suffix" : "" }, { "dropping-particle" : "", "family" : "Li", "given" : "Wei", "non-dropping-particle" : "", "parse-names" : false, "suffix" : "" }, { "dropping-particle" : "", "family" : "Zheng", "given" : "Gu Yan", "non-dropping-particle" : "", "parse-names" : false, "suffix" : "" }, { "dropping-particle" : "", "family" : "Cui", "given" : "Hanbin", "non-dropping-particle" : "", "parse-names" : false, "suffix" : "" }, { "dropping-particle" : "", "family" : "Chen", "given" : "Xiaomin", "non-dropping-particle" : "", "parse-names" : false, "suffix" : "" }, { "dropping-particle" : "", "family" : "Zhu", "given" : "Zhiming", "non-dropping-particle" : "", "parse-names" : false, "suffix" : "" }, { "dropping-particle" : "", "family" : "He", "given" : "Hongbo", "non-dropping-particle" : "", "parse-names" : false, "suffix" : "" }, { "dropping-particle" : "", "family" : "Dong", "given" : "Birong", "non-dropping-particle" : "", "parse-names" : false, "suffix" : "" }, { "dropping-particle" : "", "family" : "Mo", "given" : "Xianming", "non-dropping-particle" : "", "parse-names" : false, "suffix" : "" }, { "dropping-particle" : "", "family" : "Zeng", "given" : "Yi", "non-dropping-particle" : "", "parse-names" : false, "suffix" : "" }, { "dropping-particle" : "", "family" : "Tian", "given" : "Xiao Li", "non-dropping-particle" : "", "parse-names" : false, "suffix" : "" } ], "container-title" : "Human Molecular Genetics", "id" : "ITEM-5", "issue" : "24", "issued" : { "date-parts" : [ [ "2009" ] ] }, "page" : "4897-4904", "title" : "Genetic association of FOXO1A and FOXO3A with longevity trait in Han Chinese populations", "type" : "article-journal", "volume" : "18" }, "uris" : [ "http://www.mendeley.com/documents/?uuid=75cd92d1-b4d5-4c3a-bb15-9a78076703ed" ] }, { "id" : "ITEM-6", "itemData" : { "DOI" : "10.1111/j.1474-9726.2009.00493.x", "ISBN" : "1474-9726", "ISSN" : "1474-9726", "PMID" : "19489743", "abstract" : "The insulin/IGF1 signaling pathways affect lifespan in several model organisms, including worms, flies and mice. To investigate whether common genetic variation in this pathway influences lifespan in humans, we genotyped 291 common variants in 30 genes encoding proteins in the insulin/IGF1 signaling pathway in a cohort of elderly Caucasian women selected from the Study of Osteoporotic Fractures (SOF). The cohort included 293 long-lived cases (lifespan &gt; or = 92 years (y), mean +/- standard deviation (SD) = 95.3 +/- 2.2y) and 603 average-lifespan controls (lifespan &lt; or = 79y, mean = 75.7 +/- 2.6y). Variants were selected for genotyping using a haplotype-tagging approach. We found a modest excess of variants nominally associated with longevity. Nominally significant variants were then replicated in two additional Caucasian cohorts including both males and females: the Cardiovascular Health Study and Ashkenazi Jewish Centenarians. An intronic single nucleotide polymorphism in AKT1, rs3803304, was significantly associated with lifespan in a meta-analysis across the three cohorts (OR = 0.78 95%CI = 0.68-0.89, adjusted P = 0.043); two intronic single nucleotide polymorphisms in FOXO3A demonstrated a significant lifespan association among women only (rs1935949, OR = 1.35, 95%CI = 1.15-1.57, adjusted P = 0.0093). These results demonstrate that common variants in several genes in the insulin/IGF1 pathway are associated with human lifespan.", "author" : [ { "dropping-particle" : "", "family" : "Pawlikowska", "given" : "Ludmila", "non-dropping-particle" : "", "parse-names" : false, "suffix" : "" }, { "dropping-particle" : "", "family" : "Hu", "given" : "Donglei", "non-dropping-particle" : "", "parse-names" : false, "suffix" : "" }, { "dropping-particle" : "", "family" : "Huntsman", "given" : "Scott", "non-dropping-particle" : "", "parse-names" : false, "suffix" : "" }, { "dropping-particle" : "", "family" : "Sung", "given" : "Andrew", "non-dropping-particle" : "", "parse-names" : false, "suffix" : "" }, { "dropping-particle" : "", "family" : "Chu", "given" : "Catherine", "non-dropping-particle" : "", "parse-names" : false, "suffix" : "" }, { "dropping-particle" : "", "family" : "Chen", "given" : "Justin", "non-dropping-particle" : "", "parse-names" : false, "suffix" : "" }, { "dropping-particle" : "", "family" : "Joyner", "given" : "Alexander H.", "non-dropping-particle" : "", "parse-names" : false, "suffix" : "" }, { "dropping-particle" : "", "family" : "Schork", "given" : "Nicholas J.", "non-dropping-particle" : "", "parse-names" : false, "suffix" : "" }, { "dropping-particle" : "", "family" : "Hsueh", "given" : "Wen-Chi Chi", "non-dropping-particle" : "", "parse-names" : false, "suffix" : "" }, { "dropping-particle" : "", "family" : "Reiner", "given" : "Alexander P.", "non-dropping-particle" : "", "parse-names" : false, "suffix" : "" }, { "dropping-particle" : "", "family" : "Psaty", "given" : "Bruce M.", "non-dropping-particle" : "", "parse-names" : false, "suffix" : "" }, { "dropping-particle" : "", "family" : "Atzmon", "given" : "Gil", "non-dropping-particle" : "", "parse-names" : false, "suffix" : "" }, { "dropping-particle" : "", "family" : "Barzilai", "given" : "Nir", "non-dropping-particle" : "", "parse-names" : false, "suffix" : "" }, { "dropping-particle" : "", "family" : "Cummings", "given" : "Steven R.", "non-dropping-particle" : "", "parse-names" : false, "suffix" : "" }, { "dropping-particle" : "", "family" : "Browner", "given" : "Warren S.", "non-dropping-particle" : "", "parse-names" : false, "suffix" : "" }, { "dropping-particle" : "", "family" : "Kwok", "given" : "Pui-Yan Yan", "non-dropping-particle" : "", "parse-names" : false, "suffix" : "" }, { "dropping-particle" : "", "family" : "Ziv", "given" : "Elad", "non-dropping-particle" : "", "parse-names" : false, "suffix" : "" }, { "dropping-particle" : "", "family" : "Study of Osteoporotic Fractures", "given" : "", "non-dropping-particle" : "", "parse-names" : false, "suffix" : "" } ], "container-title" : "Aging cell", "id" : "ITEM-6", "issue" : "4", "issued" : { "date-parts" : [ [ "2009", "8" ] ] }, "page" : "460-72", "title" : "Association of common genetic variation in the insulin/IGF1 signaling pathway with human longevity.", "type" : "article-journal", "volume" : "8" }, "uris" : [ "http://www.mendeley.com/documents/?uuid=88af1fe8-b5cd-4f05-826c-57fef13471d9" ] }, { "id" : "ITEM-7", "itemData" : { "DOI" : "10.1111/j.1474-9726.2010.00627.x", "ISBN" : "1474-9726 (Electronic)\\r1474-9718 (Linking)", "ISSN" : "14749718", "PMID" : "20849522", "abstract" : "Genetic variation in FOXO3A has previously been associated with human longevity. Studies published so far have been case-control studies and hence vulnerable to bias introduced by cohort effects. In this study we extended the previous findings in the cohorts of oldest old Danes (the Danish 1905 cohort, N=1089) and middle-aged Danes (N=736), applying a longitudinal study design as well as the case-control study design. Fifteen SNPs were chosen in order to cover the known common variation in FOXO3A. Comparing SNP frequencies in the oldest old with middle-aged individuals, we found association (after correction for multiple testing) of eight SNPs; 4 (rs13217795, rs2764264, rs479744, and rs9400239) previously reported to be associated with longevity and four novel SNPs (rs12206094, rs13220810, rs7762395, and rs9486902 (corrected P-values 0.001-0.044). Moreover, we found association of the haplotypes TAC and CAC of rs9486902, rs10499051, and rs12206094 (corrected P-values: 0.01-0.03) with longevity. Finally, we here present data applying a longitudinal study design; when using follow-up survival data on the oldest old in a longitudinal analysis, we found no SNPs to remain significant after the correction for multiple testing (Bonferroni correction). Hence, our results support and extent the proposed role of FOXO3A as a candidate longevity gene for survival from younger ages to old age, yet not during old age.", "author" : [ { "dropping-particle" : "", "family" : "Soerensen", "given" : "Mette", "non-dropping-particle" : "", "parse-names" : false, "suffix" : "" }, { "dropping-particle" : "", "family" : "Dato", "given" : "Serena", "non-dropping-particle" : "", "parse-names" : false, "suffix" : "" }, { "dropping-particle" : "", "family" : "Christensen", "given" : "Kaare", "non-dropping-particle" : "", "parse-names" : false, "suffix" : "" }, { "dropping-particle" : "", "family" : "McGue", "given" : "Matt", "non-dropping-particle" : "", "parse-names" : false, "suffix" : "" }, { "dropping-particle" : "", "family" : "Stevnsner", "given" : "Tinna", "non-dropping-particle" : "", "parse-names" : false, "suffix" : "" }, { "dropping-particle" : "", "family" : "Bohr", "given" : "Vilhelm a.", "non-dropping-particle" : "", "parse-names" : false, "suffix" : "" }, { "dropping-particle" : "", "family" : "Christiansen", "given" : "Lene", "non-dropping-particle" : "", "parse-names" : false, "suffix" : "" } ], "container-title" : "Aging Cell", "id" : "ITEM-7", "issue" : "6", "issued" : { "date-parts" : [ [ "2010" ] ] }, "page" : "1010-1017", "title" : "Replication of an association of variation in the FOXO3A gene with human longevity using both case-control and longitudinal data", "type" : "article-journal", "volume" : "9" }, "uris" : [ "http://www.mendeley.com/documents/?uuid=e33d5bec-1a02-4d49-a066-2cb30085b59b" ] } ], "mendeley" : { "formattedCitation" : "&lt;sup&gt;21\u201327&lt;/sup&gt;", "plainTextFormattedCitation" : "21\u201327", "previouslyFormattedCitation" : "&lt;sup&gt;21\u201327&lt;/sup&gt;" }, "properties" : { "noteIndex" : 0 }, "schema" : "https://github.com/citation-style-language/schema/raw/master/csl-citation.json" }</w:instrText>
+      </w:r>
+      <w:r>
+        <w:fldChar w:fldCharType="separate"/>
+      </w:r>
+      <w:r>
+        <w:rPr>
+          <w:noProof/>
+          <w:vertAlign w:val="superscript"/>
+        </w:rPr>
+        <w:t>21–27</w:t>
+      </w:r>
+      <w:r>
+        <w:fldChar w:fldCharType="end"/>
+      </w:r>
+      <w:r>
+        <w:t xml:space="preserve">.  </w:t>
+      </w:r>
+      <w:r>
+        <w:t xml:space="preserve">Both mouse and fruit fly models of </w:t>
+      </w:r>
+      <w:r>
+        <w:rPr>
+          <w:i/>
+        </w:rPr>
+        <w:t>FOXO3</w:t>
+      </w:r>
+      <w:r>
+        <w:rPr>
+          <w:i/>
+        </w:rPr>
+        <w:t>A</w:t>
+      </w:r>
+      <w:r>
+        <w:t xml:space="preserve"> loss of function result in stronger and longer living model organisms</w:t>
+      </w:r>
+      <w:r>
+        <w:fldChar w:fldCharType="begin" w:fldLock="1"/>
+      </w:r>
+      <w:r>
+        <w:instrText>ADDIN CSL_CITATION { "citationItems" : [ { "id" : "ITEM-1", "itemData" : { "DOI" : "10.1126/science.1098219", "ISBN" : "0036-8075", "ISSN" : "0036-8075", "PMID" : "15192154", "abstract" : "Reduced activity of the insulin/insulin-like growth factor signaling (IIS) pathway increases life-span in diverse organisms. We investigated the timing of the effect of reduced IIS on life-span and the role of a potential target tissue, the fat body. We overexpressed dFOXO, a downstream effector of IIS, in the adult Drosophila fat body, which increased life-span and reduced fecundity of females but had no effect on male life-span. The role of FOXO transcription factors and the adipose tissue are therefore evolutionarily conserved in the regulation of aging, and reduction of IIS in the adult is sufficient to mediate its effects on life-span and fecundity.", "author" : [ { "dropping-particle" : "", "family" : "Giannakou", "given" : "Maria E", "non-dropping-particle" : "", "parse-names" : false, "suffix" : "" }, { "dropping-particle" : "", "family" : "Goss", "given" : "Martin", "non-dropping-particle" : "", "parse-names" : false, "suffix" : "" }, { "dropping-particle" : "", "family" : "J\u00fcnger", "given" : "Martin A", "non-dropping-particle" : "", "parse-names" : false, "suffix" : "" }, { "dropping-particle" : "", "family" : "Hafen", "given" : "Ernst", "non-dropping-particle" : "", "parse-names" : false, "suffix" : "" }, { "dropping-particle" : "", "family" : "Leevers", "given" : "Sally J", "non-dropping-particle" : "", "parse-names" : false, "suffix" : "" }, { "dropping-particle" : "", "family" : "Partridge", "given" : "Linda", "non-dropping-particle" : "", "parse-names" : false, "suffix" : "" } ], "container-title" : "Science", "id" : "ITEM-1", "issue" : "5682", "issued" : { "date-parts" : [ [ "2004" ] ] }, "page" : "361", "title" : "Long-lived Drosophila with overexpressed dFOXO in adult fat body.", "type" : "article-journal", "volume" : "305" }, "uris" : [ "http://www.mendeley.com/documents/?uuid=7ce129f1-e63d-4fa8-9107-f0e7873c4d40" ] }, { "id" : "ITEM-2", "itemData" : { "DOI" : "10.1038/nature03446", "ISBN" : "1476-4687 (Electronic)", "ISSN" : "0028-0836", "PMID" : "15175753", "abstract" : "In Drosophila melanogaster, ageing is slowed when insulin-like signalling is reduced: life expectancy is extended by more than 50% when the insulin-like receptor (InR) or its receptor substrate (chico) are mutated, or when insulin-producing cells are ablated. But we have yet to resolve when insulin affects ageing, or whether insulin signals regulate ageing directly or indirectly through secondary hormones. Caenorhabditis elegans lifespan is also extended when insulin signalling is inhibited in certain tissues, or when repressed in adult worms, and this requires the forkhead transcription factor (FOXO) encoded by daf-16 (ref. 6). The D. melanogaster insulin-like receptor mediates phosphorylation of dFOXO, the equivalent of nematode daf-16 and mammalian FOXO3a. We demonstrate here that dFOXO regulates D. melanogaster ageing when activated in the adult pericerebral fat body. We further show that this limited activation of dFOXO reduces expression of the Drosophila insulin-like peptide dilp-2 synthesized in neurons, and represses endogenous insulin-dependent signalling in peripheral fat body. These findings suggest that autonomous and non-autonomous roles of insulin signalling combine to control ageing.", "author" : [ { "dropping-particle" : "", "family" : "Hwangbo", "given" : "Dae Sung", "non-dropping-particle" : "", "parse-names" : false, "suffix" : "" }, { "dropping-particle" : "", "family" : "Gershman", "given" : "Boris", "non-dropping-particle" : "", "parse-names" : false, "suffix" : "" }, { "dropping-particle" : "", "family" : "Tu", "given" : "Meng-Ping", "non-dropping-particle" : "", "parse-names" : false, "suffix" : "" }, { "dropping-particle" : "", "family" : "Palmer", "given" : "Michael", "non-dropping-particle" : "", "parse-names" : false, "suffix" : "" }, { "dropping-particle" : "", "family" : "Tatar", "given" : "Marc", "non-dropping-particle" : "", "parse-names" : false, "suffix" : "" } ], "container-title" : "Nature", "id" : "ITEM-2", "issue" : "6991", "issued" : { "date-parts" : [ [ "2004" ] ] }, "page" : "562-566", "title" : "Drosophila dFOXO controls lifespan and regulates insulin signalling in brain and fat body.", "type" : "article-journal", "volume" : "429" }, "uris" : [ "http://www.mendeley.com/documents/?uuid=f03b6cf0-9fbf-4606-8fc3-c19926cda385" ] }, { "id" : "ITEM-3", "itemData" : { "DOI" : "10.1038/ncomms7670", "ISSN" : "2041-1723", "PMID" : "25858807", "abstract" : "Stresses like low nutrients, systemic inflammation, cancer or infections provoke a catabolic state characterized by enhanced muscle proteolysis and amino acid release to sustain liver gluconeogenesis and tissue protein synthesis. These conditions activate the family of Forkhead Box (Fox) O transcription factors. Here we report that muscle-specific deletion of FoxO members protects from muscle loss as a result of the role of FoxOs in the induction of autophagy-lysosome and ubiquitin-proteasome systems. Notably, in the setting of low nutrient signalling, we demonstrate that FoxOs are required for Akt activity but not for mTOR signalling. FoxOs control several stress-response pathways such as the unfolded protein response, ROS detoxification, DNA repair and translation. Finally, we identify FoxO-dependent ubiquitin ligases including MUSA1 and a previously uncharacterised ligase termed SMART (Specific of Muscle Atrophy and Regulated by Transcription). Our findings underscore the central function of FoxOs in coordinating a variety of stress-response genes during catabolic conditions.", "author" : [ { "dropping-particle" : "", "family" : "Milan", "given" : "Giulia", "non-dropping-particle" : "", "parse-names" : false, "suffix" : "" }, { "dropping-particle" : "", "family" : "Romanello", "given" : "Vanina", "non-dropping-particle" : "", "parse-names" : false, "suffix" : "" }, { "dropping-particle" : "", "family" : "Pescatore", "given" : "Francesca", "non-dropping-particle" : "", "parse-names" : false, "suffix" : "" }, { "dropping-particle" : "", "family" : "Armani", "given" : "Andrea", "non-dropping-particle" : "", "parse-names" : false, "suffix" : "" }, { "dropping-particle" : "", "family" : "Paik", "given" : "Ji-Hye", "non-dropping-particle" : "", "parse-names" : false, "suffix" : "" }, { "dropping-particle" : "", "family" : "Frasson", "given" : "Laura", "non-dropping-particle" : "", "parse-names" : false, "suffix" : "" }, { "dropping-particle" : "", "family" : "Seydel", "given" : "Anke", "non-dropping-particle" : "", "parse-names" : false, "suffix" : "" }, { "dropping-particle" : "", "family" : "Zhao", "given" : "Jinghui", "non-dropping-particle" : "", "parse-names" : false, "suffix" : "" }, { "dropping-particle" : "", "family" : "Abraham", "given" : "Reimar", "non-dropping-particle" : "", "parse-names" : false, "suffix" : "" }, { "dropping-particle" : "", "family" : "Goldberg", "given" : "Alfred L.", "non-dropping-particle" : "", "parse-names" : false, "suffix" : "" }, { "dropping-particle" : "", "family" : "Blaauw", "given" : "Bert", "non-dropping-particle" : "", "parse-names" : false, "suffix" : "" }, { "dropping-particle" : "", "family" : "DePinho", "given" : "Ronald a.", "non-dropping-particle" : "", "parse-names" : false, "suffix" : "" }, { "dropping-particle" : "", "family" : "Sandri", "given" : "Marco", "non-dropping-particle" : "", "parse-names" : false, "suffix" : "" } ], "container-title" : "Nature communications", "id" : "ITEM-3", "issued" : { "date-parts" : [ [ "2015" ] ] }, "page" : "6670", "publisher" : "Nature Publishing Group", "title" : "Regulation of autophagy and the ubiquitin-proteasome system by the FoxO transcriptional network during muscle atrophy.", "type" : "article-journal", "volume" : "6" }, "uris" : [ "http://www.mendeley.com/documents/?uuid=90e8d042-7909-47d7-940b-d57eecbe3204" ] } ], "mendeley" : { "formattedCitation" : "&lt;sup&gt;28\u201330&lt;/sup&gt;", "plainTextFormattedCitation" : "28\u201330", "previouslyFormattedCitation" : "&lt;sup&gt;28\u201330&lt;/sup&gt;" }, "properties" : { "noteIndex" : 0 }, "schema" : "https://github.com/citation-style-language/schema/raw/master/csl-citation.json" }</w:instrText>
+      </w:r>
+      <w:r>
+        <w:fldChar w:fldCharType="separate"/>
+      </w:r>
+      <w:r>
+        <w:rPr>
+          <w:noProof/>
+          <w:vertAlign w:val="superscript"/>
+        </w:rPr>
+        <w:t>28–30</w:t>
+      </w:r>
+      <w:r>
+        <w:fldChar w:fldCharType="end"/>
+      </w:r>
+      <w:r>
+        <w:t xml:space="preserve">.  </w:t>
+      </w:r>
     </w:p>
     <w:p/>
     <w:p>
       <w:r>
-        <w:t>We next observed these animals without manipulation as they aged.  We observed increased signs of aging including hunched and scruffy appearances at an earlier age in the knockout animals but not any of the control littermates.</w:t>
-      </w:r>
-      <w:r>
-        <w:t xml:space="preserve">  As shown in Figure 1D, muscle-specific </w:t>
-      </w:r>
-      <w:r>
-        <w:rPr>
-          <w:i/>
-        </w:rPr>
-        <w:t>Tsc1</w:t>
-      </w:r>
-      <w:r>
-        <w:t xml:space="preserve"> knockout mice died </w:t>
-      </w:r>
-      <w:r>
-        <w:t>of natural causes at a higher rate.  Based on a Cox-proportional hazard model the hazard ratio was 4.17 compared to non-knockout littermates (p=2.0 x 10</w:t>
-      </w:r>
-      <w:r>
-        <w:rPr>
+        <w:t xml:space="preserve">One potential mechanism linking TORC1 to aging could be protein overproduction.  TORC1 plays a key role in protein homeostasis, through inhibiting autophagy and proteosomal </w:t>
+      </w:r>
+      <w:r>
+        <w:t>degradation</w:t>
+      </w:r>
+      <w:r>
+        <w:t xml:space="preserve"> while promoting protein synthesis in both flies and mice. </w:t>
+      </w:r>
+      <w:r>
+        <w:t>Drosophila</w:t>
+      </w:r>
+      <w:r>
+        <w:t xml:space="preserve"> studies have implicated improved muscle proteostasis as a key </w:t>
+      </w:r>
+      <w:r>
+        <w:t xml:space="preserve">element </w:t>
+      </w:r>
+      <w:r>
+        <w:t>coordinating</w:t>
+      </w:r>
+      <w:r>
+        <w:t xml:space="preserve"> lifespan extension</w:t>
+      </w:r>
+      <w:r>
+        <w:fldChar w:fldCharType="begin" w:fldLock="1"/>
+      </w:r>
+      <w:r>
+        <w:instrText>ADDIN CSL_CITATION { "citationItems" : [ { "id" : "ITEM-1", "itemData" : { "DOI" : "10.1016/j.cell.2010.10.007", "ISSN" : "1097-4172", "PMID" : "21111239", "abstract" : "The progressive loss of muscle strength during aging is a common degenerative event of unclear pathogenesis. Although muscle functional decline precedes age-related changes in other tissues, its contribution to systemic aging is unknown. Here, we show that muscle aging is characterized in Drosophila by the progressive accumulation of protein aggregates that associate with impaired muscle function. The transcription factor FOXO and its target 4E-BP remove damaged proteins at least in part via the autophagy/lysosome system, whereas foxo mutants have dysfunctional proteostasis. Both FOXO and 4E-BP delay muscle functional decay and extend life span. Moreover, FOXO/4E-BP signaling in muscles decreases feeding behavior and the release of insulin from producing cells, which in turn delays the age-related accumulation of protein aggregates in other tissues. These findings reveal an organism-wide regulation of proteostasis in response to muscle aging and a key role of FOXO/4E-BP signaling in the coordination of organismal and tissue aging.", "author" : [ { "dropping-particle" : "", "family" : "Demontis", "given" : "Fabio", "non-dropping-particle" : "", "parse-names" : false, "suffix" : "" }, { "dropping-particle" : "", "family" : "Perrimon", "given" : "Norbert", "non-dropping-particle" : "", "parse-names" : false, "suffix" : "" } ], "container-title" : "Cell", "id" : "ITEM-1", "issue" : "5", "issued" : { "date-parts" : [ [ "2010", "11", "24" ] ] }, "page" : "813-25", "publisher" : "Elsevier Inc.", "title" : "FOXO/4E-BP signaling in Drosophila muscles regulates organism-wide proteostasis during aging.", "type" : "article-journal", "volume" : "143" }, "uris" : [ "http://www.mendeley.com/documents/?uuid=daff84f1-6516-4f6d-8d37-f440bdb8c31d" ] } ], "mendeley" : { "formattedCitation" : "&lt;sup&gt;31&lt;/sup&gt;", "plainTextFormattedCitation" : "31", "previouslyFormattedCitation" : "&lt;sup&gt;31&lt;/sup&gt;" }, "properties" : { "noteIndex" : 0 }, "schema" : "https://github.com/citation-style-language/schema/raw/master/csl-citation.json" }</w:instrText>
+      </w:r>
+      <w:r>
+        <w:fldChar w:fldCharType="separate"/>
+      </w:r>
+      <w:r>
+        <w:rPr>
+          <w:noProof/>
           <w:vertAlign w:val="superscript"/>
         </w:rPr>
-        <w:t>-5</w:t>
-      </w:r>
-      <w:r>
-        <w:t>).</w:t>
-      </w:r>
-    </w:p>
-    <w:p/>
-    <w:p>
-      <w:r>
-        <w:t xml:space="preserve">As previous reports implicated cardiac hypertrophy in cardiac muscle-specific knockout of </w:t>
-      </w:r>
-      <w:r>
-        <w:rPr>
-          <w:i/>
-        </w:rPr>
-        <w:t>Tsc1</w:t>
+        <w:t>31</w:t>
+      </w:r>
+      <w:r>
+        <w:fldChar w:fldCharType="end"/>
+      </w:r>
+      <w:r>
+        <w:t xml:space="preserve">. </w:t>
+      </w:r>
+      <w:r>
+        <w:t xml:space="preserve">Dysregulation of proteostatsis </w:t>
+      </w:r>
+      <w:r>
+        <w:t>may</w:t>
+      </w:r>
+      <w:r>
+        <w:t xml:space="preserve"> also underlie the lifespan-restricting effects of high protein diets</w:t>
       </w:r>
       <w:r>
         <w:fldChar w:fldCharType="begin" w:fldLock="1"/>
       </w:r>
       <w:r>
-        <w:instrText>ADDIN CSL_CITATION { "citationItems" : [ { "id" : "ITEM-1", "itemData" : { "DOI" : "10.1093/hmg/ddi039", "ISBN" : "6173559005", "ISSN" : "0964-6906", "PMID" : "15601645", "abstract" : "Tuberous sclerosis is a hamartoma syndrome due to mutations in TSC1 or TSC2 in which cardiac rhabdomyomas are seen in approximately 60% of patients. These lesions have an unusual natural history as they are usually most prominent immediately after birth and spontaneously resolve in most cases. To develop a mouse model of this lesion, we used a conditional, floxed allele of Tsc1 and a modified myosin light chain 2v allele in which cre recombinase expression occurs in ventricular myocytes. Mice with ventricular loss of Tsc1 had a median survival of 6 months and developed a dilated cardiomyopathy with the occurrence of scattered foci of enlarged ventricular myocytes. The enlarged cells were periodic acid-Schiff positive indicating the presence of excess glycogen and expressed elevated levels of phospho-S6, similar to findings in patient rhabdomyoma cells. The observations confirm that rhabdomyomas occur through a two hit mechanism of pathogenesis. However, the mice showed no evidence of fetal/neonatal demise, and there was no evidence of proliferation in the lesions. We propose that these differences are due to the timing of loss of Tsc1 in the ventricular myocytes and/or the truncated gestational period in the mouse compared with humans, during which progestational hormones may accentuate the growth of patient rhabdomyomas.", "author" : [ { "dropping-particle" : "", "family" : "Meikle", "given" : "Lynsey", "non-dropping-particle" : "", "parse-names" : false, "suffix" : "" }, { "dropping-particle" : "", "family" : "McMullen", "given" : "Julie R.", "non-dropping-particle" : "", "parse-names" : false, "suffix" : "" }, { "dropping-particle" : "", "family" : "Sherwood", "given" : "Megan C.", "non-dropping-particle" : "", "parse-names" : false, "suffix" : "" }, { "dropping-particle" : "", "family" : "Lader", "given" : "Alan S.", "non-dropping-particle" : "", "parse-names" : false, "suffix" : "" }, { "dropping-particle" : "", "family" : "Walker", "given" : "Victoria", "non-dropping-particle" : "", "parse-names" : false, "suffix" : "" }, { "dropping-particle" : "", "family" : "Chan", "given" : "Jennifer A.", "non-dropping-particle" : "", "parse-names" : false, "suffix" : "" }, { "dropping-particle" : "", "family" : "Kwiatkowski", "given" : "David J.", "non-dropping-particle" : "", "parse-names" : false, "suffix" : "" } ], "container-title" : "Human molecular genetics", "id" : "ITEM-1", "issue" : "3", "issued" : { "date-parts" : [ [ "2005", "2", "1" ] ] }, "note" : "From Duplicate 2 ( \n\n\nA mouse model of cardiac rhabdomyoma generated by loss of Tsc1 in ventricular myocytes.\n\n\n- Meikle, Lynsey; McMullen, Julie R; Sherwood, Megan C; Lader, Alan S; Walker, Victoria; Chan, Jennifer A; Kwiatkowski, David J )\n\n\n\n\n\n\n\n\n\n\nFrom Duplicate 4 (A mouse model of cardiac rhabdomyoma generated by loss of Tsc1 in ventricular myocytes. - Meikle, Lynsey; McMullen, Julie R; Sherwood, Megan C; Lader, Alan S; Walker, Victoria; Chan, Jennifer a; Kwiatkowski, David J.)\n\nFrom Duplicate 1 ( \n\nA mouse model of cardiac rhabdomyoma generated by loss of Tsc1 in ventricular myocytes.\n\n- Meikle, Lynsey; McMullen, Julie R; Sherwood, Megan C; Lader, Alan S; Walker, Victoria; Chan, Jennifer a; Kwiatkowski, David J )\n\n\n\n\n\n\n\n\nFrom Duplicate 2 ( \n\nA mouse model of cardiac rhabdomyoma generated by loss of Tsc1 in ventricular myocytes.\n\n- Meikle, Lynsey; McMullen, Julie R; Sherwood, Megan C; Lader, Alan S; Walker, Victoria; Chan, Jennifer a; Kwiatkowski, David J )\n\n\n\n\nFrom Duplicate 2 ( \n\n\nA mouse model of cardiac rhabdomyoma generated by loss of Tsc1 in ventricular myocytes.\n\n\n- Meikle, Lynsey; McMullen, Julie R; Sherwood, Megan C; Lader, Alan S; Walker, Victoria; Chan, Jennifer A; Kwiatkowski, David J )\n\n", "page" : "429-35", "title" : "A mouse model of cardiac rhabdomyoma generated by loss of Tsc1 in ventricular myocytes.", "type" : "article-journal", "volume" : "14" }, "uris" : [ "http://www.mendeley.com/documents/?uuid=fcf757da-3089-4d3d-b976-e1b6704b2c6d" ] }, { "id" : "ITEM-2", "itemData" : { "DOI" : "10.1093/hmg/ddq570", "ISSN" : "1460-2083", "PMID" : "21212099", "abstract" : "Constitutive activation of mammalian target of rapamycin complex 1 (mTORC1), a key kinase complex that regulates cell size and growth, is observed with inactivating mutations of either of the tuberous sclerosis complex (TSC) genes, Tsc1 and Tsc2. Tsc1 and Tsc2 are highly expressed in cardiovascular tissue but their functional role there is unknown. We generated a tissue-specific knock-out of Tsc1, using a conditional allele of Tsc1 and a cre recombinase allele regulated by the smooth muscle protein-22 (SM22) promoter (Tsc1c/cSM22cre+/-) to constitutively activate mTOR in cardiovascular tissue. Significant gene recombination (\u223c80%) occurred in the heart by embryonic day (E) 15, and reduction in Tsc1 expression with increased levels of phosphorylated S6 kinase (S6K) and S6 was observed, consistent with constitutive activation of mTORC1. Cardiac hypertrophy was evident by E15 with post-natal progression to heart weights of 142 \u00b1 24 mg in Tsc1c/cSM22cre+/- mice versus 65 \u00b1 14 mg in controls (P &lt; 0.01). Median survival of Tsc1c/cSM22cre+/- mice was 24 days, with none surviving beyond 6 weeks. Pathologic and echocardiographic analysis revealed severe biventricular hypertrophy without evidence of fibrosis or myocyte disarray, and significant reduction in the left ventricular end-diastolic diameter (P &lt; 0.001) and fractional index (P &lt; 0.001). Inhibition of mTORC1 by rapamycin resulted in prolonged survival of Tsc1c/cSM22cre+/- mice, with regression of ventricular hypertrophy. These data support a critical role for the Tsc1/Tsc2-mTORC1-S6K axis in the normal development of cardiovascular tissue and also suggest possible therapeutic potential of rapamycin in cardiac disorders where pathologic mTORC1 activation occurs.", "author" : [ { "dropping-particle" : "", "family" : "Malhowski", "given" : "Amy J", "non-dropping-particle" : "", "parse-names" : false, "suffix" : "" }, { "dropping-particle" : "", "family" : "Hira", "given" : "Haider", "non-dropping-particle" : "", "parse-names" : false, "suffix" : "" }, { "dropping-particle" : "", "family" : "Bashiruddin", "given" : "Sarah", "non-dropping-particle" : "", "parse-names" : false, "suffix" : "" }, { "dropping-particle" : "", "family" : "Warburton", "given" : "Rod", "non-dropping-particle" : "", "parse-names" : false, "suffix" : "" }, { "dropping-particle" : "", "family" : "Goto", "given" : "June", "non-dropping-particle" : "", "parse-names" : false, "suffix" : "" }, { "dropping-particle" : "", "family" : "Robert", "given" : "Blanton", "non-dropping-particle" : "", "parse-names" : false, "suffix" : "" }, { "dropping-particle" : "", "family" : "Kwiatkowski", "given" : "David J.", "non-dropping-particle" : "", "parse-names" : false, "suffix" : "" }, { "dropping-particle" : "", "family" : "Finlay", "given" : "Geraldine A", "non-dropping-particle" : "", "parse-names" : false, "suffix" : "" } ], "container-title" : "Human molecular genetics", "id" : "ITEM-2", "issue" : "7", "issued" : { "date-parts" : [ [ "2011", "4", "1" ] ] }, "page" : "1290-305", "title" : "Smooth muscle protein-22-mediated deletion of Tsc1 results in cardiac hypertrophy that is mTORC1-mediated and reversed by rapamycin.", "type" : "article-journal", "volume" : "20" }, "uris" : [ "http://www.mendeley.com/documents/?uuid=376ef40b-438b-412f-ba7c-ea53ee6b3e98" ] } ], "mendeley" : { "formattedCitation" : "&lt;sup&gt;9,10&lt;/sup&gt;", "plainTextFormattedCitation" : "9,10", "previouslyFormattedCitation" : "&lt;sup&gt;9,10&lt;/sup&gt;" }, "properties" : { "noteIndex" : 0 }, "schema" : "https://github.com/citation-style-language/schema/raw/master/csl-citation.json" }</w:instrText>
+        <w:instrText>ADDIN CSL_CITATION { "citationItems" : [ { "id" : "ITEM-1", "itemData" : { "DOI" : "10.1016/j.cmet.2014.02.009", "ISBN" : "1550-4131", "ISSN" : "19327420", "PMID" : "24606899", "abstract" : "The fundamental questions of what represents a macronutritionally balanced diet and how this maintains health and longevity remain unanswered. Here, the Geometric Framework, a state-space nutritional modeling method, was used to measure interactive effects of dietary energy, protein, fat, and carbohydrate on food intake, cardiometabolic phenotype, and longevity in mice fed one of 25 diets ad libitum. Food intake was regulated primarily by protein and carbohydrate content. Longevity and health were optimized when protein was replaced with carbohydrate to limit compensatory feeding for protein and suppress protein intake. These consequences are associated with hepatic mammalian target of rapamycin (mTOR) activation and mitochondrial function and, in turn, related to circulating branched-chain amino acids and glucose. Calorie restriction achieved by high-protein diets or dietary dilution had no beneficial effects on lifespan. The results suggest that longevity can be extended in ad libitum-fed animals by manipulating the ratio of macronutrients to inhibit mTOR activation. ?? 2014 Elsevier Inc.", "author" : [ { "dropping-particle" : "", "family" : "Solon-Biet", "given" : "Samantha M.", "non-dropping-particle" : "", "parse-names" : false, "suffix" : "" }, { "dropping-particle" : "", "family" : "McMahon", "given" : "Aisling C.", "non-dropping-particle" : "", "parse-names" : false, "suffix" : "" }, { "dropping-particle" : "", "family" : "Ballard", "given" : "J. William O", "non-dropping-particle" : "", "parse-names" : false, "suffix" : "" }, { "dropping-particle" : "", "family" : "Ruohonen", "given" : "Kari", "non-dropping-particle" : "", "parse-names" : false, "suffix" : "" }, { "dropping-particle" : "", "family" : "Wu", "given" : "Lindsay E.", "non-dropping-particle" : "", "parse-names" : false, "suffix" : "" }, { "dropping-particle" : "", "family" : "Cogger", "given" : "Victoria C.", "non-dropping-particle" : "", "parse-names" : false, "suffix" : "" }, { "dropping-particle" : "", "family" : "Warren", "given" : "Alessandra", "non-dropping-particle" : "", "parse-names" : false, "suffix" : "" }, { "dropping-particle" : "", "family" : "Huang", "given" : "Xin", "non-dropping-particle" : "", "parse-names" : false, "suffix" : "" }, { "dropping-particle" : "", "family" : "Pichaud", "given" : "Nicolas", "non-dropping-particle" : "", "parse-names" : false, "suffix" : "" }, { "dropping-particle" : "", "family" : "Melvin", "given" : "Richard G.", "non-dropping-particle" : "", "parse-names" : false, "suffix" : "" }, { "dropping-particle" : "", "family" : "Gokarn", "given" : "Rahul", "non-dropping-particle" : "", "parse-names" : false, "suffix" : "" }, { "dropping-particle" : "", "family" : "Khalil", "given" : "Mamdouh", "non-dropping-particle" : "", "parse-names" : false, "suffix" : "" }, { "dropping-particle" : "", "family" : "Turner", "given" : "Nigel", "non-dropping-particle" : "", "parse-names" : false, "suffix" : "" }, { "dropping-particle" : "", "family" : "Cooney", "given" : "Gregory J.", "non-dropping-particle" : "", "parse-names" : false, "suffix" : "" }, { "dropping-particle" : "", "family" : "Sinclair", "given" : "David\u00a0A.", "non-dropping-particle" : "", "parse-names" : false, "suffix" : "" }, { "dropping-particle" : "", "family" : "Raubenheimer", "given" : "David", "non-dropping-particle" : "", "parse-names" : false, "suffix" : "" }, { "dropping-particle" : "", "family" : "Couteur", "given" : "David G.", "non-dropping-particle" : "Le", "parse-names" : false, "suffix" : "" }, { "dropping-particle" : "", "family" : "Simpson", "given" : "Stephen\u00a0J.", "non-dropping-particle" : "", "parse-names" : false, "suffix" : "" } ], "container-title" : "Cell Metabolism", "id" : "ITEM-1", "issue" : "3", "issued" : { "date-parts" : [ [ "2014" ] ] }, "page" : "418-430", "publisher" : "Elsevier Inc.", "title" : "The ratio of macronutrients, not caloric intake, dictates cardiometabolic health, aging, and longevity in ad libitum-fed mice", "type" : "article-journal", "volume" : "19" }, "uris" : [ "http://www.mendeley.com/documents/?uuid=5e4531d2-790f-419e-892b-a79bef8165a3" ] } ], "mendeley" : { "formattedCitation" : "&lt;sup&gt;32&lt;/sup&gt;", "plainTextFormattedCitation" : "32", "previouslyFormattedCitation" : "&lt;sup&gt;32&lt;/sup&gt;" }, "properties" : { "noteIndex" : 0 }, "schema" : "https://github.com/citation-style-language/schema/raw/master/csl-citation.json" }</w:instrText>
       </w:r>
       <w:r>
         <w:fldChar w:fldCharType="separate"/>
@@ -1060,330 +1693,106 @@
           <w:noProof/>
           <w:vertAlign w:val="superscript"/>
         </w:rPr>
-        <w:t>9,10</w:t>
+        <w:t>32</w:t>
       </w:r>
       <w:r>
         <w:fldChar w:fldCharType="end"/>
       </w:r>
       <w:r>
-        <w:t xml:space="preserve"> we evaluated</w:t>
-      </w:r>
-      <w:r>
-        <w:t xml:space="preserve"> cardiac mass and </w:t>
-      </w:r>
-      <w:commentRangeStart w:id="3"/>
-      <w:r>
-        <w:t xml:space="preserve">histology </w:t>
-      </w:r>
-      <w:commentRangeEnd w:id="3"/>
-      <w:r>
-        <w:rPr>
-          <w:rStyle w:val="CommentReference"/>
-        </w:rPr>
-        <w:commentReference w:id="3"/>
-      </w:r>
-      <w:r>
-        <w:t>from these mice.  We did not observer any</w:t>
+        <w:t>.</w:t>
+      </w:r>
+      <w:r>
+        <w:t xml:space="preserve">  </w:t>
+      </w:r>
+      <w:r>
+        <w:t>The</w:t>
+      </w:r>
+      <w:r>
+        <w:t xml:space="preserve"> studies presented here </w:t>
+      </w:r>
+      <w:r>
+        <w:t>were not designed</w:t>
+      </w:r>
+      <w:r>
+        <w:t xml:space="preserve"> show that the m</w:t>
+      </w:r>
+      <w:r>
+        <w:t xml:space="preserve">TORC1-dependent </w:t>
+      </w:r>
+      <w:r>
+        <w:t xml:space="preserve">effects </w:t>
+      </w:r>
+      <w:r>
+        <w:t xml:space="preserve">in muscle </w:t>
+      </w:r>
+      <w:r>
+        <w:t xml:space="preserve">on aging </w:t>
+      </w:r>
+      <w:r>
+        <w:t xml:space="preserve">are </w:t>
+      </w:r>
+      <w:r>
+        <w:t>upstream of</w:t>
+      </w:r>
+      <w:r>
+        <w:t xml:space="preserve"> changes in protein </w:t>
+      </w:r>
+      <w:r>
+        <w:t>turnove</w:t>
+      </w:r>
+      <w:r>
+        <w:t>r. S</w:t>
+      </w:r>
+      <w:r>
+        <w:t xml:space="preserve">everal other mechanisms </w:t>
+      </w:r>
+      <w:r>
+        <w:t>related to mTORC1 have also been proposed</w:t>
+      </w:r>
+      <w:r>
+        <w:t xml:space="preserve"> including oxidative damage, impaired mitochondrial clearance </w:t>
+      </w:r>
+      <w:r>
+        <w:t>and</w:t>
       </w:r>
       <w:r>
         <w:t xml:space="preserve"> </w:t>
       </w:r>
       <w:r>
-        <w:t xml:space="preserve">evidence of </w:t>
-      </w:r>
-      <w:proofErr w:type="spellStart"/>
-      <w:r>
-        <w:t>rhabdomyomas</w:t>
-      </w:r>
-      <w:proofErr w:type="spellEnd"/>
-      <w:r>
-        <w:t xml:space="preserve">, as was present in previous reports, but we did observe </w:t>
-      </w:r>
-      <w:commentRangeStart w:id="4"/>
-      <w:r>
-        <w:t xml:space="preserve">increased cardiac mass </w:t>
-      </w:r>
-      <w:commentRangeEnd w:id="4"/>
-      <w:r>
-        <w:rPr>
-          <w:rStyle w:val="CommentReference"/>
-        </w:rPr>
-        <w:commentReference w:id="4"/>
-      </w:r>
-      <w:r>
-        <w:t>(Figure 1E).</w:t>
-      </w:r>
-      <w:r>
-        <w:t xml:space="preserve">  A subset of mice </w:t>
-      </w:r>
-      <w:proofErr w:type="gramStart"/>
-      <w:r>
-        <w:t>were</w:t>
-      </w:r>
-      <w:proofErr w:type="gramEnd"/>
-      <w:r>
-        <w:t xml:space="preserve"> stored in formalin and sent for veterinary pathology, but no consistent cause of death was identified. </w:t>
-      </w:r>
-      <w:r>
-        <w:t>In animals with histologic evidence of lesions, the predominant process was neoplasia, and the specific etiology was lymphoma/</w:t>
-      </w:r>
-      <w:proofErr w:type="spellStart"/>
-      <w:r>
-        <w:t>lymphosarcoma</w:t>
-      </w:r>
-      <w:proofErr w:type="spellEnd"/>
-      <w:r>
-        <w:t xml:space="preserve"> affecting multiple organs</w:t>
-      </w:r>
-      <w:r>
-        <w:t xml:space="preserve">, though this was </w:t>
-      </w:r>
-      <w:r>
-        <w:t xml:space="preserve">only </w:t>
-      </w:r>
-      <w:r>
-        <w:t xml:space="preserve">true for wild-type </w:t>
-      </w:r>
-      <w:r>
-        <w:t xml:space="preserve">(two out of four) but not </w:t>
-      </w:r>
-      <w:r>
-        <w:t>knockout animals</w:t>
-      </w:r>
-      <w:r>
-        <w:t xml:space="preserve"> (none out of three).</w:t>
-      </w:r>
-      <w:r>
-        <w:t xml:space="preserve"> </w:t>
-      </w:r>
-      <w:r>
-        <w:t>T</w:t>
-      </w:r>
-      <w:r>
-        <w:t xml:space="preserve">he lack of a specific diagnosis does not necessarily confirm the lack of lesions in examined animals; rather, autolysis </w:t>
-      </w:r>
-      <w:r>
-        <w:t xml:space="preserve">and the small number of animals evaluated </w:t>
-      </w:r>
-      <w:r>
-        <w:t>may have resulted in loss of identifiable processes or tissues in which an etiology was present in-life.</w:t>
-      </w:r>
-    </w:p>
-    <w:p/>
-    <w:p>
-      <w:pPr>
-        <w:pStyle w:val="Heading2"/>
-      </w:pPr>
-      <w:r>
-        <w:t xml:space="preserve">Knockdown of </w:t>
-      </w:r>
-      <w:r>
-        <w:rPr>
-          <w:i/>
-        </w:rPr>
-        <w:t>Tsc1</w:t>
-      </w:r>
-      <w:r>
-        <w:t xml:space="preserve"> in drosophila muscle tissue reduces lifespan</w:t>
-      </w:r>
-    </w:p>
-    <w:p>
-      <w:r>
-        <w:t xml:space="preserve">Our previous studies had shown that knockdown of the obligate mTORC1 component Raptor in fly muscles causes early lethality and muscle weakness, but that </w:t>
-      </w:r>
-      <w:r>
-        <w:rPr>
-          <w:i/>
-        </w:rPr>
-        <w:t>Tsc1</w:t>
-      </w:r>
-      <w:r>
-        <w:t xml:space="preserve"> knockdown resulted in viable adult flies</w:t>
-      </w:r>
-      <w:r>
-        <w:fldChar w:fldCharType="begin" w:fldLock="1"/>
-      </w:r>
-      <w:r>
-        <w:instrText>ADDIN CSL_CITATION { "citationItems" : [ { "id" : "ITEM-1", "itemData" : { "DOI" : "10.1038/srep09676", "ISSN" : "2045-2322", "author" : [ { "dropping-particle" : "", "family" : "Hatfield", "given" : "Isabelle", "non-dropping-particle" : "", "parse-names" : false, "suffix" : "" }, { "dropping-particle" : "", "family" : "Harvey", "given" : "Innocence", "non-dropping-particle" : "", "parse-names" : false, "suffix" : "" }, { "dropping-particle" : "", "family" : "Yates", "given" : "Erika R.", "non-dropping-particle" : "", "parse-names" : false, "suffix" : "" }, { "dropping-particle" : "", "family" : "Redd", "given" : "JeAnna R.", "non-dropping-particle" : "", "parse-names" : false, "suffix" : "" }, { "dropping-particle" : "", "family" : "Reiter", "given" : "Lawrence T.", "non-dropping-particle" : "", "parse-names" : false, "suffix" : "" }, { "dropping-particle" : "", "family" : "Bridges", "given" : "Dave", "non-dropping-particle" : "", "parse-names" : false, "suffix" : "" } ], "container-title" : "Scientific Reports", "id" : "ITEM-1", "issued" : { "date-parts" : [ [ "2015", "4", "13" ] ] }, "page" : "9676", "title" : "The role of TORC1 in muscle development in Drosophila", "type" : "article-journal", "volume" : "5" }, "uris" : [ "http://www.mendeley.com/documents/?uuid=94107e24-4e61-4172-b643-1e38bfdc3c43" ] } ], "mendeley" : { "formattedCitation" : "&lt;sup&gt;11&lt;/sup&gt;", "plainTextFormattedCitation" : "11", "previouslyFormattedCitation" : "&lt;sup&gt;11&lt;/sup&gt;" }, "properties" : { "noteIndex" : 0 }, "schema" : "https://github.com/citation-style-language/schema/raw/master/csl-citation.json" }</w:instrText>
-      </w:r>
-      <w:r>
-        <w:fldChar w:fldCharType="separate"/>
-      </w:r>
-      <w:r>
-        <w:rPr>
-          <w:noProof/>
-          <w:vertAlign w:val="superscript"/>
-        </w:rPr>
-        <w:t>11</w:t>
-      </w:r>
-      <w:r>
-        <w:fldChar w:fldCharType="end"/>
-      </w:r>
-      <w:r>
-        <w:t>.  To te</w:t>
-      </w:r>
-      <w:r>
-        <w:t>st whether gain of function of d</w:t>
-      </w:r>
-      <w:r>
-        <w:t xml:space="preserve">TORC1 decreases lifespan in flies, we used the UAS-shRNA/GAL4 system </w:t>
-      </w:r>
-      <w:proofErr w:type="gramStart"/>
-      <w:r>
-        <w:t>to</w:t>
-      </w:r>
-      <w:proofErr w:type="gramEnd"/>
-      <w:r>
-        <w:t xml:space="preserve"> knockdown </w:t>
-      </w:r>
-      <w:r>
-        <w:rPr>
-          <w:i/>
-        </w:rPr>
-        <w:t>Tsc1</w:t>
-      </w:r>
-      <w:r>
-        <w:t xml:space="preserve"> in fly muscles.  These knockdowns were driven by </w:t>
-      </w:r>
-      <w:r>
-        <w:rPr>
-          <w:i/>
-        </w:rPr>
-        <w:t>24B</w:t>
-      </w:r>
-      <w:r>
-        <w:t xml:space="preserve">-GAL4 </w:t>
-      </w:r>
-      <w:r>
-        <w:t>which is expressed in wing disks and adult fly muscles</w:t>
-      </w:r>
-      <w:r>
-        <w:fldChar w:fldCharType="begin" w:fldLock="1"/>
-      </w:r>
-      <w:r>
-        <w:instrText>ADDIN CSL_CITATION { "citationItems" : [ { "id" : "ITEM-1", "itemData" : { "DOI" : "10.1101/gad.8.15.1787", "ISBN" : "0890-9369 (Print) 0890-9369 (Linking)", "ISSN" : "08909369", "PMID" : "7958857", "abstract" : "The small GTPases of the Rac/Rho/Cdc42 subfamily are implicated in actin cytoskeleton-membrane interaction in mammalian cells and budding yeast. The in vivo functions of these GTPases in multicellular organisms are not known. We have cloned Drosophila homologs of rac and CDC42, Drac1, and Dcdc42. They share 70% amino acid sequence identity with each other, and both are highly expressed in the nervous system and mesoderm during neuronal and muscle differentiation, respectively. We expressed putative constitutively active and dominant-negative Drac1 proteins in these tissues. When expressed in neurons, Drac1 mutant proteins cause axon outgrowth defects in peripheral neurons without affecting dendrites. When expressed in muscle precursors, they cause complete failure of, or abnormality in, myoblast fusion. Expressions of analogous mutant Dcdc42 proteins cause qualitatively distinct morphological defects, suggesting that similar GTPases in the same subfamily have unique roles in morphogenesis.", "author" : [ { "dropping-particle" : "", "family" : "Luo", "given" : "Liqun", "non-dropping-particle" : "", "parse-names" : false, "suffix" : "" }, { "dropping-particle" : "", "family" : "Joyce Liao", "given" : "Y.", "non-dropping-particle" : "", "parse-names" : false, "suffix" : "" }, { "dropping-particle" : "", "family" : "Jan", "given" : "Lily Yeh", "non-dropping-particle" : "", "parse-names" : false, "suffix" : "" }, { "dropping-particle" : "", "family" : "Jan", "given" : "Yuh Nung", "non-dropping-particle" : "", "parse-names" : false, "suffix" : "" } ], "container-title" : "Genes and Development", "id" : "ITEM-1", "issued" : { "date-parts" : [ [ "1994" ] ] }, "page" : "1787-1802", "title" : "Distinct morphogenetic functions of similar small GTPases: Drosophila Drac1 is involved in axonal outgrowth and myoblast fusion", "type" : "article-journal", "volume" : "8" }, "uris" : [ "http://www.mendeley.com/documents/?uuid=d9bd57c4-9ea1-474d-8e10-c775b8fe46a1" ] } ], "mendeley" : { "formattedCitation" : "&lt;sup&gt;12&lt;/sup&gt;", "plainTextFormattedCitation" : "12", "previouslyFormattedCitation" : "&lt;sup&gt;12&lt;/sup&gt;" }, "properties" : { "noteIndex" : 0 }, "schema" : "https://github.com/citation-style-language/schema/raw/master/csl-citation.json" }</w:instrText>
-      </w:r>
-      <w:r>
-        <w:fldChar w:fldCharType="separate"/>
-      </w:r>
-      <w:r>
-        <w:rPr>
-          <w:noProof/>
-          <w:vertAlign w:val="superscript"/>
-        </w:rPr>
-        <w:t>12</w:t>
-      </w:r>
-      <w:r>
-        <w:fldChar w:fldCharType="end"/>
-      </w:r>
-      <w:r>
-        <w:t>.  As shown in Figure 2A-D</w:t>
-      </w:r>
-      <w:r>
-        <w:t xml:space="preserve">, knockdowns driven by two shRNA’s targeting </w:t>
-      </w:r>
-      <w:r>
-        <w:rPr>
-          <w:i/>
-        </w:rPr>
-        <w:t>Tsc1</w:t>
-      </w:r>
-      <w:r>
-        <w:t xml:space="preserve"> increas</w:t>
-      </w:r>
-      <w:r>
-        <w:t>e the rates of natural deaths</w:t>
-      </w:r>
-      <w:r>
-        <w:t xml:space="preserve"> </w:t>
-      </w:r>
-      <w:r>
-        <w:t>for both strains and both sexes</w:t>
-      </w:r>
-      <w:r>
-        <w:t xml:space="preserve"> (</w:t>
-      </w:r>
-      <w:r>
-        <w:t>shRNA #1, 3.8 fold for females, 3.4 fold for males; shRNA #2: 2.6 fold for females, 1.9 fold for males all with adjusted p-values</w:t>
-      </w:r>
-      <w:r>
-        <w:t>&lt;1 x10</w:t>
-      </w:r>
-      <w:r>
-        <w:rPr>
-          <w:vertAlign w:val="superscript"/>
-        </w:rPr>
-        <w:t>-5</w:t>
-      </w:r>
-      <w:r>
-        <w:t xml:space="preserve">). </w:t>
-      </w:r>
-    </w:p>
-    <w:p/>
-    <w:p>
-      <w:r>
-        <w:t xml:space="preserve">To test whether cardiac-specific knockdown of </w:t>
-      </w:r>
-      <w:r>
-        <w:rPr>
-          <w:i/>
-        </w:rPr>
-        <w:t>Tsc1</w:t>
-      </w:r>
-      <w:r>
-        <w:t xml:space="preserve"> has a similar phenotype we used a </w:t>
-      </w:r>
-      <w:r>
-        <w:rPr>
-          <w:i/>
-        </w:rPr>
-        <w:t>Hand</w:t>
-      </w:r>
-      <w:r>
-        <w:t>-GAL4 driver which</w:t>
-      </w:r>
-      <w:r>
-        <w:t xml:space="preserve"> is expressed in fly cardiac tissue</w:t>
-      </w:r>
-      <w:r>
-        <w:fldChar w:fldCharType="begin" w:fldLock="1"/>
-      </w:r>
-      <w:r>
-        <w:instrText>ADDIN CSL_CITATION { "citationItems" : [ { "id" : "ITEM-1", "itemData" : { "DOI" : "10.1242/dev.02285", "ISSN" : "0950-1991", "PMID" : "16467358", "abstract" : "The Hand gene family encodes highly conserved basic helix-loop-helix (bHLH) transcription factors that play crucial roles in cardiac and vascular development in vertebrates. In Drosophila, a single Hand gene is expressed in the three major cell types that comprise the circulatory system: cardioblasts, pericardial nephrocytes and lymph gland hematopoietic progenitors, but its function has not been determined. Here we show that Drosophila Hand functions as a potent transcriptional activator, and converting it into a repressor blocks heart and lymph gland formation. Disruption of Hand function by homologous recombination also results in profound cardiac defects that include hypoplastic myocardium and a deficiency of pericardial and lymph gland hematopoietic cells, accompanied by cardiac apoptosis. Targeted expression of Hand in the heart completely rescued the lethality of Hand mutants, and cardiac expression of a human HAND gene, or the caspase inhibitor P35, partially rescued the cardiac and lymph gland phenotypes. These findings demonstrate evolutionarily conserved functions of HAND transcription factors in Drosophila and mammalian cardiogenesis, and reveal a previously unrecognized requirement of Hand genes in hematopoiesis.", "author" : [ { "dropping-particle" : "", "family" : "Han", "given" : "Zhe", "non-dropping-particle" : "", "parse-names" : false, "suffix" : "" }, { "dropping-particle" : "", "family" : "Yi", "given" : "Peng", "non-dropping-particle" : "", "parse-names" : false, "suffix" : "" }, { "dropping-particle" : "", "family" : "Li", "given" : "Xiumin", "non-dropping-particle" : "", "parse-names" : false, "suffix" : "" }, { "dropping-particle" : "", "family" : "Olson", "given" : "Eric N", "non-dropping-particle" : "", "parse-names" : false, "suffix" : "" } ], "container-title" : "Development (Cambridge, England)", "id" : "ITEM-1", "issue" : "6", "issued" : { "date-parts" : [ [ "2006", "3" ] ] }, "page" : "1175-82", "title" : "Hand, an evolutionarily conserved bHLH transcription factor required for Drosophila cardiogenesis and hematopoiesis.", "type" : "article-journal", "volume" : "133" }, "uris" : [ "http://www.mendeley.com/documents/?uuid=2e61ee1d-162c-480e-af5f-16a47514f6e1" ] } ], "mendeley" : { "formattedCitation" : "&lt;sup&gt;13&lt;/sup&gt;", "plainTextFormattedCitation" : "13", "previouslyFormattedCitation" : "&lt;sup&gt;13&lt;/sup&gt;" }, "properties" : { "noteIndex" : 0 }, "schema" : "https://github.com/citation-style-language/schema/raw/master/csl-citation.json" }</w:instrText>
-      </w:r>
-      <w:r>
-        <w:fldChar w:fldCharType="separate"/>
-      </w:r>
-      <w:r>
-        <w:rPr>
-          <w:noProof/>
-          <w:vertAlign w:val="superscript"/>
-        </w:rPr>
-        <w:t>13</w:t>
-      </w:r>
-      <w:r>
-        <w:fldChar w:fldCharType="end"/>
-      </w:r>
-      <w:r>
-        <w:t xml:space="preserve">.  In contrast to the </w:t>
-      </w:r>
-      <w:r>
-        <w:rPr>
-          <w:i/>
-        </w:rPr>
-        <w:t>24B</w:t>
-      </w:r>
-      <w:r>
-        <w:t xml:space="preserve"> driven knockdowns, we only observed modest increases in mortality (20-30% increase in hazard ratios, Figure 2E-F).  Together, these data support the hypothesis that muscle-specific ablation of </w:t>
-      </w:r>
-      <w:r>
-        <w:rPr>
-          <w:i/>
-        </w:rPr>
-        <w:t>Tsc1</w:t>
-      </w:r>
-      <w:r>
-        <w:t xml:space="preserve"> results in early lethality in both mice and flies.</w:t>
+        <w:t>ER stress.  F</w:t>
+      </w:r>
+      <w:r>
+        <w:t>uture studies will be needed to und</w:t>
+      </w:r>
+      <w:r>
+        <w:t xml:space="preserve">erstand </w:t>
+      </w:r>
+      <w:r>
+        <w:t xml:space="preserve">the roles of </w:t>
+      </w:r>
+      <w:r>
+        <w:t>these and other potenti</w:t>
+      </w:r>
+      <w:r>
+        <w:t>al downstream effects</w:t>
+      </w:r>
+      <w:r>
+        <w:t>.</w:t>
+      </w:r>
+      <w:r>
+        <w:t xml:space="preserve">  </w:t>
+      </w:r>
+      <w:r>
+        <w:t>Un</w:t>
+      </w:r>
+      <w:r>
+        <w:t xml:space="preserve">derstanding the tissue-specificity which underlies the </w:t>
+      </w:r>
+      <w:r>
+        <w:t xml:space="preserve">some of the </w:t>
+      </w:r>
+      <w:r>
+        <w:t>effects of TORC1 on aging is an important step to understanding the molecular mechanisms that link TORC1 and rapamycin to organismal lifespan.</w:t>
       </w:r>
     </w:p>
     <w:p>
@@ -1391,607 +1800,12 @@
         <w:pStyle w:val="Heading1"/>
       </w:pPr>
       <w:r>
-        <w:t>Knockdown of Atg8a in fly muscles reduces lifespan</w:t>
-      </w:r>
-    </w:p>
-    <w:p>
-      <w:r>
-        <w:t xml:space="preserve">To test whether chronically impaired autophagy in muscle tissue can reduce Drosophila lifespan, we used a similar approach to reduce the levels of </w:t>
-      </w:r>
-      <w:r>
-        <w:rPr>
-          <w:i/>
-        </w:rPr>
-        <w:t>Atg5</w:t>
-      </w:r>
-      <w:r>
-        <w:t xml:space="preserve">, </w:t>
-      </w:r>
-      <w:r>
-        <w:rPr>
-          <w:i/>
-        </w:rPr>
-        <w:t>Atg8a</w:t>
-      </w:r>
-      <w:r>
-        <w:t xml:space="preserve"> and </w:t>
-      </w:r>
-      <w:r>
-        <w:rPr>
-          <w:i/>
-        </w:rPr>
-        <w:t>Atg8b</w:t>
-      </w:r>
-      <w:r>
-        <w:t xml:space="preserve"> in fly muscles using the </w:t>
-      </w:r>
-      <w:r>
-        <w:rPr>
-          <w:i/>
-        </w:rPr>
-        <w:t>24B</w:t>
-      </w:r>
-      <w:r>
-        <w:t>-GAL4 driver.</w:t>
-      </w:r>
-      <w:r>
-        <w:t xml:space="preserve">  We found that </w:t>
-      </w:r>
-      <w:commentRangeStart w:id="5"/>
-      <w:r>
-        <w:t xml:space="preserve">there </w:t>
-      </w:r>
-      <w:commentRangeEnd w:id="5"/>
-      <w:r>
-        <w:rPr>
-          <w:rStyle w:val="CommentReference"/>
-        </w:rPr>
-        <w:commentReference w:id="5"/>
-      </w:r>
-    </w:p>
-    <w:p>
-      <w:pPr>
-        <w:pStyle w:val="Heading1"/>
-      </w:pPr>
-      <w:r>
-        <w:t xml:space="preserve">Discussion </w:t>
-      </w:r>
-    </w:p>
-    <w:p>
-      <w:r>
-        <w:t xml:space="preserve">In this study we report that in both mice and flies, deletion or knockdown of </w:t>
-      </w:r>
-      <w:r>
-        <w:rPr>
-          <w:i/>
-        </w:rPr>
-        <w:t>Tsc1</w:t>
-      </w:r>
-      <w:r>
-        <w:t xml:space="preserve"> specifically in muscle tissue reduces lifespan.   Cardiac-specific ablation of </w:t>
-      </w:r>
-      <w:r>
-        <w:t>Tsc1 using</w:t>
-      </w:r>
-      <w:r>
-        <w:t xml:space="preserve"> </w:t>
-      </w:r>
-      <w:proofErr w:type="spellStart"/>
-      <w:r>
-        <w:rPr>
-          <w:i/>
-        </w:rPr>
-        <w:t>Tagln-Cre</w:t>
-      </w:r>
-      <w:proofErr w:type="spellEnd"/>
-      <w:r>
-        <w:t xml:space="preserve"> </w:t>
-      </w:r>
-      <w:r>
-        <w:t>showed</w:t>
-      </w:r>
-      <w:r>
-        <w:t xml:space="preserve"> early lethality of these mice, at approximately 3 weeks of age</w:t>
-      </w:r>
-      <w:r>
-        <w:fldChar w:fldCharType="begin" w:fldLock="1"/>
-      </w:r>
-      <w:r>
-        <w:instrText>ADDIN CSL_CITATION { "citationItems" : [ { "id" : "ITEM-1", "itemData" : { "DOI" : "10.1093/hmg/ddq570", "ISSN" : "1460-2083", "PMID" : "21212099", "abstract" : "Constitutive activation of mammalian target of rapamycin complex 1 (mTORC1), a key kinase complex that regulates cell size and growth, is observed with inactivating mutations of either of the tuberous sclerosis complex (TSC) genes, Tsc1 and Tsc2. Tsc1 and Tsc2 are highly expressed in cardiovascular tissue but their functional role there is unknown. We generated a tissue-specific knock-out of Tsc1, using a conditional allele of Tsc1 and a cre recombinase allele regulated by the smooth muscle protein-22 (SM22) promoter (Tsc1c/cSM22cre+/-) to constitutively activate mTOR in cardiovascular tissue. Significant gene recombination (\u223c80%) occurred in the heart by embryonic day (E) 15, and reduction in Tsc1 expression with increased levels of phosphorylated S6 kinase (S6K) and S6 was observed, consistent with constitutive activation of mTORC1. Cardiac hypertrophy was evident by E15 with post-natal progression to heart weights of 142 \u00b1 24 mg in Tsc1c/cSM22cre+/- mice versus 65 \u00b1 14 mg in controls (P &lt; 0.01). Median survival of Tsc1c/cSM22cre+/- mice was 24 days, with none surviving beyond 6 weeks. Pathologic and echocardiographic analysis revealed severe biventricular hypertrophy without evidence of fibrosis or myocyte disarray, and significant reduction in the left ventricular end-diastolic diameter (P &lt; 0.001) and fractional index (P &lt; 0.001). Inhibition of mTORC1 by rapamycin resulted in prolonged survival of Tsc1c/cSM22cre+/- mice, with regression of ventricular hypertrophy. These data support a critical role for the Tsc1/Tsc2-mTORC1-S6K axis in the normal development of cardiovascular tissue and also suggest possible therapeutic potential of rapamycin in cardiac disorders where pathologic mTORC1 activation occurs.", "author" : [ { "dropping-particle" : "", "family" : "Malhowski", "given" : "Amy J", "non-dropping-particle" : "", "parse-names" : false, "suffix" : "" }, { "dropping-particle" : "", "family" : "Hira", "given" : "Haider", "non-dropping-particle" : "", "parse-names" : false, "suffix" : "" }, { "dropping-particle" : "", "family" : "Bashiruddin", "given" : "Sarah", "non-dropping-particle" : "", "parse-names" : false, "suffix" : "" }, { "dropping-particle" : "", "family" : "Warburton", "given" : "Rod", "non-dropping-particle" : "", "parse-names" : false, "suffix" : "" }, { "dropping-particle" : "", "family" : "Goto", "given" : "June", "non-dropping-particle" : "", "parse-names" : false, "suffix" : "" }, { "dropping-particle" : "", "family" : "Robert", "given" : "Blanton", "non-dropping-particle" : "", "parse-names" : false, "suffix" : "" }, { "dropping-particle" : "", "family" : "Kwiatkowski", "given" : "David J.", "non-dropping-particle" : "", "parse-names" : false, "suffix" : "" }, { "dropping-particle" : "", "family" : "Finlay", "given" : "Geraldine A", "non-dropping-particle" : "", "parse-names" : false, "suffix" : "" } ], "container-title" : "Human molecular genetics", "id" : "ITEM-1", "issue" : "7", "issued" : { "date-parts" : [ [ "2011", "4", "1" ] ] }, "page" : "1290-305", "title" : "Smooth muscle protein-22-mediated deletion of Tsc1 results in cardiac hypertrophy that is mTORC1-mediated and reversed by rapamycin.", "type" : "article-journal", "volume" : "20" }, "uris" : [ "http://www.mendeley.com/documents/?uuid=376ef40b-438b-412f-ba7c-ea53ee6b3e98" ] } ], "mendeley" : { "formattedCitation" : "&lt;sup&gt;10&lt;/sup&gt;", "plainTextFormattedCitation" : "10", "previouslyFormattedCitation" : "&lt;sup&gt;10&lt;/sup&gt;" }, "properties" : { "noteIndex" : 0 }, "schema" : "https://github.com/citation-style-language/schema/raw/master/csl-citation.json" }</w:instrText>
-      </w:r>
-      <w:r>
-        <w:fldChar w:fldCharType="separate"/>
-      </w:r>
-      <w:r>
-        <w:rPr>
-          <w:noProof/>
-          <w:vertAlign w:val="superscript"/>
-        </w:rPr>
-        <w:t>10</w:t>
-      </w:r>
-      <w:r>
-        <w:fldChar w:fldCharType="end"/>
-      </w:r>
-      <w:r>
-        <w:t xml:space="preserve"> or 6 months of age in the case of </w:t>
-      </w:r>
-      <w:r>
-        <w:rPr>
-          <w:i/>
-        </w:rPr>
-        <w:t>Myl-Cre</w:t>
-      </w:r>
-      <w:r>
-        <w:fldChar w:fldCharType="begin" w:fldLock="1"/>
-      </w:r>
-      <w:r>
-        <w:instrText>ADDIN CSL_CITATION { "citationItems" : [ { "id" : "ITEM-1", "itemData" : { "DOI" : "10.1093/hmg/ddi039", "ISBN" : "6173559005", "ISSN" : "0964-6906", "PMID" : "15601645", "abstract" : "Tuberous sclerosis is a hamartoma syndrome due to mutations in TSC1 or TSC2 in which cardiac rhabdomyomas are seen in approximately 60% of patients. These lesions have an unusual natural history as they are usually most prominent immediately after birth and spontaneously resolve in most cases. To develop a mouse model of this lesion, we used a conditional, floxed allele of Tsc1 and a modified myosin light chain 2v allele in which cre recombinase expression occurs in ventricular myocytes. Mice with ventricular loss of Tsc1 had a median survival of 6 months and developed a dilated cardiomyopathy with the occurrence of scattered foci of enlarged ventricular myocytes. The enlarged cells were periodic acid-Schiff positive indicating the presence of excess glycogen and expressed elevated levels of phospho-S6, similar to findings in patient rhabdomyoma cells. The observations confirm that rhabdomyomas occur through a two hit mechanism of pathogenesis. However, the mice showed no evidence of fetal/neonatal demise, and there was no evidence of proliferation in the lesions. We propose that these differences are due to the timing of loss of Tsc1 in the ventricular myocytes and/or the truncated gestational period in the mouse compared with humans, during which progestational hormones may accentuate the growth of patient rhabdomyomas.", "author" : [ { "dropping-particle" : "", "family" : "Meikle", "given" : "Lynsey", "non-dropping-particle" : "", "parse-names" : false, "suffix" : "" }, { "dropping-particle" : "", "family" : "McMullen", "given" : "Julie R.", "non-dropping-particle" : "", "parse-names" : false, "suffix" : "" }, { "dropping-particle" : "", "family" : "Sherwood", "given" : "Megan C.", "non-dropping-particle" : "", "parse-names" : false, "suffix" : "" }, { "dropping-particle" : "", "family" : "Lader", "given" : "Alan S.", "non-dropping-particle" : "", "parse-names" : false, "suffix" : "" }, { "dropping-particle" : "", "family" : "Walker", "given" : "Victoria", "non-dropping-particle" : "", "parse-names" : false, "suffix" : "" }, { "dropping-particle" : "", "family" : "Chan", "given" : "Jennifer A.", "non-dropping-particle" : "", "parse-names" : false, "suffix" : "" }, { "dropping-particle" : "", "family" : "Kwiatkowski", "given" : "David J.", "non-dropping-particle" : "", "parse-names" : false, "suffix" : "" } ], "container-title" : "Human molecular genetics", "id" : "ITEM-1", "issue" : "3", "issued" : { "date-parts" : [ [ "2005", "2", "1" ] ] }, "note" : "From Duplicate 2 ( \n\n\nA mouse model of cardiac rhabdomyoma generated by loss of Tsc1 in ventricular myocytes.\n\n\n- Meikle, Lynsey; McMullen, Julie R; Sherwood, Megan C; Lader, Alan S; Walker, Victoria; Chan, Jennifer A; Kwiatkowski, David J )\n\n\n\n\n\n\n\n\n\n\nFrom Duplicate 4 (A mouse model of cardiac rhabdomyoma generated by loss of Tsc1 in ventricular myocytes. - Meikle, Lynsey; McMullen, Julie R; Sherwood, Megan C; Lader, Alan S; Walker, Victoria; Chan, Jennifer a; Kwiatkowski, David J.)\n\nFrom Duplicate 1 ( \n\nA mouse model of cardiac rhabdomyoma generated by loss of Tsc1 in ventricular myocytes.\n\n- Meikle, Lynsey; McMullen, Julie R; Sherwood, Megan C; Lader, Alan S; Walker, Victoria; Chan, Jennifer a; Kwiatkowski, David J )\n\n\n\n\n\n\n\n\nFrom Duplicate 2 ( \n\nA mouse model of cardiac rhabdomyoma generated by loss of Tsc1 in ventricular myocytes.\n\n- Meikle, Lynsey; McMullen, Julie R; Sherwood, Megan C; Lader, Alan S; Walker, Victoria; Chan, Jennifer a; Kwiatkowski, David J )\n\n\n\n\nFrom Duplicate 2 ( \n\n\nA mouse model of cardiac rhabdomyoma generated by loss of Tsc1 in ventricular myocytes.\n\n\n- Meikle, Lynsey; McMullen, Julie R; Sherwood, Megan C; Lader, Alan S; Walker, Victoria; Chan, Jennifer A; Kwiatkowski, David J )\n\n", "page" : "429-35", "title" : "A mouse model of cardiac rhabdomyoma generated by loss of Tsc1 in ventricular myocytes.", "type" : "article-journal", "volume" : "14" }, "uris" : [ "http://www.mendeley.com/documents/?uuid=fcf757da-3089-4d3d-b976-e1b6704b2c6d" ] } ], "mendeley" : { "formattedCitation" : "&lt;sup&gt;9&lt;/sup&gt;", "plainTextFormattedCitation" : "9", "previouslyFormattedCitation" : "&lt;sup&gt;9&lt;/sup&gt;" }, "properties" : { "noteIndex" : 0 }, "schema" : "https://github.com/citation-style-language/schema/raw/master/csl-citation.json" }</w:instrText>
-      </w:r>
-      <w:r>
-        <w:fldChar w:fldCharType="separate"/>
-      </w:r>
-      <w:r>
-        <w:rPr>
-          <w:noProof/>
-          <w:vertAlign w:val="superscript"/>
-        </w:rPr>
-        <w:t>9</w:t>
-      </w:r>
-      <w:r>
-        <w:fldChar w:fldCharType="end"/>
-      </w:r>
-      <w:r>
-        <w:t xml:space="preserve">. These mice </w:t>
-      </w:r>
-      <w:r>
-        <w:t>exhibited dramatic cardiac hypertrophy and sudden death at a much earlier age than our animals</w:t>
-      </w:r>
-      <w:r>
-        <w:t xml:space="preserve">.  </w:t>
-      </w:r>
-      <w:r>
-        <w:t>We observed</w:t>
-      </w:r>
-      <w:r>
-        <w:t xml:space="preserve"> modest reductions in lifespan in the fly cardiac-specific knockdown.  Together these dat</w:t>
-      </w:r>
-      <w:r>
-        <w:t xml:space="preserve">a support the hypothesis that </w:t>
-      </w:r>
-      <w:r>
-        <w:t>the cause of early lethality may be distinct from cardiac defects</w:t>
-      </w:r>
-      <w:r>
-        <w:t xml:space="preserve"> in mice and flies</w:t>
-      </w:r>
-      <w:r>
-        <w:t xml:space="preserve">, but our approach cannot conclusively show that cardiac </w:t>
-      </w:r>
-      <w:r>
-        <w:rPr>
-          <w:i/>
-        </w:rPr>
-        <w:t>Tsc1</w:t>
-      </w:r>
-      <w:r>
-        <w:t xml:space="preserve"> ablation plays no role in reductions in lifespan.</w:t>
-      </w:r>
-    </w:p>
-    <w:p/>
-    <w:p>
-      <w:r>
-        <w:t xml:space="preserve">Skeletal muscle tissue is an extremely important organ for aging, as </w:t>
-      </w:r>
-      <w:r>
-        <w:t>participants with the highest baseline grip strength had 20-217% decreased risk of all-cause mortality, irrespective of gender or body mass index</w:t>
-      </w:r>
-      <w:r>
-        <w:fldChar w:fldCharType="begin" w:fldLock="1"/>
-      </w:r>
-      <w:r>
-        <w:instrText>ADDIN CSL_CITATION { "citationItems" : [ { "id" : "ITEM-1", "itemData" : { "DOI" : "10.1093/gerona/55.3.M168", "ISBN" : "1079-5006 (Print)\\n1079-5006 (Linking)", "ISSN" : "1079-5006", "PMID" : "10795731", "abstract" : "BACKGROUND: Muscle weakness, low body weight, and chronic diseases are often observed in the same people; however, the association of muscle strength with mortality, independent of disease status and body weight, has not been elucidated. The aim was to assess hand grip strength as a predictor of all-cause mortality within different levels of body mass index (BMI) in initially disease-free men. METHODS: Mortality was followed prospectively over 30 years. Maximal hand grip strength tests and BMI assessments were done at baseline in 1965 to 1970. The participants were 6040 healthy men aged 45 to 68 years at baseline living on Oahu, Hawaii. RESULTS: The death rates per 1000 person years were 24.6 in those with BMI &lt;20, 18.5 in the middle BMI category, and 18.0 in those with BMI &gt; or = 25. For grip strength tertiles, the mortality rates were 24.8 in the lowest, 18.5 in the middle, and 14.0 in the highest third. In Cox regression models, within each tertile of grip strength, BMI showed only minimal effect on mortality. In contrast, in each category of BMI there was a gradient of decreasing mortality risk with increasing grip strength. Among those with BMI &lt;20, the adjusted relative risks (RRs) of mortality over 30 years were 1.36 (95% confidence interval 1.14-1.63) for those in the lowest third of strength at baseline, 1.27 (1.02-1.58) in the middle, and 0.92 (0.66-1.29) in the highest third. Correspondingly, for those with BMI 20-24.99, the RRs of death were 1.25 (1.08-1.45), 1.14 (1.00-1.32), and 1.0 (reference) in the lowest, middle, and highest third of grip strength, respectively. In those with BMI &gt; or =25, the RRs were 1.39 (1.16-1.65) in the lowest, 1.27 (1.08-1.49) in the middle, and 1.14 (0.98-1.32) in the highest third of grip strength. Models were adjusted for age, education, occupation, smoking, physical activity, and body height. CONCLUSIONS: In healthy middle-aged men, long-term mortality risk was associated with grip strength at baseline, independent of BMI. The possible interpretation of the finding is that early life influences on muscle strength may have long-term implications for mortality. Additionally, higher strength itself may provide greater physiologic and functional reserve that protects against mortality.", "author" : [ { "dropping-particle" : "", "family" : "Rantanen", "given" : "T", "non-dropping-particle" : "", "parse-names" : false, "suffix" : "" }, { "dropping-particle" : "", "family" : "Harris", "given" : "T", "non-dropping-particle" : "", "parse-names" : false, "suffix" : "" }, { "dropping-particle" : "", "family" : "Leveille", "given" : "S G", "non-dropping-particle" : "", "parse-names" : false, "suffix" : "" }, { "dropping-particle" : "", "family" : "Visser", "given" : "M", "non-dropping-particle" : "", "parse-names" : false, "suffix" : "" }, { "dropping-particle" : "", "family" : "Foley", "given" : "D", "non-dropping-particle" : "", "parse-names" : false, "suffix" : "" }, { "dropping-particle" : "", "family" : "Masaki", "given" : "K", "non-dropping-particle" : "", "parse-names" : false, "suffix" : "" }, { "dropping-particle" : "", "family" : "Guralnik", "given" : "Jack M", "non-dropping-particle" : "", "parse-names" : false, "suffix" : "" } ], "container-title" : "The journals of gerontology. Series A, Biological sciences and medical sciences", "id" : "ITEM-1", "issue" : "3", "issued" : { "date-parts" : [ [ "2000" ] ] }, "page" : "M168-M173", "title" : "Muscle strength and body mass index as long-term predictors of mortality in initially healthy men.", "type" : "article-journal", "volume" : "55" }, "uris" : [ "http://www.mendeley.com/documents/?uuid=cbe58d2d-5d46-47ca-a223-f191a3a17e13" ] }, { "id" : "ITEM-2", "itemData" : { "DOI" : "10.1503/cmaj.091278", "ISBN" : "1488-2329", "ISSN" : "08203946", "PMID" : "20142372", "abstract" : "BACKGROUND: Poor muscular strength has been shown to be associated with increased morbidity and mortality in diverse samples of middle-aged and elderly people. However, the oldest old population (i.e., over 85 years) is underrepresented in such studies. Our objective was to assess the association between muscular strength and mortality in the oldest old population.\\n\\nMETHODS: We included 555 participants (65% women) from the Leiden 85-plus study, a prospective population-based study of all 85-year-old inhabitants of Leiden, Netherlands. We measured the handgrip strength of participants at baseline and again at age 89 years. We collected baseline data on comorbidities, functional status, levels of physical activity, and adjusted for potential confounders. During the follow-up period, we collected data on mortality.\\n\\nRESULTS: During a follow-up period of 9.5 years (range 8.5-10.5 years), 444 (80%) participants died. Risk for all-cause mortality was elevated among participants in the lowest tertile of handgrip strength at age 85 years (hazard ratio [HR] 1.35, 95% confidence interval [CI] 1.00-1.82, p = 0.047) and the lowest two tertiles of handgrip strength at age 89 years (HR 2.04, CI 1.24-3.35, p = 0.005 and HR 1.73, CI 1.11-2.70, p = 0.016). We also observed significantly increased mortality among participants in the tertile with the highest relative loss of handgrip strength over four years (HR 1.72, CI 1.07-2.77, p = 0.026).\\n\\nINTERPRETATION: Handgrip strength, a surrogate measurement of overall muscular strength, is a predictor of all-cause mortality in the oldest old population and may serve as a convenient tool for prognostication of mortality risk among elderly people.", "author" : [ { "dropping-particle" : "", "family" : "Ling", "given" : "Carolina H Y", "non-dropping-particle" : "", "parse-names" : false, "suffix" : "" }, { "dropping-particle" : "", "family" : "Taekema", "given" : "Diana", "non-dropping-particle" : "", "parse-names" : false, "suffix" : "" }, { "dropping-particle" : "", "family" : "Craen", "given" : "Anton J M", "non-dropping-particle" : "De", "parse-names" : false, "suffix" : "" }, { "dropping-particle" : "", "family" : "Gussekloo", "given" : "Jacobijn", "non-dropping-particle" : "", "parse-names" : false, "suffix" : "" }, { "dropping-particle" : "", "family" : "Westendorp", "given" : "Rudi G J", "non-dropping-particle" : "", "parse-names" : false, "suffix" : "" }, { "dropping-particle" : "", "family" : "Maier", "given" : "Andrea B.", "non-dropping-particle" : "", "parse-names" : false, "suffix" : "" } ], "container-title" : "Cmaj", "id" : "ITEM-2", "issue" : "5", "issued" : { "date-parts" : [ [ "2010" ] ] }, "page" : "429-435", "title" : "Handgrip strength and mortality in the oldest old population: The Leiden 85-plus study", "type" : "article-journal", "volume" : "182" }, "uris" : [ "http://www.mendeley.com/documents/?uuid=3c6330b5-3679-4748-afef-52f41b09fc7f" ] }, { "id" : "ITEM-3", "itemData" : { "DOI" : "10.1016/j.amjmed.2006.04.018", "ISBN" : "1555-7162 (Electronic)", "ISSN" : "00029343", "PMID" : "17398228", "abstract" : "PURPOSE: Handgrip strength is a simple measurement used to estimate overall muscle strength but might also serve as a predictor of health-related prognosis. We investigated grip strength-mortality association in a longitudinal study. METHODS: A total of 4912 persons (1695 men and 3217 women), 35 to 74 years old at baseline, were the subjects of this study. Members of the Adult Health Study (AHS) cohort in Hiroshima, Japan, these individuals underwent a battery of physiological tests, including handgrip-strength testing, between July 1970 and June 1972. Mortality was followed until the end of 1999. Estimates of relative risk (RR) of mortality associated with grip strength were adjusted for potentially confounding factors by Cox proportional hazard analysis. RESULTS: Multivariate-adjusted RR of all causes of death, except for external causes, for the highest quintile of grip strength in men was 0.52 (95% confidence interval [CI], 0.33-0.80) for the age group 35-54 years, 0.72 (95% CI, 0.53-0.98) for the ages 55-64 years, and 0.67 (95% CI, 0.49-0.91) for the ages 65-74 years. These figures were significantly lower than the RR for the reference group (the third quintile). Similar trends were observed in women. Multivariate-adjusted RR of all causes of death except external causes for each 5-kg increment of grip strength was significantly low (RR: 0.89, 95% CI, 0.86-0.92 for men, RR: 0.87, 95% CI, 0.83-0.92 for women). Multivariate-adjusted RR for heart disease, stroke, and pneumonia in men was 0.85 (95% CI, 0.79-0.93), 0.90 (95% CI, 0.83-0.99), and 0.85 (95% CI, 0.75-0.98), respectively. RR for each 5-kg increment of grip strength remained 0.92 (95% CI, 0.87-0.96), even after more than 20 years of follow-up. CONCLUSION: Grip strength is an accurate and consistent predictor of all causes of mortality in middle-aged and elderly persons.", "author" : [ { "dropping-particle" : "", "family" : "Sasaki", "given" : "Hideo", "non-dropping-particle" : "", "parse-names" : false, "suffix" : "" }, { "dropping-particle" : "", "family" : "Kasagi", "given" : "Fumiyoshi", "non-dropping-particle" : "", "parse-names" : false, "suffix" : "" }, { "dropping-particle" : "", "family" : "Yamada", "given" : "Michiko", "non-dropping-particle" : "", "parse-names" : false, "suffix" : "" }, { "dropping-particle" : "", "family" : "Fujita", "given" : "Shoichiro", "non-dropping-particle" : "", "parse-names" : false, "suffix" : "" } ], "container-title" : "The American journal of medicine", "id" : "ITEM-3", "issue" : "4", "issued" : { "date-parts" : [ [ "2007" ] ] }, "page" : "337-342", "title" : "Grip strength predicts cause-specific mortality in middle-aged and elderly persons.", "type" : "article-journal", "volume" : "120" }, "uris" : [ "http://www.mendeley.com/documents/?uuid=6c3cf9ba-e54c-439b-9b49-a1e432024d1c" ] }, { "id" : "ITEM-4", "itemData" : { "DOI" : "10.1093/ije/dyl224", "ISBN" : "0300-5771 (Print)", "ISSN" : "03005771", "PMID" : "17056604", "abstract" : "BACKGROUND: Several studies in older people have shown that grip strength predicts all-cause mortality. The mechanisms are unclear. Muscle strength declines with age, accompanied by a loss of muscle mass and an increase in fat, but the role that body composition plays in the association between grip strength and mortality has been little explored. We investigated the relation between grip strength, body composition, and cause-specific and total mortality in 800 men and women aged 65 and over. METHODS: During 197374 the UK Department of Health and Social Security surveyed random samples of men and women aged 65 and over living in eight areas of Britain to assess the nutritional state of the elderly population. The survey included a clinical examination by a geriatrician who assessed grip strength and anthropometry. We used Cox proportional hazards models to examine mortality over 24 years of follow-up. RESULTS: Poorer grip strength was associated with increased mortality from all-causes, from cardiovascular disease, and from cancer in men, though not in women. After adjustment for potential confounding factors, including arm muscle area and BMI, the relative risk of death in men was 0.81 (95% CI 0.700.95) from all-causes, 0.73 (95% CI 0.600.89) from cardiovascular disease, and 0.81 (95% CI 0.660.98) from cancer per SD increase in grip strength. These associations remained statistically significant after further adjustment for fat-free mass or % body fat. CONCLUSION: Grip strength is a long-term predictor of mortality from all-causes, cardiovascular disease, and cancer in men. Muscle size and other indicators of body composition did not explain these associations.", "author" : [ { "dropping-particle" : "", "family" : "Gale", "given" : "Catharine R.", "non-dropping-particle" : "", "parse-names" : false, "suffix" : "" }, { "dropping-particle" : "", "family" : "Martyn", "given" : "Christopher N.", "non-dropping-particle" : "", "parse-names" : false, "suffix" : "" }, { "dropping-particle" : "", "family" : "Cooper", "given" : "Cyrus", "non-dropping-particle" : "", "parse-names" : false, "suffix" : "" }, { "dropping-particle" : "", "family" : "Sayer", "given" : "Avan Aihie", "non-dropping-particle" : "", "parse-names" : false, "suffix" : "" } ], "container-title" : "International Journal of Epidemiology", "id" : "ITEM-4", "issue" : "1", "issued" : { "date-parts" : [ [ "2007" ] ] }, "page" : "228-235", "title" : "Grip strength, body composition, and mortality", "type" : "article-journal", "volume" : "36" }, "uris" : [ "http://www.mendeley.com/documents/?uuid=8ab2b996-72d6-4b25-b44b-99e9fc35bea9" ] }, { "id" : "ITEM-5", "itemData" : { "DOI" : "10.1034/j.1600-0579.2003.00207.x", "ISBN" : "0002-8614 (Print)\\n0002-8614 (Linking)", "ISSN" : "0002-8614", "PMID" : "12752838", "abstract" : "OBJECTIVES: To examine the association between muscle strength and total and cause-specific mortality and the plausible contributing factors to this association, such as presence of diseases commonly underlying mortality, inflammation, nutritional deficiency, physical inactivity, smoking, and depression. DESIGN: Prospective population-based cohort study with mortality surveillance over 5 years. SETTING: Elderly women residing in the eastern half of Baltimore, Maryland, and part of Baltimore County. PARTICIPANTS: Nine hundred nineteen moderately to severely disabled women aged 65 to 101 who participated in handgrip strength testing at baseline as part of the Women's Health and Aging Study. MEASUREMENTS: Cardiovascular disease (CVD), cancer, respiratory disease, other measures (not CVD, respiratory, or cancer), total mortality, handgrip strength, and interleukin-6. RESULTS: Over the 5-year follow-up, 336 deaths occurred: 149 due to CVD, 59 due to cancer, 38 due to respiratory disease, and 90 due to other diseases. The unadjusted relative risk (RR) of CVD mortality was 3.21 (95% confidence interval (CI) = 2.00-5.14) in the lowest and 1.88 (95% CI = 1.11-3.21) in the middle compared with the highest tertile of handgrip strength. The unadjusted RR of respiratory mortality was 2.38 (95% CI = 1.09-5.20) and other mortality 2.59 (95% CI = 1.59-4.20) in the lowest versus the highest grip-strength tertile. Cancer mortality was not associated with grip strength. After adjusting for age, race, body height, and weight, the RR of CVD mortality decreased to 2.17 (95% CI = 1.26-3.73) in the lowest and 1.56 (95% CI = 0.89-2.71) in the middle, with the highest grip-strength tertile as the reference. Further adjustments for multiple diseases, physical inactivity, smoking, interleukin-6, C-reactive protein, serum albumin, unintentional weight loss, and depressive symptoms did not materially change the risk estimates. Similar results were observed for all-cause mortality. CONCLUSION: In older disabled women, handgrip strength was a powerful predictor of cause-specific and total mortality. Presence of chronic diseases commonly underlying death or the mechanisms behind decline in muscle strength in chronic disease, such as inflammation, poor nutritional status, disuse, and depression, all of which are independent predictors of mortality, did not explain the association. Handgrip strength, an indicator of overall muscle strength, may predict mortality through mechanisms other \u2026", "author" : [ { "dropping-particle" : "", "family" : "Rantanen", "given" : "Taina", "non-dropping-particle" : "", "parse-names" : false, "suffix" : "" }, { "dropping-particle" : "", "family" : "Volpato", "given" : "Stefano", "non-dropping-particle" : "", "parse-names" : false, "suffix" : "" }, { "dropping-particle" : "", "family" : "Ferrucci", "given" : "Luigi", "non-dropping-particle" : "", "parse-names" : false, "suffix" : "" }, { "dropping-particle" : "", "family" : "Heikkinen", "given" : "Eino", "non-dropping-particle" : "", "parse-names" : false, "suffix" : "" }, { "dropping-particle" : "", "family" : "Fried", "given" : "Linda P", "non-dropping-particle" : "", "parse-names" : false, "suffix" : "" }, { "dropping-particle" : "", "family" : "Guralnik", "given" : "Jack M", "non-dropping-particle" : "", "parse-names" : false, "suffix" : "" } ], "container-title" : "Journal of the American Geriatrics Society", "id" : "ITEM-5", "issue" : "5", "issued" : { "date-parts" : [ [ "2003" ] ] }, "page" : "636-641", "title" : "Handgrip strength and cause-specific and total mortality in older disabled women: exploring the mechanism.", "type" : "article-journal", "volume" : "51" }, "uris" : [ "http://www.mendeley.com/documents/?uuid=ff19d2b2-5bed-4dfe-919a-fa9c3be799f8" ] }, { "id" : "ITEM-6", "itemData" : { "DOI" : "10.1093/gerona/57.10.B359", "ISBN" : "1079-5006", "ISSN" : "1079-5006", "PMID" : "12242311", "abstract" : "Low muscle strength is associated with mortality, presumably as a result of low muscle mass (sarcopenia) and physical inactivity. Grip strength was longitudinally collected in 1071 men over a 25-year period. Muscle mass was estimated by using 24-hour creatinine excretion and physical activity values, obtained by questionnaire. Survival analysis examined the impact of grip strength and rate of change in strength on all-cause mortality over 40 years. Lower and declining strength are associated with increased mortality, independent of physical activity and muscle mass. In men &lt;60 years, rate of loss of strength was more important than the actual levels. In men &gt;/=60 years, strength was more protective than the rate of loss, which persisted when muscle mass was considered. Strength and rate of change in strength contribute to the impact of sarcopenia on mortality. Although muscle mass and physical activity are important, they do not completely account for the impact of strength and changes in strength.", "author" : [ { "dropping-particle" : "", "family" : "Metter", "given" : "E Jeffrey", "non-dropping-particle" : "", "parse-names" : false, "suffix" : "" }, { "dropping-particle" : "", "family" : "Talbot", "given" : "Laura a", "non-dropping-particle" : "", "parse-names" : false, "suffix" : "" }, { "dropping-particle" : "", "family" : "Schrager", "given" : "Matthew", "non-dropping-particle" : "", "parse-names" : false, "suffix" : "" }, { "dropping-particle" : "", "family" : "Conwit", "given" : "Robin", "non-dropping-particle" : "", "parse-names" : false, "suffix" : "" } ], "container-title" : "The journals of gerontology. Series A, Biological sciences and medical sciences", "id" : "ITEM-6", "issue" : "10", "issued" : { "date-parts" : [ [ "2002" ] ] }, "page" : "B359-B365", "title" : "Skeletal muscle strength as a predictor of all-cause mortality in healthy men.", "type" : "article-journal", "volume" : "57" }, "uris" : [ "http://www.mendeley.com/documents/?uuid=2391d471-7dd7-40c1-8dbe-eac2022afe25" ] } ], "mendeley" : { "formattedCitation" : "&lt;sup&gt;14\u201319&lt;/sup&gt;", "plainTextFormattedCitation" : "14\u201319", "previouslyFormattedCitation" : "&lt;sup&gt;14\u201319&lt;/sup&gt;" }, "properties" : { "noteIndex" : 0 }, "schema" : "https://github.com/citation-style-language/schema/raw/master/csl-citation.json" }</w:instrText>
-      </w:r>
-      <w:r>
-        <w:fldChar w:fldCharType="separate"/>
-      </w:r>
-      <w:r>
-        <w:rPr>
-          <w:noProof/>
-          <w:vertAlign w:val="superscript"/>
-        </w:rPr>
-        <w:t>14–19</w:t>
-      </w:r>
-      <w:r>
-        <w:fldChar w:fldCharType="end"/>
-      </w:r>
-      <w:r>
-        <w:t>.</w:t>
-      </w:r>
-      <w:r>
-        <w:t xml:space="preserve">  </w:t>
-      </w:r>
-      <w:r>
-        <w:t>Candidate gene</w:t>
-      </w:r>
-      <w:r>
-        <w:t xml:space="preserve"> studies </w:t>
-      </w:r>
-      <w:r>
-        <w:t xml:space="preserve">on aging </w:t>
-      </w:r>
-      <w:r>
-        <w:t>have also implicated genes</w:t>
-      </w:r>
-      <w:r>
-        <w:t xml:space="preserve"> with important role</w:t>
-      </w:r>
-      <w:r>
-        <w:t>s</w:t>
-      </w:r>
-      <w:r>
-        <w:t xml:space="preserve"> in muscle tissue</w:t>
-      </w:r>
-      <w:r>
-        <w:t xml:space="preserve"> such as </w:t>
-      </w:r>
-      <w:r>
-        <w:rPr>
-          <w:i/>
-        </w:rPr>
-        <w:t>IGF1R</w:t>
-      </w:r>
-      <w:r>
-        <w:t xml:space="preserve">, </w:t>
-      </w:r>
-      <w:r>
-        <w:rPr>
-          <w:i/>
-        </w:rPr>
-        <w:t>AKT</w:t>
-      </w:r>
-      <w:r>
-        <w:rPr>
-          <w:i/>
-        </w:rPr>
-        <w:t>1</w:t>
-      </w:r>
-      <w:r>
-        <w:t xml:space="preserve"> and </w:t>
-      </w:r>
-      <w:r>
-        <w:rPr>
-          <w:i/>
-        </w:rPr>
-        <w:t>FOXO</w:t>
-      </w:r>
-      <w:r>
-        <w:rPr>
-          <w:i/>
-        </w:rPr>
-        <w:t>3A</w:t>
-      </w:r>
-      <w:r>
-        <w:fldChar w:fldCharType="begin" w:fldLock="1"/>
-      </w:r>
-      <w:r>
-        <w:instrText>ADDIN CSL_CITATION { "citationItems" : [ { "id" : "ITEM-1", "itemData" : { "DOI" : "10.1073/pnas.0705467105", "ISBN" : "1091-6490 (Electronic)\\n0027-8424 (Linking)", "ISSN" : "1091-6490", "PMID" : "18316725", "abstract" : "Rather than being a passive, haphazard process of wear and tear, lifespan can be modulated actively by components of the insulin/insulin-like growth factor I (IGFI) pathway in laboratory animals. Complete or partial loss-of-function mutations in genes encoding components of the insulin/IGFI pathway result in extension of life span in yeasts, worms, flies, and mice. This remarkable conservation throughout evolution suggests that altered signaling in this pathway may also influence human lifespan. On the other hand, evolutionary tradeoffs predict that the laboratory findings may not be relevant to human populations, because of the high fitness cost during early life. Here, we studied the biochemical, phenotypic, and genetic variations in a cohort of Ashkenazi Jewish centenarians, their offspring, and offspring-matched controls and demonstrated a gender-specific increase in serum IGFI associated with a smaller stature in female offspring of centenarians. Sequence analysis of the IGF1 and IGF1 receptor (IGF1R) genes of female centenarians showed overrepresentation of heterozygous mutations in the IGF1R gene among centenarians relative to controls that are associated with high serum IGFI levels and reduced activity of the IGFIR as measured in transformed lymphocytes. Thus, genetic alterations in the human IGF1R that result in altered IGF signaling pathway confer an increase in susceptibility to human longevity, suggesting a role of this pathway in modulation of human lifespan.", "author" : [ { "dropping-particle" : "", "family" : "Suh", "given" : "Yousin", "non-dropping-particle" : "", "parse-names" : false, "suffix" : "" }, { "dropping-particle" : "", "family" : "Atzmon", "given" : "Gil", "non-dropping-particle" : "", "parse-names" : false, "suffix" : "" }, { "dropping-particle" : "", "family" : "Cho", "given" : "Mi-Ook", "non-dropping-particle" : "", "parse-names" : false, "suffix" : "" }, { "dropping-particle" : "", "family" : "Hwang", "given" : "David", "non-dropping-particle" : "", "parse-names" : false, "suffix" : "" }, { "dropping-particle" : "", "family" : "Liu", "given" : "Bingrong", "non-dropping-particle" : "", "parse-names" : false, "suffix" : "" }, { "dropping-particle" : "", "family" : "Leahy", "given" : "Daniel J", "non-dropping-particle" : "", "parse-names" : false, "suffix" : "" }, { "dropping-particle" : "", "family" : "Barzilai", "given" : "Nir", "non-dropping-particle" : "", "parse-names" : false, "suffix" : "" }, { "dropping-particle" : "", "family" : "Cohen", "given" : "Pinchas", "non-dropping-particle" : "", "parse-names" : false, "suffix" : "" } ], "container-title" : "Proceedings of the National Academy of Sciences of the United States of America", "id" : "ITEM-1", "issue" : "9", "issued" : { "date-parts" : [ [ "2008" ] ] }, "page" : "3438-42", "title" : "Functionally significant insulin-like growth factor I receptor mutations in centenarians.", "type" : "article-journal", "volume" : "105" }, "uris" : [ "http://www.mendeley.com/documents/?uuid=4f3ad7f4-797e-4b6e-b600-e90edba6bbc9" ] }, { "id" : "ITEM-2", "itemData" : { "DOI" : "10.1111/j.1474-9726.2009.00493.x", "ISBN" : "1474-9726", "ISSN" : "1474-9726", "PMID" : "19489743", "abstract" : "The insulin/IGF1 signaling pathways affect lifespan in several model organisms, including worms, flies and mice. To investigate whether common genetic variation in this pathway influences lifespan in humans, we genotyped 291 common variants in 30 genes encoding proteins in the insulin/IGF1 signaling pathway in a cohort of elderly Caucasian women selected from the Study of Osteoporotic Fractures (SOF). The cohort included 293 long-lived cases (lifespan &gt; or = 92 years (y), mean +/- standard deviation (SD) = 95.3 +/- 2.2y) and 603 average-lifespan controls (lifespan &lt; or = 79y, mean = 75.7 +/- 2.6y). Variants were selected for genotyping using a haplotype-tagging approach. We found a modest excess of variants nominally associated with longevity. Nominally significant variants were then replicated in two additional Caucasian cohorts including both males and females: the Cardiovascular Health Study and Ashkenazi Jewish Centenarians. An intronic single nucleotide polymorphism in AKT1, rs3803304, was significantly associated with lifespan in a meta-analysis across the three cohorts (OR = 0.78 95%CI = 0.68-0.89, adjusted P = 0.043); two intronic single nucleotide polymorphisms in FOXO3A demonstrated a significant lifespan association among women only (rs1935949, OR = 1.35, 95%CI = 1.15-1.57, adjusted P = 0.0093). These results demonstrate that common variants in several genes in the insulin/IGF1 pathway are associated with human lifespan.", "author" : [ { "dropping-particle" : "", "family" : "Pawlikowska", "given" : "Ludmila", "non-dropping-particle" : "", "parse-names" : false, "suffix" : "" }, { "dropping-particle" : "", "family" : "Hu", "given" : "Donglei", "non-dropping-particle" : "", "parse-names" : false, "suffix" : "" }, { "dropping-particle" : "", "family" : "Huntsman", "given" : "Scott", "non-dropping-particle" : "", "parse-names" : false, "suffix" : "" }, { "dropping-particle" : "", "family" : "Sung", "given" : "Andrew", "non-dropping-particle" : "", "parse-names" : false, "suffix" : "" }, { "dropping-particle" : "", "family" : "Chu", "given" : "Catherine", "non-dropping-particle" : "", "parse-names" : false, "suffix" : "" }, { "dropping-particle" : "", "family" : "Chen", "given" : "Justin", "non-dropping-particle" : "", "parse-names" : false, "suffix" : "" }, { "dropping-particle" : "", "family" : "Joyner", "given" : "Alexander H.", "non-dropping-particle" : "", "parse-names" : false, "suffix" : "" }, { "dropping-particle" : "", "family" : "Schork", "given" : "Nicholas J.", "non-dropping-particle" : "", "parse-names" : false, "suffix" : "" }, { "dropping-particle" : "", "family" : "Hsueh", "given" : "Wen-Chi Chi", "non-dropping-particle" : "", "parse-names" : false, "suffix" : "" }, { "dropping-particle" : "", "family" : "Reiner", "given" : "Alexander P.", "non-dropping-particle" : "", "parse-names" : false, "suffix" : "" }, { "dropping-particle" : "", "family" : "Psaty", "given" : "Bruce M.", "non-dropping-particle" : "", "parse-names" : false, "suffix" : "" }, { "dropping-particle" : "", "family" : "Atzmon", "given" : "Gil", "non-dropping-particle" : "", "parse-names" : false, "suffix" : "" }, { "dropping-particle" : "", "family" : "Barzilai", "given" : "Nir", "non-dropping-particle" : "", "parse-names" : false, "suffix" : "" }, { "dropping-particle" : "", "family" : "Cummings", "given" : "Steven R.", "non-dropping-particle" : "", "parse-names" : false, "suffix" : "" }, { "dropping-particle" : "", "family" : "Browner", "given" : "Warren S.", "non-dropping-particle" : "", "parse-names" : false, "suffix" : "" }, { "dropping-particle" : "", "family" : "Kwok", "given" : "Pui-Yan Yan", "non-dropping-particle" : "", "parse-names" : false, "suffix" : "" }, { "dropping-particle" : "", "family" : "Ziv", "given" : "Elad", "non-dropping-particle" : "", "parse-names" : false, "suffix" : "" }, { "dropping-particle" : "", "family" : "Study of Osteoporotic Fractures", "given" : "", "non-dropping-particle" : "", "parse-names" : false, "suffix" : "" } ], "container-title" : "Aging cell", "id" : "ITEM-2", "issue" : "4", "issued" : { "date-parts" : [ [ "2009", "8" ] ] }, "page" : "460-72", "title" : "Association of common genetic variation in the insulin/IGF1 signaling pathway with human longevity.", "type" : "article-journal", "volume" : "8" }, "uris" : [ "http://www.mendeley.com/documents/?uuid=88af1fe8-b5cd-4f05-826c-57fef13471d9" ] } ], "mendeley" : { "formattedCitation" : "&lt;sup&gt;20,21&lt;/sup&gt;", "plainTextFormattedCitation" : "20,21", "previouslyFormattedCitation" : "&lt;sup&gt;20,21&lt;/sup&gt;" }, "properties" : { "noteIndex" : 0 }, "schema" : "https://github.com/citation-style-language/schema/raw/master/csl-citation.json" }</w:instrText>
-      </w:r>
-      <w:r>
-        <w:fldChar w:fldCharType="separate"/>
-      </w:r>
-      <w:r>
-        <w:rPr>
-          <w:noProof/>
-          <w:vertAlign w:val="superscript"/>
-        </w:rPr>
-        <w:t>20,21</w:t>
-      </w:r>
-      <w:r>
-        <w:fldChar w:fldCharType="end"/>
-      </w:r>
-      <w:r>
-        <w:t>. For example, i</w:t>
-      </w:r>
-      <w:r>
-        <w:t xml:space="preserve">n humans, polymorphisms in </w:t>
-      </w:r>
-      <w:r>
-        <w:rPr>
-          <w:i/>
-        </w:rPr>
-        <w:t>FOXO3</w:t>
-      </w:r>
-      <w:r>
-        <w:rPr>
-          <w:i/>
-        </w:rPr>
-        <w:t>A</w:t>
-      </w:r>
-      <w:r>
-        <w:t xml:space="preserve"> have been associated with lengthened lifespan</w:t>
-      </w:r>
-      <w:r>
-        <w:fldChar w:fldCharType="begin" w:fldLock="1"/>
-      </w:r>
-      <w:r>
-        <w:instrText>ADDIN CSL_CITATION { "citationItems" : [ { "id" : "ITEM-1", "itemData" : { "DOI" : "10.1073/pnas.0801030105", "ISBN" : "00278424", "ISSN" : "1091-6490", "PMID" : "18765803", "abstract" : "Human longevity is a complex phenotype with a significant familial component, yet little is known about its genetic antecedents. Increasing evidence from animal models suggests that the insulin/IGF-1 signaling (IIS) pathway is an important, evolutionarily conserved biological pathway that influences aging and longevity. However, to date human data have been scarce. Studies have been hampered by small sample sizes, lack of precise phenotyping, and population stratification, among other challenges. Therefore, to more precisely assess potential genetic contributions to human longevity from genes linked to IIS signaling, we chose a large, homogeneous, long-lived population of men well-characterized for aging phenotypes, and we performed a nested-case control study of 5 candidate longevity genes. Genetic variation within the FOXO3A gene was strongly associated with human longevity. The OR for homozygous minor vs. homozygous major alleles between the cases and controls was 2.75 (P = 0.00009; adjusted P = 0.00135). Long-lived men also presented several additional phenotypes linked to healthy aging, including lower prevalence of cancer and cardiovascular disease, better self-reported health, and high physical and cognitive function, despite significantly older ages than controls. Several of these aging phenotypes were associated with FOXO3A genotype. Long-lived men also exhibited several biological markers indicative of greater insulin sensitivity and this was associated with homozygosity for the FOXO3A GG genotype. Further exploration of the FOXO3A gene, human longevity and other aging phenotypes is warranted in other populations.", "author" : [ { "dropping-particle" : "", "family" : "Willcox", "given" : "Bradley J", "non-dropping-particle" : "", "parse-names" : false, "suffix" : "" }, { "dropping-particle" : "", "family" : "Donlon", "given" : "Timothy a", "non-dropping-particle" : "", "parse-names" : false, "suffix" : "" }, { "dropping-particle" : "", "family" : "He", "given" : "Qimei", "non-dropping-particle" : "", "parse-names" : false, "suffix" : "" }, { "dropping-particle" : "", "family" : "Chen", "given" : "Randi", "non-dropping-particle" : "", "parse-names" : false, "suffix" : "" }, { "dropping-particle" : "", "family" : "Grove", "given" : "John S", "non-dropping-particle" : "", "parse-names" : false, "suffix" : "" }, { "dropping-particle" : "", "family" : "Yano", "given" : "Katsuhiko", "non-dropping-particle" : "", "parse-names" : false, "suffix" : "" }, { "dropping-particle" : "", "family" : "Masaki", "given" : "Kamal H", "non-dropping-particle" : "", "parse-names" : false, "suffix" : "" }, { "dropping-particle" : "", "family" : "Willcox", "given" : "D Craig", "non-dropping-particle" : "", "parse-names" : false, "suffix" : "" }, { "dropping-particle" : "", "family" : "Rodriguez", "given" : "Beatriz", "non-dropping-particle" : "", "parse-names" : false, "suffix" : "" }, { "dropping-particle" : "", "family" : "Curb", "given" : "J David", "non-dropping-particle" : "", "parse-names" : false, "suffix" : "" } ], "container-title" : "Proceedings of the National Academy of Sciences of the United States of America", "id" : "ITEM-1", "issue" : "37", "issued" : { "date-parts" : [ [ "2008" ] ] }, "page" : "13987-13992", "title" : "FOXO3A genotype is strongly associated with human longevity.", "type" : "article-journal", "volume" : "105" }, "uris" : [ "http://www.mendeley.com/documents/?uuid=2530519d-47c0-4a94-ae90-6fa8b17718b8" ] }, { "id" : "ITEM-2", "itemData" : { "DOI" : "10.4103/1008-682X.123673", "ISSN" : "1745-7262", "PMID" : "24589462", "abstract" : "Numerous studies have shown associations between the FOXO3A gene, encoding the forkhead box O3 transcription factor, and human or specifically male longevity. However, the associations of specific FOXO3A polymorphisms with longevity remain inconclusive. We performed a meta-analysis of existing studies to clarify these potential associations. A comprehensive search was conducted to identify studies of FOXO3A gene polymorphisms and longevity. Pooled odds ratios (ORs) and 95% confidence intervals (CIs) were calculated by comparing the minor and major alleles. A total of seven articles reporting associations of FOXO3A polymorphisms with longevity were identified and included in this meta-analysis. These comprised 11 independent studies with 5241 cases and 5724 controls from different ethnic groups. rs2802292, rs2764264, rs13217795, rs1935949 and rs2802288 polymorphisms were associated with human longevity (OR = 1.36, 95% CI = 1.10-1.69, P= 0.005; OR = 1.20, 95% CI = 1.04-1.37, P= 0.01; OR = 1.27, 95% CI = 1.10-1.46, P= 0.001; OR = 1.14, 95% CI = 1.01-1.27 and OR = 1.24, 95% CI = 1.07-1.43, P= 0.003, respectively). Analysis stratified by gender indicated significant associations between rs2802292, rs2764264 and rs13217795 and male longevity (OR = 1.54, 95% CI = 1.33-1.79, P &lt; 0.001; OR = 1.38, 95% CI = 1.15-1.66, P= 0.001; and OR = 1.39, 95% CI = 1.15-1.67, P= 0.001), but rs2802292, rs2764264 and rs1935949 were not linked to female longevity. Moreover, our study showed no association between rs2153960, rs7762395 or rs13220810 polymorphisms and longevity. In conclusion, this meta-analysis indicates a significant association of five FOXO3A gene polymorphisms with longevity, with the effects of rs2802292 and rs2764264 being male-specific. Further investigations are required to confirm these findings.", "author" : [ { "dropping-particle" : "", "family" : "Bao", "given" : "Ji-Ming", "non-dropping-particle" : "", "parse-names" : false, "suffix" : "" }, { "dropping-particle" : "", "family" : "Song", "given" : "Xian-Lu", "non-dropping-particle" : "", "parse-names" : false, "suffix" : "" }, { "dropping-particle" : "", "family" : "Hong", "given" : "Ying-Qia", "non-dropping-particle" : "", "parse-names" : false, "suffix" : "" }, { "dropping-particle" : "", "family" : "Zhu", "given" : "Hai-Li", "non-dropping-particle" : "", "parse-names" : false, "suffix" : "" }, { "dropping-particle" : "", "family" : "Li", "given" : "Cui", "non-dropping-particle" : "", "parse-names" : false, "suffix" : "" }, { "dropping-particle" : "", "family" : "Zhang", "given" : "Tao", "non-dropping-particle" : "", "parse-names" : false, "suffix" : "" }, { "dropping-particle" : "", "family" : "Chen", "given" : "Wei", "non-dropping-particle" : "", "parse-names" : false, "suffix" : "" }, { "dropping-particle" : "", "family" : "Zhao", "given" : "Shan-Chao", "non-dropping-particle" : "", "parse-names" : false, "suffix" : "" }, { "dropping-particle" : "", "family" : "Chen", "given" : "Qing", "non-dropping-particle" : "", "parse-names" : false, "suffix" : "" } ], "container-title" : "Asian journal of andrology", "id" : "ITEM-2", "issue" : "3", "issued" : { "date-parts" : [ [ "2014" ] ] }, "page" : "446-52", "title" : "Association between FOXO3A gene polymorphisms and human longevity: a meta-analysis.", "type" : "article-journal", "volume" : "16" }, "uris" : [ "http://www.mendeley.com/documents/?uuid=bddc8628-8f08-406b-b66a-43a16736831c" ] }, { "id" : "ITEM-3", "itemData" : { "DOI" : "10.1089/rej.2008.0827", "ISBN" : "1549-1684", "ISSN" : "1549-1684", "PMID" : "19415983", "abstract" : "A number of potential candidate genes in a variety of biological pathways have been associated with longevity in model organisms. Many of these genes have human homologs and thus have the potential to provide insights into human longevity. Recently, several studies suggested that FOXO3A functions as a key bridge for various signaling pathways that influence aging and longevity. Interestingly, Willcox and colleagues identified several variants that displayed significant genotype-gender interaction in male human longevity. In particular, a nested case-control study was performed in an ethnic Japanese population in Hawaii, and five candidate longevity genes were chosen based on links to the insulin-insulin-like growth factor-1 (IGF-1) signaling pathway. In the Willcox study, the investigated genetic variations (rs2802292, rs2764264, and rs13217795) within the FOXO3A gene were significantly associated with longevity in male centenarians. We validated the association of FOXO3A polymorphisms with extreme longevity in males from the Southern Italian Centenarian Study. Particularly, rs2802288, a proxy of rs2802292, showed the best allelic association--minor allele frequency (MAF) = 0.49; p = 0.003; odds ratio (OR) = 1.51; 95% confidence interval (CI), 1.15-1.98). Furthermore, we undertook a meta-analysis to explore the significance of rs2802292 association with longevity by combining the association results of the current study and the findings coming from the Willcox et al. investigation. Our data point to a key role of FOXO3A in human longevity and confirm the feasibility of the identification of such genes with centenarian-controls studies. Moreover, we hypothesize the susceptibility to the longevity phenotype may well be the result of complex interactions involving genes and environmental factors but also gender.", "author" : [ { "dropping-particle" : "", "family" : "Anselmi", "given" : "Chiara Viviani", "non-dropping-particle" : "", "parse-names" : false, "suffix" : "" }, { "dropping-particle" : "", "family" : "Malovini", "given" : "Alberto", "non-dropping-particle" : "", "parse-names" : false, "suffix" : "" }, { "dropping-particle" : "", "family" : "Roncarati", "given" : "Roberta", "non-dropping-particle" : "", "parse-names" : false, "suffix" : "" }, { "dropping-particle" : "", "family" : "Novelli", "given" : "Valeria", "non-dropping-particle" : "", "parse-names" : false, "suffix" : "" }, { "dropping-particle" : "", "family" : "Villa", "given" : "Francesco", "non-dropping-particle" : "", "parse-names" : false, "suffix" : "" }, { "dropping-particle" : "", "family" : "Condorelli", "given" : "Gianluigi", "non-dropping-particle" : "", "parse-names" : false, "suffix" : "" }, { "dropping-particle" : "", "family" : "Bellazzi", "given" : "Riccardo", "non-dropping-particle" : "", "parse-names" : false, "suffix" : "" }, { "dropping-particle" : "", "family" : "Puca", "given" : "Annibale Alessandro", "non-dropping-particle" : "", "parse-names" : false, "suffix" : "" } ], "container-title" : "Rejuvenation research", "id" : "ITEM-3", "issue" : "2", "issued" : { "date-parts" : [ [ "2009" ] ] }, "page" : "95-104", "title" : "Association of the FOXO3A locus with extreme longevity in a southern Italian centenarian study.", "type" : "article-journal", "volume" : "12" }, "uris" : [ "http://www.mendeley.com/documents/?uuid=fcf19dc4-f991-4278-91f7-2d05e2d8ae93" ] }, { "id" : "ITEM-4", "itemData" : { "DOI" : "10.1073/pnas.0809594106", "ISBN" : "1091-6490 (Electronic)\\r0027-8424 (Linking)", "ISSN" : "0027-8424", "PMID" : "19196970", "abstract" : "The human forkhead box O3A gene (FOXO3A) encodes an evolutionarily conserved key regulator of the insulin-IGF1 signaling pathway that is known to influence metabolism and lifespan in model organisms. A recent study described 3 SNPs in the FOXO3A gene that were statistically significantly associated with longevity in a discovery sample of long-lived men of Japanese ancestry [Willcox et al. (2008) Proc Natl Acad Sci USA 105:13987-13992]. However, this finding required replication in an independent population. Here, we have investigated 16 known FOXO3A SNPs in an extensive collection of 1,762 German centenarians/nonagenarians and younger controls and provide evidence that polymorphisms in this gene were indeed associated with the ability to attain exceptional old age. The FOXO3A association was considerably stronger in centenarians than in nonagenarians, highlighting the importance of centenarians for genetic longevity research. Our study extended the initial finding observed in Japanese men to women and indicates that both genders were likely to be equally affected by variation in FOXO3A. Replication in a French centenarian sample generated a trend that supported the previous results. Our findings confirmed the initial discovery in the Japanese sample and indicate FOXO3A as a susceptibility gene for prolonged survival in humans.", "author" : [ { "dropping-particle" : "", "family" : "Flachsbart", "given" : "Friederike", "non-dropping-particle" : "", "parse-names" : false, "suffix" : "" }, { "dropping-particle" : "", "family" : "Caliebe", "given" : "Amke", "non-dropping-particle" : "", "parse-names" : false, "suffix" : "" }, { "dropping-particle" : "", "family" : "Kleindorp", "given" : "Rabea", "non-dropping-particle" : "", "parse-names" : false, "suffix" : "" }, { "dropping-particle" : "", "family" : "Blanch\u00e9", "given" : "H\u00e9l\u00e8ne", "non-dropping-particle" : "", "parse-names" : false, "suffix" : "" }, { "dropping-particle" : "", "family" : "Eller-Eberstein", "given" : "Huberta", "non-dropping-particle" : "von", "parse-names" : false, "suffix" : "" }, { "dropping-particle" : "", "family" : "Nikolaus", "given" : "Susanna", "non-dropping-particle" : "", "parse-names" : false, "suffix" : "" }, { "dropping-particle" : "", "family" : "Schreiber", "given" : "Stefan", "non-dropping-particle" : "", "parse-names" : false, "suffix" : "" }, { "dropping-particle" : "", "family" : "Nebel", "given" : "Almut", "non-dropping-particle" : "", "parse-names" : false, "suffix" : "" } ], "container-title" : "Proceedings of the National Academy of Sciences of the United States of America", "id" : "ITEM-4", "issue" : "8", "issued" : { "date-parts" : [ [ "2009" ] ] }, "page" : "2700-2705", "title" : "Association of FOXO3A variation with human longevity confirmed in German centenarians.", "type" : "article-journal", "volume" : "106" }, "uris" : [ "http://www.mendeley.com/documents/?uuid=95f42ab8-f6e3-4a93-91fe-76b58d1b5369" ] }, { "id" : "ITEM-5", "itemData" : { "DOI" : "10.1093/hmg/ddp459", "ISBN" : "1460-2083 (Electronic)\\r0964-6906 (Linking)", "ISSN" : "09646906", "PMID" : "19793722", "abstract" : "FOXO1A and FOXO3A are two members of the FoxO family. FOXO3A has recently been linked to human longevity in Japanese, German and Italian populations. Here we tested the genetic contribution of FOXO1A and FOXO3A to the longevity phenotype in Han Chinese population. Six tagging SNPs from FOXO1A and FOXO3A were selected and genotyped in 1817 centenarians and younger individuals. Two SNPs of FOXO1A were found to be associated with longevity in women (P = 0.01-0.005), whereas all three SNPs of FOXO3A were associated with longevity in both genders (P = 0.005-0.001). One SNP from FOXO1A was found not to be associated with longevity. In haplotype association tests, the OR (95% CI) for haplotypes TTG and CCG of FOXO1A in association with female longevity were 0.72 (0.58-0.90) and 1.38 (1.08-1.76), P = 0.0033 and 0.0063, respectively. The haplotypes of FOXO3A were associated with longevity in men [GTC: OR (95% CI) = 0.67 (0.51-0.86), P = 0.0014; CGT: OR (95% CI) = 1.48 (1.12-1.94), P = 0.0035] and in women [GTC: OR (95% CI) = 0.75 (0.60-0.94), P = 0.0094; CGT: OR (95% CI) = 1.47 (1.16-1.86), P = 0.0009]. The haplotype association tests were validated by permutation analysis. The association of FOXO1A with female longevity was replicated in 700 centenarians and younger individuals that were sampled geographically different from the original population. Thus, we demonstrate that, unlike FOXO3A, FOXO1A is more closely associated with human female longevity, suggesting that the genetic contribution to longevity trait may be affected by genders.", "author" : [ { "dropping-particle" : "", "family" : "Li", "given" : "Yang", "non-dropping-particle" : "", "parse-names" : false, "suffix" : "" }, { "dropping-particle" : "", "family" : "Wang", "given" : "Wen Jing", "non-dropping-particle" : "", "parse-names" : false, "suffix" : "" }, { "dropping-particle" : "", "family" : "Cao", "given" : "Huiqing", "non-dropping-particle" : "", "parse-names" : false, "suffix" : "" }, { "dropping-particle" : "", "family" : "Lu", "given" : "Jiehua", "non-dropping-particle" : "", "parse-names" : false, "suffix" : "" }, { "dropping-particle" : "", "family" : "Wu", "given" : "Chong", "non-dropping-particle" : "", "parse-names" : false, "suffix" : "" }, { "dropping-particle" : "", "family" : "Hu", "given" : "Fang Yuan", "non-dropping-particle" : "", "parse-names" : false, "suffix" : "" }, { "dropping-particle" : "", "family" : "Guo", "given" : "Jian", "non-dropping-particle" : "", "parse-names" : false, "suffix" : "" }, { "dropping-particle" : "", "family" : "Zhao", "given" : "Ling", "non-dropping-particle" : "", "parse-names" : false, "suffix" : "" }, { "dropping-particle" : "", "family" : "Yang", "given" : "Fan", "non-dropping-particle" : "", "parse-names" : false, "suffix" : "" }, { "dropping-particle" : "", "family" : "Zhang", "given" : "Yi Xin", "non-dropping-particle" : "", "parse-names" : false, "suffix" : "" }, { "dropping-particle" : "", "family" : "Li", "given" : "Wei", "non-dropping-particle" : "", "parse-names" : false, "suffix" : "" }, { "dropping-particle" : "", "family" : "Zheng", "given" : "Gu Yan", "non-dropping-particle" : "", "parse-names" : false, "suffix" : "" }, { "dropping-particle" : "", "family" : "Cui", "given" : "Hanbin", "non-dropping-particle" : "", "parse-names" : false, "suffix" : "" }, { "dropping-particle" : "", "family" : "Chen", "given" : "Xiaomin", "non-dropping-particle" : "", "parse-names" : false, "suffix" : "" }, { "dropping-particle" : "", "family" : "Zhu", "given" : "Zhiming", "non-dropping-particle" : "", "parse-names" : false, "suffix" : "" }, { "dropping-particle" : "", "family" : "He", "given" : "Hongbo", "non-dropping-particle" : "", "parse-names" : false, "suffix" : "" }, { "dropping-particle" : "", "family" : "Dong", "given" : "Birong", "non-dropping-particle" : "", "parse-names" : false, "suffix" : "" }, { "dropping-particle" : "", "family" : "Mo", "given" : "Xianming", "non-dropping-particle" : "", "parse-names" : false, "suffix" : "" }, { "dropping-particle" : "", "family" : "Zeng", "given" : "Yi", "non-dropping-particle" : "", "parse-names" : false, "suffix" : "" }, { "dropping-particle" : "", "family" : "Tian", "given" : "Xiao Li", "non-dropping-particle" : "", "parse-names" : false, "suffix" : "" } ], "container-title" : "Human Molecular Genetics", "id" : "ITEM-5", "issue" : "24", "issued" : { "date-parts" : [ [ "2009" ] ] }, "page" : "4897-4904", "title" : "Genetic association of FOXO1A and FOXO3A with longevity trait in Han Chinese populations", "type" : "article-journal", "volume" : "18" }, "uris" : [ "http://www.mendeley.com/documents/?uuid=75cd92d1-b4d5-4c3a-bb15-9a78076703ed" ] }, { "id" : "ITEM-6", "itemData" : { "DOI" : "10.1111/j.1474-9726.2009.00493.x", "ISBN" : "1474-9726", "ISSN" : "1474-9726", "PMID" : "19489743", "abstract" : "The insulin/IGF1 signaling pathways affect lifespan in several model organisms, including worms, flies and mice. To investigate whether common genetic variation in this pathway influences lifespan in humans, we genotyped 291 common variants in 30 genes encoding proteins in the insulin/IGF1 signaling pathway in a cohort of elderly Caucasian women selected from the Study of Osteoporotic Fractures (SOF). The cohort included 293 long-lived cases (lifespan &gt; or = 92 years (y), mean +/- standard deviation (SD) = 95.3 +/- 2.2y) and 603 average-lifespan controls (lifespan &lt; or = 79y, mean = 75.7 +/- 2.6y). Variants were selected for genotyping using a haplotype-tagging approach. We found a modest excess of variants nominally associated with longevity. Nominally significant variants were then replicated in two additional Caucasian cohorts including both males and females: the Cardiovascular Health Study and Ashkenazi Jewish Centenarians. An intronic single nucleotide polymorphism in AKT1, rs3803304, was significantly associated with lifespan in a meta-analysis across the three cohorts (OR = 0.78 95%CI = 0.68-0.89, adjusted P = 0.043); two intronic single nucleotide polymorphisms in FOXO3A demonstrated a significant lifespan association among women only (rs1935949, OR = 1.35, 95%CI = 1.15-1.57, adjusted P = 0.0093). These results demonstrate that common variants in several genes in the insulin/IGF1 pathway are associated with human lifespan.", "author" : [ { "dropping-particle" : "", "family" : "Pawlikowska", "given" : "Ludmila", "non-dropping-particle" : "", "parse-names" : false, "suffix" : "" }, { "dropping-particle" : "", "family" : "Hu", "given" : "Donglei", "non-dropping-particle" : "", "parse-names" : false, "suffix" : "" }, { "dropping-particle" : "", "family" : "Huntsman", "given" : "Scott", "non-dropping-particle" : "", "parse-names" : false, "suffix" : "" }, { "dropping-particle" : "", "family" : "Sung", "given" : "Andrew", "non-dropping-particle" : "", "parse-names" : false, "suffix" : "" }, { "dropping-particle" : "", "family" : "Chu", "given" : "Catherine", "non-dropping-particle" : "", "parse-names" : false, "suffix" : "" }, { "dropping-particle" : "", "family" : "Chen", "given" : "Justin", "non-dropping-particle" : "", "parse-names" : false, "suffix" : "" }, { "dropping-particle" : "", "family" : "Joyner", "given" : "Alexander H.", "non-dropping-particle" : "", "parse-names" : false, "suffix" : "" }, { "dropping-particle" : "", "family" : "Schork", "given" : "Nicholas J.", "non-dropping-particle" : "", "parse-names" : false, "suffix" : "" }, { "dropping-particle" : "", "family" : "Hsueh", "given" : "Wen-Chi Chi", "non-dropping-particle" : "", "parse-names" : false, "suffix" : "" }, { "dropping-particle" : "", "family" : "Reiner", "given" : "Alexander P.", "non-dropping-particle" : "", "parse-names" : false, "suffix" : "" }, { "dropping-particle" : "", "family" : "Psaty", "given" : "Bruce M.", "non-dropping-particle" : "", "parse-names" : false, "suffix" : "" }, { "dropping-particle" : "", "family" : "Atzmon", "given" : "Gil", "non-dropping-particle" : "", "parse-names" : false, "suffix" : "" }, { "dropping-particle" : "", "family" : "Barzilai", "given" : "Nir", "non-dropping-particle" : "", "parse-names" : false, "suffix" : "" }, { "dropping-particle" : "", "family" : "Cummings", "given" : "Steven R.", "non-dropping-particle" : "", "parse-names" : false, "suffix" : "" }, { "dropping-particle" : "", "family" : "Browner", "given" : "Warren S.", "non-dropping-particle" : "", "parse-names" : false, "suffix" : "" }, { "dropping-particle" : "", "family" : "Kwok", "given" : "Pui-Yan Yan", "non-dropping-particle" : "", "parse-names" : false, "suffix" : "" }, { "dropping-particle" : "", "family" : "Ziv", "given" : "Elad", "non-dropping-particle" : "", "parse-names" : false, "suffix" : "" }, { "dropping-particle" : "", "family" : "Study of Osteoporotic Fractures", "given" : "", "non-dropping-particle" : "", "parse-names" : false, "suffix" : "" } ], "container-title" : "Aging cell", "id" : "ITEM-6", "issue" : "4", "issued" : { "date-parts" : [ [ "2009", "8" ] ] }, "page" : "460-72", "title" : "Association of common genetic variation in the insulin/IGF1 signaling pathway with human longevity.", "type" : "article-journal", "volume" : "8" }, "uris" : [ "http://www.mendeley.com/documents/?uuid=88af1fe8-b5cd-4f05-826c-57fef13471d9" ] }, { "id" : "ITEM-7", "itemData" : { "DOI" : "10.1111/j.1474-9726.2010.00627.x", "ISBN" : "1474-9726 (Electronic)\\r1474-9718 (Linking)", "ISSN" : "14749718", "PMID" : "20849522", "abstract" : "Genetic variation in FOXO3A has previously been associated with human longevity. Studies published so far have been case-control studies and hence vulnerable to bias introduced by cohort effects. In this study we extended the previous findings in the cohorts of oldest old Danes (the Danish 1905 cohort, N=1089) and middle-aged Danes (N=736), applying a longitudinal study design as well as the case-control study design. Fifteen SNPs were chosen in order to cover the known common variation in FOXO3A. Comparing SNP frequencies in the oldest old with middle-aged individuals, we found association (after correction for multiple testing) of eight SNPs; 4 (rs13217795, rs2764264, rs479744, and rs9400239) previously reported to be associated with longevity and four novel SNPs (rs12206094, rs13220810, rs7762395, and rs9486902 (corrected P-values 0.001-0.044). Moreover, we found association of the haplotypes TAC and CAC of rs9486902, rs10499051, and rs12206094 (corrected P-values: 0.01-0.03) with longevity. Finally, we here present data applying a longitudinal study design; when using follow-up survival data on the oldest old in a longitudinal analysis, we found no SNPs to remain significant after the correction for multiple testing (Bonferroni correction). Hence, our results support and extent the proposed role of FOXO3A as a candidate longevity gene for survival from younger ages to old age, yet not during old age.", "author" : [ { "dropping-particle" : "", "family" : "Soerensen", "given" : "Mette", "non-dropping-particle" : "", "parse-names" : false, "suffix" : "" }, { "dropping-particle" : "", "family" : "Dato", "given" : "Serena", "non-dropping-particle" : "", "parse-names" : false, "suffix" : "" }, { "dropping-particle" : "", "family" : "Christensen", "given" : "Kaare", "non-dropping-particle" : "", "parse-names" : false, "suffix" : "" }, { "dropping-particle" : "", "family" : "McGue", "given" : "Matt", "non-dropping-particle" : "", "parse-names" : false, "suffix" : "" }, { "dropping-particle" : "", "family" : "Stevnsner", "given" : "Tinna", "non-dropping-particle" : "", "parse-names" : false, "suffix" : "" }, { "dropping-particle" : "", "family" : "Bohr", "given" : "Vilhelm a.", "non-dropping-particle" : "", "parse-names" : false, "suffix" : "" }, { "dropping-particle" : "", "family" : "Christiansen", "given" : "Lene", "non-dropping-particle" : "", "parse-names" : false, "suffix" : "" } ], "container-title" : "Aging Cell", "id" : "ITEM-7", "issue" : "6", "issued" : { "date-parts" : [ [ "2010" ] ] }, "page" : "1010-1017", "title" : "Replication of an association of variation in the FOXO3A gene with human longevity using both case-control and longitudinal data", "type" : "article-journal", "volume" : "9" }, "uris" : [ "http://www.mendeley.com/documents/?uuid=e33d5bec-1a02-4d49-a066-2cb30085b59b" ] } ], "mendeley" : { "formattedCitation" : "&lt;sup&gt;21\u201327&lt;/sup&gt;", "plainTextFormattedCitation" : "21\u201327", "previouslyFormattedCitation" : "&lt;sup&gt;21\u201327&lt;/sup&gt;" }, "properties" : { "noteIndex" : 0 }, "schema" : "https://github.com/citation-style-language/schema/raw/master/csl-citation.json" }</w:instrText>
-      </w:r>
-      <w:r>
-        <w:fldChar w:fldCharType="separate"/>
-      </w:r>
-      <w:r>
-        <w:rPr>
-          <w:noProof/>
-          <w:vertAlign w:val="superscript"/>
-        </w:rPr>
-        <w:t>21–27</w:t>
-      </w:r>
-      <w:r>
-        <w:fldChar w:fldCharType="end"/>
-      </w:r>
-      <w:r>
-        <w:t xml:space="preserve">.  </w:t>
-      </w:r>
-      <w:r>
-        <w:t xml:space="preserve">Both mouse and fruit fly models of </w:t>
-      </w:r>
-      <w:r>
-        <w:rPr>
-          <w:i/>
-        </w:rPr>
-        <w:t>FOXO3</w:t>
-      </w:r>
-      <w:r>
-        <w:rPr>
-          <w:i/>
-        </w:rPr>
-        <w:t>A</w:t>
-      </w:r>
-      <w:r>
-        <w:t xml:space="preserve"> loss of function result in stronger and longer living model organisms</w:t>
-      </w:r>
-      <w:r>
-        <w:fldChar w:fldCharType="begin" w:fldLock="1"/>
-      </w:r>
-      <w:r>
-        <w:instrText>ADDIN CSL_CITATION { "citationItems" : [ { "id" : "ITEM-1", "itemData" : { "DOI" : "10.1126/science.1098219", "ISBN" : "0036-8075", "ISSN" : "0036-8075", "PMID" : "15192154", "abstract" : "Reduced activity of the insulin/insulin-like growth factor signaling (IIS) pathway increases life-span in diverse organisms. We investigated the timing of the effect of reduced IIS on life-span and the role of a potential target tissue, the fat body. We overexpressed dFOXO, a downstream effector of IIS, in the adult Drosophila fat body, which increased life-span and reduced fecundity of females but had no effect on male life-span. The role of FOXO transcription factors and the adipose tissue are therefore evolutionarily conserved in the regulation of aging, and reduction of IIS in the adult is sufficient to mediate its effects on life-span and fecundity.", "author" : [ { "dropping-particle" : "", "family" : "Giannakou", "given" : "Maria E", "non-dropping-particle" : "", "parse-names" : false, "suffix" : "" }, { "dropping-particle" : "", "family" : "Goss", "given" : "Martin", "non-dropping-particle" : "", "parse-names" : false, "suffix" : "" }, { "dropping-particle" : "", "family" : "J\u00fcnger", "given" : "Martin A", "non-dropping-particle" : "", "parse-names" : false, "suffix" : "" }, { "dropping-particle" : "", "family" : "Hafen", "given" : "Ernst", "non-dropping-particle" : "", "parse-names" : false, "suffix" : "" }, { "dropping-particle" : "", "family" : "Leevers", "given" : "Sally J", "non-dropping-particle" : "", "parse-names" : false, "suffix" : "" }, { "dropping-particle" : "", "family" : "Partridge", "given" : "Linda", "non-dropping-particle" : "", "parse-names" : false, "suffix" : "" } ], "container-title" : "Science", "id" : "ITEM-1", "issue" : "5682", "issued" : { "date-parts" : [ [ "2004" ] ] }, "page" : "361", "title" : "Long-lived Drosophila with overexpressed dFOXO in adult fat body.", "type" : "article-journal", "volume" : "305" }, "uris" : [ "http://www.mendeley.com/documents/?uuid=7ce129f1-e63d-4fa8-9107-f0e7873c4d40" ] }, { "id" : "ITEM-2", "itemData" : { "DOI" : "10.1038/nature03446", "ISBN" : "1476-4687 (Electronic)", "ISSN" : "0028-0836", "PMID" : "15175753", "abstract" : "In Drosophila melanogaster, ageing is slowed when insulin-like signalling is reduced: life expectancy is extended by more than 50% when the insulin-like receptor (InR) or its receptor substrate (chico) are mutated, or when insulin-producing cells are ablated. But we have yet to resolve when insulin affects ageing, or whether insulin signals regulate ageing directly or indirectly through secondary hormones. Caenorhabditis elegans lifespan is also extended when insulin signalling is inhibited in certain tissues, or when repressed in adult worms, and this requires the forkhead transcription factor (FOXO) encoded by daf-16 (ref. 6). The D. melanogaster insulin-like receptor mediates phosphorylation of dFOXO, the equivalent of nematode daf-16 and mammalian FOXO3a. We demonstrate here that dFOXO regulates D. melanogaster ageing when activated in the adult pericerebral fat body. We further show that this limited activation of dFOXO reduces expression of the Drosophila insulin-like peptide dilp-2 synthesized in neurons, and represses endogenous insulin-dependent signalling in peripheral fat body. These findings suggest that autonomous and non-autonomous roles of insulin signalling combine to control ageing.", "author" : [ { "dropping-particle" : "", "family" : "Hwangbo", "given" : "Dae Sung", "non-dropping-particle" : "", "parse-names" : false, "suffix" : "" }, { "dropping-particle" : "", "family" : "Gershman", "given" : "Boris", "non-dropping-particle" : "", "parse-names" : false, "suffix" : "" }, { "dropping-particle" : "", "family" : "Tu", "given" : "Meng-Ping", "non-dropping-particle" : "", "parse-names" : false, "suffix" : "" }, { "dropping-particle" : "", "family" : "Palmer", "given" : "Michael", "non-dropping-particle" : "", "parse-names" : false, "suffix" : "" }, { "dropping-particle" : "", "family" : "Tatar", "given" : "Marc", "non-dropping-particle" : "", "parse-names" : false, "suffix" : "" } ], "container-title" : "Nature", "id" : "ITEM-2", "issue" : "6991", "issued" : { "date-parts" : [ [ "2004" ] ] }, "page" : "562-566", "title" : "Drosophila dFOXO controls lifespan and regulates insulin signalling in brain and fat body.", "type" : "article-journal", "volume" : "429" }, "uris" : [ "http://www.mendeley.com/documents/?uuid=f03b6cf0-9fbf-4606-8fc3-c19926cda385" ] }, { "id" : "ITEM-3", "itemData" : { "DOI" : "10.1038/ncomms7670", "ISSN" : "2041-1723", "PMID" : "25858807", "abstract" : "Stresses like low nutrients, systemic inflammation, cancer or infections provoke a catabolic state characterized by enhanced muscle proteolysis and amino acid release to sustain liver gluconeogenesis and tissue protein synthesis. These conditions activate the family of Forkhead Box (Fox) O transcription factors. Here we report that muscle-specific deletion of FoxO members protects from muscle loss as a result of the role of FoxOs in the induction of autophagy-lysosome and ubiquitin-proteasome systems. Notably, in the setting of low nutrient signalling, we demonstrate that FoxOs are required for Akt activity but not for mTOR signalling. FoxOs control several stress-response pathways such as the unfolded protein response, ROS detoxification, DNA repair and translation. Finally, we identify FoxO-dependent ubiquitin ligases including MUSA1 and a previously uncharacterised ligase termed SMART (Specific of Muscle Atrophy and Regulated by Transcription). Our findings underscore the central function of FoxOs in coordinating a variety of stress-response genes during catabolic conditions.", "author" : [ { "dropping-particle" : "", "family" : "Milan", "given" : "Giulia", "non-dropping-particle" : "", "parse-names" : false, "suffix" : "" }, { "dropping-particle" : "", "family" : "Romanello", "given" : "Vanina", "non-dropping-particle" : "", "parse-names" : false, "suffix" : "" }, { "dropping-particle" : "", "family" : "Pescatore", "given" : "Francesca", "non-dropping-particle" : "", "parse-names" : false, "suffix" : "" }, { "dropping-particle" : "", "family" : "Armani", "given" : "Andrea", "non-dropping-particle" : "", "parse-names" : false, "suffix" : "" }, { "dropping-particle" : "", "family" : "Paik", "given" : "Ji-Hye", "non-dropping-particle" : "", "parse-names" : false, "suffix" : "" }, { "dropping-particle" : "", "family" : "Frasson", "given" : "Laura", "non-dropping-particle" : "", "parse-names" : false, "suffix" : "" }, { "dropping-particle" : "", "family" : "Seydel", "given" : "Anke", "non-dropping-particle" : "", "parse-names" : false, "suffix" : "" }, { "dropping-particle" : "", "family" : "Zhao", "given" : "Jinghui", "non-dropping-particle" : "", "parse-names" : false, "suffix" : "" }, { "dropping-particle" : "", "family" : "Abraham", "given" : "Reimar", "non-dropping-particle" : "", "parse-names" : false, "suffix" : "" }, { "dropping-particle" : "", "family" : "Goldberg", "given" : "Alfred L.", "non-dropping-particle" : "", "parse-names" : false, "suffix" : "" }, { "dropping-particle" : "", "family" : "Blaauw", "given" : "Bert", "non-dropping-particle" : "", "parse-names" : false, "suffix" : "" }, { "dropping-particle" : "", "family" : "DePinho", "given" : "Ronald a.", "non-dropping-particle" : "", "parse-names" : false, "suffix" : "" }, { "dropping-particle" : "", "family" : "Sandri", "given" : "Marco", "non-dropping-particle" : "", "parse-names" : false, "suffix" : "" } ], "container-title" : "Nature communications", "id" : "ITEM-3", "issued" : { "date-parts" : [ [ "2015" ] ] }, "page" : "6670", "publisher" : "Nature Publishing Group", "title" : "Regulation of autophagy and the ubiquitin-proteasome system by the FoxO transcriptional network during muscle atrophy.", "type" : "article-journal", "volume" : "6" }, "uris" : [ "http://www.mendeley.com/documents/?uuid=90e8d042-7909-47d7-940b-d57eecbe3204" ] } ], "mendeley" : { "formattedCitation" : "&lt;sup&gt;28\u201330&lt;/sup&gt;", "plainTextFormattedCitation" : "28\u201330", "previouslyFormattedCitation" : "&lt;sup&gt;28\u201330&lt;/sup&gt;" }, "properties" : { "noteIndex" : 0 }, "schema" : "https://github.com/citation-style-language/schema/raw/master/csl-citation.json" }</w:instrText>
-      </w:r>
-      <w:r>
-        <w:fldChar w:fldCharType="separate"/>
-      </w:r>
-      <w:r>
-        <w:rPr>
-          <w:noProof/>
-          <w:vertAlign w:val="superscript"/>
-        </w:rPr>
-        <w:t>28–30</w:t>
-      </w:r>
-      <w:r>
-        <w:fldChar w:fldCharType="end"/>
-      </w:r>
-      <w:r>
-        <w:t xml:space="preserve">.  </w:t>
-      </w:r>
-    </w:p>
-    <w:p/>
-    <w:p>
-      <w:r>
-        <w:t xml:space="preserve">One potential mechanism linking TORC1 to aging could be protein overproduction.  </w:t>
-      </w:r>
-      <w:r>
-        <w:t xml:space="preserve">TORC1 plays a key role in protein homeostasis, through inhibiting autophagy and </w:t>
-      </w:r>
-      <w:proofErr w:type="spellStart"/>
-      <w:r>
-        <w:t>proteosomal</w:t>
-      </w:r>
-      <w:proofErr w:type="spellEnd"/>
-      <w:r>
-        <w:t xml:space="preserve"> </w:t>
-      </w:r>
-      <w:r>
-        <w:t>degradation</w:t>
-      </w:r>
-      <w:r>
-        <w:t xml:space="preserve"> while promoting protein synthesis in both flies and mice. </w:t>
-      </w:r>
-      <w:r>
-        <w:t>Drosophila</w:t>
-      </w:r>
-      <w:r>
-        <w:t xml:space="preserve"> studies have implicated improved muscle </w:t>
-      </w:r>
-      <w:proofErr w:type="spellStart"/>
-      <w:r>
-        <w:t>proteostasis</w:t>
-      </w:r>
-      <w:proofErr w:type="spellEnd"/>
-      <w:r>
-        <w:t xml:space="preserve"> as a key </w:t>
-      </w:r>
-      <w:r>
-        <w:t xml:space="preserve">element </w:t>
-      </w:r>
-      <w:r>
-        <w:t>coordinating</w:t>
-      </w:r>
-      <w:r>
-        <w:t xml:space="preserve"> lifespan extension</w:t>
-      </w:r>
-      <w:r>
-        <w:fldChar w:fldCharType="begin" w:fldLock="1"/>
-      </w:r>
-      <w:r>
-        <w:instrText>ADDIN CSL_CITATION { "citationItems" : [ { "id" : "ITEM-1", "itemData" : { "DOI" : "10.1016/j.cell.2010.10.007", "ISSN" : "1097-4172", "PMID" : "21111239", "abstract" : "The progressive loss of muscle strength during aging is a common degenerative event of unclear pathogenesis. Although muscle functional decline precedes age-related changes in other tissues, its contribution to systemic aging is unknown. Here, we show that muscle aging is characterized in Drosophila by the progressive accumulation of protein aggregates that associate with impaired muscle function. The transcription factor FOXO and its target 4E-BP remove damaged proteins at least in part via the autophagy/lysosome system, whereas foxo mutants have dysfunctional proteostasis. Both FOXO and 4E-BP delay muscle functional decay and extend life span. Moreover, FOXO/4E-BP signaling in muscles decreases feeding behavior and the release of insulin from producing cells, which in turn delays the age-related accumulation of protein aggregates in other tissues. These findings reveal an organism-wide regulation of proteostasis in response to muscle aging and a key role of FOXO/4E-BP signaling in the coordination of organismal and tissue aging.", "author" : [ { "dropping-particle" : "", "family" : "Demontis", "given" : "Fabio", "non-dropping-particle" : "", "parse-names" : false, "suffix" : "" }, { "dropping-particle" : "", "family" : "Perrimon", "given" : "Norbert", "non-dropping-particle" : "", "parse-names" : false, "suffix" : "" } ], "container-title" : "Cell", "id" : "ITEM-1", "issue" : "5", "issued" : { "date-parts" : [ [ "2010", "11", "24" ] ] }, "page" : "813-25", "publisher" : "Elsevier Inc.", "title" : "FOXO/4E-BP signaling in Drosophila muscles regulates organism-wide proteostasis during aging.", "type" : "article-journal", "volume" : "143" }, "uris" : [ "http://www.mendeley.com/documents/?uuid=daff84f1-6516-4f6d-8d37-f440bdb8c31d" ] } ], "mendeley" : { "formattedCitation" : "&lt;sup&gt;31&lt;/sup&gt;", "plainTextFormattedCitation" : "31", "previouslyFormattedCitation" : "&lt;sup&gt;31&lt;/sup&gt;" }, "properties" : { "noteIndex" : 0 }, "schema" : "https://github.com/citation-style-language/schema/raw/master/csl-citation.json" }</w:instrText>
-      </w:r>
-      <w:r>
-        <w:fldChar w:fldCharType="separate"/>
-      </w:r>
-      <w:r>
-        <w:rPr>
-          <w:noProof/>
-          <w:vertAlign w:val="superscript"/>
-        </w:rPr>
-        <w:t>31</w:t>
-      </w:r>
-      <w:r>
-        <w:fldChar w:fldCharType="end"/>
-      </w:r>
-      <w:r>
-        <w:t xml:space="preserve">. </w:t>
-      </w:r>
-      <w:r>
-        <w:t xml:space="preserve">Dysregulation of </w:t>
-      </w:r>
-      <w:proofErr w:type="spellStart"/>
-      <w:r>
-        <w:t>proteostatsis</w:t>
-      </w:r>
-      <w:proofErr w:type="spellEnd"/>
-      <w:r>
-        <w:t xml:space="preserve"> </w:t>
-      </w:r>
-      <w:r>
-        <w:t>may</w:t>
-      </w:r>
-      <w:r>
-        <w:t xml:space="preserve"> also underlie the lifespan-restricting effects of high protein diets</w:t>
-      </w:r>
-      <w:r>
-        <w:fldChar w:fldCharType="begin" w:fldLock="1"/>
-      </w:r>
-      <w:r>
-        <w:instrText>ADDIN CSL_CITATION { "citationItems" : [ { "id" : "ITEM-1", "itemData" : { "DOI" : "10.1016/j.cmet.2014.02.009", "ISBN" : "1550-4131", "ISSN" : "19327420", "PMID" : "24606899", "abstract" : "The fundamental questions of what represents a macronutritionally balanced diet and how this maintains health and longevity remain unanswered. Here, the Geometric Framework, a state-space nutritional modeling method, was used to measure interactive effects of dietary energy, protein, fat, and carbohydrate on food intake, cardiometabolic phenotype, and longevity in mice fed one of 25 diets ad libitum. Food intake was regulated primarily by protein and carbohydrate content. Longevity and health were optimized when protein was replaced with carbohydrate to limit compensatory feeding for protein and suppress protein intake. These consequences are associated with hepatic mammalian target of rapamycin (mTOR) activation and mitochondrial function and, in turn, related to circulating branched-chain amino acids and glucose. Calorie restriction achieved by high-protein diets or dietary dilution had no beneficial effects on lifespan. The results suggest that longevity can be extended in ad libitum-fed animals by manipulating the ratio of macronutrients to inhibit mTOR activation. ?? 2014 Elsevier Inc.", "author" : [ { "dropping-particle" : "", "family" : "Solon-Biet", "given" : "Samantha M.", "non-dropping-particle" : "", "parse-names" : false, "suffix" : "" }, { "dropping-particle" : "", "family" : "McMahon", "given" : "Aisling C.", "non-dropping-particle" : "", "parse-names" : false, "suffix" : "" }, { "dropping-particle" : "", "family" : "Ballard", "given" : "J. William O", "non-dropping-particle" : "", "parse-names" : false, "suffix" : "" }, { "dropping-particle" : "", "family" : "Ruohonen", "given" : "Kari", "non-dropping-particle" : "", "parse-names" : false, "suffix" : "" }, { "dropping-particle" : "", "family" : "Wu", "given" : "Lindsay E.", "non-dropping-particle" : "", "parse-names" : false, "suffix" : "" }, { "dropping-particle" : "", "family" : "Cogger", "given" : "Victoria C.", "non-dropping-particle" : "", "parse-names" : false, "suffix" : "" }, { "dropping-particle" : "", "family" : "Warren", "given" : "Alessandra", "non-dropping-particle" : "", "parse-names" : false, "suffix" : "" }, { "dropping-particle" : "", "family" : "Huang", "given" : "Xin", "non-dropping-particle" : "", "parse-names" : false, "suffix" : "" }, { "dropping-particle" : "", "family" : "Pichaud", "given" : "Nicolas", "non-dropping-particle" : "", "parse-names" : false, "suffix" : "" }, { "dropping-particle" : "", "family" : "Melvin", "given" : "Richard G.", "non-dropping-particle" : "", "parse-names" : false, "suffix" : "" }, { "dropping-particle" : "", "family" : "Gokarn", "given" : "Rahul", "non-dropping-particle" : "", "parse-names" : false, "suffix" : "" }, { "dropping-particle" : "", "family" : "Khalil", "given" : "Mamdouh", "non-dropping-particle" : "", "parse-names" : false, "suffix" : "" }, { "dropping-particle" : "", "family" : "Turner", "given" : "Nigel", "non-dropping-particle" : "", "parse-names" : false, "suffix" : "" }, { "dropping-particle" : "", "family" : "Cooney", "given" : "Gregory J.", "non-dropping-particle" : "", "parse-names" : false, "suffix" : "" }, { "dropping-particle" : "", "family" : "Sinclair", "given" : "David\u00a0A.", "non-dropping-particle" : "", "parse-names" : false, "suffix" : "" }, { "dropping-particle" : "", "family" : "Raubenheimer", "given" : "David", "non-dropping-particle" : "", "parse-names" : false, "suffix" : "" }, { "dropping-particle" : "", "family" : "Couteur", "given" : "David G.", "non-dropping-particle" : "Le", "parse-names" : false, "suffix" : "" }, { "dropping-particle" : "", "family" : "Simpson", "given" : "Stephen\u00a0J.", "non-dropping-particle" : "", "parse-names" : false, "suffix" : "" } ], "container-title" : "Cell Metabolism", "id" : "ITEM-1", "issue" : "3", "issued" : { "date-parts" : [ [ "2014" ] ] }, "page" : "418-430", "publisher" : "Elsevier Inc.", "title" : "The ratio of macronutrients, not caloric intake, dictates cardiometabolic health, aging, and longevity in ad libitum-fed mice", "type" : "article-journal", "volume" : "19" }, "uris" : [ "http://www.mendeley.com/documents/?uuid=5e4531d2-790f-419e-892b-a79bef8165a3" ] } ], "mendeley" : { "formattedCitation" : "&lt;sup&gt;32&lt;/sup&gt;", "plainTextFormattedCitation" : "32", "previouslyFormattedCitation" : "&lt;sup&gt;32&lt;/sup&gt;" }, "properties" : { "noteIndex" : 0 }, "schema" : "https://github.com/citation-style-language/schema/raw/master/csl-citation.json" }</w:instrText>
-      </w:r>
-      <w:r>
-        <w:fldChar w:fldCharType="separate"/>
-      </w:r>
-      <w:r>
-        <w:rPr>
-          <w:noProof/>
-          <w:vertAlign w:val="superscript"/>
-        </w:rPr>
-        <w:t>32</w:t>
-      </w:r>
-      <w:r>
-        <w:fldChar w:fldCharType="end"/>
-      </w:r>
-      <w:r>
-        <w:t>.</w:t>
-      </w:r>
-      <w:r>
-        <w:t xml:space="preserve">  </w:t>
-      </w:r>
-      <w:r>
-        <w:t>The</w:t>
-      </w:r>
-      <w:r>
-        <w:t xml:space="preserve"> studies presented here </w:t>
-      </w:r>
-      <w:r>
-        <w:t>were not designed</w:t>
-      </w:r>
-      <w:r>
-        <w:t xml:space="preserve"> show that the m</w:t>
-      </w:r>
-      <w:r>
-        <w:t xml:space="preserve">TORC1-dependent </w:t>
-      </w:r>
-      <w:r>
-        <w:t xml:space="preserve">effects </w:t>
-      </w:r>
-      <w:r>
-        <w:t xml:space="preserve">in muscle </w:t>
-      </w:r>
-      <w:r>
-        <w:t xml:space="preserve">on aging </w:t>
-      </w:r>
-      <w:r>
-        <w:t xml:space="preserve">are </w:t>
-      </w:r>
-      <w:r>
-        <w:t>upstream of</w:t>
-      </w:r>
-      <w:r>
-        <w:t xml:space="preserve"> changes in protein </w:t>
-      </w:r>
-      <w:r>
-        <w:t>turnove</w:t>
-      </w:r>
-      <w:r>
-        <w:t>r. S</w:t>
-      </w:r>
-      <w:r>
-        <w:t xml:space="preserve">everal other mechanisms </w:t>
-      </w:r>
-      <w:r>
-        <w:t>related to mTORC1 have also been proposed</w:t>
-      </w:r>
-      <w:r>
-        <w:t xml:space="preserve"> including oxidative damage, impaired mitochondrial clearance </w:t>
-      </w:r>
-      <w:r>
-        <w:t>and</w:t>
-      </w:r>
-      <w:r>
-        <w:t xml:space="preserve"> </w:t>
-      </w:r>
-      <w:r>
-        <w:t>ER stress.  F</w:t>
-      </w:r>
-      <w:r>
-        <w:t>uture studies will be needed to und</w:t>
-      </w:r>
-      <w:r>
-        <w:t xml:space="preserve">erstand </w:t>
-      </w:r>
-      <w:r>
-        <w:t xml:space="preserve">the roles of </w:t>
-      </w:r>
-      <w:r>
-        <w:t>these and other potenti</w:t>
-      </w:r>
-      <w:r>
-        <w:t>al downstream effects</w:t>
-      </w:r>
-      <w:r>
-        <w:t>.</w:t>
-      </w:r>
-      <w:r>
-        <w:t xml:space="preserve">  </w:t>
-      </w:r>
-      <w:r>
-        <w:t>Un</w:t>
-      </w:r>
-      <w:r>
-        <w:t xml:space="preserve">derstanding the tissue-specificity which underlies the </w:t>
-      </w:r>
-      <w:r>
-        <w:t xml:space="preserve">some of the </w:t>
-      </w:r>
-      <w:r>
-        <w:t>effects of TORC1 on aging is an important step to understanding the molecular mechanisms that link TORC1 and rapamycin to organismal lifespan.</w:t>
-      </w:r>
-    </w:p>
-    <w:p>
-      <w:pPr>
-        <w:pStyle w:val="Heading1"/>
-      </w:pPr>
-      <w:r>
         <w:t>Acknowledgements</w:t>
       </w:r>
     </w:p>
     <w:p>
       <w:r>
-        <w:t xml:space="preserve">The authors would like to thank the members of the Bridges, </w:t>
-      </w:r>
-      <w:proofErr w:type="spellStart"/>
-      <w:r>
-        <w:t>Saltiel</w:t>
-      </w:r>
-      <w:proofErr w:type="spellEnd"/>
-      <w:r>
-        <w:t>, Reiter and Han laboratories for helpful discussions regarding this project.</w:t>
+        <w:t>The authors would like to thank the members of the Bridges, Saltiel, Reiter and Han laboratories for helpful discussions regarding this project.</w:t>
       </w:r>
       <w:r>
         <w:t xml:space="preserve"> </w:t>
@@ -3926,6 +3740,17 @@
     <w:semiHidden/>
     <w:rsid w:val="00CB1C98"/>
   </w:style>
+  <w:style w:type="character" w:styleId="EndnoteReference">
+    <w:name w:val="endnote reference"/>
+    <w:basedOn w:val="DefaultParagraphFont"/>
+    <w:uiPriority w:val="99"/>
+    <w:semiHidden/>
+    <w:unhideWhenUsed/>
+    <w:rsid w:val="00AF0331"/>
+    <w:rPr>
+      <w:vertAlign w:val="superscript"/>
+    </w:rPr>
+  </w:style>
 </w:styles>
 </file>
 

</xml_diff>

<commit_message>
Added reference about low protein diet
</commit_message>
<xml_diff>
--- a/Manuscripts/Muscle Tsc1 Aging Paper/Manuscript.docx
+++ b/Manuscripts/Muscle Tsc1 Aging Paper/Manuscript.docx
@@ -76,8 +76,13 @@
       <w:r>
         <w:t xml:space="preserve">, </w:t>
       </w:r>
-      <w:r>
-        <w:t>JeAnna R. Redd</w:t>
+      <w:proofErr w:type="spellStart"/>
+      <w:r>
+        <w:t>JeAnna</w:t>
+      </w:r>
+      <w:proofErr w:type="spellEnd"/>
+      <w:r>
+        <w:t xml:space="preserve"> R. Redd</w:t>
       </w:r>
       <w:r>
         <w:rPr>
@@ -94,8 +99,13 @@
       <w:r>
         <w:t xml:space="preserve"> , </w:t>
       </w:r>
-      <w:r>
-        <w:t>Binbin Lu</w:t>
+      <w:proofErr w:type="spellStart"/>
+      <w:r>
+        <w:t>Binbin</w:t>
+      </w:r>
+      <w:proofErr w:type="spellEnd"/>
+      <w:r>
+        <w:t xml:space="preserve"> Lu</w:t>
       </w:r>
       <w:r>
         <w:rPr>
@@ -176,7 +186,21 @@
     </w:p>
     <w:p>
       <w:r>
-        <w:t>mTORC1 inhibition via either genetic or pharmacological inhibition extends lifespan in an evolutionarily conserved manner.  In this study, we activated mTORC1, specifically in the muscle tissues of flies and mice and observed a reduction in lifespan in both model systems.  We observed reduced autophagy in muscle tissues with activated mTORC1 and then observed that knockdown of the key autophagy gene Atg8a in fly muscle tissue reduces lifespan.  Together these data are consistent with a central role for mTORC1 activity in muscle in the regulation of organismal lifespan.</w:t>
+        <w:t>mTORC1 inhibition via either genetic or pharmacolo</w:t>
+      </w:r>
+      <w:bookmarkStart w:id="0" w:name="_GoBack"/>
+      <w:bookmarkEnd w:id="0"/>
+      <w:r>
+        <w:t xml:space="preserve">gical inhibition extends lifespan in an evolutionarily conserved manner.  In this study, we activated mTORC1, specifically in the muscle tissues of flies and mice and observed a reduction in lifespan in both model systems.  We observed reduced autophagy in muscle tissues with activated mTORC1 and then observed that knockdown of the key autophagy gene </w:t>
+      </w:r>
+      <w:r>
+        <w:rPr>
+          <w:i/>
+        </w:rPr>
+        <w:t>Atg8a</w:t>
+      </w:r>
+      <w:r>
+        <w:t xml:space="preserve"> in fly muscle tissue reduces lifespan.  Together these data are consistent with a central role for mTORC1 activity in muscle in the regulation of organismal lifespan.</w:t>
       </w:r>
     </w:p>
     <w:p>
@@ -233,7 +257,15 @@
         <w:fldChar w:fldCharType="end"/>
       </w:r>
       <w:r>
-        <w:t xml:space="preserve">.  While several mechanisms underlying this lifespan extension have been proposed, </w:t>
+        <w:t xml:space="preserve">.  While several mechanisms underlying this </w:t>
+      </w:r>
+      <w:proofErr w:type="gramStart"/>
+      <w:r>
+        <w:t>lifespan</w:t>
+      </w:r>
+      <w:proofErr w:type="gramEnd"/>
+      <w:r>
+        <w:t xml:space="preserve"> extension have been proposed, </w:t>
       </w:r>
       <w:r>
         <w:t>the tissue or tissues that link mTORC1 activity to extended lifespan are not well understood</w:t>
@@ -253,7 +285,7 @@
       <w:r>
         <w:t>differences in muscle strength predict lifespan in a longitudinal manner</w:t>
       </w:r>
-      <w:commentRangeStart w:id="0"/>
+      <w:commentRangeStart w:id="1"/>
       <w:r>
         <w:fldChar w:fldCharType="begin" w:fldLock="1"/>
       </w:r>
@@ -273,12 +305,12 @@
       <w:r>
         <w:fldChar w:fldCharType="end"/>
       </w:r>
-      <w:commentRangeEnd w:id="0"/>
+      <w:commentRangeEnd w:id="1"/>
       <w:r>
         <w:rPr>
           <w:rStyle w:val="CommentReference"/>
         </w:rPr>
-        <w:commentReference w:id="0"/>
+        <w:commentReference w:id="1"/>
       </w:r>
       <w:r>
         <w:t>.  Furthermore, mTORC1 regulates several important, potentially aging related processes in muscle including oxidative stress, the unfolded protein response, autophagy and lipid metabolism</w:t>
@@ -287,7 +319,7 @@
         <w:fldChar w:fldCharType="begin" w:fldLock="1"/>
       </w:r>
       <w:r>
-        <w:instrText>ADDIN CSL_CITATION { "citationItems" : [ { "id" : "ITEM-1", "itemData" : { "DOI" : "10.1016/j.molcel.2007.12.023", "ISBN" : "1097-2765 (Print)", "ISSN" : "10972765", "PMID" : "18342602", "abstract" : "Mammalian target of rapamycin, mTOR, is a major sensor of nutrient and energy availability in the cell and regulates a variety of cellular processes, including growth, proliferation, and metabolism. Loss of the tuberous sclerosis complex genes (TSC1 or TSC2) leads to constitutive activation of mTOR and downstream signaling elements, resulting in the development of tumors, neurological disorders, and at the cellular level, severe insulin/IGF-1 resistance. Here, we show that loss of TSC1 or TSC2 in cell lines and mouse or human tumors causes endoplasmic reticulum (ER) stress and activates the unfolded protein response (UPR). The resulting ER stress plays a significant role in the mTOR-mediated negative-feedback inhibition of insulin action and increases the vulnerability to apoptosis. These results demonstrate ER stress as a critical component of the pathologies associated with dysregulated mTOR activity and offer the possibility to exploit this mechanism for new therapeutic opportunities. ?? 2008 Elsevier Inc. All rights reserved.", "author" : [ { "dropping-particle" : "", "family" : "Ozcan", "given" : "Umut", "non-dropping-particle" : "", "parse-names" : false, "suffix" : "" }, { "dropping-particle" : "", "family" : "Ozcan", "given" : "Lale", "non-dropping-particle" : "", "parse-names" : false, "suffix" : "" }, { "dropping-particle" : "", "family" : "Yilmaz", "given" : "Erkan", "non-dropping-particle" : "", "parse-names" : false, "suffix" : "" }, { "dropping-particle" : "", "family" : "D\u00fcvel", "given" : "Katrin", "non-dropping-particle" : "", "parse-names" : false, "suffix" : "" }, { "dropping-particle" : "", "family" : "Sahin", "given" : "Mustafa", "non-dropping-particle" : "", "parse-names" : false, "suffix" : "" }, { "dropping-particle" : "", "family" : "Manning", "given" : "Brendan D.", "non-dropping-particle" : "", "parse-names" : false, "suffix" : "" }, { "dropping-particle" : "", "family" : "Hotamisligil", "given" : "G\u00f6khan S.", "non-dropping-particle" : "", "parse-names" : false, "suffix" : "" } ], "container-title" : "Molecular Cell", "id" : "ITEM-1", "issue" : "5", "issued" : { "date-parts" : [ [ "2008", "3" ] ] }, "page" : "541-551", "title" : "Loss of the Tuberous Sclerosis Complex Tumor Suppressors Triggers the Unfolded Protein Response to Regulate Insulin Signaling and Apoptosis", "type" : "article-journal", "volume" : "29" }, "uris" : [ "http://www.mendeley.com/documents/?uuid=9f2609ef-7341-4d95-887d-ab61acf30353" ] }, { "id" : "ITEM-2", "itemData" : { "DOI" : "10.1186/2044-5040-3-6", "ISSN" : "2044-5040", "PMID" : "23497627", "abstract" : "BACKGROUND: Skeletal muscle mass is determined by the balance between protein synthesis and degradation. Mammalian target of rapamycin complex 1 (mTORC1) is a master regulator of protein translation and has been implicated in the control of muscle mass. Inactivation of mTORC1 by skeletal muscle-specific deletion of its obligatory component raptor results in smaller muscles and a lethal dystrophy. Moreover, raptor-deficient muscles are less oxidative through changes in the expression PGC-1\u03b1, a critical determinant of mitochondrial biogenesis. These results suggest that activation of mTORC1 might be beneficial to skeletal muscle by providing resistance to muscle atrophy and increasing oxidative function. Here, we tested this hypothesis by deletion of the mTORC1 inhibitor tuberous sclerosis complex (TSC) in muscle fibers. METHOD: Skeletal muscles of mice with an acute or a permanent deletion of raptor or TSC1 were examined using histological, biochemical and molecular biological methods. Response of the muscles to changes in mechanical load and nerve input was investigated by ablation of synergistic muscles or by denervation . RESULTS: Genetic deletion or knockdown of raptor, causing inactivation of mTORC1, was sufficient to prevent muscle growth and enhance muscle atrophy. Conversely, short-term activation of mTORC1 by knockdown of TSC induced muscle fiber hypertrophy and atrophy-resistance upon denervation, in both fast tibialis anterior (TA) and slow soleus muscles. Surprisingly, however, sustained activation of mTORC1 by genetic deletion of Tsc1 caused muscle atrophy in all but soleus muscles. In contrast, oxidative capacity was increased in all muscles examined. Consistently, TSC1-deficient soleus muscle was atrophy-resistant whereas TA underwent normal atrophy upon denervation. Moreover, upon overloading, plantaris muscle did not display enhanced hypertrophy compared to controls. Biochemical analysis indicated that the atrophy response of muscles was based on the suppressed phosphorylation of PKB/Akt via feedback inhibition by mTORC1 and subsequent increased expression of the E3 ubiquitin ligases MuRF1 and atrogin-1/MAFbx. In contrast, expression of both E3 ligases was not increased in soleus muscle suggesting the presence of compensatory mechanisms in this muscle. CONCLUSIONS: Our study shows that the mTORC1- and the PKB/Akt-FoxO pathways are tightly interconnected and differentially regulated depending on the muscle type. These results indicate tha\u2026", "author" : [ { "dropping-particle" : "", "family" : "Bentzinger", "given" : "C. Florian", "non-dropping-particle" : "", "parse-names" : false, "suffix" : "" }, { "dropping-particle" : "", "family" : "Lin", "given" : "Shuo", "non-dropping-particle" : "", "parse-names" : false, "suffix" : "" }, { "dropping-particle" : "", "family" : "Romanino", "given" : "Klaas", "non-dropping-particle" : "", "parse-names" : false, "suffix" : "" }, { "dropping-particle" : "", "family" : "Castets", "given" : "Perrine", "non-dropping-particle" : "", "parse-names" : false, "suffix" : "" }, { "dropping-particle" : "", "family" : "Guridi", "given" : "Maitea", "non-dropping-particle" : "", "parse-names" : false, "suffix" : "" }, { "dropping-particle" : "", "family" : "Summermatter", "given" : "Serge", "non-dropping-particle" : "", "parse-names" : false, "suffix" : "" }, { "dropping-particle" : "", "family" : "Handschin", "given" : "Christoph", "non-dropping-particle" : "", "parse-names" : false, "suffix" : "" }, { "dropping-particle" : "", "family" : "Tintignac", "given" : "Lionel A.", "non-dropping-particle" : "", "parse-names" : false, "suffix" : "" }, { "dropping-particle" : "", "family" : "Hall", "given" : "Michael\u00a0N.", "non-dropping-particle" : "", "parse-names" : false, "suffix" : "" }, { "dropping-particle" : "", "family" : "R\u00fcegg", "given" : "Markus A.", "non-dropping-particle" : "", "parse-names" : false, "suffix" : "" } ], "container-title" : "Skeletal muscle", "id" : "ITEM-2", "issue" : "1", "issued" : { "date-parts" : [ [ "2013", "1" ] ] }, "page" : "6", "title" : "Differential response of skeletal muscles to mTORC1 signaling during atrophy and hypertrophy.", "type" : "article-journal", "volume" : "3" }, "uris" : [ "http://www.mendeley.com/documents/?uuid=93d3f526-0304-492e-b185-4e03c8200d17" ] }, { "id" : "ITEM-3", "itemData" : { "DOI" : "10.1073/pnas.1000323107", "ISSN" : "1091-6490", "PMID" : "20167806", "author" : [ { "dropping-particle" : "", "family" : "Laplante", "given" : "Mathieu", "non-dropping-particle" : "", "parse-names" : false, "suffix" : "" }, { "dropping-particle" : "", "family" : "Sabatini", "given" : "David M.", "non-dropping-particle" : "", "parse-names" : false, "suffix" : "" } ], "container-title" : "Proceedings of the National Academy of Sciences of the United States of America", "id" : "ITEM-3", "issue" : "8", "issued" : { "date-parts" : [ [ "2010", "2" ] ] }, "page" : "3281-2", "title" : "mTORC1 activates SREBP-1c and uncouples lipogenesis from gluconeogenesis.", "type" : "article-journal", "volume" : "107" }, "uris" : [ "http://www.mendeley.com/documents/?uuid=2e898fef-e65a-4ede-9156-f326ec9ee236" ] } ], "mendeley" : { "formattedCitation" : "&lt;sup&gt;12\u201314&lt;/sup&gt;", "plainTextFormattedCitation" : "12\u201314", "previouslyFormattedCitation" : "&lt;sup&gt;12&lt;/sup&gt;" }, "properties" : { "noteIndex" : 0 }, "schema" : "https://github.com/citation-style-language/schema/raw/master/csl-citation.json" }</w:instrText>
+        <w:instrText>ADDIN CSL_CITATION { "citationItems" : [ { "id" : "ITEM-1", "itemData" : { "DOI" : "10.1016/j.molcel.2007.12.023", "ISBN" : "1097-2765 (Print)", "ISSN" : "10972765", "PMID" : "18342602", "abstract" : "Mammalian target of rapamycin, mTOR, is a major sensor of nutrient and energy availability in the cell and regulates a variety of cellular processes, including growth, proliferation, and metabolism. Loss of the tuberous sclerosis complex genes (TSC1 or TSC2) leads to constitutive activation of mTOR and downstream signaling elements, resulting in the development of tumors, neurological disorders, and at the cellular level, severe insulin/IGF-1 resistance. Here, we show that loss of TSC1 or TSC2 in cell lines and mouse or human tumors causes endoplasmic reticulum (ER) stress and activates the unfolded protein response (UPR). The resulting ER stress plays a significant role in the mTOR-mediated negative-feedback inhibition of insulin action and increases the vulnerability to apoptosis. These results demonstrate ER stress as a critical component of the pathologies associated with dysregulated mTOR activity and offer the possibility to exploit this mechanism for new therapeutic opportunities. ?? 2008 Elsevier Inc. All rights reserved.", "author" : [ { "dropping-particle" : "", "family" : "Ozcan", "given" : "Umut", "non-dropping-particle" : "", "parse-names" : false, "suffix" : "" }, { "dropping-particle" : "", "family" : "Ozcan", "given" : "Lale", "non-dropping-particle" : "", "parse-names" : false, "suffix" : "" }, { "dropping-particle" : "", "family" : "Yilmaz", "given" : "Erkan", "non-dropping-particle" : "", "parse-names" : false, "suffix" : "" }, { "dropping-particle" : "", "family" : "D\u00fcvel", "given" : "Katrin", "non-dropping-particle" : "", "parse-names" : false, "suffix" : "" }, { "dropping-particle" : "", "family" : "Sahin", "given" : "Mustafa", "non-dropping-particle" : "", "parse-names" : false, "suffix" : "" }, { "dropping-particle" : "", "family" : "Manning", "given" : "Brendan D.", "non-dropping-particle" : "", "parse-names" : false, "suffix" : "" }, { "dropping-particle" : "", "family" : "Hotamisligil", "given" : "G\u00f6khan S.", "non-dropping-particle" : "", "parse-names" : false, "suffix" : "" } ], "container-title" : "Molecular Cell", "id" : "ITEM-1", "issue" : "5", "issued" : { "date-parts" : [ [ "2008", "3" ] ] }, "page" : "541-551", "title" : "Loss of the Tuberous Sclerosis Complex Tumor Suppressors Triggers the Unfolded Protein Response to Regulate Insulin Signaling and Apoptosis", "type" : "article-journal", "volume" : "29" }, "uris" : [ "http://www.mendeley.com/documents/?uuid=9f2609ef-7341-4d95-887d-ab61acf30353" ] }, { "id" : "ITEM-2", "itemData" : { "DOI" : "10.1186/2044-5040-3-6", "ISSN" : "2044-5040", "PMID" : "23497627", "abstract" : "BACKGROUND: Skeletal muscle mass is determined by the balance between protein synthesis and degradation. Mammalian target of rapamycin complex 1 (mTORC1) is a master regulator of protein translation and has been implicated in the control of muscle mass. Inactivation of mTORC1 by skeletal muscle-specific deletion of its obligatory component raptor results in smaller muscles and a lethal dystrophy. Moreover, raptor-deficient muscles are less oxidative through changes in the expression PGC-1\u03b1, a critical determinant of mitochondrial biogenesis. These results suggest that activation of mTORC1 might be beneficial to skeletal muscle by providing resistance to muscle atrophy and increasing oxidative function. Here, we tested this hypothesis by deletion of the mTORC1 inhibitor tuberous sclerosis complex (TSC) in muscle fibers. METHOD: Skeletal muscles of mice with an acute or a permanent deletion of raptor or TSC1 were examined using histological, biochemical and molecular biological methods. Response of the muscles to changes in mechanical load and nerve input was investigated by ablation of synergistic muscles or by denervation . RESULTS: Genetic deletion or knockdown of raptor, causing inactivation of mTORC1, was sufficient to prevent muscle growth and enhance muscle atrophy. Conversely, short-term activation of mTORC1 by knockdown of TSC induced muscle fiber hypertrophy and atrophy-resistance upon denervation, in both fast tibialis anterior (TA) and slow soleus muscles. Surprisingly, however, sustained activation of mTORC1 by genetic deletion of Tsc1 caused muscle atrophy in all but soleus muscles. In contrast, oxidative capacity was increased in all muscles examined. Consistently, TSC1-deficient soleus muscle was atrophy-resistant whereas TA underwent normal atrophy upon denervation. Moreover, upon overloading, plantaris muscle did not display enhanced hypertrophy compared to controls. Biochemical analysis indicated that the atrophy response of muscles was based on the suppressed phosphorylation of PKB/Akt via feedback inhibition by mTORC1 and subsequent increased expression of the E3 ubiquitin ligases MuRF1 and atrogin-1/MAFbx. In contrast, expression of both E3 ligases was not increased in soleus muscle suggesting the presence of compensatory mechanisms in this muscle. CONCLUSIONS: Our study shows that the mTORC1- and the PKB/Akt-FoxO pathways are tightly interconnected and differentially regulated depending on the muscle type. These results indicate tha\u2026", "author" : [ { "dropping-particle" : "", "family" : "Bentzinger", "given" : "C. Florian", "non-dropping-particle" : "", "parse-names" : false, "suffix" : "" }, { "dropping-particle" : "", "family" : "Lin", "given" : "Shuo", "non-dropping-particle" : "", "parse-names" : false, "suffix" : "" }, { "dropping-particle" : "", "family" : "Romanino", "given" : "Klaas", "non-dropping-particle" : "", "parse-names" : false, "suffix" : "" }, { "dropping-particle" : "", "family" : "Castets", "given" : "Perrine", "non-dropping-particle" : "", "parse-names" : false, "suffix" : "" }, { "dropping-particle" : "", "family" : "Guridi", "given" : "Maitea", "non-dropping-particle" : "", "parse-names" : false, "suffix" : "" }, { "dropping-particle" : "", "family" : "Summermatter", "given" : "Serge", "non-dropping-particle" : "", "parse-names" : false, "suffix" : "" }, { "dropping-particle" : "", "family" : "Handschin", "given" : "Christoph", "non-dropping-particle" : "", "parse-names" : false, "suffix" : "" }, { "dropping-particle" : "", "family" : "Tintignac", "given" : "Lionel A.", "non-dropping-particle" : "", "parse-names" : false, "suffix" : "" }, { "dropping-particle" : "", "family" : "Hall", "given" : "Michael\u00a0N.", "non-dropping-particle" : "", "parse-names" : false, "suffix" : "" }, { "dropping-particle" : "", "family" : "R\u00fcegg", "given" : "Markus A.", "non-dropping-particle" : "", "parse-names" : false, "suffix" : "" } ], "container-title" : "Skeletal muscle", "id" : "ITEM-2", "issue" : "1", "issued" : { "date-parts" : [ [ "2013", "1" ] ] }, "page" : "6", "title" : "Differential response of skeletal muscles to mTORC1 signaling during atrophy and hypertrophy.", "type" : "article-journal", "volume" : "3" }, "uris" : [ "http://www.mendeley.com/documents/?uuid=93d3f526-0304-492e-b185-4e03c8200d17" ] }, { "id" : "ITEM-3", "itemData" : { "DOI" : "10.1073/pnas.1000323107", "ISSN" : "1091-6490", "PMID" : "20167806", "author" : [ { "dropping-particle" : "", "family" : "Laplante", "given" : "Mathieu", "non-dropping-particle" : "", "parse-names" : false, "suffix" : "" }, { "dropping-particle" : "", "family" : "Sabatini", "given" : "David M.", "non-dropping-particle" : "", "parse-names" : false, "suffix" : "" } ], "container-title" : "Proceedings of the National Academy of Sciences of the United States of America", "id" : "ITEM-3", "issue" : "8", "issued" : { "date-parts" : [ [ "2010", "2" ] ] }, "page" : "3281-2", "title" : "mTORC1 activates SREBP-1c and uncouples lipogenesis from gluconeogenesis.", "type" : "article-journal", "volume" : "107" }, "uris" : [ "http://www.mendeley.com/documents/?uuid=2e898fef-e65a-4ede-9156-f326ec9ee236" ] } ], "mendeley" : { "formattedCitation" : "&lt;sup&gt;12\u201314&lt;/sup&gt;", "plainTextFormattedCitation" : "12\u201314", "previouslyFormattedCitation" : "&lt;sup&gt;12\u201314&lt;/sup&gt;" }, "properties" : { "noteIndex" : 0 }, "schema" : "https://github.com/citation-style-language/schema/raw/master/csl-citation.json" }</w:instrText>
       </w:r>
       <w:r>
         <w:fldChar w:fldCharType="separate"/>
@@ -306,7 +338,13 @@
         <w:t>.</w:t>
       </w:r>
       <w:r>
-        <w:t xml:space="preserve">  In this work we tested the hypothesis that activation of mTORC1, specifically within muscle tissue will affect organismal lifespan, in concert with impairments in muscle autophagy.</w:t>
+        <w:t xml:space="preserve">  In this work</w:t>
+      </w:r>
+      <w:r>
+        <w:t>,</w:t>
+      </w:r>
+      <w:r>
+        <w:t xml:space="preserve"> we tested the hypothesis that activation of mTORC1, specifically within muscle tissue will affect organismal lifespan, in concert with impairments in muscle autophagy.</w:t>
       </w:r>
     </w:p>
     <w:p>
@@ -326,8 +364,13 @@
       </w:r>
     </w:p>
     <w:p>
-      <w:r>
-        <w:t xml:space="preserve">Floxed </w:t>
+      <w:proofErr w:type="spellStart"/>
+      <w:r>
+        <w:t>Floxed</w:t>
+      </w:r>
+      <w:proofErr w:type="spellEnd"/>
+      <w:r>
+        <w:t xml:space="preserve"> </w:t>
       </w:r>
       <w:r>
         <w:rPr>
@@ -358,7 +401,7 @@
         <w:fldChar w:fldCharType="begin" w:fldLock="1"/>
       </w:r>
       <w:r>
-        <w:instrText>ADDIN CSL_CITATION { "citationItems" : [ { "id" : "ITEM-1", "itemData" : { "ISSN" : "0964-6906", "PMID" : "11875047", "abstract" : "Tuberous sclerosis (TSC) is a autosomal dominant genetic disorder caused by mutations in either TSC1 or TSC2, and characterized by benign hamartoma growth. We developed a murine model of Tsc1 disease by gene targeting. Tsc1 null embryos die at mid-gestation from a failure of liver development. Tsc1 heterozygotes develop kidney cystadenomas and liver hemangiomas at high frequency, but the incidence of kidney tumors is somewhat lower than in Tsc2 heterozygote mice. Liver hemangiomas were more common, more severe and caused higher mortality in female than in male Tsc1 heterozygotes. Tsc1 null embryo fibroblast lines have persistent phosphorylation of the p70S6K (S6K) and its substrate S6, that is sensitive to treatment with rapamycin, indicating constitutive activation of the mTOR-S6K pathway due to loss of the Tsc1 protein, hamartin. Hyperphosphorylation of S6 is also seen in kidney tumors in the heterozygote mice, suggesting that inhibition of this pathway may have benefit in control of TSC hamartomas.", "author" : [ { "dropping-particle" : "", "family" : "Kwiatkowski", "given" : "David J.", "non-dropping-particle" : "", "parse-names" : false, "suffix" : "" }, { "dropping-particle" : "", "family" : "Zhang", "given" : "Hongbing", "non-dropping-particle" : "", "parse-names" : false, "suffix" : "" }, { "dropping-particle" : "", "family" : "Bandura", "given" : "Jennifer L", "non-dropping-particle" : "", "parse-names" : false, "suffix" : "" }, { "dropping-particle" : "", "family" : "Heiberger", "given" : "Kristina M", "non-dropping-particle" : "", "parse-names" : false, "suffix" : "" }, { "dropping-particle" : "", "family" : "Glogauer", "given" : "Michael", "non-dropping-particle" : "", "parse-names" : false, "suffix" : "" }, { "dropping-particle" : "", "family" : "el-Hashemite", "given" : "Nisreen", "non-dropping-particle" : "", "parse-names" : false, "suffix" : "" }, { "dropping-particle" : "", "family" : "Onda", "given" : "Hiroaki", "non-dropping-particle" : "", "parse-names" : false, "suffix" : "" } ], "container-title" : "Human molecular genetics", "id" : "ITEM-1", "issue" : "5", "issued" : { "date-parts" : [ [ "2002", "3", "1" ] ] }, "page" : "525-34", "title" : "A mouse model of TSC1 reveals sex-dependent lethality from liver hemangiomas, and up-regulation of p70S6 kinase activity in Tsc1 null cells.", "type" : "article-journal", "volume" : "11" }, "uris" : [ "http://www.mendeley.com/documents/?uuid=97288937-3732-4db9-b166-026482655ed6" ] } ], "mendeley" : { "formattedCitation" : "&lt;sup&gt;15&lt;/sup&gt;", "plainTextFormattedCitation" : "15", "previouslyFormattedCitation" : "&lt;sup&gt;13&lt;/sup&gt;" }, "properties" : { "noteIndex" : 0 }, "schema" : "https://github.com/citation-style-language/schema/raw/master/csl-citation.json" }</w:instrText>
+        <w:instrText>ADDIN CSL_CITATION { "citationItems" : [ { "id" : "ITEM-1", "itemData" : { "ISSN" : "0964-6906", "PMID" : "11875047", "abstract" : "Tuberous sclerosis (TSC) is a autosomal dominant genetic disorder caused by mutations in either TSC1 or TSC2, and characterized by benign hamartoma growth. We developed a murine model of Tsc1 disease by gene targeting. Tsc1 null embryos die at mid-gestation from a failure of liver development. Tsc1 heterozygotes develop kidney cystadenomas and liver hemangiomas at high frequency, but the incidence of kidney tumors is somewhat lower than in Tsc2 heterozygote mice. Liver hemangiomas were more common, more severe and caused higher mortality in female than in male Tsc1 heterozygotes. Tsc1 null embryo fibroblast lines have persistent phosphorylation of the p70S6K (S6K) and its substrate S6, that is sensitive to treatment with rapamycin, indicating constitutive activation of the mTOR-S6K pathway due to loss of the Tsc1 protein, hamartin. Hyperphosphorylation of S6 is also seen in kidney tumors in the heterozygote mice, suggesting that inhibition of this pathway may have benefit in control of TSC hamartomas.", "author" : [ { "dropping-particle" : "", "family" : "Kwiatkowski", "given" : "David J.", "non-dropping-particle" : "", "parse-names" : false, "suffix" : "" }, { "dropping-particle" : "", "family" : "Zhang", "given" : "Hongbing", "non-dropping-particle" : "", "parse-names" : false, "suffix" : "" }, { "dropping-particle" : "", "family" : "Bandura", "given" : "Jennifer L", "non-dropping-particle" : "", "parse-names" : false, "suffix" : "" }, { "dropping-particle" : "", "family" : "Heiberger", "given" : "Kristina M", "non-dropping-particle" : "", "parse-names" : false, "suffix" : "" }, { "dropping-particle" : "", "family" : "Glogauer", "given" : "Michael", "non-dropping-particle" : "", "parse-names" : false, "suffix" : "" }, { "dropping-particle" : "", "family" : "el-Hashemite", "given" : "Nisreen", "non-dropping-particle" : "", "parse-names" : false, "suffix" : "" }, { "dropping-particle" : "", "family" : "Onda", "given" : "Hiroaki", "non-dropping-particle" : "", "parse-names" : false, "suffix" : "" } ], "container-title" : "Human molecular genetics", "id" : "ITEM-1", "issue" : "5", "issued" : { "date-parts" : [ [ "2002", "3", "1" ] ] }, "page" : "525-34", "title" : "A mouse model of TSC1 reveals sex-dependent lethality from liver hemangiomas, and up-regulation of p70S6 kinase activity in Tsc1 null cells.", "type" : "article-journal", "volume" : "11" }, "uris" : [ "http://www.mendeley.com/documents/?uuid=97288937-3732-4db9-b166-026482655ed6" ] } ], "mendeley" : { "formattedCitation" : "&lt;sup&gt;15&lt;/sup&gt;", "plainTextFormattedCitation" : "15", "previouslyFormattedCitation" : "&lt;sup&gt;15&lt;/sup&gt;" }, "properties" : { "noteIndex" : 0 }, "schema" : "https://github.com/citation-style-language/schema/raw/master/csl-citation.json" }</w:instrText>
       </w:r>
       <w:r>
         <w:fldChar w:fldCharType="separate"/>
@@ -379,18 +422,35 @@
       <w:r>
         <w:t xml:space="preserve">were crossed with </w:t>
       </w:r>
-      <w:r>
-        <w:rPr>
-          <w:i/>
-        </w:rPr>
-        <w:t xml:space="preserve">Ckmm-Cre </w:t>
+      <w:proofErr w:type="spellStart"/>
+      <w:r>
+        <w:rPr>
+          <w:i/>
+        </w:rPr>
+        <w:t>Ckmm-Cre</w:t>
+      </w:r>
+      <w:proofErr w:type="spellEnd"/>
+      <w:r>
+        <w:rPr>
+          <w:i/>
+        </w:rPr>
+        <w:t xml:space="preserve"> </w:t>
       </w:r>
       <w:r>
         <w:t>driver mice (</w:t>
       </w:r>
       <w:r>
-        <w:t>FVB-Tg(</w:t>
-      </w:r>
+        <w:t>FVB-</w:t>
+      </w:r>
+      <w:proofErr w:type="spellStart"/>
+      <w:r>
+        <w:t>Tg</w:t>
+      </w:r>
+      <w:proofErr w:type="spellEnd"/>
+      <w:r>
+        <w:t>(</w:t>
+      </w:r>
+      <w:proofErr w:type="spellStart"/>
       <w:r>
         <w:rPr>
           <w:i/>
@@ -409,6 +469,7 @@
         </w:rPr>
         <w:t>cre</w:t>
       </w:r>
+      <w:proofErr w:type="spellEnd"/>
       <w:r>
         <w:t>)5Khn/J</w:t>
       </w:r>
@@ -416,7 +477,7 @@
         <w:fldChar w:fldCharType="begin" w:fldLock="1"/>
       </w:r>
       <w:r>
-        <w:instrText>ADDIN CSL_CITATION { "citationItems" : [ { "id" : "ITEM-1", "itemData" : { "DOI" : "10.1016/S1097-2765(00)80155-0", "ISBN" : "1097-2765 (Print)\\r1097-2765 (Linking)", "ISSN" : "10972765", "PMID" : "9844629", "abstract" : "Skeletal muscle insulin resistance is among the earliest detectable defects in humans with type 2 diabetes mellitus. To determine the contribution of muscle insulin resistance to the metabolic phenotype of diabetes, we used the Cre-loxP system to disrupt the insulin receptor gene in mouse skeletal muscle. The muscle-specific insulin receptor knockout mice exhibit a muscle-specific &gt; 95% reduction in receptor content and early signaling events. These mice display elevated fat mass, serum triglycerides, and free fatty acids, but blood glucose, serum insulin, and glucose tolerance are normal. Thus, insulin resistance in muscle contributes to the altered fat metabolism associated with type 2 diabetes, but tissues other than muscle appear to be more involved in insulin-regulated glucose disposal than previously recognized.", "author" : [ { "dropping-particle" : "", "family" : "Br\u00fcning", "given" : "Jens\u00a0C.", "non-dropping-particle" : "", "parse-names" : false, "suffix" : "" }, { "dropping-particle" : "", "family" : "Michael", "given" : "M.Dodson D", "non-dropping-particle" : "", "parse-names" : false, "suffix" : "" }, { "dropping-particle" : "", "family" : "Winnay", "given" : "Jonathon N", "non-dropping-particle" : "", "parse-names" : false, "suffix" : "" }, { "dropping-particle" : "", "family" : "Hayashi", "given" : "Tatsuya", "non-dropping-particle" : "", "parse-names" : false, "suffix" : "" }, { "dropping-particle" : "", "family" : "H\u00f6rsch", "given" : "Dieter", "non-dropping-particle" : "", "parse-names" : false, "suffix" : "" }, { "dropping-particle" : "", "family" : "Accili", "given" : "Domenico", "non-dropping-particle" : "", "parse-names" : false, "suffix" : "" }, { "dropping-particle" : "", "family" : "Goodyear", "given" : "Laurie J", "non-dropping-particle" : "", "parse-names" : false, "suffix" : "" }, { "dropping-particle" : "", "family" : "Kahn", "given" : "C. Ronald", "non-dropping-particle" : "", "parse-names" : false, "suffix" : "" } ], "container-title" : "Molecular cell", "id" : "ITEM-1", "issue" : "5", "issued" : { "date-parts" : [ [ "1998", "11" ] ] }, "page" : "559-569", "title" : "A muscle-specific insulin receptor knockout exhibits features of the metabolic syndrome of NIDDM without altering glucose tolerance.", "type" : "article-journal", "volume" : "2" }, "uris" : [ "http://www.mendeley.com/documents/?uuid=0132ffc6-c62f-4967-9b67-3dcde097a212" ] } ], "mendeley" : { "formattedCitation" : "&lt;sup&gt;16&lt;/sup&gt;", "plainTextFormattedCitation" : "16", "previouslyFormattedCitation" : "&lt;sup&gt;14&lt;/sup&gt;" }, "properties" : { "noteIndex" : 0 }, "schema" : "https://github.com/citation-style-language/schema/raw/master/csl-citation.json" }</w:instrText>
+        <w:instrText>ADDIN CSL_CITATION { "citationItems" : [ { "id" : "ITEM-1", "itemData" : { "DOI" : "10.1016/S1097-2765(00)80155-0", "ISBN" : "1097-2765 (Print)\\r1097-2765 (Linking)", "ISSN" : "10972765", "PMID" : "9844629", "abstract" : "Skeletal muscle insulin resistance is among the earliest detectable defects in humans with type 2 diabetes mellitus. To determine the contribution of muscle insulin resistance to the metabolic phenotype of diabetes, we used the Cre-loxP system to disrupt the insulin receptor gene in mouse skeletal muscle. The muscle-specific insulin receptor knockout mice exhibit a muscle-specific &gt; 95% reduction in receptor content and early signaling events. These mice display elevated fat mass, serum triglycerides, and free fatty acids, but blood glucose, serum insulin, and glucose tolerance are normal. Thus, insulin resistance in muscle contributes to the altered fat metabolism associated with type 2 diabetes, but tissues other than muscle appear to be more involved in insulin-regulated glucose disposal than previously recognized.", "author" : [ { "dropping-particle" : "", "family" : "Br\u00fcning", "given" : "Jens\u00a0C.", "non-dropping-particle" : "", "parse-names" : false, "suffix" : "" }, { "dropping-particle" : "", "family" : "Michael", "given" : "M.Dodson D", "non-dropping-particle" : "", "parse-names" : false, "suffix" : "" }, { "dropping-particle" : "", "family" : "Winnay", "given" : "Jonathon N", "non-dropping-particle" : "", "parse-names" : false, "suffix" : "" }, { "dropping-particle" : "", "family" : "Hayashi", "given" : "Tatsuya", "non-dropping-particle" : "", "parse-names" : false, "suffix" : "" }, { "dropping-particle" : "", "family" : "H\u00f6rsch", "given" : "Dieter", "non-dropping-particle" : "", "parse-names" : false, "suffix" : "" }, { "dropping-particle" : "", "family" : "Accili", "given" : "Domenico", "non-dropping-particle" : "", "parse-names" : false, "suffix" : "" }, { "dropping-particle" : "", "family" : "Goodyear", "given" : "Laurie J", "non-dropping-particle" : "", "parse-names" : false, "suffix" : "" }, { "dropping-particle" : "", "family" : "Kahn", "given" : "C. Ronald", "non-dropping-particle" : "", "parse-names" : false, "suffix" : "" } ], "container-title" : "Molecular cell", "id" : "ITEM-1", "issue" : "5", "issued" : { "date-parts" : [ [ "1998", "11" ] ] }, "page" : "559-569", "title" : "A muscle-specific insulin receptor knockout exhibits features of the metabolic syndrome of NIDDM without altering glucose tolerance.", "type" : "article-journal", "volume" : "2" }, "uris" : [ "http://www.mendeley.com/documents/?uuid=0132ffc6-c62f-4967-9b67-3dcde097a212" ] } ], "mendeley" : { "formattedCitation" : "&lt;sup&gt;16&lt;/sup&gt;", "plainTextFormattedCitation" : "16", "previouslyFormattedCitation" : "&lt;sup&gt;16&lt;/sup&gt;" }, "properties" : { "noteIndex" : 0 }, "schema" : "https://github.com/citation-style-language/schema/raw/master/csl-citation.json" }</w:instrText>
       </w:r>
       <w:r>
         <w:fldChar w:fldCharType="separate"/>
@@ -435,14 +496,24 @@
         <w:t xml:space="preserve"> from the Jackson Laboratory) </w:t>
       </w:r>
       <w:r>
-        <w:t xml:space="preserve">to generate animals that were heterozygous for the floxed allele, and either hemizygous for the </w:t>
-      </w:r>
+        <w:t xml:space="preserve">to generate animals that were heterozygous for the </w:t>
+      </w:r>
+      <w:proofErr w:type="spellStart"/>
+      <w:r>
+        <w:t>floxed</w:t>
+      </w:r>
+      <w:proofErr w:type="spellEnd"/>
+      <w:r>
+        <w:t xml:space="preserve"> allele, and either hemizygous for the </w:t>
+      </w:r>
+      <w:proofErr w:type="spellStart"/>
       <w:r>
         <w:rPr>
           <w:i/>
         </w:rPr>
         <w:t>Cre</w:t>
       </w:r>
+      <w:proofErr w:type="spellEnd"/>
       <w:r>
         <w:t xml:space="preserve"> allele or wild-type at this locus.  These mice were used to </w:t>
       </w:r>
@@ -473,12 +544,14 @@
       <w:r>
         <w:t xml:space="preserve"> and </w:t>
       </w:r>
+      <w:proofErr w:type="spellStart"/>
       <w:r>
         <w:rPr>
           <w:i/>
         </w:rPr>
         <w:t>Cre</w:t>
       </w:r>
+      <w:proofErr w:type="spellEnd"/>
       <w:r>
         <w:t xml:space="preserve"> loci</w:t>
       </w:r>
@@ -495,7 +568,23 @@
         <w:t>Tsc1</w:t>
       </w:r>
       <w:r>
-        <w:t xml:space="preserve"> loci (floxed only), hemizygous at the Cre loci (transgene only) or </w:t>
+        <w:t xml:space="preserve"> loci (</w:t>
+      </w:r>
+      <w:proofErr w:type="spellStart"/>
+      <w:r>
+        <w:t>floxed</w:t>
+      </w:r>
+      <w:proofErr w:type="spellEnd"/>
+      <w:r>
+        <w:t xml:space="preserve"> only), hemizygous at the </w:t>
+      </w:r>
+      <w:proofErr w:type="spellStart"/>
+      <w:r>
+        <w:t>Cre</w:t>
+      </w:r>
+      <w:proofErr w:type="spellEnd"/>
+      <w:r>
+        <w:t xml:space="preserve"> loci (transgene only) or </w:t>
       </w:r>
       <w:r>
         <w:rPr>
@@ -507,11 +596,20 @@
         <w:rPr>
           <w:vertAlign w:val="superscript"/>
         </w:rPr>
-        <w:t>fl/fl</w:t>
-      </w:r>
+        <w:t>fl/</w:t>
+      </w:r>
+      <w:proofErr w:type="spellStart"/>
+      <w:r>
+        <w:rPr>
+          <w:vertAlign w:val="superscript"/>
+        </w:rPr>
+        <w:t>fl</w:t>
+      </w:r>
+      <w:proofErr w:type="spellEnd"/>
       <w:r>
         <w:t xml:space="preserve">, </w:t>
       </w:r>
+      <w:proofErr w:type="spellStart"/>
       <w:r>
         <w:rPr>
           <w:i/>
@@ -522,7 +620,14 @@
         <w:rPr>
           <w:vertAlign w:val="superscript"/>
         </w:rPr>
-        <w:t>Tg/+</w:t>
+        <w:t>Tg</w:t>
+      </w:r>
+      <w:proofErr w:type="spellEnd"/>
+      <w:r>
+        <w:rPr>
+          <w:vertAlign w:val="superscript"/>
+        </w:rPr>
+        <w:t>/+</w:t>
       </w:r>
       <w:r>
         <w:t xml:space="preserve">.  </w:t>
@@ -533,16 +638,18 @@
       <w:r>
         <w:t xml:space="preserve">Animals were housed in a 12h light/dark cycle animal facility with ad libitum access to food (Harlan </w:t>
       </w:r>
-      <w:commentRangeStart w:id="1"/>
+      <w:commentRangeStart w:id="2"/>
+      <w:proofErr w:type="spellStart"/>
       <w:r>
         <w:t>Teklad</w:t>
       </w:r>
-      <w:commentRangeEnd w:id="1"/>
+      <w:commentRangeEnd w:id="2"/>
+      <w:proofErr w:type="spellEnd"/>
       <w:r>
         <w:rPr>
           <w:rStyle w:val="CommentReference"/>
         </w:rPr>
-        <w:commentReference w:id="1"/>
+        <w:commentReference w:id="2"/>
       </w:r>
       <w:r>
         <w:t xml:space="preserve">) and </w:t>
@@ -616,7 +723,23 @@
         <w:t>and 3-4 m</w:t>
       </w:r>
       <w:r>
-        <w:t>ales with the appropriate genotype were chosen from each UAS-TRiP-shRNA lines as well as a UAS-TRiP control which contains the genom</w:t>
+        <w:t>ales with the appropriate genotype were chosen from each UAS-</w:t>
+      </w:r>
+      <w:proofErr w:type="spellStart"/>
+      <w:r>
+        <w:t>TRiP</w:t>
+      </w:r>
+      <w:proofErr w:type="spellEnd"/>
+      <w:r>
+        <w:t>-shRNA lines as well as a UAS-</w:t>
+      </w:r>
+      <w:proofErr w:type="spellStart"/>
+      <w:r>
+        <w:t>TRiP</w:t>
+      </w:r>
+      <w:proofErr w:type="spellEnd"/>
+      <w:r>
+        <w:t xml:space="preserve"> control which contains the genom</w:t>
       </w:r>
       <w:r>
         <w:t>ic insertion site but no shRNA</w:t>
@@ -625,7 +748,7 @@
         <w:fldChar w:fldCharType="begin" w:fldLock="1"/>
       </w:r>
       <w:r>
-        <w:instrText>ADDIN CSL_CITATION { "citationItems" : [ { "id" : "ITEM-1", "itemData" : { "DOI" : "10.1038/nmeth.1592", "ISSN" : "1548-7105", "PMID" : "21460824", "abstract" : "Existing transgenic RNAi resources in Drosophila melanogaster based on long double-stranded hairpin RNAs are powerful tools for functional studies, but they are ineffective in gene knockdown during oogenesis, an important model system for the study of many biological questions. We show that shRNAs, modeled on an endogenous microRNA, are extremely effective at silencing gene expression during oogenesis. We also describe our progress toward building a genome-wide shRNA resource.", "author" : [ { "dropping-particle" : "", "family" : "Ni", "given" : "Jian-quan", "non-dropping-particle" : "", "parse-names" : false, "suffix" : "" }, { "dropping-particle" : "", "family" : "Zhou", "given" : "Rui", "non-dropping-particle" : "", "parse-names" : false, "suffix" : "" }, { "dropping-particle" : "", "family" : "Czech", "given" : "Benjamin", "non-dropping-particle" : "", "parse-names" : false, "suffix" : "" }, { "dropping-particle" : "", "family" : "Liu", "given" : "Lu-ping", "non-dropping-particle" : "", "parse-names" : false, "suffix" : "" }, { "dropping-particle" : "", "family" : "Holderbaum", "given" : "Laura", "non-dropping-particle" : "", "parse-names" : false, "suffix" : "" }, { "dropping-particle" : "", "family" : "Yang-Zhou", "given" : "Donghui", "non-dropping-particle" : "", "parse-names" : false, "suffix" : "" }, { "dropping-particle" : "", "family" : "Shim", "given" : "Hye-seok", "non-dropping-particle" : "", "parse-names" : false, "suffix" : "" }, { "dropping-particle" : "", "family" : "Tao", "given" : "Rong", "non-dropping-particle" : "", "parse-names" : false, "suffix" : "" }, { "dropping-particle" : "", "family" : "Handler", "given" : "Dominik", "non-dropping-particle" : "", "parse-names" : false, "suffix" : "" }, { "dropping-particle" : "", "family" : "Karpowicz", "given" : "Phillip", "non-dropping-particle" : "", "parse-names" : false, "suffix" : "" }, { "dropping-particle" : "", "family" : "Binari", "given" : "Richard", "non-dropping-particle" : "", "parse-names" : false, "suffix" : "" }, { "dropping-particle" : "", "family" : "Booker", "given" : "Matthew", "non-dropping-particle" : "", "parse-names" : false, "suffix" : "" }, { "dropping-particle" : "", "family" : "Brennecke", "given" : "Julius", "non-dropping-particle" : "", "parse-names" : false, "suffix" : "" }, { "dropping-particle" : "", "family" : "Perkins", "given" : "Lizabeth A", "non-dropping-particle" : "", "parse-names" : false, "suffix" : "" }, { "dropping-particle" : "", "family" : "Hannon", "given" : "Gregory J", "non-dropping-particle" : "", "parse-names" : false, "suffix" : "" }, { "dropping-particle" : "", "family" : "Perrimon", "given" : "Norbert", "non-dropping-particle" : "", "parse-names" : false, "suffix" : "" } ], "container-title" : "Nature methods", "id" : "ITEM-1", "issue" : "5", "issued" : { "date-parts" : [ [ "2011", "5" ] ] }, "page" : "405-7", "title" : "A genome-scale shRNA resource for transgenic RNAi in Drosophila.", "type" : "article-journal", "volume" : "8" }, "uris" : [ "http://www.mendeley.com/documents/?uuid=391f97d3-3ed5-4a61-9572-2dd9e4167c85" ] } ], "mendeley" : { "formattedCitation" : "&lt;sup&gt;17&lt;/sup&gt;", "plainTextFormattedCitation" : "17", "previouslyFormattedCitation" : "&lt;sup&gt;15&lt;/sup&gt;" }, "properties" : { "noteIndex" : 0 }, "schema" : "https://github.com/citation-style-language/schema/raw/master/csl-citation.json" }</w:instrText>
+        <w:instrText>ADDIN CSL_CITATION { "citationItems" : [ { "id" : "ITEM-1", "itemData" : { "DOI" : "10.1038/nmeth.1592", "ISSN" : "1548-7105", "PMID" : "21460824", "abstract" : "Existing transgenic RNAi resources in Drosophila melanogaster based on long double-stranded hairpin RNAs are powerful tools for functional studies, but they are ineffective in gene knockdown during oogenesis, an important model system for the study of many biological questions. We show that shRNAs, modeled on an endogenous microRNA, are extremely effective at silencing gene expression during oogenesis. We also describe our progress toward building a genome-wide shRNA resource.", "author" : [ { "dropping-particle" : "", "family" : "Ni", "given" : "Jian-quan", "non-dropping-particle" : "", "parse-names" : false, "suffix" : "" }, { "dropping-particle" : "", "family" : "Zhou", "given" : "Rui", "non-dropping-particle" : "", "parse-names" : false, "suffix" : "" }, { "dropping-particle" : "", "family" : "Czech", "given" : "Benjamin", "non-dropping-particle" : "", "parse-names" : false, "suffix" : "" }, { "dropping-particle" : "", "family" : "Liu", "given" : "Lu-ping", "non-dropping-particle" : "", "parse-names" : false, "suffix" : "" }, { "dropping-particle" : "", "family" : "Holderbaum", "given" : "Laura", "non-dropping-particle" : "", "parse-names" : false, "suffix" : "" }, { "dropping-particle" : "", "family" : "Yang-Zhou", "given" : "Donghui", "non-dropping-particle" : "", "parse-names" : false, "suffix" : "" }, { "dropping-particle" : "", "family" : "Shim", "given" : "Hye-seok", "non-dropping-particle" : "", "parse-names" : false, "suffix" : "" }, { "dropping-particle" : "", "family" : "Tao", "given" : "Rong", "non-dropping-particle" : "", "parse-names" : false, "suffix" : "" }, { "dropping-particle" : "", "family" : "Handler", "given" : "Dominik", "non-dropping-particle" : "", "parse-names" : false, "suffix" : "" }, { "dropping-particle" : "", "family" : "Karpowicz", "given" : "Phillip", "non-dropping-particle" : "", "parse-names" : false, "suffix" : "" }, { "dropping-particle" : "", "family" : "Binari", "given" : "Richard", "non-dropping-particle" : "", "parse-names" : false, "suffix" : "" }, { "dropping-particle" : "", "family" : "Booker", "given" : "Matthew", "non-dropping-particle" : "", "parse-names" : false, "suffix" : "" }, { "dropping-particle" : "", "family" : "Brennecke", "given" : "Julius", "non-dropping-particle" : "", "parse-names" : false, "suffix" : "" }, { "dropping-particle" : "", "family" : "Perkins", "given" : "Lizabeth A", "non-dropping-particle" : "", "parse-names" : false, "suffix" : "" }, { "dropping-particle" : "", "family" : "Hannon", "given" : "Gregory J", "non-dropping-particle" : "", "parse-names" : false, "suffix" : "" }, { "dropping-particle" : "", "family" : "Perrimon", "given" : "Norbert", "non-dropping-particle" : "", "parse-names" : false, "suffix" : "" } ], "container-title" : "Nature methods", "id" : "ITEM-1", "issue" : "5", "issued" : { "date-parts" : [ [ "2011", "5" ] ] }, "page" : "405-7", "title" : "A genome-scale shRNA resource for transgenic RNAi in Drosophila.", "type" : "article-journal", "volume" : "8" }, "uris" : [ "http://www.mendeley.com/documents/?uuid=391f97d3-3ed5-4a61-9572-2dd9e4167c85" ] } ], "mendeley" : { "formattedCitation" : "&lt;sup&gt;17&lt;/sup&gt;", "plainTextFormattedCitation" : "17", "previouslyFormattedCitation" : "&lt;sup&gt;17&lt;/sup&gt;" }, "properties" : { "noteIndex" : 0 }, "schema" : "https://github.com/citation-style-language/schema/raw/master/csl-citation.json" }</w:instrText>
       </w:r>
       <w:r>
         <w:fldChar w:fldCharType="separate"/>
@@ -647,7 +770,15 @@
         <w:t>dified (50–60%) incubator at 25</w:t>
       </w:r>
       <w:r>
-        <w:t xml:space="preserve">C. Ten days after each cross the F1 progeny began to eclose and adults were </w:t>
+        <w:t xml:space="preserve">C. Ten days after each cross the F1 progeny began to </w:t>
+      </w:r>
+      <w:proofErr w:type="spellStart"/>
+      <w:r>
+        <w:t>eclose</w:t>
+      </w:r>
+      <w:proofErr w:type="spellEnd"/>
+      <w:r>
+        <w:t xml:space="preserve"> and adults were </w:t>
       </w:r>
       <w:r>
         <w:t xml:space="preserve">separated and </w:t>
@@ -704,23 +835,79 @@
       <w:r>
         <w:t xml:space="preserve"> from </w:t>
       </w:r>
+      <w:proofErr w:type="gramStart"/>
       <w:r>
         <w:t>5 month</w:t>
       </w:r>
       <w:r>
-        <w:t xml:space="preserve"> old mice</w:t>
+        <w:t xml:space="preserve"> old</w:t>
+      </w:r>
+      <w:proofErr w:type="gramEnd"/>
+      <w:r>
+        <w:t xml:space="preserve"> mice</w:t>
       </w:r>
       <w:r>
         <w:t xml:space="preserve"> (20-50</w:t>
       </w:r>
       <w:r>
-        <w:t xml:space="preserve"> ug</w:t>
-      </w:r>
-      <w:r>
-        <w:t xml:space="preserve">) were lysed in 20 uL/mg of RIPA buffer using a Qialyser (5 minutes at 30 Hz).  After centrifugation </w:t>
-      </w:r>
-      <w:r>
-        <w:t xml:space="preserve">(15 minutes at 14 000 RPM), lysates were boiled in a final concentration of 1X SDS-PAGE sample buffer (BioRad).  Proteins were separated on pre-cast gradient gels from BioRad and transferred to nitrocellulose membranes.  After blocking in 2% bovine serum albumin (Fisher), </w:t>
+        <w:t xml:space="preserve"> </w:t>
+      </w:r>
+      <w:proofErr w:type="spellStart"/>
+      <w:r>
+        <w:t>ug</w:t>
+      </w:r>
+      <w:proofErr w:type="spellEnd"/>
+      <w:r>
+        <w:t xml:space="preserve">) were lysed in 20 </w:t>
+      </w:r>
+      <w:proofErr w:type="spellStart"/>
+      <w:r>
+        <w:t>uL</w:t>
+      </w:r>
+      <w:proofErr w:type="spellEnd"/>
+      <w:r>
+        <w:t xml:space="preserve">/mg of </w:t>
+      </w:r>
+      <w:commentRangeStart w:id="3"/>
+      <w:r>
+        <w:t xml:space="preserve">RIPA </w:t>
+      </w:r>
+      <w:commentRangeEnd w:id="3"/>
+      <w:r>
+        <w:rPr>
+          <w:rStyle w:val="CommentReference"/>
+        </w:rPr>
+        <w:commentReference w:id="3"/>
+      </w:r>
+      <w:r>
+        <w:t xml:space="preserve">buffer using a </w:t>
+      </w:r>
+      <w:proofErr w:type="spellStart"/>
+      <w:r>
+        <w:t>Qialyser</w:t>
+      </w:r>
+      <w:proofErr w:type="spellEnd"/>
+      <w:r>
+        <w:t xml:space="preserve"> (5 minutes at 30 Hz).  After centrifugation </w:t>
+      </w:r>
+      <w:r>
+        <w:t>(15 minutes at 14 000 RPM), lysates were boiled in a final concentration of 1X SDS-PAGE sample buffer (</w:t>
+      </w:r>
+      <w:proofErr w:type="spellStart"/>
+      <w:r>
+        <w:t>BioRad</w:t>
+      </w:r>
+      <w:proofErr w:type="spellEnd"/>
+      <w:r>
+        <w:t xml:space="preserve">).  Proteins were separated on pre-cast gradient gels from </w:t>
+      </w:r>
+      <w:proofErr w:type="spellStart"/>
+      <w:r>
+        <w:t>BioRad</w:t>
+      </w:r>
+      <w:proofErr w:type="spellEnd"/>
+      <w:r>
+        <w:t xml:space="preserve"> and transferred to nitrocellulose membranes.  After blocking in 2% bovine serum albumin (Fisher), </w:t>
       </w:r>
       <w:r>
         <w:t>blots</w:t>
@@ -728,22 +915,22 @@
       <w:r>
         <w:t xml:space="preserve"> were probed </w:t>
       </w:r>
-      <w:commentRangeStart w:id="3"/>
+      <w:commentRangeStart w:id="4"/>
       <w:r>
         <w:t>with anti-LC3, anti-pS6K, total S6K, anti-pS6 and anti-S6 antibodies</w:t>
       </w:r>
-      <w:commentRangeEnd w:id="3"/>
+      <w:commentRangeEnd w:id="4"/>
       <w:r>
         <w:rPr>
           <w:rStyle w:val="CommentReference"/>
         </w:rPr>
-        <w:commentReference w:id="3"/>
-      </w:r>
-      <w:r>
-        <w:t>.  Secondary antibodies were a</w:t>
-      </w:r>
-      <w:r>
-        <w:t>=A</w:t>
+        <w:commentReference w:id="4"/>
+      </w:r>
+      <w:r>
+        <w:t xml:space="preserve">.  Secondary antibodies were </w:t>
+      </w:r>
+      <w:r>
+        <w:t>A</w:t>
       </w:r>
       <w:r>
         <w:t>lexa 680/700 conjugated anti-mouse and anti-rabbit secondary antibodies</w:t>
@@ -758,7 +945,31 @@
         <w:t>Blots</w:t>
       </w:r>
       <w:r>
-        <w:t xml:space="preserve"> were visualized via a LiCOR Odyssey system.  Quantification was performed using ImageStudio Lite (LiCOR).</w:t>
+        <w:t xml:space="preserve"> were visualized via a </w:t>
+      </w:r>
+      <w:proofErr w:type="spellStart"/>
+      <w:r>
+        <w:t>LiCOR</w:t>
+      </w:r>
+      <w:proofErr w:type="spellEnd"/>
+      <w:r>
+        <w:t xml:space="preserve"> Odyssey system.  Quantification was performed using </w:t>
+      </w:r>
+      <w:proofErr w:type="spellStart"/>
+      <w:r>
+        <w:t>ImageStudio</w:t>
+      </w:r>
+      <w:proofErr w:type="spellEnd"/>
+      <w:r>
+        <w:t xml:space="preserve"> Lite (</w:t>
+      </w:r>
+      <w:proofErr w:type="spellStart"/>
+      <w:r>
+        <w:t>LiCOR</w:t>
+      </w:r>
+      <w:proofErr w:type="spellEnd"/>
+      <w:r>
+        <w:t>).</w:t>
       </w:r>
     </w:p>
     <w:p>
@@ -789,7 +1000,7 @@
         <w:fldChar w:fldCharType="begin" w:fldLock="1"/>
       </w:r>
       <w:r>
-        <w:instrText>ADDIN CSL_CITATION { "citationItems" : [ { "id" : "ITEM-1", "itemData" : { "author" : [ { "dropping-particle" : "", "family" : "R Core Team", "given" : "", "non-dropping-particle" : "", "parse-names" : false, "suffix" : "" } ], "genre" : "manual", "id" : "ITEM-1", "issued" : { "date-parts" : [ [ "2013" ] ] }, "publisher-place" : "Vienna, Austria", "title" : "R: A Language and Environment for Statistical Computing", "type" : "article-journal" }, "uris" : [ "http://www.mendeley.com/documents/?uuid=5eba6a98-a1fe-40e4-8a4d-45ddfbf1cd0c" ] } ], "mendeley" : { "formattedCitation" : "&lt;sup&gt;18&lt;/sup&gt;", "plainTextFormattedCitation" : "18", "previouslyFormattedCitation" : "&lt;sup&gt;16&lt;/sup&gt;" }, "properties" : { "noteIndex" : 0 }, "schema" : "https://github.com/citation-style-language/schema/raw/master/csl-citation.json" }</w:instrText>
+        <w:instrText>ADDIN CSL_CITATION { "citationItems" : [ { "id" : "ITEM-1", "itemData" : { "author" : [ { "dropping-particle" : "", "family" : "R Core Team", "given" : "", "non-dropping-particle" : "", "parse-names" : false, "suffix" : "" } ], "id" : "ITEM-1", "issued" : { "date-parts" : [ [ "2013" ] ] }, "publisher-place" : "Vienna, Austria", "title" : "R: A Language and Environment for Statistical Computing", "type" : "article-journal" }, "uris" : [ "http://www.mendeley.com/documents/?uuid=5eba6a98-a1fe-40e4-8a4d-45ddfbf1cd0c" ] } ], "mendeley" : { "formattedCitation" : "&lt;sup&gt;18&lt;/sup&gt;", "plainTextFormattedCitation" : "18", "previouslyFormattedCitation" : "&lt;sup&gt;18&lt;/sup&gt;" }, "properties" : { "noteIndex" : 0 }, "schema" : "https://github.com/citation-style-language/schema/raw/master/csl-citation.json" }</w:instrText>
       </w:r>
       <w:r>
         <w:fldChar w:fldCharType="separate"/>
@@ -808,7 +1019,15 @@
         <w:t xml:space="preserve">.  </w:t>
       </w:r>
       <w:r>
-        <w:t>For pairwise tests, normality was tested via Shapiro-Wilk tests, and equal variance was tested using Levene’s t</w:t>
+        <w:t xml:space="preserve">For pairwise tests, normality was tested via Shapiro-Wilk tests, and equal variance was tested using </w:t>
+      </w:r>
+      <w:proofErr w:type="spellStart"/>
+      <w:r>
+        <w:t>Levene’s</w:t>
+      </w:r>
+      <w:proofErr w:type="spellEnd"/>
+      <w:r>
+        <w:t xml:space="preserve"> t</w:t>
       </w:r>
       <w:r>
         <w:t xml:space="preserve">est.  Based on these results, </w:t>
@@ -835,7 +1054,15 @@
         <w:t xml:space="preserve">-tests were performed.  </w:t>
       </w:r>
       <w:r>
-        <w:t xml:space="preserve">For mouse studies, the three non-knockout genotypes (floxed allele alone, transgene alone and wild-type at both loci) were analyzed separately and then combined and labeled as “Controls” if not significantly different.  </w:t>
+        <w:t>For mouse studies, the three non-knockout genotypes (</w:t>
+      </w:r>
+      <w:proofErr w:type="spellStart"/>
+      <w:r>
+        <w:t>floxed</w:t>
+      </w:r>
+      <w:proofErr w:type="spellEnd"/>
+      <w:r>
+        <w:t xml:space="preserve"> allele alone, transgene alone and wild-type at both loci) were analyzed separately and then combined and labeled as “Controls” if not significantly different.  </w:t>
       </w:r>
       <w:r>
         <w:t>For survival analyses and cox proportional hazard tests, the survival package was used</w:t>
@@ -847,7 +1074,7 @@
         <w:fldChar w:fldCharType="begin" w:fldLock="1"/>
       </w:r>
       <w:r>
-        <w:instrText>ADDIN CSL_CITATION { "citationItems" : [ { "id" : "ITEM-1", "itemData" : { "DOI" : "10.1007/978-1-4757-3294-8", "ISBN" : "978-1-4419-3161-0", "author" : [ { "dropping-particle" : "", "family" : "Therneau", "given" : "Terry M.", "non-dropping-particle" : "", "parse-names" : false, "suffix" : "" }, { "dropping-particle" : "", "family" : "Grambsch", "given" : "Patricia M.", "non-dropping-particle" : "", "parse-names" : false, "suffix" : "" } ], "collection-title" : "Statistics for Biology and Health", "id" : "ITEM-1", "issued" : { "date-parts" : [ [ "2000" ] ] }, "publisher" : "Springer New York", "publisher-place" : "New York, NY", "title" : "Modeling Survival Data: Extending the Cox Model", "type" : "book" }, "uris" : [ "http://www.mendeley.com/documents/?uuid=99db4f8c-9747-4162-9113-2b3776c05f5b" ] }, { "id" : "ITEM-2", "itemData" : { "ISBN" : "0471252182", "abstract" : "survival analysis: descriptive statistics, two-sample tests, parametric accelerated failure models, Cox model. Delayed entry (truncation) allowed for all models; interval censoring for parametric models. Case-cohort designs.", "author" : [ { "dropping-particle" : "", "family" : "Therneau", "given" : "Terry", "non-dropping-particle" : "", "parse-names" : false, "suffix" : "" } ], "container-title" : "Survival", "id" : "ITEM-2", "issued" : { "date-parts" : [ [ "2012" ] ] }, "title" : "A Package for Survival Analysis in S. R package version", "type" : "article" }, "uris" : [ "http://www.mendeley.com/documents/?uuid=940d1321-21f4-4843-992d-c2a4cb00ebbd" ] } ], "mendeley" : { "formattedCitation" : "&lt;sup&gt;19,20&lt;/sup&gt;", "plainTextFormattedCitation" : "19,20", "previouslyFormattedCitation" : "&lt;sup&gt;17,18&lt;/sup&gt;" }, "properties" : { "noteIndex" : 0 }, "schema" : "https://github.com/citation-style-language/schema/raw/master/csl-citation.json" }</w:instrText>
+        <w:instrText>ADDIN CSL_CITATION { "citationItems" : [ { "id" : "ITEM-1", "itemData" : { "DOI" : "10.1007/978-1-4757-3294-8", "ISBN" : "978-1-4419-3161-0", "author" : [ { "dropping-particle" : "", "family" : "Therneau", "given" : "Terry M.", "non-dropping-particle" : "", "parse-names" : false, "suffix" : "" }, { "dropping-particle" : "", "family" : "Grambsch", "given" : "Patricia M.", "non-dropping-particle" : "", "parse-names" : false, "suffix" : "" } ], "collection-title" : "Statistics for Biology and Health", "id" : "ITEM-1", "issued" : { "date-parts" : [ [ "2000" ] ] }, "publisher" : "Springer New York", "publisher-place" : "New York, NY", "title" : "Modeling Survival Data: Extending the Cox Model", "type" : "book" }, "uris" : [ "http://www.mendeley.com/documents/?uuid=99db4f8c-9747-4162-9113-2b3776c05f5b" ] }, { "id" : "ITEM-2", "itemData" : { "ISBN" : "0471252182", "abstract" : "survival analysis: descriptive statistics, two-sample tests, parametric accelerated failure models, Cox model. Delayed entry (truncation) allowed for all models; interval censoring for parametric models. Case-cohort designs.", "author" : [ { "dropping-particle" : "", "family" : "Therneau", "given" : "Terry", "non-dropping-particle" : "", "parse-names" : false, "suffix" : "" } ], "container-title" : "Survival", "id" : "ITEM-2", "issued" : { "date-parts" : [ [ "2012" ] ] }, "title" : "A Package for Survival Analysis in S. R package version", "type" : "article" }, "uris" : [ "http://www.mendeley.com/documents/?uuid=940d1321-21f4-4843-992d-c2a4cb00ebbd" ] } ], "mendeley" : { "formattedCitation" : "&lt;sup&gt;19,20&lt;/sup&gt;", "plainTextFormattedCitation" : "19,20", "previouslyFormattedCitation" : "&lt;sup&gt;19,20&lt;/sup&gt;" }, "properties" : { "noteIndex" : 0 }, "schema" : "https://github.com/citation-style-language/schema/raw/master/csl-citation.json" }</w:instrText>
       </w:r>
       <w:r>
         <w:fldChar w:fldCharType="separate"/>
@@ -866,13 +1093,21 @@
         <w:t xml:space="preserve">.  </w:t>
       </w:r>
       <w:r>
-        <w:t>P-values were adjusted for multiple hypothesis testing by the method of Benjamini and Hochberg</w:t>
+        <w:t xml:space="preserve">P-values were adjusted for multiple hypothesis testing by the method of </w:t>
+      </w:r>
+      <w:proofErr w:type="spellStart"/>
+      <w:r>
+        <w:t>Benjamini</w:t>
+      </w:r>
+      <w:proofErr w:type="spellEnd"/>
+      <w:r>
+        <w:t xml:space="preserve"> and Hochberg</w:t>
       </w:r>
       <w:r>
         <w:fldChar w:fldCharType="begin" w:fldLock="1"/>
       </w:r>
       <w:r>
-        <w:instrText>ADDIN CSL_CITATION { "citationItems" : [ { "id" : "ITEM-1", "itemData" : { "author" : [ { "dropping-particle" : "", "family" : "Benjamini", "given" : "Yoav", "non-dropping-particle" : "", "parse-names" : false, "suffix" : "" }, { "dropping-particle" : "", "family" : "Hochberg", "given" : "Yosef", "non-dropping-particle" : "", "parse-names" : false, "suffix" : "" } ], "container-title" : "Journal of the Royal Statistical Society. Series B", "id" : "ITEM-1", "issue" : "1", "issued" : { "date-parts" : [ [ "1995" ] ] }, "page" : "289-300", "title" : "Controlling the False Discovery Rate: A Practical and Powerful Approach to Multiple Testing", "type" : "article-journal", "volume" : "57" }, "uris" : [ "http://www.mendeley.com/documents/?uuid=baa0ee41-5196-45d8-84be-3a1535b44d3e" ] } ], "mendeley" : { "formattedCitation" : "&lt;sup&gt;21&lt;/sup&gt;", "plainTextFormattedCitation" : "21", "previouslyFormattedCitation" : "&lt;sup&gt;19&lt;/sup&gt;" }, "properties" : { "noteIndex" : 0 }, "schema" : "https://github.com/citation-style-language/schema/raw/master/csl-citation.json" }</w:instrText>
+        <w:instrText>ADDIN CSL_CITATION { "citationItems" : [ { "id" : "ITEM-1", "itemData" : { "author" : [ { "dropping-particle" : "", "family" : "Benjamini", "given" : "Yoav", "non-dropping-particle" : "", "parse-names" : false, "suffix" : "" }, { "dropping-particle" : "", "family" : "Hochberg", "given" : "Yosef", "non-dropping-particle" : "", "parse-names" : false, "suffix" : "" } ], "container-title" : "Journal of the Royal Statistical Society. Series B", "id" : "ITEM-1", "issue" : "1", "issued" : { "date-parts" : [ [ "1995" ] ] }, "page" : "289-300", "title" : "Controlling the False Discovery Rate: A Practical and Powerful Approach to Multiple Testing", "type" : "article-journal", "volume" : "57" }, "uris" : [ "http://www.mendeley.com/documents/?uuid=baa0ee41-5196-45d8-84be-3a1535b44d3e" ] } ], "mendeley" : { "formattedCitation" : "&lt;sup&gt;21&lt;/sup&gt;", "plainTextFormattedCitation" : "21", "previouslyFormattedCitation" : "&lt;sup&gt;21&lt;/sup&gt;" }, "properties" : { "noteIndex" : 0 }, "schema" : "https://github.com/citation-style-language/schema/raw/master/csl-citation.json" }</w:instrText>
       </w:r>
       <w:r>
         <w:fldChar w:fldCharType="separate"/>
@@ -891,7 +1126,15 @@
         <w:t xml:space="preserve">.  </w:t>
       </w:r>
       <w:r>
-        <w:t xml:space="preserve">With the exception of western blotting, the experimenter was blinded to the genotypes until data were analysed.  </w:t>
+        <w:t xml:space="preserve">With the exception of western blotting, the experimenter was blinded to the genotypes until data were </w:t>
+      </w:r>
+      <w:proofErr w:type="spellStart"/>
+      <w:r>
+        <w:t>analysed</w:t>
+      </w:r>
+      <w:proofErr w:type="spellEnd"/>
+      <w:r>
+        <w:t xml:space="preserve">.  </w:t>
       </w:r>
       <w:r>
         <w:t xml:space="preserve">All raw data and reproducible code is available at </w:t>
@@ -930,7 +1173,23 @@
     </w:p>
     <w:p>
       <w:r>
-        <w:t xml:space="preserve">To evaluate the effects of chronic mTORC1 elevation on aging in mice, we deleted the negative regulator of mTORC1, TSC1 via a floxed/Cre recombinase </w:t>
+        <w:t xml:space="preserve">To evaluate the effects of chronic mTORC1 elevation on aging in mice, we deleted the negative regulator of mTORC1, TSC1 via a </w:t>
+      </w:r>
+      <w:proofErr w:type="spellStart"/>
+      <w:r>
+        <w:t>floxed</w:t>
+      </w:r>
+      <w:proofErr w:type="spellEnd"/>
+      <w:r>
+        <w:t>/</w:t>
+      </w:r>
+      <w:proofErr w:type="spellStart"/>
+      <w:r>
+        <w:t>Cre</w:t>
+      </w:r>
+      <w:proofErr w:type="spellEnd"/>
+      <w:r>
+        <w:t xml:space="preserve"> recombinase </w:t>
       </w:r>
       <w:r>
         <w:t>system.  As shown in Figure 1A</w:t>
@@ -957,13 +1216,21 @@
         <w:t xml:space="preserve"> indicating reduced autophagy.  This is</w:t>
       </w:r>
       <w:r>
-        <w:t xml:space="preserve"> consistent with previous reports using a different Cre line</w:t>
+        <w:t xml:space="preserve"> consistent with previous reports using a different </w:t>
+      </w:r>
+      <w:proofErr w:type="spellStart"/>
+      <w:r>
+        <w:t>Cre</w:t>
+      </w:r>
+      <w:proofErr w:type="spellEnd"/>
+      <w:r>
+        <w:t xml:space="preserve"> line</w:t>
       </w:r>
       <w:r>
         <w:fldChar w:fldCharType="begin" w:fldLock="1"/>
       </w:r>
       <w:r>
-        <w:instrText>ADDIN CSL_CITATION { "citationItems" : [ { "id" : "ITEM-1", "itemData" : { "DOI" : "10.1016/j.cmet.2013.03.015", "ISBN" : "1932-7420 (Electronic)\\r1550-4131 (Linking)", "ISSN" : "15504131", "PMID" : "23602450", "abstract" : "Autophagy is a catabolic process that ensures homeostatic cell clearance and is deregulated in a growing number of myopathological conditions. Although FoxO3 was shown to promote the expression of autophagy-related genes in skeletal muscle, the mechanisms triggering autophagy are unclear. We show that TSC1-deficient mice (TSCmKO), characterized by sustained activation of mTORC1, develop a late-onset myopathy related to impaired autophagy. In young TSCmKO mice, constitutive and starvation-induced autophagy is blocked at the induction steps via mTORC1-mediated inhibition of Ulk1, despite FoxO3 activation. Rapamycin is sufficient to restore autophagy in TSCmKO mice and improves the muscle phenotype of old mutant mice. Inversely, abrogation of mTORC1 signaling by depletion of raptor induces autophagy regardless of FoxO inhibition. Thus, mTORC1 is the dominant regulator of autophagy induction in skeletal muscle and ensures a tight coordination of metabolic pathways. These findings may open interesting avenues for therapeutic strategies directed toward autophagy-related muscle diseases.", "author" : [ { "dropping-particle" : "", "family" : "Castets", "given" : "Perrine", "non-dropping-particle" : "", "parse-names" : false, "suffix" : "" }, { "dropping-particle" : "", "family" : "Lin", "given" : "Shuo", "non-dropping-particle" : "", "parse-names" : false, "suffix" : "" }, { "dropping-particle" : "", "family" : "Rion", "given" : "Nathalie", "non-dropping-particle" : "", "parse-names" : false, "suffix" : "" }, { "dropping-particle" : "", "family" : "Fulvio", "given" : "Sabrina", "non-dropping-particle" : "Di", "parse-names" : false, "suffix" : "" }, { "dropping-particle" : "", "family" : "Romanino", "given" : "Klaas", "non-dropping-particle" : "", "parse-names" : false, "suffix" : "" }, { "dropping-particle" : "", "family" : "Guridi", "given" : "Maitea", "non-dropping-particle" : "", "parse-names" : false, "suffix" : "" }, { "dropping-particle" : "", "family" : "Frank", "given" : "Stephan", "non-dropping-particle" : "", "parse-names" : false, "suffix" : "" }, { "dropping-particle" : "", "family" : "Tintignac", "given" : "Lionel\u00a0A. A.", "non-dropping-particle" : "", "parse-names" : false, "suffix" : "" }, { "dropping-particle" : "", "family" : "Sinnreich", "given" : "Michael", "non-dropping-particle" : "", "parse-names" : false, "suffix" : "" }, { "dropping-particle" : "", "family" : "R\u00fcegg", "given" : "Markus A.", "non-dropping-particle" : "", "parse-names" : false, "suffix" : "" }, { "dropping-particle" : "", "family" : "Di\u00a0Fulvio", "given" : "Sabrina", "non-dropping-particle" : "", "parse-names" : false, "suffix" : "" }, { "dropping-particle" : "", "family" : "R??egg", "given" : "Markus A.", "non-dropping-particle" : "", "parse-names" : false, "suffix" : "" } ], "container-title" : "Cell metabolism", "id" : "ITEM-1", "issue" : "5", "issued" : { "date-parts" : [ [ "2013", "4", "7" ] ] }, "note" : "From Duplicate 2 (Sustained activation of mTORC1 in skeletal muscle inhibits constitutive and starvation-induced autophagy and causes a severe, late-onset myopathy. - Castets, Perrine; Lin, Shuo; Rion, Nathalie; Di Fulvio, Sabrina; Romanino, Klaas; Guridi, Maitea; Frank, Stephan; Tintignac, Lionel\u00a0A. a; Sinnreich, Michael; R\u00fcegg, Markus\u00a0A.; Di\u00a0Fulvio, Sabrina)\n\nFrom Duplicate 1 ( Sustained Activation of mTORC1 in Skeletal Muscle Inhibits Constitutive and Starvation-Induced Autophagy and Causes a Severe, Late-Onset Myopathy - Castets, Perrine; Lin, Shuo; Rion, Nathalie; Di\u00a0Fulvio, Sabrina; Romanino, Klaas; Guridi, Maitea; Frank, Stephan; Tintignac, Lionel\u00a0A.; Sinnreich, Michael; R\u00fcegg, Markus\u00a0A. )\n", "page" : "731-44", "title" : "Sustained activation of mTORC1 in skeletal muscle inhibits constitutive and starvation-induced autophagy and causes a severe, late-onset myopathy.", "type" : "article-journal", "volume" : "17" }, "uris" : [ "http://www.mendeley.com/documents/?uuid=d6bd3ee3-7d0c-41bb-b9bc-8951aa8e9090" ] } ], "mendeley" : { "formattedCitation" : "&lt;sup&gt;22&lt;/sup&gt;", "plainTextFormattedCitation" : "22", "previouslyFormattedCitation" : "&lt;sup&gt;20&lt;/sup&gt;" }, "properties" : { "noteIndex" : 0 }, "schema" : "https://github.com/citation-style-language/schema/raw/master/csl-citation.json" }</w:instrText>
+        <w:instrText>ADDIN CSL_CITATION { "citationItems" : [ { "id" : "ITEM-1", "itemData" : { "DOI" : "10.1016/j.cmet.2013.03.015", "ISBN" : "1932-7420 (Electronic)\\r1550-4131 (Linking)", "ISSN" : "15504131", "PMID" : "23602450", "abstract" : "Autophagy is a catabolic process that ensures homeostatic cell clearance and is deregulated in a growing number of myopathological conditions. Although FoxO3 was shown to promote the expression of autophagy-related genes in skeletal muscle, the mechanisms triggering autophagy are unclear. We show that TSC1-deficient mice (TSCmKO), characterized by sustained activation of mTORC1, develop a late-onset myopathy related to impaired autophagy. In young TSCmKO mice, constitutive and starvation-induced autophagy is blocked at the induction steps via mTORC1-mediated inhibition of Ulk1, despite FoxO3 activation. Rapamycin is sufficient to restore autophagy in TSCmKO mice and improves the muscle phenotype of old mutant mice. Inversely, abrogation of mTORC1 signaling by depletion of raptor induces autophagy regardless of FoxO inhibition. Thus, mTORC1 is the dominant regulator of autophagy induction in skeletal muscle and ensures a tight coordination of metabolic pathways. These findings may open interesting avenues for therapeutic strategies directed toward autophagy-related muscle diseases.", "author" : [ { "dropping-particle" : "", "family" : "Castets", "given" : "Perrine", "non-dropping-particle" : "", "parse-names" : false, "suffix" : "" }, { "dropping-particle" : "", "family" : "Lin", "given" : "Shuo", "non-dropping-particle" : "", "parse-names" : false, "suffix" : "" }, { "dropping-particle" : "", "family" : "Rion", "given" : "Nathalie", "non-dropping-particle" : "", "parse-names" : false, "suffix" : "" }, { "dropping-particle" : "", "family" : "Fulvio", "given" : "Sabrina", "non-dropping-particle" : "Di", "parse-names" : false, "suffix" : "" }, { "dropping-particle" : "", "family" : "Romanino", "given" : "Klaas", "non-dropping-particle" : "", "parse-names" : false, "suffix" : "" }, { "dropping-particle" : "", "family" : "Guridi", "given" : "Maitea", "non-dropping-particle" : "", "parse-names" : false, "suffix" : "" }, { "dropping-particle" : "", "family" : "Frank", "given" : "Stephan", "non-dropping-particle" : "", "parse-names" : false, "suffix" : "" }, { "dropping-particle" : "", "family" : "Tintignac", "given" : "Lionel\u00a0A. A.", "non-dropping-particle" : "", "parse-names" : false, "suffix" : "" }, { "dropping-particle" : "", "family" : "Sinnreich", "given" : "Michael", "non-dropping-particle" : "", "parse-names" : false, "suffix" : "" }, { "dropping-particle" : "", "family" : "R\u00fcegg", "given" : "Markus A.", "non-dropping-particle" : "", "parse-names" : false, "suffix" : "" }, { "dropping-particle" : "", "family" : "Di\u00a0Fulvio", "given" : "Sabrina", "non-dropping-particle" : "", "parse-names" : false, "suffix" : "" }, { "dropping-particle" : "", "family" : "R??egg", "given" : "Markus A.", "non-dropping-particle" : "", "parse-names" : false, "suffix" : "" } ], "container-title" : "Cell metabolism", "id" : "ITEM-1", "issue" : "5", "issued" : { "date-parts" : [ [ "2013", "4", "7" ] ] }, "note" : "From Duplicate 2 (Sustained activation of mTORC1 in skeletal muscle inhibits constitutive and starvation-induced autophagy and causes a severe, late-onset myopathy. - Castets, Perrine; Lin, Shuo; Rion, Nathalie; Di Fulvio, Sabrina; Romanino, Klaas; Guridi, Maitea; Frank, Stephan; Tintignac, Lionel\u00a0A. a; Sinnreich, Michael; R\u00fcegg, Markus\u00a0A.; Di\u00a0Fulvio, Sabrina)\n\nFrom Duplicate 1 ( Sustained Activation of mTORC1 in Skeletal Muscle Inhibits Constitutive and Starvation-Induced Autophagy and Causes a Severe, Late-Onset Myopathy - Castets, Perrine; Lin, Shuo; Rion, Nathalie; Di\u00a0Fulvio, Sabrina; Romanino, Klaas; Guridi, Maitea; Frank, Stephan; Tintignac, Lionel\u00a0A.; Sinnreich, Michael; R\u00fcegg, Markus\u00a0A. )\n", "page" : "731-44", "title" : "Sustained activation of mTORC1 in skeletal muscle inhibits constitutive and starvation-induced autophagy and causes a severe, late-onset myopathy.", "type" : "article-journal", "volume" : "17" }, "uris" : [ "http://www.mendeley.com/documents/?uuid=d6bd3ee3-7d0c-41bb-b9bc-8951aa8e9090" ] } ], "mendeley" : { "formattedCitation" : "&lt;sup&gt;22&lt;/sup&gt;", "plainTextFormattedCitation" : "22", "previouslyFormattedCitation" : "&lt;sup&gt;22&lt;/sup&gt;" }, "properties" : { "noteIndex" : 0 }, "schema" : "https://github.com/citation-style-language/schema/raw/master/csl-citation.json" }</w:instrText>
       </w:r>
       <w:r>
         <w:fldChar w:fldCharType="separate"/>
@@ -1018,7 +1285,23 @@
         <w:t xml:space="preserve">  </w:t>
       </w:r>
       <w:r>
-        <w:t xml:space="preserve">To test whether the presence of the Cre or floxed </w:t>
+        <w:t xml:space="preserve">To test whether the presence of the </w:t>
+      </w:r>
+      <w:proofErr w:type="spellStart"/>
+      <w:r>
+        <w:t>Cre</w:t>
+      </w:r>
+      <w:proofErr w:type="spellEnd"/>
+      <w:r>
+        <w:t xml:space="preserve"> or </w:t>
+      </w:r>
+      <w:proofErr w:type="spellStart"/>
+      <w:r>
+        <w:t>floxed</w:t>
+      </w:r>
+      <w:proofErr w:type="spellEnd"/>
+      <w:r>
+        <w:t xml:space="preserve"> </w:t>
       </w:r>
       <w:r>
         <w:rPr>
@@ -1042,10 +1325,26 @@
     <w:p/>
     <w:p>
       <w:r>
-        <w:t xml:space="preserve">A subset of mice were stored in formalin and sent for veterinary pathology, but no consistent cause of death was identified. </w:t>
-      </w:r>
-      <w:r>
-        <w:t>In animals with histologic evidence of lesions, the predominant process was neoplasia, and the specific etiology was lymphoma/lymphosarcoma affecting multiple organs</w:t>
+        <w:t xml:space="preserve">A subset of mice </w:t>
+      </w:r>
+      <w:proofErr w:type="gramStart"/>
+      <w:r>
+        <w:t>were</w:t>
+      </w:r>
+      <w:proofErr w:type="gramEnd"/>
+      <w:r>
+        <w:t xml:space="preserve"> stored in formalin and sent for veterinary pathology, but no consistent cause of death was identified. </w:t>
+      </w:r>
+      <w:r>
+        <w:t>In animals with histologic evidence of lesions, the predominant process was neoplasia, and the specific etiology was lymphoma/</w:t>
+      </w:r>
+      <w:proofErr w:type="spellStart"/>
+      <w:r>
+        <w:t>lymphosarcoma</w:t>
+      </w:r>
+      <w:proofErr w:type="spellEnd"/>
+      <w:r>
+        <w:t xml:space="preserve"> affecting multiple organs</w:t>
       </w:r>
       <w:r>
         <w:t xml:space="preserve">, though this was </w:t>
@@ -1116,7 +1415,7 @@
         <w:fldChar w:fldCharType="begin" w:fldLock="1"/>
       </w:r>
       <w:r>
-        <w:instrText>ADDIN CSL_CITATION { "citationItems" : [ { "id" : "ITEM-1", "itemData" : { "DOI" : "10.1038/srep09676", "ISSN" : "2045-2322", "author" : [ { "dropping-particle" : "", "family" : "Hatfield", "given" : "Isabelle", "non-dropping-particle" : "", "parse-names" : false, "suffix" : "" }, { "dropping-particle" : "", "family" : "Harvey", "given" : "Innocence", "non-dropping-particle" : "", "parse-names" : false, "suffix" : "" }, { "dropping-particle" : "", "family" : "Yates", "given" : "Erika R.", "non-dropping-particle" : "", "parse-names" : false, "suffix" : "" }, { "dropping-particle" : "", "family" : "Redd", "given" : "JeAnna R.", "non-dropping-particle" : "", "parse-names" : false, "suffix" : "" }, { "dropping-particle" : "", "family" : "Reiter", "given" : "Lawrence T.", "non-dropping-particle" : "", "parse-names" : false, "suffix" : "" }, { "dropping-particle" : "", "family" : "Bridges", "given" : "Dave", "non-dropping-particle" : "", "parse-names" : false, "suffix" : "" } ], "container-title" : "Scientific Reports", "id" : "ITEM-1", "issued" : { "date-parts" : [ [ "2015", "4", "13" ] ] }, "page" : "9676", "title" : "The role of TORC1 in muscle development in Drosophila", "type" : "article-journal", "volume" : "5" }, "uris" : [ "http://www.mendeley.com/documents/?uuid=94107e24-4e61-4172-b643-1e38bfdc3c43" ] } ], "mendeley" : { "formattedCitation" : "&lt;sup&gt;23&lt;/sup&gt;", "plainTextFormattedCitation" : "23", "previouslyFormattedCitation" : "&lt;sup&gt;21&lt;/sup&gt;" }, "properties" : { "noteIndex" : 0 }, "schema" : "https://github.com/citation-style-language/schema/raw/master/csl-citation.json" }</w:instrText>
+        <w:instrText>ADDIN CSL_CITATION { "citationItems" : [ { "id" : "ITEM-1", "itemData" : { "DOI" : "10.1038/srep09676", "ISSN" : "2045-2322", "author" : [ { "dropping-particle" : "", "family" : "Hatfield", "given" : "Isabelle", "non-dropping-particle" : "", "parse-names" : false, "suffix" : "" }, { "dropping-particle" : "", "family" : "Harvey", "given" : "Innocence", "non-dropping-particle" : "", "parse-names" : false, "suffix" : "" }, { "dropping-particle" : "", "family" : "Yates", "given" : "Erika R.", "non-dropping-particle" : "", "parse-names" : false, "suffix" : "" }, { "dropping-particle" : "", "family" : "Redd", "given" : "JeAnna R.", "non-dropping-particle" : "", "parse-names" : false, "suffix" : "" }, { "dropping-particle" : "", "family" : "Reiter", "given" : "Lawrence T.", "non-dropping-particle" : "", "parse-names" : false, "suffix" : "" }, { "dropping-particle" : "", "family" : "Bridges", "given" : "Dave", "non-dropping-particle" : "", "parse-names" : false, "suffix" : "" } ], "container-title" : "Scientific Reports", "id" : "ITEM-1", "issued" : { "date-parts" : [ [ "2015", "4", "13" ] ] }, "page" : "9676", "title" : "The role of TORC1 in muscle development in Drosophila", "type" : "article-journal", "volume" : "5" }, "uris" : [ "http://www.mendeley.com/documents/?uuid=94107e24-4e61-4172-b643-1e38bfdc3c43" ] } ], "mendeley" : { "formattedCitation" : "&lt;sup&gt;23&lt;/sup&gt;", "plainTextFormattedCitation" : "23", "previouslyFormattedCitation" : "&lt;sup&gt;23&lt;/sup&gt;" }, "properties" : { "noteIndex" : 0 }, "schema" : "https://github.com/citation-style-language/schema/raw/master/csl-citation.json" }</w:instrText>
       </w:r>
       <w:r>
         <w:fldChar w:fldCharType="separate"/>
@@ -1171,7 +1470,7 @@
         <w:fldChar w:fldCharType="begin" w:fldLock="1"/>
       </w:r>
       <w:r>
-        <w:instrText>ADDIN CSL_CITATION { "citationItems" : [ { "id" : "ITEM-1", "itemData" : { "DOI" : "10.1101/gad.8.15.1787", "ISBN" : "0890-9369 (Print) 0890-9369 (Linking)", "ISSN" : "08909369", "PMID" : "7958857", "abstract" : "The small GTPases of the Rac/Rho/Cdc42 subfamily are implicated in actin cytoskeleton-membrane interaction in mammalian cells and budding yeast. The in vivo functions of these GTPases in multicellular organisms are not known. We have cloned Drosophila homologs of rac and CDC42, Drac1, and Dcdc42. They share 70% amino acid sequence identity with each other, and both are highly expressed in the nervous system and mesoderm during neuronal and muscle differentiation, respectively. We expressed putative constitutively active and dominant-negative Drac1 proteins in these tissues. When expressed in neurons, Drac1 mutant proteins cause axon outgrowth defects in peripheral neurons without affecting dendrites. When expressed in muscle precursors, they cause complete failure of, or abnormality in, myoblast fusion. Expressions of analogous mutant Dcdc42 proteins cause qualitatively distinct morphological defects, suggesting that similar GTPases in the same subfamily have unique roles in morphogenesis.", "author" : [ { "dropping-particle" : "", "family" : "Luo", "given" : "Liqun", "non-dropping-particle" : "", "parse-names" : false, "suffix" : "" }, { "dropping-particle" : "", "family" : "Joyce Liao", "given" : "Y.", "non-dropping-particle" : "", "parse-names" : false, "suffix" : "" }, { "dropping-particle" : "", "family" : "Jan", "given" : "Lily Yeh", "non-dropping-particle" : "", "parse-names" : false, "suffix" : "" }, { "dropping-particle" : "", "family" : "Jan", "given" : "Yuh Nung", "non-dropping-particle" : "", "parse-names" : false, "suffix" : "" } ], "container-title" : "Genes and Development", "id" : "ITEM-1", "issued" : { "date-parts" : [ [ "1994" ] ] }, "page" : "1787-1802", "title" : "Distinct morphogenetic functions of similar small GTPases: Drosophila Drac1 is involved in axonal outgrowth and myoblast fusion", "type" : "article-journal", "volume" : "8" }, "uris" : [ "http://www.mendeley.com/documents/?uuid=d9bd57c4-9ea1-474d-8e10-c775b8fe46a1" ] } ], "mendeley" : { "formattedCitation" : "&lt;sup&gt;24&lt;/sup&gt;", "plainTextFormattedCitation" : "24", "previouslyFormattedCitation" : "&lt;sup&gt;22&lt;/sup&gt;" }, "properties" : { "noteIndex" : 0 }, "schema" : "https://github.com/citation-style-language/schema/raw/master/csl-citation.json" }</w:instrText>
+        <w:instrText>ADDIN CSL_CITATION { "citationItems" : [ { "id" : "ITEM-1", "itemData" : { "DOI" : "10.1101/gad.8.15.1787", "ISBN" : "0890-9369 (Print) 0890-9369 (Linking)", "ISSN" : "08909369", "PMID" : "7958857", "abstract" : "The small GTPases of the Rac/Rho/Cdc42 subfamily are implicated in actin cytoskeleton-membrane interaction in mammalian cells and budding yeast. The in vivo functions of these GTPases in multicellular organisms are not known. We have cloned Drosophila homologs of rac and CDC42, Drac1, and Dcdc42. They share 70% amino acid sequence identity with each other, and both are highly expressed in the nervous system and mesoderm during neuronal and muscle differentiation, respectively. We expressed putative constitutively active and dominant-negative Drac1 proteins in these tissues. When expressed in neurons, Drac1 mutant proteins cause axon outgrowth defects in peripheral neurons without affecting dendrites. When expressed in muscle precursors, they cause complete failure of, or abnormality in, myoblast fusion. Expressions of analogous mutant Dcdc42 proteins cause qualitatively distinct morphological defects, suggesting that similar GTPases in the same subfamily have unique roles in morphogenesis.", "author" : [ { "dropping-particle" : "", "family" : "Luo", "given" : "Liqun", "non-dropping-particle" : "", "parse-names" : false, "suffix" : "" }, { "dropping-particle" : "", "family" : "Joyce Liao", "given" : "Y.", "non-dropping-particle" : "", "parse-names" : false, "suffix" : "" }, { "dropping-particle" : "", "family" : "Jan", "given" : "Lily Yeh", "non-dropping-particle" : "", "parse-names" : false, "suffix" : "" }, { "dropping-particle" : "", "family" : "Jan", "given" : "Yuh Nung", "non-dropping-particle" : "", "parse-names" : false, "suffix" : "" } ], "container-title" : "Genes and Development", "id" : "ITEM-1", "issued" : { "date-parts" : [ [ "1994" ] ] }, "page" : "1787-1802", "title" : "Distinct morphogenetic functions of similar small GTPases: Drosophila Drac1 is involved in axonal outgrowth and myoblast fusion", "type" : "article-journal", "volume" : "8" }, "uris" : [ "http://www.mendeley.com/documents/?uuid=d9bd57c4-9ea1-474d-8e10-c775b8fe46a1" ] } ], "mendeley" : { "formattedCitation" : "&lt;sup&gt;24&lt;/sup&gt;", "plainTextFormattedCitation" : "24", "previouslyFormattedCitation" : "&lt;sup&gt;24&lt;/sup&gt;" }, "properties" : { "noteIndex" : 0 }, "schema" : "https://github.com/citation-style-language/schema/raw/master/csl-citation.json" }</w:instrText>
       </w:r>
       <w:r>
         <w:fldChar w:fldCharType="separate"/>
@@ -1214,7 +1513,15 @@
         <w:t xml:space="preserve"> (</w:t>
       </w:r>
       <w:r>
-        <w:t>shRNA #1, 3.8 fold for females, 3.4 fold for males; shRNA #2: 2.6 fold for females, 1.9 fold for males all with adjusted p-values</w:t>
+        <w:t xml:space="preserve">shRNA #1, </w:t>
+      </w:r>
+      <w:proofErr w:type="gramStart"/>
+      <w:r>
+        <w:t>3.8 fold</w:t>
+      </w:r>
+      <w:proofErr w:type="gramEnd"/>
+      <w:r>
+        <w:t xml:space="preserve"> for females, 3.4 fold for males; shRNA #2: 2.6 fold for females, 1.9 fold for males all with adjusted p-values</w:t>
       </w:r>
       <w:r>
         <w:t>&lt;1 x10</w:t>
@@ -1259,7 +1566,7 @@
         <w:fldChar w:fldCharType="begin" w:fldLock="1"/>
       </w:r>
       <w:r>
-        <w:instrText>ADDIN CSL_CITATION { "citationItems" : [ { "id" : "ITEM-1", "itemData" : { "DOI" : "10.1242/dev.02285", "ISSN" : "0950-1991", "PMID" : "16467358", "abstract" : "The Hand gene family encodes highly conserved basic helix-loop-helix (bHLH) transcription factors that play crucial roles in cardiac and vascular development in vertebrates. In Drosophila, a single Hand gene is expressed in the three major cell types that comprise the circulatory system: cardioblasts, pericardial nephrocytes and lymph gland hematopoietic progenitors, but its function has not been determined. Here we show that Drosophila Hand functions as a potent transcriptional activator, and converting it into a repressor blocks heart and lymph gland formation. Disruption of Hand function by homologous recombination also results in profound cardiac defects that include hypoplastic myocardium and a deficiency of pericardial and lymph gland hematopoietic cells, accompanied by cardiac apoptosis. Targeted expression of Hand in the heart completely rescued the lethality of Hand mutants, and cardiac expression of a human HAND gene, or the caspase inhibitor P35, partially rescued the cardiac and lymph gland phenotypes. These findings demonstrate evolutionarily conserved functions of HAND transcription factors in Drosophila and mammalian cardiogenesis, and reveal a previously unrecognized requirement of Hand genes in hematopoiesis.", "author" : [ { "dropping-particle" : "", "family" : "Han", "given" : "Zhe", "non-dropping-particle" : "", "parse-names" : false, "suffix" : "" }, { "dropping-particle" : "", "family" : "Yi", "given" : "Peng", "non-dropping-particle" : "", "parse-names" : false, "suffix" : "" }, { "dropping-particle" : "", "family" : "Li", "given" : "Xiumin", "non-dropping-particle" : "", "parse-names" : false, "suffix" : "" }, { "dropping-particle" : "", "family" : "Olson", "given" : "Eric N", "non-dropping-particle" : "", "parse-names" : false, "suffix" : "" } ], "container-title" : "Development (Cambridge, England)", "id" : "ITEM-1", "issue" : "6", "issued" : { "date-parts" : [ [ "2006", "3" ] ] }, "page" : "1175-82", "title" : "Hand, an evolutionarily conserved bHLH transcription factor required for Drosophila cardiogenesis and hematopoiesis.", "type" : "article-journal", "volume" : "133" }, "uris" : [ "http://www.mendeley.com/documents/?uuid=2e61ee1d-162c-480e-af5f-16a47514f6e1" ] } ], "mendeley" : { "formattedCitation" : "&lt;sup&gt;25&lt;/sup&gt;", "plainTextFormattedCitation" : "25", "previouslyFormattedCitation" : "&lt;sup&gt;23&lt;/sup&gt;" }, "properties" : { "noteIndex" : 0 }, "schema" : "https://github.com/citation-style-language/schema/raw/master/csl-citation.json" }</w:instrText>
+        <w:instrText>ADDIN CSL_CITATION { "citationItems" : [ { "id" : "ITEM-1", "itemData" : { "DOI" : "10.1242/dev.02285", "ISSN" : "0950-1991", "PMID" : "16467358", "abstract" : "The Hand gene family encodes highly conserved basic helix-loop-helix (bHLH) transcription factors that play crucial roles in cardiac and vascular development in vertebrates. In Drosophila, a single Hand gene is expressed in the three major cell types that comprise the circulatory system: cardioblasts, pericardial nephrocytes and lymph gland hematopoietic progenitors, but its function has not been determined. Here we show that Drosophila Hand functions as a potent transcriptional activator, and converting it into a repressor blocks heart and lymph gland formation. Disruption of Hand function by homologous recombination also results in profound cardiac defects that include hypoplastic myocardium and a deficiency of pericardial and lymph gland hematopoietic cells, accompanied by cardiac apoptosis. Targeted expression of Hand in the heart completely rescued the lethality of Hand mutants, and cardiac expression of a human HAND gene, or the caspase inhibitor P35, partially rescued the cardiac and lymph gland phenotypes. These findings demonstrate evolutionarily conserved functions of HAND transcription factors in Drosophila and mammalian cardiogenesis, and reveal a previously unrecognized requirement of Hand genes in hematopoiesis.", "author" : [ { "dropping-particle" : "", "family" : "Han", "given" : "Zhe", "non-dropping-particle" : "", "parse-names" : false, "suffix" : "" }, { "dropping-particle" : "", "family" : "Yi", "given" : "Peng", "non-dropping-particle" : "", "parse-names" : false, "suffix" : "" }, { "dropping-particle" : "", "family" : "Li", "given" : "Xiumin", "non-dropping-particle" : "", "parse-names" : false, "suffix" : "" }, { "dropping-particle" : "", "family" : "Olson", "given" : "Eric N", "non-dropping-particle" : "", "parse-names" : false, "suffix" : "" } ], "container-title" : "Development (Cambridge, England)", "id" : "ITEM-1", "issue" : "6", "issued" : { "date-parts" : [ [ "2006", "3" ] ] }, "page" : "1175-82", "title" : "Hand, an evolutionarily conserved bHLH transcription factor required for Drosophila cardiogenesis and hematopoiesis.", "type" : "article-journal", "volume" : "133" }, "uris" : [ "http://www.mendeley.com/documents/?uuid=2e61ee1d-162c-480e-af5f-16a47514f6e1" ] } ], "mendeley" : { "formattedCitation" : "&lt;sup&gt;25&lt;/sup&gt;", "plainTextFormattedCitation" : "25", "previouslyFormattedCitation" : "&lt;sup&gt;25&lt;/sup&gt;" }, "properties" : { "noteIndex" : 0 }, "schema" : "https://github.com/citation-style-language/schema/raw/master/csl-citation.json" }</w:instrText>
       </w:r>
       <w:r>
         <w:fldChar w:fldCharType="separate"/>
@@ -1472,7 +1779,23 @@
         <w:t xml:space="preserve">.  To understand why ATG8a and ATG8b may differ, we evaluated </w:t>
       </w:r>
       <w:r>
-        <w:t xml:space="preserve">the expression of these genes in RNAseq data from the modENCODE consortium.  According to this expression data, </w:t>
+        <w:t xml:space="preserve">the expression of these genes in </w:t>
+      </w:r>
+      <w:proofErr w:type="spellStart"/>
+      <w:r>
+        <w:t>RNAseq</w:t>
+      </w:r>
+      <w:proofErr w:type="spellEnd"/>
+      <w:r>
+        <w:t xml:space="preserve"> data from the </w:t>
+      </w:r>
+      <w:proofErr w:type="spellStart"/>
+      <w:r>
+        <w:t>modENCODE</w:t>
+      </w:r>
+      <w:proofErr w:type="spellEnd"/>
+      <w:r>
+        <w:t xml:space="preserve"> consortium.  According to this expression data, </w:t>
       </w:r>
       <w:r>
         <w:rPr>
@@ -1496,7 +1819,7 @@
         <w:fldChar w:fldCharType="begin" w:fldLock="1"/>
       </w:r>
       <w:r>
-        <w:instrText>ADDIN CSL_CITATION { "citationItems" : [ { "id" : "ITEM-1", "itemData" : { "DOI" : "10.1038/nature12962", "ISBN" : "1476-4687 (Electronic)\\r0028-0836 (Linking)", "ISSN" : "1476-4687", "PMID" : "24670639", "abstract" : "Animal transcriptomes are dynamic, with each cell type, tissue and organ system expressing an ensemble of transcript isoforms that give rise to substantial diversity. Here we have identified new genes, transcripts and proteins using poly(A)(+) RNA sequencing from Drosophila melanogaster in cultured cell lines, dissected organ systems and under environmental perturbations. We found that a small set of mostly neural-specific genes has the potential to encode thousands of transcripts each through extensive alternative promoter usage and RNA splicing. The magnitudes of splicing changes are larger between tissues than between developmental stages, and most sex-specific splicing is gonad-specific. Gonads express hundreds of previously unknown coding and long non-coding RNAs (lncRNAs), some of which are antisense to protein-coding genes and produce short regulatory RNAs. Furthermore, previously identified pervasive intergenic transcription occurs primarily within newly identified introns. The fly transcriptome is substantially more complex than previously recognized, with this complexity arising from combinatorial usage of promoters, splice sites and polyadenylation sites.", "author" : [ { "dropping-particle" : "", "family" : "Brown", "given" : "James B.", "non-dropping-particle" : "", "parse-names" : false, "suffix" : "" }, { "dropping-particle" : "", "family" : "Boley", "given" : "Nathan", "non-dropping-particle" : "", "parse-names" : false, "suffix" : "" }, { "dropping-particle" : "", "family" : "Eisman", "given" : "Robert", "non-dropping-particle" : "", "parse-names" : false, "suffix" : "" }, { "dropping-particle" : "", "family" : "May", "given" : "Gemma E.", "non-dropping-particle" : "", "parse-names" : false, "suffix" : "" }, { "dropping-particle" : "", "family" : "Stoiber", "given" : "Marcus H.", "non-dropping-particle" : "", "parse-names" : false, "suffix" : "" }, { "dropping-particle" : "", "family" : "Duff", "given" : "Michael O.", "non-dropping-particle" : "", "parse-names" : false, "suffix" : "" }, { "dropping-particle" : "", "family" : "Booth", "given" : "Ben W.", "non-dropping-particle" : "", "parse-names" : false, "suffix" : "" }, { "dropping-particle" : "", "family" : "Wen", "given" : "Jiayu", "non-dropping-particle" : "", "parse-names" : false, "suffix" : "" }, { "dropping-particle" : "", "family" : "Park", "given" : "Soo", "non-dropping-particle" : "", "parse-names" : false, "suffix" : "" }, { "dropping-particle" : "", "family" : "Suzuki", "given" : "Ana Maria", "non-dropping-particle" : "", "parse-names" : false, "suffix" : "" }, { "dropping-particle" : "", "family" : "Wan", "given" : "Kenneth H.", "non-dropping-particle" : "", "parse-names" : false, "suffix" : "" }, { "dropping-particle" : "", "family" : "Yu", "given" : "Charles", "non-dropping-particle" : "", "parse-names" : false, "suffix" : "" }, { "dropping-particle" : "", "family" : "Zhang", "given" : "Dayu", "non-dropping-particle" : "", "parse-names" : false, "suffix" : "" }, { "dropping-particle" : "", "family" : "Carlson", "given" : "Joseph W.", "non-dropping-particle" : "", "parse-names" : false, "suffix" : "" }, { "dropping-particle" : "", "family" : "Cherbas", "given" : "Lucy", "non-dropping-particle" : "", "parse-names" : false, "suffix" : "" }, { "dropping-particle" : "", "family" : "Eads", "given" : "Brian D.", "non-dropping-particle" : "", "parse-names" : false, "suffix" : "" }, { "dropping-particle" : "", "family" : "Miller", "given" : "David", "non-dropping-particle" : "", "parse-names" : false, "suffix" : "" }, { "dropping-particle" : "", "family" : "Mockaitis", "given" : "Keithanne", "non-dropping-particle" : "", "parse-names" : false, "suffix" : "" }, { "dropping-particle" : "", "family" : "Roberts", "given" : "Johnny", "non-dropping-particle" : "", "parse-names" : false, "suffix" : "" }, { "dropping-particle" : "", "family" : "Davis", "given" : "Carrie a.", "non-dropping-particle" : "", "parse-names" : false, "suffix" : "" }, { "dropping-particle" : "", "family" : "Frise", "given" : "Erwin", "non-dropping-particle" : "", "parse-names" : false, "suffix" : "" }, { "dropping-particle" : "", "family" : "Hammonds", "given" : "Ann S.", "non-dropping-particle" : "", "parse-names" : false, "suffix" : "" }, { "dropping-particle" : "", "family" : "Olson", "given" : "Sara", "non-dropping-particle" : "", "parse-names" : false, "suffix" : "" }, { "dropping-particle" : "", "family" : "Shenker", "given" : "Sol", "non-dropping-particle" : "", "parse-names" : false, "suffix" : "" }, { "dropping-particle" : "", "family" : "Sturgill", "given" : "David", "non-dropping-particle" : "", "parse-names" : false, "suffix" : "" }, { "dropping-particle" : "", "family" : "Samsonova", "given" : "Anastasia a.", "non-dropping-particle" : "", "parse-names" : false, "suffix" : "" }, { "dropping-particle" : "", "family" : "Weiszmann", "given" : "Richard", "non-dropping-particle" : "", "parse-names" : false, "suffix" : "" }, { "dropping-particle" : "", "family" : "Robinson", "given" : "Garret", "non-dropping-particle" : "", "parse-names" : false, "suffix" : "" }, { "dropping-particle" : "", "family" : "Hernandez", "given" : "Juan", "non-dropping-particle" : "", "parse-names" : false, "suffix" : "" }, { "dropping-particle" : "", "family" : "Andrews", "given" : "Justen", "non-dropping-particle" : "", "parse-names" : false, "suffix" : "" }, { "dropping-particle" : "", "family" : "Bickel", "given" : "Peter J.", "non-dropping-particle" : "", "parse-names" : false, "suffix" : "" }, { "dropping-particle" : "", "family" : "Carninci", "given" : "Piero", "non-dropping-particle" : "", "parse-names" : false, "suffix" : "" }, { "dropping-particle" : "", "family" : "Cherbas", "given" : "Peter", "non-dropping-particle" : "", "parse-names" : false, "suffix" : "" }, { "dropping-particle" : "", "family" : "Gingeras", "given" : "Thomas R.", "non-dropping-particle" : "", "parse-names" : false, "suffix" : "" }, { "dropping-particle" : "", "family" : "Hoskins", "given" : "Roger A", "non-dropping-particle" : "", "parse-names" : false, "suffix" : "" }, { "dropping-particle" : "", "family" : "Kaufman", "given" : "Thomas C.", "non-dropping-particle" : "", "parse-names" : false, "suffix" : "" }, { "dropping-particle" : "", "family" : "Lai", "given" : "Eric C.", "non-dropping-particle" : "", "parse-names" : false, "suffix" : "" }, { "dropping-particle" : "", "family" : "Oliver", "given" : "Brian", "non-dropping-particle" : "", "parse-names" : false, "suffix" : "" }, { "dropping-particle" : "", "family" : "Perrimon", "given" : "Norbert", "non-dropping-particle" : "", "parse-names" : false, "suffix" : "" }, { "dropping-particle" : "", "family" : "Graveley", "given" : "Brenton R.", "non-dropping-particle" : "", "parse-names" : false, "suffix" : "" }, { "dropping-particle" : "", "family" : "Celniker", "given" : "Susan E.", "non-dropping-particle" : "", "parse-names" : false, "suffix" : "" } ], "container-title" : "Nature", "id" : "ITEM-1", "issue" : "7515", "issued" : { "date-parts" : [ [ "2014", "3", "16" ] ] }, "page" : "1-7", "publisher" : "Nature Publishing Group", "title" : "Diversity and dynamics of the Drosophila transcriptome", "type" : "article-journal", "volume" : "512" }, "uris" : [ "http://www.mendeley.com/documents/?uuid=3f5570be-41d9-4ec3-bde9-e22471530cc8" ] } ], "mendeley" : { "formattedCitation" : "&lt;sup&gt;26&lt;/sup&gt;", "plainTextFormattedCitation" : "26", "previouslyFormattedCitation" : "&lt;sup&gt;24&lt;/sup&gt;" }, "properties" : { "noteIndex" : 0 }, "schema" : "https://github.com/citation-style-language/schema/raw/master/csl-citation.json" }</w:instrText>
+        <w:instrText>ADDIN CSL_CITATION { "citationItems" : [ { "id" : "ITEM-1", "itemData" : { "DOI" : "10.1038/nature12962", "ISBN" : "1476-4687 (Electronic)\\r0028-0836 (Linking)", "ISSN" : "1476-4687", "PMID" : "24670639", "abstract" : "Animal transcriptomes are dynamic, with each cell type, tissue and organ system expressing an ensemble of transcript isoforms that give rise to substantial diversity. Here we have identified new genes, transcripts and proteins using poly(A)(+) RNA sequencing from Drosophila melanogaster in cultured cell lines, dissected organ systems and under environmental perturbations. We found that a small set of mostly neural-specific genes has the potential to encode thousands of transcripts each through extensive alternative promoter usage and RNA splicing. The magnitudes of splicing changes are larger between tissues than between developmental stages, and most sex-specific splicing is gonad-specific. Gonads express hundreds of previously unknown coding and long non-coding RNAs (lncRNAs), some of which are antisense to protein-coding genes and produce short regulatory RNAs. Furthermore, previously identified pervasive intergenic transcription occurs primarily within newly identified introns. The fly transcriptome is substantially more complex than previously recognized, with this complexity arising from combinatorial usage of promoters, splice sites and polyadenylation sites.", "author" : [ { "dropping-particle" : "", "family" : "Brown", "given" : "James B.", "non-dropping-particle" : "", "parse-names" : false, "suffix" : "" }, { "dropping-particle" : "", "family" : "Boley", "given" : "Nathan", "non-dropping-particle" : "", "parse-names" : false, "suffix" : "" }, { "dropping-particle" : "", "family" : "Eisman", "given" : "Robert", "non-dropping-particle" : "", "parse-names" : false, "suffix" : "" }, { "dropping-particle" : "", "family" : "May", "given" : "Gemma E.", "non-dropping-particle" : "", "parse-names" : false, "suffix" : "" }, { "dropping-particle" : "", "family" : "Stoiber", "given" : "Marcus H.", "non-dropping-particle" : "", "parse-names" : false, "suffix" : "" }, { "dropping-particle" : "", "family" : "Duff", "given" : "Michael O.", "non-dropping-particle" : "", "parse-names" : false, "suffix" : "" }, { "dropping-particle" : "", "family" : "Booth", "given" : "Ben W.", "non-dropping-particle" : "", "parse-names" : false, "suffix" : "" }, { "dropping-particle" : "", "family" : "Wen", "given" : "Jiayu", "non-dropping-particle" : "", "parse-names" : false, "suffix" : "" }, { "dropping-particle" : "", "family" : "Park", "given" : "Soo", "non-dropping-particle" : "", "parse-names" : false, "suffix" : "" }, { "dropping-particle" : "", "family" : "Suzuki", "given" : "Ana Maria", "non-dropping-particle" : "", "parse-names" : false, "suffix" : "" }, { "dropping-particle" : "", "family" : "Wan", "given" : "Kenneth H.", "non-dropping-particle" : "", "parse-names" : false, "suffix" : "" }, { "dropping-particle" : "", "family" : "Yu", "given" : "Charles", "non-dropping-particle" : "", "parse-names" : false, "suffix" : "" }, { "dropping-particle" : "", "family" : "Zhang", "given" : "Dayu", "non-dropping-particle" : "", "parse-names" : false, "suffix" : "" }, { "dropping-particle" : "", "family" : "Carlson", "given" : "Joseph W.", "non-dropping-particle" : "", "parse-names" : false, "suffix" : "" }, { "dropping-particle" : "", "family" : "Cherbas", "given" : "Lucy", "non-dropping-particle" : "", "parse-names" : false, "suffix" : "" }, { "dropping-particle" : "", "family" : "Eads", "given" : "Brian D.", "non-dropping-particle" : "", "parse-names" : false, "suffix" : "" }, { "dropping-particle" : "", "family" : "Miller", "given" : "David", "non-dropping-particle" : "", "parse-names" : false, "suffix" : "" }, { "dropping-particle" : "", "family" : "Mockaitis", "given" : "Keithanne", "non-dropping-particle" : "", "parse-names" : false, "suffix" : "" }, { "dropping-particle" : "", "family" : "Roberts", "given" : "Johnny", "non-dropping-particle" : "", "parse-names" : false, "suffix" : "" }, { "dropping-particle" : "", "family" : "Davis", "given" : "Carrie a.", "non-dropping-particle" : "", "parse-names" : false, "suffix" : "" }, { "dropping-particle" : "", "family" : "Frise", "given" : "Erwin", "non-dropping-particle" : "", "parse-names" : false, "suffix" : "" }, { "dropping-particle" : "", "family" : "Hammonds", "given" : "Ann S.", "non-dropping-particle" : "", "parse-names" : false, "suffix" : "" }, { "dropping-particle" : "", "family" : "Olson", "given" : "Sara", "non-dropping-particle" : "", "parse-names" : false, "suffix" : "" }, { "dropping-particle" : "", "family" : "Shenker", "given" : "Sol", "non-dropping-particle" : "", "parse-names" : false, "suffix" : "" }, { "dropping-particle" : "", "family" : "Sturgill", "given" : "David", "non-dropping-particle" : "", "parse-names" : false, "suffix" : "" }, { "dropping-particle" : "", "family" : "Samsonova", "given" : "Anastasia a.", "non-dropping-particle" : "", "parse-names" : false, "suffix" : "" }, { "dropping-particle" : "", "family" : "Weiszmann", "given" : "Richard", "non-dropping-particle" : "", "parse-names" : false, "suffix" : "" }, { "dropping-particle" : "", "family" : "Robinson", "given" : "Garret", "non-dropping-particle" : "", "parse-names" : false, "suffix" : "" }, { "dropping-particle" : "", "family" : "Hernandez", "given" : "Juan", "non-dropping-particle" : "", "parse-names" : false, "suffix" : "" }, { "dropping-particle" : "", "family" : "Andrews", "given" : "Justen", "non-dropping-particle" : "", "parse-names" : false, "suffix" : "" }, { "dropping-particle" : "", "family" : "Bickel", "given" : "Peter J.", "non-dropping-particle" : "", "parse-names" : false, "suffix" : "" }, { "dropping-particle" : "", "family" : "Carninci", "given" : "Piero", "non-dropping-particle" : "", "parse-names" : false, "suffix" : "" }, { "dropping-particle" : "", "family" : "Cherbas", "given" : "Peter", "non-dropping-particle" : "", "parse-names" : false, "suffix" : "" }, { "dropping-particle" : "", "family" : "Gingeras", "given" : "Thomas R.", "non-dropping-particle" : "", "parse-names" : false, "suffix" : "" }, { "dropping-particle" : "", "family" : "Hoskins", "given" : "Roger A", "non-dropping-particle" : "", "parse-names" : false, "suffix" : "" }, { "dropping-particle" : "", "family" : "Kaufman", "given" : "Thomas C.", "non-dropping-particle" : "", "parse-names" : false, "suffix" : "" }, { "dropping-particle" : "", "family" : "Lai", "given" : "Eric C.", "non-dropping-particle" : "", "parse-names" : false, "suffix" : "" }, { "dropping-particle" : "", "family" : "Oliver", "given" : "Brian", "non-dropping-particle" : "", "parse-names" : false, "suffix" : "" }, { "dropping-particle" : "", "family" : "Perrimon", "given" : "Norbert", "non-dropping-particle" : "", "parse-names" : false, "suffix" : "" }, { "dropping-particle" : "", "family" : "Graveley", "given" : "Brenton R.", "non-dropping-particle" : "", "parse-names" : false, "suffix" : "" }, { "dropping-particle" : "", "family" : "Celniker", "given" : "Susan E.", "non-dropping-particle" : "", "parse-names" : false, "suffix" : "" } ], "container-title" : "Nature", "id" : "ITEM-1", "issue" : "7515", "issued" : { "date-parts" : [ [ "2014", "3", "16" ] ] }, "page" : "1-7", "publisher" : "Nature Publishing Group", "title" : "Diversity and dynamics of the Drosophila transcriptome", "type" : "article-journal", "volume" : "512" }, "uris" : [ "http://www.mendeley.com/documents/?uuid=3f5570be-41d9-4ec3-bde9-e22471530cc8" ] } ], "mendeley" : { "formattedCitation" : "&lt;sup&gt;26&lt;/sup&gt;", "plainTextFormattedCitation" : "26", "previouslyFormattedCitation" : "&lt;sup&gt;26&lt;/sup&gt;" }, "properties" : { "noteIndex" : 0 }, "schema" : "https://github.com/citation-style-language/schema/raw/master/csl-citation.json" }</w:instrText>
       </w:r>
       <w:r>
         <w:fldChar w:fldCharType="separate"/>
@@ -1549,7 +1872,15 @@
     </w:p>
     <w:p>
       <w:r>
-        <w:t xml:space="preserve">In this study we report that in both mice and flies, deletion or knockdown of </w:t>
+        <w:t xml:space="preserve">In this </w:t>
+      </w:r>
+      <w:proofErr w:type="gramStart"/>
+      <w:r>
+        <w:t>study</w:t>
+      </w:r>
+      <w:proofErr w:type="gramEnd"/>
+      <w:r>
+        <w:t xml:space="preserve"> we report that in both mice and flies, deletion or knockdown of </w:t>
       </w:r>
       <w:r>
         <w:rPr>
@@ -1566,12 +1897,14 @@
       <w:r>
         <w:t xml:space="preserve"> </w:t>
       </w:r>
+      <w:proofErr w:type="spellStart"/>
       <w:r>
         <w:rPr>
           <w:i/>
         </w:rPr>
         <w:t>Tagln-Cre</w:t>
       </w:r>
+      <w:proofErr w:type="spellEnd"/>
       <w:r>
         <w:t xml:space="preserve"> </w:t>
       </w:r>
@@ -1585,7 +1918,7 @@
         <w:fldChar w:fldCharType="begin" w:fldLock="1"/>
       </w:r>
       <w:r>
-        <w:instrText>ADDIN CSL_CITATION { "citationItems" : [ { "id" : "ITEM-1", "itemData" : { "DOI" : "10.1093/hmg/ddq570", "ISSN" : "1460-2083", "PMID" : "21212099", "abstract" : "Constitutive activation of mammalian target of rapamycin complex 1 (mTORC1), a key kinase complex that regulates cell size and growth, is observed with inactivating mutations of either of the tuberous sclerosis complex (TSC) genes, Tsc1 and Tsc2. Tsc1 and Tsc2 are highly expressed in cardiovascular tissue but their functional role there is unknown. We generated a tissue-specific knock-out of Tsc1, using a conditional allele of Tsc1 and a cre recombinase allele regulated by the smooth muscle protein-22 (SM22) promoter (Tsc1c/cSM22cre+/-) to constitutively activate mTOR in cardiovascular tissue. Significant gene recombination (\u223c80%) occurred in the heart by embryonic day (E) 15, and reduction in Tsc1 expression with increased levels of phosphorylated S6 kinase (S6K) and S6 was observed, consistent with constitutive activation of mTORC1. Cardiac hypertrophy was evident by E15 with post-natal progression to heart weights of 142 \u00b1 24 mg in Tsc1c/cSM22cre+/- mice versus 65 \u00b1 14 mg in controls (P &lt; 0.01). Median survival of Tsc1c/cSM22cre+/- mice was 24 days, with none surviving beyond 6 weeks. Pathologic and echocardiographic analysis revealed severe biventricular hypertrophy without evidence of fibrosis or myocyte disarray, and significant reduction in the left ventricular end-diastolic diameter (P &lt; 0.001) and fractional index (P &lt; 0.001). Inhibition of mTORC1 by rapamycin resulted in prolonged survival of Tsc1c/cSM22cre+/- mice, with regression of ventricular hypertrophy. These data support a critical role for the Tsc1/Tsc2-mTORC1-S6K axis in the normal development of cardiovascular tissue and also suggest possible therapeutic potential of rapamycin in cardiac disorders where pathologic mTORC1 activation occurs.", "author" : [ { "dropping-particle" : "", "family" : "Malhowski", "given" : "Amy J", "non-dropping-particle" : "", "parse-names" : false, "suffix" : "" }, { "dropping-particle" : "", "family" : "Hira", "given" : "Haider", "non-dropping-particle" : "", "parse-names" : false, "suffix" : "" }, { "dropping-particle" : "", "family" : "Bashiruddin", "given" : "Sarah", "non-dropping-particle" : "", "parse-names" : false, "suffix" : "" }, { "dropping-particle" : "", "family" : "Warburton", "given" : "Rod", "non-dropping-particle" : "", "parse-names" : false, "suffix" : "" }, { "dropping-particle" : "", "family" : "Goto", "given" : "June", "non-dropping-particle" : "", "parse-names" : false, "suffix" : "" }, { "dropping-particle" : "", "family" : "Robert", "given" : "Blanton", "non-dropping-particle" : "", "parse-names" : false, "suffix" : "" }, { "dropping-particle" : "", "family" : "Kwiatkowski", "given" : "David J.", "non-dropping-particle" : "", "parse-names" : false, "suffix" : "" }, { "dropping-particle" : "", "family" : "Finlay", "given" : "Geraldine A", "non-dropping-particle" : "", "parse-names" : false, "suffix" : "" } ], "container-title" : "Human molecular genetics", "id" : "ITEM-1", "issue" : "7", "issued" : { "date-parts" : [ [ "2011", "4", "1" ] ] }, "page" : "1290-305", "title" : "Smooth muscle protein-22-mediated deletion of Tsc1 results in cardiac hypertrophy that is mTORC1-mediated and reversed by rapamycin.", "type" : "article-journal", "volume" : "20" }, "uris" : [ "http://www.mendeley.com/documents/?uuid=376ef40b-438b-412f-ba7c-ea53ee6b3e98" ] } ], "mendeley" : { "formattedCitation" : "&lt;sup&gt;27&lt;/sup&gt;", "plainTextFormattedCitation" : "27", "previouslyFormattedCitation" : "&lt;sup&gt;25&lt;/sup&gt;" }, "properties" : { "noteIndex" : 0 }, "schema" : "https://github.com/citation-style-language/schema/raw/master/csl-citation.json" }</w:instrText>
+        <w:instrText>ADDIN CSL_CITATION { "citationItems" : [ { "id" : "ITEM-1", "itemData" : { "DOI" : "10.1093/hmg/ddq570", "ISSN" : "1460-2083", "PMID" : "21212099", "abstract" : "Constitutive activation of mammalian target of rapamycin complex 1 (mTORC1), a key kinase complex that regulates cell size and growth, is observed with inactivating mutations of either of the tuberous sclerosis complex (TSC) genes, Tsc1 and Tsc2. Tsc1 and Tsc2 are highly expressed in cardiovascular tissue but their functional role there is unknown. We generated a tissue-specific knock-out of Tsc1, using a conditional allele of Tsc1 and a cre recombinase allele regulated by the smooth muscle protein-22 (SM22) promoter (Tsc1c/cSM22cre+/-) to constitutively activate mTOR in cardiovascular tissue. Significant gene recombination (\u223c80%) occurred in the heart by embryonic day (E) 15, and reduction in Tsc1 expression with increased levels of phosphorylated S6 kinase (S6K) and S6 was observed, consistent with constitutive activation of mTORC1. Cardiac hypertrophy was evident by E15 with post-natal progression to heart weights of 142 \u00b1 24 mg in Tsc1c/cSM22cre+/- mice versus 65 \u00b1 14 mg in controls (P &lt; 0.01). Median survival of Tsc1c/cSM22cre+/- mice was 24 days, with none surviving beyond 6 weeks. Pathologic and echocardiographic analysis revealed severe biventricular hypertrophy without evidence of fibrosis or myocyte disarray, and significant reduction in the left ventricular end-diastolic diameter (P &lt; 0.001) and fractional index (P &lt; 0.001). Inhibition of mTORC1 by rapamycin resulted in prolonged survival of Tsc1c/cSM22cre+/- mice, with regression of ventricular hypertrophy. These data support a critical role for the Tsc1/Tsc2-mTORC1-S6K axis in the normal development of cardiovascular tissue and also suggest possible therapeutic potential of rapamycin in cardiac disorders where pathologic mTORC1 activation occurs.", "author" : [ { "dropping-particle" : "", "family" : "Malhowski", "given" : "Amy J", "non-dropping-particle" : "", "parse-names" : false, "suffix" : "" }, { "dropping-particle" : "", "family" : "Hira", "given" : "Haider", "non-dropping-particle" : "", "parse-names" : false, "suffix" : "" }, { "dropping-particle" : "", "family" : "Bashiruddin", "given" : "Sarah", "non-dropping-particle" : "", "parse-names" : false, "suffix" : "" }, { "dropping-particle" : "", "family" : "Warburton", "given" : "Rod", "non-dropping-particle" : "", "parse-names" : false, "suffix" : "" }, { "dropping-particle" : "", "family" : "Goto", "given" : "June", "non-dropping-particle" : "", "parse-names" : false, "suffix" : "" }, { "dropping-particle" : "", "family" : "Robert", "given" : "Blanton", "non-dropping-particle" : "", "parse-names" : false, "suffix" : "" }, { "dropping-particle" : "", "family" : "Kwiatkowski", "given" : "David J.", "non-dropping-particle" : "", "parse-names" : false, "suffix" : "" }, { "dropping-particle" : "", "family" : "Finlay", "given" : "Geraldine A", "non-dropping-particle" : "", "parse-names" : false, "suffix" : "" } ], "container-title" : "Human molecular genetics", "id" : "ITEM-1", "issue" : "7", "issued" : { "date-parts" : [ [ "2011", "4", "1" ] ] }, "page" : "1290-305", "title" : "Smooth muscle protein-22-mediated deletion of Tsc1 results in cardiac hypertrophy that is mTORC1-mediated and reversed by rapamycin.", "type" : "article-journal", "volume" : "20" }, "uris" : [ "http://www.mendeley.com/documents/?uuid=376ef40b-438b-412f-ba7c-ea53ee6b3e98" ] } ], "mendeley" : { "formattedCitation" : "&lt;sup&gt;27&lt;/sup&gt;", "plainTextFormattedCitation" : "27", "previouslyFormattedCitation" : "&lt;sup&gt;27&lt;/sup&gt;" }, "properties" : { "noteIndex" : 0 }, "schema" : "https://github.com/citation-style-language/schema/raw/master/csl-citation.json" }</w:instrText>
       </w:r>
       <w:r>
         <w:fldChar w:fldCharType="separate"/>
@@ -1613,7 +1946,7 @@
         <w:fldChar w:fldCharType="begin" w:fldLock="1"/>
       </w:r>
       <w:r>
-        <w:instrText>ADDIN CSL_CITATION { "citationItems" : [ { "id" : "ITEM-1", "itemData" : { "DOI" : "10.1093/hmg/ddi039", "ISBN" : "6173559005", "ISSN" : "0964-6906", "PMID" : "15601645", "abstract" : "Tuberous sclerosis is a hamartoma syndrome due to mutations in TSC1 or TSC2 in which cardiac rhabdomyomas are seen in approximately 60% of patients. These lesions have an unusual natural history as they are usually most prominent immediately after birth and spontaneously resolve in most cases. To develop a mouse model of this lesion, we used a conditional, floxed allele of Tsc1 and a modified myosin light chain 2v allele in which cre recombinase expression occurs in ventricular myocytes. Mice with ventricular loss of Tsc1 had a median survival of 6 months and developed a dilated cardiomyopathy with the occurrence of scattered foci of enlarged ventricular myocytes. The enlarged cells were periodic acid-Schiff positive indicating the presence of excess glycogen and expressed elevated levels of phospho-S6, similar to findings in patient rhabdomyoma cells. The observations confirm that rhabdomyomas occur through a two hit mechanism of pathogenesis. However, the mice showed no evidence of fetal/neonatal demise, and there was no evidence of proliferation in the lesions. We propose that these differences are due to the timing of loss of Tsc1 in the ventricular myocytes and/or the truncated gestational period in the mouse compared with humans, during which progestational hormones may accentuate the growth of patient rhabdomyomas.", "author" : [ { "dropping-particle" : "", "family" : "Meikle", "given" : "Lynsey", "non-dropping-particle" : "", "parse-names" : false, "suffix" : "" }, { "dropping-particle" : "", "family" : "McMullen", "given" : "Julie R.", "non-dropping-particle" : "", "parse-names" : false, "suffix" : "" }, { "dropping-particle" : "", "family" : "Sherwood", "given" : "Megan C.", "non-dropping-particle" : "", "parse-names" : false, "suffix" : "" }, { "dropping-particle" : "", "family" : "Lader", "given" : "Alan S.", "non-dropping-particle" : "", "parse-names" : false, "suffix" : "" }, { "dropping-particle" : "", "family" : "Walker", "given" : "Victoria", "non-dropping-particle" : "", "parse-names" : false, "suffix" : "" }, { "dropping-particle" : "", "family" : "Chan", "given" : "Jennifer A.", "non-dropping-particle" : "", "parse-names" : false, "suffix" : "" }, { "dropping-particle" : "", "family" : "Kwiatkowski", "given" : "David J.", "non-dropping-particle" : "", "parse-names" : false, "suffix" : "" } ], "container-title" : "Human molecular genetics", "id" : "ITEM-1", "issue" : "3", "issued" : { "date-parts" : [ [ "2005", "2", "1" ] ] }, "note" : "From Duplicate 2 ( \n\n\nA mouse model of cardiac rhabdomyoma generated by loss of Tsc1 in ventricular myocytes.\n\n\n- Meikle, Lynsey; McMullen, Julie R; Sherwood, Megan C; Lader, Alan S; Walker, Victoria; Chan, Jennifer A; Kwiatkowski, David J )\n\n\n\n\n\n\n\n\n\n\nFrom Duplicate 4 (A mouse model of cardiac rhabdomyoma generated by loss of Tsc1 in ventricular myocytes. - Meikle, Lynsey; McMullen, Julie R; Sherwood, Megan C; Lader, Alan S; Walker, Victoria; Chan, Jennifer a; Kwiatkowski, David J.)\n\nFrom Duplicate 1 ( \n\nA mouse model of cardiac rhabdomyoma generated by loss of Tsc1 in ventricular myocytes.\n\n- Meikle, Lynsey; McMullen, Julie R; Sherwood, Megan C; Lader, Alan S; Walker, Victoria; Chan, Jennifer a; Kwiatkowski, David J )\n\n\n\n\n\n\n\n\nFrom Duplicate 2 ( \n\nA mouse model of cardiac rhabdomyoma generated by loss of Tsc1 in ventricular myocytes.\n\n- Meikle, Lynsey; McMullen, Julie R; Sherwood, Megan C; Lader, Alan S; Walker, Victoria; Chan, Jennifer a; Kwiatkowski, David J )\n\n\n\n\nFrom Duplicate 2 ( \n\n\nA mouse model of cardiac rhabdomyoma generated by loss of Tsc1 in ventricular myocytes.\n\n\n- Meikle, Lynsey; McMullen, Julie R; Sherwood, Megan C; Lader, Alan S; Walker, Victoria; Chan, Jennifer A; Kwiatkowski, David J )\n\n", "page" : "429-35", "title" : "A mouse model of cardiac rhabdomyoma generated by loss of Tsc1 in ventricular myocytes.", "type" : "article-journal", "volume" : "14" }, "uris" : [ "http://www.mendeley.com/documents/?uuid=fcf757da-3089-4d3d-b976-e1b6704b2c6d" ] } ], "mendeley" : { "formattedCitation" : "&lt;sup&gt;28&lt;/sup&gt;", "plainTextFormattedCitation" : "28", "previouslyFormattedCitation" : "&lt;sup&gt;26&lt;/sup&gt;" }, "properties" : { "noteIndex" : 0 }, "schema" : "https://github.com/citation-style-language/schema/raw/master/csl-citation.json" }</w:instrText>
+        <w:instrText>ADDIN CSL_CITATION { "citationItems" : [ { "id" : "ITEM-1", "itemData" : { "DOI" : "10.1093/hmg/ddi039", "ISBN" : "6173559005", "ISSN" : "0964-6906", "PMID" : "15601645", "abstract" : "Tuberous sclerosis is a hamartoma syndrome due to mutations in TSC1 or TSC2 in which cardiac rhabdomyomas are seen in approximately 60% of patients. These lesions have an unusual natural history as they are usually most prominent immediately after birth and spontaneously resolve in most cases. To develop a mouse model of this lesion, we used a conditional, floxed allele of Tsc1 and a modified myosin light chain 2v allele in which cre recombinase expression occurs in ventricular myocytes. Mice with ventricular loss of Tsc1 had a median survival of 6 months and developed a dilated cardiomyopathy with the occurrence of scattered foci of enlarged ventricular myocytes. The enlarged cells were periodic acid-Schiff positive indicating the presence of excess glycogen and expressed elevated levels of phospho-S6, similar to findings in patient rhabdomyoma cells. The observations confirm that rhabdomyomas occur through a two hit mechanism of pathogenesis. However, the mice showed no evidence of fetal/neonatal demise, and there was no evidence of proliferation in the lesions. We propose that these differences are due to the timing of loss of Tsc1 in the ventricular myocytes and/or the truncated gestational period in the mouse compared with humans, during which progestational hormones may accentuate the growth of patient rhabdomyomas.", "author" : [ { "dropping-particle" : "", "family" : "Meikle", "given" : "Lynsey", "non-dropping-particle" : "", "parse-names" : false, "suffix" : "" }, { "dropping-particle" : "", "family" : "McMullen", "given" : "Julie R.", "non-dropping-particle" : "", "parse-names" : false, "suffix" : "" }, { "dropping-particle" : "", "family" : "Sherwood", "given" : "Megan C.", "non-dropping-particle" : "", "parse-names" : false, "suffix" : "" }, { "dropping-particle" : "", "family" : "Lader", "given" : "Alan S.", "non-dropping-particle" : "", "parse-names" : false, "suffix" : "" }, { "dropping-particle" : "", "family" : "Walker", "given" : "Victoria", "non-dropping-particle" : "", "parse-names" : false, "suffix" : "" }, { "dropping-particle" : "", "family" : "Chan", "given" : "Jennifer A.", "non-dropping-particle" : "", "parse-names" : false, "suffix" : "" }, { "dropping-particle" : "", "family" : "Kwiatkowski", "given" : "David J.", "non-dropping-particle" : "", "parse-names" : false, "suffix" : "" } ], "container-title" : "Human molecular genetics", "id" : "ITEM-1", "issue" : "3", "issued" : { "date-parts" : [ [ "2005", "2", "1" ] ] }, "note" : "From Duplicate 2 ( \n\n\nA mouse model of cardiac rhabdomyoma generated by loss of Tsc1 in ventricular myocytes.\n\n\n- Meikle, Lynsey; McMullen, Julie R; Sherwood, Megan C; Lader, Alan S; Walker, Victoria; Chan, Jennifer A; Kwiatkowski, David J )\n\n\n\n\n\n\n\n\n\n\nFrom Duplicate 4 (A mouse model of cardiac rhabdomyoma generated by loss of Tsc1 in ventricular myocytes. - Meikle, Lynsey; McMullen, Julie R; Sherwood, Megan C; Lader, Alan S; Walker, Victoria; Chan, Jennifer a; Kwiatkowski, David J.)\n\nFrom Duplicate 1 ( \n\nA mouse model of cardiac rhabdomyoma generated by loss of Tsc1 in ventricular myocytes.\n\n- Meikle, Lynsey; McMullen, Julie R; Sherwood, Megan C; Lader, Alan S; Walker, Victoria; Chan, Jennifer a; Kwiatkowski, David J )\n\n\n\n\n\n\n\n\nFrom Duplicate 2 ( \n\nA mouse model of cardiac rhabdomyoma generated by loss of Tsc1 in ventricular myocytes.\n\n- Meikle, Lynsey; McMullen, Julie R; Sherwood, Megan C; Lader, Alan S; Walker, Victoria; Chan, Jennifer a; Kwiatkowski, David J )\n\n\n\n\nFrom Duplicate 2 ( \n\n\nA mouse model of cardiac rhabdomyoma generated by loss of Tsc1 in ventricular myocytes.\n\n\n- Meikle, Lynsey; McMullen, Julie R; Sherwood, Megan C; Lader, Alan S; Walker, Victoria; Chan, Jennifer A; Kwiatkowski, David J )\n\n", "page" : "429-35", "title" : "A mouse model of cardiac rhabdomyoma generated by loss of Tsc1 in ventricular myocytes.", "type" : "article-journal", "volume" : "14" }, "uris" : [ "http://www.mendeley.com/documents/?uuid=fcf757da-3089-4d3d-b976-e1b6704b2c6d" ] } ], "mendeley" : { "formattedCitation" : "&lt;sup&gt;28&lt;/sup&gt;", "plainTextFormattedCitation" : "28", "previouslyFormattedCitation" : "&lt;sup&gt;28&lt;/sup&gt;" }, "properties" : { "noteIndex" : 0 }, "schema" : "https://github.com/citation-style-language/schema/raw/master/csl-citation.json" }</w:instrText>
       </w:r>
       <w:r>
         <w:fldChar w:fldCharType="separate"/>
@@ -1762,7 +2095,7 @@
         <w:fldChar w:fldCharType="begin" w:fldLock="1"/>
       </w:r>
       <w:r>
-        <w:instrText>ADDIN CSL_CITATION { "citationItems" : [ { "id" : "ITEM-1", "itemData" : { "DOI" : "10.1073/pnas.0705467105", "ISBN" : "1091-6490 (Electronic)\\n0027-8424 (Linking)", "ISSN" : "1091-6490", "PMID" : "18316725", "abstract" : "Rather than being a passive, haphazard process of wear and tear, lifespan can be modulated actively by components of the insulin/insulin-like growth factor I (IGFI) pathway in laboratory animals. Complete or partial loss-of-function mutations in genes encoding components of the insulin/IGFI pathway result in extension of life span in yeasts, worms, flies, and mice. This remarkable conservation throughout evolution suggests that altered signaling in this pathway may also influence human lifespan. On the other hand, evolutionary tradeoffs predict that the laboratory findings may not be relevant to human populations, because of the high fitness cost during early life. Here, we studied the biochemical, phenotypic, and genetic variations in a cohort of Ashkenazi Jewish centenarians, their offspring, and offspring-matched controls and demonstrated a gender-specific increase in serum IGFI associated with a smaller stature in female offspring of centenarians. Sequence analysis of the IGF1 and IGF1 receptor (IGF1R) genes of female centenarians showed overrepresentation of heterozygous mutations in the IGF1R gene among centenarians relative to controls that are associated with high serum IGFI levels and reduced activity of the IGFIR as measured in transformed lymphocytes. Thus, genetic alterations in the human IGF1R that result in altered IGF signaling pathway confer an increase in susceptibility to human longevity, suggesting a role of this pathway in modulation of human lifespan.", "author" : [ { "dropping-particle" : "", "family" : "Suh", "given" : "Yousin", "non-dropping-particle" : "", "parse-names" : false, "suffix" : "" }, { "dropping-particle" : "", "family" : "Atzmon", "given" : "Gil", "non-dropping-particle" : "", "parse-names" : false, "suffix" : "" }, { "dropping-particle" : "", "family" : "Cho", "given" : "Mi-Ook", "non-dropping-particle" : "", "parse-names" : false, "suffix" : "" }, { "dropping-particle" : "", "family" : "Hwang", "given" : "David", "non-dropping-particle" : "", "parse-names" : false, "suffix" : "" }, { "dropping-particle" : "", "family" : "Liu", "given" : "Bingrong", "non-dropping-particle" : "", "parse-names" : false, "suffix" : "" }, { "dropping-particle" : "", "family" : "Leahy", "given" : "Daniel J", "non-dropping-particle" : "", "parse-names" : false, "suffix" : "" }, { "dropping-particle" : "", "family" : "Barzilai", "given" : "Nir", "non-dropping-particle" : "", "parse-names" : false, "suffix" : "" }, { "dropping-particle" : "", "family" : "Cohen", "given" : "Pinchas", "non-dropping-particle" : "", "parse-names" : false, "suffix" : "" } ], "container-title" : "Proceedings of the National Academy of Sciences of the United States of America", "id" : "ITEM-1", "issue" : "9", "issued" : { "date-parts" : [ [ "2008" ] ] }, "page" : "3438-42", "title" : "Functionally significant insulin-like growth factor I receptor mutations in centenarians.", "type" : "article-journal", "volume" : "105" }, "uris" : [ "http://www.mendeley.com/documents/?uuid=4f3ad7f4-797e-4b6e-b600-e90edba6bbc9" ] }, { "id" : "ITEM-2", "itemData" : { "DOI" : "10.1111/j.1474-9726.2009.00493.x", "ISBN" : "1474-9726", "ISSN" : "1474-9726", "PMID" : "19489743", "abstract" : "The insulin/IGF1 signaling pathways affect lifespan in several model organisms, including worms, flies and mice. To investigate whether common genetic variation in this pathway influences lifespan in humans, we genotyped 291 common variants in 30 genes encoding proteins in the insulin/IGF1 signaling pathway in a cohort of elderly Caucasian women selected from the Study of Osteoporotic Fractures (SOF). The cohort included 293 long-lived cases (lifespan &gt; or = 92 years (y), mean +/- standard deviation (SD) = 95.3 +/- 2.2y) and 603 average-lifespan controls (lifespan &lt; or = 79y, mean = 75.7 +/- 2.6y). Variants were selected for genotyping using a haplotype-tagging approach. We found a modest excess of variants nominally associated with longevity. Nominally significant variants were then replicated in two additional Caucasian cohorts including both males and females: the Cardiovascular Health Study and Ashkenazi Jewish Centenarians. An intronic single nucleotide polymorphism in AKT1, rs3803304, was significantly associated with lifespan in a meta-analysis across the three cohorts (OR = 0.78 95%CI = 0.68-0.89, adjusted P = 0.043); two intronic single nucleotide polymorphisms in FOXO3A demonstrated a significant lifespan association among women only (rs1935949, OR = 1.35, 95%CI = 1.15-1.57, adjusted P = 0.0093). These results demonstrate that common variants in several genes in the insulin/IGF1 pathway are associated with human lifespan.", "author" : [ { "dropping-particle" : "", "family" : "Pawlikowska", "given" : "Ludmila", "non-dropping-particle" : "", "parse-names" : false, "suffix" : "" }, { "dropping-particle" : "", "family" : "Hu", "given" : "Donglei", "non-dropping-particle" : "", "parse-names" : false, "suffix" : "" }, { "dropping-particle" : "", "family" : "Huntsman", "given" : "Scott", "non-dropping-particle" : "", "parse-names" : false, "suffix" : "" }, { "dropping-particle" : "", "family" : "Sung", "given" : "Andrew", "non-dropping-particle" : "", "parse-names" : false, "suffix" : "" }, { "dropping-particle" : "", "family" : "Chu", "given" : "Catherine", "non-dropping-particle" : "", "parse-names" : false, "suffix" : "" }, { "dropping-particle" : "", "family" : "Chen", "given" : "Justin", "non-dropping-particle" : "", "parse-names" : false, "suffix" : "" }, { "dropping-particle" : "", "family" : "Joyner", "given" : "Alexander H.", "non-dropping-particle" : "", "parse-names" : false, "suffix" : "" }, { "dropping-particle" : "", "family" : "Schork", "given" : "Nicholas J.", "non-dropping-particle" : "", "parse-names" : false, "suffix" : "" }, { "dropping-particle" : "", "family" : "Hsueh", "given" : "Wen-Chi Chi", "non-dropping-particle" : "", "parse-names" : false, "suffix" : "" }, { "dropping-particle" : "", "family" : "Reiner", "given" : "Alexander P.", "non-dropping-particle" : "", "parse-names" : false, "suffix" : "" }, { "dropping-particle" : "", "family" : "Psaty", "given" : "Bruce M.", "non-dropping-particle" : "", "parse-names" : false, "suffix" : "" }, { "dropping-particle" : "", "family" : "Atzmon", "given" : "Gil", "non-dropping-particle" : "", "parse-names" : false, "suffix" : "" }, { "dropping-particle" : "", "family" : "Barzilai", "given" : "Nir", "non-dropping-particle" : "", "parse-names" : false, "suffix" : "" }, { "dropping-particle" : "", "family" : "Cummings", "given" : "Steven R.", "non-dropping-particle" : "", "parse-names" : false, "suffix" : "" }, { "dropping-particle" : "", "family" : "Browner", "given" : "Warren S.", "non-dropping-particle" : "", "parse-names" : false, "suffix" : "" }, { "dropping-particle" : "", "family" : "Kwok", "given" : "Pui-Yan Yan", "non-dropping-particle" : "", "parse-names" : false, "suffix" : "" }, { "dropping-particle" : "", "family" : "Ziv", "given" : "Elad", "non-dropping-particle" : "", "parse-names" : false, "suffix" : "" }, { "dropping-particle" : "", "family" : "Study of Osteoporotic Fractures", "given" : "", "non-dropping-particle" : "", "parse-names" : false, "suffix" : "" } ], "container-title" : "Aging cell", "id" : "ITEM-2", "issue" : "4", "issued" : { "date-parts" : [ [ "2009", "8" ] ] }, "page" : "460-72", "title" : "Association of common genetic variation in the insulin/IGF1 signaling pathway with human longevity.", "type" : "article-journal", "volume" : "8" }, "uris" : [ "http://www.mendeley.com/documents/?uuid=88af1fe8-b5cd-4f05-826c-57fef13471d9" ] } ], "mendeley" : { "formattedCitation" : "&lt;sup&gt;29,30&lt;/sup&gt;", "plainTextFormattedCitation" : "29,30", "previouslyFormattedCitation" : "&lt;sup&gt;27,28&lt;/sup&gt;" }, "properties" : { "noteIndex" : 0 }, "schema" : "https://github.com/citation-style-language/schema/raw/master/csl-citation.json" }</w:instrText>
+        <w:instrText>ADDIN CSL_CITATION { "citationItems" : [ { "id" : "ITEM-1", "itemData" : { "DOI" : "10.1073/pnas.0705467105", "ISBN" : "1091-6490 (Electronic)\\n0027-8424 (Linking)", "ISSN" : "1091-6490", "PMID" : "18316725", "abstract" : "Rather than being a passive, haphazard process of wear and tear, lifespan can be modulated actively by components of the insulin/insulin-like growth factor I (IGFI) pathway in laboratory animals. Complete or partial loss-of-function mutations in genes encoding components of the insulin/IGFI pathway result in extension of life span in yeasts, worms, flies, and mice. This remarkable conservation throughout evolution suggests that altered signaling in this pathway may also influence human lifespan. On the other hand, evolutionary tradeoffs predict that the laboratory findings may not be relevant to human populations, because of the high fitness cost during early life. Here, we studied the biochemical, phenotypic, and genetic variations in a cohort of Ashkenazi Jewish centenarians, their offspring, and offspring-matched controls and demonstrated a gender-specific increase in serum IGFI associated with a smaller stature in female offspring of centenarians. Sequence analysis of the IGF1 and IGF1 receptor (IGF1R) genes of female centenarians showed overrepresentation of heterozygous mutations in the IGF1R gene among centenarians relative to controls that are associated with high serum IGFI levels and reduced activity of the IGFIR as measured in transformed lymphocytes. Thus, genetic alterations in the human IGF1R that result in altered IGF signaling pathway confer an increase in susceptibility to human longevity, suggesting a role of this pathway in modulation of human lifespan.", "author" : [ { "dropping-particle" : "", "family" : "Suh", "given" : "Yousin", "non-dropping-particle" : "", "parse-names" : false, "suffix" : "" }, { "dropping-particle" : "", "family" : "Atzmon", "given" : "Gil", "non-dropping-particle" : "", "parse-names" : false, "suffix" : "" }, { "dropping-particle" : "", "family" : "Cho", "given" : "Mi-Ook", "non-dropping-particle" : "", "parse-names" : false, "suffix" : "" }, { "dropping-particle" : "", "family" : "Hwang", "given" : "David", "non-dropping-particle" : "", "parse-names" : false, "suffix" : "" }, { "dropping-particle" : "", "family" : "Liu", "given" : "Bingrong", "non-dropping-particle" : "", "parse-names" : false, "suffix" : "" }, { "dropping-particle" : "", "family" : "Leahy", "given" : "Daniel J", "non-dropping-particle" : "", "parse-names" : false, "suffix" : "" }, { "dropping-particle" : "", "family" : "Barzilai", "given" : "Nir", "non-dropping-particle" : "", "parse-names" : false, "suffix" : "" }, { "dropping-particle" : "", "family" : "Cohen", "given" : "Pinchas", "non-dropping-particle" : "", "parse-names" : false, "suffix" : "" } ], "container-title" : "Proceedings of the National Academy of Sciences of the United States of America", "id" : "ITEM-1", "issue" : "9", "issued" : { "date-parts" : [ [ "2008" ] ] }, "page" : "3438-42", "title" : "Functionally significant insulin-like growth factor I receptor mutations in centenarians.", "type" : "article-journal", "volume" : "105" }, "uris" : [ "http://www.mendeley.com/documents/?uuid=4f3ad7f4-797e-4b6e-b600-e90edba6bbc9" ] }, { "id" : "ITEM-2", "itemData" : { "DOI" : "10.1111/j.1474-9726.2009.00493.x", "ISBN" : "1474-9726", "ISSN" : "1474-9726", "PMID" : "19489743", "abstract" : "The insulin/IGF1 signaling pathways affect lifespan in several model organisms, including worms, flies and mice. To investigate whether common genetic variation in this pathway influences lifespan in humans, we genotyped 291 common variants in 30 genes encoding proteins in the insulin/IGF1 signaling pathway in a cohort of elderly Caucasian women selected from the Study of Osteoporotic Fractures (SOF). The cohort included 293 long-lived cases (lifespan &gt; or = 92 years (y), mean +/- standard deviation (SD) = 95.3 +/- 2.2y) and 603 average-lifespan controls (lifespan &lt; or = 79y, mean = 75.7 +/- 2.6y). Variants were selected for genotyping using a haplotype-tagging approach. We found a modest excess of variants nominally associated with longevity. Nominally significant variants were then replicated in two additional Caucasian cohorts including both males and females: the Cardiovascular Health Study and Ashkenazi Jewish Centenarians. An intronic single nucleotide polymorphism in AKT1, rs3803304, was significantly associated with lifespan in a meta-analysis across the three cohorts (OR = 0.78 95%CI = 0.68-0.89, adjusted P = 0.043); two intronic single nucleotide polymorphisms in FOXO3A demonstrated a significant lifespan association among women only (rs1935949, OR = 1.35, 95%CI = 1.15-1.57, adjusted P = 0.0093). These results demonstrate that common variants in several genes in the insulin/IGF1 pathway are associated with human lifespan.", "author" : [ { "dropping-particle" : "", "family" : "Pawlikowska", "given" : "Ludmila", "non-dropping-particle" : "", "parse-names" : false, "suffix" : "" }, { "dropping-particle" : "", "family" : "Hu", "given" : "Donglei", "non-dropping-particle" : "", "parse-names" : false, "suffix" : "" }, { "dropping-particle" : "", "family" : "Huntsman", "given" : "Scott", "non-dropping-particle" : "", "parse-names" : false, "suffix" : "" }, { "dropping-particle" : "", "family" : "Sung", "given" : "Andrew", "non-dropping-particle" : "", "parse-names" : false, "suffix" : "" }, { "dropping-particle" : "", "family" : "Chu", "given" : "Catherine", "non-dropping-particle" : "", "parse-names" : false, "suffix" : "" }, { "dropping-particle" : "", "family" : "Chen", "given" : "Justin", "non-dropping-particle" : "", "parse-names" : false, "suffix" : "" }, { "dropping-particle" : "", "family" : "Joyner", "given" : "Alexander H.", "non-dropping-particle" : "", "parse-names" : false, "suffix" : "" }, { "dropping-particle" : "", "family" : "Schork", "given" : "Nicholas J.", "non-dropping-particle" : "", "parse-names" : false, "suffix" : "" }, { "dropping-particle" : "", "family" : "Hsueh", "given" : "Wen-Chi Chi", "non-dropping-particle" : "", "parse-names" : false, "suffix" : "" }, { "dropping-particle" : "", "family" : "Reiner", "given" : "Alexander P.", "non-dropping-particle" : "", "parse-names" : false, "suffix" : "" }, { "dropping-particle" : "", "family" : "Psaty", "given" : "Bruce M.", "non-dropping-particle" : "", "parse-names" : false, "suffix" : "" }, { "dropping-particle" : "", "family" : "Atzmon", "given" : "Gil", "non-dropping-particle" : "", "parse-names" : false, "suffix" : "" }, { "dropping-particle" : "", "family" : "Barzilai", "given" : "Nir", "non-dropping-particle" : "", "parse-names" : false, "suffix" : "" }, { "dropping-particle" : "", "family" : "Cummings", "given" : "Steven R.", "non-dropping-particle" : "", "parse-names" : false, "suffix" : "" }, { "dropping-particle" : "", "family" : "Browner", "given" : "Warren S.", "non-dropping-particle" : "", "parse-names" : false, "suffix" : "" }, { "dropping-particle" : "", "family" : "Kwok", "given" : "Pui-Yan Yan", "non-dropping-particle" : "", "parse-names" : false, "suffix" : "" }, { "dropping-particle" : "", "family" : "Ziv", "given" : "Elad", "non-dropping-particle" : "", "parse-names" : false, "suffix" : "" }, { "dropping-particle" : "", "family" : "Study of Osteoporotic Fractures", "given" : "", "non-dropping-particle" : "", "parse-names" : false, "suffix" : "" } ], "container-title" : "Aging cell", "id" : "ITEM-2", "issue" : "4", "issued" : { "date-parts" : [ [ "2009", "8" ] ] }, "page" : "460-72", "title" : "Association of common genetic variation in the insulin/IGF1 signaling pathway with human longevity.", "type" : "article-journal", "volume" : "8" }, "uris" : [ "http://www.mendeley.com/documents/?uuid=88af1fe8-b5cd-4f05-826c-57fef13471d9" ] } ], "mendeley" : { "formattedCitation" : "&lt;sup&gt;29,30&lt;/sup&gt;", "plainTextFormattedCitation" : "29,30", "previouslyFormattedCitation" : "&lt;sup&gt;29,30&lt;/sup&gt;" }, "properties" : { "noteIndex" : 0 }, "schema" : "https://github.com/citation-style-language/schema/raw/master/csl-citation.json" }</w:instrText>
       </w:r>
       <w:r>
         <w:fldChar w:fldCharType="separate"/>
@@ -1802,7 +2135,7 @@
         <w:fldChar w:fldCharType="begin" w:fldLock="1"/>
       </w:r>
       <w:r>
-        <w:instrText>ADDIN CSL_CITATION { "citationItems" : [ { "id" : "ITEM-1", "itemData" : { "DOI" : "10.1073/pnas.0801030105", "ISBN" : "00278424", "ISSN" : "1091-6490", "PMID" : "18765803", "abstract" : "Human longevity is a complex phenotype with a significant familial component, yet little is known about its genetic antecedents. Increasing evidence from animal models suggests that the insulin/IGF-1 signaling (IIS) pathway is an important, evolutionarily conserved biological pathway that influences aging and longevity. However, to date human data have been scarce. Studies have been hampered by small sample sizes, lack of precise phenotyping, and population stratification, among other challenges. Therefore, to more precisely assess potential genetic contributions to human longevity from genes linked to IIS signaling, we chose a large, homogeneous, long-lived population of men well-characterized for aging phenotypes, and we performed a nested-case control study of 5 candidate longevity genes. Genetic variation within the FOXO3A gene was strongly associated with human longevity. The OR for homozygous minor vs. homozygous major alleles between the cases and controls was 2.75 (P = 0.00009; adjusted P = 0.00135). Long-lived men also presented several additional phenotypes linked to healthy aging, including lower prevalence of cancer and cardiovascular disease, better self-reported health, and high physical and cognitive function, despite significantly older ages than controls. Several of these aging phenotypes were associated with FOXO3A genotype. Long-lived men also exhibited several biological markers indicative of greater insulin sensitivity and this was associated with homozygosity for the FOXO3A GG genotype. Further exploration of the FOXO3A gene, human longevity and other aging phenotypes is warranted in other populations.", "author" : [ { "dropping-particle" : "", "family" : "Willcox", "given" : "Bradley J", "non-dropping-particle" : "", "parse-names" : false, "suffix" : "" }, { "dropping-particle" : "", "family" : "Donlon", "given" : "Timothy a", "non-dropping-particle" : "", "parse-names" : false, "suffix" : "" }, { "dropping-particle" : "", "family" : "He", "given" : "Qimei", "non-dropping-particle" : "", "parse-names" : false, "suffix" : "" }, { "dropping-particle" : "", "family" : "Chen", "given" : "Randi", "non-dropping-particle" : "", "parse-names" : false, "suffix" : "" }, { "dropping-particle" : "", "family" : "Grove", "given" : "John S", "non-dropping-particle" : "", "parse-names" : false, "suffix" : "" }, { "dropping-particle" : "", "family" : "Yano", "given" : "Katsuhiko", "non-dropping-particle" : "", "parse-names" : false, "suffix" : "" }, { "dropping-particle" : "", "family" : "Masaki", "given" : "Kamal H", "non-dropping-particle" : "", "parse-names" : false, "suffix" : "" }, { "dropping-particle" : "", "family" : "Willcox", "given" : "D Craig", "non-dropping-particle" : "", "parse-names" : false, "suffix" : "" }, { "dropping-particle" : "", "family" : "Rodriguez", "given" : "Beatriz", "non-dropping-particle" : "", "parse-names" : false, "suffix" : "" }, { "dropping-particle" : "", "family" : "Curb", "given" : "J David", "non-dropping-particle" : "", "parse-names" : false, "suffix" : "" } ], "container-title" : "Proceedings of the National Academy of Sciences of the United States of America", "id" : "ITEM-1", "issue" : "37", "issued" : { "date-parts" : [ [ "2008" ] ] }, "page" : "13987-13992", "title" : "FOXO3A genotype is strongly associated with human longevity.", "type" : "article-journal", "volume" : "105" }, "uris" : [ "http://www.mendeley.com/documents/?uuid=2530519d-47c0-4a94-ae90-6fa8b17718b8" ] }, { "id" : "ITEM-2", "itemData" : { "DOI" : "10.4103/1008-682X.123673", "ISSN" : "1745-7262", "PMID" : "24589462", "abstract" : "Numerous studies have shown associations between the FOXO3A gene, encoding the forkhead box O3 transcription factor, and human or specifically male longevity. However, the associations of specific FOXO3A polymorphisms with longevity remain inconclusive. We performed a meta-analysis of existing studies to clarify these potential associations. A comprehensive search was conducted to identify studies of FOXO3A gene polymorphisms and longevity. Pooled odds ratios (ORs) and 95% confidence intervals (CIs) were calculated by comparing the minor and major alleles. A total of seven articles reporting associations of FOXO3A polymorphisms with longevity were identified and included in this meta-analysis. These comprised 11 independent studies with 5241 cases and 5724 controls from different ethnic groups. rs2802292, rs2764264, rs13217795, rs1935949 and rs2802288 polymorphisms were associated with human longevity (OR = 1.36, 95% CI = 1.10-1.69, P= 0.005; OR = 1.20, 95% CI = 1.04-1.37, P= 0.01; OR = 1.27, 95% CI = 1.10-1.46, P= 0.001; OR = 1.14, 95% CI = 1.01-1.27 and OR = 1.24, 95% CI = 1.07-1.43, P= 0.003, respectively). Analysis stratified by gender indicated significant associations between rs2802292, rs2764264 and rs13217795 and male longevity (OR = 1.54, 95% CI = 1.33-1.79, P &lt; 0.001; OR = 1.38, 95% CI = 1.15-1.66, P= 0.001; and OR = 1.39, 95% CI = 1.15-1.67, P= 0.001), but rs2802292, rs2764264 and rs1935949 were not linked to female longevity. Moreover, our study showed no association between rs2153960, rs7762395 or rs13220810 polymorphisms and longevity. In conclusion, this meta-analysis indicates a significant association of five FOXO3A gene polymorphisms with longevity, with the effects of rs2802292 and rs2764264 being male-specific. Further investigations are required to confirm these findings.", "author" : [ { "dropping-particle" : "", "family" : "Bao", "given" : "Ji-Ming", "non-dropping-particle" : "", "parse-names" : false, "suffix" : "" }, { "dropping-particle" : "", "family" : "Song", "given" : "Xian-Lu", "non-dropping-particle" : "", "parse-names" : false, "suffix" : "" }, { "dropping-particle" : "", "family" : "Hong", "given" : "Ying-Qia", "non-dropping-particle" : "", "parse-names" : false, "suffix" : "" }, { "dropping-particle" : "", "family" : "Zhu", "given" : "Hai-Li", "non-dropping-particle" : "", "parse-names" : false, "suffix" : "" }, { "dropping-particle" : "", "family" : "Li", "given" : "Cui", "non-dropping-particle" : "", "parse-names" : false, "suffix" : "" }, { "dropping-particle" : "", "family" : "Zhang", "given" : "Tao", "non-dropping-particle" : "", "parse-names" : false, "suffix" : "" }, { "dropping-particle" : "", "family" : "Chen", "given" : "Wei", "non-dropping-particle" : "", "parse-names" : false, "suffix" : "" }, { "dropping-particle" : "", "family" : "Zhao", "given" : "Shan-Chao", "non-dropping-particle" : "", "parse-names" : false, "suffix" : "" }, { "dropping-particle" : "", "family" : "Chen", "given" : "Qing", "non-dropping-particle" : "", "parse-names" : false, "suffix" : "" } ], "container-title" : "Asian journal of andrology", "id" : "ITEM-2", "issue" : "3", "issued" : { "date-parts" : [ [ "2014" ] ] }, "page" : "446-52", "title" : "Association between FOXO3A gene polymorphisms and human longevity: a meta-analysis.", "type" : "article-journal", "volume" : "16" }, "uris" : [ "http://www.mendeley.com/documents/?uuid=bddc8628-8f08-406b-b66a-43a16736831c" ] }, { "id" : "ITEM-3", "itemData" : { "DOI" : "10.1089/rej.2008.0827", "ISBN" : "1549-1684", "ISSN" : "1549-1684", "PMID" : "19415983", "abstract" : "A number of potential candidate genes in a variety of biological pathways have been associated with longevity in model organisms. Many of these genes have human homologs and thus have the potential to provide insights into human longevity. Recently, several studies suggested that FOXO3A functions as a key bridge for various signaling pathways that influence aging and longevity. Interestingly, Willcox and colleagues identified several variants that displayed significant genotype-gender interaction in male human longevity. In particular, a nested case-control study was performed in an ethnic Japanese population in Hawaii, and five candidate longevity genes were chosen based on links to the insulin-insulin-like growth factor-1 (IGF-1) signaling pathway. In the Willcox study, the investigated genetic variations (rs2802292, rs2764264, and rs13217795) within the FOXO3A gene were significantly associated with longevity in male centenarians. We validated the association of FOXO3A polymorphisms with extreme longevity in males from the Southern Italian Centenarian Study. Particularly, rs2802288, a proxy of rs2802292, showed the best allelic association--minor allele frequency (MAF) = 0.49; p = 0.003; odds ratio (OR) = 1.51; 95% confidence interval (CI), 1.15-1.98). Furthermore, we undertook a meta-analysis to explore the significance of rs2802292 association with longevity by combining the association results of the current study and the findings coming from the Willcox et al. investigation. Our data point to a key role of FOXO3A in human longevity and confirm the feasibility of the identification of such genes with centenarian-controls studies. Moreover, we hypothesize the susceptibility to the longevity phenotype may well be the result of complex interactions involving genes and environmental factors but also gender.", "author" : [ { "dropping-particle" : "", "family" : "Anselmi", "given" : "Chiara Viviani", "non-dropping-particle" : "", "parse-names" : false, "suffix" : "" }, { "dropping-particle" : "", "family" : "Malovini", "given" : "Alberto", "non-dropping-particle" : "", "parse-names" : false, "suffix" : "" }, { "dropping-particle" : "", "family" : "Roncarati", "given" : "Roberta", "non-dropping-particle" : "", "parse-names" : false, "suffix" : "" }, { "dropping-particle" : "", "family" : "Novelli", "given" : "Valeria", "non-dropping-particle" : "", "parse-names" : false, "suffix" : "" }, { "dropping-particle" : "", "family" : "Villa", "given" : "Francesco", "non-dropping-particle" : "", "parse-names" : false, "suffix" : "" }, { "dropping-particle" : "", "family" : "Condorelli", "given" : "Gianluigi", "non-dropping-particle" : "", "parse-names" : false, "suffix" : "" }, { "dropping-particle" : "", "family" : "Bellazzi", "given" : "Riccardo", "non-dropping-particle" : "", "parse-names" : false, "suffix" : "" }, { "dropping-particle" : "", "family" : "Puca", "given" : "Annibale Alessandro", "non-dropping-particle" : "", "parse-names" : false, "suffix" : "" } ], "container-title" : "Rejuvenation research", "id" : "ITEM-3", "issue" : "2", "issued" : { "date-parts" : [ [ "2009" ] ] }, "page" : "95-104", "title" : "Association of the FOXO3A locus with extreme longevity in a southern Italian centenarian study.", "type" : "article-journal", "volume" : "12" }, "uris" : [ "http://www.mendeley.com/documents/?uuid=fcf19dc4-f991-4278-91f7-2d05e2d8ae93" ] }, { "id" : "ITEM-4", "itemData" : { "DOI" : "10.1073/pnas.0809594106", "ISBN" : "1091-6490 (Electronic)\\r0027-8424 (Linking)", "ISSN" : "0027-8424", "PMID" : "19196970", "abstract" : "The human forkhead box O3A gene (FOXO3A) encodes an evolutionarily conserved key regulator of the insulin-IGF1 signaling pathway that is known to influence metabolism and lifespan in model organisms. A recent study described 3 SNPs in the FOXO3A gene that were statistically significantly associated with longevity in a discovery sample of long-lived men of Japanese ancestry [Willcox et al. (2008) Proc Natl Acad Sci USA 105:13987-13992]. However, this finding required replication in an independent population. Here, we have investigated 16 known FOXO3A SNPs in an extensive collection of 1,762 German centenarians/nonagenarians and younger controls and provide evidence that polymorphisms in this gene were indeed associated with the ability to attain exceptional old age. The FOXO3A association was considerably stronger in centenarians than in nonagenarians, highlighting the importance of centenarians for genetic longevity research. Our study extended the initial finding observed in Japanese men to women and indicates that both genders were likely to be equally affected by variation in FOXO3A. Replication in a French centenarian sample generated a trend that supported the previous results. Our findings confirmed the initial discovery in the Japanese sample and indicate FOXO3A as a susceptibility gene for prolonged survival in humans.", "author" : [ { "dropping-particle" : "", "family" : "Flachsbart", "given" : "Friederike", "non-dropping-particle" : "", "parse-names" : false, "suffix" : "" }, { "dropping-particle" : "", "family" : "Caliebe", "given" : "Amke", "non-dropping-particle" : "", "parse-names" : false, "suffix" : "" }, { "dropping-particle" : "", "family" : "Kleindorp", "given" : "Rabea", "non-dropping-particle" : "", "parse-names" : false, "suffix" : "" }, { "dropping-particle" : "", "family" : "Blanch\u00e9", "given" : "H\u00e9l\u00e8ne", "non-dropping-particle" : "", "parse-names" : false, "suffix" : "" }, { "dropping-particle" : "", "family" : "Eller-Eberstein", "given" : "Huberta", "non-dropping-particle" : "von", "parse-names" : false, "suffix" : "" }, { "dropping-particle" : "", "family" : "Nikolaus", "given" : "Susanna", "non-dropping-particle" : "", "parse-names" : false, "suffix" : "" }, { "dropping-particle" : "", "family" : "Schreiber", "given" : "Stefan", "non-dropping-particle" : "", "parse-names" : false, "suffix" : "" }, { "dropping-particle" : "", "family" : "Nebel", "given" : "Almut", "non-dropping-particle" : "", "parse-names" : false, "suffix" : "" } ], "container-title" : "Proceedings of the National Academy of Sciences of the United States of America", "id" : "ITEM-4", "issue" : "8", "issued" : { "date-parts" : [ [ "2009" ] ] }, "page" : "2700-2705", "title" : "Association of FOXO3A variation with human longevity confirmed in German centenarians.", "type" : "article-journal", "volume" : "106" }, "uris" : [ "http://www.mendeley.com/documents/?uuid=95f42ab8-f6e3-4a93-91fe-76b58d1b5369" ] }, { "id" : "ITEM-5", "itemData" : { "DOI" : "10.1093/hmg/ddp459", "ISBN" : "1460-2083 (Electronic)\\r0964-6906 (Linking)", "ISSN" : "09646906", "PMID" : "19793722", "abstract" : "FOXO1A and FOXO3A are two members of the FoxO family. FOXO3A has recently been linked to human longevity in Japanese, German and Italian populations. Here we tested the genetic contribution of FOXO1A and FOXO3A to the longevity phenotype in Han Chinese population. Six tagging SNPs from FOXO1A and FOXO3A were selected and genotyped in 1817 centenarians and younger individuals. Two SNPs of FOXO1A were found to be associated with longevity in women (P = 0.01-0.005), whereas all three SNPs of FOXO3A were associated with longevity in both genders (P = 0.005-0.001). One SNP from FOXO1A was found not to be associated with longevity. In haplotype association tests, the OR (95% CI) for haplotypes TTG and CCG of FOXO1A in association with female longevity were 0.72 (0.58-0.90) and 1.38 (1.08-1.76), P = 0.0033 and 0.0063, respectively. The haplotypes of FOXO3A were associated with longevity in men [GTC: OR (95% CI) = 0.67 (0.51-0.86), P = 0.0014; CGT: OR (95% CI) = 1.48 (1.12-1.94), P = 0.0035] and in women [GTC: OR (95% CI) = 0.75 (0.60-0.94), P = 0.0094; CGT: OR (95% CI) = 1.47 (1.16-1.86), P = 0.0009]. The haplotype association tests were validated by permutation analysis. The association of FOXO1A with female longevity was replicated in 700 centenarians and younger individuals that were sampled geographically different from the original population. Thus, we demonstrate that, unlike FOXO3A, FOXO1A is more closely associated with human female longevity, suggesting that the genetic contribution to longevity trait may be affected by genders.", "author" : [ { "dropping-particle" : "", "family" : "Li", "given" : "Yang", "non-dropping-particle" : "", "parse-names" : false, "suffix" : "" }, { "dropping-particle" : "", "family" : "Wang", "given" : "Wen Jing", "non-dropping-particle" : "", "parse-names" : false, "suffix" : "" }, { "dropping-particle" : "", "family" : "Cao", "given" : "Huiqing", "non-dropping-particle" : "", "parse-names" : false, "suffix" : "" }, { "dropping-particle" : "", "family" : "Lu", "given" : "Jiehua", "non-dropping-particle" : "", "parse-names" : false, "suffix" : "" }, { "dropping-particle" : "", "family" : "Wu", "given" : "Chong", "non-dropping-particle" : "", "parse-names" : false, "suffix" : "" }, { "dropping-particle" : "", "family" : "Hu", "given" : "Fang Yuan", "non-dropping-particle" : "", "parse-names" : false, "suffix" : "" }, { "dropping-particle" : "", "family" : "Guo", "given" : "Jian", "non-dropping-particle" : "", "parse-names" : false, "suffix" : "" }, { "dropping-particle" : "", "family" : "Zhao", "given" : "Ling", "non-dropping-particle" : "", "parse-names" : false, "suffix" : "" }, { "dropping-particle" : "", "family" : "Yang", "given" : "Fan", "non-dropping-particle" : "", "parse-names" : false, "suffix" : "" }, { "dropping-particle" : "", "family" : "Zhang", "given" : "Yi Xin", "non-dropping-particle" : "", "parse-names" : false, "suffix" : "" }, { "dropping-particle" : "", "family" : "Li", "given" : "Wei", "non-dropping-particle" : "", "parse-names" : false, "suffix" : "" }, { "dropping-particle" : "", "family" : "Zheng", "given" : "Gu Yan", "non-dropping-particle" : "", "parse-names" : false, "suffix" : "" }, { "dropping-particle" : "", "family" : "Cui", "given" : "Hanbin", "non-dropping-particle" : "", "parse-names" : false, "suffix" : "" }, { "dropping-particle" : "", "family" : "Chen", "given" : "Xiaomin", "non-dropping-particle" : "", "parse-names" : false, "suffix" : "" }, { "dropping-particle" : "", "family" : "Zhu", "given" : "Zhiming", "non-dropping-particle" : "", "parse-names" : false, "suffix" : "" }, { "dropping-particle" : "", "family" : "He", "given" : "Hongbo", "non-dropping-particle" : "", "parse-names" : false, "suffix" : "" }, { "dropping-particle" : "", "family" : "Dong", "given" : "Birong", "non-dropping-particle" : "", "parse-names" : false, "suffix" : "" }, { "dropping-particle" : "", "family" : "Mo", "given" : "Xianming", "non-dropping-particle" : "", "parse-names" : false, "suffix" : "" }, { "dropping-particle" : "", "family" : "Zeng", "given" : "Yi", "non-dropping-particle" : "", "parse-names" : false, "suffix" : "" }, { "dropping-particle" : "", "family" : "Tian", "given" : "Xiao Li", "non-dropping-particle" : "", "parse-names" : false, "suffix" : "" } ], "container-title" : "Human Molecular Genetics", "id" : "ITEM-5", "issue" : "24", "issued" : { "date-parts" : [ [ "2009" ] ] }, "page" : "4897-4904", "title" : "Genetic association of FOXO1A and FOXO3A with longevity trait in Han Chinese populations", "type" : "article-journal", "volume" : "18" }, "uris" : [ "http://www.mendeley.com/documents/?uuid=75cd92d1-b4d5-4c3a-bb15-9a78076703ed" ] }, { "id" : "ITEM-6", "itemData" : { "DOI" : "10.1111/j.1474-9726.2009.00493.x", "ISBN" : "1474-9726", "ISSN" : "1474-9726", "PMID" : "19489743", "abstract" : "The insulin/IGF1 signaling pathways affect lifespan in several model organisms, including worms, flies and mice. To investigate whether common genetic variation in this pathway influences lifespan in humans, we genotyped 291 common variants in 30 genes encoding proteins in the insulin/IGF1 signaling pathway in a cohort of elderly Caucasian women selected from the Study of Osteoporotic Fractures (SOF). The cohort included 293 long-lived cases (lifespan &gt; or = 92 years (y), mean +/- standard deviation (SD) = 95.3 +/- 2.2y) and 603 average-lifespan controls (lifespan &lt; or = 79y, mean = 75.7 +/- 2.6y). Variants were selected for genotyping using a haplotype-tagging approach. We found a modest excess of variants nominally associated with longevity. Nominally significant variants were then replicated in two additional Caucasian cohorts including both males and females: the Cardiovascular Health Study and Ashkenazi Jewish Centenarians. An intronic single nucleotide polymorphism in AKT1, rs3803304, was significantly associated with lifespan in a meta-analysis across the three cohorts (OR = 0.78 95%CI = 0.68-0.89, adjusted P = 0.043); two intronic single nucleotide polymorphisms in FOXO3A demonstrated a significant lifespan association among women only (rs1935949, OR = 1.35, 95%CI = 1.15-1.57, adjusted P = 0.0093). These results demonstrate that common variants in several genes in the insulin/IGF1 pathway are associated with human lifespan.", "author" : [ { "dropping-particle" : "", "family" : "Pawlikowska", "given" : "Ludmila", "non-dropping-particle" : "", "parse-names" : false, "suffix" : "" }, { "dropping-particle" : "", "family" : "Hu", "given" : "Donglei", "non-dropping-particle" : "", "parse-names" : false, "suffix" : "" }, { "dropping-particle" : "", "family" : "Huntsman", "given" : "Scott", "non-dropping-particle" : "", "parse-names" : false, "suffix" : "" }, { "dropping-particle" : "", "family" : "Sung", "given" : "Andrew", "non-dropping-particle" : "", "parse-names" : false, "suffix" : "" }, { "dropping-particle" : "", "family" : "Chu", "given" : "Catherine", "non-dropping-particle" : "", "parse-names" : false, "suffix" : "" }, { "dropping-particle" : "", "family" : "Chen", "given" : "Justin", "non-dropping-particle" : "", "parse-names" : false, "suffix" : "" }, { "dropping-particle" : "", "family" : "Joyner", "given" : "Alexander H.", "non-dropping-particle" : "", "parse-names" : false, "suffix" : "" }, { "dropping-particle" : "", "family" : "Schork", "given" : "Nicholas J.", "non-dropping-particle" : "", "parse-names" : false, "suffix" : "" }, { "dropping-particle" : "", "family" : "Hsueh", "given" : "Wen-Chi Chi", "non-dropping-particle" : "", "parse-names" : false, "suffix" : "" }, { "dropping-particle" : "", "family" : "Reiner", "given" : "Alexander P.", "non-dropping-particle" : "", "parse-names" : false, "suffix" : "" }, { "dropping-particle" : "", "family" : "Psaty", "given" : "Bruce M.", "non-dropping-particle" : "", "parse-names" : false, "suffix" : "" }, { "dropping-particle" : "", "family" : "Atzmon", "given" : "Gil", "non-dropping-particle" : "", "parse-names" : false, "suffix" : "" }, { "dropping-particle" : "", "family" : "Barzilai", "given" : "Nir", "non-dropping-particle" : "", "parse-names" : false, "suffix" : "" }, { "dropping-particle" : "", "family" : "Cummings", "given" : "Steven R.", "non-dropping-particle" : "", "parse-names" : false, "suffix" : "" }, { "dropping-particle" : "", "family" : "Browner", "given" : "Warren S.", "non-dropping-particle" : "", "parse-names" : false, "suffix" : "" }, { "dropping-particle" : "", "family" : "Kwok", "given" : "Pui-Yan Yan", "non-dropping-particle" : "", "parse-names" : false, "suffix" : "" }, { "dropping-particle" : "", "family" : "Ziv", "given" : "Elad", "non-dropping-particle" : "", "parse-names" : false, "suffix" : "" }, { "dropping-particle" : "", "family" : "Study of Osteoporotic Fractures", "given" : "", "non-dropping-particle" : "", "parse-names" : false, "suffix" : "" } ], "container-title" : "Aging cell", "id" : "ITEM-6", "issue" : "4", "issued" : { "date-parts" : [ [ "2009", "8" ] ] }, "page" : "460-72", "title" : "Association of common genetic variation in the insulin/IGF1 signaling pathway with human longevity.", "type" : "article-journal", "volume" : "8" }, "uris" : [ "http://www.mendeley.com/documents/?uuid=88af1fe8-b5cd-4f05-826c-57fef13471d9" ] }, { "id" : "ITEM-7", "itemData" : { "DOI" : "10.1111/j.1474-9726.2010.00627.x", "ISBN" : "1474-9726 (Electronic)\\r1474-9718 (Linking)", "ISSN" : "14749718", "PMID" : "20849522", "abstract" : "Genetic variation in FOXO3A has previously been associated with human longevity. Studies published so far have been case-control studies and hence vulnerable to bias introduced by cohort effects. In this study we extended the previous findings in the cohorts of oldest old Danes (the Danish 1905 cohort, N=1089) and middle-aged Danes (N=736), applying a longitudinal study design as well as the case-control study design. Fifteen SNPs were chosen in order to cover the known common variation in FOXO3A. Comparing SNP frequencies in the oldest old with middle-aged individuals, we found association (after correction for multiple testing) of eight SNPs; 4 (rs13217795, rs2764264, rs479744, and rs9400239) previously reported to be associated with longevity and four novel SNPs (rs12206094, rs13220810, rs7762395, and rs9486902 (corrected P-values 0.001-0.044). Moreover, we found association of the haplotypes TAC and CAC of rs9486902, rs10499051, and rs12206094 (corrected P-values: 0.01-0.03) with longevity. Finally, we here present data applying a longitudinal study design; when using follow-up survival data on the oldest old in a longitudinal analysis, we found no SNPs to remain significant after the correction for multiple testing (Bonferroni correction). Hence, our results support and extent the proposed role of FOXO3A as a candidate longevity gene for survival from younger ages to old age, yet not during old age.", "author" : [ { "dropping-particle" : "", "family" : "Soerensen", "given" : "Mette", "non-dropping-particle" : "", "parse-names" : false, "suffix" : "" }, { "dropping-particle" : "", "family" : "Dato", "given" : "Serena", "non-dropping-particle" : "", "parse-names" : false, "suffix" : "" }, { "dropping-particle" : "", "family" : "Christensen", "given" : "Kaare", "non-dropping-particle" : "", "parse-names" : false, "suffix" : "" }, { "dropping-particle" : "", "family" : "McGue", "given" : "Matt", "non-dropping-particle" : "", "parse-names" : false, "suffix" : "" }, { "dropping-particle" : "", "family" : "Stevnsner", "given" : "Tinna", "non-dropping-particle" : "", "parse-names" : false, "suffix" : "" }, { "dropping-particle" : "", "family" : "Bohr", "given" : "Vilhelm a.", "non-dropping-particle" : "", "parse-names" : false, "suffix" : "" }, { "dropping-particle" : "", "family" : "Christiansen", "given" : "Lene", "non-dropping-particle" : "", "parse-names" : false, "suffix" : "" } ], "container-title" : "Aging Cell", "id" : "ITEM-7", "issue" : "6", "issued" : { "date-parts" : [ [ "2010" ] ] }, "page" : "1010-1017", "title" : "Replication of an association of variation in the FOXO3A gene with human longevity using both case-control and longitudinal data", "type" : "article-journal", "volume" : "9" }, "uris" : [ "http://www.mendeley.com/documents/?uuid=e33d5bec-1a02-4d49-a066-2cb30085b59b" ] } ], "mendeley" : { "formattedCitation" : "&lt;sup&gt;30\u201336&lt;/sup&gt;", "plainTextFormattedCitation" : "30\u201336", "previouslyFormattedCitation" : "&lt;sup&gt;28\u201334&lt;/sup&gt;" }, "properties" : { "noteIndex" : 0 }, "schema" : "https://github.com/citation-style-language/schema/raw/master/csl-citation.json" }</w:instrText>
+        <w:instrText>ADDIN CSL_CITATION { "citationItems" : [ { "id" : "ITEM-1", "itemData" : { "DOI" : "10.1073/pnas.0801030105", "ISBN" : "00278424", "ISSN" : "1091-6490", "PMID" : "18765803", "abstract" : "Human longevity is a complex phenotype with a significant familial component, yet little is known about its genetic antecedents. Increasing evidence from animal models suggests that the insulin/IGF-1 signaling (IIS) pathway is an important, evolutionarily conserved biological pathway that influences aging and longevity. However, to date human data have been scarce. Studies have been hampered by small sample sizes, lack of precise phenotyping, and population stratification, among other challenges. Therefore, to more precisely assess potential genetic contributions to human longevity from genes linked to IIS signaling, we chose a large, homogeneous, long-lived population of men well-characterized for aging phenotypes, and we performed a nested-case control study of 5 candidate longevity genes. Genetic variation within the FOXO3A gene was strongly associated with human longevity. The OR for homozygous minor vs. homozygous major alleles between the cases and controls was 2.75 (P = 0.00009; adjusted P = 0.00135). Long-lived men also presented several additional phenotypes linked to healthy aging, including lower prevalence of cancer and cardiovascular disease, better self-reported health, and high physical and cognitive function, despite significantly older ages than controls. Several of these aging phenotypes were associated with FOXO3A genotype. Long-lived men also exhibited several biological markers indicative of greater insulin sensitivity and this was associated with homozygosity for the FOXO3A GG genotype. Further exploration of the FOXO3A gene, human longevity and other aging phenotypes is warranted in other populations.", "author" : [ { "dropping-particle" : "", "family" : "Willcox", "given" : "Bradley J", "non-dropping-particle" : "", "parse-names" : false, "suffix" : "" }, { "dropping-particle" : "", "family" : "Donlon", "given" : "Timothy a", "non-dropping-particle" : "", "parse-names" : false, "suffix" : "" }, { "dropping-particle" : "", "family" : "He", "given" : "Qimei", "non-dropping-particle" : "", "parse-names" : false, "suffix" : "" }, { "dropping-particle" : "", "family" : "Chen", "given" : "Randi", "non-dropping-particle" : "", "parse-names" : false, "suffix" : "" }, { "dropping-particle" : "", "family" : "Grove", "given" : "John S", "non-dropping-particle" : "", "parse-names" : false, "suffix" : "" }, { "dropping-particle" : "", "family" : "Yano", "given" : "Katsuhiko", "non-dropping-particle" : "", "parse-names" : false, "suffix" : "" }, { "dropping-particle" : "", "family" : "Masaki", "given" : "Kamal H", "non-dropping-particle" : "", "parse-names" : false, "suffix" : "" }, { "dropping-particle" : "", "family" : "Willcox", "given" : "D Craig", "non-dropping-particle" : "", "parse-names" : false, "suffix" : "" }, { "dropping-particle" : "", "family" : "Rodriguez", "given" : "Beatriz", "non-dropping-particle" : "", "parse-names" : false, "suffix" : "" }, { "dropping-particle" : "", "family" : "Curb", "given" : "J David", "non-dropping-particle" : "", "parse-names" : false, "suffix" : "" } ], "container-title" : "Proceedings of the National Academy of Sciences of the United States of America", "id" : "ITEM-1", "issue" : "37", "issued" : { "date-parts" : [ [ "2008" ] ] }, "page" : "13987-13992", "title" : "FOXO3A genotype is strongly associated with human longevity.", "type" : "article-journal", "volume" : "105" }, "uris" : [ "http://www.mendeley.com/documents/?uuid=2530519d-47c0-4a94-ae90-6fa8b17718b8" ] }, { "id" : "ITEM-2", "itemData" : { "DOI" : "10.4103/1008-682X.123673", "ISSN" : "1745-7262", "PMID" : "24589462", "abstract" : "Numerous studies have shown associations between the FOXO3A gene, encoding the forkhead box O3 transcription factor, and human or specifically male longevity. However, the associations of specific FOXO3A polymorphisms with longevity remain inconclusive. We performed a meta-analysis of existing studies to clarify these potential associations. A comprehensive search was conducted to identify studies of FOXO3A gene polymorphisms and longevity. Pooled odds ratios (ORs) and 95% confidence intervals (CIs) were calculated by comparing the minor and major alleles. A total of seven articles reporting associations of FOXO3A polymorphisms with longevity were identified and included in this meta-analysis. These comprised 11 independent studies with 5241 cases and 5724 controls from different ethnic groups. rs2802292, rs2764264, rs13217795, rs1935949 and rs2802288 polymorphisms were associated with human longevity (OR = 1.36, 95% CI = 1.10-1.69, P= 0.005; OR = 1.20, 95% CI = 1.04-1.37, P= 0.01; OR = 1.27, 95% CI = 1.10-1.46, P= 0.001; OR = 1.14, 95% CI = 1.01-1.27 and OR = 1.24, 95% CI = 1.07-1.43, P= 0.003, respectively). Analysis stratified by gender indicated significant associations between rs2802292, rs2764264 and rs13217795 and male longevity (OR = 1.54, 95% CI = 1.33-1.79, P &lt; 0.001; OR = 1.38, 95% CI = 1.15-1.66, P= 0.001; and OR = 1.39, 95% CI = 1.15-1.67, P= 0.001), but rs2802292, rs2764264 and rs1935949 were not linked to female longevity. Moreover, our study showed no association between rs2153960, rs7762395 or rs13220810 polymorphisms and longevity. In conclusion, this meta-analysis indicates a significant association of five FOXO3A gene polymorphisms with longevity, with the effects of rs2802292 and rs2764264 being male-specific. Further investigations are required to confirm these findings.", "author" : [ { "dropping-particle" : "", "family" : "Bao", "given" : "Ji-Ming", "non-dropping-particle" : "", "parse-names" : false, "suffix" : "" }, { "dropping-particle" : "", "family" : "Song", "given" : "Xian-Lu", "non-dropping-particle" : "", "parse-names" : false, "suffix" : "" }, { "dropping-particle" : "", "family" : "Hong", "given" : "Ying-Qia", "non-dropping-particle" : "", "parse-names" : false, "suffix" : "" }, { "dropping-particle" : "", "family" : "Zhu", "given" : "Hai-Li", "non-dropping-particle" : "", "parse-names" : false, "suffix" : "" }, { "dropping-particle" : "", "family" : "Li", "given" : "Cui", "non-dropping-particle" : "", "parse-names" : false, "suffix" : "" }, { "dropping-particle" : "", "family" : "Zhang", "given" : "Tao", "non-dropping-particle" : "", "parse-names" : false, "suffix" : "" }, { "dropping-particle" : "", "family" : "Chen", "given" : "Wei", "non-dropping-particle" : "", "parse-names" : false, "suffix" : "" }, { "dropping-particle" : "", "family" : "Zhao", "given" : "Shan-Chao", "non-dropping-particle" : "", "parse-names" : false, "suffix" : "" }, { "dropping-particle" : "", "family" : "Chen", "given" : "Qing", "non-dropping-particle" : "", "parse-names" : false, "suffix" : "" } ], "container-title" : "Asian journal of andrology", "id" : "ITEM-2", "issue" : "3", "issued" : { "date-parts" : [ [ "2014" ] ] }, "page" : "446-52", "title" : "Association between FOXO3A gene polymorphisms and human longevity: a meta-analysis.", "type" : "article-journal", "volume" : "16" }, "uris" : [ "http://www.mendeley.com/documents/?uuid=bddc8628-8f08-406b-b66a-43a16736831c" ] }, { "id" : "ITEM-3", "itemData" : { "DOI" : "10.1089/rej.2008.0827", "ISBN" : "1549-1684", "ISSN" : "1549-1684", "PMID" : "19415983", "abstract" : "A number of potential candidate genes in a variety of biological pathways have been associated with longevity in model organisms. Many of these genes have human homologs and thus have the potential to provide insights into human longevity. Recently, several studies suggested that FOXO3A functions as a key bridge for various signaling pathways that influence aging and longevity. Interestingly, Willcox and colleagues identified several variants that displayed significant genotype-gender interaction in male human longevity. In particular, a nested case-control study was performed in an ethnic Japanese population in Hawaii, and five candidate longevity genes were chosen based on links to the insulin-insulin-like growth factor-1 (IGF-1) signaling pathway. In the Willcox study, the investigated genetic variations (rs2802292, rs2764264, and rs13217795) within the FOXO3A gene were significantly associated with longevity in male centenarians. We validated the association of FOXO3A polymorphisms with extreme longevity in males from the Southern Italian Centenarian Study. Particularly, rs2802288, a proxy of rs2802292, showed the best allelic association--minor allele frequency (MAF) = 0.49; p = 0.003; odds ratio (OR) = 1.51; 95% confidence interval (CI), 1.15-1.98). Furthermore, we undertook a meta-analysis to explore the significance of rs2802292 association with longevity by combining the association results of the current study and the findings coming from the Willcox et al. investigation. Our data point to a key role of FOXO3A in human longevity and confirm the feasibility of the identification of such genes with centenarian-controls studies. Moreover, we hypothesize the susceptibility to the longevity phenotype may well be the result of complex interactions involving genes and environmental factors but also gender.", "author" : [ { "dropping-particle" : "", "family" : "Anselmi", "given" : "Chiara Viviani", "non-dropping-particle" : "", "parse-names" : false, "suffix" : "" }, { "dropping-particle" : "", "family" : "Malovini", "given" : "Alberto", "non-dropping-particle" : "", "parse-names" : false, "suffix" : "" }, { "dropping-particle" : "", "family" : "Roncarati", "given" : "Roberta", "non-dropping-particle" : "", "parse-names" : false, "suffix" : "" }, { "dropping-particle" : "", "family" : "Novelli", "given" : "Valeria", "non-dropping-particle" : "", "parse-names" : false, "suffix" : "" }, { "dropping-particle" : "", "family" : "Villa", "given" : "Francesco", "non-dropping-particle" : "", "parse-names" : false, "suffix" : "" }, { "dropping-particle" : "", "family" : "Condorelli", "given" : "Gianluigi", "non-dropping-particle" : "", "parse-names" : false, "suffix" : "" }, { "dropping-particle" : "", "family" : "Bellazzi", "given" : "Riccardo", "non-dropping-particle" : "", "parse-names" : false, "suffix" : "" }, { "dropping-particle" : "", "family" : "Puca", "given" : "Annibale Alessandro", "non-dropping-particle" : "", "parse-names" : false, "suffix" : "" } ], "container-title" : "Rejuvenation research", "id" : "ITEM-3", "issue" : "2", "issued" : { "date-parts" : [ [ "2009" ] ] }, "page" : "95-104", "title" : "Association of the FOXO3A locus with extreme longevity in a southern Italian centenarian study.", "type" : "article-journal", "volume" : "12" }, "uris" : [ "http://www.mendeley.com/documents/?uuid=fcf19dc4-f991-4278-91f7-2d05e2d8ae93" ] }, { "id" : "ITEM-4", "itemData" : { "DOI" : "10.1073/pnas.0809594106", "ISBN" : "1091-6490 (Electronic)\\r0027-8424 (Linking)", "ISSN" : "0027-8424", "PMID" : "19196970", "abstract" : "The human forkhead box O3A gene (FOXO3A) encodes an evolutionarily conserved key regulator of the insulin-IGF1 signaling pathway that is known to influence metabolism and lifespan in model organisms. A recent study described 3 SNPs in the FOXO3A gene that were statistically significantly associated with longevity in a discovery sample of long-lived men of Japanese ancestry [Willcox et al. (2008) Proc Natl Acad Sci USA 105:13987-13992]. However, this finding required replication in an independent population. Here, we have investigated 16 known FOXO3A SNPs in an extensive collection of 1,762 German centenarians/nonagenarians and younger controls and provide evidence that polymorphisms in this gene were indeed associated with the ability to attain exceptional old age. The FOXO3A association was considerably stronger in centenarians than in nonagenarians, highlighting the importance of centenarians for genetic longevity research. Our study extended the initial finding observed in Japanese men to women and indicates that both genders were likely to be equally affected by variation in FOXO3A. Replication in a French centenarian sample generated a trend that supported the previous results. Our findings confirmed the initial discovery in the Japanese sample and indicate FOXO3A as a susceptibility gene for prolonged survival in humans.", "author" : [ { "dropping-particle" : "", "family" : "Flachsbart", "given" : "Friederike", "non-dropping-particle" : "", "parse-names" : false, "suffix" : "" }, { "dropping-particle" : "", "family" : "Caliebe", "given" : "Amke", "non-dropping-particle" : "", "parse-names" : false, "suffix" : "" }, { "dropping-particle" : "", "family" : "Kleindorp", "given" : "Rabea", "non-dropping-particle" : "", "parse-names" : false, "suffix" : "" }, { "dropping-particle" : "", "family" : "Blanch\u00e9", "given" : "H\u00e9l\u00e8ne", "non-dropping-particle" : "", "parse-names" : false, "suffix" : "" }, { "dropping-particle" : "", "family" : "Eller-Eberstein", "given" : "Huberta", "non-dropping-particle" : "von", "parse-names" : false, "suffix" : "" }, { "dropping-particle" : "", "family" : "Nikolaus", "given" : "Susanna", "non-dropping-particle" : "", "parse-names" : false, "suffix" : "" }, { "dropping-particle" : "", "family" : "Schreiber", "given" : "Stefan", "non-dropping-particle" : "", "parse-names" : false, "suffix" : "" }, { "dropping-particle" : "", "family" : "Nebel", "given" : "Almut", "non-dropping-particle" : "", "parse-names" : false, "suffix" : "" } ], "container-title" : "Proceedings of the National Academy of Sciences of the United States of America", "id" : "ITEM-4", "issue" : "8", "issued" : { "date-parts" : [ [ "2009" ] ] }, "page" : "2700-2705", "title" : "Association of FOXO3A variation with human longevity confirmed in German centenarians.", "type" : "article-journal", "volume" : "106" }, "uris" : [ "http://www.mendeley.com/documents/?uuid=95f42ab8-f6e3-4a93-91fe-76b58d1b5369" ] }, { "id" : "ITEM-5", "itemData" : { "DOI" : "10.1093/hmg/ddp459", "ISBN" : "1460-2083 (Electronic)\\r0964-6906 (Linking)", "ISSN" : "09646906", "PMID" : "19793722", "abstract" : "FOXO1A and FOXO3A are two members of the FoxO family. FOXO3A has recently been linked to human longevity in Japanese, German and Italian populations. Here we tested the genetic contribution of FOXO1A and FOXO3A to the longevity phenotype in Han Chinese population. Six tagging SNPs from FOXO1A and FOXO3A were selected and genotyped in 1817 centenarians and younger individuals. Two SNPs of FOXO1A were found to be associated with longevity in women (P = 0.01-0.005), whereas all three SNPs of FOXO3A were associated with longevity in both genders (P = 0.005-0.001). One SNP from FOXO1A was found not to be associated with longevity. In haplotype association tests, the OR (95% CI) for haplotypes TTG and CCG of FOXO1A in association with female longevity were 0.72 (0.58-0.90) and 1.38 (1.08-1.76), P = 0.0033 and 0.0063, respectively. The haplotypes of FOXO3A were associated with longevity in men [GTC: OR (95% CI) = 0.67 (0.51-0.86), P = 0.0014; CGT: OR (95% CI) = 1.48 (1.12-1.94), P = 0.0035] and in women [GTC: OR (95% CI) = 0.75 (0.60-0.94), P = 0.0094; CGT: OR (95% CI) = 1.47 (1.16-1.86), P = 0.0009]. The haplotype association tests were validated by permutation analysis. The association of FOXO1A with female longevity was replicated in 700 centenarians and younger individuals that were sampled geographically different from the original population. Thus, we demonstrate that, unlike FOXO3A, FOXO1A is more closely associated with human female longevity, suggesting that the genetic contribution to longevity trait may be affected by genders.", "author" : [ { "dropping-particle" : "", "family" : "Li", "given" : "Yang", "non-dropping-particle" : "", "parse-names" : false, "suffix" : "" }, { "dropping-particle" : "", "family" : "Wang", "given" : "Wen Jing", "non-dropping-particle" : "", "parse-names" : false, "suffix" : "" }, { "dropping-particle" : "", "family" : "Cao", "given" : "Huiqing", "non-dropping-particle" : "", "parse-names" : false, "suffix" : "" }, { "dropping-particle" : "", "family" : "Lu", "given" : "Jiehua", "non-dropping-particle" : "", "parse-names" : false, "suffix" : "" }, { "dropping-particle" : "", "family" : "Wu", "given" : "Chong", "non-dropping-particle" : "", "parse-names" : false, "suffix" : "" }, { "dropping-particle" : "", "family" : "Hu", "given" : "Fang Yuan", "non-dropping-particle" : "", "parse-names" : false, "suffix" : "" }, { "dropping-particle" : "", "family" : "Guo", "given" : "Jian", "non-dropping-particle" : "", "parse-names" : false, "suffix" : "" }, { "dropping-particle" : "", "family" : "Zhao", "given" : "Ling", "non-dropping-particle" : "", "parse-names" : false, "suffix" : "" }, { "dropping-particle" : "", "family" : "Yang", "given" : "Fan", "non-dropping-particle" : "", "parse-names" : false, "suffix" : "" }, { "dropping-particle" : "", "family" : "Zhang", "given" : "Yi Xin", "non-dropping-particle" : "", "parse-names" : false, "suffix" : "" }, { "dropping-particle" : "", "family" : "Li", "given" : "Wei", "non-dropping-particle" : "", "parse-names" : false, "suffix" : "" }, { "dropping-particle" : "", "family" : "Zheng", "given" : "Gu Yan", "non-dropping-particle" : "", "parse-names" : false, "suffix" : "" }, { "dropping-particle" : "", "family" : "Cui", "given" : "Hanbin", "non-dropping-particle" : "", "parse-names" : false, "suffix" : "" }, { "dropping-particle" : "", "family" : "Chen", "given" : "Xiaomin", "non-dropping-particle" : "", "parse-names" : false, "suffix" : "" }, { "dropping-particle" : "", "family" : "Zhu", "given" : "Zhiming", "non-dropping-particle" : "", "parse-names" : false, "suffix" : "" }, { "dropping-particle" : "", "family" : "He", "given" : "Hongbo", "non-dropping-particle" : "", "parse-names" : false, "suffix" : "" }, { "dropping-particle" : "", "family" : "Dong", "given" : "Birong", "non-dropping-particle" : "", "parse-names" : false, "suffix" : "" }, { "dropping-particle" : "", "family" : "Mo", "given" : "Xianming", "non-dropping-particle" : "", "parse-names" : false, "suffix" : "" }, { "dropping-particle" : "", "family" : "Zeng", "given" : "Yi", "non-dropping-particle" : "", "parse-names" : false, "suffix" : "" }, { "dropping-particle" : "", "family" : "Tian", "given" : "Xiao Li", "non-dropping-particle" : "", "parse-names" : false, "suffix" : "" } ], "container-title" : "Human Molecular Genetics", "id" : "ITEM-5", "issue" : "24", "issued" : { "date-parts" : [ [ "2009" ] ] }, "page" : "4897-4904", "title" : "Genetic association of FOXO1A and FOXO3A with longevity trait in Han Chinese populations", "type" : "article-journal", "volume" : "18" }, "uris" : [ "http://www.mendeley.com/documents/?uuid=75cd92d1-b4d5-4c3a-bb15-9a78076703ed" ] }, { "id" : "ITEM-6", "itemData" : { "DOI" : "10.1111/j.1474-9726.2009.00493.x", "ISBN" : "1474-9726", "ISSN" : "1474-9726", "PMID" : "19489743", "abstract" : "The insulin/IGF1 signaling pathways affect lifespan in several model organisms, including worms, flies and mice. To investigate whether common genetic variation in this pathway influences lifespan in humans, we genotyped 291 common variants in 30 genes encoding proteins in the insulin/IGF1 signaling pathway in a cohort of elderly Caucasian women selected from the Study of Osteoporotic Fractures (SOF). The cohort included 293 long-lived cases (lifespan &gt; or = 92 years (y), mean +/- standard deviation (SD) = 95.3 +/- 2.2y) and 603 average-lifespan controls (lifespan &lt; or = 79y, mean = 75.7 +/- 2.6y). Variants were selected for genotyping using a haplotype-tagging approach. We found a modest excess of variants nominally associated with longevity. Nominally significant variants were then replicated in two additional Caucasian cohorts including both males and females: the Cardiovascular Health Study and Ashkenazi Jewish Centenarians. An intronic single nucleotide polymorphism in AKT1, rs3803304, was significantly associated with lifespan in a meta-analysis across the three cohorts (OR = 0.78 95%CI = 0.68-0.89, adjusted P = 0.043); two intronic single nucleotide polymorphisms in FOXO3A demonstrated a significant lifespan association among women only (rs1935949, OR = 1.35, 95%CI = 1.15-1.57, adjusted P = 0.0093). These results demonstrate that common variants in several genes in the insulin/IGF1 pathway are associated with human lifespan.", "author" : [ { "dropping-particle" : "", "family" : "Pawlikowska", "given" : "Ludmila", "non-dropping-particle" : "", "parse-names" : false, "suffix" : "" }, { "dropping-particle" : "", "family" : "Hu", "given" : "Donglei", "non-dropping-particle" : "", "parse-names" : false, "suffix" : "" }, { "dropping-particle" : "", "family" : "Huntsman", "given" : "Scott", "non-dropping-particle" : "", "parse-names" : false, "suffix" : "" }, { "dropping-particle" : "", "family" : "Sung", "given" : "Andrew", "non-dropping-particle" : "", "parse-names" : false, "suffix" : "" }, { "dropping-particle" : "", "family" : "Chu", "given" : "Catherine", "non-dropping-particle" : "", "parse-names" : false, "suffix" : "" }, { "dropping-particle" : "", "family" : "Chen", "given" : "Justin", "non-dropping-particle" : "", "parse-names" : false, "suffix" : "" }, { "dropping-particle" : "", "family" : "Joyner", "given" : "Alexander H.", "non-dropping-particle" : "", "parse-names" : false, "suffix" : "" }, { "dropping-particle" : "", "family" : "Schork", "given" : "Nicholas J.", "non-dropping-particle" : "", "parse-names" : false, "suffix" : "" }, { "dropping-particle" : "", "family" : "Hsueh", "given" : "Wen-Chi Chi", "non-dropping-particle" : "", "parse-names" : false, "suffix" : "" }, { "dropping-particle" : "", "family" : "Reiner", "given" : "Alexander P.", "non-dropping-particle" : "", "parse-names" : false, "suffix" : "" }, { "dropping-particle" : "", "family" : "Psaty", "given" : "Bruce M.", "non-dropping-particle" : "", "parse-names" : false, "suffix" : "" }, { "dropping-particle" : "", "family" : "Atzmon", "given" : "Gil", "non-dropping-particle" : "", "parse-names" : false, "suffix" : "" }, { "dropping-particle" : "", "family" : "Barzilai", "given" : "Nir", "non-dropping-particle" : "", "parse-names" : false, "suffix" : "" }, { "dropping-particle" : "", "family" : "Cummings", "given" : "Steven R.", "non-dropping-particle" : "", "parse-names" : false, "suffix" : "" }, { "dropping-particle" : "", "family" : "Browner", "given" : "Warren S.", "non-dropping-particle" : "", "parse-names" : false, "suffix" : "" }, { "dropping-particle" : "", "family" : "Kwok", "given" : "Pui-Yan Yan", "non-dropping-particle" : "", "parse-names" : false, "suffix" : "" }, { "dropping-particle" : "", "family" : "Ziv", "given" : "Elad", "non-dropping-particle" : "", "parse-names" : false, "suffix" : "" }, { "dropping-particle" : "", "family" : "Study of Osteoporotic Fractures", "given" : "", "non-dropping-particle" : "", "parse-names" : false, "suffix" : "" } ], "container-title" : "Aging cell", "id" : "ITEM-6", "issue" : "4", "issued" : { "date-parts" : [ [ "2009", "8" ] ] }, "page" : "460-72", "title" : "Association of common genetic variation in the insulin/IGF1 signaling pathway with human longevity.", "type" : "article-journal", "volume" : "8" }, "uris" : [ "http://www.mendeley.com/documents/?uuid=88af1fe8-b5cd-4f05-826c-57fef13471d9" ] }, { "id" : "ITEM-7", "itemData" : { "DOI" : "10.1111/j.1474-9726.2010.00627.x", "ISBN" : "1474-9726 (Electronic)\\r1474-9718 (Linking)", "ISSN" : "14749718", "PMID" : "20849522", "abstract" : "Genetic variation in FOXO3A has previously been associated with human longevity. Studies published so far have been case-control studies and hence vulnerable to bias introduced by cohort effects. In this study we extended the previous findings in the cohorts of oldest old Danes (the Danish 1905 cohort, N=1089) and middle-aged Danes (N=736), applying a longitudinal study design as well as the case-control study design. Fifteen SNPs were chosen in order to cover the known common variation in FOXO3A. Comparing SNP frequencies in the oldest old with middle-aged individuals, we found association (after correction for multiple testing) of eight SNPs; 4 (rs13217795, rs2764264, rs479744, and rs9400239) previously reported to be associated with longevity and four novel SNPs (rs12206094, rs13220810, rs7762395, and rs9486902 (corrected P-values 0.001-0.044). Moreover, we found association of the haplotypes TAC and CAC of rs9486902, rs10499051, and rs12206094 (corrected P-values: 0.01-0.03) with longevity. Finally, we here present data applying a longitudinal study design; when using follow-up survival data on the oldest old in a longitudinal analysis, we found no SNPs to remain significant after the correction for multiple testing (Bonferroni correction). Hence, our results support and extent the proposed role of FOXO3A as a candidate longevity gene for survival from younger ages to old age, yet not during old age.", "author" : [ { "dropping-particle" : "", "family" : "Soerensen", "given" : "Mette", "non-dropping-particle" : "", "parse-names" : false, "suffix" : "" }, { "dropping-particle" : "", "family" : "Dato", "given" : "Serena", "non-dropping-particle" : "", "parse-names" : false, "suffix" : "" }, { "dropping-particle" : "", "family" : "Christensen", "given" : "Kaare", "non-dropping-particle" : "", "parse-names" : false, "suffix" : "" }, { "dropping-particle" : "", "family" : "McGue", "given" : "Matt", "non-dropping-particle" : "", "parse-names" : false, "suffix" : "" }, { "dropping-particle" : "", "family" : "Stevnsner", "given" : "Tinna", "non-dropping-particle" : "", "parse-names" : false, "suffix" : "" }, { "dropping-particle" : "", "family" : "Bohr", "given" : "Vilhelm a.", "non-dropping-particle" : "", "parse-names" : false, "suffix" : "" }, { "dropping-particle" : "", "family" : "Christiansen", "given" : "Lene", "non-dropping-particle" : "", "parse-names" : false, "suffix" : "" } ], "container-title" : "Aging Cell", "id" : "ITEM-7", "issue" : "6", "issued" : { "date-parts" : [ [ "2010" ] ] }, "page" : "1010-1017", "title" : "Replication of an association of variation in the FOXO3A gene with human longevity using both case-control and longitudinal data", "type" : "article-journal", "volume" : "9" }, "uris" : [ "http://www.mendeley.com/documents/?uuid=e33d5bec-1a02-4d49-a066-2cb30085b59b" ] } ], "mendeley" : { "formattedCitation" : "&lt;sup&gt;30\u201336&lt;/sup&gt;", "plainTextFormattedCitation" : "30\u201336", "previouslyFormattedCitation" : "&lt;sup&gt;30\u201336&lt;/sup&gt;" }, "properties" : { "noteIndex" : 0 }, "schema" : "https://github.com/citation-style-language/schema/raw/master/csl-citation.json" }</w:instrText>
       </w:r>
       <w:r>
         <w:fldChar w:fldCharType="separate"/>
@@ -1842,7 +2175,7 @@
         <w:fldChar w:fldCharType="begin" w:fldLock="1"/>
       </w:r>
       <w:r>
-        <w:instrText>ADDIN CSL_CITATION { "citationItems" : [ { "id" : "ITEM-1", "itemData" : { "DOI" : "10.1126/science.1098219", "ISBN" : "0036-8075", "ISSN" : "0036-8075", "PMID" : "15192154", "abstract" : "Reduced activity of the insulin/insulin-like growth factor signaling (IIS) pathway increases life-span in diverse organisms. We investigated the timing of the effect of reduced IIS on life-span and the role of a potential target tissue, the fat body. We overexpressed dFOXO, a downstream effector of IIS, in the adult Drosophila fat body, which increased life-span and reduced fecundity of females but had no effect on male life-span. The role of FOXO transcription factors and the adipose tissue are therefore evolutionarily conserved in the regulation of aging, and reduction of IIS in the adult is sufficient to mediate its effects on life-span and fecundity.", "author" : [ { "dropping-particle" : "", "family" : "Giannakou", "given" : "Maria E", "non-dropping-particle" : "", "parse-names" : false, "suffix" : "" }, { "dropping-particle" : "", "family" : "Goss", "given" : "Martin", "non-dropping-particle" : "", "parse-names" : false, "suffix" : "" }, { "dropping-particle" : "", "family" : "J\u00fcnger", "given" : "Martin A", "non-dropping-particle" : "", "parse-names" : false, "suffix" : "" }, { "dropping-particle" : "", "family" : "Hafen", "given" : "Ernst", "non-dropping-particle" : "", "parse-names" : false, "suffix" : "" }, { "dropping-particle" : "", "family" : "Leevers", "given" : "Sally J", "non-dropping-particle" : "", "parse-names" : false, "suffix" : "" }, { "dropping-particle" : "", "family" : "Partridge", "given" : "Linda", "non-dropping-particle" : "", "parse-names" : false, "suffix" : "" } ], "container-title" : "Science", "id" : "ITEM-1", "issue" : "5682", "issued" : { "date-parts" : [ [ "2004" ] ] }, "page" : "361", "title" : "Long-lived Drosophila with overexpressed dFOXO in adult fat body.", "type" : "article-journal", "volume" : "305" }, "uris" : [ "http://www.mendeley.com/documents/?uuid=7ce129f1-e63d-4fa8-9107-f0e7873c4d40" ] }, { "id" : "ITEM-2", "itemData" : { "DOI" : "10.1038/nature03446", "ISBN" : "1476-4687 (Electronic)", "ISSN" : "0028-0836", "PMID" : "15175753", "abstract" : "In Drosophila melanogaster, ageing is slowed when insulin-like signalling is reduced: life expectancy is extended by more than 50% when the insulin-like receptor (InR) or its receptor substrate (chico) are mutated, or when insulin-producing cells are ablated. But we have yet to resolve when insulin affects ageing, or whether insulin signals regulate ageing directly or indirectly through secondary hormones. Caenorhabditis elegans lifespan is also extended when insulin signalling is inhibited in certain tissues, or when repressed in adult worms, and this requires the forkhead transcription factor (FOXO) encoded by daf-16 (ref. 6). The D. melanogaster insulin-like receptor mediates phosphorylation of dFOXO, the equivalent of nematode daf-16 and mammalian FOXO3a. We demonstrate here that dFOXO regulates D. melanogaster ageing when activated in the adult pericerebral fat body. We further show that this limited activation of dFOXO reduces expression of the Drosophila insulin-like peptide dilp-2 synthesized in neurons, and represses endogenous insulin-dependent signalling in peripheral fat body. These findings suggest that autonomous and non-autonomous roles of insulin signalling combine to control ageing.", "author" : [ { "dropping-particle" : "", "family" : "Hwangbo", "given" : "Dae Sung", "non-dropping-particle" : "", "parse-names" : false, "suffix" : "" }, { "dropping-particle" : "", "family" : "Gershman", "given" : "Boris", "non-dropping-particle" : "", "parse-names" : false, "suffix" : "" }, { "dropping-particle" : "", "family" : "Tu", "given" : "Meng-Ping", "non-dropping-particle" : "", "parse-names" : false, "suffix" : "" }, { "dropping-particle" : "", "family" : "Palmer", "given" : "Michael", "non-dropping-particle" : "", "parse-names" : false, "suffix" : "" }, { "dropping-particle" : "", "family" : "Tatar", "given" : "Marc", "non-dropping-particle" : "", "parse-names" : false, "suffix" : "" } ], "container-title" : "Nature", "id" : "ITEM-2", "issue" : "6991", "issued" : { "date-parts" : [ [ "2004" ] ] }, "page" : "562-566", "title" : "Drosophila dFOXO controls lifespan and regulates insulin signalling in brain and fat body.", "type" : "article-journal", "volume" : "429" }, "uris" : [ "http://www.mendeley.com/documents/?uuid=f03b6cf0-9fbf-4606-8fc3-c19926cda385" ] }, { "id" : "ITEM-3", "itemData" : { "DOI" : "10.1038/ncomms7670", "ISSN" : "2041-1723", "PMID" : "25858807", "abstract" : "Stresses like low nutrients, systemic inflammation, cancer or infections provoke a catabolic state characterized by enhanced muscle proteolysis and amino acid release to sustain liver gluconeogenesis and tissue protein synthesis. These conditions activate the family of Forkhead Box (Fox) O transcription factors. Here we report that muscle-specific deletion of FoxO members protects from muscle loss as a result of the role of FoxOs in the induction of autophagy-lysosome and ubiquitin-proteasome systems. Notably, in the setting of low nutrient signalling, we demonstrate that FoxOs are required for Akt activity but not for mTOR signalling. FoxOs control several stress-response pathways such as the unfolded protein response, ROS detoxification, DNA repair and translation. Finally, we identify FoxO-dependent ubiquitin ligases including MUSA1 and a previously uncharacterised ligase termed SMART (Specific of Muscle Atrophy and Regulated by Transcription). Our findings underscore the central function of FoxOs in coordinating a variety of stress-response genes during catabolic conditions.", "author" : [ { "dropping-particle" : "", "family" : "Milan", "given" : "Giulia", "non-dropping-particle" : "", "parse-names" : false, "suffix" : "" }, { "dropping-particle" : "", "family" : "Romanello", "given" : "Vanina", "non-dropping-particle" : "", "parse-names" : false, "suffix" : "" }, { "dropping-particle" : "", "family" : "Pescatore", "given" : "Francesca", "non-dropping-particle" : "", "parse-names" : false, "suffix" : "" }, { "dropping-particle" : "", "family" : "Armani", "given" : "Andrea", "non-dropping-particle" : "", "parse-names" : false, "suffix" : "" }, { "dropping-particle" : "", "family" : "Paik", "given" : "Ji-Hye", "non-dropping-particle" : "", "parse-names" : false, "suffix" : "" }, { "dropping-particle" : "", "family" : "Frasson", "given" : "Laura", "non-dropping-particle" : "", "parse-names" : false, "suffix" : "" }, { "dropping-particle" : "", "family" : "Seydel", "given" : "Anke", "non-dropping-particle" : "", "parse-names" : false, "suffix" : "" }, { "dropping-particle" : "", "family" : "Zhao", "given" : "Jinghui", "non-dropping-particle" : "", "parse-names" : false, "suffix" : "" }, { "dropping-particle" : "", "family" : "Abraham", "given" : "Reimar", "non-dropping-particle" : "", "parse-names" : false, "suffix" : "" }, { "dropping-particle" : "", "family" : "Goldberg", "given" : "Alfred L.", "non-dropping-particle" : "", "parse-names" : false, "suffix" : "" }, { "dropping-particle" : "", "family" : "Blaauw", "given" : "Bert", "non-dropping-particle" : "", "parse-names" : false, "suffix" : "" }, { "dropping-particle" : "", "family" : "DePinho", "given" : "Ronald a.", "non-dropping-particle" : "", "parse-names" : false, "suffix" : "" }, { "dropping-particle" : "", "family" : "Sandri", "given" : "Marco", "non-dropping-particle" : "", "parse-names" : false, "suffix" : "" } ], "container-title" : "Nature communications", "id" : "ITEM-3", "issued" : { "date-parts" : [ [ "2015" ] ] }, "page" : "6670", "publisher" : "Nature Publishing Group", "title" : "Regulation of autophagy and the ubiquitin-proteasome system by the FoxO transcriptional network during muscle atrophy.", "type" : "article-journal", "volume" : "6" }, "uris" : [ "http://www.mendeley.com/documents/?uuid=90e8d042-7909-47d7-940b-d57eecbe3204" ] } ], "mendeley" : { "formattedCitation" : "&lt;sup&gt;37\u201339&lt;/sup&gt;", "plainTextFormattedCitation" : "37\u201339", "previouslyFormattedCitation" : "&lt;sup&gt;35\u201337&lt;/sup&gt;" }, "properties" : { "noteIndex" : 0 }, "schema" : "https://github.com/citation-style-language/schema/raw/master/csl-citation.json" }</w:instrText>
+        <w:instrText>ADDIN CSL_CITATION { "citationItems" : [ { "id" : "ITEM-1", "itemData" : { "DOI" : "10.1126/science.1098219", "ISBN" : "0036-8075", "ISSN" : "0036-8075", "PMID" : "15192154", "abstract" : "Reduced activity of the insulin/insulin-like growth factor signaling (IIS) pathway increases life-span in diverse organisms. We investigated the timing of the effect of reduced IIS on life-span and the role of a potential target tissue, the fat body. We overexpressed dFOXO, a downstream effector of IIS, in the adult Drosophila fat body, which increased life-span and reduced fecundity of females but had no effect on male life-span. The role of FOXO transcription factors and the adipose tissue are therefore evolutionarily conserved in the regulation of aging, and reduction of IIS in the adult is sufficient to mediate its effects on life-span and fecundity.", "author" : [ { "dropping-particle" : "", "family" : "Giannakou", "given" : "Maria E", "non-dropping-particle" : "", "parse-names" : false, "suffix" : "" }, { "dropping-particle" : "", "family" : "Goss", "given" : "Martin", "non-dropping-particle" : "", "parse-names" : false, "suffix" : "" }, { "dropping-particle" : "", "family" : "J\u00fcnger", "given" : "Martin A", "non-dropping-particle" : "", "parse-names" : false, "suffix" : "" }, { "dropping-particle" : "", "family" : "Hafen", "given" : "Ernst", "non-dropping-particle" : "", "parse-names" : false, "suffix" : "" }, { "dropping-particle" : "", "family" : "Leevers", "given" : "Sally J", "non-dropping-particle" : "", "parse-names" : false, "suffix" : "" }, { "dropping-particle" : "", "family" : "Partridge", "given" : "Linda", "non-dropping-particle" : "", "parse-names" : false, "suffix" : "" } ], "container-title" : "Science", "id" : "ITEM-1", "issue" : "5682", "issued" : { "date-parts" : [ [ "2004" ] ] }, "page" : "361", "title" : "Long-lived Drosophila with overexpressed dFOXO in adult fat body.", "type" : "article-journal", "volume" : "305" }, "uris" : [ "http://www.mendeley.com/documents/?uuid=7ce129f1-e63d-4fa8-9107-f0e7873c4d40" ] }, { "id" : "ITEM-2", "itemData" : { "DOI" : "10.1038/nature03446", "ISBN" : "1476-4687 (Electronic)", "ISSN" : "0028-0836", "PMID" : "15175753", "abstract" : "In Drosophila melanogaster, ageing is slowed when insulin-like signalling is reduced: life expectancy is extended by more than 50% when the insulin-like receptor (InR) or its receptor substrate (chico) are mutated, or when insulin-producing cells are ablated. But we have yet to resolve when insulin affects ageing, or whether insulin signals regulate ageing directly or indirectly through secondary hormones. Caenorhabditis elegans lifespan is also extended when insulin signalling is inhibited in certain tissues, or when repressed in adult worms, and this requires the forkhead transcription factor (FOXO) encoded by daf-16 (ref. 6). The D. melanogaster insulin-like receptor mediates phosphorylation of dFOXO, the equivalent of nematode daf-16 and mammalian FOXO3a. We demonstrate here that dFOXO regulates D. melanogaster ageing when activated in the adult pericerebral fat body. We further show that this limited activation of dFOXO reduces expression of the Drosophila insulin-like peptide dilp-2 synthesized in neurons, and represses endogenous insulin-dependent signalling in peripheral fat body. These findings suggest that autonomous and non-autonomous roles of insulin signalling combine to control ageing.", "author" : [ { "dropping-particle" : "", "family" : "Hwangbo", "given" : "Dae Sung", "non-dropping-particle" : "", "parse-names" : false, "suffix" : "" }, { "dropping-particle" : "", "family" : "Gershman", "given" : "Boris", "non-dropping-particle" : "", "parse-names" : false, "suffix" : "" }, { "dropping-particle" : "", "family" : "Tu", "given" : "Meng-Ping", "non-dropping-particle" : "", "parse-names" : false, "suffix" : "" }, { "dropping-particle" : "", "family" : "Palmer", "given" : "Michael", "non-dropping-particle" : "", "parse-names" : false, "suffix" : "" }, { "dropping-particle" : "", "family" : "Tatar", "given" : "Marc", "non-dropping-particle" : "", "parse-names" : false, "suffix" : "" } ], "container-title" : "Nature", "id" : "ITEM-2", "issue" : "6991", "issued" : { "date-parts" : [ [ "2004" ] ] }, "page" : "562-566", "title" : "Drosophila dFOXO controls lifespan and regulates insulin signalling in brain and fat body.", "type" : "article-journal", "volume" : "429" }, "uris" : [ "http://www.mendeley.com/documents/?uuid=f03b6cf0-9fbf-4606-8fc3-c19926cda385" ] }, { "id" : "ITEM-3", "itemData" : { "DOI" : "10.1038/ncomms7670", "ISSN" : "2041-1723", "PMID" : "25858807", "abstract" : "Stresses like low nutrients, systemic inflammation, cancer or infections provoke a catabolic state characterized by enhanced muscle proteolysis and amino acid release to sustain liver gluconeogenesis and tissue protein synthesis. These conditions activate the family of Forkhead Box (Fox) O transcription factors. Here we report that muscle-specific deletion of FoxO members protects from muscle loss as a result of the role of FoxOs in the induction of autophagy-lysosome and ubiquitin-proteasome systems. Notably, in the setting of low nutrient signalling, we demonstrate that FoxOs are required for Akt activity but not for mTOR signalling. FoxOs control several stress-response pathways such as the unfolded protein response, ROS detoxification, DNA repair and translation. Finally, we identify FoxO-dependent ubiquitin ligases including MUSA1 and a previously uncharacterised ligase termed SMART (Specific of Muscle Atrophy and Regulated by Transcription). Our findings underscore the central function of FoxOs in coordinating a variety of stress-response genes during catabolic conditions.", "author" : [ { "dropping-particle" : "", "family" : "Milan", "given" : "Giulia", "non-dropping-particle" : "", "parse-names" : false, "suffix" : "" }, { "dropping-particle" : "", "family" : "Romanello", "given" : "Vanina", "non-dropping-particle" : "", "parse-names" : false, "suffix" : "" }, { "dropping-particle" : "", "family" : "Pescatore", "given" : "Francesca", "non-dropping-particle" : "", "parse-names" : false, "suffix" : "" }, { "dropping-particle" : "", "family" : "Armani", "given" : "Andrea", "non-dropping-particle" : "", "parse-names" : false, "suffix" : "" }, { "dropping-particle" : "", "family" : "Paik", "given" : "Ji-Hye", "non-dropping-particle" : "", "parse-names" : false, "suffix" : "" }, { "dropping-particle" : "", "family" : "Frasson", "given" : "Laura", "non-dropping-particle" : "", "parse-names" : false, "suffix" : "" }, { "dropping-particle" : "", "family" : "Seydel", "given" : "Anke", "non-dropping-particle" : "", "parse-names" : false, "suffix" : "" }, { "dropping-particle" : "", "family" : "Zhao", "given" : "Jinghui", "non-dropping-particle" : "", "parse-names" : false, "suffix" : "" }, { "dropping-particle" : "", "family" : "Abraham", "given" : "Reimar", "non-dropping-particle" : "", "parse-names" : false, "suffix" : "" }, { "dropping-particle" : "", "family" : "Goldberg", "given" : "Alfred L.", "non-dropping-particle" : "", "parse-names" : false, "suffix" : "" }, { "dropping-particle" : "", "family" : "Blaauw", "given" : "Bert", "non-dropping-particle" : "", "parse-names" : false, "suffix" : "" }, { "dropping-particle" : "", "family" : "DePinho", "given" : "Ronald a.", "non-dropping-particle" : "", "parse-names" : false, "suffix" : "" }, { "dropping-particle" : "", "family" : "Sandri", "given" : "Marco", "non-dropping-particle" : "", "parse-names" : false, "suffix" : "" } ], "container-title" : "Nature communications", "id" : "ITEM-3", "issued" : { "date-parts" : [ [ "2015" ] ] }, "page" : "6670", "publisher" : "Nature Publishing Group", "title" : "Regulation of autophagy and the ubiquitin-proteasome system by the FoxO transcriptional network during muscle atrophy.", "type" : "article-journal", "volume" : "6" }, "uris" : [ "http://www.mendeley.com/documents/?uuid=90e8d042-7909-47d7-940b-d57eecbe3204" ] } ], "mendeley" : { "formattedCitation" : "&lt;sup&gt;37\u201339&lt;/sup&gt;", "plainTextFormattedCitation" : "37\u201339", "previouslyFormattedCitation" : "&lt;sup&gt;37\u201339&lt;/sup&gt;" }, "properties" : { "noteIndex" : 0 }, "schema" : "https://github.com/citation-style-language/schema/raw/master/csl-citation.json" }</w:instrText>
       </w:r>
       <w:r>
         <w:fldChar w:fldCharType="separate"/>
@@ -1864,7 +2197,15 @@
     <w:p/>
     <w:p>
       <w:r>
-        <w:t xml:space="preserve">One potential mechanism linking TORC1 to aging could be protein overproduction.  TORC1 plays a key role in protein homeostasis, through inhibiting autophagy and proteosomal </w:t>
+        <w:t xml:space="preserve">One potential mechanism linking TORC1 to aging could be protein overproduction.  TORC1 plays a key role in protein homeostasis, through inhibiting autophagy and </w:t>
+      </w:r>
+      <w:proofErr w:type="spellStart"/>
+      <w:r>
+        <w:t>proteosomal</w:t>
+      </w:r>
+      <w:proofErr w:type="spellEnd"/>
+      <w:r>
+        <w:t xml:space="preserve"> </w:t>
       </w:r>
       <w:r>
         <w:t>degradation</w:t>
@@ -1876,7 +2217,15 @@
         <w:t>Drosophila</w:t>
       </w:r>
       <w:r>
-        <w:t xml:space="preserve"> studies have implicated improved muscle proteostasis as a key </w:t>
+        <w:t xml:space="preserve"> studies have implicated improved muscle </w:t>
+      </w:r>
+      <w:proofErr w:type="spellStart"/>
+      <w:r>
+        <w:t>proteostasis</w:t>
+      </w:r>
+      <w:proofErr w:type="spellEnd"/>
+      <w:r>
+        <w:t xml:space="preserve"> as a key </w:t>
       </w:r>
       <w:r>
         <w:t xml:space="preserve">element </w:t>
@@ -1891,7 +2240,7 @@
         <w:fldChar w:fldCharType="begin" w:fldLock="1"/>
       </w:r>
       <w:r>
-        <w:instrText>ADDIN CSL_CITATION { "citationItems" : [ { "id" : "ITEM-1", "itemData" : { "DOI" : "10.1016/j.cell.2010.10.007", "ISSN" : "1097-4172", "PMID" : "21111239", "abstract" : "The progressive loss of muscle strength during aging is a common degenerative event of unclear pathogenesis. Although muscle functional decline precedes age-related changes in other tissues, its contribution to systemic aging is unknown. Here, we show that muscle aging is characterized in Drosophila by the progressive accumulation of protein aggregates that associate with impaired muscle function. The transcription factor FOXO and its target 4E-BP remove damaged proteins at least in part via the autophagy/lysosome system, whereas foxo mutants have dysfunctional proteostasis. Both FOXO and 4E-BP delay muscle functional decay and extend life span. Moreover, FOXO/4E-BP signaling in muscles decreases feeding behavior and the release of insulin from producing cells, which in turn delays the age-related accumulation of protein aggregates in other tissues. These findings reveal an organism-wide regulation of proteostasis in response to muscle aging and a key role of FOXO/4E-BP signaling in the coordination of organismal and tissue aging.", "author" : [ { "dropping-particle" : "", "family" : "Demontis", "given" : "Fabio", "non-dropping-particle" : "", "parse-names" : false, "suffix" : "" }, { "dropping-particle" : "", "family" : "Perrimon", "given" : "Norbert", "non-dropping-particle" : "", "parse-names" : false, "suffix" : "" } ], "container-title" : "Cell", "id" : "ITEM-1", "issue" : "5", "issued" : { "date-parts" : [ [ "2010", "11", "24" ] ] }, "page" : "813-25", "publisher" : "Elsevier Inc.", "title" : "FOXO/4E-BP signaling in Drosophila muscles regulates organism-wide proteostasis during aging.", "type" : "article-journal", "volume" : "143" }, "uris" : [ "http://www.mendeley.com/documents/?uuid=daff84f1-6516-4f6d-8d37-f440bdb8c31d" ] } ], "mendeley" : { "formattedCitation" : "&lt;sup&gt;40&lt;/sup&gt;", "plainTextFormattedCitation" : "40", "previouslyFormattedCitation" : "&lt;sup&gt;38&lt;/sup&gt;" }, "properties" : { "noteIndex" : 0 }, "schema" : "https://github.com/citation-style-language/schema/raw/master/csl-citation.json" }</w:instrText>
+        <w:instrText>ADDIN CSL_CITATION { "citationItems" : [ { "id" : "ITEM-1", "itemData" : { "DOI" : "10.1016/j.cell.2010.10.007", "ISSN" : "1097-4172", "PMID" : "21111239", "abstract" : "The progressive loss of muscle strength during aging is a common degenerative event of unclear pathogenesis. Although muscle functional decline precedes age-related changes in other tissues, its contribution to systemic aging is unknown. Here, we show that muscle aging is characterized in Drosophila by the progressive accumulation of protein aggregates that associate with impaired muscle function. The transcription factor FOXO and its target 4E-BP remove damaged proteins at least in part via the autophagy/lysosome system, whereas foxo mutants have dysfunctional proteostasis. Both FOXO and 4E-BP delay muscle functional decay and extend life span. Moreover, FOXO/4E-BP signaling in muscles decreases feeding behavior and the release of insulin from producing cells, which in turn delays the age-related accumulation of protein aggregates in other tissues. These findings reveal an organism-wide regulation of proteostasis in response to muscle aging and a key role of FOXO/4E-BP signaling in the coordination of organismal and tissue aging.", "author" : [ { "dropping-particle" : "", "family" : "Demontis", "given" : "Fabio", "non-dropping-particle" : "", "parse-names" : false, "suffix" : "" }, { "dropping-particle" : "", "family" : "Perrimon", "given" : "Norbert", "non-dropping-particle" : "", "parse-names" : false, "suffix" : "" } ], "container-title" : "Cell", "id" : "ITEM-1", "issue" : "5", "issued" : { "date-parts" : [ [ "2010", "11", "24" ] ] }, "page" : "813-25", "publisher" : "Elsevier Inc.", "title" : "FOXO/4E-BP signaling in Drosophila muscles regulates organism-wide proteostasis during aging.", "type" : "article-journal", "volume" : "143" }, "uris" : [ "http://www.mendeley.com/documents/?uuid=daff84f1-6516-4f6d-8d37-f440bdb8c31d" ] } ], "mendeley" : { "formattedCitation" : "&lt;sup&gt;40&lt;/sup&gt;", "plainTextFormattedCitation" : "40", "previouslyFormattedCitation" : "&lt;sup&gt;40&lt;/sup&gt;" }, "properties" : { "noteIndex" : 0 }, "schema" : "https://github.com/citation-style-language/schema/raw/master/csl-citation.json" }</w:instrText>
       </w:r>
       <w:r>
         <w:fldChar w:fldCharType="separate"/>
@@ -1910,7 +2259,15 @@
         <w:t xml:space="preserve">. </w:t>
       </w:r>
       <w:r>
-        <w:t xml:space="preserve">Dysregulation of proteostatsis </w:t>
+        <w:t xml:space="preserve">Dysregulation of </w:t>
+      </w:r>
+      <w:proofErr w:type="spellStart"/>
+      <w:r>
+        <w:t>proteostatsis</w:t>
+      </w:r>
+      <w:proofErr w:type="spellEnd"/>
+      <w:r>
+        <w:t xml:space="preserve"> </w:t>
       </w:r>
       <w:r>
         <w:t>may</w:t>
@@ -1922,7 +2279,7 @@
         <w:fldChar w:fldCharType="begin" w:fldLock="1"/>
       </w:r>
       <w:r>
-        <w:instrText>ADDIN CSL_CITATION { "citationItems" : [ { "id" : "ITEM-1", "itemData" : { "DOI" : "10.1016/j.cmet.2014.02.009", "ISBN" : "1550-4131", "ISSN" : "19327420", "PMID" : "24606899", "abstract" : "The fundamental questions of what represents a macronutritionally balanced diet and how this maintains health and longevity remain unanswered. Here, the Geometric Framework, a state-space nutritional modeling method, was used to measure interactive effects of dietary energy, protein, fat, and carbohydrate on food intake, cardiometabolic phenotype, and longevity in mice fed one of 25 diets ad libitum. Food intake was regulated primarily by protein and carbohydrate content. Longevity and health were optimized when protein was replaced with carbohydrate to limit compensatory feeding for protein and suppress protein intake. These consequences are associated with hepatic mammalian target of rapamycin (mTOR) activation and mitochondrial function and, in turn, related to circulating branched-chain amino acids and glucose. Calorie restriction achieved by high-protein diets or dietary dilution had no beneficial effects on lifespan. The results suggest that longevity can be extended in ad libitum-fed animals by manipulating the ratio of macronutrients to inhibit mTOR activation. ?? 2014 Elsevier Inc.", "author" : [ { "dropping-particle" : "", "family" : "Solon-Biet", "given" : "Samantha M.", "non-dropping-particle" : "", "parse-names" : false, "suffix" : "" }, { "dropping-particle" : "", "family" : "McMahon", "given" : "Aisling C.", "non-dropping-particle" : "", "parse-names" : false, "suffix" : "" }, { "dropping-particle" : "", "family" : "Ballard", "given" : "J. William O", "non-dropping-particle" : "", "parse-names" : false, "suffix" : "" }, { "dropping-particle" : "", "family" : "Ruohonen", "given" : "Kari", "non-dropping-particle" : "", "parse-names" : false, "suffix" : "" }, { "dropping-particle" : "", "family" : "Wu", "given" : "Lindsay E.", "non-dropping-particle" : "", "parse-names" : false, "suffix" : "" }, { "dropping-particle" : "", "family" : "Cogger", "given" : "Victoria C.", "non-dropping-particle" : "", "parse-names" : false, "suffix" : "" }, { "dropping-particle" : "", "family" : "Warren", "given" : "Alessandra", "non-dropping-particle" : "", "parse-names" : false, "suffix" : "" }, { "dropping-particle" : "", "family" : "Huang", "given" : "Xin", "non-dropping-particle" : "", "parse-names" : false, "suffix" : "" }, { "dropping-particle" : "", "family" : "Pichaud", "given" : "Nicolas", "non-dropping-particle" : "", "parse-names" : false, "suffix" : "" }, { "dropping-particle" : "", "family" : "Melvin", "given" : "Richard G.", "non-dropping-particle" : "", "parse-names" : false, "suffix" : "" }, { "dropping-particle" : "", "family" : "Gokarn", "given" : "Rahul", "non-dropping-particle" : "", "parse-names" : false, "suffix" : "" }, { "dropping-particle" : "", "family" : "Khalil", "given" : "Mamdouh", "non-dropping-particle" : "", "parse-names" : false, "suffix" : "" }, { "dropping-particle" : "", "family" : "Turner", "given" : "Nigel", "non-dropping-particle" : "", "parse-names" : false, "suffix" : "" }, { "dropping-particle" : "", "family" : "Cooney", "given" : "Gregory J.", "non-dropping-particle" : "", "parse-names" : false, "suffix" : "" }, { "dropping-particle" : "", "family" : "Sinclair", "given" : "David\u00a0A.", "non-dropping-particle" : "", "parse-names" : false, "suffix" : "" }, { "dropping-particle" : "", "family" : "Raubenheimer", "given" : "David", "non-dropping-particle" : "", "parse-names" : false, "suffix" : "" }, { "dropping-particle" : "", "family" : "Couteur", "given" : "David G.", "non-dropping-particle" : "Le", "parse-names" : false, "suffix" : "" }, { "dropping-particle" : "", "family" : "Simpson", "given" : "Stephen\u00a0J.", "non-dropping-particle" : "", "parse-names" : false, "suffix" : "" } ], "container-title" : "Cell Metabolism", "id" : "ITEM-1", "issue" : "3", "issued" : { "date-parts" : [ [ "2014" ] ] }, "page" : "418-430", "publisher" : "Elsevier Inc.", "title" : "The ratio of macronutrients, not caloric intake, dictates cardiometabolic health, aging, and longevity in ad libitum-fed mice", "type" : "article-journal", "volume" : "19" }, "uris" : [ "http://www.mendeley.com/documents/?uuid=5e4531d2-790f-419e-892b-a79bef8165a3" ] } ], "mendeley" : { "formattedCitation" : "&lt;sup&gt;41&lt;/sup&gt;", "plainTextFormattedCitation" : "41", "previouslyFormattedCitation" : "&lt;sup&gt;39&lt;/sup&gt;" }, "properties" : { "noteIndex" : 0 }, "schema" : "https://github.com/citation-style-language/schema/raw/master/csl-citation.json" }</w:instrText>
+        <w:instrText>ADDIN CSL_CITATION { "citationItems" : [ { "id" : "ITEM-1", "itemData" : { "DOI" : "10.1016/j.cmet.2014.02.009", "ISBN" : "1550-4131", "ISSN" : "19327420", "PMID" : "24606899", "abstract" : "The fundamental questions of what represents a macronutritionally balanced diet and how this maintains health and longevity remain unanswered. Here, the Geometric Framework, a state-space nutritional modeling method, was used to measure interactive effects of dietary energy, protein, fat, and carbohydrate on food intake, cardiometabolic phenotype, and longevity in mice fed one of 25 diets ad libitum. Food intake was regulated primarily by protein and carbohydrate content. Longevity and health were optimized when protein was replaced with carbohydrate to limit compensatory feeding for protein and suppress protein intake. These consequences are associated with hepatic mammalian target of rapamycin (mTOR) activation and mitochondrial function and, in turn, related to circulating branched-chain amino acids and glucose. Calorie restriction achieved by high-protein diets or dietary dilution had no beneficial effects on lifespan. The results suggest that longevity can be extended in ad libitum-fed animals by manipulating the ratio of macronutrients to inhibit mTOR activation. ?? 2014 Elsevier Inc.", "author" : [ { "dropping-particle" : "", "family" : "Solon-Biet", "given" : "Samantha M.", "non-dropping-particle" : "", "parse-names" : false, "suffix" : "" }, { "dropping-particle" : "", "family" : "McMahon", "given" : "Aisling C.", "non-dropping-particle" : "", "parse-names" : false, "suffix" : "" }, { "dropping-particle" : "", "family" : "Ballard", "given" : "J. William O", "non-dropping-particle" : "", "parse-names" : false, "suffix" : "" }, { "dropping-particle" : "", "family" : "Ruohonen", "given" : "Kari", "non-dropping-particle" : "", "parse-names" : false, "suffix" : "" }, { "dropping-particle" : "", "family" : "Wu", "given" : "Lindsay E.", "non-dropping-particle" : "", "parse-names" : false, "suffix" : "" }, { "dropping-particle" : "", "family" : "Cogger", "given" : "Victoria C.", "non-dropping-particle" : "", "parse-names" : false, "suffix" : "" }, { "dropping-particle" : "", "family" : "Warren", "given" : "Alessandra", "non-dropping-particle" : "", "parse-names" : false, "suffix" : "" }, { "dropping-particle" : "", "family" : "Huang", "given" : "Xin", "non-dropping-particle" : "", "parse-names" : false, "suffix" : "" }, { "dropping-particle" : "", "family" : "Pichaud", "given" : "Nicolas", "non-dropping-particle" : "", "parse-names" : false, "suffix" : "" }, { "dropping-particle" : "", "family" : "Melvin", "given" : "Richard G.", "non-dropping-particle" : "", "parse-names" : false, "suffix" : "" }, { "dropping-particle" : "", "family" : "Gokarn", "given" : "Rahul", "non-dropping-particle" : "", "parse-names" : false, "suffix" : "" }, { "dropping-particle" : "", "family" : "Khalil", "given" : "Mamdouh", "non-dropping-particle" : "", "parse-names" : false, "suffix" : "" }, { "dropping-particle" : "", "family" : "Turner", "given" : "Nigel", "non-dropping-particle" : "", "parse-names" : false, "suffix" : "" }, { "dropping-particle" : "", "family" : "Cooney", "given" : "Gregory J.", "non-dropping-particle" : "", "parse-names" : false, "suffix" : "" }, { "dropping-particle" : "", "family" : "Sinclair", "given" : "David\u00a0A.", "non-dropping-particle" : "", "parse-names" : false, "suffix" : "" }, { "dropping-particle" : "", "family" : "Raubenheimer", "given" : "David", "non-dropping-particle" : "", "parse-names" : false, "suffix" : "" }, { "dropping-particle" : "", "family" : "Couteur", "given" : "David G.", "non-dropping-particle" : "Le", "parse-names" : false, "suffix" : "" }, { "dropping-particle" : "", "family" : "Simpson", "given" : "Stephen\u00a0J.", "non-dropping-particle" : "", "parse-names" : false, "suffix" : "" } ], "container-title" : "Cell Metabolism", "id" : "ITEM-1", "issue" : "3", "issued" : { "date-parts" : [ [ "2014" ] ] }, "page" : "418-430", "publisher" : "Elsevier Inc.", "title" : "The ratio of macronutrients, not caloric intake, dictates cardiometabolic health, aging, and longevity in ad libitum-fed mice", "type" : "article-journal", "volume" : "19" }, "uris" : [ "http://www.mendeley.com/documents/?uuid=5e4531d2-790f-419e-892b-a79bef8165a3" ] }, { "id" : "ITEM-2", "itemData" : { "DOI" : "10.1016/j.cmet.2014.02.006", "ISBN" : "1550-4131", "ISSN" : "19327420", "PMID" : "24606898", "abstract" : "Mice and humans with growth hormone receptor/IGF-1 deficiencies display major reductions in age-related diseases. Because protein restriction reduces GHR-IGF-1 activity, we examined links between protein intake and mortality. Respondents aged 50-65 reporting high protein intake had a 75% increase in overall mortality and a 4-fold increase in cancer death risk during the following 18 years. These associations were either abolished or attenuated if the proteins were plant derived. Conversely, high protein intake was associated with reduced cancer and overall mortality in respondents over 65, but a 5-fold increase in diabetes mortality across all ages. Mouse studies confirmed the effect of high protein intake and GHR-IGF-1 signaling on the incidence and progression of breast and melanoma tumors, but also the detrimental effects of a low protein diet in the very old. These results suggest that low protein intake during middle age followed by moderate to high protein consumption in old adults may optimize healthspan and longevity. ?? 2014 Elsevier Inc.", "author" : [ { "dropping-particle" : "", "family" : "Levine", "given" : "Morgan\u00a0E. E.", "non-dropping-particle" : "", "parse-names" : false, "suffix" : "" }, { "dropping-particle" : "", "family" : "Suarez", "given" : "Jorge\u00a0A. A.", "non-dropping-particle" : "", "parse-names" : false, "suffix" : "" }, { "dropping-particle" : "", "family" : "Brandhorst", "given" : "Sebastian", "non-dropping-particle" : "", "parse-names" : false, "suffix" : "" }, { "dropping-particle" : "", "family" : "Balasubramanian", "given" : "Priya", "non-dropping-particle" : "", "parse-names" : false, "suffix" : "" }, { "dropping-particle" : "", "family" : "Cheng", "given" : "Chia-Wei Wei", "non-dropping-particle" : "", "parse-names" : false, "suffix" : "" }, { "dropping-particle" : "", "family" : "Madia", "given" : "Federica", "non-dropping-particle" : "", "parse-names" : false, "suffix" : "" }, { "dropping-particle" : "", "family" : "Fontana", "given" : "Luigi", "non-dropping-particle" : "", "parse-names" : false, "suffix" : "" }, { "dropping-particle" : "", "family" : "Mirisola", "given" : "Mario\u00a0G. G.", "non-dropping-particle" : "", "parse-names" : false, "suffix" : "" }, { "dropping-particle" : "", "family" : "Guevara-Aguirre", "given" : "Jaime", "non-dropping-particle" : "", "parse-names" : false, "suffix" : "" }, { "dropping-particle" : "", "family" : "Wan", "given" : "Junxiang", "non-dropping-particle" : "", "parse-names" : false, "suffix" : "" }, { "dropping-particle" : "", "family" : "Passarino", "given" : "Giuseppe", "non-dropping-particle" : "", "parse-names" : false, "suffix" : "" }, { "dropping-particle" : "", "family" : "Kennedy", "given" : "Brian\u00a0K. K.", "non-dropping-particle" : "", "parse-names" : false, "suffix" : "" }, { "dropping-particle" : "", "family" : "Wei", "given" : "Min", "non-dropping-particle" : "", "parse-names" : false, "suffix" : "" }, { "dropping-particle" : "", "family" : "Cohen", "given" : "Pinchas", "non-dropping-particle" : "", "parse-names" : false, "suffix" : "" }, { "dropping-particle" : "", "family" : "Crimmins", "given" : "Eileen\u00a0M. M.", "non-dropping-particle" : "", "parse-names" : false, "suffix" : "" }, { "dropping-particle" : "", "family" : "Longo", "given" : "Valter\u00a0D. D.", "non-dropping-particle" : "", "parse-names" : false, "suffix" : "" } ], "container-title" : "Cell Metabolism", "id" : "ITEM-2", "issue" : "3", "issued" : { "date-parts" : [ [ "2014" ] ] }, "page" : "407-417", "publisher" : "Elsevier Inc.", "title" : "Low protein intake is associated with a major reduction in IGF-1, cancer, and overall mortality in the 65 and younger but not older population", "type" : "article-journal", "volume" : "19" }, "uris" : [ "http://www.mendeley.com/documents/?uuid=f3863ac5-fd73-4202-8eb9-b7c580c46b18" ] } ], "mendeley" : { "formattedCitation" : "&lt;sup&gt;41,42&lt;/sup&gt;", "plainTextFormattedCitation" : "41,42", "previouslyFormattedCitation" : "&lt;sup&gt;41&lt;/sup&gt;" }, "properties" : { "noteIndex" : 0 }, "schema" : "https://github.com/citation-style-language/schema/raw/master/csl-citation.json" }</w:instrText>
       </w:r>
       <w:r>
         <w:fldChar w:fldCharType="separate"/>
@@ -1932,7 +2289,7 @@
           <w:noProof/>
           <w:vertAlign w:val="superscript"/>
         </w:rPr>
-        <w:t>41</w:t>
+        <w:t>41,42</w:t>
       </w:r>
       <w:r>
         <w:fldChar w:fldCharType="end"/>
@@ -2044,7 +2401,15 @@
     </w:p>
     <w:p>
       <w:r>
-        <w:t>The authors would like to thank the members of the Bridges, Saltiel, Reiter and Han laboratories for helpful discussions regarding this project.</w:t>
+        <w:t xml:space="preserve">The authors would like to thank the members of the Bridges, </w:t>
+      </w:r>
+      <w:proofErr w:type="spellStart"/>
+      <w:r>
+        <w:t>Saltiel</w:t>
+      </w:r>
+      <w:proofErr w:type="spellEnd"/>
+      <w:r>
+        <w:t>, Reiter and Han laboratories for helpful discussions regarding this project.</w:t>
       </w:r>
       <w:r>
         <w:t xml:space="preserve"> </w:t>
@@ -2058,16 +2423,16 @@
       <w:r>
         <w:t>DK107535 to DB;</w:t>
       </w:r>
-      <w:commentRangeStart w:id="4"/>
+      <w:commentRangeStart w:id="5"/>
       <w:r>
         <w:t xml:space="preserve"> </w:t>
       </w:r>
-      <w:commentRangeEnd w:id="4"/>
+      <w:commentRangeEnd w:id="5"/>
       <w:r>
         <w:rPr>
           <w:rStyle w:val="CommentReference"/>
         </w:rPr>
-        <w:commentReference w:id="4"/>
+        <w:commentReference w:id="5"/>
       </w:r>
       <w:r>
         <w:t>)</w:t>
@@ -3233,7 +3598,7 @@
         <w:adjustRightInd w:val="0"/>
         <w:ind w:left="640" w:hanging="640"/>
         <w:rPr>
-          <w:rFonts w:ascii="Garamond" w:hAnsi="Garamond"/>
+          <w:rFonts w:ascii="Garamond" w:eastAsia="Times New Roman" w:hAnsi="Garamond" w:cs="Times New Roman"/>
           <w:noProof/>
         </w:rPr>
       </w:pPr>
@@ -3251,6 +3616,34 @@
         </w:rPr>
         <w:tab/>
         <w:t xml:space="preserve">Solon-Biet SM, McMahon AC, Ballard JWO, Ruohonen K, Wu LE, Cogger VC, Warren A, Huang X, Pichaud N, Melvin RG, et al. The ratio of macronutrients, not caloric intake, dictates cardiometabolic health, aging, and longevity in ad libitum-fed mice. Cell Metab 2014; 19:418–30. </w:t>
+      </w:r>
+    </w:p>
+    <w:p>
+      <w:pPr>
+        <w:widowControl w:val="0"/>
+        <w:autoSpaceDE w:val="0"/>
+        <w:autoSpaceDN w:val="0"/>
+        <w:adjustRightInd w:val="0"/>
+        <w:ind w:left="640" w:hanging="640"/>
+        <w:rPr>
+          <w:rFonts w:ascii="Garamond" w:hAnsi="Garamond"/>
+          <w:noProof/>
+        </w:rPr>
+      </w:pPr>
+      <w:r>
+        <w:rPr>
+          <w:rFonts w:ascii="Garamond" w:eastAsia="Times New Roman" w:hAnsi="Garamond" w:cs="Times New Roman"/>
+          <w:noProof/>
+        </w:rPr>
+        <w:t xml:space="preserve">42. </w:t>
+      </w:r>
+      <w:r>
+        <w:rPr>
+          <w:rFonts w:ascii="Garamond" w:eastAsia="Times New Roman" w:hAnsi="Garamond" w:cs="Times New Roman"/>
+          <w:noProof/>
+        </w:rPr>
+        <w:tab/>
+        <w:t xml:space="preserve">Levine MEE, Suarez JAA, Brandhorst S, Balasubramanian P, Cheng C-WW, Madia F, Fontana L, Mirisola MGG, Guevara-Aguirre J, Wan J, et al. Low protein intake is associated with a major reduction in IGF-1, cancer, and overall mortality in the 65 and younger but not older population. Cell Metab 2014; 19:407–17. </w:t>
       </w:r>
     </w:p>
     <w:p>
@@ -3277,7 +3670,7 @@
 
 <file path=word/comments.xml><?xml version="1.0" encoding="utf-8"?>
 <w:comments xmlns:wpc="http://schemas.microsoft.com/office/word/2010/wordprocessingCanvas" xmlns:mo="http://schemas.microsoft.com/office/mac/office/2008/main" xmlns:mc="http://schemas.openxmlformats.org/markup-compatibility/2006" xmlns:mv="urn:schemas-microsoft-com:mac:vml" xmlns:o="urn:schemas-microsoft-com:office:office" xmlns:r="http://schemas.openxmlformats.org/officeDocument/2006/relationships" xmlns:m="http://schemas.openxmlformats.org/officeDocument/2006/math" xmlns:v="urn:schemas-microsoft-com:vml" xmlns:wp14="http://schemas.microsoft.com/office/word/2010/wordprocessingDrawing" xmlns:wp="http://schemas.openxmlformats.org/drawingml/2006/wordprocessingDrawing" xmlns:w10="urn:schemas-microsoft-com:office:word" xmlns:w="http://schemas.openxmlformats.org/wordprocessingml/2006/main" xmlns:w14="http://schemas.microsoft.com/office/word/2010/wordml" xmlns:w15="http://schemas.microsoft.com/office/word/2012/wordml" xmlns:wpg="http://schemas.microsoft.com/office/word/2010/wordprocessingGroup" xmlns:wpi="http://schemas.microsoft.com/office/word/2010/wordprocessingInk" xmlns:wne="http://schemas.microsoft.com/office/word/2006/wordml" xmlns:wps="http://schemas.microsoft.com/office/word/2010/wordprocessingShape" mc:Ignorable="w14 w15 wp14">
-  <w:comment w:id="0" w:author="Dave Bridges" w:date="2016-10-25T19:52:00Z" w:initials="DB">
+  <w:comment w:id="1" w:author="Dave Bridges" w:date="2016-10-25T19:52:00Z" w:initials="DB">
     <w:p>
       <w:pPr>
         <w:pStyle w:val="CommentText"/>
@@ -3293,7 +3686,7 @@
       </w:r>
     </w:p>
   </w:comment>
-  <w:comment w:id="1" w:author="Dave Bridges" w:date="2016-02-17T15:53:00Z" w:initials="DB">
+  <w:comment w:id="2" w:author="Dave Bridges" w:date="2016-02-17T15:53:00Z" w:initials="DB">
     <w:p>
       <w:pPr>
         <w:pStyle w:val="CommentText"/>
@@ -3304,17 +3697,20 @@
         </w:rPr>
         <w:annotationRef/>
       </w:r>
-      <w:r>
-        <w:t>JeAnna: confirm</w:t>
-      </w:r>
-      <w:bookmarkStart w:id="2" w:name="_GoBack"/>
-      <w:bookmarkEnd w:id="2"/>
+      <w:proofErr w:type="spellStart"/>
+      <w:r>
+        <w:t>JeAnna</w:t>
+      </w:r>
+      <w:proofErr w:type="spellEnd"/>
+      <w:r>
+        <w:t>: confirm</w:t>
+      </w:r>
       <w:r>
         <w:t xml:space="preserve"> food for UM animal core</w:t>
       </w:r>
     </w:p>
   </w:comment>
-  <w:comment w:id="3" w:author="Dave Bridges" w:date="2016-02-17T16:20:00Z" w:initials="DB">
+  <w:comment w:id="3" w:author="Dave Bridges" w:date="2016-12-31T08:18:00Z" w:initials="DB">
     <w:p>
       <w:pPr>
         <w:pStyle w:val="CommentText"/>
@@ -3326,11 +3722,30 @@
         <w:annotationRef/>
       </w:r>
       <w:r>
+        <w:t>Needs recipe</w:t>
+      </w:r>
+    </w:p>
+  </w:comment>
+  <w:comment w:id="4" w:author="Dave Bridges" w:date="2016-02-17T16:20:00Z" w:initials="DB">
+    <w:p>
+      <w:pPr>
+        <w:pStyle w:val="CommentText"/>
+      </w:pPr>
+      <w:r>
+        <w:rPr>
+          <w:rStyle w:val="CommentReference"/>
+        </w:rPr>
+        <w:annotationRef/>
+      </w:r>
+      <w:r>
         <w:t>Need catalog numbers</w:t>
       </w:r>
+      <w:r>
+        <w:t xml:space="preserve"> and maybe include RRIDs</w:t>
+      </w:r>
     </w:p>
   </w:comment>
-  <w:comment w:id="4" w:author="Dave Bridges" w:date="2016-02-17T16:22:00Z" w:initials="DB">
+  <w:comment w:id="5" w:author="Dave Bridges" w:date="2016-02-17T16:22:00Z" w:initials="DB">
     <w:p>
       <w:pPr>
         <w:pStyle w:val="CommentText"/>
@@ -3353,6 +3768,7 @@
 <w15:commentsEx xmlns:wpc="http://schemas.microsoft.com/office/word/2010/wordprocessingCanvas" xmlns:mo="http://schemas.microsoft.com/office/mac/office/2008/main" xmlns:mc="http://schemas.openxmlformats.org/markup-compatibility/2006" xmlns:mv="urn:schemas-microsoft-com:mac:vml" xmlns:o="urn:schemas-microsoft-com:office:office" xmlns:r="http://schemas.openxmlformats.org/officeDocument/2006/relationships" xmlns:m="http://schemas.openxmlformats.org/officeDocument/2006/math" xmlns:v="urn:schemas-microsoft-com:vml" xmlns:wp14="http://schemas.microsoft.com/office/word/2010/wordprocessingDrawing" xmlns:wp="http://schemas.openxmlformats.org/drawingml/2006/wordprocessingDrawing" xmlns:w10="urn:schemas-microsoft-com:office:word" xmlns:w="http://schemas.openxmlformats.org/wordprocessingml/2006/main" xmlns:w14="http://schemas.microsoft.com/office/word/2010/wordml" xmlns:w15="http://schemas.microsoft.com/office/word/2012/wordml" xmlns:wpg="http://schemas.microsoft.com/office/word/2010/wordprocessingGroup" xmlns:wpi="http://schemas.microsoft.com/office/word/2010/wordprocessingInk" xmlns:wne="http://schemas.microsoft.com/office/word/2006/wordml" xmlns:wps="http://schemas.microsoft.com/office/word/2010/wordprocessingShape" mc:Ignorable="w14 w15 wp14">
   <w15:commentEx w15:paraId="72743FAD" w15:done="0"/>
   <w15:commentEx w15:paraId="5186E898" w15:done="0"/>
+  <w15:commentEx w15:paraId="60FD268E" w15:done="0"/>
   <w15:commentEx w15:paraId="5333D16D" w15:done="0"/>
   <w15:commentEx w15:paraId="4F1C9F57" w15:done="0"/>
 </w15:commentsEx>
@@ -4537,7 +4953,7 @@
 </file>
 
 <file path=customXml/itemProps1.xml><?xml version="1.0" encoding="utf-8"?>
-<ds:datastoreItem xmlns:ds="http://schemas.openxmlformats.org/officeDocument/2006/customXml" ds:itemID="{A81EA3D4-D111-C344-8265-80386DA5071B}">
+<ds:datastoreItem xmlns:ds="http://schemas.openxmlformats.org/officeDocument/2006/customXml" ds:itemID="{09E9FC11-5050-3844-B280-3F1D2378339A}">
   <ds:schemaRefs>
     <ds:schemaRef ds:uri="http://schemas.openxmlformats.org/officeDocument/2006/bibliography"/>
   </ds:schemaRefs>

</xml_diff>

<commit_message>
Merged in EJS comments
</commit_message>
<xml_diff>
--- a/Manuscripts/Muscle Tsc1 Aging Paper/Manuscript.docx
+++ b/Manuscripts/Muscle Tsc1 Aging Paper/Manuscript.docx
@@ -214,7 +214,12 @@
           <w:delText>in an evolutionarily conserved manner</w:delText>
         </w:r>
       </w:del>
-      <w:ins w:id="6" w:author="Reiter, Larry T" w:date="2016-11-21T09:39:00Z">
+      <w:del w:id="6" w:author="Dave Bridges" w:date="2018-01-04T13:50:00Z">
+        <w:r>
+          <w:delText>.</w:delText>
+        </w:r>
+      </w:del>
+      <w:ins w:id="7" w:author="Reiter, Larry T" w:date="2016-11-21T09:39:00Z">
         <w:r>
           <w:t xml:space="preserve">in multiple </w:t>
         </w:r>
@@ -222,20 +227,28 @@
           <w:t>species</w:t>
         </w:r>
       </w:ins>
-      <w:ins w:id="7" w:author="Reiter, Larry T" w:date="2018-01-04T13:03:00Z">
+      <w:ins w:id="8" w:author="Reiter, Larry T" w:date="2018-01-04T13:03:00Z">
         <w:r>
           <w:t>.</w:t>
         </w:r>
       </w:ins>
-      <w:del w:id="8" w:author="Reiter, Larry T" w:date="2018-01-04T13:03:00Z">
+      <w:del w:id="9" w:author="Reiter, Larry T" w:date="2018-01-04T13:03:00Z">
         <w:r>
           <w:delText>.</w:delText>
         </w:r>
       </w:del>
       <w:r>
-        <w:t xml:space="preserve">  In this study, we activated mTORC1, specifically in the muscle </w:t>
-      </w:r>
-      <w:del w:id="9" w:author="Reiter, Larry T" w:date="2016-11-21T09:43:00Z">
+        <w:t xml:space="preserve">  In this study, we activated mTORC1, specifically in the </w:t>
+      </w:r>
+      <w:ins w:id="10" w:author="Stephenson, Erin" w:date="2016-11-22T11:41:00Z">
+        <w:r>
+          <w:t xml:space="preserve">striated </w:t>
+        </w:r>
+      </w:ins>
+      <w:r>
+        <w:t xml:space="preserve">muscle </w:t>
+      </w:r>
+      <w:del w:id="11" w:author="Reiter, Larry T" w:date="2016-11-21T09:43:00Z">
         <w:r>
           <w:delText xml:space="preserve">tissues </w:delText>
         </w:r>
@@ -243,7 +256,7 @@
       <w:r>
         <w:t xml:space="preserve">of </w:t>
       </w:r>
-      <w:ins w:id="10" w:author="Reiter, Larry T" w:date="2016-11-21T09:40:00Z">
+      <w:ins w:id="12" w:author="Reiter, Larry T" w:date="2016-11-21T09:40:00Z">
         <w:r>
           <w:t>two distan</w:t>
         </w:r>
@@ -254,7 +267,7 @@
           <w:t>mammals (</w:t>
         </w:r>
       </w:ins>
-      <w:ins w:id="11" w:author="Reiter, Larry T" w:date="2016-11-21T09:41:00Z">
+      <w:ins w:id="13" w:author="Reiter, Larry T" w:date="2016-11-21T09:41:00Z">
         <w:r>
           <w:rPr>
             <w:i/>
@@ -264,26 +277,26 @@
         <w:r>
           <w:rPr>
             <w:i/>
-            <w:rPrChange w:id="12" w:author="Reiter, Larry T" w:date="2016-11-21T09:41:00Z">
+            <w:rPrChange w:id="14" w:author="Reiter, Larry T" w:date="2016-11-21T09:41:00Z">
               <w:rPr/>
             </w:rPrChange>
           </w:rPr>
           <w:t>us</w:t>
         </w:r>
       </w:ins>
-      <w:ins w:id="13" w:author="Reiter, Larry T" w:date="2016-11-21T09:40:00Z">
+      <w:ins w:id="15" w:author="Reiter, Larry T" w:date="2016-11-21T09:40:00Z">
         <w:r>
           <w:t xml:space="preserve">) and </w:t>
         </w:r>
       </w:ins>
-      <w:ins w:id="14" w:author="Reiter, Larry T" w:date="2016-11-21T09:41:00Z">
+      <w:ins w:id="16" w:author="Reiter, Larry T" w:date="2016-11-21T09:41:00Z">
         <w:r>
           <w:t>insects (</w:t>
         </w:r>
         <w:r>
           <w:rPr>
             <w:i/>
-            <w:rPrChange w:id="15" w:author="Reiter, Larry T" w:date="2016-11-21T09:41:00Z">
+            <w:rPrChange w:id="17" w:author="Reiter, Larry T" w:date="2016-11-21T09:41:00Z">
               <w:rPr/>
             </w:rPrChange>
           </w:rPr>
@@ -293,12 +306,17 @@
           <w:t>)</w:t>
         </w:r>
       </w:ins>
-      <w:del w:id="16" w:author="Reiter, Larry T" w:date="2016-11-21T09:40:00Z">
+      <w:del w:id="18" w:author="Reiter, Larry T" w:date="2016-11-21T09:40:00Z">
         <w:r>
           <w:delText>flies and mice</w:delText>
         </w:r>
       </w:del>
-      <w:ins w:id="17" w:author="Reiter, Larry T" w:date="2016-11-21T09:40:00Z">
+      <w:ins w:id="19" w:author="Stephenson, Erin" w:date="2016-11-22T11:42:00Z">
+        <w:r>
+          <w:t>,</w:t>
+        </w:r>
+      </w:ins>
+      <w:ins w:id="20" w:author="Reiter, Larry T" w:date="2016-11-21T09:40:00Z">
         <w:r>
           <w:t>.</w:t>
         </w:r>
@@ -306,12 +324,12 @@
       <w:r>
         <w:t xml:space="preserve"> </w:t>
       </w:r>
-      <w:del w:id="18" w:author="Reiter, Larry T" w:date="2016-11-21T09:43:00Z">
+      <w:del w:id="21" w:author="Reiter, Larry T" w:date="2016-11-21T09:43:00Z">
         <w:r>
           <w:delText>and observed</w:delText>
         </w:r>
       </w:del>
-      <w:ins w:id="19" w:author="Reiter, Larry T" w:date="2016-11-21T09:43:00Z">
+      <w:ins w:id="22" w:author="Reiter, Larry T" w:date="2016-11-21T09:43:00Z">
         <w:r>
           <w:t>We found a significant</w:t>
         </w:r>
@@ -319,7 +337,7 @@
       <w:r>
         <w:t xml:space="preserve"> </w:t>
       </w:r>
-      <w:del w:id="20" w:author="Reiter, Larry T" w:date="2016-11-21T09:43:00Z">
+      <w:del w:id="23" w:author="Reiter, Larry T" w:date="2016-11-21T09:43:00Z">
         <w:r>
           <w:delText xml:space="preserve">a </w:delText>
         </w:r>
@@ -327,17 +345,22 @@
       <w:r>
         <w:t>reduction in lifespan in both model systems</w:t>
       </w:r>
-      <w:ins w:id="21" w:author="Reiter, Larry T" w:date="2016-11-21T09:44:00Z">
+      <w:del w:id="24" w:author="Dave Bridges" w:date="2018-01-04T13:50:00Z">
+        <w:r>
+          <w:delText>.</w:delText>
+        </w:r>
+      </w:del>
+      <w:ins w:id="25" w:author="Reiter, Larry T" w:date="2016-11-21T09:44:00Z">
         <w:r>
           <w:t xml:space="preserve"> indicating a critical role for the mTor pathway in lifespan conserved across species</w:t>
         </w:r>
       </w:ins>
-      <w:ins w:id="22" w:author="Reiter, Larry T" w:date="2018-01-04T13:03:00Z">
+      <w:ins w:id="26" w:author="Reiter, Larry T" w:date="2018-01-04T13:03:00Z">
         <w:r>
           <w:t>.</w:t>
         </w:r>
       </w:ins>
-      <w:del w:id="23" w:author="Reiter, Larry T" w:date="2018-01-04T13:03:00Z">
+      <w:del w:id="27" w:author="Reiter, Larry T" w:date="2018-01-04T13:03:00Z">
         <w:r>
           <w:delText>.</w:delText>
         </w:r>
@@ -345,21 +368,39 @@
       <w:r>
         <w:t xml:space="preserve">  </w:t>
       </w:r>
-      <w:commentRangeStart w:id="24"/>
-      <w:r>
-        <w:t>We observed reduced autophagy in muscle tissues</w:t>
-      </w:r>
-      <w:commentRangeEnd w:id="24"/>
+      <w:commentRangeStart w:id="28"/>
+      <w:r>
+        <w:t xml:space="preserve">We observed reduced autophagy in </w:t>
+      </w:r>
+      <w:ins w:id="29" w:author="Stephenson, Erin" w:date="2016-11-22T11:41:00Z">
+        <w:r>
+          <w:t xml:space="preserve">mouse skeletal </w:t>
+        </w:r>
+      </w:ins>
+      <w:r>
+        <w:t xml:space="preserve">muscle </w:t>
+      </w:r>
+      <w:del w:id="30" w:author="Stephenson, Erin" w:date="2016-11-22T11:41:00Z">
+        <w:r>
+          <w:delText>tissues</w:delText>
+        </w:r>
+      </w:del>
+      <w:commentRangeEnd w:id="28"/>
       <w:r>
         <w:rPr>
           <w:rStyle w:val="CommentReference"/>
         </w:rPr>
-        <w:commentReference w:id="24"/>
-      </w:r>
-      <w:r>
-        <w:t xml:space="preserve"> with activated mTORC1</w:t>
-      </w:r>
-      <w:ins w:id="25" w:author="Reiter, Larry T" w:date="2016-11-21T09:47:00Z">
+        <w:commentReference w:id="28"/>
+      </w:r>
+      <w:del w:id="31" w:author="Stephenson, Erin" w:date="2016-11-22T11:41:00Z">
+        <w:r>
+          <w:delText xml:space="preserve"> </w:delText>
+        </w:r>
+      </w:del>
+      <w:r>
+        <w:t>with activated mTORC1</w:t>
+      </w:r>
+      <w:ins w:id="32" w:author="Reiter, Larry T" w:date="2016-11-21T09:47:00Z">
         <w:r>
           <w:t>.</w:t>
         </w:r>
@@ -367,7 +408,7 @@
       <w:r>
         <w:t xml:space="preserve"> </w:t>
       </w:r>
-      <w:del w:id="26" w:author="Reiter, Larry T" w:date="2016-11-21T09:47:00Z">
+      <w:del w:id="33" w:author="Reiter, Larry T" w:date="2016-11-21T09:47:00Z">
         <w:r>
           <w:delText xml:space="preserve">and then observed that </w:delText>
         </w:r>
@@ -375,17 +416,17 @@
           <w:delText>k</w:delText>
         </w:r>
       </w:del>
-      <w:ins w:id="27" w:author="Reiter, Larry T" w:date="2016-11-21T09:47:00Z">
+      <w:ins w:id="34" w:author="Reiter, Larry T" w:date="2016-11-21T09:47:00Z">
         <w:r>
           <w:t>K</w:t>
         </w:r>
       </w:ins>
-      <w:ins w:id="28" w:author="Reiter, Larry T" w:date="2018-01-04T13:03:00Z">
+      <w:ins w:id="35" w:author="Reiter, Larry T" w:date="2018-01-04T13:03:00Z">
         <w:r>
           <w:t>nockdown</w:t>
         </w:r>
       </w:ins>
-      <w:del w:id="29" w:author="Reiter, Larry T" w:date="2018-01-04T13:03:00Z">
+      <w:del w:id="36" w:author="Reiter, Larry T" w:date="2018-01-04T13:03:00Z">
         <w:r>
           <w:delText>knockdown</w:delText>
         </w:r>
@@ -396,48 +437,56 @@
       <w:r>
         <w:rPr>
           <w:i/>
+          <w:rPrChange w:id="37" w:author="Dave Bridges" w:date="2018-01-04T13:50:00Z">
+            <w:rPr/>
+          </w:rPrChange>
         </w:rPr>
         <w:t>Atg8a</w:t>
       </w:r>
       <w:r>
-        <w:t xml:space="preserve"> in fly muscle tissue </w:t>
-      </w:r>
-      <w:ins w:id="30" w:author="Reiter, Larry T" w:date="2016-11-21T09:47:00Z">
+        <w:t xml:space="preserve"> in fly muscle </w:t>
+      </w:r>
+      <w:del w:id="38" w:author="Stephenson, Erin" w:date="2016-11-22T11:41:00Z">
+        <w:r>
+          <w:delText xml:space="preserve">tissue </w:delText>
+        </w:r>
+      </w:del>
+      <w:ins w:id="39" w:author="Reiter, Larry T" w:date="2016-11-21T09:47:00Z">
         <w:r>
           <w:t xml:space="preserve">also significantly </w:t>
         </w:r>
       </w:ins>
-      <w:ins w:id="31" w:author="Reiter, Larry T" w:date="2018-01-04T13:03:00Z">
+      <w:ins w:id="40" w:author="Reiter, Larry T" w:date="2018-01-04T13:03:00Z">
         <w:r>
           <w:t>reduce</w:t>
         </w:r>
       </w:ins>
-      <w:ins w:id="32" w:author="Reiter, Larry T" w:date="2016-11-21T09:47:00Z">
+      <w:ins w:id="41" w:author="Reiter, Larry T" w:date="2016-11-21T09:47:00Z">
         <w:r>
           <w:t>d</w:t>
         </w:r>
       </w:ins>
-      <w:del w:id="33" w:author="Reiter, Larry T" w:date="2016-11-21T09:47:00Z">
+      <w:del w:id="42" w:author="Reiter, Larry T" w:date="2016-11-21T09:47:00Z">
         <w:r>
           <w:delText>s</w:delText>
         </w:r>
       </w:del>
-      <w:ins w:id="34" w:author="Reiter, Larry T" w:date="2018-01-04T13:03:00Z">
+      <w:ins w:id="43" w:author="Reiter, Larry T" w:date="2018-01-04T13:03:00Z">
         <w:r>
           <w:t xml:space="preserve"> lifespan.  </w:t>
         </w:r>
       </w:ins>
-      <w:ins w:id="35" w:author="Reiter, Larry T" w:date="2016-11-21T09:47:00Z">
+      <w:ins w:id="44" w:author="Reiter, Larry T" w:date="2016-11-21T09:47:00Z">
         <w:r>
           <w:t>These lifespan effects appear to be restricted to knockdown of mTor in skeletal, but not cardiac muscle in flies.</w:t>
         </w:r>
       </w:ins>
-      <w:del w:id="36" w:author="Reiter, Larry T" w:date="2018-01-04T13:03:00Z">
+      <w:del w:id="45" w:author="Reiter, Larry T" w:date="2018-01-04T13:03:00Z">
         <w:r>
           <w:delText xml:space="preserve">reduces lifespan. </w:delText>
         </w:r>
       </w:del>
-      <w:ins w:id="37" w:author="Reiter, Larry T" w:date="2016-11-21T09:47:00Z">
+      <w:ins w:id="46" w:author="Reiter, Larry T" w:date="2016-11-21T09:47:00Z">
         <w:r>
           <w:t xml:space="preserve"> </w:t>
         </w:r>
@@ -445,7 +494,7 @@
       <w:r>
         <w:t xml:space="preserve">Together these data are consistent with a central role for mTORC1 activity in </w:t>
       </w:r>
-      <w:ins w:id="38" w:author="Reiter, Larry T" w:date="2016-11-21T09:47:00Z">
+      <w:ins w:id="47" w:author="Reiter, Larry T" w:date="2016-11-21T09:47:00Z">
         <w:r>
           <w:t xml:space="preserve">skeletal </w:t>
         </w:r>
@@ -464,17 +513,37 @@
     </w:p>
     <w:p>
       <w:r>
-        <w:t>mTORC1 is a protein kinase which plays important roles in nutrient sensing, and the downstream responses to elevated nutrient levels</w:t>
-      </w:r>
-      <w:r>
-        <w:fldChar w:fldCharType="begin" w:fldLock="1"/>
-      </w:r>
+        <w:t xml:space="preserve">mTORC1 is a protein kinase which plays important roles in nutrient sensing, </w:t>
+      </w:r>
+      <w:del w:id="48" w:author="Stephenson, Erin" w:date="2016-11-22T11:42:00Z">
+        <w:r>
+          <w:delText xml:space="preserve">and </w:delText>
+        </w:r>
+      </w:del>
+      <w:ins w:id="49" w:author="Stephenson, Erin" w:date="2016-11-22T11:42:00Z">
+        <w:r>
+          <w:t xml:space="preserve">regulating </w:t>
+        </w:r>
+      </w:ins>
+      <w:r>
+        <w:t xml:space="preserve">the downstream responses to elevated nutrient </w:t>
+      </w:r>
+      <w:del w:id="50" w:author="Stephenson, Erin" w:date="2016-11-22T11:43:00Z">
+        <w:r>
+          <w:delText>levels</w:delText>
+        </w:r>
+        <w:r>
+          <w:fldChar w:fldCharType="begin" w:fldLock="1"/>
+        </w:r>
+      </w:del>
       <w:r>
         <w:instrText>ADDIN CSL_CITATION { "citationItems" : [ { "id" : "ITEM-1", "itemData" : { "DOI" : "10.1038/nature14190", "ISBN" : "1476-4687 (Electronic)\\r0028-0836 (Linking)", "ISSN" : "0028-0836", "PMID" : "25592535", "abstract" : "The ability to sense and respond to fluctuations in environmental nutrient levels is a requisite for life. Nutrient scarcity is a selective pressure that has shaped the evolution of most cellular processes. Different pathways that detect intracellular and extracellular levels of sugars, amino acids, lipids and surrogate metabolites are integrated and coordinated at the organismal level through hormonal signals. During food abundance, nutrient-sensing pathways engage anabolism and storage, whereas scarcity triggers homeostatic mechanisms, such as the mobilization of internal stores through autophagy. Nutrient-sensing pathways are commonly deregulated in human metabolic diseases.", "author" : [ { "dropping-particle" : "", "family" : "Efeyan", "given" : "Alejo", "non-dropping-particle" : "", "parse-names" : false, "suffix" : "" }, { "dropping-particle" : "", "family" : "Comb", "given" : "William C.", "non-dropping-particle" : "", "parse-names" : false, "suffix" : "" }, { "dropping-particle" : "", "family" : "Sabatini", "given" : "David M.", "non-dropping-particle" : "", "parse-names" : false, "suffix" : "" } ], "container-title" : "Nature", "id" : "ITEM-1", "issue" : "7534", "issued" : { "date-parts" : [ [ "2015", "1", "14" ] ] }, "page" : "302-310", "title" : "Nutrient-sensing mechanisms and pathways", "type" : "article-journal", "volume" : "517" }, "uris" : [ "http://www.mendeley.com/documents/?uuid=463a5157-6dcc-45cb-87c5-eba5d31b558e" ] }, { "id" : "ITEM-2", "itemData" : { "DOI" : "10.1016/j.gde.2012.12.005", "ISSN" : "1879-0380", "PMID" : "23317514", "abstract" : "The target of rapamycin (TOR) is a highly conserved serine/threonine kinase that is part of two structurally and functionally distinct complexes, TORC1 and TORC2. In multicellular organisms, TOR regulates cell growth and metabolism in response to nutrients, growth factors and cellular energy. Deregulation of TOR signaling alters whole body metabolism and causes age-related disease. This review describes the most recent advances in TOR signaling with a particular focus on mammalian TOR (mTOR) in metabolic tissues vis-a-vis aging, obesity, type 2 diabetes, and cancer.", "author" : [ { "dropping-particle" : "", "family" : "Cornu", "given" : "Marion", "non-dropping-particle" : "", "parse-names" : false, "suffix" : "" }, { "dropping-particle" : "", "family" : "Albert", "given" : "Verena", "non-dropping-particle" : "", "parse-names" : false, "suffix" : "" }, { "dropping-particle" : "", "family" : "Hall", "given" : "Michael\u00a0N.", "non-dropping-particle" : "", "parse-names" : false, "suffix" : "" } ], "container-title" : "Current opinion in genetics &amp; development", "id" : "ITEM-2", "issue" : "1", "issued" : { "date-parts" : [ [ "2013", "2" ] ] }, "page" : "53-62", "publisher" : "Elsevier Ltd", "title" : "mTOR in aging, metabolism, and cancer.", "type" : "article-journal", "volume" : "23" }, "uris" : [ "http://www.mendeley.com/documents/?uuid=5db5d46e-ad79-44ce-9457-93d6826c3fe5" ] } ], "mendeley" : { "formattedCitation" : "&lt;sup&gt;1,2&lt;/sup&gt;", "plainTextFormattedCitation" : "1,2", "previouslyFormattedCitation" : "&lt;sup&gt;1,2&lt;/sup&gt;" }, "properties" : { "noteIndex" : 0 }, "schema" : "https://github.com/citation-style-language/schema/raw/master/csl-citation.json" }</w:instrText>
       </w:r>
-      <w:r>
-        <w:fldChar w:fldCharType="separate"/>
-      </w:r>
+      <w:del w:id="51" w:author="Stephenson, Erin" w:date="2016-11-22T11:43:00Z">
+        <w:r>
+          <w:fldChar w:fldCharType="separate"/>
+        </w:r>
+      </w:del>
       <w:r>
         <w:rPr>
           <w:noProof/>
@@ -482,111 +551,20 @@
         </w:rPr>
         <w:t>1,2</w:t>
       </w:r>
-      <w:r>
-        <w:fldChar w:fldCharType="end"/>
-      </w:r>
-      <w:r>
-        <w:t>.  Several studies have implicated mTORC1 inhibition in organismal lifespan in yeast, worms and mammals</w:t>
-      </w:r>
-      <w:r>
-        <w:fldChar w:fldCharType="begin" w:fldLock="1"/>
-      </w:r>
-      <w:r>
-        <w:instrText>ADDIN CSL_CITATION { "citationItems" : [ { "id" : "ITEM-1", "itemData" : { "DOI" : "10.1016/j.cmet.2009.11.010", "ISBN" : "1932-7420 (Electronic)\\r1550-4131 (Linking)", "ISSN" : "1932-7420", "PMID" : "20074526", "abstract" : "The target of rapamycin (TOR) pathway is a major nutrient-sensing pathway that, when genetically downregulated, increases life span in evolutionarily diverse organisms including mammals. The central component of this pathway, TOR kinase, is the target of the inhibitory drug rapamycin, a highly specific and well-described drug approved for human use. We show here that feeding rapamycin to adult Drosophila produces the life span extension seen in some TOR mutants. Increase in life span by rapamycin was associated with increased resistance to both starvation and paraquat. Analysis of the underlying mechanisms revealed that rapamycin increased longevity specifically through the TORC1 branch of the TOR pathway, through alterations to both autophagy and translation. Rapamycin could increase life span of weak insulin/Igf signaling (IIS) pathway mutants and of flies with life span maximized by dietary restriction, indicating additional mechanisms.", "author" : [ { "dropping-particle" : "", "family" : "Bjedov", "given" : "Ivana", "non-dropping-particle" : "", "parse-names" : false, "suffix" : "" }, { "dropping-particle" : "", "family" : "Toivonen", "given" : "Janne M.", "non-dropping-particle" : "", "parse-names" : false, "suffix" : "" }, { "dropping-particle" : "", "family" : "Kerr", "given" : "Fiona", "non-dropping-particle" : "", "parse-names" : false, "suffix" : "" }, { "dropping-particle" : "", "family" : "Slack", "given" : "Cathy", "non-dropping-particle" : "", "parse-names" : false, "suffix" : "" }, { "dropping-particle" : "", "family" : "Jacobson", "given" : "Jake", "non-dropping-particle" : "", "parse-names" : false, "suffix" : "" }, { "dropping-particle" : "", "family" : "Foley", "given" : "Andrea", "non-dropping-particle" : "", "parse-names" : false, "suffix" : "" }, { "dropping-particle" : "", "family" : "Partridge", "given" : "Linda", "non-dropping-particle" : "", "parse-names" : false, "suffix" : "" } ], "container-title" : "Cell metabolism", "id" : "ITEM-1", "issue" : "1", "issued" : { "date-parts" : [ [ "2010", "1" ] ] }, "page" : "35-46", "publisher" : "Elsevier Ltd", "title" : "Mechanisms of life span extension by rapamycin in the fruit fly Drosophila melanogaster.", "type" : "article-journal", "volume" : "11" }, "uris" : [ "http://www.mendeley.com/documents/?uuid=361953e2-52a0-4f88-a8db-a3582769e832" ] }, { "id" : "ITEM-2", "itemData" : { "DOI" : "10.1038/nature08221", "ISSN" : "1476-4687", "PMID" : "19587680", "abstract" : "Inhibition of the TOR signalling pathway by genetic or pharmacological intervention extends lifespan in invertebrates, including yeast, nematodes and fruitflies; however, whether inhibition of mTOR signalling can extend lifespan in a mammalian species was unknown. Here we report that rapamycin, an inhibitor of the mTOR pathway, extends median and maximal lifespan of both male and female mice when fed beginning at 600 days of age. On the basis of age at 90% mortality, rapamycin led to an increase of 14% for females and 9% for males. The effect was seen at three independent test sites in genetically heterogeneous mice, chosen to avoid genotype-specific effects on disease susceptibility. Disease patterns of rapamycin-treated mice did not differ from those of control mice. In a separate study, rapamycin fed to mice beginning at 270 days of age also increased survival in both males and females, based on an interim analysis conducted near the median survival point. Rapamycin may extend lifespan by postponing death from cancer, by retarding mechanisms of ageing, or both. To our knowledge, these are the first results to demonstrate a role for mTOR signalling in the regulation of mammalian lifespan, as well as pharmacological extension of lifespan in both genders. These findings have implications for further development of interventions targeting mTOR for the treatment and prevention of age-related diseases.", "author" : [ { "dropping-particle" : "", "family" : "Harrison", "given" : "David E", "non-dropping-particle" : "", "parse-names" : false, "suffix" : "" }, { "dropping-particle" : "", "family" : "Strong", "given" : "Randy", "non-dropping-particle" : "", "parse-names" : false, "suffix" : "" }, { "dropping-particle" : "", "family" : "Sharp", "given" : "Zelton Dave", "non-dropping-particle" : "", "parse-names" : false, "suffix" : "" }, { "dropping-particle" : "", "family" : "Nelson", "given" : "James F.", "non-dropping-particle" : "", "parse-names" : false, "suffix" : "" }, { "dropping-particle" : "", "family" : "Astle", "given" : "Clinton M", "non-dropping-particle" : "", "parse-names" : false, "suffix" : "" }, { "dropping-particle" : "", "family" : "Flurkey", "given" : "Kevin", "non-dropping-particle" : "", "parse-names" : false, "suffix" : "" }, { "dropping-particle" : "", "family" : "Nadon", "given" : "Nancy L", "non-dropping-particle" : "", "parse-names" : false, "suffix" : "" }, { "dropping-particle" : "", "family" : "Wilkinson", "given" : "J Erby", "non-dropping-particle" : "", "parse-names" : false, "suffix" : "" }, { "dropping-particle" : "", "family" : "Frenkel", "given" : "Krystyna", "non-dropping-particle" : "", "parse-names" : false, "suffix" : "" }, { "dropping-particle" : "", "family" : "Carter", "given" : "Christy S", "non-dropping-particle" : "", "parse-names" : false, "suffix" : "" }, { "dropping-particle" : "", "family" : "Pahor", "given" : "Marco", "non-dropping-particle" : "", "parse-names" : false, "suffix" : "" }, { "dropping-particle" : "", "family" : "Javors", "given" : "Martin\u00a0A.", "non-dropping-particle" : "", "parse-names" : false, "suffix" : "" }, { "dropping-particle" : "", "family" : "Fernandez", "given" : "Elizabeth", "non-dropping-particle" : "", "parse-names" : false, "suffix" : "" }, { "dropping-particle" : "", "family" : "Miller", "given" : "Richard a", "non-dropping-particle" : "", "parse-names" : false, "suffix" : "" } ], "container-title" : "Nature", "id" : "ITEM-2", "issue" : "7253", "issued" : { "date-parts" : [ [ "2009", "7", "16" ] ] }, "page" : "392-5", "publisher" : "Nature Publishing Group", "title" : "Rapamycin fed late in life extends lifespan in genetically heterogeneous mice.", "type" : "article-journal", "volume" : "460" }, "uris" : [ "http://www.mendeley.com/documents/?uuid=1e5c4d79-2ad7-4f31-9369-692c9617a2ad" ] }, { "id" : "ITEM-3", "itemData" : { "DOI" : "10.1016/j.cub.2004.03.059", "ISSN" : "0960-9822", "PMID" : "15186745", "abstract" : "In many species, reducing nutrient intake without causing malnutrition extends lifespan. Like DR (dietary restriction), modulation of genes in the insulin-signaling pathway, known to alter nutrient sensing, has been shown to extend lifespan in various species. In Drosophila, the target of rapamycin (TOR) and the insulin pathways have emerged as major regulators of growth and size. Hence we examined the role of TOR pathway genes in regulating lifespan by using Drosophila. We show that inhibition of TOR signaling pathway by alteration of the expression of genes in this nutrient-sensing pathway, which is conserved from yeast to human, extends lifespan in a manner that may overlap with known effects of dietary restriction on longevity. In Drosophila, TSC1 and TSC2 (tuberous sclerosis complex genes 1 and 2) act together to inhibit TOR (target of rapamycin), which mediates a signaling pathway that couples amino acid availability to S6 kinase, translation initiation, and growth. We find that overexpression of dTsc1, dTsc2, or dominant-negative forms of dTOR or dS6K all cause lifespan extension. Modulation of expression in the fat is sufficient for the lifespan-extension effects. The lifespan extensions are dependent on nutritional condition, suggesting a possible link between the TOR pathway and dietary restriction.", "author" : [ { "dropping-particle" : "", "family" : "Kapahi", "given" : "Pankaj", "non-dropping-particle" : "", "parse-names" : false, "suffix" : "" }, { "dropping-particle" : "", "family" : "Zid", "given" : "Brian M", "non-dropping-particle" : "", "parse-names" : false, "suffix" : "" }, { "dropping-particle" : "", "family" : "Harper", "given" : "Tony", "non-dropping-particle" : "", "parse-names" : false, "suffix" : "" }, { "dropping-particle" : "", "family" : "Koslover", "given" : "Daniel", "non-dropping-particle" : "", "parse-names" : false, "suffix" : "" }, { "dropping-particle" : "", "family" : "Sapin", "given" : "Viveca", "non-dropping-particle" : "", "parse-names" : false, "suffix" : "" }, { "dropping-particle" : "", "family" : "Benzer", "given" : "Seymour", "non-dropping-particle" : "", "parse-names" : false, "suffix" : "" } ], "container-title" : "Current Biology", "id" : "ITEM-3", "issue" : "10", "issued" : { "date-parts" : [ [ "2004", "5", "25" ] ] }, "page" : "885-90", "title" : "Regulation of lifespan in Drosophila by modulation of genes in the TOR signaling pathway.", "type" : "article-journal", "volume" : "14" }, "uris" : [ "http://www.mendeley.com/documents/?uuid=817ea978-53c4-45d4-9c30-7f80d7a48a41" ] } ], "mendeley" : { "formattedCitation" : "&lt;sup&gt;3\u20135&lt;/sup&gt;", "plainTextFormattedCitation" : "3\u20135", "previouslyFormattedCitation" : "&lt;sup&gt;3\u20135&lt;/sup&gt;" }, "properties" : { "noteIndex" : 0 }, "schema" : "https://github.com/citation-style-language/schema/raw/master/csl-citation.json" }</w:instrText>
-      </w:r>
-      <w:r>
-        <w:fldChar w:fldCharType="separate"/>
-      </w:r>
-      <w:r>
-        <w:rPr>
-          <w:noProof/>
-          <w:vertAlign w:val="superscript"/>
-        </w:rPr>
-        <w:t>3–5</w:t>
-      </w:r>
-      <w:r>
-        <w:fldChar w:fldCharType="end"/>
-      </w:r>
-      <w:r>
-        <w:t xml:space="preserve">.  While several mechanisms underlying </w:t>
-      </w:r>
-      <w:del w:id="39" w:author="Reiter, Larry T" w:date="2016-11-21T09:50:00Z">
-        <w:r>
-          <w:delText>this lifespan extension</w:delText>
-        </w:r>
-      </w:del>
-      <w:ins w:id="40" w:author="Reiter, Larry T" w:date="2016-11-21T09:50:00Z">
-        <w:r>
-          <w:t>extended lifespan</w:t>
-        </w:r>
-      </w:ins>
-      <w:r>
-        <w:t xml:space="preserve"> have been proposed, </w:t>
-      </w:r>
-      <w:r>
-        <w:t xml:space="preserve">the tissue or tissues that link mTORC1 activity to extended lifespan </w:t>
-      </w:r>
-      <w:del w:id="41" w:author="Reiter, Larry T" w:date="2016-11-21T09:50:00Z">
-        <w:r>
-          <w:delText>are not well understood</w:delText>
-        </w:r>
-      </w:del>
-      <w:ins w:id="42" w:author="Reiter, Larry T" w:date="2016-11-21T09:50:00Z">
-        <w:r>
-          <w:t>have not been identified</w:t>
-        </w:r>
-      </w:ins>
-      <w:r>
-        <w:t>.</w:t>
-      </w:r>
-      <w:r>
-        <w:t xml:space="preserve"> </w:t>
-      </w:r>
-    </w:p>
-    <w:p/>
-    <w:p>
-      <w:r>
-        <w:t xml:space="preserve">Muscle is an important potential target tissue for understanding aging, as functional </w:t>
-      </w:r>
-      <w:r>
-        <w:t>differences in muscle strength predict lifespan in a longitudinal manner</w:t>
-      </w:r>
-      <w:commentRangeStart w:id="43"/>
-      <w:r>
-        <w:fldChar w:fldCharType="begin" w:fldLock="1"/>
-      </w:r>
-      <w:r>
-        <w:instrText>ADDIN CSL_CITATION { "citationItems" : [ { "id" : "ITEM-1", "itemData" : { "DOI" : "10.1093/gerona/55.3.M168", "ISBN" : "1079-5006 (Print)\\n1079-5006 (Linking)", "ISSN" : "1079-5006", "PMID" : "10795731", "abstract" : "BACKGROUND: Muscle weakness, low body weight, and chronic diseases are often observed in the same people; however, the association of muscle strength with mortality, independent of disease status and body weight, has not been elucidated. The aim was to assess hand grip strength as a predictor of all-cause mortality within different levels of body mass index (BMI) in initially disease-free men. METHODS: Mortality was followed prospectively over 30 years. Maximal hand grip strength tests and BMI assessments were done at baseline in 1965 to 1970. The participants were 6040 healthy men aged 45 to 68 years at baseline living on Oahu, Hawaii. RESULTS: The death rates per 1000 person years were 24.6 in those with BMI &lt;20, 18.5 in the middle BMI category, and 18.0 in those with BMI &gt; or = 25. For grip strength tertiles, the mortality rates were 24.8 in the lowest, 18.5 in the middle, and 14.0 in the highest third. In Cox regression models, within each tertile of grip strength, BMI showed only minimal effect on mortality. In contrast, in each category of BMI there was a gradient of decreasing mortality risk with increasing grip strength. Among those with BMI &lt;20, the adjusted relative risks (RRs) of mortality over 30 years were 1.36 (95% confidence interval 1.14-1.63) for those in the lowest third of strength at baseline, 1.27 (1.02-1.58) in the middle, and 0.92 (0.66-1.29) in the highest third. Correspondingly, for those with BMI 20-24.99, the RRs of death were 1.25 (1.08-1.45), 1.14 (1.00-1.32), and 1.0 (reference) in the lowest, middle, and highest third of grip strength, respectively. In those with BMI &gt; or =25, the RRs were 1.39 (1.16-1.65) in the lowest, 1.27 (1.08-1.49) in the middle, and 1.14 (0.98-1.32) in the highest third of grip strength. Models were adjusted for age, education, occupation, smoking, physical activity, and body height. CONCLUSIONS: In healthy middle-aged men, long-term mortality risk was associated with grip strength at baseline, independent of BMI. The possible interpretation of the finding is that early life influences on muscle strength may have long-term implications for mortality. Additionally, higher strength itself may provide greater physiologic and functional reserve that protects against mortality.", "author" : [ { "dropping-particle" : "", "family" : "Rantanen", "given" : "T", "non-dropping-particle" : "", "parse-names" : false, "suffix" : "" }, { "dropping-particle" : "", "family" : "Harris", "given" : "T", "non-dropping-particle" : "", "parse-names" : false, "suffix" : "" }, { "dropping-particle" : "", "family" : "Leveille", "given" : "S G", "non-dropping-particle" : "", "parse-names" : false, "suffix" : "" }, { "dropping-particle" : "", "family" : "Visser", "given" : "M", "non-dropping-particle" : "", "parse-names" : false, "suffix" : "" }, { "dropping-particle" : "", "family" : "Foley", "given" : "D", "non-dropping-particle" : "", "parse-names" : false, "suffix" : "" }, { "dropping-particle" : "", "family" : "Masaki", "given" : "K", "non-dropping-particle" : "", "parse-names" : false, "suffix" : "" }, { "dropping-particle" : "", "family" : "Guralnik", "given" : "Jack M", "non-dropping-particle" : "", "parse-names" : false, "suffix" : "" } ], "container-title" : "The journals of gerontology. Series A, Biological sciences and medical sciences", "id" : "ITEM-1", "issue" : "3", "issued" : { "date-parts" : [ [ "2000" ] ] }, "page" : "M168-M173", "title" : "Muscle strength and body mass index as long-term predictors of mortality in initially healthy men.", "type" : "article-journal", "volume" : "55" }, "uris" : [ "http://www.mendeley.com/documents/?uuid=cbe58d2d-5d46-47ca-a223-f191a3a17e13" ] }, { "id" : "ITEM-2", "itemData" : { "DOI" : "10.1503/cmaj.091278", "ISBN" : "1488-2329", "ISSN" : "08203946", "PMID" : "20142372", "abstract" : "BACKGROUND: Poor muscular strength has been shown to be associated with increased morbidity and mortality in diverse samples of middle-aged and elderly people. However, the oldest old population (i.e., over 85 years) is underrepresented in such studies. Our objective was to assess the association between muscular strength and mortality in the oldest old population.\\n\\nMETHODS: We included 555 participants (65% women) from the Leiden 85-plus study, a prospective population-based study of all 85-year-old inhabitants of Leiden, Netherlands. We measured the handgrip strength of participants at baseline and again at age 89 years. We collected baseline data on comorbidities, functional status, levels of physical activity, and adjusted for potential confounders. During the follow-up period, we collected data on mortality.\\n\\nRESULTS: During a follow-up period of 9.5 years (range 8.5-10.5 years), 444 (80%) participants died. Risk for all-cause mortality was elevated among participants in the lowest tertile of handgrip strength at age 85 years (hazard ratio [HR] 1.35, 95% confidence interval [CI] 1.00-1.82, p = 0.047) and the lowest two tertiles of handgrip strength at age 89 years (HR 2.04, CI 1.24-3.35, p = 0.005 and HR 1.73, CI 1.11-2.70, p = 0.016). We also observed significantly increased mortality among participants in the tertile with the highest relative loss of handgrip strength over four years (HR 1.72, CI 1.07-2.77, p = 0.026).\\n\\nINTERPRETATION: Handgrip strength, a surrogate measurement of overall muscular strength, is a predictor of all-cause mortality in the oldest old population and may serve as a convenient tool for prognostication of mortality risk among elderly people.", "author" : [ { "dropping-particle" : "", "family" : "Ling", "given" : "Carolina H Y", "non-dropping-particle" : "", "parse-names" : false, "suffix" : "" }, { "dropping-particle" : "", "family" : "Taekema", "given" : "Diana", "non-dropping-particle" : "", "parse-names" : false, "suffix" : "" }, { "dropping-particle" : "", "family" : "Craen", "given" : "Anton J M", "non-dropping-particle" : "De", "parse-names" : false, "suffix" : "" }, { "dropping-particle" : "", "family" : "Gussekloo", "given" : "Jacobijn", "non-dropping-particle" : "", "parse-names" : false, "suffix" : "" }, { "dropping-particle" : "", "family" : "Westendorp", "given" : "Rudi G J", "non-dropping-particle" : "", "parse-names" : false, "suffix" : "" }, { "dropping-particle" : "", "family" : "Maier", "given" : "Andrea B.", "non-dropping-particle" : "", "parse-names" : false, "suffix" : "" } ], "container-title" : "Cmaj", "id" : "ITEM-2", "issue" : "5", "issued" : { "date-parts" : [ [ "2010" ] ] }, "page" : "429-435", "title" : "Handgrip strength and mortality in the oldest old population: The Leiden 85-plus study", "type" : "article-journal", "volume" : "182" }, "uris" : [ "http://www.mendeley.com/documents/?uuid=3c6330b5-3679-4748-afef-52f41b09fc7f" ] }, { "id" : "ITEM-3", "itemData" : { "DOI" : "10.1016/j.amjmed.2006.04.018", "ISBN" : "1555-7162 (Electronic)", "ISSN" : "00029343", "PMID" : "17398228", "abstract" : "PURPOSE: Handgrip strength is a simple measurement used to estimate overall muscle strength but might also serve as a predictor of health-related prognosis. We investigated grip strength-mortality association in a longitudinal study. METHODS: A total of 4912 persons (1695 men and 3217 women), 35 to 74 years old at baseline, were the subjects of this study. Members of the Adult Health Study (AHS) cohort in Hiroshima, Japan, these individuals underwent a battery of physiological tests, including handgrip-strength testing, between July 1970 and June 1972. Mortality was followed until the end of 1999. Estimates of relative risk (RR) of mortality associated with grip strength were adjusted for potentially confounding factors by Cox proportional hazard analysis. RESULTS: Multivariate-adjusted RR of all causes of death, except for external causes, for the highest quintile of grip strength in men was 0.52 (95% confidence interval [CI], 0.33-0.80) for the age group 35-54 years, 0.72 (95% CI, 0.53-0.98) for the ages 55-64 years, and 0.67 (95% CI, 0.49-0.91) for the ages 65-74 years. These figures were significantly lower than the RR for the reference group (the third quintile). Similar trends were observed in women. Multivariate-adjusted RR of all causes of death except external causes for each 5-kg increment of grip strength was significantly low (RR: 0.89, 95% CI, 0.86-0.92 for men, RR: 0.87, 95% CI, 0.83-0.92 for women). Multivariate-adjusted RR for heart disease, stroke, and pneumonia in men was 0.85 (95% CI, 0.79-0.93), 0.90 (95% CI, 0.83-0.99), and 0.85 (95% CI, 0.75-0.98), respectively. RR for each 5-kg increment of grip strength remained 0.92 (95% CI, 0.87-0.96), even after more than 20 years of follow-up. CONCLUSION: Grip strength is an accurate and consistent predictor of all causes of mortality in middle-aged and elderly persons.", "author" : [ { "dropping-particle" : "", "family" : "Sasaki", "given" : "Hideo", "non-dropping-particle" : "", "parse-names" : false, "suffix" : "" }, { "dropping-particle" : "", "family" : "Kasagi", "given" : "Fumiyoshi", "non-dropping-particle" : "", "parse-names" : false, "suffix" : "" }, { "dropping-particle" : "", "family" : "Yamada", "given" : "Michiko", "non-dropping-particle" : "", "parse-names" : false, "suffix" : "" }, { "dropping-particle" : "", "family" : "Fujita", "given" : "Shoichiro", "non-dropping-particle" : "", "parse-names" : false, "suffix" : "" } ], "container-title" : "The American journal of medicine", "id" : "ITEM-3", "issue" : "4", "issued" : { "date-parts" : [ [ "2007" ] ] }, "page" : "337-342", "title" : "Grip strength predicts cause-specific mortality in middle-aged and elderly persons.", "type" : "article-journal", "volume" : "120" }, "uris" : [ "http://www.mendeley.com/documents/?uuid=6c3cf9ba-e54c-439b-9b49-a1e432024d1c" ] }, { "id" : "ITEM-4", "itemData" : { "DOI" : "10.1093/ije/dyl224", "ISBN" : "0300-5771 (Print)", "ISSN" : "03005771", "PMID" : "17056604", "abstract" : "BACKGROUND: Several studies in older people have shown that grip strength predicts all-cause mortality. The mechanisms are unclear. Muscle strength declines with age, accompanied by a loss of muscle mass and an increase in fat, but the role that body composition plays in the association between grip strength and mortality has been little explored. We investigated the relation between grip strength, body composition, and cause-specific and total mortality in 800 men and women aged 65 and over. METHODS: During 197374 the UK Department of Health and Social Security surveyed random samples of men and women aged 65 and over living in eight areas of Britain to assess the nutritional state of the elderly population. The survey included a clinical examination by a geriatrician who assessed grip strength and anthropometry. We used Cox proportional hazards models to examine mortality over 24 years of follow-up. RESULTS: Poorer grip strength was associated with increased mortality from all-causes, from cardiovascular disease, and from cancer in men, though not in women. After adjustment for potential confounding factors, including arm muscle area and BMI, the relative risk of death in men was 0.81 (95% CI 0.700.95) from all-causes, 0.73 (95% CI 0.600.89) from cardiovascular disease, and 0.81 (95% CI 0.660.98) from cancer per SD increase in grip strength. These associations remained statistically significant after further adjustment for fat-free mass or % body fat. CONCLUSION: Grip strength is a long-term predictor of mortality from all-causes, cardiovascular disease, and cancer in men. Muscle size and other indicators of body composition did not explain these associations.", "author" : [ { "dropping-particle" : "", "family" : "Gale", "given" : "Catharine R.", "non-dropping-particle" : "", "parse-names" : false, "suffix" : "" }, { "dropping-particle" : "", "family" : "Martyn", "given" : "Christopher N.", "non-dropping-particle" : "", "parse-names" : false, "suffix" : "" }, { "dropping-particle" : "", "family" : "Cooper", "given" : "Cyrus", "non-dropping-particle" : "", "parse-names" : false, "suffix" : "" }, { "dropping-particle" : "", "family" : "Sayer", "given" : "Avan Aihie", "non-dropping-particle" : "", "parse-names" : false, "suffix" : "" } ], "container-title" : "International Journal of Epidemiology", "id" : "ITEM-4", "issue" : "1", "issued" : { "date-parts" : [ [ "2007" ] ] }, "page" : "228-235", "title" : "Grip strength, body composition, and mortality", "type" : "article-journal", "volume" : "36" }, "uris" : [ "http://www.mendeley.com/documents/?uuid=8ab2b996-72d6-4b25-b44b-99e9fc35bea9" ] }, { "id" : "ITEM-5", "itemData" : { "DOI" : "10.1034/j.1600-0579.2003.00207.x", "ISBN" : "0002-8614 (Print)\\n0002-8614 (Linking)", "ISSN" : "0002-8614", "PMID" : "12752838", "abstract" : "OBJECTIVES: To examine the association between muscle strength and total and cause-specific mortality and the plausible contributing factors to this association, such as presence of diseases commonly underlying mortality, inflammation, nutritional deficiency, physical inactivity, smoking, and depression. DESIGN: Prospective population-based cohort study with mortality surveillance over 5 years. SETTING: Elderly women residing in the eastern half of Baltimore, Maryland, and part of Baltimore County. PARTICIPANTS: Nine hundred nineteen moderately to severely disabled women aged 65 to 101 who participated in handgrip strength testing at baseline as part of the Women's Health and Aging Study. MEASUREMENTS: Cardiovascular disease (CVD), cancer, respiratory disease, other measures (not CVD, respiratory, or cancer), total mortality, handgrip strength, and interleukin-6. RESULTS: Over the 5-year follow-up, 336 deaths occurred: 149 due to CVD, 59 due to cancer, 38 due to respiratory disease, and 90 due to other diseases. The unadjusted relative risk (RR) of CVD mortality was 3.21 (95% confidence interval (CI) = 2.00-5.14) in the lowest and 1.88 (95% CI = 1.11-3.21) in the middle compared with the highest tertile of handgrip strength. The unadjusted RR of respiratory mortality was 2.38 (95% CI = 1.09-5.20) and other mortality 2.59 (95% CI = 1.59-4.20) in the lowest versus the highest grip-strength tertile. Cancer mortality was not associated with grip strength. After adjusting for age, race, body height, and weight, the RR of CVD mortality decreased to 2.17 (95% CI = 1.26-3.73) in the lowest and 1.56 (95% CI = 0.89-2.71) in the middle, with the highest grip-strength tertile as the reference. Further adjustments for multiple diseases, physical inactivity, smoking, interleukin-6, C-reactive protein, serum albumin, unintentional weight loss, and depressive symptoms did not materially change the risk estimates. Similar results were observed for all-cause mortality. CONCLUSION: In older disabled women, handgrip strength was a powerful predictor of cause-specific and total mortality. Presence of chronic diseases commonly underlying death or the mechanisms behind decline in muscle strength in chronic disease, such as inflammation, poor nutritional status, disuse, and depression, all of which are independent predictors of mortality, did not explain the association. Handgrip strength, an indicator of overall muscle strength, may predict mortality through mechanisms other \u2026", "author" : [ { "dropping-particle" : "", "family" : "Rantanen", "given" : "Taina", "non-dropping-particle" : "", "parse-names" : false, "suffix" : "" }, { "dropping-particle" : "", "family" : "Volpato", "given" : "Stefano", "non-dropping-particle" : "", "parse-names" : false, "suffix" : "" }, { "dropping-particle" : "", "family" : "Ferrucci", "given" : "Luigi", "non-dropping-particle" : "", "parse-names" : false, "suffix" : "" }, { "dropping-particle" : "", "family" : "Heikkinen", "given" : "Eino", "non-dropping-particle" : "", "parse-names" : false, "suffix" : "" }, { "dropping-particle" : "", "family" : "Fried", "given" : "Linda P", "non-dropping-particle" : "", "parse-names" : false, "suffix" : "" }, { "dropping-particle" : "", "family" : "Guralnik", "given" : "Jack M", "non-dropping-particle" : "", "parse-names" : false, "suffix" : "" } ], "container-title" : "Journal of the American Geriatrics Society", "id" : "ITEM-5", "issue" : "5", "issued" : { "date-parts" : [ [ "2003" ] ] }, "page" : "636-641", "title" : "Handgrip strength and cause-specific and total mortality in older disabled women: exploring the mechanism.", "type" : "article-journal", "volume" : "51" }, "uris" : [ "http://www.mendeley.com/documents/?uuid=ff19d2b2-5bed-4dfe-919a-fa9c3be799f8" ] }, { "id" : "ITEM-6", "itemData" : { "DOI" : "10.1093/gerona/57.10.B359", "ISBN" : "1079-5006", "ISSN" : "1079-5006", "PMID" : "12242311", "abstract" : "Low muscle strength is associated with mortality, presumably as a result of low muscle mass (sarcopenia) and physical inactivity. Grip strength was longitudinally collected in 1071 men over a 25-year period. Muscle mass was estimated by using 24-hour creatinine excretion and physical activity values, obtained by questionnaire. Survival analysis examined the impact of grip strength and rate of change in strength on all-cause mortality over 40 years. Lower and declining strength are associated with increased mortality, independent of physical activity and muscle mass. In men &lt;60 years, rate of loss of strength was more important than the actual levels. In men &gt;/=60 years, strength was more protective than the rate of loss, which persisted when muscle mass was considered. Strength and rate of change in strength contribute to the impact of sarcopenia on mortality. Although muscle mass and physical activity are important, they do not completely account for the impact of strength and changes in strength.", "author" : [ { "dropping-particle" : "", "family" : "Metter", "given" : "E Jeffrey", "non-dropping-particle" : "", "parse-names" : false, "suffix" : "" }, { "dropping-particle" : "", "family" : "Talbot", "given" : "Laura a", "non-dropping-particle" : "", "parse-names" : false, "suffix" : "" }, { "dropping-particle" : "", "family" : "Schrager", "given" : "Matthew", "non-dropping-particle" : "", "parse-names" : false, "suffix" : "" }, { "dropping-particle" : "", "family" : "Conwit", "given" : "Robin", "non-dropping-particle" : "", "parse-names" : false, "suffix" : "" } ], "container-title" : "The journals of gerontology. Series A, Biological sciences and medical sciences", "id" : "ITEM-6", "issue" : "10", "issued" : { "date-parts" : [ [ "2002" ] ] }, "page" : "B359-B365", "title" : "Skeletal muscle strength as a predictor of all-cause mortality in healthy men.", "type" : "article-journal", "volume" : "57" }, "uris" : [ "http://www.mendeley.com/documents/?uuid=2391d471-7dd7-40c1-8dbe-eac2022afe25" ] } ], "mendeley" : { "formattedCitation" : "&lt;sup&gt;6\u201311&lt;/sup&gt;", "plainTextFormattedCitation" : "6\u201311", "previouslyFormattedCitation" : "&lt;sup&gt;6\u201311&lt;/sup&gt;" }, "properties" : { "noteIndex" : 0 }, "schema" : "https://github.com/citation-style-language/schema/raw/master/csl-citation.json" }</w:instrText>
-      </w:r>
-      <w:r>
-        <w:fldChar w:fldCharType="separate"/>
-      </w:r>
-      <w:r>
-        <w:rPr>
-          <w:noProof/>
-          <w:vertAlign w:val="superscript"/>
-        </w:rPr>
-        <w:t>6–11</w:t>
-      </w:r>
-      <w:r>
-        <w:fldChar w:fldCharType="end"/>
-      </w:r>
-      <w:commentRangeEnd w:id="43"/>
-      <w:r>
-        <w:rPr>
-          <w:rStyle w:val="CommentReference"/>
-        </w:rPr>
-        <w:commentReference w:id="43"/>
-      </w:r>
-      <w:ins w:id="44" w:author="Reiter, Larry T" w:date="2018-01-04T13:03:00Z">
-        <w:r>
-          <w:t>.  Furthermore, mTORC1 regulates several important, potentially aging related processes in muscle including oxidative stress, the unfolded protein response, autophagy and lipid metabolism</w:t>
+      <w:del w:id="52" w:author="Stephenson, Erin" w:date="2016-11-22T11:43:00Z">
+        <w:r>
+          <w:fldChar w:fldCharType="end"/>
+        </w:r>
+      </w:del>
+      <w:ins w:id="53" w:author="Stephenson, Erin" w:date="2016-11-22T11:43:00Z">
+        <w:r>
+          <w:t>availability</w:t>
         </w:r>
         <w:r>
           <w:fldChar w:fldCharType="begin" w:fldLock="1"/>
         </w:r>
         <w:r>
-          <w:instrText>ADDIN CSL_CITATION { "citationItems" : [ { "id" : "ITEM-1", "itemData" : { "DOI" : "10.1016/j.molcel.2007.12.023", "ISBN" : "1097-2765 (Print)", "ISSN" : "10972765", "PMID" : "18342602", "abstract" : "Mammalian target of rapamycin, mTOR, is a major sensor of nutrient and energy availability in the cell and regulates a variety of cellular processes, including growth, proliferation, and metabolism. Loss of the tuberous sclerosis complex genes (TSC1 or TSC2) leads to constitutive activation of mTOR and downstream signaling elements, resulting in the development of tumors, neurological disorders, and at the cellular level, severe insulin/IGF-1 resistance. Here, we show that loss of TSC1 or TSC2 in cell lines and mouse or human tumors causes endoplasmic reticulum (ER) stress and activates the unfolded protein response (UPR). The resulting ER stress plays a significant role in the mTOR-mediated negative-feedback inhibition of insulin action and increases the vulnerability to apoptosis. These results demonstrate ER stress as a critical component of the pathologies associated with dysregulated mTOR activity and offer the possibility to exploit this mechanism for new therapeutic opportunities. ?? 2008 Elsevier Inc. All rights reserved.", "author" : [ { "dropping-particle" : "", "family" : "Ozcan", "given" : "Umut", "non-dropping-particle" : "", "parse-names" : false, "suffix" : "" }, { "dropping-particle" : "", "family" : "Ozcan", "given" : "Lale", "non-dropping-particle" : "", "parse-names" : false, "suffix" : "" }, { "dropping-particle" : "", "family" : "Yilmaz", "given" : "Erkan", "non-dropping-particle" : "", "parse-names" : false, "suffix" : "" }, { "dropping-particle" : "", "family" : "D\u00fcvel", "given" : "Katrin", "non-dropping-particle" : "", "parse-names" : false, "suffix" : "" }, { "dropping-particle" : "", "family" : "Sahin", "given" : "Mustafa", "non-dropping-particle" : "", "parse-names" : false, "suffix" : "" }, { "dropping-particle" : "", "family" : "Manning", "given" : "Brendan D.", "non-dropping-particle" : "", "parse-names" : false, "suffix" : "" }, { "dropping-particle" : "", "family" : "Hotamisligil", "given" : "G\u00f6khan S.", "non-dropping-particle" : "", "parse-names" : false, "suffix" : "" } ], "container-title" : "Molecular Cell", "id" : "ITEM-1", "issue" : "5", "issued" : { "date-parts" : [ [ "2008", "3" ] ] }, "page" : "541-551", "title" : "Loss of the Tuberous Sclerosis Complex Tumor Suppressors Triggers the Unfolded Protein Response to Regulate Insulin Signaling and Apoptosis", "type" : "article-journal", "volume" : "29" }, "uris" : [ "http://www.mendeley.com/documents/?uuid=9f2609ef-7341-4d95-887d-ab61acf30353" ] }, { "id" : "ITEM-2", "itemData" : { "DOI" : "10.1186/2044-5040-3-6", "ISSN" : "2044-5040", "PMID" : "23497627", "abstract" : "BACKGROUND: Skeletal muscle mass is determined by the balance between protein synthesis and degradation. Mammalian target of rapamycin complex 1 (mTORC1) is a master regulator of protein translation and has been implicated in the control of muscle mass. Inactivation of mTORC1 by skeletal muscle-specific deletion of its obligatory component raptor results in smaller muscles and a lethal dystrophy. Moreover, raptor-deficient muscles are less oxidative through changes in the expression PGC-1\u03b1, a critical determinant of mitochondrial biogenesis. These results suggest that activation of mTORC1 might be beneficial to skeletal muscle by providing resistance to muscle atrophy and increasing oxidative function. Here, we tested this hypothesis by deletion of the mTORC1 inhibitor tuberous sclerosis complex (TSC) in muscle fibers. METHOD: Skeletal muscles of mice with an acute or a permanent deletion of raptor or TSC1 were examined using histological, biochemical and molecular biological methods. Response of the muscles to changes in mechanical load and nerve input was investigated by ablation of synergistic muscles or by denervation . RESULTS: Genetic deletion or knockdown of raptor, causing inactivation of mTORC1, was sufficient to prevent muscle growth and enhance muscle atrophy. Conversely, short-term activation of mTORC1 by knockdown of TSC induced muscle fiber hypertrophy and atrophy-resistance upon denervation, in both fast tibialis anterior (TA) and slow soleus muscles. Surprisingly, however, sustained activation of mTORC1 by genetic deletion of Tsc1 caused muscle atrophy in all but soleus muscles. In contrast, oxidative capacity was increased in all muscles examined. Consistently, TSC1-deficient soleus muscle was atrophy-resistant whereas TA underwent normal atrophy upon denervation. Moreover, upon overloading, plantaris muscle did not display enhanced hypertrophy compared to controls. Biochemical analysis indicated that the atrophy response of muscles was based on the suppressed phosphorylation of PKB/Akt via feedback inhibition by mTORC1 and subsequent increased expression of the E3 ubiquitin ligases MuRF1 and atrogin-1/MAFbx. In contrast, expression of both E3 ligases was not increased in soleus muscle suggesting the presence of compensatory mechanisms in this muscle. CONCLUSIONS: Our study shows that the mTORC1- and the PKB/Akt-FoxO pathways are tightly interconnected and differentially regulated depending on the muscle type. These results indicate tha\u2026", "author" : [ { "dropping-particle" : "", "family" : "Bentzinger", "given" : "C. Florian", "non-dropping-particle" : "", "parse-names" : false, "suffix" : "" }, { "dropping-particle" : "", "family" : "Lin", "given" : "Shuo", "non-dropping-particle" : "", "parse-names" : false, "suffix" : "" }, { "dropping-particle" : "", "family" : "Romanino", "given" : "Klaas", "non-dropping-particle" : "", "parse-names" : false, "suffix" : "" }, { "dropping-particle" : "", "family" : "Castets", "given" : "Perrine", "non-dropping-particle" : "", "parse-names" : false, "suffix" : "" }, { "dropping-particle" : "", "family" : "Guridi", "given" : "Maitea", "non-dropping-particle" : "", "parse-names" : false, "suffix" : "" }, { "dropping-particle" : "", "family" : "Summermatter", "given" : "Serge", "non-dropping-particle" : "", "parse-names" : false, "suffix" : "" }, { "dropping-particle" : "", "family" : "Handschin", "given" : "Christoph", "non-dropping-particle" : "", "parse-names" : false, "suffix" : "" }, { "dropping-particle" : "", "family" : "Tintignac", "given" : "Lionel A.", "non-dropping-particle" : "", "parse-names" : false, "suffix" : "" }, { "dropping-particle" : "", "family" : "Hall", "given" : "Michael\u00a0N.", "non-dropping-particle" : "", "parse-names" : false, "suffix" : "" }, { "dropping-particle" : "", "family" : "R\u00fcegg", "given" : "Markus A.", "non-dropping-particle" : "", "parse-names" : false, "suffix" : "" } ], "container-title" : "Skeletal muscle", "id" : "ITEM-2", "issue" : "1", "issued" : { "date-parts" : [ [ "2013", "1" ] ] }, "page" : "6", "title" : "Differential response of skeletal muscles to mTORC1 signaling during atrophy and hypertrophy.", "type" : "article-journal", "volume" : "3" }, "uris" : [ "http://www.mendeley.com/documents/?uuid=93d3f526-0304-492e-b185-4e03c8200d17" ] }, { "id" : "ITEM-3", "itemData" : { "DOI" : "10.1073/pnas.1000323107", "ISSN" : "1091-6490", "PMID" : "20167806", "author" : [ { "dropping-particle" : "", "family" : "Laplante", "given" : "Mathieu", "non-dropping-particle" : "", "parse-names" : false, "suffix" : "" }, { "dropping-particle" : "", "family" : "Sabatini", "given" : "David M.", "non-dropping-particle" : "", "parse-names" : false, "suffix" : "" } ], "container-title" : "Proceedings of the National Academy of Sciences of the United States of America", "id" : "ITEM-3", "issue" : "8", "issued" : { "date-parts" : [ [ "2010", "2" ] ] }, "page" : "3281-2", "title" : "mTORC1 activates SREBP-1c and uncouples lipogenesis from gluconeogenesis.", "type" : "article-journal", "volume" : "107" }, "uris" : [ "http://www.mendeley.com/documents/?uuid=2e898fef-e65a-4ede-9156-f326ec9ee236" ] } ], "mendeley" : { "formattedCitation" : "&lt;sup&gt;12\u201314&lt;/sup&gt;", "plainTextFormattedCitation" : "12\u201314", "previouslyFormattedCitation" : "&lt;sup&gt;12&lt;/sup&gt;" }, "properties" : { "noteIndex" : 0 }, "schema" : "https://github.com/citation-style-language/schema/raw/master/csl-citation.json" }</w:instrText>
+          <w:instrText>ADDIN CSL_CITATION { "citationItems" : [ { "id" : "ITEM-1", "itemData" : { "DOI" : "10.1038/nature14190", "ISBN" : "1476-4687 (Electronic)\\r0028-0836 (Linking)", "ISSN" : "0028-0836", "PMID" : "25592535", "abstract" : "The ability to sense and respond to fluctuations in environmental nutrient levels is a requisite for life. Nutrient scarcity is a selective pressure that has shaped the evolution of most cellular processes. Different pathways that detect intracellular and extracellular levels of sugars, amino acids, lipids and surrogate metabolites are integrated and coordinated at the organismal level through hormonal signals. During food abundance, nutrient-sensing pathways engage anabolism and storage, whereas scarcity triggers homeostatic mechanisms, such as the mobilization of internal stores through autophagy. Nutrient-sensing pathways are commonly deregulated in human metabolic diseases.", "author" : [ { "dropping-particle" : "", "family" : "Efeyan", "given" : "Alejo", "non-dropping-particle" : "", "parse-names" : false, "suffix" : "" }, { "dropping-particle" : "", "family" : "Comb", "given" : "William C.", "non-dropping-particle" : "", "parse-names" : false, "suffix" : "" }, { "dropping-particle" : "", "family" : "Sabatini", "given" : "David M.", "non-dropping-particle" : "", "parse-names" : false, "suffix" : "" } ], "container-title" : "Nature", "id" : "ITEM-1", "issue" : "7534", "issued" : { "date-parts" : [ [ "2015", "1", "14" ] ] }, "page" : "302-310", "title" : "Nutrient-sensing mechanisms and pathways", "type" : "article-journal", "volume" : "517" }, "uris" : [ "http://www.mendeley.com/documents/?uuid=463a5157-6dcc-45cb-87c5-eba5d31b558e" ] }, { "id" : "ITEM-2", "itemData" : { "DOI" : "10.1016/j.gde.2012.12.005", "ISSN" : "1879-0380", "PMID" : "23317514", "abstract" : "The target of rapamycin (TOR) is a highly conserved serine/threonine kinase that is part of two structurally and functionally distinct complexes, TORC1 and TORC2. In multicellular organisms, TOR regulates cell growth and metabolism in response to nutrients, growth factors and cellular energy. Deregulation of TOR signaling alters whole body metabolism and causes age-related disease. This review describes the most recent advances in TOR signaling with a particular focus on mammalian TOR (mTOR) in metabolic tissues vis-a-vis aging, obesity, type 2 diabetes, and cancer.", "author" : [ { "dropping-particle" : "", "family" : "Cornu", "given" : "Marion", "non-dropping-particle" : "", "parse-names" : false, "suffix" : "" }, { "dropping-particle" : "", "family" : "Albert", "given" : "Verena", "non-dropping-particle" : "", "parse-names" : false, "suffix" : "" }, { "dropping-particle" : "", "family" : "Hall", "given" : "Michael\u00a0N.", "non-dropping-particle" : "", "parse-names" : false, "suffix" : "" } ], "container-title" : "Current opinion in genetics &amp; development", "id" : "ITEM-2", "issue" : "1", "issued" : { "date-parts" : [ [ "2013", "2" ] ] }, "page" : "53-62", "publisher" : "Elsevier Ltd", "title" : "mTOR in aging, metabolism, and cancer.", "type" : "article-journal", "volume" : "23" }, "uris" : [ "http://www.mendeley.com/documents/?uuid=5db5d46e-ad79-44ce-9457-93d6826c3fe5" ] } ], "mendeley" : { "formattedCitation" : "&lt;sup&gt;1,2&lt;/sup&gt;", "plainTextFormattedCitation" : "1,2", "previouslyFormattedCitation" : "&lt;sup&gt;1,2&lt;/sup&gt;" }, "properties" : { "noteIndex" : 0 }, "schema" : "https://github.com/citation-style-language/schema/raw/master/csl-citation.json" }</w:instrText>
         </w:r>
         <w:r>
           <w:fldChar w:fldCharType="separate"/>
@@ -596,70 +574,192 @@
             <w:noProof/>
             <w:vertAlign w:val="superscript"/>
           </w:rPr>
-          <w:t>12–14</w:t>
+          <w:t>1,2</w:t>
         </w:r>
         <w:r>
           <w:fldChar w:fldCharType="end"/>
         </w:r>
+      </w:ins>
+      <w:ins w:id="54" w:author="Stephenson, Erin" w:date="2018-01-04T13:50:00Z">
         <w:r>
           <w:t>.</w:t>
         </w:r>
-        <w:r>
-          <w:t xml:space="preserve">  In this work we tested the hypothesis that </w:t>
-        </w:r>
-        <w:commentRangeStart w:id="45"/>
-        <w:r>
-          <w:t>activation of</w:t>
-        </w:r>
-        <w:commentRangeEnd w:id="45"/>
-        <w:r>
-          <w:rPr>
-            <w:rStyle w:val="CommentReference"/>
-          </w:rPr>
-          <w:commentReference w:id="45"/>
-        </w:r>
-        <w:r>
-          <w:t xml:space="preserve"> mTORC1, specifically within muscle tissue </w:t>
-        </w:r>
-      </w:ins>
-      <w:del w:id="46" w:author="Reiter, Larry T" w:date="2016-11-21T09:51:00Z">
-        <w:r>
-          <w:delText xml:space="preserve">will </w:delText>
-        </w:r>
-      </w:del>
-      <w:ins w:id="47" w:author="Reiter, Larry T" w:date="2016-11-21T09:51:00Z">
-        <w:r>
-          <w:t xml:space="preserve">can </w:t>
-        </w:r>
-      </w:ins>
-      <w:ins w:id="48" w:author="Reiter, Larry T" w:date="2018-01-04T13:03:00Z">
-        <w:r>
-          <w:t xml:space="preserve">affect organismal lifespan, in concert with </w:t>
-        </w:r>
-        <w:commentRangeStart w:id="49"/>
-        <w:r>
-          <w:t>impairments in muscle autophagy</w:t>
-        </w:r>
-        <w:commentRangeEnd w:id="49"/>
-        <w:r>
-          <w:rPr>
-            <w:rStyle w:val="CommentReference"/>
-          </w:rPr>
-          <w:commentReference w:id="49"/>
-        </w:r>
-        <w:r>
-          <w:t>.</w:t>
-        </w:r>
-      </w:ins>
-      <w:ins w:id="50" w:author="Dave Bridges" w:date="2018-01-04T13:03:00Z">
-        <w:r>
-          <w:t>.  Furthermore, mTORC1 regulates several important, potentially aging related processes in muscle including oxidative stress, the unfolded protein response, autophagy and lipid metabolism</w:t>
+      </w:ins>
+      <w:del w:id="55" w:author="Stephenson, Erin" w:date="2018-01-04T13:50:00Z">
+        <w:r>
+          <w:delText>.</w:delText>
+        </w:r>
+      </w:del>
+      <w:r>
+        <w:t xml:space="preserve">  Several studies have implicated mTORC1 inhibition </w:t>
+      </w:r>
+      <w:ins w:id="56" w:author="Stephenson, Erin" w:date="2016-11-22T11:44:00Z">
+        <w:r>
+          <w:t xml:space="preserve">as a mechanism of </w:t>
+        </w:r>
+      </w:ins>
+      <w:del w:id="57" w:author="Stephenson, Erin" w:date="2016-11-22T11:44:00Z">
+        <w:r>
+          <w:delText xml:space="preserve">in </w:delText>
+        </w:r>
+      </w:del>
+      <w:r>
+        <w:t>organismal lifespan</w:t>
+      </w:r>
+      <w:ins w:id="58" w:author="Stephenson, Erin" w:date="2018-01-04T13:50:00Z">
+        <w:r>
+          <w:t xml:space="preserve"> </w:t>
+        </w:r>
+      </w:ins>
+      <w:ins w:id="59" w:author="Stephenson, Erin" w:date="2016-11-22T11:50:00Z">
+        <w:r>
+          <w:t>extension</w:t>
+        </w:r>
+        <w:r>
+          <w:t xml:space="preserve"> </w:t>
+        </w:r>
+      </w:ins>
+      <w:r>
+        <w:t>in yeast, worms and mammals</w:t>
+      </w:r>
+      <w:r>
+        <w:fldChar w:fldCharType="begin" w:fldLock="1"/>
+      </w:r>
+      <w:r>
+        <w:instrText>ADDIN CSL_CITATION { "citationItems" : [ { "id" : "ITEM-1", "itemData" : { "DOI" : "10.1016/j.cmet.2009.11.010", "ISBN" : "1932-7420 (Electronic)\\r1550-4131 (Linking)", "ISSN" : "1932-7420", "PMID" : "20074526", "abstract" : "The target of rapamycin (TOR) pathway is a major nutrient-sensing pathway that, when genetically downregulated, increases life span in evolutionarily diverse organisms including mammals. The central component of this pathway, TOR kinase, is the target of the inhibitory drug rapamycin, a highly specific and well-described drug approved for human use. We show here that feeding rapamycin to adult Drosophila produces the life span extension seen in some TOR mutants. Increase in life span by rapamycin was associated with increased resistance to both starvation and paraquat. Analysis of the underlying mechanisms revealed that rapamycin increased longevity specifically through the TORC1 branch of the TOR pathway, through alterations to both autophagy and translation. Rapamycin could increase life span of weak insulin/Igf signaling (IIS) pathway mutants and of flies with life span maximized by dietary restriction, indicating additional mechanisms.", "author" : [ { "dropping-particle" : "", "family" : "Bjedov", "given" : "Ivana", "non-dropping-particle" : "", "parse-names" : false, "suffix" : "" }, { "dropping-particle" : "", "family" : "Toivonen", "given" : "Janne M.", "non-dropping-particle" : "", "parse-names" : false, "suffix" : "" }, { "dropping-particle" : "", "family" : "Kerr", "given" : "Fiona", "non-dropping-particle" : "", "parse-names" : false, "suffix" : "" }, { "dropping-particle" : "", "family" : "Slack", "given" : "Cathy", "non-dropping-particle" : "", "parse-names" : false, "suffix" : "" }, { "dropping-particle" : "", "family" : "Jacobson", "given" : "Jake", "non-dropping-particle" : "", "parse-names" : false, "suffix" : "" }, { "dropping-particle" : "", "family" : "Foley", "given" : "Andrea", "non-dropping-particle" : "", "parse-names" : false, "suffix" : "" }, { "dropping-particle" : "", "family" : "Partridge", "given" : "Linda", "non-dropping-particle" : "", "parse-names" : false, "suffix" : "" } ], "container-title" : "Cell metabolism", "id" : "ITEM-1", "issue" : "1", "issued" : { "date-parts" : [ [ "2010", "1" ] ] }, "page" : "35-46", "publisher" : "Elsevier Ltd", "title" : "Mechanisms of life span extension by rapamycin in the fruit fly Drosophila melanogaster.", "type" : "article-journal", "volume" : "11" }, "uris" : [ "http://www.mendeley.com/documents/?uuid=361953e2-52a0-4f88-a8db-a3582769e832" ] }, { "id" : "ITEM-2", "itemData" : { "DOI" : "10.1038/nature08221", "ISSN" : "1476-4687", "PMID" : "19587680", "abstract" : "Inhibition of the TOR signalling pathway by genetic or pharmacological intervention extends lifespan in invertebrates, including yeast, nematodes and fruitflies; however, whether inhibition of mTOR signalling can extend lifespan in a mammalian species was unknown. Here we report that rapamycin, an inhibitor of the mTOR pathway, extends median and maximal lifespan of both male and female mice when fed beginning at 600 days of age. On the basis of age at 90% mortality, rapamycin led to an increase of 14% for females and 9% for males. The effect was seen at three independent test sites in genetically heterogeneous mice, chosen to avoid genotype-specific effects on disease susceptibility. Disease patterns of rapamycin-treated mice did not differ from those of control mice. In a separate study, rapamycin fed to mice beginning at 270 days of age also increased survival in both males and females, based on an interim analysis conducted near the median survival point. Rapamycin may extend lifespan by postponing death from cancer, by retarding mechanisms of ageing, or both. To our knowledge, these are the first results to demonstrate a role for mTOR signalling in the regulation of mammalian lifespan, as well as pharmacological extension of lifespan in both genders. These findings have implications for further development of interventions targeting mTOR for the treatment and prevention of age-related diseases.", "author" : [ { "dropping-particle" : "", "family" : "Harrison", "given" : "David E", "non-dropping-particle" : "", "parse-names" : false, "suffix" : "" }, { "dropping-particle" : "", "family" : "Strong", "given" : "Randy", "non-dropping-particle" : "", "parse-names" : false, "suffix" : "" }, { "dropping-particle" : "", "family" : "Sharp", "given" : "Zelton Dave", "non-dropping-particle" : "", "parse-names" : false, "suffix" : "" }, { "dropping-particle" : "", "family" : "Nelson", "given" : "James F.", "non-dropping-particle" : "", "parse-names" : false, "suffix" : "" }, { "dropping-particle" : "", "family" : "Astle", "given" : "Clinton M", "non-dropping-particle" : "", "parse-names" : false, "suffix" : "" }, { "dropping-particle" : "", "family" : "Flurkey", "given" : "Kevin", "non-dropping-particle" : "", "parse-names" : false, "suffix" : "" }, { "dropping-particle" : "", "family" : "Nadon", "given" : "Nancy L", "non-dropping-particle" : "", "parse-names" : false, "suffix" : "" }, { "dropping-particle" : "", "family" : "Wilkinson", "given" : "J Erby", "non-dropping-particle" : "", "parse-names" : false, "suffix" : "" }, { "dropping-particle" : "", "family" : "Frenkel", "given" : "Krystyna", "non-dropping-particle" : "", "parse-names" : false, "suffix" : "" }, { "dropping-particle" : "", "family" : "Carter", "given" : "Christy S", "non-dropping-particle" : "", "parse-names" : false, "suffix" : "" }, { "dropping-particle" : "", "family" : "Pahor", "given" : "Marco", "non-dropping-particle" : "", "parse-names" : false, "suffix" : "" }, { "dropping-particle" : "", "family" : "Javors", "given" : "Martin\u00a0A.", "non-dropping-particle" : "", "parse-names" : false, "suffix" : "" }, { "dropping-particle" : "", "family" : "Fernandez", "given" : "Elizabeth", "non-dropping-particle" : "", "parse-names" : false, "suffix" : "" }, { "dropping-particle" : "", "family" : "Miller", "given" : "Richard a", "non-dropping-particle" : "", "parse-names" : false, "suffix" : "" } ], "container-title" : "Nature", "id" : "ITEM-2", "issue" : "7253", "issued" : { "date-parts" : [ [ "2009", "7", "16" ] ] }, "page" : "392-5", "publisher" : "Nature Publishing Group", "title" : "Rapamycin fed late in life extends lifespan in genetically heterogeneous mice.", "type" : "article-journal", "volume" : "460" }, "uris" : [ "http://www.mendeley.com/documents/?uuid=1e5c4d79-2ad7-4f31-9369-692c9617a2ad" ] }, { "id" : "ITEM-3", "itemData" : { "DOI" : "10.1016/j.cub.2004.03.059", "ISSN" : "0960-9822", "PMID" : "15186745", "abstract" : "In many species, reducing nutrient intake without causing malnutrition extends lifespan. Like DR (dietary restriction), modulation of genes in the insulin-signaling pathway, known to alter nutrient sensing, has been shown to extend lifespan in various species. In Drosophila, the target of rapamycin (TOR) and the insulin pathways have emerged as major regulators of growth and size. Hence we examined the role of TOR pathway genes in regulating lifespan by using Drosophila. We show that inhibition of TOR signaling pathway by alteration of the expression of genes in this nutrient-sensing pathway, which is conserved from yeast to human, extends lifespan in a manner that may overlap with known effects of dietary restriction on longevity. In Drosophila, TSC1 and TSC2 (tuberous sclerosis complex genes 1 and 2) act together to inhibit TOR (target of rapamycin), which mediates a signaling pathway that couples amino acid availability to S6 kinase, translation initiation, and growth. We find that overexpression of dTsc1, dTsc2, or dominant-negative forms of dTOR or dS6K all cause lifespan extension. Modulation of expression in the fat is sufficient for the lifespan-extension effects. The lifespan extensions are dependent on nutritional condition, suggesting a possible link between the TOR pathway and dietary restriction.", "author" : [ { "dropping-particle" : "", "family" : "Kapahi", "given" : "Pankaj", "non-dropping-particle" : "", "parse-names" : false, "suffix" : "" }, { "dropping-particle" : "", "family" : "Zid", "given" : "Brian M", "non-dropping-particle" : "", "parse-names" : false, "suffix" : "" }, { "dropping-particle" : "", "family" : "Harper", "given" : "Tony", "non-dropping-particle" : "", "parse-names" : false, "suffix" : "" }, { "dropping-particle" : "", "family" : "Koslover", "given" : "Daniel", "non-dropping-particle" : "", "parse-names" : false, "suffix" : "" }, { "dropping-particle" : "", "family" : "Sapin", "given" : "Viveca", "non-dropping-particle" : "", "parse-names" : false, "suffix" : "" }, { "dropping-particle" : "", "family" : "Benzer", "given" : "Seymour", "non-dropping-particle" : "", "parse-names" : false, "suffix" : "" } ], "container-title" : "Current Biology", "id" : "ITEM-3", "issue" : "10", "issued" : { "date-parts" : [ [ "2004", "5", "25" ] ] }, "page" : "885-90", "title" : "Regulation of lifespan in Drosophila by modulation of genes in the TOR signaling pathway.", "type" : "article-journal", "volume" : "14" }, "uris" : [ "http://www.mendeley.com/documents/?uuid=817ea978-53c4-45d4-9c30-7f80d7a48a41" ] } ], "mendeley" : { "formattedCitation" : "&lt;sup&gt;3\u20135&lt;/sup&gt;", "plainTextFormattedCitation" : "3\u20135", "previouslyFormattedCitation" : "&lt;sup&gt;3\u20135&lt;/sup&gt;" }, "properties" : { "noteIndex" : 0 }, "schema" : "https://github.com/citation-style-language/schema/raw/master/csl-citation.json" }</w:instrText>
+      </w:r>
+      <w:r>
+        <w:fldChar w:fldCharType="separate"/>
+      </w:r>
+      <w:r>
+        <w:rPr>
+          <w:noProof/>
+          <w:vertAlign w:val="superscript"/>
+        </w:rPr>
+        <w:t>3–5</w:t>
+      </w:r>
+      <w:r>
+        <w:fldChar w:fldCharType="end"/>
+      </w:r>
+      <w:r>
+        <w:t xml:space="preserve">.  While several </w:t>
+      </w:r>
+      <w:del w:id="60" w:author="Stephenson, Erin" w:date="2016-11-22T11:51:00Z">
+        <w:r>
+          <w:delText>mechanisms</w:delText>
+        </w:r>
+        <w:r>
+          <w:delText xml:space="preserve"> </w:delText>
+        </w:r>
+      </w:del>
+      <w:ins w:id="61" w:author="Stephenson, Erin" w:date="2016-11-22T11:51:00Z">
+        <w:r>
+          <w:t>pathways</w:t>
+        </w:r>
+        <w:r>
+          <w:t xml:space="preserve"> </w:t>
+        </w:r>
+      </w:ins>
+      <w:r>
+        <w:t xml:space="preserve">underlying </w:t>
+      </w:r>
+      <w:del w:id="62" w:author="Reiter, Larry T" w:date="2016-11-21T09:50:00Z">
+        <w:r>
+          <w:delText>this lifespan extension</w:delText>
+        </w:r>
+      </w:del>
+      <w:ins w:id="63" w:author="Reiter, Larry T" w:date="2016-11-21T09:50:00Z">
+        <w:r>
+          <w:t>extended lifespan</w:t>
+        </w:r>
+      </w:ins>
+      <w:r>
+        <w:t xml:space="preserve"> have been proposed, </w:t>
+      </w:r>
+      <w:r>
+        <w:t xml:space="preserve">the tissue or tissues that link mTORC1 activity to extended lifespan </w:t>
+      </w:r>
+      <w:del w:id="64" w:author="Reiter, Larry T" w:date="2016-11-21T09:50:00Z">
+        <w:r>
+          <w:delText>are not well understood</w:delText>
+        </w:r>
+      </w:del>
+      <w:ins w:id="65" w:author="Reiter, Larry T" w:date="2016-11-21T09:50:00Z">
+        <w:r>
+          <w:t>have not been identified</w:t>
+        </w:r>
+      </w:ins>
+      <w:r>
+        <w:t>.</w:t>
+      </w:r>
+      <w:r>
+        <w:t xml:space="preserve"> </w:t>
+      </w:r>
+    </w:p>
+    <w:p/>
+    <w:p>
+      <w:ins w:id="66" w:author="Stephenson, Erin" w:date="2016-11-22T11:52:00Z">
+        <w:r>
+          <w:t>Skeletal m</w:t>
+        </w:r>
+      </w:ins>
+      <w:del w:id="67" w:author="Stephenson, Erin" w:date="2016-11-22T11:52:00Z">
+        <w:r>
+          <w:delText>M</w:delText>
+        </w:r>
+      </w:del>
+      <w:r>
+        <w:t xml:space="preserve">uscle is an important potential target tissue for understanding aging, as functional </w:t>
+      </w:r>
+      <w:r>
+        <w:t>differences in muscle strength predict lifespan in a longitudinal manner</w:t>
+      </w:r>
+      <w:commentRangeStart w:id="68"/>
+      <w:r>
+        <w:fldChar w:fldCharType="begin" w:fldLock="1"/>
+      </w:r>
+      <w:r>
+        <w:instrText>ADDIN CSL_CITATION { "citationItems" : [ { "id" : "ITEM-1", "itemData" : { "DOI" : "10.1093/gerona/55.3.M168", "ISBN" : "1079-5006 (Print)\\n1079-5006 (Linking)", "ISSN" : "1079-5006", "PMID" : "10795731", "abstract" : "BACKGROUND: Muscle weakness, low body weight, and chronic diseases are often observed in the same people; however, the association of muscle strength with mortality, independent of disease status and body weight, has not been elucidated. The aim was to assess hand grip strength as a predictor of all-cause mortality within different levels of body mass index (BMI) in initially disease-free men. METHODS: Mortality was followed prospectively over 30 years. Maximal hand grip strength tests and BMI assessments were done at baseline in 1965 to 1970. The participants were 6040 healthy men aged 45 to 68 years at baseline living on Oahu, Hawaii. RESULTS: The death rates per 1000 person years were 24.6 in those with BMI &lt;20, 18.5 in the middle BMI category, and 18.0 in those with BMI &gt; or = 25. For grip strength tertiles, the mortality rates were 24.8 in the lowest, 18.5 in the middle, and 14.0 in the highest third. In Cox regression models, within each tertile of grip strength, BMI showed only minimal effect on mortality. In contrast, in each category of BMI there was a gradient of decreasing mortality risk with increasing grip strength. Among those with BMI &lt;20, the adjusted relative risks (RRs) of mortality over 30 years were 1.36 (95% confidence interval 1.14-1.63) for those in the lowest third of strength at baseline, 1.27 (1.02-1.58) in the middle, and 0.92 (0.66-1.29) in the highest third. Correspondingly, for those with BMI 20-24.99, the RRs of death were 1.25 (1.08-1.45), 1.14 (1.00-1.32), and 1.0 (reference) in the lowest, middle, and highest third of grip strength, respectively. In those with BMI &gt; or =25, the RRs were 1.39 (1.16-1.65) in the lowest, 1.27 (1.08-1.49) in the middle, and 1.14 (0.98-1.32) in the highest third of grip strength. Models were adjusted for age, education, occupation, smoking, physical activity, and body height. CONCLUSIONS: In healthy middle-aged men, long-term mortality risk was associated with grip strength at baseline, independent of BMI. The possible interpretation of the finding is that early life influences on muscle strength may have long-term implications for mortality. Additionally, higher strength itself may provide greater physiologic and functional reserve that protects against mortality.", "author" : [ { "dropping-particle" : "", "family" : "Rantanen", "given" : "T", "non-dropping-particle" : "", "parse-names" : false, "suffix" : "" }, { "dropping-particle" : "", "family" : "Harris", "given" : "T", "non-dropping-particle" : "", "parse-names" : false, "suffix" : "" }, { "dropping-particle" : "", "family" : "Leveille", "given" : "S G", "non-dropping-particle" : "", "parse-names" : false, "suffix" : "" }, { "dropping-particle" : "", "family" : "Visser", "given" : "M", "non-dropping-particle" : "", "parse-names" : false, "suffix" : "" }, { "dropping-particle" : "", "family" : "Foley", "given" : "D", "non-dropping-particle" : "", "parse-names" : false, "suffix" : "" }, { "dropping-particle" : "", "family" : "Masaki", "given" : "K", "non-dropping-particle" : "", "parse-names" : false, "suffix" : "" }, { "dropping-particle" : "", "family" : "Guralnik", "given" : "Jack M", "non-dropping-particle" : "", "parse-names" : false, "suffix" : "" } ], "container-title" : "The journals of gerontology. Series A, Biological sciences and medical sciences", "id" : "ITEM-1", "issue" : "3", "issued" : { "date-parts" : [ [ "2000" ] ] }, "page" : "M168-M173", "title" : "Muscle strength and body mass index as long-term predictors of mortality in initially healthy men.", "type" : "article-journal", "volume" : "55" }, "uris" : [ "http://www.mendeley.com/documents/?uuid=cbe58d2d-5d46-47ca-a223-f191a3a17e13" ] }, { "id" : "ITEM-2", "itemData" : { "DOI" : "10.1503/cmaj.091278", "ISBN" : "1488-2329", "ISSN" : "08203946", "PMID" : "20142372", "abstract" : "BACKGROUND: Poor muscular strength has been shown to be associated with increased morbidity and mortality in diverse samples of middle-aged and elderly people. However, the oldest old population (i.e., over 85 years) is underrepresented in such studies. Our objective was to assess the association between muscular strength and mortality in the oldest old population.\\n\\nMETHODS: We included 555 participants (65% women) from the Leiden 85-plus study, a prospective population-based study of all 85-year-old inhabitants of Leiden, Netherlands. We measured the handgrip strength of participants at baseline and again at age 89 years. We collected baseline data on comorbidities, functional status, levels of physical activity, and adjusted for potential confounders. During the follow-up period, we collected data on mortality.\\n\\nRESULTS: During a follow-up period of 9.5 years (range 8.5-10.5 years), 444 (80%) participants died. Risk for all-cause mortality was elevated among participants in the lowest tertile of handgrip strength at age 85 years (hazard ratio [HR] 1.35, 95% confidence interval [CI] 1.00-1.82, p = 0.047) and the lowest two tertiles of handgrip strength at age 89 years (HR 2.04, CI 1.24-3.35, p = 0.005 and HR 1.73, CI 1.11-2.70, p = 0.016). We also observed significantly increased mortality among participants in the tertile with the highest relative loss of handgrip strength over four years (HR 1.72, CI 1.07-2.77, p = 0.026).\\n\\nINTERPRETATION: Handgrip strength, a surrogate measurement of overall muscular strength, is a predictor of all-cause mortality in the oldest old population and may serve as a convenient tool for prognostication of mortality risk among elderly people.", "author" : [ { "dropping-particle" : "", "family" : "Ling", "given" : "Carolina H Y", "non-dropping-particle" : "", "parse-names" : false, "suffix" : "" }, { "dropping-particle" : "", "family" : "Taekema", "given" : "Diana", "non-dropping-particle" : "", "parse-names" : false, "suffix" : "" }, { "dropping-particle" : "", "family" : "Craen", "given" : "Anton J M", "non-dropping-particle" : "De", "parse-names" : false, "suffix" : "" }, { "dropping-particle" : "", "family" : "Gussekloo", "given" : "Jacobijn", "non-dropping-particle" : "", "parse-names" : false, "suffix" : "" }, { "dropping-particle" : "", "family" : "Westendorp", "given" : "Rudi G J", "non-dropping-particle" : "", "parse-names" : false, "suffix" : "" }, { "dropping-particle" : "", "family" : "Maier", "given" : "Andrea B.", "non-dropping-particle" : "", "parse-names" : false, "suffix" : "" } ], "container-title" : "Cmaj", "id" : "ITEM-2", "issue" : "5", "issued" : { "date-parts" : [ [ "2010" ] ] }, "page" : "429-435", "title" : "Handgrip strength and mortality in the oldest old population: The Leiden 85-plus study", "type" : "article-journal", "volume" : "182" }, "uris" : [ "http://www.mendeley.com/documents/?uuid=3c6330b5-3679-4748-afef-52f41b09fc7f" ] }, { "id" : "ITEM-3", "itemData" : { "DOI" : "10.1016/j.amjmed.2006.04.018", "ISBN" : "1555-7162 (Electronic)", "ISSN" : "00029343", "PMID" : "17398228", "abstract" : "PURPOSE: Handgrip strength is a simple measurement used to estimate overall muscle strength but might also serve as a predictor of health-related prognosis. We investigated grip strength-mortality association in a longitudinal study. METHODS: A total of 4912 persons (1695 men and 3217 women), 35 to 74 years old at baseline, were the subjects of this study. Members of the Adult Health Study (AHS) cohort in Hiroshima, Japan, these individuals underwent a battery of physiological tests, including handgrip-strength testing, between July 1970 and June 1972. Mortality was followed until the end of 1999. Estimates of relative risk (RR) of mortality associated with grip strength were adjusted for potentially confounding factors by Cox proportional hazard analysis. RESULTS: Multivariate-adjusted RR of all causes of death, except for external causes, for the highest quintile of grip strength in men was 0.52 (95% confidence interval [CI], 0.33-0.80) for the age group 35-54 years, 0.72 (95% CI, 0.53-0.98) for the ages 55-64 years, and 0.67 (95% CI, 0.49-0.91) for the ages 65-74 years. These figures were significantly lower than the RR for the reference group (the third quintile). Similar trends were observed in women. Multivariate-adjusted RR of all causes of death except external causes for each 5-kg increment of grip strength was significantly low (RR: 0.89, 95% CI, 0.86-0.92 for men, RR: 0.87, 95% CI, 0.83-0.92 for women). Multivariate-adjusted RR for heart disease, stroke, and pneumonia in men was 0.85 (95% CI, 0.79-0.93), 0.90 (95% CI, 0.83-0.99), and 0.85 (95% CI, 0.75-0.98), respectively. RR for each 5-kg increment of grip strength remained 0.92 (95% CI, 0.87-0.96), even after more than 20 years of follow-up. CONCLUSION: Grip strength is an accurate and consistent predictor of all causes of mortality in middle-aged and elderly persons.", "author" : [ { "dropping-particle" : "", "family" : "Sasaki", "given" : "Hideo", "non-dropping-particle" : "", "parse-names" : false, "suffix" : "" }, { "dropping-particle" : "", "family" : "Kasagi", "given" : "Fumiyoshi", "non-dropping-particle" : "", "parse-names" : false, "suffix" : "" }, { "dropping-particle" : "", "family" : "Yamada", "given" : "Michiko", "non-dropping-particle" : "", "parse-names" : false, "suffix" : "" }, { "dropping-particle" : "", "family" : "Fujita", "given" : "Shoichiro", "non-dropping-particle" : "", "parse-names" : false, "suffix" : "" } ], "container-title" : "The American journal of medicine", "id" : "ITEM-3", "issue" : "4", "issued" : { "date-parts" : [ [ "2007" ] ] }, "page" : "337-342", "title" : "Grip strength predicts cause-specific mortality in middle-aged and elderly persons.", "type" : "article-journal", "volume" : "120" }, "uris" : [ "http://www.mendeley.com/documents/?uuid=6c3cf9ba-e54c-439b-9b49-a1e432024d1c" ] }, { "id" : "ITEM-4", "itemData" : { "DOI" : "10.1093/ije/dyl224", "ISBN" : "0300-5771 (Print)", "ISSN" : "03005771", "PMID" : "17056604", "abstract" : "BACKGROUND: Several studies in older people have shown that grip strength predicts all-cause mortality. The mechanisms are unclear. Muscle strength declines with age, accompanied by a loss of muscle mass and an increase in fat, but the role that body composition plays in the association between grip strength and mortality has been little explored. We investigated the relation between grip strength, body composition, and cause-specific and total mortality in 800 men and women aged 65 and over. METHODS: During 197374 the UK Department of Health and Social Security surveyed random samples of men and women aged 65 and over living in eight areas of Britain to assess the nutritional state of the elderly population. The survey included a clinical examination by a geriatrician who assessed grip strength and anthropometry. We used Cox proportional hazards models to examine mortality over 24 years of follow-up. RESULTS: Poorer grip strength was associated with increased mortality from all-causes, from cardiovascular disease, and from cancer in men, though not in women. After adjustment for potential confounding factors, including arm muscle area and BMI, the relative risk of death in men was 0.81 (95% CI 0.700.95) from all-causes, 0.73 (95% CI 0.600.89) from cardiovascular disease, and 0.81 (95% CI 0.660.98) from cancer per SD increase in grip strength. These associations remained statistically significant after further adjustment for fat-free mass or % body fat. CONCLUSION: Grip strength is a long-term predictor of mortality from all-causes, cardiovascular disease, and cancer in men. Muscle size and other indicators of body composition did not explain these associations.", "author" : [ { "dropping-particle" : "", "family" : "Gale", "given" : "Catharine R.", "non-dropping-particle" : "", "parse-names" : false, "suffix" : "" }, { "dropping-particle" : "", "family" : "Martyn", "given" : "Christopher N.", "non-dropping-particle" : "", "parse-names" : false, "suffix" : "" }, { "dropping-particle" : "", "family" : "Cooper", "given" : "Cyrus", "non-dropping-particle" : "", "parse-names" : false, "suffix" : "" }, { "dropping-particle" : "", "family" : "Sayer", "given" : "Avan Aihie", "non-dropping-particle" : "", "parse-names" : false, "suffix" : "" } ], "container-title" : "International Journal of Epidemiology", "id" : "ITEM-4", "issue" : "1", "issued" : { "date-parts" : [ [ "2007" ] ] }, "page" : "228-235", "title" : "Grip strength, body composition, and mortality", "type" : "article-journal", "volume" : "36" }, "uris" : [ "http://www.mendeley.com/documents/?uuid=8ab2b996-72d6-4b25-b44b-99e9fc35bea9" ] }, { "id" : "ITEM-5", "itemData" : { "DOI" : "10.1034/j.1600-0579.2003.00207.x", "ISBN" : "0002-8614 (Print)\\n0002-8614 (Linking)", "ISSN" : "0002-8614", "PMID" : "12752838", "abstract" : "OBJECTIVES: To examine the association between muscle strength and total and cause-specific mortality and the plausible contributing factors to this association, such as presence of diseases commonly underlying mortality, inflammation, nutritional deficiency, physical inactivity, smoking, and depression. DESIGN: Prospective population-based cohort study with mortality surveillance over 5 years. SETTING: Elderly women residing in the eastern half of Baltimore, Maryland, and part of Baltimore County. PARTICIPANTS: Nine hundred nineteen moderately to severely disabled women aged 65 to 101 who participated in handgrip strength testing at baseline as part of the Women's Health and Aging Study. MEASUREMENTS: Cardiovascular disease (CVD), cancer, respiratory disease, other measures (not CVD, respiratory, or cancer), total mortality, handgrip strength, and interleukin-6. RESULTS: Over the 5-year follow-up, 336 deaths occurred: 149 due to CVD, 59 due to cancer, 38 due to respiratory disease, and 90 due to other diseases. The unadjusted relative risk (RR) of CVD mortality was 3.21 (95% confidence interval (CI) = 2.00-5.14) in the lowest and 1.88 (95% CI = 1.11-3.21) in the middle compared with the highest tertile of handgrip strength. The unadjusted RR of respiratory mortality was 2.38 (95% CI = 1.09-5.20) and other mortality 2.59 (95% CI = 1.59-4.20) in the lowest versus the highest grip-strength tertile. Cancer mortality was not associated with grip strength. After adjusting for age, race, body height, and weight, the RR of CVD mortality decreased to 2.17 (95% CI = 1.26-3.73) in the lowest and 1.56 (95% CI = 0.89-2.71) in the middle, with the highest grip-strength tertile as the reference. Further adjustments for multiple diseases, physical inactivity, smoking, interleukin-6, C-reactive protein, serum albumin, unintentional weight loss, and depressive symptoms did not materially change the risk estimates. Similar results were observed for all-cause mortality. CONCLUSION: In older disabled women, handgrip strength was a powerful predictor of cause-specific and total mortality. Presence of chronic diseases commonly underlying death or the mechanisms behind decline in muscle strength in chronic disease, such as inflammation, poor nutritional status, disuse, and depression, all of which are independent predictors of mortality, did not explain the association. Handgrip strength, an indicator of overall muscle strength, may predict mortality through mechanisms other \u2026", "author" : [ { "dropping-particle" : "", "family" : "Rantanen", "given" : "Taina", "non-dropping-particle" : "", "parse-names" : false, "suffix" : "" }, { "dropping-particle" : "", "family" : "Volpato", "given" : "Stefano", "non-dropping-particle" : "", "parse-names" : false, "suffix" : "" }, { "dropping-particle" : "", "family" : "Ferrucci", "given" : "Luigi", "non-dropping-particle" : "", "parse-names" : false, "suffix" : "" }, { "dropping-particle" : "", "family" : "Heikkinen", "given" : "Eino", "non-dropping-particle" : "", "parse-names" : false, "suffix" : "" }, { "dropping-particle" : "", "family" : "Fried", "given" : "Linda P", "non-dropping-particle" : "", "parse-names" : false, "suffix" : "" }, { "dropping-particle" : "", "family" : "Guralnik", "given" : "Jack M", "non-dropping-particle" : "", "parse-names" : false, "suffix" : "" } ], "container-title" : "Journal of the American Geriatrics Society", "id" : "ITEM-5", "issue" : "5", "issued" : { "date-parts" : [ [ "2003" ] ] }, "page" : "636-641", "title" : "Handgrip strength and cause-specific and total mortality in older disabled women: exploring the mechanism.", "type" : "article-journal", "volume" : "51" }, "uris" : [ "http://www.mendeley.com/documents/?uuid=ff19d2b2-5bed-4dfe-919a-fa9c3be799f8" ] }, { "id" : "ITEM-6", "itemData" : { "DOI" : "10.1093/gerona/57.10.B359", "ISBN" : "1079-5006", "ISSN" : "1079-5006", "PMID" : "12242311", "abstract" : "Low muscle strength is associated with mortality, presumably as a result of low muscle mass (sarcopenia) and physical inactivity. Grip strength was longitudinally collected in 1071 men over a 25-year period. Muscle mass was estimated by using 24-hour creatinine excretion and physical activity values, obtained by questionnaire. Survival analysis examined the impact of grip strength and rate of change in strength on all-cause mortality over 40 years. Lower and declining strength are associated with increased mortality, independent of physical activity and muscle mass. In men &lt;60 years, rate of loss of strength was more important than the actual levels. In men &gt;/=60 years, strength was more protective than the rate of loss, which persisted when muscle mass was considered. Strength and rate of change in strength contribute to the impact of sarcopenia on mortality. Although muscle mass and physical activity are important, they do not completely account for the impact of strength and changes in strength.", "author" : [ { "dropping-particle" : "", "family" : "Metter", "given" : "E Jeffrey", "non-dropping-particle" : "", "parse-names" : false, "suffix" : "" }, { "dropping-particle" : "", "family" : "Talbot", "given" : "Laura a", "non-dropping-particle" : "", "parse-names" : false, "suffix" : "" }, { "dropping-particle" : "", "family" : "Schrager", "given" : "Matthew", "non-dropping-particle" : "", "parse-names" : false, "suffix" : "" }, { "dropping-particle" : "", "family" : "Conwit", "given" : "Robin", "non-dropping-particle" : "", "parse-names" : false, "suffix" : "" } ], "container-title" : "The journals of gerontology. Series A, Biological sciences and medical sciences", "id" : "ITEM-6", "issue" : "10", "issued" : { "date-parts" : [ [ "2002" ] ] }, "page" : "B359-B365", "title" : "Skeletal muscle strength as a predictor of all-cause mortality in healthy men.", "type" : "article-journal", "volume" : "57" }, "uris" : [ "http://www.mendeley.com/documents/?uuid=2391d471-7dd7-40c1-8dbe-eac2022afe25" ] } ], "mendeley" : { "formattedCitation" : "&lt;sup&gt;6\u201311&lt;/sup&gt;", "plainTextFormattedCitation" : "6\u201311", "previouslyFormattedCitation" : "&lt;sup&gt;6\u201311&lt;/sup&gt;" }, "properties" : { "noteIndex" : 0 }, "schema" : "https://github.com/citation-style-language/schema/raw/master/csl-citation.json" }</w:instrText>
+      </w:r>
+      <w:r>
+        <w:fldChar w:fldCharType="separate"/>
+      </w:r>
+      <w:r>
+        <w:rPr>
+          <w:noProof/>
+          <w:vertAlign w:val="superscript"/>
+        </w:rPr>
+        <w:t>6–11</w:t>
+      </w:r>
+      <w:r>
+        <w:fldChar w:fldCharType="end"/>
+      </w:r>
+      <w:commentRangeEnd w:id="68"/>
+      <w:r>
+        <w:rPr>
+          <w:rStyle w:val="CommentReference"/>
+        </w:rPr>
+        <w:commentReference w:id="68"/>
+      </w:r>
+      <w:ins w:id="69" w:author="Reiter, Larry T" w:date="2018-01-04T13:03:00Z">
+        <w:r>
+          <w:t>.  Furthermore, mTORC1 regulates several important, potentially aging related processes in muscle</w:t>
+        </w:r>
+      </w:ins>
+      <w:ins w:id="70" w:author="Stephenson, Erin" w:date="2016-11-22T11:52:00Z">
+        <w:r>
+          <w:t>;</w:t>
+        </w:r>
+      </w:ins>
+      <w:ins w:id="71" w:author="Reiter, Larry T" w:date="2018-01-04T13:03:00Z">
+        <w:r>
+          <w:t xml:space="preserve"> including oxidative stress, the unfolded protein response, autophagy and lipid metabolism</w:t>
         </w:r>
         <w:r>
           <w:fldChar w:fldCharType="begin" w:fldLock="1"/>
         </w:r>
         <w:r>
-          <w:instrText>ADDIN CSL_CITATION { "citationItems" : [ { "id" : "ITEM-1", "itemData" : { "DOI" : "10.1016/j.molcel.2007.12.023", "ISBN" : "1097-2765 (Print)", "ISSN" : "10972765", "PMID" : "18342602", "abstract" : "Mammalian target of rapamycin, mTOR, is a major sensor of nutrient and energy availability in the cell and regulates a variety of cellular processes, including growth, proliferation, and metabolism. Loss of the tuberous sclerosis complex genes (TSC1 or TSC2) leads to constitutive activation of mTOR and downstream signaling elements, resulting in the development of tumors, neurological disorders, and at the cellular level, severe insulin/IGF-1 resistance. Here, we show that loss of TSC1 or TSC2 in cell lines and mouse or human tumors causes endoplasmic reticulum (ER) stress and activates the unfolded protein response (UPR). The resulting ER stress plays a significant role in the mTOR-mediated negative-feedback inhibition of insulin action and increases the vulnerability to apoptosis. These results demonstrate ER stress as a critical component of the pathologies associated with dysregulated mTOR activity and offer the possibility to exploit this mechanism for new therapeutic opportunities. ?? 2008 Elsevier Inc. All rights reserved.", "author" : [ { "dropping-particle" : "", "family" : "Ozcan", "given" : "Umut", "non-dropping-particle" : "", "parse-names" : false, "suffix" : "" }, { "dropping-particle" : "", "family" : "Ozcan", "given" : "Lale", "non-dropping-particle" : "", "parse-names" : false, "suffix" : "" }, { "dropping-particle" : "", "family" : "Yilmaz", "given" : "Erkan", "non-dropping-particle" : "", "parse-names" : false, "suffix" : "" }, { "dropping-particle" : "", "family" : "D\u00fcvel", "given" : "Katrin", "non-dropping-particle" : "", "parse-names" : false, "suffix" : "" }, { "dropping-particle" : "", "family" : "Sahin", "given" : "Mustafa", "non-dropping-particle" : "", "parse-names" : false, "suffix" : "" }, { "dropping-particle" : "", "family" : "Manning", "given" : "Brendan D.", "non-dropping-particle" : "", "parse-names" : false, "suffix" : "" }, { "dropping-particle" : "", "family" : "Hotamisligil", "given" : "G\u00f6khan S.", "non-dropping-particle" : "", "parse-names" : false, "suffix" : "" } ], "container-title" : "Molecular Cell", "id" : "ITEM-1", "issue" : "5", "issued" : { "date-parts" : [ [ "2008", "3" ] ] }, "page" : "541-551", "title" : "Loss of the Tuberous Sclerosis Complex Tumor Suppressors Triggers the Unfolded Protein Response to Regulate Insulin Signaling and Apoptosis", "type" : "article-journal", "volume" : "29" }, "uris" : [ "http://www.mendeley.com/documents/?uuid=9f2609ef-7341-4d95-887d-ab61acf30353" ] }, { "id" : "ITEM-2", "itemData" : { "DOI" : "10.1186/2044-5040-3-6", "ISSN" : "2044-5040", "PMID" : "23497627", "abstract" : "BACKGROUND: Skeletal muscle mass is determined by the balance between protein synthesis and degradation. Mammalian target of rapamycin complex 1 (mTORC1) is a master regulator of protein translation and has been implicated in the control of muscle mass. Inactivation of mTORC1 by skeletal muscle-specific deletion of its obligatory component raptor results in smaller muscles and a lethal dystrophy. Moreover, raptor-deficient muscles are less oxidative through changes in the expression PGC-1\u03b1, a critical determinant of mitochondrial biogenesis. These results suggest that activation of mTORC1 might be beneficial to skeletal muscle by providing resistance to muscle atrophy and increasing oxidative function. Here, we tested this hypothesis by deletion of the mTORC1 inhibitor tuberous sclerosis complex (TSC) in muscle fibers. METHOD: Skeletal muscles of mice with an acute or a permanent deletion of raptor or TSC1 were examined using histological, biochemical and molecular biological methods. Response of the muscles to changes in mechanical load and nerve input was investigated by ablation of synergistic muscles or by denervation . RESULTS: Genetic deletion or knockdown of raptor, causing inactivation of mTORC1, was sufficient to prevent muscle growth and enhance muscle atrophy. Conversely, short-term activation of mTORC1 by knockdown of TSC induced muscle fiber hypertrophy and atrophy-resistance upon denervation, in both fast tibialis anterior (TA) and slow soleus muscles. Surprisingly, however, sustained activation of mTORC1 by genetic deletion of Tsc1 caused muscle atrophy in all but soleus muscles. In contrast, oxidative capacity was increased in all muscles examined. Consistently, TSC1-deficient soleus muscle was atrophy-resistant whereas TA underwent normal atrophy upon denervation. Moreover, upon overloading, plantaris muscle did not display enhanced hypertrophy compared to controls. Biochemical analysis indicated that the atrophy response of muscles was based on the suppressed phosphorylation of PKB/Akt via feedback inhibition by mTORC1 and subsequent increased expression of the E3 ubiquitin ligases MuRF1 and atrogin-1/MAFbx. In contrast, expression of both E3 ligases was not increased in soleus muscle suggesting the presence of compensatory mechanisms in this muscle. CONCLUSIONS: Our study shows that the mTORC1- and the PKB/Akt-FoxO pathways are tightly interconnected and differentially regulated depending on the muscle type. These results indicate tha\u2026", "author" : [ { "dropping-particle" : "", "family" : "Bentzinger", "given" : "C. Florian", "non-dropping-particle" : "", "parse-names" : false, "suffix" : "" }, { "dropping-particle" : "", "family" : "Lin", "given" : "Shuo", "non-dropping-particle" : "", "parse-names" : false, "suffix" : "" }, { "dropping-particle" : "", "family" : "Romanino", "given" : "Klaas", "non-dropping-particle" : "", "parse-names" : false, "suffix" : "" }, { "dropping-particle" : "", "family" : "Castets", "given" : "Perrine", "non-dropping-particle" : "", "parse-names" : false, "suffix" : "" }, { "dropping-particle" : "", "family" : "Guridi", "given" : "Maitea", "non-dropping-particle" : "", "parse-names" : false, "suffix" : "" }, { "dropping-particle" : "", "family" : "Summermatter", "given" : "Serge", "non-dropping-particle" : "", "parse-names" : false, "suffix" : "" }, { "dropping-particle" : "", "family" : "Handschin", "given" : "Christoph", "non-dropping-particle" : "", "parse-names" : false, "suffix" : "" }, { "dropping-particle" : "", "family" : "Tintignac", "given" : "Lionel A.", "non-dropping-particle" : "", "parse-names" : false, "suffix" : "" }, { "dropping-particle" : "", "family" : "Hall", "given" : "Michael\u00a0N.", "non-dropping-particle" : "", "parse-names" : false, "suffix" : "" }, { "dropping-particle" : "", "family" : "R\u00fcegg", "given" : "Markus A.", "non-dropping-particle" : "", "parse-names" : false, "suffix" : "" } ], "container-title" : "Skeletal muscle", "id" : "ITEM-2", "issue" : "1", "issued" : { "date-parts" : [ [ "2013", "1" ] ] }, "page" : "6", "title" : "Differential response of skeletal muscles to mTORC1 signaling during atrophy and hypertrophy.", "type" : "article-journal", "volume" : "3" }, "uris" : [ "http://www.mendeley.com/documents/?uuid=93d3f526-0304-492e-b185-4e03c8200d17" ] }, { "id" : "ITEM-3", "itemData" : { "DOI" : "10.1073/pnas.1000323107", "ISSN" : "1091-6490", "PMID" : "20167806", "author" : [ { "dropping-particle" : "", "family" : "Laplante", "given" : "Mathieu", "non-dropping-particle" : "", "parse-names" : false, "suffix" : "" }, { "dropping-particle" : "", "family" : "Sabatini", "given" : "David M.", "non-dropping-particle" : "", "parse-names" : false, "suffix" : "" } ], "container-title" : "Proceedings of the National Academy of Sciences of the United States of America", "id" : "ITEM-3", "issue" : "8", "issued" : { "date-parts" : [ [ "2010", "2" ] ] }, "page" : "3281-2", "title" : "mTORC1 activates SREBP-1c and uncouples lipogenesis from gluconeogenesis.", "type" : "article-journal", "volume" : "107" }, "uris" : [ "http://www.mendeley.com/documents/?uuid=2e898fef-e65a-4ede-9156-f326ec9ee236" ] } ], "mendeley" : { "formattedCitation" : "&lt;sup&gt;12\u201314&lt;/sup&gt;", "plainTextFormattedCitation" : "12\u201314", "previouslyFormattedCitation" : "&lt;sup&gt;12\u201314&lt;/sup&gt;" }, "properties" : { "noteIndex" : 0 }, "schema" : "https://github.com/citation-style-language/schema/raw/master/csl-citation.json" }</w:instrText>
+          <w:instrText>ADDIN CSL_CITATION { "citationItems" : [ { "id" : "ITEM-1", "itemData" : { "DOI" : "10.1016/j.molcel.2007.12.023", "ISBN" : "1097-2765 (Print)", "ISSN" : "10972765", "PMID" : "18342602", "abstract" : "Mammalian target of rapamycin, mTOR, is a major sensor of nutrient and energy availability in the cell and regulates a variety of cellular processes, including growth, proliferation, and metabolism. Loss of the tuberous sclerosis complex genes (TSC1 or TSC2) leads to constitutive activation of mTOR and downstream signaling elements, resulting in the development of tumors, neurological disorders, and at the cellular level, severe insulin/IGF-1 resistance. Here, we show that loss of TSC1 or TSC2 in cell lines and mouse or human tumors causes endoplasmic reticulum (ER) stress and activates the unfolded protein response (UPR). The resulting ER stress plays a significant role in the mTOR-mediated negative-feedback inhibition of insulin action and increases the vulnerability to apoptosis. These results demonstrate ER stress as a critical component of the pathologies associated with dysregulated mTOR activity and offer the possibility to exploit this mechanism for new therapeutic opportunities. ?? 2008 Elsevier Inc. All rights reserved.", "author" : [ { "dropping-particle" : "", "family" : "Ozcan", "given" : "Umut", "non-dropping-particle" : "", "parse-names" : false, "suffix" : "" }, { "dropping-particle" : "", "family" : "Ozcan", "given" : "Lale", "non-dropping-particle" : "", "parse-names" : false, "suffix" : "" }, { "dropping-particle" : "", "family" : "Yilmaz", "given" : "Erkan", "non-dropping-particle" : "", "parse-names" : false, "suffix" : "" }, { "dropping-particle" : "", "family" : "D\u00fcvel", "given" : "Katrin", "non-dropping-particle" : "", "parse-names" : false, "suffix" : "" }, { "dropping-particle" : "", "family" : "Sahin", "given" : "Mustafa", "non-dropping-particle" : "", "parse-names" : false, "suffix" : "" }, { "dropping-particle" : "", "family" : "Manning", "given" : "Brendan D.", "non-dropping-particle" : "", "parse-names" : false, "suffix" : "" }, { "dropping-particle" : "", "family" : "Hotamisligil", "given" : "G\u00f6khan S.", "non-dropping-particle" : "", "parse-names" : false, "suffix" : "" } ], "container-title" : "Molecular Cell", "id" : "ITEM-1", "issue" : "5", "issued" : { "date-parts" : [ [ "2008", "3" ] ] }, "page" : "541-551", "title" : "Loss of the Tuberous Sclerosis Complex Tumor Suppressors Triggers the Unfolded Protein Response to Regulate Insulin Signaling and Apoptosis", "type" : "article-journal", "volume" : "29" }, "uris" : [ "http://www.mendeley.com/documents/?uuid=9f2609ef-7341-4d95-887d-ab61acf30353" ] }, { "id" : "ITEM-2", "itemData" : { "DOI" : "10.1186/2044-5040-3-6", "ISSN" : "2044-5040", "PMID" : "23497627", "abstract" : "BACKGROUND: Skeletal muscle mass is determined by the balance between protein synthesis and degradation. Mammalian target of rapamycin complex 1 (mTORC1) is a master regulator of protein translation and has been implicated in the control of muscle mass. Inactivation of mTORC1 by skeletal muscle-specific deletion of its obligatory component raptor results in smaller muscles and a lethal dystrophy. Moreover, raptor-deficient muscles are less oxidative through changes in the expression PGC-1\u03b1, a critical determinant of mitochondrial biogenesis. These results suggest that activation of mTORC1 might be beneficial to skeletal muscle by providing resistance to muscle atrophy and increasing oxidative function. Here, we tested this hypothesis by deletion of the mTORC1 inhibitor tuberous sclerosis complex (TSC) in muscle fibers. METHOD: Skeletal muscles of mice with an acute or a permanent deletion of raptor or TSC1 were examined using histological, biochemical and molecular biological methods. Response of the muscles to changes in mechanical load and nerve input was investigated by ablation of synergistic muscles or by denervation . RESULTS: Genetic deletion or knockdown of raptor, causing inactivation of mTORC1, was sufficient to prevent muscle growth and enhance muscle atrophy. Conversely, short-term activation of mTORC1 by knockdown of TSC induced muscle fiber hypertrophy and atrophy-resistance upon denervation, in both fast tibialis anterior (TA) and slow soleus muscles. Surprisingly, however, sustained activation of mTORC1 by genetic deletion of Tsc1 caused muscle atrophy in all but soleus muscles. In contrast, oxidative capacity was increased in all muscles examined. Consistently, TSC1-deficient soleus muscle was atrophy-resistant whereas TA underwent normal atrophy upon denervation. Moreover, upon overloading, plantaris muscle did not display enhanced hypertrophy compared to controls. Biochemical analysis indicated that the atrophy response of muscles was based on the suppressed phosphorylation of PKB/Akt via feedback inhibition by mTORC1 and subsequent increased expression of the E3 ubiquitin ligases MuRF1 and atrogin-1/MAFbx. In contrast, expression of both E3 ligases was not increased in soleus muscle suggesting the presence of compensatory mechanisms in this muscle. CONCLUSIONS: Our study shows that the mTORC1- and the PKB/Akt-FoxO pathways are tightly interconnected and differentially regulated depending on the muscle type. These results indicate tha\u2026", "author" : [ { "dropping-particle" : "", "family" : "Bentzinger", "given" : "C. Florian", "non-dropping-particle" : "", "parse-names" : false, "suffix" : "" }, { "dropping-particle" : "", "family" : "Lin", "given" : "Shuo", "non-dropping-particle" : "", "parse-names" : false, "suffix" : "" }, { "dropping-particle" : "", "family" : "Romanino", "given" : "Klaas", "non-dropping-particle" : "", "parse-names" : false, "suffix" : "" }, { "dropping-particle" : "", "family" : "Castets", "given" : "Perrine", "non-dropping-particle" : "", "parse-names" : false, "suffix" : "" }, { "dropping-particle" : "", "family" : "Guridi", "given" : "Maitea", "non-dropping-particle" : "", "parse-names" : false, "suffix" : "" }, { "dropping-particle" : "", "family" : "Summermatter", "given" : "Serge", "non-dropping-particle" : "", "parse-names" : false, "suffix" : "" }, { "dropping-particle" : "", "family" : "Handschin", "given" : "Christoph", "non-dropping-particle" : "", "parse-names" : false, "suffix" : "" }, { "dropping-particle" : "", "family" : "Tintignac", "given" : "Lionel A.", "non-dropping-particle" : "", "parse-names" : false, "suffix" : "" }, { "dropping-particle" : "", "family" : "Hall", "given" : "Michael\u00a0N.", "non-dropping-particle" : "", "parse-names" : false, "suffix" : "" }, { "dropping-particle" : "", "family" : "R\u00fcegg", "given" : "Markus A.", "non-dropping-particle" : "", "parse-names" : false, "suffix" : "" } ], "container-title" : "Skeletal muscle", "id" : "ITEM-2", "issue" : "1", "issued" : { "date-parts" : [ [ "2013", "1" ] ] }, "page" : "6", "title" : "Differential response of skeletal muscles to mTORC1 signaling during atrophy and hypertrophy.", "type" : "article-journal", "volume" : "3" }, "uris" : [ "http://www.mendeley.com/documents/?uuid=93d3f526-0304-492e-b185-4e03c8200d17" ] }, { "id" : "ITEM-3", "itemData" : { "DOI" : "10.1073/pnas.1000323107", "ISSN" : "1091-6490", "PMID" : "20167806", "author" : [ { "dropping-particle" : "", "family" : "Laplante", "given" : "Mathieu", "non-dropping-particle" : "", "parse-names" : false, "suffix" : "" }, { "dropping-particle" : "", "family" : "Sabatini", "given" : "David M.", "non-dropping-particle" : "", "parse-names" : false, "suffix" : "" } ], "container-title" : "Proceedings of the National Academy of Sciences of the United States of America", "id" : "ITEM-3", "issue" : "8", "issued" : { "date-parts" : [ [ "2010", "2" ] ] }, "page" : "3281-2", "title" : "mTORC1 activates SREBP-1c and uncouples lipogenesis from gluconeogenesis.", "type" : "article-journal", "volume" : "107" }, "uris" : [ "http://www.mendeley.com/documents/?uuid=2e898fef-e65a-4ede-9156-f326ec9ee236" ] } ], "mendeley" : { "formattedCitation" : "&lt;sup&gt;12\u201314&lt;/sup&gt;", "plainTextFormattedCitation" : "12\u201314", "previouslyFormattedCitation" : "&lt;sup&gt;12&lt;/sup&gt;" }, "properties" : { "noteIndex" : 0 }, "schema" : "https://github.com/citation-style-language/schema/raw/master/csl-citation.json" }</w:instrText>
         </w:r>
         <w:r>
           <w:fldChar w:fldCharType="separate"/>
@@ -678,13 +778,122 @@
           <w:t>.</w:t>
         </w:r>
         <w:r>
+          <w:t xml:space="preserve">  In this work we tested the hypothesis that </w:t>
+        </w:r>
+        <w:commentRangeStart w:id="72"/>
+        <w:r>
+          <w:t>activation of</w:t>
+        </w:r>
+        <w:commentRangeEnd w:id="72"/>
+        <w:r>
+          <w:rPr>
+            <w:rStyle w:val="CommentReference"/>
+          </w:rPr>
+          <w:commentReference w:id="72"/>
+        </w:r>
+        <w:r>
+          <w:t xml:space="preserve"> mTORC1, specifically within </w:t>
+        </w:r>
+      </w:ins>
+      <w:ins w:id="73" w:author="Stephenson, Erin" w:date="2016-11-22T11:52:00Z">
+        <w:r>
+          <w:t xml:space="preserve">striated </w:t>
+        </w:r>
+      </w:ins>
+      <w:ins w:id="74" w:author="Reiter, Larry T" w:date="2018-01-04T13:03:00Z">
+        <w:r>
+          <w:t>muscle</w:t>
+        </w:r>
+      </w:ins>
+      <w:ins w:id="75" w:author="Stephenson, Erin" w:date="2016-11-22T11:52:00Z">
+        <w:r>
+          <w:t>,</w:t>
+        </w:r>
+      </w:ins>
+      <w:ins w:id="76" w:author="Reiter, Larry T" w:date="2018-01-04T13:03:00Z">
+        <w:r>
+          <w:t xml:space="preserve"> tissue </w:t>
+        </w:r>
+      </w:ins>
+      <w:del w:id="77" w:author="Reiter, Larry T" w:date="2016-11-21T09:51:00Z">
+        <w:r>
+          <w:delText xml:space="preserve">will </w:delText>
+        </w:r>
+      </w:del>
+      <w:ins w:id="78" w:author="Reiter, Larry T" w:date="2016-11-21T09:51:00Z">
+        <w:r>
+          <w:t xml:space="preserve">can </w:t>
+        </w:r>
+      </w:ins>
+      <w:ins w:id="79" w:author="Reiter, Larry T" w:date="2018-01-04T13:03:00Z">
+        <w:r>
+          <w:t xml:space="preserve">affect organismal lifespan, in concert with </w:t>
+        </w:r>
+        <w:commentRangeStart w:id="80"/>
+        <w:r>
+          <w:t>impairments in muscle autophagy</w:t>
+        </w:r>
+        <w:commentRangeEnd w:id="80"/>
+        <w:r>
+          <w:rPr>
+            <w:rStyle w:val="CommentReference"/>
+          </w:rPr>
+          <w:commentReference w:id="80"/>
+        </w:r>
+        <w:r>
+          <w:t>.</w:t>
+        </w:r>
+      </w:ins>
+      <w:ins w:id="81" w:author="Dave Bridges" w:date="2018-01-04T13:03:00Z">
+        <w:r>
+          <w:t>.  Furthermore, mTORC1 regulates several important, potentially aging related processes in muscle including oxidative stress, the unfolded protein response, autophagy and lipid metabolism</w:t>
+        </w:r>
+        <w:r>
+          <w:fldChar w:fldCharType="begin" w:fldLock="1"/>
+        </w:r>
+        <w:r>
+          <w:instrText>ADDIN CSL_CITATION { "citationItems" : [ { "id" : "ITEM-1", "itemData" : { "DOI" : "10.1016/j.molcel.2007.12.023", "ISBN" : "1097-2765 (Print)", "ISSN" : "10972765", "PMID" : "18342602", "abstract" : "Mammalian target of rapamycin, mTOR, is a major sensor of nutrient and energy availability in the cell and regulates a variety of cellular processes, including growth, proliferation, and metabolism. Loss of the tuberous sclerosis complex genes (TSC1 or TSC2) leads to constitutive activation of mTOR and downstream signaling elements, resulting in the development of tumors, neurological disorders, and at the cellular level, severe insulin/IGF-1 resistance. Here, we show that loss of TSC1 or TSC2 in cell lines and mouse or human tumors causes endoplasmic reticulum (ER) stress and activates the unfolded protein response (UPR). The resulting ER stress plays a significant role in the mTOR-mediated negative-feedback inhibition of insulin action and increases the vulnerability to apoptosis. These results demonstrate ER stress as a critical component of the pathologies associated with dysregulated mTOR activity and offer the possibility to exploit this mechanism for new therapeutic opportunities. ?? 2008 Elsevier Inc. All rights reserved.", "author" : [ { "dropping-particle" : "", "family" : "Ozcan", "given" : "Umut", "non-dropping-particle" : "", "parse-names" : false, "suffix" : "" }, { "dropping-particle" : "", "family" : "Ozcan", "given" : "Lale", "non-dropping-particle" : "", "parse-names" : false, "suffix" : "" }, { "dropping-particle" : "", "family" : "Yilmaz", "given" : "Erkan", "non-dropping-particle" : "", "parse-names" : false, "suffix" : "" }, { "dropping-particle" : "", "family" : "D\u00fcvel", "given" : "Katrin", "non-dropping-particle" : "", "parse-names" : false, "suffix" : "" }, { "dropping-particle" : "", "family" : "Sahin", "given" : "Mustafa", "non-dropping-particle" : "", "parse-names" : false, "suffix" : "" }, { "dropping-particle" : "", "family" : "Manning", "given" : "Brendan D.", "non-dropping-particle" : "", "parse-names" : false, "suffix" : "" }, { "dropping-particle" : "", "family" : "Hotamisligil", "given" : "G\u00f6khan S.", "non-dropping-particle" : "", "parse-names" : false, "suffix" : "" } ], "container-title" : "Molecular Cell", "id" : "ITEM-1", "issue" : "5", "issued" : { "date-parts" : [ [ "2008", "3" ] ] }, "page" : "541-551", "title" : "Loss of the Tuberous Sclerosis Complex Tumor Suppressors Triggers the Unfolded Protein Response to Regulate Insulin Signaling and Apoptosis", "type" : "article-journal", "volume" : "29" }, "uris" : [ "http://www.mendeley.com/documents/?uuid=9f2609ef-7341-4d95-887d-ab61acf30353" ] }, { "id" : "ITEM-2", "itemData" : { "DOI" : "10.1186/2044-5040-3-6", "ISSN" : "2044-5040", "PMID" : "23497627", "abstract" : "BACKGROUND: Skeletal muscle mass is determined by the balance between protein synthesis and degradation. Mammalian target of rapamycin complex 1 (mTORC1) is a master regulator of protein translation and has been implicated in the control of muscle mass. Inactivation of mTORC1 by skeletal muscle-specific deletion of its obligatory component raptor results in smaller muscles and a lethal dystrophy. Moreover, raptor-deficient muscles are less oxidative through changes in the expression PGC-1\u03b1, a critical determinant of mitochondrial biogenesis. These results suggest that activation of mTORC1 might be beneficial to skeletal muscle by providing resistance to muscle atrophy and increasing oxidative function. Here, we tested this hypothesis by deletion of the mTORC1 inhibitor tuberous sclerosis complex (TSC) in muscle fibers. METHOD: Skeletal muscles of mice with an acute or a permanent deletion of raptor or TSC1 were examined using histological, biochemical and molecular biological methods. Response of the muscles to changes in mechanical load and nerve input was investigated by ablation of synergistic muscles or by denervation . RESULTS: Genetic deletion or knockdown of raptor, causing inactivation of mTORC1, was sufficient to prevent muscle growth and enhance muscle atrophy. Conversely, short-term activation of mTORC1 by knockdown of TSC induced muscle fiber hypertrophy and atrophy-resistance upon denervation, in both fast tibialis anterior (TA) and slow soleus muscles. Surprisingly, however, sustained activation of mTORC1 by genetic deletion of Tsc1 caused muscle atrophy in all but soleus muscles. In contrast, oxidative capacity was increased in all muscles examined. Consistently, TSC1-deficient soleus muscle was atrophy-resistant whereas TA underwent normal atrophy upon denervation. Moreover, upon overloading, plantaris muscle did not display enhanced hypertrophy compared to controls. Biochemical analysis indicated that the atrophy response of muscles was based on the suppressed phosphorylation of PKB/Akt via feedback inhibition by mTORC1 and subsequent increased expression of the E3 ubiquitin ligases MuRF1 and atrogin-1/MAFbx. In contrast, expression of both E3 ligases was not increased in soleus muscle suggesting the presence of compensatory mechanisms in this muscle. CONCLUSIONS: Our study shows that the mTORC1- and the PKB/Akt-FoxO pathways are tightly interconnected and differentially regulated depending on the muscle type. These results indicate tha\u2026", "author" : [ { "dropping-particle" : "", "family" : "Bentzinger", "given" : "C. Florian", "non-dropping-particle" : "", "parse-names" : false, "suffix" : "" }, { "dropping-particle" : "", "family" : "Lin", "given" : "Shuo", "non-dropping-particle" : "", "parse-names" : false, "suffix" : "" }, { "dropping-particle" : "", "family" : "Romanino", "given" : "Klaas", "non-dropping-particle" : "", "parse-names" : false, "suffix" : "" }, { "dropping-particle" : "", "family" : "Castets", "given" : "Perrine", "non-dropping-particle" : "", "parse-names" : false, "suffix" : "" }, { "dropping-particle" : "", "family" : "Guridi", "given" : "Maitea", "non-dropping-particle" : "", "parse-names" : false, "suffix" : "" }, { "dropping-particle" : "", "family" : "Summermatter", "given" : "Serge", "non-dropping-particle" : "", "parse-names" : false, "suffix" : "" }, { "dropping-particle" : "", "family" : "Handschin", "given" : "Christoph", "non-dropping-particle" : "", "parse-names" : false, "suffix" : "" }, { "dropping-particle" : "", "family" : "Tintignac", "given" : "Lionel A.", "non-dropping-particle" : "", "parse-names" : false, "suffix" : "" }, { "dropping-particle" : "", "family" : "Hall", "given" : "Michael\u00a0N.", "non-dropping-particle" : "", "parse-names" : false, "suffix" : "" }, { "dropping-particle" : "", "family" : "R\u00fcegg", "given" : "Markus A.", "non-dropping-particle" : "", "parse-names" : false, "suffix" : "" } ], "container-title" : "Skeletal muscle", "id" : "ITEM-2", "issue" : "1", "issued" : { "date-parts" : [ [ "2013", "1" ] ] }, "page" : "6", "title" : "Differential response of skeletal muscles to mTORC1 signaling during atrophy and hypertrophy.", "type" : "article-journal", "volume" : "3" }, "uris" : [ "http://www.mendeley.com/documents/?uuid=93d3f526-0304-492e-b185-4e03c8200d17" ] }, { "id" : "ITEM-3", "itemData" : { "DOI" : "10.1073/pnas.1000323107", "ISSN" : "1091-6490", "PMID" : "20167806", "author" : [ { "dropping-particle" : "", "family" : "Laplante", "given" : "Mathieu", "non-dropping-particle" : "", "parse-names" : false, "suffix" : "" }, { "dropping-particle" : "", "family" : "Sabatini", "given" : "David M.", "non-dropping-particle" : "", "parse-names" : false, "suffix" : "" } ], "container-title" : "Proceedings of the National Academy of Sciences of the United States of America", "id" : "ITEM-3", "issue" : "8", "issued" : { "date-parts" : [ [ "2010", "2" ] ] }, "page" : "3281-2", "title" : "mTORC1 activates SREBP-1c and uncouples lipogenesis from gluconeogenesis.", "type" : "article-journal", "volume" : "107" }, "uris" : [ "http://www.mendeley.com/documents/?uuid=2e898fef-e65a-4ede-9156-f326ec9ee236" ] } ], "mendeley" : { "formattedCitation" : "&lt;sup&gt;12\u201314&lt;/sup&gt;", "plainTextFormattedCitation" : "12\u201314", "previouslyFormattedCitation" : "&lt;sup&gt;12\u201314&lt;/sup&gt;" }, "properties" : { "noteIndex" : 0 }, "schema" : "https://github.com/citation-style-language/schema/raw/master/csl-citation.json" }</w:instrText>
+        </w:r>
+        <w:r>
+          <w:fldChar w:fldCharType="separate"/>
+        </w:r>
+        <w:r>
+          <w:rPr>
+            <w:noProof/>
+            <w:vertAlign w:val="superscript"/>
+          </w:rPr>
+          <w:t>12–14</w:t>
+        </w:r>
+        <w:r>
+          <w:fldChar w:fldCharType="end"/>
+        </w:r>
+        <w:r>
+          <w:t>.</w:t>
+        </w:r>
+        <w:r>
           <w:t xml:space="preserve">  In this work</w:t>
         </w:r>
         <w:r>
           <w:t>,</w:t>
         </w:r>
         <w:r>
-          <w:t xml:space="preserve"> we tested the hypothesis that activation of mTORC1, specifically within muscle tissue will affect organismal lifespan, in concert with impairments in muscle autophagy.</w:t>
+          <w:t xml:space="preserve"> we tested the hypothesis that activation of mTORC1, specifically within muscle </w:t>
+        </w:r>
+        <w:del w:id="82" w:author="Stephenson, Erin" w:date="2016-11-22T11:52:00Z">
+          <w:r>
+            <w:delText xml:space="preserve">tissue </w:delText>
+          </w:r>
+        </w:del>
+        <w:r>
+          <w:t>will affect organismal lifespan</w:t>
+        </w:r>
+        <w:del w:id="83" w:author="Stephenson, Erin" w:date="2016-11-22T11:53:00Z">
+          <w:r>
+            <w:delText>,</w:delText>
+          </w:r>
+        </w:del>
+        <w:r>
+          <w:t xml:space="preserve"> in concert with impairments in muscle autophagy.</w:t>
         </w:r>
       </w:ins>
     </w:p>
@@ -706,7 +915,7 @@
       </w:r>
     </w:p>
     <w:p>
-      <w:ins w:id="51" w:author="Reiter, Larry T" w:date="2018-01-04T13:03:00Z">
+      <w:ins w:id="84" w:author="Reiter, Larry T" w:date="2018-01-04T13:03:00Z">
         <w:r>
           <w:t xml:space="preserve">Floxed </w:t>
         </w:r>
@@ -760,19 +969,19 @@
         <w:r>
           <w:t xml:space="preserve">were crossed with </w:t>
         </w:r>
-        <w:commentRangeStart w:id="52"/>
+        <w:commentRangeStart w:id="85"/>
         <w:r>
           <w:rPr>
             <w:i/>
           </w:rPr>
           <w:t xml:space="preserve">Ckmm-Cre </w:t>
         </w:r>
-        <w:commentRangeEnd w:id="52"/>
+        <w:commentRangeEnd w:id="85"/>
         <w:r>
           <w:rPr>
             <w:rStyle w:val="CommentReference"/>
           </w:rPr>
-          <w:commentReference w:id="52"/>
+          <w:commentReference w:id="85"/>
         </w:r>
         <w:r>
           <w:t>driver mice (</w:t>
@@ -920,15 +1129,10 @@
           <w:t xml:space="preserve">Only male mice were used in this analysis.  </w:t>
         </w:r>
         <w:r>
-          <w:t xml:space="preserve">Animals were housed in a 12h light/dark cycle animal facility with ad libitum access to food (Harlan </w:t>
-        </w:r>
-        <w:commentRangeStart w:id="53"/>
-        <w:r>
-          <w:t>Teklad</w:t>
-        </w:r>
-      </w:ins>
-      <w:commentRangeEnd w:id="53"/>
-      <w:ins w:id="54" w:author="Dave Bridges" w:date="2018-01-04T13:03:00Z">
+          <w:t>Animals were housed in a 12h light/dark cycle animal facility with ad libitum access to food (Harlan Teklad</w:t>
+        </w:r>
+      </w:ins>
+      <w:ins w:id="86" w:author="Dave Bridges" w:date="2018-01-04T13:03:00Z">
         <w:r>
           <w:t xml:space="preserve">Floxed </w:t>
         </w:r>
@@ -1136,17 +1340,17 @@
         <w:r>
           <w:t xml:space="preserve">Animals were housed in a 12h light/dark cycle animal facility with ad libitum access to food (Harlan </w:t>
         </w:r>
-        <w:commentRangeStart w:id="55"/>
+        <w:commentRangeStart w:id="87"/>
         <w:r>
           <w:t>Teklad</w:t>
         </w:r>
       </w:ins>
-      <w:commentRangeEnd w:id="55"/>
+      <w:commentRangeEnd w:id="87"/>
       <w:r>
         <w:rPr>
           <w:rStyle w:val="CommentReference"/>
         </w:rPr>
-        <w:commentReference w:id="55"/>
+        <w:commentReference w:id="87"/>
       </w:r>
       <w:r>
         <w:t>) and water according to procedures approved by the University of Michigan University Committee on Use and Care of Animals.</w:t>
@@ -1182,7 +1386,7 @@
       <w:pPr>
         <w:rPr>
           <w:rFonts w:ascii="Times New Roman" w:hAnsi="Times New Roman"/>
-          <w:rPrChange w:id="56" w:author="Reiter, Larry T" w:date="2018-01-04T13:03:00Z">
+          <w:rPrChange w:id="88" w:author="Reiter, Larry T" w:date="2018-01-04T13:50:00Z">
             <w:rPr/>
           </w:rPrChange>
         </w:rPr>
@@ -1208,22 +1412,22 @@
       <w:r>
         <w:t xml:space="preserve">and maintained at </w:t>
       </w:r>
-      <w:ins w:id="57" w:author="Reiter, Larry T" w:date="2018-01-04T13:03:00Z">
+      <w:ins w:id="89" w:author="Reiter, Larry T" w:date="2018-01-04T13:03:00Z">
         <w:r>
           <w:t>25</w:t>
         </w:r>
       </w:ins>
-      <w:ins w:id="58" w:author="Reiter, Larry T" w:date="2016-11-21T09:57:00Z">
+      <w:ins w:id="90" w:author="Reiter, Larry T" w:date="2016-11-21T09:57:00Z">
         <w:r>
           <w:t xml:space="preserve"> °</w:t>
         </w:r>
       </w:ins>
-      <w:ins w:id="59" w:author="Reiter, Larry T" w:date="2018-01-04T13:03:00Z">
+      <w:ins w:id="91" w:author="Reiter, Larry T" w:date="2018-01-04T13:03:00Z">
         <w:r>
           <w:t>C</w:t>
         </w:r>
       </w:ins>
-      <w:del w:id="60" w:author="Reiter, Larry T" w:date="2018-01-04T13:03:00Z">
+      <w:del w:id="92" w:author="Reiter, Larry T" w:date="2018-01-04T13:03:00Z">
         <w:r>
           <w:delText>25</w:delText>
         </w:r>
@@ -1234,7 +1438,12 @@
       <w:r>
         <w:t xml:space="preserve"> on standard corn meal food</w:t>
       </w:r>
-      <w:ins w:id="61" w:author="Reiter, Larry T" w:date="2016-11-21T09:56:00Z">
+      <w:del w:id="93" w:author="Dave Bridges" w:date="2018-01-04T13:50:00Z">
+        <w:r>
+          <w:delText>.</w:delText>
+        </w:r>
+      </w:del>
+      <w:ins w:id="94" w:author="Reiter, Larry T" w:date="2016-11-21T09:56:00Z">
         <w:r>
           <w:t xml:space="preserve"> (Bloomington</w:t>
         </w:r>
@@ -1242,12 +1451,12 @@
           <w:t xml:space="preserve"> </w:t>
         </w:r>
       </w:ins>
-      <w:ins w:id="62" w:author="Reiter, Larry T" w:date="2016-11-21T10:05:00Z">
+      <w:ins w:id="95" w:author="Reiter, Larry T" w:date="2016-11-21T10:05:00Z">
         <w:r>
           <w:t xml:space="preserve">Drosophila </w:t>
         </w:r>
       </w:ins>
-      <w:ins w:id="63" w:author="Reiter, Larry T" w:date="2016-11-21T09:56:00Z">
+      <w:ins w:id="96" w:author="Reiter, Larry T" w:date="2016-11-21T09:56:00Z">
         <w:r>
           <w:t>Stock Center</w:t>
         </w:r>
@@ -1255,12 +1464,12 @@
           <w:t>)</w:t>
         </w:r>
       </w:ins>
-      <w:ins w:id="64" w:author="Reiter, Larry T" w:date="2018-01-04T13:03:00Z">
+      <w:ins w:id="97" w:author="Reiter, Larry T" w:date="2018-01-04T13:03:00Z">
         <w:r>
           <w:t>.</w:t>
         </w:r>
       </w:ins>
-      <w:del w:id="65" w:author="Reiter, Larry T" w:date="2018-01-04T13:03:00Z">
+      <w:del w:id="98" w:author="Reiter, Larry T" w:date="2018-01-04T13:03:00Z">
         <w:r>
           <w:delText>.</w:delText>
         </w:r>
@@ -1268,7 +1477,7 @@
       <w:r>
         <w:t xml:space="preserve"> </w:t>
       </w:r>
-      <w:del w:id="66" w:author="Reiter, Larry T" w:date="2016-11-21T09:57:00Z">
+      <w:del w:id="99" w:author="Reiter, Larry T" w:date="2016-11-21T09:57:00Z">
         <w:r>
           <w:delText xml:space="preserve"> </w:delText>
         </w:r>
@@ -1288,12 +1497,12 @@
       <w:r>
         <w:t xml:space="preserve">ales </w:t>
       </w:r>
-      <w:del w:id="67" w:author="Reiter, Larry T" w:date="2016-11-21T09:57:00Z">
+      <w:del w:id="100" w:author="Reiter, Larry T" w:date="2016-11-21T09:57:00Z">
         <w:r>
           <w:delText xml:space="preserve">with </w:delText>
         </w:r>
       </w:del>
-      <w:ins w:id="68" w:author="Reiter, Larry T" w:date="2016-11-21T09:57:00Z">
+      <w:ins w:id="101" w:author="Reiter, Larry T" w:date="2016-11-21T09:57:00Z">
         <w:r>
           <w:t>of</w:t>
         </w:r>
@@ -1304,12 +1513,12 @@
       <w:r>
         <w:t xml:space="preserve">the appropriate genotype were chosen from each UAS-TRiP-shRNA </w:t>
       </w:r>
-      <w:ins w:id="69" w:author="Reiter, Larry T" w:date="2016-11-21T10:01:00Z">
+      <w:ins w:id="102" w:author="Reiter, Larry T" w:date="2016-11-21T10:01:00Z">
         <w:r>
           <w:t xml:space="preserve">(REF - </w:t>
         </w:r>
       </w:ins>
-      <w:ins w:id="70" w:author="Reiter, Larry T" w:date="2016-11-21T10:04:00Z">
+      <w:ins w:id="103" w:author="Reiter, Larry T" w:date="2016-11-21T10:04:00Z">
         <w:r>
           <w:t>B.E.  Housden, M.  Muhar, M.  Gemberling, C.A.  Gersbach, D.  Stainier, G.  Seydoux, S.E.  Mohr, J.  Zuber, and N.  Perrimon. 2016. ?Loss-of-function genetic tools for animal models: cross-species and cross-platform differences.? Nat Rev Genet, 31 Oct, 2016</w:t>
         </w:r>
@@ -1320,7 +1529,7 @@
       <w:r>
         <w:t>line</w:t>
       </w:r>
-      <w:del w:id="71" w:author="Reiter, Larry T" w:date="2016-11-21T09:57:00Z">
+      <w:del w:id="104" w:author="Reiter, Larry T" w:date="2016-11-21T09:57:00Z">
         <w:r>
           <w:delText>s</w:delText>
         </w:r>
@@ -1328,7 +1537,7 @@
       <w:r>
         <w:t xml:space="preserve"> as well as a </w:t>
       </w:r>
-      <w:del w:id="72" w:author="Reiter, Larry T" w:date="2016-11-21T10:00:00Z">
+      <w:del w:id="105" w:author="Reiter, Larry T" w:date="2016-11-21T10:00:00Z">
         <w:r>
           <w:delText>UAS-</w:delText>
         </w:r>
@@ -1336,20 +1545,25 @@
       <w:r>
         <w:t xml:space="preserve">TRiP </w:t>
       </w:r>
-      <w:ins w:id="73" w:author="Reiter, Larry T" w:date="2016-11-21T10:00:00Z">
+      <w:ins w:id="106" w:author="Reiter, Larry T" w:date="2016-11-21T10:00:00Z">
         <w:r>
           <w:t>docking</w:t>
         </w:r>
       </w:ins>
-      <w:ins w:id="74" w:author="Reiter, Larry T" w:date="2016-11-21T09:58:00Z">
+      <w:ins w:id="107" w:author="Reiter, Larry T" w:date="2016-11-21T09:58:00Z">
         <w:r>
           <w:t xml:space="preserve"> site </w:t>
         </w:r>
       </w:ins>
       <w:r>
-        <w:t xml:space="preserve">control </w:t>
-      </w:r>
-      <w:ins w:id="75" w:author="Reiter, Larry T" w:date="2016-11-21T10:00:00Z">
+        <w:t>control</w:t>
+      </w:r>
+      <w:ins w:id="108" w:author="Reiter, Larry T" w:date="2018-01-04T13:50:00Z">
+        <w:r>
+          <w:t xml:space="preserve"> </w:t>
+        </w:r>
+      </w:ins>
+      <w:ins w:id="109" w:author="Reiter, Larry T" w:date="2016-11-21T10:00:00Z">
         <w:r>
           <w:t>(</w:t>
         </w:r>
@@ -1357,7 +1571,7 @@
           <w:rPr>
             <w:rFonts w:ascii="Times New Roman" w:eastAsia="Times New Roman" w:hAnsi="Times New Roman" w:cs="Times New Roman"/>
             <w:i/>
-            <w:rPrChange w:id="76" w:author="Reiter, Larry T" w:date="2016-11-21T10:01:00Z">
+            <w:rPrChange w:id="110" w:author="Reiter, Larry T" w:date="2016-11-21T10:01:00Z">
               <w:rPr>
                 <w:rFonts w:ascii="Times New Roman" w:eastAsia="Times New Roman" w:hAnsi="Times New Roman" w:cs="Times New Roman"/>
               </w:rPr>
@@ -1366,13 +1580,13 @@
           <w:t>y</w:t>
         </w:r>
       </w:ins>
-      <w:ins w:id="77" w:author="Reiter, Larry T" w:date="2016-11-21T10:01:00Z">
+      <w:ins w:id="111" w:author="Reiter, Larry T" w:date="2016-11-21T10:01:00Z">
         <w:r>
           <w:rPr>
             <w:rFonts w:ascii="Times New Roman" w:eastAsia="Times New Roman" w:hAnsi="Times New Roman" w:cs="Times New Roman"/>
             <w:i/>
             <w:vertAlign w:val="superscript"/>
-            <w:rPrChange w:id="78" w:author="Reiter, Larry T" w:date="2016-11-21T10:01:00Z">
+            <w:rPrChange w:id="112" w:author="Reiter, Larry T" w:date="2016-11-21T10:01:00Z">
               <w:rPr>
                 <w:rFonts w:ascii="Times New Roman" w:eastAsia="Times New Roman" w:hAnsi="Times New Roman" w:cs="Times New Roman"/>
               </w:rPr>
@@ -1381,12 +1595,12 @@
           <w:t>1</w:t>
         </w:r>
       </w:ins>
-      <w:ins w:id="79" w:author="Reiter, Larry T" w:date="2016-11-21T10:00:00Z">
+      <w:ins w:id="113" w:author="Reiter, Larry T" w:date="2016-11-21T10:00:00Z">
         <w:r>
           <w:rPr>
             <w:rFonts w:ascii="Times New Roman" w:eastAsia="Times New Roman" w:hAnsi="Times New Roman" w:cs="Times New Roman"/>
             <w:i/>
-            <w:rPrChange w:id="80" w:author="Reiter, Larry T" w:date="2016-11-21T10:01:00Z">
+            <w:rPrChange w:id="114" w:author="Reiter, Larry T" w:date="2016-11-21T10:01:00Z">
               <w:rPr>
                 <w:rFonts w:ascii="Times New Roman" w:eastAsia="Times New Roman" w:hAnsi="Times New Roman" w:cs="Times New Roman"/>
               </w:rPr>
@@ -1395,13 +1609,13 @@
           <w:t xml:space="preserve"> v</w:t>
         </w:r>
       </w:ins>
-      <w:ins w:id="81" w:author="Reiter, Larry T" w:date="2016-11-21T10:01:00Z">
+      <w:ins w:id="115" w:author="Reiter, Larry T" w:date="2016-11-21T10:01:00Z">
         <w:r>
           <w:rPr>
             <w:rFonts w:ascii="Times New Roman" w:eastAsia="Times New Roman" w:hAnsi="Times New Roman" w:cs="Times New Roman"/>
             <w:i/>
             <w:vertAlign w:val="superscript"/>
-            <w:rPrChange w:id="82" w:author="Reiter, Larry T" w:date="2016-11-21T10:01:00Z">
+            <w:rPrChange w:id="116" w:author="Reiter, Larry T" w:date="2016-11-21T10:01:00Z">
               <w:rPr>
                 <w:rFonts w:ascii="Times New Roman" w:eastAsia="Times New Roman" w:hAnsi="Times New Roman" w:cs="Times New Roman"/>
               </w:rPr>
@@ -1410,7 +1624,7 @@
           <w:t>1</w:t>
         </w:r>
       </w:ins>
-      <w:ins w:id="83" w:author="Reiter, Larry T" w:date="2016-11-21T10:00:00Z">
+      <w:ins w:id="117" w:author="Reiter, Larry T" w:date="2016-11-21T10:00:00Z">
         <w:r>
           <w:rPr>
             <w:rFonts w:ascii="Times New Roman" w:eastAsia="Times New Roman" w:hAnsi="Times New Roman" w:cs="Times New Roman"/>
@@ -1424,10 +1638,13 @@
           <w:t>)</w:t>
         </w:r>
       </w:ins>
-      <w:ins w:id="84" w:author="Reiter, Larry T" w:date="2016-11-21T10:05:00Z">
-        <w:r>
-          <w:rPr>
-            <w:rFonts w:ascii="Times New Roman" w:eastAsia="Times New Roman" w:hAnsi="Times New Roman" w:cs="Times New Roman"/>
+      <w:ins w:id="118" w:author="Reiter, Larry T" w:date="2016-11-21T10:05:00Z">
+        <w:r>
+          <w:rPr>
+            <w:rFonts w:ascii="Times New Roman" w:hAnsi="Times New Roman"/>
+            <w:rPrChange w:id="119" w:author="Dave Bridges" w:date="2018-01-04T13:50:00Z">
+              <w:rPr/>
+            </w:rPrChange>
           </w:rPr>
           <w:t xml:space="preserve"> </w:t>
         </w:r>
@@ -1438,7 +1655,7 @@
       <w:r>
         <w:t>ic insertion site but no shRNA</w:t>
       </w:r>
-      <w:del w:id="85" w:author="Dave Bridges" w:date="2018-01-04T13:03:00Z">
+      <w:del w:id="120" w:author="Dave Bridges" w:date="2018-01-04T13:03:00Z">
         <w:r>
           <w:fldChar w:fldCharType="begin" w:fldLock="1"/>
         </w:r>
@@ -1462,7 +1679,7 @@
           <w:delText xml:space="preserve"> .</w:delText>
         </w:r>
       </w:del>
-      <w:ins w:id="86" w:author="Dave Bridges" w:date="2018-01-04T13:03:00Z">
+      <w:ins w:id="121" w:author="Dave Bridges" w:date="2018-01-04T13:03:00Z">
         <w:r>
           <w:fldChar w:fldCharType="begin" w:fldLock="1"/>
         </w:r>
@@ -1492,22 +1709,22 @@
       <w:r>
         <w:t xml:space="preserve">dified (50–60%) incubator at </w:t>
       </w:r>
-      <w:ins w:id="87" w:author="Reiter, Larry T" w:date="2018-01-04T13:03:00Z">
+      <w:ins w:id="122" w:author="Reiter, Larry T" w:date="2018-01-04T13:03:00Z">
         <w:r>
           <w:t>25</w:t>
         </w:r>
       </w:ins>
-      <w:ins w:id="88" w:author="Reiter, Larry T" w:date="2016-11-21T10:05:00Z">
+      <w:ins w:id="123" w:author="Reiter, Larry T" w:date="2016-11-21T10:05:00Z">
         <w:r>
           <w:t xml:space="preserve"> °</w:t>
         </w:r>
       </w:ins>
-      <w:ins w:id="89" w:author="Reiter, Larry T" w:date="2018-01-04T13:03:00Z">
+      <w:ins w:id="124" w:author="Reiter, Larry T" w:date="2018-01-04T13:03:00Z">
         <w:r>
           <w:t>C</w:t>
         </w:r>
       </w:ins>
-      <w:del w:id="90" w:author="Reiter, Larry T" w:date="2018-01-04T13:03:00Z">
+      <w:del w:id="125" w:author="Reiter, Larry T" w:date="2018-01-04T13:03:00Z">
         <w:r>
           <w:delText>25</w:delText>
         </w:r>
@@ -1518,12 +1735,12 @@
       <w:r>
         <w:t xml:space="preserve">. </w:t>
       </w:r>
-      <w:del w:id="91" w:author="Reiter, Larry T" w:date="2016-11-21T10:05:00Z">
+      <w:del w:id="126" w:author="Reiter, Larry T" w:date="2016-11-21T10:05:00Z">
         <w:r>
           <w:delText>Ten days after each cross the F1 progeny began to eclose and</w:delText>
         </w:r>
       </w:del>
-      <w:ins w:id="92" w:author="Reiter, Larry T" w:date="2016-11-21T10:05:00Z">
+      <w:ins w:id="127" w:author="Reiter, Larry T" w:date="2016-11-21T10:05:00Z">
         <w:r>
           <w:t>Newly eclosed</w:t>
         </w:r>
@@ -1537,12 +1754,12 @@
       <w:r>
         <w:t xml:space="preserve">sorted according to </w:t>
       </w:r>
-      <w:del w:id="93" w:author="Reiter, Larry T" w:date="2016-11-21T10:05:00Z">
+      <w:del w:id="128" w:author="Reiter, Larry T" w:date="2016-11-21T10:05:00Z">
         <w:r>
           <w:delText>visible markers</w:delText>
         </w:r>
       </w:del>
-      <w:ins w:id="94" w:author="Reiter, Larry T" w:date="2016-11-21T10:05:00Z">
+      <w:ins w:id="129" w:author="Reiter, Larry T" w:date="2016-11-21T10:05:00Z">
         <w:r>
           <w:t>genotype</w:t>
         </w:r>
@@ -1562,12 +1779,12 @@
       <w:r>
         <w:t xml:space="preserve">Flies bearing </w:t>
       </w:r>
-      <w:del w:id="95" w:author="Reiter, Larry T" w:date="2016-11-21T10:06:00Z">
+      <w:del w:id="130" w:author="Reiter, Larry T" w:date="2016-11-21T10:06:00Z">
         <w:r>
           <w:delText>the balancer markers</w:delText>
         </w:r>
       </w:del>
-      <w:ins w:id="96" w:author="Reiter, Larry T" w:date="2016-11-21T10:06:00Z">
+      <w:ins w:id="131" w:author="Reiter, Larry T" w:date="2016-11-21T10:06:00Z">
         <w:r>
           <w:t>balancer chromosomes, which can decrease viability,</w:t>
         </w:r>
@@ -1578,12 +1795,12 @@
       <w:r>
         <w:t xml:space="preserve">Flies were transferred to fresh food twice weekly </w:t>
       </w:r>
-      <w:del w:id="97" w:author="Reiter, Larry T" w:date="2016-11-21T10:06:00Z">
+      <w:del w:id="132" w:author="Reiter, Larry T" w:date="2016-11-21T10:06:00Z">
         <w:r>
           <w:delText xml:space="preserve">with </w:delText>
         </w:r>
       </w:del>
-      <w:ins w:id="98" w:author="Reiter, Larry T" w:date="2016-11-21T10:06:00Z">
+      <w:ins w:id="133" w:author="Reiter, Larry T" w:date="2016-11-21T10:06:00Z">
         <w:r>
           <w:t xml:space="preserve">and </w:t>
         </w:r>
@@ -1591,17 +1808,17 @@
       <w:r>
         <w:t xml:space="preserve">deaths noted from each cross.  The person handling the flies was blinded to the </w:t>
       </w:r>
-      <w:ins w:id="99" w:author="Reiter, Larry T" w:date="2018-01-04T13:03:00Z">
+      <w:ins w:id="134" w:author="Reiter, Larry T" w:date="2018-01-04T13:03:00Z">
         <w:r>
           <w:t>genotype</w:t>
         </w:r>
       </w:ins>
-      <w:ins w:id="100" w:author="Reiter, Larry T" w:date="2016-11-21T10:07:00Z">
+      <w:ins w:id="135" w:author="Reiter, Larry T" w:date="2016-11-21T10:07:00Z">
         <w:r>
           <w:t>s</w:t>
         </w:r>
       </w:ins>
-      <w:del w:id="101" w:author="Reiter, Larry T" w:date="2018-01-04T13:03:00Z">
+      <w:del w:id="136" w:author="Reiter, Larry T" w:date="2018-01-04T13:03:00Z">
         <w:r>
           <w:delText>genotype</w:delText>
         </w:r>
@@ -1646,22 +1863,22 @@
       <w:r>
         <w:t xml:space="preserve">) were lysed in 20 </w:t>
       </w:r>
-      <w:del w:id="102" w:author="Reiter, Larry T" w:date="2016-11-21T10:08:00Z">
+      <w:del w:id="137" w:author="Reiter, Larry T" w:date="2016-11-21T10:08:00Z">
         <w:r>
           <w:rPr>
             <w:rFonts w:ascii="Symbol" w:hAnsi="Symbol"/>
-            <w:rPrChange w:id="103" w:author="Reiter, Larry T" w:date="2016-11-21T10:08:00Z">
+            <w:rPrChange w:id="138" w:author="Reiter, Larry T" w:date="2016-11-21T10:08:00Z">
               <w:rPr/>
             </w:rPrChange>
           </w:rPr>
           <w:delText>uL</w:delText>
         </w:r>
       </w:del>
-      <w:ins w:id="104" w:author="Reiter, Larry T" w:date="2016-11-21T10:08:00Z">
+      <w:ins w:id="139" w:author="Reiter, Larry T" w:date="2016-11-21T10:08:00Z">
         <w:r>
           <w:rPr>
             <w:rFonts w:ascii="Symbol" w:hAnsi="Symbol"/>
-            <w:rPrChange w:id="105" w:author="Reiter, Larry T" w:date="2016-11-21T10:08:00Z">
+            <w:rPrChange w:id="140" w:author="Reiter, Larry T" w:date="2016-11-21T10:08:00Z">
               <w:rPr/>
             </w:rPrChange>
           </w:rPr>
@@ -1671,7 +1888,7 @@
           <w:t>L</w:t>
         </w:r>
       </w:ins>
-      <w:del w:id="106" w:author="Reiter, Larry T" w:date="2018-01-04T13:03:00Z">
+      <w:del w:id="141" w:author="Reiter, Larry T" w:date="2018-01-04T13:03:00Z">
         <w:r>
           <w:delText>uL</w:delText>
         </w:r>
@@ -1679,16 +1896,16 @@
       <w:r>
         <w:t xml:space="preserve">/mg of </w:t>
       </w:r>
-      <w:commentRangeStart w:id="107"/>
+      <w:commentRangeStart w:id="142"/>
       <w:r>
         <w:t xml:space="preserve">RIPA </w:t>
       </w:r>
-      <w:commentRangeEnd w:id="107"/>
+      <w:commentRangeEnd w:id="142"/>
       <w:r>
         <w:rPr>
           <w:rStyle w:val="CommentReference"/>
         </w:rPr>
-        <w:commentReference w:id="107"/>
+        <w:commentReference w:id="142"/>
       </w:r>
       <w:r>
         <w:t xml:space="preserve">buffer using a Qialyser (5 minutes at 30 Hz).  After centrifugation </w:t>
@@ -1696,12 +1913,12 @@
       <w:r>
         <w:t>(15 minutes at 14</w:t>
       </w:r>
-      <w:ins w:id="108" w:author="Reiter, Larry T" w:date="2016-11-21T10:08:00Z">
+      <w:ins w:id="143" w:author="Reiter, Larry T" w:date="2016-11-21T10:08:00Z">
         <w:r>
           <w:t>,</w:t>
         </w:r>
       </w:ins>
-      <w:del w:id="109" w:author="Reiter, Larry T" w:date="2016-11-21T10:08:00Z">
+      <w:del w:id="144" w:author="Reiter, Larry T" w:date="2016-11-21T10:08:00Z">
         <w:r>
           <w:delText xml:space="preserve"> </w:delText>
         </w:r>
@@ -1709,7 +1926,7 @@
       <w:r>
         <w:t>000 RPM), lysates were boiled in a final concentration of 1X SDS-PAGE sample buffer (BioRad).  Proteins were separated on pre-cast gradient gels from BioRad and transferred to nitrocellulose membranes.  After blocking in 2% bovine serum albumin</w:t>
       </w:r>
-      <w:ins w:id="110" w:author="Reiter, Larry T" w:date="2016-11-21T10:08:00Z">
+      <w:ins w:id="145" w:author="Reiter, Larry T" w:date="2016-11-21T10:08:00Z">
         <w:r>
           <w:t xml:space="preserve"> (</w:t>
         </w:r>
@@ -1717,7 +1934,7 @@
           <w:t>overnight? 1hr?)</w:t>
         </w:r>
       </w:ins>
-      <w:ins w:id="111" w:author="Reiter, Larry T" w:date="2018-01-04T13:03:00Z">
+      <w:ins w:id="146" w:author="Reiter, Larry T" w:date="2018-01-04T13:03:00Z">
         <w:r>
           <w:t xml:space="preserve"> (</w:t>
         </w:r>
@@ -1725,7 +1942,7 @@
       <w:r>
         <w:t>Fisher</w:t>
       </w:r>
-      <w:ins w:id="112" w:author="Reiter, Larry T" w:date="2016-11-21T09:56:00Z">
+      <w:ins w:id="147" w:author="Reiter, Larry T" w:date="2016-11-21T09:56:00Z">
         <w:r>
           <w:t xml:space="preserve"> Scientific</w:t>
         </w:r>
@@ -1739,29 +1956,109 @@
       <w:r>
         <w:t xml:space="preserve"> were probed </w:t>
       </w:r>
-      <w:commentRangeStart w:id="113"/>
-      <w:commentRangeStart w:id="114"/>
-      <w:r>
-        <w:t>with anti-LC3, anti-pS6K, total S6K, anti-pS6 and anti-S6 antibodies</w:t>
-      </w:r>
-      <w:commentRangeEnd w:id="113"/>
-      <w:commentRangeEnd w:id="114"/>
+      <w:commentRangeStart w:id="148"/>
+      <w:commentRangeStart w:id="149"/>
+      <w:r>
+        <w:t>with anti-LC3</w:t>
+      </w:r>
+      <w:ins w:id="150" w:author="Stephenson, Erin" w:date="2016-11-22T11:57:00Z">
+        <w:r>
+          <w:t xml:space="preserve"> (Cell Signaling #12741S)</w:t>
+        </w:r>
+      </w:ins>
+      <w:ins w:id="151" w:author="Stephenson, Erin" w:date="2018-01-04T13:50:00Z">
+        <w:r>
+          <w:t>,</w:t>
+        </w:r>
+      </w:ins>
+      <w:del w:id="152" w:author="Stephenson, Erin" w:date="2018-01-04T13:50:00Z">
+        <w:r>
+          <w:delText>,</w:delText>
+        </w:r>
+      </w:del>
+      <w:r>
+        <w:t xml:space="preserve"> anti-pS6K</w:t>
+      </w:r>
+      <w:ins w:id="153" w:author="Stephenson, Erin" w:date="2016-11-22T11:58:00Z">
+        <w:r>
+          <w:t xml:space="preserve"> (Cell Signaling #9206S)</w:t>
+        </w:r>
+      </w:ins>
+      <w:ins w:id="154" w:author="Stephenson, Erin" w:date="2018-01-04T13:50:00Z">
+        <w:r>
+          <w:t>,</w:t>
+        </w:r>
+      </w:ins>
+      <w:del w:id="155" w:author="Stephenson, Erin" w:date="2018-01-04T13:50:00Z">
+        <w:r>
+          <w:delText>,</w:delText>
+        </w:r>
+      </w:del>
+      <w:r>
+        <w:t xml:space="preserve"> total S6K</w:t>
+      </w:r>
+      <w:ins w:id="156" w:author="Stephenson, Erin" w:date="2016-11-22T11:58:00Z">
+        <w:r>
+          <w:t xml:space="preserve"> (Cell Signaling</w:t>
+        </w:r>
+      </w:ins>
+      <w:ins w:id="157" w:author="Stephenson, Erin" w:date="2016-11-22T12:03:00Z">
+        <w:r>
+          <w:t xml:space="preserve"> #2708</w:t>
+        </w:r>
+      </w:ins>
+      <w:r>
+        <w:t>, anti-pS6</w:t>
+      </w:r>
+      <w:ins w:id="158" w:author="Stephenson, Erin" w:date="2016-11-22T11:59:00Z">
+        <w:r>
+          <w:t xml:space="preserve"> </w:t>
+        </w:r>
+        <w:r>
+          <w:t>(Cell Signaling #2211S)</w:t>
+        </w:r>
+      </w:ins>
+      <w:ins w:id="159" w:author="Stephenson, Erin" w:date="2018-01-04T13:50:00Z">
+        <w:r>
+          <w:t xml:space="preserve"> </w:t>
+        </w:r>
+      </w:ins>
+      <w:r>
+        <w:t>and anti-S6 antibodies</w:t>
+      </w:r>
+      <w:commentRangeEnd w:id="148"/>
+      <w:commentRangeEnd w:id="149"/>
       <w:r>
         <w:rPr>
           <w:rStyle w:val="CommentReference"/>
         </w:rPr>
-        <w:commentReference w:id="114"/>
-      </w:r>
-      <w:r>
-        <w:rPr>
-          <w:rStyle w:val="CommentReference"/>
-        </w:rPr>
-        <w:commentReference w:id="113"/>
-      </w:r>
-      <w:r>
-        <w:t xml:space="preserve">.  Secondary antibodies were </w:t>
-      </w:r>
-      <w:del w:id="115" w:author="Reiter, Larry T" w:date="2016-11-21T10:09:00Z">
+        <w:commentReference w:id="148"/>
+      </w:r>
+      <w:ins w:id="160" w:author="Stephenson, Erin" w:date="2016-11-22T11:59:00Z">
+        <w:r>
+          <w:t xml:space="preserve"> (Cell Signaling #2317S)</w:t>
+        </w:r>
+      </w:ins>
+      <w:ins w:id="161" w:author="Stephenson, Erin" w:date="2018-01-04T13:50:00Z">
+        <w:r>
+          <w:t>.</w:t>
+        </w:r>
+      </w:ins>
+      <w:ins w:id="162" w:author="Dave Bridges" w:date="2018-01-04T13:50:00Z">
+        <w:r>
+          <w:rPr>
+            <w:rStyle w:val="CommentReference"/>
+          </w:rPr>
+          <w:commentReference w:id="149"/>
+        </w:r>
+        <w:r>
+          <w:t>.</w:t>
+        </w:r>
+      </w:ins>
+      <w:r>
+        <w:t xml:space="preserve">  Secondary antibodies were </w:t>
+      </w:r>
+      <w:del w:id="163" w:author="Reiter, Larry T" w:date="2016-11-21T10:09:00Z">
         <w:r>
           <w:delText>a</w:delText>
         </w:r>
@@ -1775,28 +2072,45 @@
       <w:r>
         <w:t>lexa</w:t>
       </w:r>
-      <w:ins w:id="116" w:author="Reiter, Larry T" w:date="2016-11-21T10:09:00Z">
+      <w:ins w:id="164" w:author="Reiter, Larry T" w:date="2016-11-21T10:09:00Z">
         <w:r>
           <w:t xml:space="preserve"> </w:t>
         </w:r>
+      </w:ins>
+      <w:ins w:id="165" w:author="Stephenson, Erin" w:date="2016-11-22T12:00:00Z">
+        <w:r>
+          <w:t>Fluor</w:t>
+        </w:r>
+      </w:ins>
+      <w:ins w:id="166" w:author="Reiter, Larry T" w:date="2016-11-21T10:09:00Z">
         <w:r>
           <w:t>Flour</w:t>
         </w:r>
       </w:ins>
-      <w:ins w:id="117" w:author="Reiter, Larry T" w:date="2018-01-04T13:03:00Z">
+      <w:ins w:id="167" w:author="Reiter, Larry T" w:date="2018-01-04T13:03:00Z">
         <w:r>
           <w:t xml:space="preserve"> </w:t>
         </w:r>
       </w:ins>
-      <w:del w:id="118" w:author="Reiter, Larry T" w:date="2016-11-21T10:10:00Z">
-        <w:r>
-          <w:delText xml:space="preserve">680/700 </w:delText>
+      <w:del w:id="168" w:author="Reiter, Larry T" w:date="2016-11-21T10:10:00Z">
+        <w:r>
+          <w:delText>680</w:delText>
+        </w:r>
+      </w:del>
+      <w:ins w:id="169" w:author="Stephenson, Erin" w:date="2016-11-22T12:05:00Z">
+        <w:r>
+          <w:t xml:space="preserve"> and 790 </w:t>
+        </w:r>
+      </w:ins>
+      <w:del w:id="170" w:author="Reiter, Larry T" w:date="2016-11-21T10:10:00Z">
+        <w:r>
+          <w:delText xml:space="preserve">/700 </w:delText>
         </w:r>
       </w:del>
       <w:r>
         <w:t>conjugated anti-mouse</w:t>
       </w:r>
-      <w:ins w:id="119" w:author="Reiter, Larry T" w:date="2016-11-21T10:09:00Z">
+      <w:ins w:id="171" w:author="Reiter, Larry T" w:date="2016-11-21T10:09:00Z">
         <w:r>
           <w:t xml:space="preserve"> </w:t>
         </w:r>
@@ -1804,7 +2118,7 @@
           <w:t>(680nm)</w:t>
         </w:r>
       </w:ins>
-      <w:ins w:id="120" w:author="Reiter, Larry T" w:date="2018-01-04T13:03:00Z">
+      <w:ins w:id="172" w:author="Reiter, Larry T" w:date="2018-01-04T13:03:00Z">
         <w:r>
           <w:t xml:space="preserve"> </w:t>
         </w:r>
@@ -1812,7 +2126,7 @@
       <w:r>
         <w:t xml:space="preserve">and anti-rabbit </w:t>
       </w:r>
-      <w:ins w:id="121" w:author="Reiter, Larry T" w:date="2016-11-21T10:09:00Z">
+      <w:ins w:id="173" w:author="Reiter, Larry T" w:date="2016-11-21T10:09:00Z">
         <w:r>
           <w:t>(700nm)</w:t>
         </w:r>
@@ -1820,8 +2134,21 @@
       <w:r>
         <w:t>secondary antibodies</w:t>
       </w:r>
-      <w:r>
-        <w:t xml:space="preserve"> from Life Technologies.</w:t>
+      <w:ins w:id="174" w:author="Stephenson, Erin" w:date="2016-11-22T12:05:00Z">
+        <w:r>
+          <w:t xml:space="preserve"> </w:t>
+        </w:r>
+        <w:r>
+          <w:t>(respectively)</w:t>
+        </w:r>
+      </w:ins>
+      <w:ins w:id="175" w:author="Stephenson, Erin" w:date="2018-01-04T13:50:00Z">
+        <w:r>
+          <w:t xml:space="preserve"> </w:t>
+        </w:r>
+      </w:ins>
+      <w:r>
+        <w:t>from Life Technologies.</w:t>
       </w:r>
       <w:r>
         <w:t xml:space="preserve"> </w:t>
@@ -1842,7 +2169,7 @@
       </w:r>
     </w:p>
     <w:p>
-      <w:commentRangeStart w:id="122"/>
+      <w:commentRangeStart w:id="176"/>
       <w:r>
         <w:t xml:space="preserve">Statistical significance was designated at </w:t>
       </w:r>
@@ -1855,7 +2182,7 @@
       <w:r>
         <w:rPr>
           <w:u w:val="single"/>
-          <w:rPrChange w:id="123" w:author="Reiter, Larry T" w:date="2018-01-04T13:03:00Z">
+          <w:rPrChange w:id="177" w:author="Reiter, Larry T" w:date="2018-01-04T13:50:00Z">
             <w:rPr/>
           </w:rPrChange>
         </w:rPr>
@@ -1867,7 +2194,7 @@
       <w:r>
         <w:t>All statistical tests were performed using the R software package</w:t>
       </w:r>
-      <w:del w:id="124" w:author="Dave Bridges" w:date="2018-01-04T13:03:00Z">
+      <w:del w:id="178" w:author="Dave Bridges" w:date="2018-01-04T13:03:00Z">
         <w:r>
           <w:fldChar w:fldCharType="begin" w:fldLock="1"/>
         </w:r>
@@ -1891,7 +2218,7 @@
           <w:delText>.</w:delText>
         </w:r>
       </w:del>
-      <w:ins w:id="125" w:author="Dave Bridges" w:date="2018-01-04T13:03:00Z">
+      <w:ins w:id="179" w:author="Dave Bridges" w:date="2018-01-04T13:03:00Z">
         <w:r>
           <w:fldChar w:fldCharType="begin" w:fldLock="1"/>
         </w:r>
@@ -1925,7 +2252,15 @@
         <w:t xml:space="preserve">est.  Based on these results, </w:t>
       </w:r>
       <w:r>
-        <w:t xml:space="preserve">either Wilcoxon tests, Student’s </w:t>
+        <w:t xml:space="preserve">either Wilcoxon </w:t>
+      </w:r>
+      <w:ins w:id="180" w:author="Stephenson, Erin" w:date="2016-11-22T12:06:00Z">
+        <w:r>
+          <w:t xml:space="preserve">Rank Sum </w:t>
+        </w:r>
+      </w:ins>
+      <w:r>
+        <w:t xml:space="preserve">tests, Student’s </w:t>
       </w:r>
       <w:r>
         <w:rPr>
@@ -1933,8 +2268,18 @@
         </w:rPr>
         <w:t>t</w:t>
       </w:r>
-      <w:r>
-        <w:t xml:space="preserve"> or Welch’s </w:t>
+      <w:del w:id="181" w:author="Stephenson, Erin" w:date="2016-11-22T12:06:00Z">
+        <w:r>
+          <w:delText xml:space="preserve"> </w:delText>
+        </w:r>
+      </w:del>
+      <w:ins w:id="182" w:author="Stephenson, Erin" w:date="2016-11-22T12:06:00Z">
+        <w:r>
+          <w:t xml:space="preserve">- </w:t>
+        </w:r>
+      </w:ins>
+      <w:r>
+        <w:t xml:space="preserve">or Welch’s </w:t>
       </w:r>
       <w:r>
         <w:rPr>
@@ -1949,12 +2294,31 @@
         <w:t xml:space="preserve">For mouse studies, the three non-knockout genotypes (floxed allele alone, transgene alone and wild-type at both loci) were analyzed separately and then combined and labeled as “Controls” if not significantly different.  </w:t>
       </w:r>
       <w:r>
-        <w:t>For survival analyses and cox proportional hazard tests, the survival package was used</w:t>
+        <w:t xml:space="preserve">For survival analyses and </w:t>
+      </w:r>
+      <w:del w:id="183" w:author="Stephenson, Erin" w:date="2016-11-22T12:08:00Z">
+        <w:r>
+          <w:delText>cox</w:delText>
+        </w:r>
+        <w:r>
+          <w:delText xml:space="preserve"> </w:delText>
+        </w:r>
+      </w:del>
+      <w:ins w:id="184" w:author="Stephenson, Erin" w:date="2016-11-22T12:08:00Z">
+        <w:r>
+          <w:t>Cox</w:t>
+        </w:r>
+        <w:r>
+          <w:t xml:space="preserve"> </w:t>
+        </w:r>
+      </w:ins>
+      <w:r>
+        <w:t>proportional hazard tests, the survival package was used</w:t>
       </w:r>
       <w:r>
         <w:t xml:space="preserve"> (version 2.38-3)</w:t>
       </w:r>
-      <w:del w:id="126" w:author="Dave Bridges" w:date="2018-01-04T13:03:00Z">
+      <w:del w:id="185" w:author="Dave Bridges" w:date="2018-01-04T13:03:00Z">
         <w:r>
           <w:fldChar w:fldCharType="begin" w:fldLock="1"/>
         </w:r>
@@ -1978,7 +2342,7 @@
           <w:delText>.</w:delText>
         </w:r>
       </w:del>
-      <w:ins w:id="127" w:author="Dave Bridges" w:date="2018-01-04T13:03:00Z">
+      <w:ins w:id="186" w:author="Dave Bridges" w:date="2018-01-04T13:03:00Z">
         <w:r>
           <w:fldChar w:fldCharType="begin" w:fldLock="1"/>
         </w:r>
@@ -2008,7 +2372,7 @@
       <w:r>
         <w:t>P-values were adjusted for multiple hypothesis testing by the method of Benjamini and Hochberg</w:t>
       </w:r>
-      <w:del w:id="128" w:author="Dave Bridges" w:date="2018-01-04T13:03:00Z">
+      <w:del w:id="187" w:author="Dave Bridges" w:date="2018-01-04T13:03:00Z">
         <w:r>
           <w:fldChar w:fldCharType="begin" w:fldLock="1"/>
         </w:r>
@@ -2032,7 +2396,7 @@
           <w:delText>.</w:delText>
         </w:r>
       </w:del>
-      <w:ins w:id="129" w:author="Dave Bridges" w:date="2018-01-04T13:03:00Z">
+      <w:ins w:id="188" w:author="Dave Bridges" w:date="2018-01-04T13:03:00Z">
         <w:r>
           <w:fldChar w:fldCharType="begin" w:fldLock="1"/>
         </w:r>
@@ -2068,12 +2432,12 @@
       <w:r>
         <w:t>http://bridgeslab.github.io/DrosophilaMuscleFunction</w:t>
       </w:r>
-      <w:commentRangeEnd w:id="122"/>
+      <w:commentRangeEnd w:id="176"/>
       <w:r>
         <w:rPr>
           <w:rStyle w:val="CommentReference"/>
         </w:rPr>
-        <w:commentReference w:id="122"/>
+        <w:commentReference w:id="176"/>
       </w:r>
     </w:p>
     <w:p>
@@ -2105,15 +2469,35 @@
       </w:r>
     </w:p>
     <w:p>
-      <w:ins w:id="130" w:author="Reiter, Larry T" w:date="2018-01-04T13:03:00Z">
-        <w:r>
-          <w:t xml:space="preserve">To evaluate the effects of chronic mTORC1 elevation on aging in mice, we deleted the negative regulator of mTORC1, TSC1 via a floxed/Cre recombinase </w:t>
+      <w:ins w:id="189" w:author="Reiter, Larry T" w:date="2018-01-04T13:03:00Z">
+        <w:r>
+          <w:t>To evaluate the effects of chronic mTORC1 elevation on aging in mice, we deleted the negative regulator of mTORC1, TSC1</w:t>
+        </w:r>
+      </w:ins>
+      <w:ins w:id="190" w:author="Stephenson, Erin" w:date="2016-11-22T12:07:00Z">
+        <w:r>
+          <w:t>,</w:t>
+        </w:r>
+      </w:ins>
+      <w:ins w:id="191" w:author="Reiter, Larry T" w:date="2018-01-04T13:03:00Z">
+        <w:r>
+          <w:t xml:space="preserve"> via a floxed/Cre recombinase </w:t>
         </w:r>
         <w:r>
           <w:t>system.  As shown in Figure 1A</w:t>
         </w:r>
         <w:r>
-          <w:t>, deletion of TSC1 causes elevations in mTORC1 activity in quadriceps from these animals as determined by increased phosphorylation of the mTORC1 targets S6K and S6.  To evaluate the effects of mTORC1 activation on autophagy in skeletal muscle, we evaluated the levels of LC3-I and II by western blo</w:t>
+          <w:t>, deletion of TSC1 causes elevations in mTORC1 activity in quadriceps from these animals</w:t>
+        </w:r>
+      </w:ins>
+      <w:ins w:id="192" w:author="Stephenson, Erin" w:date="2016-11-22T12:07:00Z">
+        <w:r>
+          <w:t>,</w:t>
+        </w:r>
+      </w:ins>
+      <w:ins w:id="193" w:author="Reiter, Larry T" w:date="2018-01-04T13:03:00Z">
+        <w:r>
+          <w:t xml:space="preserve"> as determined by increased phosphorylation of the mTORC1 targets S6K and S6.  To evaluate the effects of mTORC1 activation on autophagy in skeletal muscle, we evaluated the levels of LC3-I and II by western blo</w:t>
         </w:r>
         <w:r>
           <w:t>tting.  As shown in Figures 1A-B</w:t>
@@ -2130,19 +2514,26 @@
         <w:r>
           <w:t xml:space="preserve"> knockout quadriceps</w:t>
         </w:r>
+      </w:ins>
+      <w:ins w:id="194" w:author="Stephenson, Erin" w:date="2016-11-22T12:07:00Z">
+        <w:r>
+          <w:t>,</w:t>
+        </w:r>
+      </w:ins>
+      <w:ins w:id="195" w:author="Reiter, Larry T" w:date="2018-01-04T13:03:00Z">
         <w:r>
           <w:t xml:space="preserve"> </w:t>
         </w:r>
-        <w:commentRangeStart w:id="131"/>
+        <w:commentRangeStart w:id="196"/>
         <w:r>
           <w:t>indicating reduced autophagy</w:t>
         </w:r>
-        <w:commentRangeEnd w:id="131"/>
+        <w:commentRangeEnd w:id="196"/>
         <w:r>
           <w:rPr>
             <w:rStyle w:val="CommentReference"/>
           </w:rPr>
-          <w:commentReference w:id="131"/>
+          <w:commentReference w:id="196"/>
         </w:r>
         <w:r>
           <w:t>.  This is</w:t>
@@ -2173,7 +2564,7 @@
           <w:t>.</w:t>
         </w:r>
       </w:ins>
-      <w:ins w:id="132" w:author="Dave Bridges" w:date="2018-01-04T13:03:00Z">
+      <w:ins w:id="197" w:author="Dave Bridges" w:date="2018-01-04T13:03:00Z">
         <w:r>
           <w:t xml:space="preserve">To evaluate the effects of chronic mTORC1 elevation on aging in mice, we deleted the negative regulator of mTORC1, TSC1 via a floxed/Cre recombinase </w:t>
         </w:r>
@@ -2231,7 +2622,15 @@
     <w:p/>
     <w:p>
       <w:r>
-        <w:t>We next observed these animals without manipulation as they aged.  We observed increased signs of aging including hunched and scruffy appearances at an earlier age in the knockout animals but not any of the control littermates.</w:t>
+        <w:t>We next observed these animals without manipulation as they aged.  We observed increased signs of aging</w:t>
+      </w:r>
+      <w:ins w:id="198" w:author="Stephenson, Erin" w:date="2016-11-22T12:07:00Z">
+        <w:r>
+          <w:t>,</w:t>
+        </w:r>
+      </w:ins>
+      <w:r>
+        <w:t xml:space="preserve"> including hunched and scruffy appearances at an earlier age in the knockout animals but not any of the control littermates.</w:t>
       </w:r>
       <w:r>
         <w:t xml:space="preserve">  As shown in Figure 1C</w:t>
@@ -2346,32 +2745,52 @@
       </w:r>
     </w:p>
     <w:p>
-      <w:del w:id="133" w:author="Reiter, Larry T" w:date="2016-11-21T10:14:00Z">
+      <w:del w:id="199" w:author="Reiter, Larry T" w:date="2016-11-21T10:14:00Z">
         <w:r>
           <w:delText>Our previous studies</w:delText>
         </w:r>
       </w:del>
-      <w:ins w:id="134" w:author="Reiter, Larry T" w:date="2016-11-21T10:14:00Z">
+      <w:ins w:id="200" w:author="Stephenson, Erin" w:date="2018-01-04T13:50:00Z">
+        <w:r>
+          <w:t xml:space="preserve"> ha</w:t>
+        </w:r>
+      </w:ins>
+      <w:ins w:id="201" w:author="Stephenson, Erin" w:date="2016-11-22T12:09:00Z">
+        <w:r>
+          <w:t>ve</w:t>
+        </w:r>
+      </w:ins>
+      <w:del w:id="202" w:author="Stephenson, Erin" w:date="2016-11-22T12:09:00Z">
+        <w:r>
+          <w:delText>d</w:delText>
+        </w:r>
+      </w:del>
+      <w:ins w:id="203" w:author="Stephenson, Erin" w:date="2018-01-04T13:50:00Z">
+        <w:r>
+          <w:t xml:space="preserve"> shown</w:t>
+        </w:r>
+      </w:ins>
+      <w:ins w:id="204" w:author="Reiter, Larry T" w:date="2016-11-21T10:14:00Z">
         <w:r>
           <w:t>In a previous study we</w:t>
         </w:r>
       </w:ins>
-      <w:ins w:id="135" w:author="Reiter, Larry T" w:date="2018-01-04T13:03:00Z">
+      <w:ins w:id="205" w:author="Reiter, Larry T" w:date="2018-01-04T13:03:00Z">
         <w:r>
           <w:t xml:space="preserve"> </w:t>
         </w:r>
       </w:ins>
-      <w:del w:id="136" w:author="Reiter, Larry T" w:date="2016-11-21T10:14:00Z">
+      <w:del w:id="206" w:author="Reiter, Larry T" w:date="2016-11-21T10:14:00Z">
         <w:r>
           <w:delText>had shown</w:delText>
         </w:r>
       </w:del>
-      <w:ins w:id="137" w:author="Reiter, Larry T" w:date="2016-11-21T10:14:00Z">
+      <w:ins w:id="207" w:author="Reiter, Larry T" w:date="2016-11-21T10:14:00Z">
         <w:r>
           <w:t>showed</w:t>
         </w:r>
       </w:ins>
-      <w:ins w:id="138" w:author="Reiter, Larry T" w:date="2018-01-04T13:03:00Z">
+      <w:ins w:id="208" w:author="Reiter, Larry T" w:date="2018-01-04T13:03:00Z">
         <w:r>
           <w:t xml:space="preserve"> that knockdown of the obligate mTORC1 component Raptor in fly muscles causes early lethality and muscle weakness, but that </w:t>
         </w:r>
@@ -2385,22 +2804,27 @@
           <w:t xml:space="preserve"> knockdown </w:t>
         </w:r>
       </w:ins>
-      <w:del w:id="139" w:author="Reiter, Larry T" w:date="2016-11-21T10:14:00Z">
+      <w:del w:id="209" w:author="Reiter, Larry T" w:date="2016-11-21T10:14:00Z">
         <w:r>
           <w:delText xml:space="preserve">resulted </w:delText>
         </w:r>
       </w:del>
-      <w:ins w:id="140" w:author="Reiter, Larry T" w:date="2016-11-21T10:14:00Z">
+      <w:ins w:id="210" w:author="Stephenson, Erin" w:date="2016-11-22T12:09:00Z">
+        <w:r>
+          <w:t xml:space="preserve">results </w:t>
+        </w:r>
+      </w:ins>
+      <w:ins w:id="211" w:author="Reiter, Larry T" w:date="2016-11-21T10:14:00Z">
         <w:r>
           <w:t>produced</w:t>
         </w:r>
       </w:ins>
-      <w:del w:id="141" w:author="Reiter, Larry T" w:date="2016-11-21T10:14:00Z">
+      <w:del w:id="212" w:author="Reiter, Larry T" w:date="2016-11-21T10:14:00Z">
         <w:r>
           <w:delText>in</w:delText>
         </w:r>
       </w:del>
-      <w:ins w:id="142" w:author="Reiter, Larry T" w:date="2018-01-04T13:03:00Z">
+      <w:ins w:id="213" w:author="Reiter, Larry T" w:date="2018-01-04T13:03:00Z">
         <w:r>
           <w:t xml:space="preserve"> viable adult flies</w:t>
         </w:r>
@@ -2429,16 +2853,16 @@
         <w:r>
           <w:t xml:space="preserve">st whether </w:t>
         </w:r>
-        <w:commentRangeStart w:id="143"/>
+        <w:commentRangeStart w:id="214"/>
         <w:r>
           <w:t>gain of function</w:t>
         </w:r>
-        <w:commentRangeEnd w:id="143"/>
+        <w:commentRangeEnd w:id="214"/>
         <w:r>
           <w:rPr>
             <w:rStyle w:val="CommentReference"/>
           </w:rPr>
-          <w:commentReference w:id="143"/>
+          <w:commentReference w:id="214"/>
         </w:r>
         <w:r>
           <w:t xml:space="preserve"> of d</w:t>
@@ -2447,27 +2871,27 @@
           <w:t xml:space="preserve">TORC1 decreases lifespan in flies, we used the </w:t>
         </w:r>
       </w:ins>
-      <w:del w:id="144" w:author="Reiter, Larry T" w:date="2016-11-21T10:17:00Z">
+      <w:del w:id="215" w:author="Reiter, Larry T" w:date="2016-11-21T10:17:00Z">
         <w:r>
           <w:delText>UAS-shRNA/GAL4</w:delText>
         </w:r>
       </w:del>
-      <w:ins w:id="145" w:author="Reiter, Larry T" w:date="2016-11-21T10:17:00Z">
+      <w:ins w:id="216" w:author="Reiter, Larry T" w:date="2016-11-21T10:17:00Z">
         <w:r>
           <w:t>GAL4/UAS</w:t>
         </w:r>
       </w:ins>
-      <w:ins w:id="146" w:author="Reiter, Larry T" w:date="2018-01-04T13:03:00Z">
+      <w:ins w:id="217" w:author="Reiter, Larry T" w:date="2018-01-04T13:03:00Z">
         <w:r>
           <w:t xml:space="preserve"> system </w:t>
         </w:r>
       </w:ins>
-      <w:ins w:id="147" w:author="Reiter, Larry T" w:date="2016-11-21T10:17:00Z">
+      <w:ins w:id="218" w:author="Reiter, Larry T" w:date="2016-11-21T10:17:00Z">
         <w:r>
           <w:t xml:space="preserve">(REF – Duffy) </w:t>
         </w:r>
       </w:ins>
-      <w:ins w:id="148" w:author="Reiter, Larry T" w:date="2018-01-04T13:03:00Z">
+      <w:ins w:id="219" w:author="Reiter, Larry T" w:date="2018-01-04T13:03:00Z">
         <w:r>
           <w:t>to knock</w:t>
         </w:r>
@@ -2487,7 +2911,12 @@
           <w:t xml:space="preserve"> in fly muscles</w:t>
         </w:r>
       </w:ins>
-      <w:ins w:id="149" w:author="Reiter, Larry T" w:date="2016-11-21T10:17:00Z">
+      <w:del w:id="220" w:author="Dave Bridges" w:date="2018-01-04T13:50:00Z">
+        <w:r>
+          <w:delText>.</w:delText>
+        </w:r>
+      </w:del>
+      <w:ins w:id="221" w:author="Reiter, Larry T" w:date="2016-11-21T10:17:00Z">
         <w:r>
           <w:t xml:space="preserve"> with two different shRNA</w:t>
         </w:r>
@@ -2495,7 +2924,7 @@
           <w:t xml:space="preserve"> constructs from the Harvard TRiP collection (REF)</w:t>
         </w:r>
       </w:ins>
-      <w:ins w:id="150" w:author="Reiter, Larry T" w:date="2018-01-04T13:03:00Z">
+      <w:ins w:id="222" w:author="Reiter, Larry T" w:date="2018-01-04T13:03:00Z">
         <w:r>
           <w:t xml:space="preserve">.  These knockdowns were driven by </w:t>
         </w:r>
@@ -2506,12 +2935,22 @@
           <w:t>24B</w:t>
         </w:r>
         <w:r>
-          <w:t xml:space="preserve">-GAL4 </w:t>
+          <w:t>-GAL4</w:t>
+        </w:r>
+      </w:ins>
+      <w:ins w:id="223" w:author="Stephenson, Erin" w:date="2016-11-22T12:10:00Z">
+        <w:r>
+          <w:t>,</w:t>
+        </w:r>
+      </w:ins>
+      <w:ins w:id="224" w:author="Reiter, Larry T" w:date="2018-01-04T13:03:00Z">
+        <w:r>
+          <w:t xml:space="preserve"> </w:t>
         </w:r>
         <w:r>
           <w:t xml:space="preserve">which is expressed in wing disks and adult </w:t>
         </w:r>
-        <w:commentRangeStart w:id="151"/>
+        <w:commentRangeStart w:id="225"/>
         <w:r>
           <w:t>fly muscles</w:t>
         </w:r>
@@ -2534,12 +2973,19 @@
         <w:r>
           <w:fldChar w:fldCharType="end"/>
         </w:r>
-        <w:commentRangeEnd w:id="151"/>
+      </w:ins>
+      <w:commentRangeEnd w:id="225"/>
+      <w:del w:id="226" w:author="Dave Bridges" w:date="2018-01-04T13:50:00Z">
+        <w:r>
+          <w:delText>.</w:delText>
+        </w:r>
+      </w:del>
+      <w:ins w:id="227" w:author="Reiter, Larry T" w:date="2018-01-04T13:03:00Z">
         <w:r>
           <w:rPr>
             <w:rStyle w:val="CommentReference"/>
           </w:rPr>
-          <w:commentReference w:id="151"/>
+          <w:commentReference w:id="225"/>
         </w:r>
         <w:r>
           <w:t>.  As shown in Figure 2A-B</w:t>
@@ -2548,17 +2994,17 @@
           <w:t xml:space="preserve">, knockdowns </w:t>
         </w:r>
       </w:ins>
-      <w:del w:id="152" w:author="Reiter, Larry T" w:date="2016-11-21T10:18:00Z">
+      <w:del w:id="228" w:author="Reiter, Larry T" w:date="2016-11-21T10:18:00Z">
         <w:r>
           <w:delText>driven by two shRNA’s targeting</w:delText>
         </w:r>
       </w:del>
-      <w:ins w:id="153" w:author="Reiter, Larry T" w:date="2016-11-21T10:18:00Z">
+      <w:ins w:id="229" w:author="Reiter, Larry T" w:date="2016-11-21T10:18:00Z">
         <w:r>
           <w:t>of</w:t>
         </w:r>
       </w:ins>
-      <w:ins w:id="154" w:author="Reiter, Larry T" w:date="2018-01-04T13:03:00Z">
+      <w:ins w:id="230" w:author="Reiter, Larry T" w:date="2018-01-04T13:03:00Z">
         <w:r>
           <w:t xml:space="preserve"> </w:t>
         </w:r>
@@ -2575,37 +3021,37 @@
           <w:t>e</w:t>
         </w:r>
       </w:ins>
-      <w:ins w:id="155" w:author="Reiter, Larry T" w:date="2016-11-21T10:18:00Z">
+      <w:ins w:id="231" w:author="Reiter, Larry T" w:date="2016-11-21T10:18:00Z">
         <w:r>
           <w:t xml:space="preserve">s </w:t>
         </w:r>
       </w:ins>
-      <w:del w:id="156" w:author="Reiter, Larry T" w:date="2016-11-21T10:18:00Z">
+      <w:del w:id="232" w:author="Reiter, Larry T" w:date="2016-11-21T10:18:00Z">
         <w:r>
           <w:delText xml:space="preserve"> </w:delText>
         </w:r>
       </w:del>
-      <w:ins w:id="157" w:author="Reiter, Larry T" w:date="2018-01-04T13:03:00Z">
+      <w:ins w:id="233" w:author="Reiter, Larry T" w:date="2018-01-04T13:03:00Z">
         <w:r>
           <w:t>the rate</w:t>
         </w:r>
       </w:ins>
-      <w:del w:id="158" w:author="Reiter, Larry T" w:date="2016-11-21T10:18:00Z">
+      <w:del w:id="234" w:author="Reiter, Larry T" w:date="2016-11-21T10:18:00Z">
         <w:r>
           <w:delText>s</w:delText>
         </w:r>
       </w:del>
-      <w:ins w:id="159" w:author="Reiter, Larry T" w:date="2018-01-04T13:03:00Z">
+      <w:ins w:id="235" w:author="Reiter, Larry T" w:date="2018-01-04T13:03:00Z">
         <w:r>
           <w:t xml:space="preserve"> of natural death</w:t>
         </w:r>
       </w:ins>
-      <w:del w:id="160" w:author="Reiter, Larry T" w:date="2016-11-21T10:18:00Z">
+      <w:del w:id="236" w:author="Reiter, Larry T" w:date="2016-11-21T10:18:00Z">
         <w:r>
           <w:delText>s</w:delText>
         </w:r>
       </w:del>
-      <w:ins w:id="161" w:author="Reiter, Larry T" w:date="2018-01-04T13:03:00Z">
+      <w:ins w:id="237" w:author="Reiter, Larry T" w:date="2018-01-04T13:03:00Z">
         <w:r>
           <w:t xml:space="preserve"> </w:t>
         </w:r>
@@ -2613,17 +3059,17 @@
           <w:t xml:space="preserve">for both </w:t>
         </w:r>
       </w:ins>
-      <w:del w:id="162" w:author="Reiter, Larry T" w:date="2016-11-21T10:18:00Z">
+      <w:del w:id="238" w:author="Reiter, Larry T" w:date="2016-11-21T10:18:00Z">
         <w:r>
           <w:delText xml:space="preserve">strains </w:delText>
         </w:r>
       </w:del>
-      <w:ins w:id="163" w:author="Reiter, Larry T" w:date="2016-11-21T10:18:00Z">
+      <w:ins w:id="239" w:author="Reiter, Larry T" w:date="2016-11-21T10:18:00Z">
         <w:r>
           <w:t xml:space="preserve">shRNA constructs </w:t>
         </w:r>
       </w:ins>
-      <w:ins w:id="164" w:author="Reiter, Larry T" w:date="2018-01-04T13:03:00Z">
+      <w:ins w:id="240" w:author="Reiter, Larry T" w:date="2018-01-04T13:03:00Z">
         <w:r>
           <w:t>and both sexes</w:t>
         </w:r>
@@ -2636,7 +3082,7 @@
         <w:r>
           <w:rPr>
             <w:u w:val="single"/>
-            <w:rPrChange w:id="165" w:author="Reiter, Larry T" w:date="2016-11-21T10:19:00Z">
+            <w:rPrChange w:id="241" w:author="Reiter, Larry T" w:date="2016-11-21T10:19:00Z">
               <w:rPr/>
             </w:rPrChange>
           </w:rPr>
@@ -2655,7 +3101,7 @@
           <w:t xml:space="preserve">). </w:t>
         </w:r>
       </w:ins>
-      <w:ins w:id="166" w:author="Dave Bridges" w:date="2018-01-04T13:03:00Z">
+      <w:ins w:id="242" w:author="Dave Bridges" w:date="2018-01-04T13:03:00Z">
         <w:r>
           <w:t xml:space="preserve">Our previous studies had shown that knockdown of the obligate mTORC1 component Raptor in fly muscles causes early lethality and muscle weakness, but that </w:t>
         </w:r>
@@ -2788,7 +3234,7 @@
     </w:p>
     <w:p/>
     <w:p>
-      <w:del w:id="167" w:author="Dave Bridges" w:date="2018-01-04T13:03:00Z">
+      <w:del w:id="243" w:author="Dave Bridges" w:date="2018-01-04T13:03:00Z">
         <w:r>
           <w:delText xml:space="preserve">To test whether cardiac-specific knockdown of </w:delText>
         </w:r>
@@ -2808,7 +3254,17 @@
           <w:delText>Hand</w:delText>
         </w:r>
         <w:r>
-          <w:delText>-GAL4 driver which</w:delText>
+          <w:delText>-GAL4 driver</w:delText>
+        </w:r>
+      </w:del>
+      <w:ins w:id="244" w:author="Stephenson, Erin" w:date="2016-11-22T12:10:00Z">
+        <w:r>
+          <w:t>,</w:t>
+        </w:r>
+      </w:ins>
+      <w:del w:id="245" w:author="Dave Bridges" w:date="2018-01-04T13:03:00Z">
+        <w:r>
+          <w:delText xml:space="preserve"> which</w:delText>
         </w:r>
         <w:r>
           <w:delText xml:space="preserve"> is expressed in fly cardiac tissue</w:delText>
@@ -2848,7 +3304,25 @@
           <w:delText>C</w:delText>
         </w:r>
         <w:r>
-          <w:delText xml:space="preserve">).  Together, these data support the hypothesis that muscle-specific ablation of </w:delText>
+          <w:delText xml:space="preserve">).  </w:delText>
+        </w:r>
+      </w:del>
+      <w:ins w:id="246" w:author="Stephenson, Erin" w:date="2018-01-04T13:50:00Z">
+        <w:r>
+          <w:t>Together, these data support the hypothesis that</w:t>
+        </w:r>
+      </w:ins>
+      <w:ins w:id="247" w:author="Stephenson, Erin" w:date="2016-11-22T12:10:00Z">
+        <w:r>
+          <w:t xml:space="preserve"> s</w:t>
+        </w:r>
+        <w:r>
+          <w:t>triated</w:t>
+        </w:r>
+      </w:ins>
+      <w:del w:id="248" w:author="Dave Bridges" w:date="2018-01-04T13:03:00Z">
+        <w:r>
+          <w:delText xml:space="preserve">Together, these data support the hypothesis that muscle-specific ablation of </w:delText>
         </w:r>
         <w:r>
           <w:rPr>
@@ -2860,7 +3334,7 @@
           <w:delText xml:space="preserve"> results in early lethality in both mice and flies.</w:delText>
         </w:r>
       </w:del>
-      <w:ins w:id="168" w:author="Dave Bridges" w:date="2018-01-04T13:03:00Z">
+      <w:ins w:id="249" w:author="Dave Bridges" w:date="2018-01-04T13:03:00Z">
         <w:r>
           <w:t xml:space="preserve">To test whether cardiac-specific knockdown of </w:t>
         </w:r>
@@ -2982,10 +3456,18 @@
         <w:t>-GAL4 driver.</w:t>
       </w:r>
       <w:r>
-        <w:t xml:space="preserve">  We found that there </w:t>
-      </w:r>
-      <w:r>
-        <w:t xml:space="preserve">was no </w:t>
+        <w:t xml:space="preserve">  We found </w:t>
+      </w:r>
+      <w:del w:id="250" w:author="Stephenson, Erin" w:date="2016-11-22T12:11:00Z">
+        <w:r>
+          <w:delText xml:space="preserve">that there </w:delText>
+        </w:r>
+        <w:r>
+          <w:delText xml:space="preserve">was </w:delText>
+        </w:r>
+      </w:del>
+      <w:r>
+        <w:t xml:space="preserve">no </w:t>
       </w:r>
       <w:r>
         <w:t xml:space="preserve">obvious </w:t>
@@ -3018,9 +3500,18 @@
         <w:t>24B</w:t>
       </w:r>
       <w:r>
-        <w:t xml:space="preserve">-GAL4, but there was shortened lifespan in both </w:t>
-      </w:r>
-      <w:del w:id="169" w:author="Reiter, Larry T" w:date="2016-11-21T10:19:00Z">
+        <w:t xml:space="preserve">-GAL4, but </w:t>
+      </w:r>
+      <w:del w:id="251" w:author="Stephenson, Erin" w:date="2016-11-22T12:11:00Z">
+        <w:r>
+          <w:delText xml:space="preserve">there was </w:delText>
+        </w:r>
+      </w:del>
+      <w:r>
+        <w:t xml:space="preserve">shortened lifespan in both </w:t>
+      </w:r>
+      <w:commentRangeStart w:id="252"/>
+      <w:del w:id="253" w:author="Reiter, Larry T" w:date="2016-11-21T10:19:00Z">
         <w:r>
           <w:delText>fe</w:delText>
         </w:r>
@@ -3031,7 +3522,7 @@
           <w:delText xml:space="preserve"> </w:delText>
         </w:r>
       </w:del>
-      <w:ins w:id="170" w:author="Reiter, Larry T" w:date="2016-11-21T10:19:00Z">
+      <w:ins w:id="254" w:author="Reiter, Larry T" w:date="2016-11-21T10:19:00Z">
         <w:r>
           <w:t xml:space="preserve">male </w:t>
         </w:r>
@@ -3043,7 +3534,17 @@
         <w:t xml:space="preserve">) </w:t>
       </w:r>
       <w:r>
-        <w:t>and female (</w:t>
+        <w:t xml:space="preserve">and female </w:t>
+      </w:r>
+      <w:commentRangeEnd w:id="252"/>
+      <w:r>
+        <w:rPr>
+          <w:rStyle w:val="CommentReference"/>
+        </w:rPr>
+        <w:commentReference w:id="252"/>
+      </w:r>
+      <w:r>
+        <w:t>(</w:t>
       </w:r>
       <w:r>
         <w:t>2.9 fold)</w:t>
@@ -3066,7 +3567,7 @@
       <w:r>
         <w:rPr>
           <w:u w:val="single"/>
-          <w:rPrChange w:id="171" w:author="Reiter, Larry T" w:date="2018-01-04T13:03:00Z">
+          <w:rPrChange w:id="255" w:author="Reiter, Larry T" w:date="2018-01-04T13:50:00Z">
             <w:rPr/>
           </w:rPrChange>
         </w:rPr>
@@ -3081,16 +3582,16 @@
       <w:r>
         <w:t xml:space="preserve">  While </w:t>
       </w:r>
-      <w:commentRangeStart w:id="172"/>
+      <w:commentRangeStart w:id="256"/>
       <w:r>
         <w:t>ATG5 is upstream of ATG8</w:t>
       </w:r>
-      <w:commentRangeEnd w:id="172"/>
+      <w:commentRangeEnd w:id="256"/>
       <w:r>
         <w:rPr>
           <w:rStyle w:val="CommentReference"/>
         </w:rPr>
-        <w:commentReference w:id="172"/>
+        <w:commentReference w:id="256"/>
       </w:r>
       <w:r>
         <w:t>, this result is consistent with findings</w:t>
@@ -3105,7 +3606,15 @@
         <w:t xml:space="preserve">Atg5 </w:t>
       </w:r>
       <w:r>
-        <w:t>knockdown in using a ubiquitous GAL4 promoter did not reduce lifespan</w:t>
+        <w:t xml:space="preserve">knockdown </w:t>
+      </w:r>
+      <w:del w:id="257" w:author="Stephenson, Erin" w:date="2016-11-22T12:11:00Z">
+        <w:r>
+          <w:delText xml:space="preserve">in </w:delText>
+        </w:r>
+      </w:del>
+      <w:r>
+        <w:t>using a ubiquitous GAL4 promoter did not reduce lifespan</w:t>
       </w:r>
       <w:r>
         <w:t>, but did sensitize the flies to starvation</w:t>
@@ -3132,8 +3641,8 @@
       <w:r>
         <w:t>.</w:t>
       </w:r>
-      <w:moveFromRangeStart w:id="173" w:author="Reiter, Larry T" w:date="2016-11-21T10:21:00Z" w:name="move467487004"/>
-      <w:moveFrom w:id="174" w:author="Reiter, Larry T" w:date="2016-11-21T10:21:00Z">
+      <w:moveFromRangeStart w:id="258" w:author="Reiter, Larry T" w:date="2016-11-21T10:21:00Z" w:name="move467487004"/>
+      <w:moveFrom w:id="259" w:author="Reiter, Larry T" w:date="2016-11-21T10:21:00Z">
         <w:r>
           <w:t xml:space="preserve">  To understand why ATG8a and ATG8b may differ, we evaluated </w:t>
         </w:r>
@@ -3147,7 +3656,17 @@
           <w:t>At8a</w:t>
         </w:r>
         <w:r>
-          <w:t xml:space="preserve"> is widely expressed at higher in several tissues relative to </w:t>
+          <w:t xml:space="preserve"> is widely expressed at higher</w:t>
+        </w:r>
+      </w:moveFrom>
+      <w:ins w:id="260" w:author="Stephenson, Erin" w:date="2016-11-22T12:16:00Z">
+        <w:r>
+          <w:t xml:space="preserve"> levels</w:t>
+        </w:r>
+      </w:ins>
+      <w:moveFrom w:id="261" w:author="Reiter, Larry T" w:date="2016-11-21T10:21:00Z">
+        <w:r>
+          <w:t xml:space="preserve"> in several tissues relative to </w:t>
         </w:r>
         <w:r>
           <w:rPr>
@@ -3177,11 +3696,18 @@
         <w:r>
           <w:fldChar w:fldCharType="end"/>
         </w:r>
+      </w:moveFrom>
+      <w:del w:id="262" w:author="Dave Bridges" w:date="2018-01-04T13:50:00Z">
+        <w:r>
+          <w:delText>.</w:delText>
+        </w:r>
+      </w:del>
+      <w:moveFrom w:id="263" w:author="Reiter, Larry T" w:date="2016-11-21T10:21:00Z">
         <w:r>
           <w:t>.</w:t>
         </w:r>
       </w:moveFrom>
-      <w:ins w:id="175" w:author="Dave Bridges" w:date="2018-01-04T13:03:00Z">
+      <w:ins w:id="264" w:author="Dave Bridges" w:date="2018-01-04T13:03:00Z">
         <w:r>
           <w:fldChar w:fldCharType="begin" w:fldLock="1"/>
         </w:r>
@@ -3205,7 +3731,7 @@
           <w:t>.</w:t>
         </w:r>
       </w:ins>
-      <w:moveFrom w:id="176" w:author="Reiter, Larry T" w:date="2016-11-21T10:21:00Z">
+      <w:moveFrom w:id="265" w:author="Reiter, Larry T" w:date="2016-11-21T10:21:00Z">
         <w:r>
           <w:t xml:space="preserve">  </w:t>
         </w:r>
@@ -3234,7 +3760,7 @@
           <w:t xml:space="preserve"> knockdown flies</w:t>
         </w:r>
       </w:moveFrom>
-      <w:moveFromRangeEnd w:id="173"/>
+      <w:moveFromRangeEnd w:id="258"/>
       <w:r>
         <w:t>.</w:t>
       </w:r>
@@ -3248,7 +3774,7 @@
       </w:r>
     </w:p>
     <w:p>
-      <w:ins w:id="177" w:author="Reiter, Larry T" w:date="2018-01-04T13:03:00Z">
+      <w:ins w:id="266" w:author="Reiter, Larry T" w:date="2018-01-04T13:03:00Z">
         <w:r>
           <w:t xml:space="preserve">In this study we report that in both mice and flies, deletion or knockdown of </w:t>
         </w:r>
@@ -3259,7 +3785,25 @@
           <w:t>Tsc1</w:t>
         </w:r>
         <w:r>
-          <w:t xml:space="preserve"> specifically in muscle tissue reduces lifespan.   Cardiac-specific ablation of </w:t>
+          <w:t xml:space="preserve"> specifically in </w:t>
+        </w:r>
+      </w:ins>
+      <w:ins w:id="267" w:author="Stephenson, Erin" w:date="2016-11-22T12:16:00Z">
+        <w:r>
+          <w:t xml:space="preserve">striated </w:t>
+        </w:r>
+      </w:ins>
+      <w:ins w:id="268" w:author="Reiter, Larry T" w:date="2018-01-04T13:03:00Z">
+        <w:r>
+          <w:t xml:space="preserve">muscle </w:t>
+        </w:r>
+        <w:del w:id="269" w:author="Stephenson, Erin" w:date="2016-11-22T12:16:00Z">
+          <w:r>
+            <w:delText xml:space="preserve">tissue </w:delText>
+          </w:r>
+        </w:del>
+        <w:r>
+          <w:t xml:space="preserve">reduces lifespan.   Cardiac-specific ablation of </w:t>
         </w:r>
         <w:r>
           <w:t>Tsc1 using</w:t>
@@ -3339,17 +3883,17 @@
           <w:t xml:space="preserve">.  </w:t>
         </w:r>
       </w:ins>
-      <w:del w:id="178" w:author="Reiter, Larry T" w:date="2016-11-21T10:25:00Z">
+      <w:del w:id="270" w:author="Reiter, Larry T" w:date="2016-11-21T10:25:00Z">
         <w:r>
           <w:delText xml:space="preserve">We </w:delText>
         </w:r>
       </w:del>
-      <w:ins w:id="179" w:author="Reiter, Larry T" w:date="2016-11-21T10:25:00Z">
+      <w:ins w:id="271" w:author="Reiter, Larry T" w:date="2016-11-21T10:25:00Z">
         <w:r>
           <w:t xml:space="preserve">However, we </w:t>
         </w:r>
       </w:ins>
-      <w:ins w:id="180" w:author="Reiter, Larry T" w:date="2018-01-04T13:03:00Z">
+      <w:ins w:id="272" w:author="Reiter, Larry T" w:date="2018-01-04T13:03:00Z">
         <w:r>
           <w:t>observed</w:t>
         </w:r>
@@ -3375,10 +3919,58 @@
           <w:t>Tsc1</w:t>
         </w:r>
         <w:r>
-          <w:t xml:space="preserve"> ablation plays no role in reductions in lifespan.</w:t>
-        </w:r>
-      </w:ins>
-      <w:ins w:id="181" w:author="Dave Bridges" w:date="2018-01-04T13:03:00Z">
+          <w:t xml:space="preserve"> ablation </w:t>
+        </w:r>
+      </w:ins>
+      <w:ins w:id="273" w:author="Stephenson, Erin" w:date="2016-11-22T12:17:00Z">
+        <w:r>
+          <w:t xml:space="preserve">does not </w:t>
+        </w:r>
+      </w:ins>
+      <w:ins w:id="274" w:author="Stephenson, Erin" w:date="2018-01-04T13:50:00Z">
+        <w:r>
+          <w:t>play</w:t>
+        </w:r>
+      </w:ins>
+      <w:ins w:id="275" w:author="Stephenson, Erin" w:date="2016-11-22T12:17:00Z">
+        <w:r>
+          <w:t xml:space="preserve"> a</w:t>
+        </w:r>
+      </w:ins>
+      <w:del w:id="276" w:author="Stephenson, Erin" w:date="2016-11-22T12:17:00Z">
+        <w:r>
+          <w:delText>s</w:delText>
+        </w:r>
+      </w:del>
+      <w:ins w:id="277" w:author="Reiter, Larry T" w:date="2018-01-04T13:03:00Z">
+        <w:r>
+          <w:t xml:space="preserve">plays </w:t>
+        </w:r>
+        <w:del w:id="278" w:author="Stephenson, Erin" w:date="2016-11-22T12:17:00Z">
+          <w:r>
+            <w:delText xml:space="preserve">no </w:delText>
+          </w:r>
+        </w:del>
+        <w:r>
+          <w:t>role in reduc</w:t>
+        </w:r>
+        <w:del w:id="279" w:author="Stephenson, Erin" w:date="2016-11-22T12:17:00Z">
+          <w:r>
+            <w:delText xml:space="preserve">tions in </w:delText>
+          </w:r>
+        </w:del>
+      </w:ins>
+      <w:ins w:id="280" w:author="Stephenson, Erin" w:date="2016-11-22T12:17:00Z">
+        <w:r>
+          <w:t>ing</w:t>
+        </w:r>
+      </w:ins>
+      <w:ins w:id="281" w:author="Reiter, Larry T" w:date="2018-01-04T13:03:00Z">
+        <w:r>
+          <w:t>lifespan.</w:t>
+        </w:r>
+      </w:ins>
+      <w:ins w:id="282" w:author="Dave Bridges" w:date="2018-01-04T13:03:00Z">
         <w:r>
           <w:t xml:space="preserve">In this study we report that in both mice and flies, deletion or knockdown of </w:t>
         </w:r>
@@ -3501,14 +4093,73 @@
     <w:p>
       <w:pPr>
         <w:rPr>
-          <w:ins w:id="182" w:author="Reiter, Larry T" w:date="2016-11-21T10:21:00Z"/>
-        </w:rPr>
-      </w:pPr>
-      <w:r>
-        <w:t xml:space="preserve">Skeletal muscle tissue is an extremely important organ for aging, as </w:t>
-      </w:r>
-      <w:r>
-        <w:t>participants with the highest baseline grip strength had 20-217% decreased risk of all-cause mortality, irrespective of gender or body mass index</w:t>
+          <w:ins w:id="283" w:author="Reiter, Larry T" w:date="2016-11-21T10:21:00Z"/>
+        </w:rPr>
+      </w:pPr>
+      <w:r>
+        <w:t xml:space="preserve">Skeletal muscle </w:t>
+      </w:r>
+      <w:del w:id="284" w:author="Stephenson, Erin" w:date="2016-11-22T12:17:00Z">
+        <w:r>
+          <w:delText xml:space="preserve">tissue </w:delText>
+        </w:r>
+      </w:del>
+      <w:r>
+        <w:t xml:space="preserve">is an extremely important organ for aging, as </w:t>
+      </w:r>
+      <w:del w:id="285" w:author="Stephenson, Erin" w:date="2016-11-22T12:18:00Z">
+        <w:r>
+          <w:delText xml:space="preserve">participants </w:delText>
+        </w:r>
+      </w:del>
+      <w:ins w:id="286" w:author="Stephenson, Erin" w:date="2016-11-22T12:18:00Z">
+        <w:r>
+          <w:t>humans</w:t>
+        </w:r>
+        <w:r>
+          <w:t xml:space="preserve"> </w:t>
+        </w:r>
+      </w:ins>
+      <w:r>
+        <w:t xml:space="preserve">with </w:t>
+      </w:r>
+      <w:del w:id="287" w:author="Stephenson, Erin" w:date="2016-11-22T12:18:00Z">
+        <w:r>
+          <w:delText xml:space="preserve">the </w:delText>
+        </w:r>
+      </w:del>
+      <w:r>
+        <w:t>high</w:t>
+      </w:r>
+      <w:del w:id="288" w:author="Stephenson, Erin" w:date="2016-11-22T12:18:00Z">
+        <w:r>
+          <w:delText>est</w:delText>
+        </w:r>
+      </w:del>
+      <w:r>
+        <w:t xml:space="preserve"> baseline grip strength </w:t>
+      </w:r>
+      <w:del w:id="289" w:author="Stephenson, Erin" w:date="2016-11-22T12:18:00Z">
+        <w:r>
+          <w:delText>had</w:delText>
+        </w:r>
+        <w:r>
+          <w:delText xml:space="preserve"> </w:delText>
+        </w:r>
+      </w:del>
+      <w:ins w:id="290" w:author="Stephenson, Erin" w:date="2016-11-22T12:18:00Z">
+        <w:r>
+          <w:t>ha</w:t>
+        </w:r>
+        <w:r>
+          <w:t>ve</w:t>
+        </w:r>
+        <w:r>
+          <w:t xml:space="preserve"> </w:t>
+        </w:r>
+      </w:ins>
+      <w:r>
+        <w:t>20-217% decreased risk of all-cause mortality, irrespective of gender or body mass index</w:t>
       </w:r>
       <w:r>
         <w:fldChar w:fldCharType="begin" w:fldLock="1"/>
@@ -3556,6 +4207,11 @@
       <w:r>
         <w:t xml:space="preserve"> in muscle tissue</w:t>
       </w:r>
+      <w:ins w:id="291" w:author="Stephenson, Erin" w:date="2016-11-22T12:18:00Z">
+        <w:r>
+          <w:t>,</w:t>
+        </w:r>
+      </w:ins>
       <w:r>
         <w:t xml:space="preserve"> such as </w:t>
       </w:r>
@@ -3595,7 +4251,7 @@
         </w:rPr>
         <w:t>3A</w:t>
       </w:r>
-      <w:del w:id="183" w:author="Dave Bridges" w:date="2018-01-04T13:03:00Z">
+      <w:del w:id="292" w:author="Dave Bridges" w:date="2018-01-04T13:03:00Z">
         <w:r>
           <w:fldChar w:fldCharType="begin" w:fldLock="1"/>
         </w:r>
@@ -3619,7 +4275,7 @@
           <w:delText>.</w:delText>
         </w:r>
       </w:del>
-      <w:ins w:id="184" w:author="Dave Bridges" w:date="2018-01-04T13:03:00Z">
+      <w:ins w:id="293" w:author="Dave Bridges" w:date="2018-01-04T13:03:00Z">
         <w:r>
           <w:fldChar w:fldCharType="begin" w:fldLock="1"/>
         </w:r>
@@ -3664,7 +4320,7 @@
       <w:r>
         <w:t xml:space="preserve"> have been associated with lengthened lifespan</w:t>
       </w:r>
-      <w:del w:id="185" w:author="Dave Bridges" w:date="2018-01-04T13:03:00Z">
+      <w:del w:id="294" w:author="Dave Bridges" w:date="2018-01-04T13:03:00Z">
         <w:r>
           <w:fldChar w:fldCharType="begin" w:fldLock="1"/>
         </w:r>
@@ -3688,7 +4344,7 @@
           <w:delText>.</w:delText>
         </w:r>
       </w:del>
-      <w:ins w:id="186" w:author="Dave Bridges" w:date="2018-01-04T13:03:00Z">
+      <w:ins w:id="295" w:author="Dave Bridges" w:date="2018-01-04T13:03:00Z">
         <w:r>
           <w:fldChar w:fldCharType="begin" w:fldLock="1"/>
         </w:r>
@@ -3733,7 +4389,7 @@
       <w:r>
         <w:t xml:space="preserve"> loss of function result in stronger and longer living model organisms</w:t>
       </w:r>
-      <w:del w:id="187" w:author="Dave Bridges" w:date="2018-01-04T13:03:00Z">
+      <w:del w:id="296" w:author="Dave Bridges" w:date="2018-01-04T13:03:00Z">
         <w:r>
           <w:fldChar w:fldCharType="begin" w:fldLock="1"/>
         </w:r>
@@ -3754,7 +4410,7 @@
           <w:fldChar w:fldCharType="end"/>
         </w:r>
       </w:del>
-      <w:ins w:id="188" w:author="Dave Bridges" w:date="2018-01-04T13:03:00Z">
+      <w:ins w:id="297" w:author="Dave Bridges" w:date="2018-01-04T13:03:00Z">
         <w:r>
           <w:fldChar w:fldCharType="begin" w:fldLock="1"/>
         </w:r>
@@ -3782,83 +4438,83 @@
     <w:p>
       <w:pPr>
         <w:rPr>
-          <w:ins w:id="189" w:author="Reiter, Larry T" w:date="2018-01-04T13:03:00Z"/>
-        </w:rPr>
-      </w:pPr>
-    </w:p>
-    <w:p>
-      <w:pPr>
-        <w:rPr>
-          <w:ins w:id="190" w:author="Reiter, Larry T" w:date="2016-11-21T10:21:00Z"/>
-        </w:rPr>
-      </w:pPr>
-      <w:moveToRangeStart w:id="191" w:author="Reiter, Larry T" w:date="2016-11-21T10:21:00Z" w:name="move467487004"/>
-      <w:moveTo w:id="192" w:author="Reiter, Larry T" w:date="2016-11-21T10:21:00Z">
+          <w:ins w:id="298" w:author="Reiter, Larry T" w:date="2018-01-04T13:03:00Z"/>
+        </w:rPr>
+      </w:pPr>
+    </w:p>
+    <w:p>
+      <w:pPr>
+        <w:rPr>
+          <w:ins w:id="299" w:author="Reiter, Larry T" w:date="2016-11-21T10:21:00Z"/>
+        </w:rPr>
+      </w:pPr>
+      <w:moveToRangeStart w:id="300" w:author="Reiter, Larry T" w:date="2016-11-21T10:21:00Z" w:name="move467487004"/>
+      <w:moveTo w:id="301" w:author="Reiter, Larry T" w:date="2016-11-21T10:21:00Z">
         <w:r>
           <w:t xml:space="preserve">To </w:t>
         </w:r>
       </w:moveTo>
-      <w:ins w:id="193" w:author="Reiter, Larry T" w:date="2016-11-21T10:22:00Z">
+      <w:ins w:id="302" w:author="Reiter, Larry T" w:date="2016-11-21T10:22:00Z">
         <w:r>
           <w:t xml:space="preserve">better </w:t>
         </w:r>
       </w:ins>
-      <w:moveTo w:id="194" w:author="Reiter, Larry T" w:date="2016-11-21T10:21:00Z">
+      <w:moveTo w:id="303" w:author="Reiter, Larry T" w:date="2016-11-21T10:21:00Z">
         <w:r>
           <w:t xml:space="preserve">understand why </w:t>
         </w:r>
-        <w:commentRangeStart w:id="195"/>
+        <w:commentRangeStart w:id="304"/>
         <w:r>
           <w:t xml:space="preserve">ATG8a and ATG8b </w:t>
         </w:r>
       </w:moveTo>
-      <w:commentRangeEnd w:id="195"/>
-      <w:ins w:id="196" w:author="Reiter, Larry T" w:date="2018-01-04T13:03:00Z">
+      <w:commentRangeEnd w:id="304"/>
+      <w:ins w:id="305" w:author="Reiter, Larry T" w:date="2018-01-04T13:03:00Z">
         <w:r>
           <w:rPr>
             <w:rStyle w:val="CommentReference"/>
           </w:rPr>
-          <w:commentReference w:id="195"/>
-        </w:r>
-      </w:ins>
-      <w:moveTo w:id="197" w:author="Reiter, Larry T" w:date="2016-11-21T10:21:00Z">
-        <w:del w:id="198" w:author="Reiter, Larry T" w:date="2016-11-21T10:22:00Z">
+          <w:commentReference w:id="304"/>
+        </w:r>
+      </w:ins>
+      <w:moveTo w:id="306" w:author="Reiter, Larry T" w:date="2016-11-21T10:21:00Z">
+        <w:del w:id="307" w:author="Reiter, Larry T" w:date="2016-11-21T10:22:00Z">
           <w:r>
             <w:delText>may differ</w:delText>
           </w:r>
         </w:del>
       </w:moveTo>
-      <w:ins w:id="199" w:author="Reiter, Larry T" w:date="2016-11-21T10:22:00Z">
+      <w:ins w:id="308" w:author="Reiter, Larry T" w:date="2016-11-21T10:22:00Z">
         <w:r>
           <w:t>showed differences in viability</w:t>
         </w:r>
       </w:ins>
-      <w:moveTo w:id="200" w:author="Reiter, Larry T" w:date="2016-11-21T10:21:00Z">
+      <w:moveTo w:id="309" w:author="Reiter, Larry T" w:date="2016-11-21T10:21:00Z">
         <w:r>
           <w:t>, we evaluated the expression of these genes in RNAseq data from the modENCODE consortium</w:t>
         </w:r>
       </w:moveTo>
-      <w:ins w:id="201" w:author="Reiter, Larry T" w:date="2016-11-21T10:22:00Z">
+      <w:ins w:id="310" w:author="Reiter, Larry T" w:date="2016-11-21T10:22:00Z">
         <w:r>
           <w:t xml:space="preserve"> via Flybase??</w:t>
         </w:r>
       </w:ins>
-      <w:moveTo w:id="202" w:author="Reiter, Larry T" w:date="2016-11-21T10:21:00Z">
+      <w:moveTo w:id="311" w:author="Reiter, Larry T" w:date="2016-11-21T10:21:00Z">
         <w:r>
           <w:t xml:space="preserve">.  According to </w:t>
         </w:r>
-        <w:del w:id="203" w:author="Reiter, Larry T" w:date="2016-11-21T10:23:00Z">
+        <w:del w:id="312" w:author="Reiter, Larry T" w:date="2016-11-21T10:23:00Z">
           <w:r>
             <w:delText>this</w:delText>
           </w:r>
         </w:del>
       </w:moveTo>
-      <w:ins w:id="204" w:author="Reiter, Larry T" w:date="2016-11-21T10:23:00Z">
+      <w:ins w:id="313" w:author="Reiter, Larry T" w:date="2016-11-21T10:23:00Z">
         <w:r>
           <w:t>public RNAseq</w:t>
         </w:r>
       </w:ins>
-      <w:moveTo w:id="205" w:author="Reiter, Larry T" w:date="2016-11-21T10:21:00Z">
+      <w:moveTo w:id="314" w:author="Reiter, Larry T" w:date="2016-11-21T10:21:00Z">
         <w:r>
           <w:t xml:space="preserve"> expression data, </w:t>
         </w:r>
@@ -3872,30 +4528,30 @@
           <w:t xml:space="preserve"> is widely expressed at higher </w:t>
         </w:r>
       </w:moveTo>
-      <w:ins w:id="206" w:author="Reiter, Larry T" w:date="2016-11-21T10:23:00Z">
+      <w:ins w:id="315" w:author="Reiter, Larry T" w:date="2016-11-21T10:23:00Z">
         <w:r>
           <w:t xml:space="preserve">levels </w:t>
         </w:r>
       </w:ins>
-      <w:moveTo w:id="207" w:author="Reiter, Larry T" w:date="2016-11-21T10:21:00Z">
+      <w:moveTo w:id="316" w:author="Reiter, Larry T" w:date="2016-11-21T10:21:00Z">
         <w:r>
           <w:t xml:space="preserve">in </w:t>
         </w:r>
-        <w:commentRangeStart w:id="208"/>
+        <w:commentRangeStart w:id="317"/>
         <w:r>
           <w:t xml:space="preserve">several tissues </w:t>
         </w:r>
       </w:moveTo>
-      <w:commentRangeEnd w:id="208"/>
-      <w:ins w:id="209" w:author="Reiter, Larry T" w:date="2018-01-04T13:03:00Z">
+      <w:commentRangeEnd w:id="317"/>
+      <w:ins w:id="318" w:author="Reiter, Larry T" w:date="2018-01-04T13:03:00Z">
         <w:r>
           <w:rPr>
             <w:rStyle w:val="CommentReference"/>
           </w:rPr>
-          <w:commentReference w:id="208"/>
-        </w:r>
-      </w:ins>
-      <w:moveTo w:id="210" w:author="Reiter, Larry T" w:date="2016-11-21T10:21:00Z">
+          <w:commentReference w:id="317"/>
+        </w:r>
+      </w:ins>
+      <w:moveTo w:id="319" w:author="Reiter, Larry T" w:date="2016-11-21T10:21:00Z">
         <w:r>
           <w:t xml:space="preserve">relative to </w:t>
         </w:r>
@@ -3949,8 +4605,8 @@
           <w:t xml:space="preserve"> knockdown flies</w:t>
         </w:r>
       </w:moveTo>
-      <w:moveToRangeEnd w:id="191"/>
-      <w:ins w:id="211" w:author="Reiter, Larry T" w:date="2016-11-21T10:21:00Z">
+      <w:moveToRangeEnd w:id="300"/>
+      <w:ins w:id="320" w:author="Reiter, Larry T" w:date="2016-11-21T10:21:00Z">
         <w:r>
           <w:t>.</w:t>
         </w:r>
@@ -3959,15 +4615,35 @@
     <w:p>
       <w:pPr>
         <w:rPr>
-          <w:ins w:id="212" w:author="Reiter, Larry T" w:date="2018-01-04T13:03:00Z"/>
-        </w:rPr>
-      </w:pPr>
-    </w:p>
-    <w:p>
-      <w:commentRangeStart w:id="213"/>
-      <w:ins w:id="214" w:author="Reiter, Larry T" w:date="2018-01-04T13:03:00Z">
-        <w:r>
-          <w:t xml:space="preserve">One potential mechanism linking TORC1 to aging could be protein overproduction.  TORC1 plays a key role in protein homeostasis, through inhibiting autophagy and proteosomal </w:t>
+          <w:ins w:id="321" w:author="Reiter, Larry T" w:date="2018-01-04T13:03:00Z"/>
+        </w:rPr>
+      </w:pPr>
+    </w:p>
+    <w:p>
+      <w:commentRangeStart w:id="322"/>
+      <w:ins w:id="323" w:author="Reiter, Larry T" w:date="2018-01-04T13:03:00Z">
+        <w:r>
+          <w:t xml:space="preserve">One potential mechanism linking TORC1 to aging could be </w:t>
+        </w:r>
+        <w:del w:id="324" w:author="Stephenson, Erin" w:date="2016-11-22T12:20:00Z">
+          <w:r>
+            <w:delText>protein overproduction</w:delText>
+          </w:r>
+        </w:del>
+      </w:ins>
+      <w:ins w:id="325" w:author="Stephenson, Erin" w:date="2016-11-22T12:20:00Z">
+        <w:r>
+          <w:t>impaired protein turnover</w:t>
+        </w:r>
+      </w:ins>
+      <w:ins w:id="326" w:author="Stephenson, Erin" w:date="2018-01-04T13:50:00Z">
+        <w:r>
+          <w:t>.</w:t>
+        </w:r>
+      </w:ins>
+      <w:ins w:id="327" w:author="Reiter, Larry T" w:date="2018-01-04T13:03:00Z">
+        <w:r>
+          <w:t xml:space="preserve">.  TORC1 plays a key role in protein homeostasis, through inhibiting autophagy and proteosomal </w:t>
         </w:r>
         <w:r>
           <w:t>degradation</w:t>
@@ -4083,7 +4759,57 @@
           <w:t>turnove</w:t>
         </w:r>
         <w:r>
-          <w:t>r. S</w:t>
+          <w:t>r</w:t>
+        </w:r>
+      </w:ins>
+      <w:ins w:id="328" w:author="Stephenson, Erin" w:date="2016-11-22T12:21:00Z">
+        <w:r>
+          <w:t xml:space="preserve"> and thus, we cannot confirm whether this mechanism is </w:t>
+        </w:r>
+      </w:ins>
+      <w:ins w:id="329" w:author="Stephenson, Erin" w:date="2016-11-22T12:22:00Z">
+        <w:r>
+          <w:t xml:space="preserve">contributing to the phenotypes </w:t>
+        </w:r>
+      </w:ins>
+      <w:ins w:id="330" w:author="Stephenson, Erin" w:date="2016-11-22T12:23:00Z">
+        <w:r>
+          <w:t>we observed in</w:t>
+        </w:r>
+      </w:ins>
+      <w:ins w:id="331" w:author="Stephenson, Erin" w:date="2016-11-22T12:22:00Z">
+        <w:r>
+          <w:t xml:space="preserve"> our model systems</w:t>
+        </w:r>
+      </w:ins>
+      <w:ins w:id="332" w:author="Stephenson, Erin" w:date="2018-01-04T13:50:00Z">
+        <w:r>
+          <w:t xml:space="preserve">. </w:t>
+        </w:r>
+      </w:ins>
+      <w:ins w:id="333" w:author="Stephenson, Erin" w:date="2016-11-22T12:23:00Z">
+        <w:r>
+          <w:t xml:space="preserve">Indeed, </w:t>
+        </w:r>
+      </w:ins>
+      <w:del w:id="334" w:author="Stephenson, Erin" w:date="2016-11-22T12:23:00Z">
+        <w:r>
+          <w:delText>S</w:delText>
+        </w:r>
+      </w:del>
+      <w:ins w:id="335" w:author="Stephenson, Erin" w:date="2016-11-22T12:23:00Z">
+        <w:r>
+          <w:t>s</w:t>
+        </w:r>
+      </w:ins>
+      <w:ins w:id="336" w:author="Stephenson, Erin" w:date="2018-01-04T13:50:00Z">
+        <w:r>
+          <w:t>everal</w:t>
+        </w:r>
+      </w:ins>
+      <w:ins w:id="337" w:author="Reiter, Larry T" w:date="2018-01-04T13:03:00Z">
+        <w:r>
+          <w:t>. S</w:t>
         </w:r>
         <w:r>
           <w:t xml:space="preserve">everal other mechanisms </w:t>
@@ -4091,6 +4817,13 @@
         <w:r>
           <w:t>related to mTORC1 have also been proposed</w:t>
         </w:r>
+      </w:ins>
+      <w:ins w:id="338" w:author="Stephenson, Erin" w:date="2016-11-22T12:23:00Z">
+        <w:r>
+          <w:t>;</w:t>
+        </w:r>
+      </w:ins>
+      <w:ins w:id="339" w:author="Reiter, Larry T" w:date="2018-01-04T13:03:00Z">
         <w:r>
           <w:t xml:space="preserve"> including oxidative damage, impaired mitochondrial clearance </w:t>
         </w:r>
@@ -4104,7 +4837,22 @@
           <w:t>ER stress.  F</w:t>
         </w:r>
         <w:r>
-          <w:t>uture studies will be needed to und</w:t>
+          <w:t xml:space="preserve">uture studies </w:t>
+        </w:r>
+        <w:del w:id="340" w:author="Stephenson, Erin" w:date="2016-11-22T12:24:00Z">
+          <w:r>
+            <w:delText>will be needed</w:delText>
+          </w:r>
+        </w:del>
+      </w:ins>
+      <w:ins w:id="341" w:author="Stephenson, Erin" w:date="2016-11-22T12:24:00Z">
+        <w:r>
+          <w:t>are necessary</w:t>
+        </w:r>
+      </w:ins>
+      <w:ins w:id="342" w:author="Reiter, Larry T" w:date="2018-01-04T13:03:00Z">
+        <w:r>
+          <w:t xml:space="preserve"> to und</w:t>
         </w:r>
         <w:r>
           <w:t xml:space="preserve">erstand </w:t>
@@ -4118,9 +4866,21 @@
         <w:r>
           <w:t>al downstream effects</w:t>
         </w:r>
+      </w:ins>
+      <w:ins w:id="343" w:author="Stephenson, Erin" w:date="2016-11-22T12:24:00Z">
+        <w:r>
+          <w:t xml:space="preserve"> of TORC1 activity on the aging process</w:t>
+        </w:r>
+      </w:ins>
+      <w:ins w:id="344" w:author="Stephenson, Erin" w:date="2018-01-04T13:50:00Z">
         <w:r>
           <w:t>.</w:t>
         </w:r>
+      </w:ins>
+      <w:ins w:id="345" w:author="Reiter, Larry T" w:date="2018-01-04T13:03:00Z">
+        <w:r>
+          <w:t>.</w:t>
+        </w:r>
         <w:r>
           <w:t xml:space="preserve">  </w:t>
         </w:r>
@@ -4136,15 +4896,15 @@
         <w:r>
           <w:t>effects of TORC1 on aging is an important step to understanding the molecular mechanisms that link TORC1 and rapamycin to organismal lifespan.</w:t>
         </w:r>
-        <w:commentRangeEnd w:id="213"/>
+        <w:commentRangeEnd w:id="322"/>
         <w:r>
           <w:rPr>
             <w:rStyle w:val="CommentReference"/>
           </w:rPr>
-          <w:commentReference w:id="213"/>
-        </w:r>
-      </w:ins>
-      <w:ins w:id="215" w:author="Dave Bridges" w:date="2018-01-04T13:03:00Z">
+          <w:commentReference w:id="322"/>
+        </w:r>
+      </w:ins>
+      <w:ins w:id="346" w:author="Dave Bridges" w:date="2018-01-04T13:03:00Z">
         <w:r>
           <w:t xml:space="preserve">One potential mechanism linking TORC1 to aging could be protein overproduction.  TORC1 plays a key role in protein homeostasis, through inhibiting autophagy and proteosomal </w:t>
         </w:r>
@@ -4341,21 +5101,21 @@
       <w:r>
         <w:t>DK107535 to DB;</w:t>
       </w:r>
-      <w:commentRangeStart w:id="216"/>
+      <w:commentRangeStart w:id="347"/>
       <w:r>
         <w:t xml:space="preserve"> </w:t>
       </w:r>
-      <w:commentRangeEnd w:id="216"/>
+      <w:commentRangeEnd w:id="347"/>
       <w:r>
         <w:rPr>
           <w:rStyle w:val="CommentReference"/>
         </w:rPr>
-        <w:commentReference w:id="216"/>
+        <w:commentReference w:id="347"/>
       </w:r>
       <w:r>
         <w:t>)</w:t>
       </w:r>
-      <w:del w:id="217" w:author="Reiter, Larry T" w:date="2016-11-21T10:26:00Z">
+      <w:del w:id="348" w:author="Reiter, Larry T" w:date="2016-11-21T10:26:00Z">
         <w:r>
           <w:delText xml:space="preserve"> and the UTHSC Drosophila Transgenic Core</w:delText>
         </w:r>
@@ -5579,8 +6339,8 @@
       </w:r>
     </w:p>
     <w:sectPr>
-      <w:headerReference w:type="default" r:id="rId10"/>
-      <w:footerReference w:type="default" r:id="rId11"/>
+      <w:headerReference w:type="default" r:id="rId11"/>
+      <w:footerReference w:type="default" r:id="rId12"/>
       <w:pgSz w:w="12240" w:h="15840"/>
       <w:pgMar w:top="720" w:right="720" w:bottom="720" w:left="720" w:header="720" w:footer="720" w:gutter="0"/>
       <w:cols w:space="720"/>
@@ -5592,7 +6352,7 @@
 
 <file path=word/comments.xml><?xml version="1.0" encoding="utf-8"?>
 <w:comments xmlns:wpc="http://schemas.microsoft.com/office/word/2010/wordprocessingCanvas" xmlns:mo="http://schemas.microsoft.com/office/mac/office/2008/main" xmlns:mc="http://schemas.openxmlformats.org/markup-compatibility/2006" xmlns:mv="urn:schemas-microsoft-com:mac:vml" xmlns:o="urn:schemas-microsoft-com:office:office" xmlns:r="http://schemas.openxmlformats.org/officeDocument/2006/relationships" xmlns:m="http://schemas.openxmlformats.org/officeDocument/2006/math" xmlns:v="urn:schemas-microsoft-com:vml" xmlns:wp14="http://schemas.microsoft.com/office/word/2010/wordprocessingDrawing" xmlns:wp="http://schemas.openxmlformats.org/drawingml/2006/wordprocessingDrawing" xmlns:w10="urn:schemas-microsoft-com:office:word" xmlns:w="http://schemas.openxmlformats.org/wordprocessingml/2006/main" xmlns:w14="http://schemas.microsoft.com/office/word/2010/wordml" xmlns:w15="http://schemas.microsoft.com/office/word/2012/wordml" xmlns:wpg="http://schemas.microsoft.com/office/word/2010/wordprocessingGroup" xmlns:wpi="http://schemas.microsoft.com/office/word/2010/wordprocessingInk" xmlns:wne="http://schemas.microsoft.com/office/word/2006/wordml" xmlns:wps="http://schemas.microsoft.com/office/word/2010/wordprocessingShape" mc:Ignorable="w14 w15 wp14">
-  <w:comment w:id="24" w:author="Reiter, Larry T" w:date="2016-11-21T09:45:00Z" w:initials="RLT">
+  <w:comment w:id="28" w:author="Reiter, Larry T" w:date="2016-11-21T09:45:00Z" w:initials="RLT">
     <w:p>
       <w:pPr>
         <w:pStyle w:val="CommentText"/>
@@ -5608,7 +6368,7 @@
       </w:r>
     </w:p>
   </w:comment>
-  <w:comment w:id="43" w:author="Dave Bridges" w:date="2016-10-25T19:52:00Z" w:initials="DB">
+  <w:comment w:id="68" w:author="Dave Bridges" w:date="2016-10-25T19:52:00Z" w:initials="DB">
     <w:p>
       <w:pPr>
         <w:pStyle w:val="CommentText"/>
@@ -5624,7 +6384,7 @@
       </w:r>
     </w:p>
   </w:comment>
-  <w:comment w:id="45" w:author="Reiter, Larry T" w:date="2016-11-21T09:52:00Z" w:initials="RLT">
+  <w:comment w:id="72" w:author="Reiter, Larry T" w:date="2016-11-21T09:52:00Z" w:initials="RLT">
     <w:p>
       <w:pPr>
         <w:pStyle w:val="CommentText"/>
@@ -5640,7 +6400,7 @@
       </w:r>
     </w:p>
   </w:comment>
-  <w:comment w:id="49" w:author="Reiter, Larry T" w:date="2016-11-21T09:53:00Z" w:initials="RLT">
+  <w:comment w:id="80" w:author="Reiter, Larry T" w:date="2016-11-21T09:53:00Z" w:initials="RLT">
     <w:p>
       <w:pPr>
         <w:pStyle w:val="CommentText"/>
@@ -5656,7 +6416,7 @@
       </w:r>
     </w:p>
   </w:comment>
-  <w:comment w:id="52" w:author="Reiter, Larry T" w:date="2016-11-21T09:51:00Z" w:initials="RLT">
+  <w:comment w:id="85" w:author="Reiter, Larry T" w:date="2016-11-21T09:51:00Z" w:initials="RLT">
     <w:p>
       <w:pPr>
         <w:pStyle w:val="CommentText"/>
@@ -5672,7 +6432,7 @@
       </w:r>
     </w:p>
   </w:comment>
-  <w:comment w:id="55" w:author="Dave Bridges" w:date="2016-02-17T15:53:00Z" w:initials="DB">
+  <w:comment w:id="87" w:author="Dave Bridges" w:date="2016-02-17T15:53:00Z" w:initials="DB">
     <w:p>
       <w:pPr>
         <w:pStyle w:val="CommentText"/>
@@ -5691,7 +6451,7 @@
       </w:r>
     </w:p>
   </w:comment>
-  <w:comment w:id="107" w:author="Dave Bridges" w:date="2016-12-31T08:18:00Z" w:initials="DB">
+  <w:comment w:id="142" w:author="Dave Bridges" w:date="2016-12-31T08:18:00Z" w:initials="DB">
     <w:p>
       <w:pPr>
         <w:pStyle w:val="CommentText"/>
@@ -5707,7 +6467,7 @@
       </w:r>
     </w:p>
   </w:comment>
-  <w:comment w:id="114" w:author="Dave Bridges" w:date="2016-02-17T16:20:00Z" w:initials="DB">
+  <w:comment w:id="148" w:author="Dave Bridges" w:date="2016-02-17T16:20:00Z" w:initials="DB">
     <w:p>
       <w:pPr>
         <w:pStyle w:val="CommentText"/>
@@ -5723,7 +6483,7 @@
       </w:r>
     </w:p>
   </w:comment>
-  <w:comment w:id="113" w:author="Dave Bridges" w:date="2016-02-17T16:20:00Z" w:initials="DB">
+  <w:comment w:id="149" w:author="Dave Bridges" w:date="2016-02-17T16:20:00Z" w:initials="DB">
     <w:p>
       <w:pPr>
         <w:pStyle w:val="CommentText"/>
@@ -5742,7 +6502,7 @@
       </w:r>
     </w:p>
   </w:comment>
-  <w:comment w:id="122" w:author="Reiter, Larry T" w:date="2016-11-21T10:10:00Z" w:initials="RLT">
+  <w:comment w:id="176" w:author="Reiter, Larry T" w:date="2016-11-21T10:10:00Z" w:initials="RLT">
     <w:p>
       <w:pPr>
         <w:pStyle w:val="CommentText"/>
@@ -5758,7 +6518,7 @@
       </w:r>
     </w:p>
   </w:comment>
-  <w:comment w:id="131" w:author="Reiter, Larry T" w:date="2016-11-21T10:13:00Z" w:initials="RLT">
+  <w:comment w:id="196" w:author="Reiter, Larry T" w:date="2016-11-21T10:13:00Z" w:initials="RLT">
     <w:p>
       <w:pPr>
         <w:pStyle w:val="CommentText"/>
@@ -5774,7 +6534,7 @@
       </w:r>
     </w:p>
   </w:comment>
-  <w:comment w:id="143" w:author="Reiter, Larry T" w:date="2016-11-21T10:16:00Z" w:initials="RLT">
+  <w:comment w:id="214" w:author="Reiter, Larry T" w:date="2016-11-21T10:16:00Z" w:initials="RLT">
     <w:p>
       <w:pPr>
         <w:pStyle w:val="CommentText"/>
@@ -5790,7 +6550,7 @@
       </w:r>
     </w:p>
   </w:comment>
-  <w:comment w:id="151" w:author="Reiter, Larry T" w:date="2016-11-21T10:18:00Z" w:initials="RLT">
+  <w:comment w:id="225" w:author="Reiter, Larry T" w:date="2016-11-21T10:18:00Z" w:initials="RLT">
     <w:p>
       <w:pPr>
         <w:pStyle w:val="CommentText"/>
@@ -5806,7 +6566,7 @@
       </w:r>
     </w:p>
   </w:comment>
-  <w:comment w:id="172" w:author="Reiter, Larry T" w:date="2016-11-21T10:20:00Z" w:initials="RLT">
+  <w:comment w:id="252" w:author="Stephenson, Erin" w:date="2016-11-22T12:11:00Z" w:initials="SE">
     <w:p>
       <w:pPr>
         <w:pStyle w:val="CommentText"/>
@@ -5818,11 +6578,27 @@
         <w:annotationRef/>
       </w:r>
       <w:r>
+        <w:t>I am guessing one of these is suppose to read male?</w:t>
+      </w:r>
+    </w:p>
+  </w:comment>
+  <w:comment w:id="256" w:author="Reiter, Larry T" w:date="2016-11-21T10:20:00Z" w:initials="RLT">
+    <w:p>
+      <w:pPr>
+        <w:pStyle w:val="CommentText"/>
+      </w:pPr>
+      <w:r>
+        <w:rPr>
+          <w:rStyle w:val="CommentReference"/>
+        </w:rPr>
+        <w:annotationRef/>
+      </w:r>
+      <w:r>
         <w:t>You are referring to human proteins here? All caps is human and proteins are non-italic.</w:t>
       </w:r>
     </w:p>
   </w:comment>
-  <w:comment w:id="195" w:author="Reiter, Larry T" w:date="2016-11-21T10:22:00Z" w:initials="RLT">
+  <w:comment w:id="304" w:author="Reiter, Larry T" w:date="2016-11-21T10:22:00Z" w:initials="RLT">
     <w:p>
       <w:pPr>
         <w:pStyle w:val="CommentText"/>
@@ -5838,7 +6614,7 @@
       </w:r>
     </w:p>
   </w:comment>
-  <w:comment w:id="208" w:author="Reiter, Larry T" w:date="2016-11-21T10:23:00Z" w:initials="RLT">
+  <w:comment w:id="317" w:author="Reiter, Larry T" w:date="2016-11-21T10:23:00Z" w:initials="RLT">
     <w:p>
       <w:pPr>
         <w:pStyle w:val="CommentText"/>
@@ -5854,7 +6630,7 @@
       </w:r>
     </w:p>
   </w:comment>
-  <w:comment w:id="213" w:author="Reiter, Larry T" w:date="2016-11-21T10:25:00Z" w:initials="RLT">
+  <w:comment w:id="322" w:author="Reiter, Larry T" w:date="2016-11-21T10:25:00Z" w:initials="RLT">
     <w:p>
       <w:pPr>
         <w:pStyle w:val="CommentText"/>
@@ -5870,7 +6646,7 @@
       </w:r>
     </w:p>
   </w:comment>
-  <w:comment w:id="216" w:author="Dave Bridges" w:date="2016-02-17T16:22:00Z" w:initials="DB">
+  <w:comment w:id="347" w:author="Dave Bridges" w:date="2016-02-17T16:22:00Z" w:initials="DB">
     <w:p>
       <w:pPr>
         <w:pStyle w:val="CommentText"/>
@@ -5904,6 +6680,7 @@
   <w15:commentEx w15:paraId="0CDAA4E7" w15:done="0"/>
   <w15:commentEx w15:paraId="51DE9A56" w15:done="0"/>
   <w15:commentEx w15:paraId="24D9DAE7" w15:done="0"/>
+  <w15:commentEx w15:paraId="3FCCB083" w15:done="0"/>
   <w15:commentEx w15:paraId="59FE77D4" w15:done="0"/>
   <w15:commentEx w15:paraId="66870B58" w15:done="0"/>
   <w15:commentEx w15:paraId="01ECE1D1" w15:done="0"/>
@@ -6092,6 +6869,9 @@
 <w15:people xmlns:wpc="http://schemas.microsoft.com/office/word/2010/wordprocessingCanvas" xmlns:mo="http://schemas.microsoft.com/office/mac/office/2008/main" xmlns:mc="http://schemas.openxmlformats.org/markup-compatibility/2006" xmlns:mv="urn:schemas-microsoft-com:mac:vml" xmlns:o="urn:schemas-microsoft-com:office:office" xmlns:r="http://schemas.openxmlformats.org/officeDocument/2006/relationships" xmlns:m="http://schemas.openxmlformats.org/officeDocument/2006/math" xmlns:v="urn:schemas-microsoft-com:vml" xmlns:wp14="http://schemas.microsoft.com/office/word/2010/wordprocessingDrawing" xmlns:wp="http://schemas.openxmlformats.org/drawingml/2006/wordprocessingDrawing" xmlns:w10="urn:schemas-microsoft-com:office:word" xmlns:w="http://schemas.openxmlformats.org/wordprocessingml/2006/main" xmlns:w14="http://schemas.microsoft.com/office/word/2010/wordml" xmlns:w15="http://schemas.microsoft.com/office/word/2012/wordml" xmlns:wpg="http://schemas.microsoft.com/office/word/2010/wordprocessingGroup" xmlns:wpi="http://schemas.microsoft.com/office/word/2010/wordprocessingInk" xmlns:wne="http://schemas.microsoft.com/office/word/2006/wordml" xmlns:wps="http://schemas.microsoft.com/office/word/2010/wordprocessingShape" mc:Ignorable="w14 w15 wp14">
   <w15:person w15:author="Reiter, Larry T">
     <w15:presenceInfo w15:providerId="None" w15:userId="Reiter, Larry T"/>
+  </w15:person>
+  <w15:person w15:author="Stephenson, Erin">
+    <w15:presenceInfo w15:providerId="None" w15:userId="Stephenson, Erin"/>
   </w15:person>
   <w15:person w15:author="Dave Bridges">
     <w15:presenceInfo w15:providerId="Windows Live" w15:userId="4bc1184c43c78bbd"/>
@@ -7165,8 +7945,12 @@
 <b:Sources xmlns:b="http://schemas.openxmlformats.org/officeDocument/2006/bibliography" xmlns="http://schemas.openxmlformats.org/officeDocument/2006/bibliography" SelectedStyle="/APASixthEditionOfficeOnline.xsl" StyleName="APA"/>
 </file>
 
+<file path=customXml/item3.xml><?xml version="1.0" encoding="utf-8"?>
+<b:Sources xmlns:b="http://schemas.openxmlformats.org/officeDocument/2006/bibliography" xmlns="http://schemas.openxmlformats.org/officeDocument/2006/bibliography" SelectedStyle="/APASixthEditionOfficeOnline.xsl" StyleName="APA"/>
+</file>
+
 <file path=customXml/itemProps1.xml><?xml version="1.0" encoding="utf-8"?>
-<ds:datastoreItem xmlns:ds="http://schemas.openxmlformats.org/officeDocument/2006/customXml" ds:itemID="{5359BEBC-60EB-6A4E-8687-D378F1554EA2}">
+<ds:datastoreItem xmlns:ds="http://schemas.openxmlformats.org/officeDocument/2006/customXml" ds:itemID="{D950C8FB-7D4B-7749-9E01-4CE3B40A69B7}">
   <ds:schemaRefs>
     <ds:schemaRef ds:uri="http://schemas.openxmlformats.org/officeDocument/2006/bibliography"/>
   </ds:schemaRefs>
@@ -7174,7 +7958,15 @@
 </file>
 
 <file path=customXml/itemProps2.xml><?xml version="1.0" encoding="utf-8"?>
-<ds:datastoreItem xmlns:ds="http://schemas.openxmlformats.org/officeDocument/2006/customXml" ds:itemID="{919D08A2-743B-CA46-B440-A30459B4F600}">
+<ds:datastoreItem xmlns:ds="http://schemas.openxmlformats.org/officeDocument/2006/customXml" ds:itemID="{DC220592-AC73-6D44-9266-B927BB502C52}">
+  <ds:schemaRefs>
+    <ds:schemaRef ds:uri="http://schemas.openxmlformats.org/officeDocument/2006/bibliography"/>
+  </ds:schemaRefs>
+</ds:datastoreItem>
+</file>
+
+<file path=customXml/itemProps3.xml><?xml version="1.0" encoding="utf-8"?>
+<ds:datastoreItem xmlns:ds="http://schemas.openxmlformats.org/officeDocument/2006/customXml" ds:itemID="{49796B80-C97C-C348-9A56-F38F531E4AC4}">
   <ds:schemaRefs>
     <ds:schemaRef ds:uri="http://schemas.openxmlformats.org/officeDocument/2006/bibliography"/>
   </ds:schemaRefs>

</xml_diff>